<commit_message>
Add tutorial sheet 3
</commit_message>
<xml_diff>
--- a/Uebungszettel_WS18.docx
+++ b/Uebungszettel_WS18.docx
@@ -107,23 +107,7 @@
           <w:sz w:val="24"/>
           <w:szCs w:val="24"/>
         </w:rPr>
-        <w:t>Erklären Sie den Begriff „</w:t>
-      </w:r>
-      <w:proofErr w:type="spellStart"/>
-      <w:r>
-        <w:rPr>
-          <w:sz w:val="24"/>
-          <w:szCs w:val="24"/>
-        </w:rPr>
-        <w:t>Speedup</w:t>
-      </w:r>
-      <w:proofErr w:type="spellEnd"/>
-      <w:r>
-        <w:rPr>
-          <w:sz w:val="24"/>
-          <w:szCs w:val="24"/>
-        </w:rPr>
-        <w:t>“.</w:t>
+        <w:t>Erklären Sie den Begriff „Speedup“.</w:t>
       </w:r>
     </w:p>
     <w:p>
@@ -518,12 +502,8 @@
                             </w:r>
                             <w:r>
                               <w:tab/>
-                            </w:r>
-                            <w:proofErr w:type="spellStart"/>
-                            <w:r>
                               <w:t>loop</w:t>
                             </w:r>
-                            <w:proofErr w:type="spellEnd"/>
                           </w:p>
                           <w:p>
                             <w:pPr>
@@ -559,11 +539,9 @@
                             <w:pPr>
                               <w:spacing w:after="0" w:line="240" w:lineRule="auto"/>
                             </w:pPr>
-                            <w:proofErr w:type="spellStart"/>
                             <w:r>
                               <w:t>loop</w:t>
                             </w:r>
-                            <w:proofErr w:type="spellEnd"/>
                             <w:r>
                               <w:tab/>
                             </w:r>
@@ -588,12 +566,8 @@
                             </w:r>
                             <w:r>
                               <w:tab/>
-                            </w:r>
-                            <w:proofErr w:type="spellStart"/>
-                            <w:r>
                               <w:t>Mult</w:t>
                             </w:r>
-                            <w:proofErr w:type="spellEnd"/>
                             <w:r>
                               <w:tab/>
                             </w:r>
@@ -694,12 +668,8 @@
                             </w:r>
                             <w:r>
                               <w:tab/>
-                            </w:r>
-                            <w:proofErr w:type="spellStart"/>
-                            <w:r>
                               <w:t>loop</w:t>
                             </w:r>
-                            <w:proofErr w:type="spellEnd"/>
                           </w:p>
                           <w:p>
                             <w:pPr>
@@ -879,12 +849,8 @@
                       </w:r>
                       <w:r>
                         <w:tab/>
-                      </w:r>
-                      <w:proofErr w:type="spellStart"/>
-                      <w:r>
                         <w:t>loop</w:t>
                       </w:r>
-                      <w:proofErr w:type="spellEnd"/>
                     </w:p>
                     <w:p>
                       <w:pPr>
@@ -920,11 +886,9 @@
                       <w:pPr>
                         <w:spacing w:after="0" w:line="240" w:lineRule="auto"/>
                       </w:pPr>
-                      <w:proofErr w:type="spellStart"/>
                       <w:r>
                         <w:t>loop</w:t>
                       </w:r>
-                      <w:proofErr w:type="spellEnd"/>
                       <w:r>
                         <w:tab/>
                       </w:r>
@@ -949,12 +913,8 @@
                       </w:r>
                       <w:r>
                         <w:tab/>
-                      </w:r>
-                      <w:proofErr w:type="spellStart"/>
-                      <w:r>
                         <w:t>Mult</w:t>
                       </w:r>
-                      <w:proofErr w:type="spellEnd"/>
                       <w:r>
                         <w:tab/>
                       </w:r>
@@ -1055,12 +1015,8 @@
                       </w:r>
                       <w:r>
                         <w:tab/>
-                      </w:r>
-                      <w:proofErr w:type="spellStart"/>
-                      <w:r>
                         <w:t>loop</w:t>
                       </w:r>
-                      <w:proofErr w:type="spellEnd"/>
                     </w:p>
                     <w:p>
                       <w:pPr>
@@ -1259,30 +1215,14 @@
           <w:sz w:val="24"/>
           <w:szCs w:val="24"/>
         </w:rPr>
-        <w:t xml:space="preserve">Welche Thesen zum </w:t>
-      </w:r>
-      <w:proofErr w:type="spellStart"/>
-      <w:r>
-        <w:rPr>
-          <w:sz w:val="24"/>
-          <w:szCs w:val="24"/>
-        </w:rPr>
-        <w:t>Speed</w:t>
-      </w:r>
-      <w:r>
-        <w:rPr>
-          <w:sz w:val="24"/>
-          <w:szCs w:val="24"/>
-        </w:rPr>
-        <w:t>up</w:t>
-      </w:r>
-      <w:proofErr w:type="spellEnd"/>
-      <w:r>
-        <w:rPr>
-          <w:sz w:val="24"/>
-          <w:szCs w:val="24"/>
-        </w:rPr>
-        <w:t xml:space="preserve"> wurden in der Vorlesung vorgestellt?</w:t>
+        <w:t>Welche Thesen zum Speed</w:t>
+      </w:r>
+      <w:r>
+        <w:rPr>
+          <w:sz w:val="24"/>
+          <w:szCs w:val="24"/>
+        </w:rPr>
+        <w:t>up wurden in der Vorlesung vorgestellt?</w:t>
       </w:r>
     </w:p>
     <w:p>
@@ -1307,7 +1247,6 @@
         </w:rPr>
         <w:t xml:space="preserve">Wie sind die Thesen bzgl. des </w:t>
       </w:r>
-      <w:proofErr w:type="spellStart"/>
       <w:r>
         <w:rPr>
           <w:sz w:val="24"/>
@@ -1320,15 +1259,7 @@
           <w:sz w:val="24"/>
           <w:szCs w:val="24"/>
         </w:rPr>
-        <w:t>up</w:t>
-      </w:r>
-      <w:proofErr w:type="spellEnd"/>
-      <w:r>
-        <w:rPr>
-          <w:sz w:val="24"/>
-          <w:szCs w:val="24"/>
-        </w:rPr>
-        <w:t xml:space="preserve"> Faktors einzuordnen?</w:t>
+        <w:t>up Faktors einzuordnen?</w:t>
       </w:r>
     </w:p>
     <w:p>
@@ -1421,30 +1352,14 @@
           <w:sz w:val="24"/>
           <w:szCs w:val="24"/>
         </w:rPr>
-        <w:t xml:space="preserve">h der bereits besprochene </w:t>
-      </w:r>
-      <w:proofErr w:type="spellStart"/>
-      <w:r>
-        <w:rPr>
-          <w:sz w:val="24"/>
-          <w:szCs w:val="24"/>
-        </w:rPr>
-        <w:t>Speed</w:t>
-      </w:r>
-      <w:r>
-        <w:rPr>
-          <w:sz w:val="24"/>
-          <w:szCs w:val="24"/>
-        </w:rPr>
-        <w:t>up</w:t>
-      </w:r>
-      <w:proofErr w:type="spellEnd"/>
-      <w:r>
-        <w:rPr>
-          <w:sz w:val="24"/>
-          <w:szCs w:val="24"/>
-        </w:rPr>
-        <w:t xml:space="preserve"> herleiten, den ein Programm durch eine mögliche Parallelisierung maximal erzielen kann.</w:t>
+        <w:t>h der bereits besprochene Speed</w:t>
+      </w:r>
+      <w:r>
+        <w:rPr>
+          <w:sz w:val="24"/>
+          <w:szCs w:val="24"/>
+        </w:rPr>
+        <w:t>up herleiten, den ein Programm durch eine mögliche Parallelisierung maximal erzielen kann.</w:t>
       </w:r>
     </w:p>
     <w:p>
@@ -1726,75 +1641,658 @@
         </w:rPr>
         <w:br w:type="page"/>
       </w:r>
+    </w:p>
+    <w:p>
+      <w:pPr>
+        <w:jc w:val="center"/>
+        <w:rPr>
+          <w:b/>
+          <w:sz w:val="32"/>
+          <w:szCs w:val="32"/>
+        </w:rPr>
+      </w:pPr>
+    </w:p>
+    <w:p>
+      <w:pPr>
+        <w:jc w:val="center"/>
+        <w:rPr>
+          <w:b/>
+          <w:sz w:val="32"/>
+          <w:szCs w:val="32"/>
+        </w:rPr>
+      </w:pPr>
+      <w:r>
+        <w:rPr>
+          <w:b/>
+          <w:sz w:val="32"/>
+          <w:szCs w:val="32"/>
+        </w:rPr>
+        <w:t>Ü</w:t>
+      </w:r>
+      <w:r>
+        <w:rPr>
+          <w:b/>
+          <w:sz w:val="32"/>
+          <w:szCs w:val="32"/>
+        </w:rPr>
+        <w:t>bungszettel 3</w:t>
+      </w:r>
+    </w:p>
+    <w:p>
+      <w:pPr>
+        <w:tabs>
+          <w:tab w:val="left" w:pos="1455"/>
+        </w:tabs>
+        <w:jc w:val="both"/>
+        <w:rPr>
+          <w:sz w:val="24"/>
+          <w:szCs w:val="24"/>
+        </w:rPr>
+      </w:pPr>
+      <w:r>
+        <w:rPr>
+          <w:sz w:val="24"/>
+          <w:szCs w:val="24"/>
+        </w:rPr>
+        <w:t>In dieser Übung sollen einige Grundlagen zur parallelen Programmierung in der Programmiersprache Java kennengelernt und ausprobiert werden.</w:t>
+      </w:r>
+    </w:p>
+    <w:p>
+      <w:pPr>
+        <w:tabs>
+          <w:tab w:val="left" w:pos="1455"/>
+        </w:tabs>
+        <w:rPr>
+          <w:b/>
+          <w:sz w:val="24"/>
+          <w:szCs w:val="24"/>
+        </w:rPr>
+      </w:pPr>
+      <w:r>
+        <w:rPr>
+          <w:b/>
+          <w:sz w:val="24"/>
+          <w:szCs w:val="24"/>
+        </w:rPr>
+        <w:t>Aufgabe 1:</w:t>
+      </w:r>
+    </w:p>
+    <w:p>
+      <w:pPr>
+        <w:pStyle w:val="Listenabsatz"/>
+        <w:numPr>
+          <w:ilvl w:val="0"/>
+          <w:numId w:val="6"/>
+        </w:numPr>
+        <w:tabs>
+          <w:tab w:val="left" w:pos="1455"/>
+        </w:tabs>
+        <w:jc w:val="both"/>
+        <w:rPr>
+          <w:sz w:val="24"/>
+          <w:szCs w:val="24"/>
+        </w:rPr>
+      </w:pPr>
+      <w:r>
+        <w:rPr>
+          <w:sz w:val="24"/>
+          <w:szCs w:val="24"/>
+        </w:rPr>
+        <w:t>Moderne Betriebssysteme unterstützen die Nebenläufigkeit in Prozessen und Threads.</w:t>
+      </w:r>
+      <w:r>
+        <w:rPr>
+          <w:sz w:val="24"/>
+          <w:szCs w:val="24"/>
+        </w:rPr>
+        <w:t xml:space="preserve"> </w:t>
+      </w:r>
+      <w:r>
+        <w:rPr>
+          <w:sz w:val="24"/>
+          <w:szCs w:val="24"/>
+        </w:rPr>
+        <w:t>Beschreiben Sie den Unterschied</w:t>
+      </w:r>
+      <w:r>
+        <w:rPr>
+          <w:sz w:val="24"/>
+          <w:szCs w:val="24"/>
+        </w:rPr>
+        <w:t>, Vorteil und Nachteil</w:t>
+      </w:r>
+      <w:r>
+        <w:rPr>
+          <w:sz w:val="24"/>
+          <w:szCs w:val="24"/>
+        </w:rPr>
+        <w:t xml:space="preserve"> von Prozessen und Threads im Kontext der Programmiersprache Java.</w:t>
+      </w:r>
+    </w:p>
+    <w:p>
+      <w:pPr>
+        <w:pStyle w:val="Listenabsatz"/>
+        <w:numPr>
+          <w:ilvl w:val="0"/>
+          <w:numId w:val="6"/>
+        </w:numPr>
+        <w:tabs>
+          <w:tab w:val="left" w:pos="1455"/>
+        </w:tabs>
+        <w:rPr>
+          <w:sz w:val="24"/>
+          <w:szCs w:val="24"/>
+        </w:rPr>
+      </w:pPr>
+      <w:r>
+        <w:rPr>
+          <w:sz w:val="24"/>
+          <w:szCs w:val="24"/>
+        </w:rPr>
+        <w:t>Programmieren Sie eine kleine Java-Anwendung mit folgenden Schritten:</w:t>
+      </w:r>
+      <w:r>
+        <w:rPr>
+          <w:sz w:val="24"/>
+          <w:szCs w:val="24"/>
+        </w:rPr>
+        <w:br/>
+        <w:t xml:space="preserve">- </w:t>
+      </w:r>
+      <w:r>
+        <w:rPr>
+          <w:sz w:val="24"/>
+          <w:szCs w:val="24"/>
+        </w:rPr>
+        <w:t xml:space="preserve">10 Threads </w:t>
+      </w:r>
+      <w:r>
+        <w:rPr>
+          <w:sz w:val="24"/>
+          <w:szCs w:val="24"/>
+        </w:rPr>
+        <w:t xml:space="preserve">werden </w:t>
+      </w:r>
+      <w:r>
+        <w:rPr>
+          <w:sz w:val="24"/>
+          <w:szCs w:val="24"/>
+        </w:rPr>
+        <w:t>in</w:t>
+      </w:r>
+      <w:r>
+        <w:rPr>
+          <w:sz w:val="24"/>
+          <w:szCs w:val="24"/>
+        </w:rPr>
+        <w:t xml:space="preserve"> eine</w:t>
+      </w:r>
+      <w:r>
+        <w:rPr>
+          <w:sz w:val="24"/>
+          <w:szCs w:val="24"/>
+        </w:rPr>
+        <w:t>r</w:t>
+      </w:r>
+      <w:r>
+        <w:rPr>
+          <w:sz w:val="24"/>
+          <w:szCs w:val="24"/>
+        </w:rPr>
+        <w:t xml:space="preserve"> </w:t>
+      </w:r>
+      <w:r>
+        <w:rPr>
+          <w:sz w:val="24"/>
+          <w:szCs w:val="24"/>
+        </w:rPr>
+        <w:t>„</w:t>
+      </w:r>
+      <w:proofErr w:type="spellStart"/>
+      <w:r>
+        <w:rPr>
+          <w:sz w:val="24"/>
+          <w:szCs w:val="24"/>
+        </w:rPr>
+        <w:t>for</w:t>
+      </w:r>
+      <w:proofErr w:type="spellEnd"/>
+      <w:r>
+        <w:rPr>
+          <w:sz w:val="24"/>
+          <w:szCs w:val="24"/>
+        </w:rPr>
+        <w:t>“</w:t>
+      </w:r>
+      <w:r>
+        <w:rPr>
+          <w:sz w:val="24"/>
+          <w:szCs w:val="24"/>
+        </w:rPr>
+        <w:t>-Schleife</w:t>
+      </w:r>
+      <w:r>
+        <w:rPr>
+          <w:sz w:val="24"/>
+          <w:szCs w:val="24"/>
+        </w:rPr>
+        <w:t xml:space="preserve"> mit der „Thread“-Klasse</w:t>
+      </w:r>
+      <w:r>
+        <w:rPr>
+          <w:sz w:val="24"/>
+          <w:szCs w:val="24"/>
+        </w:rPr>
+        <w:t xml:space="preserve"> gestartet</w:t>
+      </w:r>
+      <w:r>
+        <w:rPr>
+          <w:sz w:val="24"/>
+          <w:szCs w:val="24"/>
+        </w:rPr>
+        <w:br/>
+        <w:t>- jeder Thread gibt zu Beginn der Ausführung den Text „Start“ + Threadname aus</w:t>
+      </w:r>
+      <w:r>
+        <w:rPr>
+          <w:sz w:val="24"/>
+          <w:szCs w:val="24"/>
+        </w:rPr>
+        <w:br/>
+        <w:t>- jeder Thread wartet anschließend für 5 Sekunden</w:t>
+      </w:r>
+      <w:r>
+        <w:rPr>
+          <w:sz w:val="24"/>
+          <w:szCs w:val="24"/>
+        </w:rPr>
+        <w:br/>
+        <w:t>- jeder Thread gibt zum Schluss den Text „End“ + Threadname aus</w:t>
+      </w:r>
+    </w:p>
+    <w:p>
+      <w:pPr>
+        <w:pStyle w:val="Listenabsatz"/>
+        <w:numPr>
+          <w:ilvl w:val="0"/>
+          <w:numId w:val="6"/>
+        </w:numPr>
+        <w:tabs>
+          <w:tab w:val="left" w:pos="1455"/>
+        </w:tabs>
+        <w:rPr>
+          <w:sz w:val="24"/>
+          <w:szCs w:val="24"/>
+        </w:rPr>
+      </w:pPr>
+      <w:r>
+        <w:rPr>
+          <w:sz w:val="24"/>
+          <w:szCs w:val="24"/>
+        </w:rPr>
+        <w:t xml:space="preserve">Starten Sie das Programm und </w:t>
+      </w:r>
+      <w:r>
+        <w:rPr>
+          <w:sz w:val="24"/>
+          <w:szCs w:val="24"/>
+        </w:rPr>
+        <w:t>beschreiben Sie die Ausgabe. Was fällt Ihnen auf?</w:t>
+      </w:r>
+    </w:p>
+    <w:p>
+      <w:pPr>
+        <w:tabs>
+          <w:tab w:val="left" w:pos="1455"/>
+        </w:tabs>
+        <w:rPr>
+          <w:b/>
+          <w:sz w:val="24"/>
+          <w:szCs w:val="24"/>
+        </w:rPr>
+      </w:pPr>
+      <w:r>
+        <w:rPr>
+          <w:b/>
+          <w:sz w:val="24"/>
+          <w:szCs w:val="24"/>
+        </w:rPr>
+        <w:t>Aufgabe 2</w:t>
+      </w:r>
+      <w:r>
+        <w:rPr>
+          <w:b/>
+          <w:sz w:val="24"/>
+          <w:szCs w:val="24"/>
+        </w:rPr>
+        <w:t>:</w:t>
+      </w:r>
+    </w:p>
+    <w:p>
+      <w:pPr>
+        <w:pStyle w:val="Listenabsatz"/>
+        <w:numPr>
+          <w:ilvl w:val="0"/>
+          <w:numId w:val="7"/>
+        </w:numPr>
+        <w:tabs>
+          <w:tab w:val="left" w:pos="1455"/>
+        </w:tabs>
+        <w:jc w:val="both"/>
+        <w:rPr>
+          <w:sz w:val="24"/>
+          <w:szCs w:val="24"/>
+        </w:rPr>
+      </w:pPr>
+      <w:r>
+        <w:rPr>
+          <w:sz w:val="24"/>
+          <w:szCs w:val="24"/>
+        </w:rPr>
+        <w:t xml:space="preserve">Neben den einfachen Threads bietet die Java </w:t>
+      </w:r>
+      <w:proofErr w:type="spellStart"/>
+      <w:r>
+        <w:rPr>
+          <w:sz w:val="24"/>
+          <w:szCs w:val="24"/>
+        </w:rPr>
+        <w:t>Concurrency</w:t>
+      </w:r>
+      <w:proofErr w:type="spellEnd"/>
+      <w:r>
+        <w:rPr>
+          <w:sz w:val="24"/>
+          <w:szCs w:val="24"/>
+        </w:rPr>
+        <w:t xml:space="preserve">-API weitere Möglichkeiten zur parallelen Programmierung. </w:t>
+      </w:r>
+      <w:r>
+        <w:rPr>
+          <w:sz w:val="24"/>
+          <w:szCs w:val="24"/>
+        </w:rPr>
+        <w:t>Beschreiben Sie was ein „Thread-Pool“ ist und welche Vorteile er gegenüber normalen Threads bietet.</w:t>
+      </w:r>
+    </w:p>
+    <w:p>
+      <w:pPr>
+        <w:pStyle w:val="Listenabsatz"/>
+        <w:numPr>
+          <w:ilvl w:val="0"/>
+          <w:numId w:val="7"/>
+        </w:numPr>
+        <w:tabs>
+          <w:tab w:val="left" w:pos="1455"/>
+        </w:tabs>
+        <w:jc w:val="both"/>
+        <w:rPr>
+          <w:sz w:val="24"/>
+          <w:szCs w:val="24"/>
+        </w:rPr>
+      </w:pPr>
+      <w:r>
+        <w:rPr>
+          <w:sz w:val="24"/>
+          <w:szCs w:val="24"/>
+        </w:rPr>
+        <w:t>Machen Sie sich mich dem „</w:t>
+      </w:r>
+      <w:proofErr w:type="spellStart"/>
+      <w:r>
+        <w:rPr>
+          <w:sz w:val="24"/>
+          <w:szCs w:val="24"/>
+        </w:rPr>
+        <w:t>ExecutorService</w:t>
+      </w:r>
+      <w:proofErr w:type="spellEnd"/>
+      <w:r>
+        <w:rPr>
+          <w:sz w:val="24"/>
+          <w:szCs w:val="24"/>
+        </w:rPr>
+        <w:t xml:space="preserve">“ in Java vertraut und programmieren Sie das Beispiel aus Aufgabe 1 mit einem </w:t>
+      </w:r>
+      <w:proofErr w:type="spellStart"/>
+      <w:r>
+        <w:rPr>
+          <w:sz w:val="24"/>
+          <w:szCs w:val="24"/>
+        </w:rPr>
+        <w:t>ExecutorService</w:t>
+      </w:r>
+      <w:proofErr w:type="spellEnd"/>
+      <w:r>
+        <w:rPr>
+          <w:sz w:val="24"/>
+          <w:szCs w:val="24"/>
+        </w:rPr>
+        <w:t xml:space="preserve"> Thread-Pool</w:t>
+      </w:r>
+      <w:r>
+        <w:rPr>
+          <w:sz w:val="24"/>
+          <w:szCs w:val="24"/>
+        </w:rPr>
+        <w:t xml:space="preserve"> der Größe 10</w:t>
+      </w:r>
+      <w:r>
+        <w:rPr>
+          <w:sz w:val="24"/>
+          <w:szCs w:val="24"/>
+        </w:rPr>
+        <w:t>.</w:t>
+      </w:r>
+    </w:p>
+    <w:p>
+      <w:pPr>
+        <w:pStyle w:val="Listenabsatz"/>
+        <w:numPr>
+          <w:ilvl w:val="0"/>
+          <w:numId w:val="7"/>
+        </w:numPr>
+        <w:tabs>
+          <w:tab w:val="left" w:pos="1455"/>
+        </w:tabs>
+        <w:jc w:val="both"/>
+        <w:rPr>
+          <w:sz w:val="24"/>
+          <w:szCs w:val="24"/>
+        </w:rPr>
+      </w:pPr>
+      <w:r>
+        <w:rPr>
+          <w:sz w:val="24"/>
+          <w:szCs w:val="24"/>
+        </w:rPr>
+        <w:t>Welchen Unterschied bemerken Sie, wenn der Thread-Pool mit einer Größe von 2 erstellt wird und warum?</w:t>
+      </w:r>
       <w:bookmarkStart w:id="0" w:name="_GoBack"/>
       <w:bookmarkEnd w:id="0"/>
     </w:p>
     <w:p>
       <w:pPr>
-        <w:jc w:val="center"/>
-        <w:rPr>
-          <w:b/>
-          <w:sz w:val="32"/>
-          <w:szCs w:val="32"/>
-        </w:rPr>
-      </w:pPr>
-    </w:p>
-    <w:p>
-      <w:pPr>
-        <w:jc w:val="center"/>
-        <w:rPr>
-          <w:b/>
-          <w:sz w:val="32"/>
-          <w:szCs w:val="32"/>
-        </w:rPr>
-      </w:pPr>
-      <w:r>
-        <w:rPr>
-          <w:b/>
-          <w:sz w:val="32"/>
-          <w:szCs w:val="32"/>
-        </w:rPr>
-        <w:t>Ü</w:t>
-      </w:r>
-      <w:r>
-        <w:rPr>
-          <w:b/>
-          <w:sz w:val="32"/>
-          <w:szCs w:val="32"/>
-        </w:rPr>
-        <w:t>bungszettel 3</w:t>
-      </w:r>
-    </w:p>
-    <w:p>
-      <w:pPr>
-        <w:tabs>
-          <w:tab w:val="left" w:pos="1455"/>
-        </w:tabs>
-        <w:rPr>
-          <w:b/>
-          <w:sz w:val="24"/>
-          <w:szCs w:val="24"/>
-        </w:rPr>
-      </w:pPr>
-      <w:r>
-        <w:rPr>
-          <w:b/>
-          <w:sz w:val="24"/>
-          <w:szCs w:val="24"/>
-        </w:rPr>
-        <w:t>Aufgabe 1:</w:t>
-      </w:r>
-    </w:p>
-    <w:p>
-      <w:pPr>
-        <w:tabs>
-          <w:tab w:val="left" w:pos="1455"/>
-        </w:tabs>
-        <w:rPr>
-          <w:sz w:val="24"/>
-          <w:szCs w:val="24"/>
-        </w:rPr>
-      </w:pPr>
+        <w:tabs>
+          <w:tab w:val="left" w:pos="1455"/>
+        </w:tabs>
+        <w:rPr>
+          <w:b/>
+          <w:sz w:val="24"/>
+          <w:szCs w:val="24"/>
+        </w:rPr>
+      </w:pPr>
+      <w:r>
+        <w:rPr>
+          <w:b/>
+          <w:sz w:val="24"/>
+          <w:szCs w:val="24"/>
+        </w:rPr>
+        <w:t>Aufgabe 3</w:t>
+      </w:r>
+      <w:r>
+        <w:rPr>
+          <w:b/>
+          <w:sz w:val="24"/>
+          <w:szCs w:val="24"/>
+        </w:rPr>
+        <w:t>:</w:t>
+      </w:r>
+    </w:p>
+    <w:p>
+      <w:pPr>
+        <w:tabs>
+          <w:tab w:val="left" w:pos="1455"/>
+        </w:tabs>
+        <w:ind w:left="708"/>
+        <w:rPr>
+          <w:sz w:val="24"/>
+          <w:szCs w:val="24"/>
+        </w:rPr>
+      </w:pPr>
+      <w:r>
+        <w:rPr>
+          <w:sz w:val="24"/>
+          <w:szCs w:val="24"/>
+        </w:rPr>
+        <w:t>Die bisherigen Methoden führen den Code lediglich einmal im Thread aus. Manchmal ist es allerdings sinnvoll den gleichen Code in periodischen Abständen auszuführen.</w:t>
+      </w:r>
+    </w:p>
+    <w:p>
+      <w:pPr>
+        <w:pStyle w:val="Listenabsatz"/>
+        <w:numPr>
+          <w:ilvl w:val="0"/>
+          <w:numId w:val="8"/>
+        </w:numPr>
+        <w:tabs>
+          <w:tab w:val="left" w:pos="1455"/>
+        </w:tabs>
+        <w:jc w:val="both"/>
+        <w:rPr>
+          <w:sz w:val="24"/>
+          <w:szCs w:val="24"/>
+        </w:rPr>
+      </w:pPr>
+      <w:r>
+        <w:rPr>
+          <w:sz w:val="24"/>
+          <w:szCs w:val="24"/>
+        </w:rPr>
+        <w:t>Geben Sie Beispiele bei denen diese periodische Ausführung sinnvoll wäre.</w:t>
+      </w:r>
+    </w:p>
+    <w:p>
+      <w:pPr>
+        <w:pStyle w:val="Listenabsatz"/>
+        <w:numPr>
+          <w:ilvl w:val="0"/>
+          <w:numId w:val="8"/>
+        </w:numPr>
+        <w:tabs>
+          <w:tab w:val="left" w:pos="1455"/>
+        </w:tabs>
+        <w:jc w:val="both"/>
+        <w:rPr>
+          <w:sz w:val="24"/>
+          <w:szCs w:val="24"/>
+        </w:rPr>
+      </w:pPr>
+      <w:r>
+        <w:rPr>
+          <w:sz w:val="24"/>
+          <w:szCs w:val="24"/>
+        </w:rPr>
+        <w:t>Auch hierfür gibt es in Java eine Implementierung: „</w:t>
+      </w:r>
+      <w:proofErr w:type="spellStart"/>
+      <w:r>
+        <w:rPr>
+          <w:sz w:val="24"/>
+          <w:szCs w:val="24"/>
+        </w:rPr>
+        <w:t>ScheduledExecutorService</w:t>
+      </w:r>
+      <w:proofErr w:type="spellEnd"/>
+      <w:r>
+        <w:rPr>
+          <w:sz w:val="24"/>
+          <w:szCs w:val="24"/>
+        </w:rPr>
+        <w:t>“.</w:t>
+      </w:r>
+    </w:p>
+    <w:p>
+      <w:pPr>
+        <w:pStyle w:val="Listenabsatz"/>
+        <w:numPr>
+          <w:ilvl w:val="0"/>
+          <w:numId w:val="8"/>
+        </w:numPr>
+        <w:tabs>
+          <w:tab w:val="left" w:pos="1455"/>
+        </w:tabs>
+        <w:jc w:val="both"/>
+        <w:rPr>
+          <w:sz w:val="24"/>
+          <w:szCs w:val="24"/>
+        </w:rPr>
+      </w:pPr>
+      <w:r>
+        <w:rPr>
+          <w:sz w:val="24"/>
+          <w:szCs w:val="24"/>
+        </w:rPr>
+        <w:t xml:space="preserve">Programmieren Sie eine kleine Java-Anwendung, welche mit Hilfe des </w:t>
+      </w:r>
+      <w:proofErr w:type="spellStart"/>
+      <w:r>
+        <w:rPr>
+          <w:sz w:val="24"/>
+          <w:szCs w:val="24"/>
+        </w:rPr>
+        <w:t>ScheduledExecutorService</w:t>
+      </w:r>
+      <w:proofErr w:type="spellEnd"/>
+      <w:r>
+        <w:rPr>
+          <w:sz w:val="24"/>
+          <w:szCs w:val="24"/>
+        </w:rPr>
+        <w:t xml:space="preserve"> alle 5 Sekunden die aktuelle Zeit in der Form „</w:t>
+      </w:r>
+      <w:proofErr w:type="spellStart"/>
+      <w:r>
+        <w:rPr>
+          <w:sz w:val="24"/>
+          <w:szCs w:val="24"/>
+        </w:rPr>
+        <w:t>hh</w:t>
+      </w:r>
+      <w:proofErr w:type="spellEnd"/>
+      <w:r>
+        <w:rPr>
+          <w:sz w:val="24"/>
+          <w:szCs w:val="24"/>
+        </w:rPr>
+        <w:t>-mm-</w:t>
+      </w:r>
+      <w:proofErr w:type="spellStart"/>
+      <w:r>
+        <w:rPr>
+          <w:sz w:val="24"/>
+          <w:szCs w:val="24"/>
+        </w:rPr>
+        <w:t>ss</w:t>
+      </w:r>
+      <w:proofErr w:type="spellEnd"/>
+      <w:r>
+        <w:rPr>
+          <w:sz w:val="24"/>
+          <w:szCs w:val="24"/>
+        </w:rPr>
+        <w:t>“ ausgibt.</w:t>
+      </w:r>
     </w:p>
     <w:p>
       <w:pPr>
@@ -2735,6 +3233,184 @@
     </w:lvl>
   </w:abstractNum>
   <w:abstractNum w:abstractNumId="1" w15:restartNumberingAfterBreak="0">
+    <w:nsid w:val="1C5D4DAF"/>
+    <w:multiLevelType w:val="hybridMultilevel"/>
+    <w:tmpl w:val="5658D862"/>
+    <w:lvl w:ilvl="0" w:tplc="C3701192">
+      <w:start w:val="1"/>
+      <w:numFmt w:val="lowerLetter"/>
+      <w:lvlText w:val="%1)"/>
+      <w:lvlJc w:val="left"/>
+      <w:pPr>
+        <w:ind w:left="1068" w:hanging="360"/>
+      </w:pPr>
+      <w:rPr>
+        <w:rFonts w:hint="default"/>
+      </w:rPr>
+    </w:lvl>
+    <w:lvl w:ilvl="1" w:tplc="04070019" w:tentative="1">
+      <w:start w:val="1"/>
+      <w:numFmt w:val="lowerLetter"/>
+      <w:lvlText w:val="%2."/>
+      <w:lvlJc w:val="left"/>
+      <w:pPr>
+        <w:ind w:left="1788" w:hanging="360"/>
+      </w:pPr>
+    </w:lvl>
+    <w:lvl w:ilvl="2" w:tplc="0407001B" w:tentative="1">
+      <w:start w:val="1"/>
+      <w:numFmt w:val="lowerRoman"/>
+      <w:lvlText w:val="%3."/>
+      <w:lvlJc w:val="right"/>
+      <w:pPr>
+        <w:ind w:left="2508" w:hanging="180"/>
+      </w:pPr>
+    </w:lvl>
+    <w:lvl w:ilvl="3" w:tplc="0407000F" w:tentative="1">
+      <w:start w:val="1"/>
+      <w:numFmt w:val="decimal"/>
+      <w:lvlText w:val="%4."/>
+      <w:lvlJc w:val="left"/>
+      <w:pPr>
+        <w:ind w:left="3228" w:hanging="360"/>
+      </w:pPr>
+    </w:lvl>
+    <w:lvl w:ilvl="4" w:tplc="04070019" w:tentative="1">
+      <w:start w:val="1"/>
+      <w:numFmt w:val="lowerLetter"/>
+      <w:lvlText w:val="%5."/>
+      <w:lvlJc w:val="left"/>
+      <w:pPr>
+        <w:ind w:left="3948" w:hanging="360"/>
+      </w:pPr>
+    </w:lvl>
+    <w:lvl w:ilvl="5" w:tplc="0407001B" w:tentative="1">
+      <w:start w:val="1"/>
+      <w:numFmt w:val="lowerRoman"/>
+      <w:lvlText w:val="%6."/>
+      <w:lvlJc w:val="right"/>
+      <w:pPr>
+        <w:ind w:left="4668" w:hanging="180"/>
+      </w:pPr>
+    </w:lvl>
+    <w:lvl w:ilvl="6" w:tplc="0407000F" w:tentative="1">
+      <w:start w:val="1"/>
+      <w:numFmt w:val="decimal"/>
+      <w:lvlText w:val="%7."/>
+      <w:lvlJc w:val="left"/>
+      <w:pPr>
+        <w:ind w:left="5388" w:hanging="360"/>
+      </w:pPr>
+    </w:lvl>
+    <w:lvl w:ilvl="7" w:tplc="04070019" w:tentative="1">
+      <w:start w:val="1"/>
+      <w:numFmt w:val="lowerLetter"/>
+      <w:lvlText w:val="%8."/>
+      <w:lvlJc w:val="left"/>
+      <w:pPr>
+        <w:ind w:left="6108" w:hanging="360"/>
+      </w:pPr>
+    </w:lvl>
+    <w:lvl w:ilvl="8" w:tplc="0407001B" w:tentative="1">
+      <w:start w:val="1"/>
+      <w:numFmt w:val="lowerRoman"/>
+      <w:lvlText w:val="%9."/>
+      <w:lvlJc w:val="right"/>
+      <w:pPr>
+        <w:ind w:left="6828" w:hanging="180"/>
+      </w:pPr>
+    </w:lvl>
+  </w:abstractNum>
+  <w:abstractNum w:abstractNumId="2" w15:restartNumberingAfterBreak="0">
+    <w:nsid w:val="2F701D9E"/>
+    <w:multiLevelType w:val="hybridMultilevel"/>
+    <w:tmpl w:val="C77C7260"/>
+    <w:lvl w:ilvl="0" w:tplc="AE50A8CA">
+      <w:start w:val="1"/>
+      <w:numFmt w:val="lowerLetter"/>
+      <w:lvlText w:val="%1)"/>
+      <w:lvlJc w:val="left"/>
+      <w:pPr>
+        <w:ind w:left="1068" w:hanging="360"/>
+      </w:pPr>
+      <w:rPr>
+        <w:rFonts w:hint="default"/>
+      </w:rPr>
+    </w:lvl>
+    <w:lvl w:ilvl="1" w:tplc="04070019" w:tentative="1">
+      <w:start w:val="1"/>
+      <w:numFmt w:val="lowerLetter"/>
+      <w:lvlText w:val="%2."/>
+      <w:lvlJc w:val="left"/>
+      <w:pPr>
+        <w:ind w:left="1788" w:hanging="360"/>
+      </w:pPr>
+    </w:lvl>
+    <w:lvl w:ilvl="2" w:tplc="0407001B" w:tentative="1">
+      <w:start w:val="1"/>
+      <w:numFmt w:val="lowerRoman"/>
+      <w:lvlText w:val="%3."/>
+      <w:lvlJc w:val="right"/>
+      <w:pPr>
+        <w:ind w:left="2508" w:hanging="180"/>
+      </w:pPr>
+    </w:lvl>
+    <w:lvl w:ilvl="3" w:tplc="0407000F" w:tentative="1">
+      <w:start w:val="1"/>
+      <w:numFmt w:val="decimal"/>
+      <w:lvlText w:val="%4."/>
+      <w:lvlJc w:val="left"/>
+      <w:pPr>
+        <w:ind w:left="3228" w:hanging="360"/>
+      </w:pPr>
+    </w:lvl>
+    <w:lvl w:ilvl="4" w:tplc="04070019" w:tentative="1">
+      <w:start w:val="1"/>
+      <w:numFmt w:val="lowerLetter"/>
+      <w:lvlText w:val="%5."/>
+      <w:lvlJc w:val="left"/>
+      <w:pPr>
+        <w:ind w:left="3948" w:hanging="360"/>
+      </w:pPr>
+    </w:lvl>
+    <w:lvl w:ilvl="5" w:tplc="0407001B" w:tentative="1">
+      <w:start w:val="1"/>
+      <w:numFmt w:val="lowerRoman"/>
+      <w:lvlText w:val="%6."/>
+      <w:lvlJc w:val="right"/>
+      <w:pPr>
+        <w:ind w:left="4668" w:hanging="180"/>
+      </w:pPr>
+    </w:lvl>
+    <w:lvl w:ilvl="6" w:tplc="0407000F" w:tentative="1">
+      <w:start w:val="1"/>
+      <w:numFmt w:val="decimal"/>
+      <w:lvlText w:val="%7."/>
+      <w:lvlJc w:val="left"/>
+      <w:pPr>
+        <w:ind w:left="5388" w:hanging="360"/>
+      </w:pPr>
+    </w:lvl>
+    <w:lvl w:ilvl="7" w:tplc="04070019" w:tentative="1">
+      <w:start w:val="1"/>
+      <w:numFmt w:val="lowerLetter"/>
+      <w:lvlText w:val="%8."/>
+      <w:lvlJc w:val="left"/>
+      <w:pPr>
+        <w:ind w:left="6108" w:hanging="360"/>
+      </w:pPr>
+    </w:lvl>
+    <w:lvl w:ilvl="8" w:tplc="0407001B" w:tentative="1">
+      <w:start w:val="1"/>
+      <w:numFmt w:val="lowerRoman"/>
+      <w:lvlText w:val="%9."/>
+      <w:lvlJc w:val="right"/>
+      <w:pPr>
+        <w:ind w:left="6828" w:hanging="180"/>
+      </w:pPr>
+    </w:lvl>
+  </w:abstractNum>
+  <w:abstractNum w:abstractNumId="3" w15:restartNumberingAfterBreak="0">
     <w:nsid w:val="3C710E3B"/>
     <w:multiLevelType w:val="hybridMultilevel"/>
     <w:tmpl w:val="CDF6CE3E"/>
@@ -2823,7 +3499,96 @@
       </w:pPr>
     </w:lvl>
   </w:abstractNum>
-  <w:abstractNum w:abstractNumId="2" w15:restartNumberingAfterBreak="0">
+  <w:abstractNum w:abstractNumId="4" w15:restartNumberingAfterBreak="0">
+    <w:nsid w:val="3E4A5997"/>
+    <w:multiLevelType w:val="hybridMultilevel"/>
+    <w:tmpl w:val="6AC8EBAC"/>
+    <w:lvl w:ilvl="0" w:tplc="54D8348C">
+      <w:start w:val="1"/>
+      <w:numFmt w:val="lowerLetter"/>
+      <w:lvlText w:val="%1)"/>
+      <w:lvlJc w:val="left"/>
+      <w:pPr>
+        <w:ind w:left="1068" w:hanging="360"/>
+      </w:pPr>
+      <w:rPr>
+        <w:rFonts w:hint="default"/>
+      </w:rPr>
+    </w:lvl>
+    <w:lvl w:ilvl="1" w:tplc="04070019" w:tentative="1">
+      <w:start w:val="1"/>
+      <w:numFmt w:val="lowerLetter"/>
+      <w:lvlText w:val="%2."/>
+      <w:lvlJc w:val="left"/>
+      <w:pPr>
+        <w:ind w:left="1788" w:hanging="360"/>
+      </w:pPr>
+    </w:lvl>
+    <w:lvl w:ilvl="2" w:tplc="0407001B" w:tentative="1">
+      <w:start w:val="1"/>
+      <w:numFmt w:val="lowerRoman"/>
+      <w:lvlText w:val="%3."/>
+      <w:lvlJc w:val="right"/>
+      <w:pPr>
+        <w:ind w:left="2508" w:hanging="180"/>
+      </w:pPr>
+    </w:lvl>
+    <w:lvl w:ilvl="3" w:tplc="0407000F" w:tentative="1">
+      <w:start w:val="1"/>
+      <w:numFmt w:val="decimal"/>
+      <w:lvlText w:val="%4."/>
+      <w:lvlJc w:val="left"/>
+      <w:pPr>
+        <w:ind w:left="3228" w:hanging="360"/>
+      </w:pPr>
+    </w:lvl>
+    <w:lvl w:ilvl="4" w:tplc="04070019" w:tentative="1">
+      <w:start w:val="1"/>
+      <w:numFmt w:val="lowerLetter"/>
+      <w:lvlText w:val="%5."/>
+      <w:lvlJc w:val="left"/>
+      <w:pPr>
+        <w:ind w:left="3948" w:hanging="360"/>
+      </w:pPr>
+    </w:lvl>
+    <w:lvl w:ilvl="5" w:tplc="0407001B" w:tentative="1">
+      <w:start w:val="1"/>
+      <w:numFmt w:val="lowerRoman"/>
+      <w:lvlText w:val="%6."/>
+      <w:lvlJc w:val="right"/>
+      <w:pPr>
+        <w:ind w:left="4668" w:hanging="180"/>
+      </w:pPr>
+    </w:lvl>
+    <w:lvl w:ilvl="6" w:tplc="0407000F" w:tentative="1">
+      <w:start w:val="1"/>
+      <w:numFmt w:val="decimal"/>
+      <w:lvlText w:val="%7."/>
+      <w:lvlJc w:val="left"/>
+      <w:pPr>
+        <w:ind w:left="5388" w:hanging="360"/>
+      </w:pPr>
+    </w:lvl>
+    <w:lvl w:ilvl="7" w:tplc="04070019" w:tentative="1">
+      <w:start w:val="1"/>
+      <w:numFmt w:val="lowerLetter"/>
+      <w:lvlText w:val="%8."/>
+      <w:lvlJc w:val="left"/>
+      <w:pPr>
+        <w:ind w:left="6108" w:hanging="360"/>
+      </w:pPr>
+    </w:lvl>
+    <w:lvl w:ilvl="8" w:tplc="0407001B" w:tentative="1">
+      <w:start w:val="1"/>
+      <w:numFmt w:val="lowerRoman"/>
+      <w:lvlText w:val="%9."/>
+      <w:lvlJc w:val="right"/>
+      <w:pPr>
+        <w:ind w:left="6828" w:hanging="180"/>
+      </w:pPr>
+    </w:lvl>
+  </w:abstractNum>
+  <w:abstractNum w:abstractNumId="5" w15:restartNumberingAfterBreak="0">
     <w:nsid w:val="401A6DB1"/>
     <w:multiLevelType w:val="hybridMultilevel"/>
     <w:tmpl w:val="C5AABB62"/>
@@ -2912,7 +3677,7 @@
       </w:pPr>
     </w:lvl>
   </w:abstractNum>
-  <w:abstractNum w:abstractNumId="3" w15:restartNumberingAfterBreak="0">
+  <w:abstractNum w:abstractNumId="6" w15:restartNumberingAfterBreak="0">
     <w:nsid w:val="571C0B0E"/>
     <w:multiLevelType w:val="hybridMultilevel"/>
     <w:tmpl w:val="34F4ED84"/>
@@ -3001,7 +3766,7 @@
       </w:pPr>
     </w:lvl>
   </w:abstractNum>
-  <w:abstractNum w:abstractNumId="4" w15:restartNumberingAfterBreak="0">
+  <w:abstractNum w:abstractNumId="7" w15:restartNumberingAfterBreak="0">
     <w:nsid w:val="5B412474"/>
     <w:multiLevelType w:val="hybridMultilevel"/>
     <w:tmpl w:val="AD88AAF6"/>
@@ -3091,18 +3856,27 @@
     </w:lvl>
   </w:abstractNum>
   <w:num w:numId="1">
-    <w:abstractNumId w:val="1"/>
+    <w:abstractNumId w:val="3"/>
   </w:num>
   <w:num w:numId="2">
     <w:abstractNumId w:val="0"/>
   </w:num>
   <w:num w:numId="3">
+    <w:abstractNumId w:val="7"/>
+  </w:num>
+  <w:num w:numId="4">
+    <w:abstractNumId w:val="6"/>
+  </w:num>
+  <w:num w:numId="5">
+    <w:abstractNumId w:val="5"/>
+  </w:num>
+  <w:num w:numId="6">
+    <w:abstractNumId w:val="1"/>
+  </w:num>
+  <w:num w:numId="7">
     <w:abstractNumId w:val="4"/>
   </w:num>
-  <w:num w:numId="4">
-    <w:abstractNumId w:val="3"/>
-  </w:num>
-  <w:num w:numId="5">
+  <w:num w:numId="8">
     <w:abstractNumId w:val="2"/>
   </w:num>
 </w:numbering>
@@ -3883,7 +4657,7 @@
 </file>
 
 <file path=customXml/itemProps1.xml><?xml version="1.0" encoding="utf-8"?>
-<ds:datastoreItem xmlns:ds="http://schemas.openxmlformats.org/officeDocument/2006/customXml" ds:itemID="{2442805F-3310-4A43-BECC-C69B6B0B743E}">
+<ds:datastoreItem xmlns:ds="http://schemas.openxmlformats.org/officeDocument/2006/customXml" ds:itemID="{70833C2A-F730-4D2D-BB37-7C522EBB0BC5}">
   <ds:schemaRefs>
     <ds:schemaRef ds:uri="http://schemas.openxmlformats.org/officeDocument/2006/bibliography"/>
   </ds:schemaRefs>

</xml_diff>

<commit_message>
Add tutorial sheet 4
</commit_message>
<xml_diff>
--- a/Uebungszettel_WS18.docx
+++ b/Uebungszettel_WS18.docx
@@ -2,7 +2,10 @@
 <file path=word/document.xml><?xml version="1.0" encoding="utf-8"?>
 <w:document xmlns:wpc="http://schemas.microsoft.com/office/word/2010/wordprocessingCanvas" xmlns:cx="http://schemas.microsoft.com/office/drawing/2014/chartex" xmlns:mc="http://schemas.openxmlformats.org/markup-compatibility/2006" xmlns:o="urn:schemas-microsoft-com:office:office" xmlns:r="http://schemas.openxmlformats.org/officeDocument/2006/relationships" xmlns:m="http://schemas.openxmlformats.org/officeDocument/2006/math" xmlns:v="urn:schemas-microsoft-com:vml" xmlns:wp14="http://schemas.microsoft.com/office/word/2010/wordprocessingDrawing" xmlns:wp="http://schemas.openxmlformats.org/drawingml/2006/wordprocessingDrawing" xmlns:w10="urn:schemas-microsoft-com:office:word" xmlns:w="http://schemas.openxmlformats.org/wordprocessingml/2006/main" xmlns:w14="http://schemas.microsoft.com/office/word/2010/wordml" xmlns:w15="http://schemas.microsoft.com/office/word/2012/wordml" xmlns:w16se="http://schemas.microsoft.com/office/word/2015/wordml/symex" xmlns:wpg="http://schemas.microsoft.com/office/word/2010/wordprocessingGroup" xmlns:wpi="http://schemas.microsoft.com/office/word/2010/wordprocessingInk" xmlns:wne="http://schemas.microsoft.com/office/word/2006/wordml" xmlns:wps="http://schemas.microsoft.com/office/word/2010/wordprocessingShape" mc:Ignorable="w14 w15 w16se wp14">
   <w:body>
-    <w:p/>
+    <w:p>
+      <w:bookmarkStart w:id="0" w:name="_GoBack"/>
+      <w:bookmarkEnd w:id="0"/>
+    </w:p>
     <w:p>
       <w:pPr>
         <w:jc w:val="center"/>
@@ -2108,8 +2111,6 @@
         </w:rPr>
         <w:t>Welchen Unterschied bemerken Sie, wenn der Thread-Pool mit einer Größe von 2 erstellt wird und warum?</w:t>
       </w:r>
-      <w:bookmarkStart w:id="0" w:name="_GoBack"/>
-      <w:bookmarkEnd w:id="0"/>
     </w:p>
     <w:p>
       <w:pPr>
@@ -2367,14 +2368,289 @@
     </w:p>
     <w:p>
       <w:pPr>
-        <w:tabs>
-          <w:tab w:val="left" w:pos="1455"/>
-        </w:tabs>
-        <w:rPr>
-          <w:sz w:val="24"/>
-          <w:szCs w:val="24"/>
-        </w:rPr>
-      </w:pPr>
+        <w:pStyle w:val="Listenabsatz"/>
+        <w:numPr>
+          <w:ilvl w:val="0"/>
+          <w:numId w:val="9"/>
+        </w:numPr>
+        <w:tabs>
+          <w:tab w:val="left" w:pos="1455"/>
+        </w:tabs>
+        <w:jc w:val="both"/>
+        <w:rPr>
+          <w:sz w:val="24"/>
+          <w:szCs w:val="24"/>
+        </w:rPr>
+      </w:pPr>
+      <w:r>
+        <w:rPr>
+          <w:sz w:val="24"/>
+          <w:szCs w:val="24"/>
+        </w:rPr>
+        <w:t>Beschreiben Sie das grundlegende Konzept der Parallelen Registermaschine (PRAM).</w:t>
+      </w:r>
+    </w:p>
+    <w:p>
+      <w:pPr>
+        <w:pStyle w:val="Listenabsatz"/>
+        <w:numPr>
+          <w:ilvl w:val="0"/>
+          <w:numId w:val="9"/>
+        </w:numPr>
+        <w:tabs>
+          <w:tab w:val="left" w:pos="1455"/>
+        </w:tabs>
+        <w:jc w:val="both"/>
+        <w:rPr>
+          <w:sz w:val="24"/>
+          <w:szCs w:val="24"/>
+        </w:rPr>
+      </w:pPr>
+      <w:r>
+        <w:rPr>
+          <w:sz w:val="24"/>
+          <w:szCs w:val="24"/>
+        </w:rPr>
+        <w:t>Welche Erweiterungen beinhaltet die PRAM gegenüber der RAM?</w:t>
+      </w:r>
+    </w:p>
+    <w:p>
+      <w:pPr>
+        <w:pStyle w:val="Listenabsatz"/>
+        <w:numPr>
+          <w:ilvl w:val="0"/>
+          <w:numId w:val="9"/>
+        </w:numPr>
+        <w:tabs>
+          <w:tab w:val="left" w:pos="1455"/>
+        </w:tabs>
+        <w:jc w:val="both"/>
+        <w:rPr>
+          <w:sz w:val="24"/>
+          <w:szCs w:val="24"/>
+        </w:rPr>
+      </w:pPr>
+      <w:r>
+        <w:rPr>
+          <w:sz w:val="24"/>
+          <w:szCs w:val="24"/>
+        </w:rPr>
+        <w:t>Wie ist der Ablauf bei einem FORK-Aufruf der PRAM?</w:t>
+      </w:r>
+    </w:p>
+    <w:p>
+      <w:pPr>
+        <w:pStyle w:val="Listenabsatz"/>
+        <w:numPr>
+          <w:ilvl w:val="0"/>
+          <w:numId w:val="9"/>
+        </w:numPr>
+        <w:tabs>
+          <w:tab w:val="left" w:pos="1455"/>
+        </w:tabs>
+        <w:jc w:val="both"/>
+        <w:rPr>
+          <w:sz w:val="24"/>
+          <w:szCs w:val="24"/>
+        </w:rPr>
+      </w:pPr>
+      <w:r>
+        <w:rPr>
+          <w:sz w:val="24"/>
+          <w:szCs w:val="24"/>
+        </w:rPr>
+        <w:t>Durch die entstehende Nebenläufigkeit kann es zur Laufzeit von PRAM-Programmen zu Konflikten kommen. Welche Konflikte können auftreten und wie wurden diese theoretisch gelöst?</w:t>
+      </w:r>
+    </w:p>
+    <w:p>
+      <w:pPr>
+        <w:tabs>
+          <w:tab w:val="left" w:pos="1455"/>
+        </w:tabs>
+        <w:rPr>
+          <w:b/>
+          <w:sz w:val="24"/>
+          <w:szCs w:val="24"/>
+        </w:rPr>
+      </w:pPr>
+      <w:r>
+        <w:rPr>
+          <w:b/>
+          <w:sz w:val="24"/>
+          <w:szCs w:val="24"/>
+        </w:rPr>
+        <w:t>Aufgabe 2</w:t>
+      </w:r>
+      <w:r>
+        <w:rPr>
+          <w:b/>
+          <w:sz w:val="24"/>
+          <w:szCs w:val="24"/>
+        </w:rPr>
+        <w:t>:</w:t>
+      </w:r>
+    </w:p>
+    <w:p>
+      <w:pPr>
+        <w:tabs>
+          <w:tab w:val="left" w:pos="1455"/>
+        </w:tabs>
+        <w:ind w:left="708"/>
+        <w:jc w:val="both"/>
+        <w:rPr>
+          <w:sz w:val="24"/>
+          <w:szCs w:val="24"/>
+        </w:rPr>
+      </w:pPr>
+      <w:r>
+        <w:rPr>
+          <w:sz w:val="24"/>
+          <w:szCs w:val="24"/>
+        </w:rPr>
+        <w:t xml:space="preserve">Erstellen Sie mittels der Schaltsymbole von Halb- und </w:t>
+      </w:r>
+      <w:proofErr w:type="spellStart"/>
+      <w:r>
+        <w:rPr>
+          <w:sz w:val="24"/>
+          <w:szCs w:val="24"/>
+        </w:rPr>
+        <w:t>Volladdierern</w:t>
+      </w:r>
+      <w:proofErr w:type="spellEnd"/>
+      <w:r>
+        <w:rPr>
+          <w:sz w:val="24"/>
+          <w:szCs w:val="24"/>
+        </w:rPr>
+        <w:t xml:space="preserve"> einen Schaltkreis, welcher zwei Binärzahlen der Länge 3 Bit addieren kann.</w:t>
+      </w:r>
+    </w:p>
+    <w:p>
+      <w:pPr>
+        <w:tabs>
+          <w:tab w:val="left" w:pos="1455"/>
+        </w:tabs>
+        <w:rPr>
+          <w:b/>
+          <w:sz w:val="24"/>
+          <w:szCs w:val="24"/>
+        </w:rPr>
+      </w:pPr>
+      <w:r>
+        <w:rPr>
+          <w:b/>
+          <w:sz w:val="24"/>
+          <w:szCs w:val="24"/>
+        </w:rPr>
+        <w:t>Aufgabe 3</w:t>
+      </w:r>
+      <w:r>
+        <w:rPr>
+          <w:b/>
+          <w:sz w:val="24"/>
+          <w:szCs w:val="24"/>
+        </w:rPr>
+        <w:t>:</w:t>
+      </w:r>
+    </w:p>
+    <w:p>
+      <w:pPr>
+        <w:tabs>
+          <w:tab w:val="left" w:pos="1455"/>
+        </w:tabs>
+        <w:ind w:left="708"/>
+        <w:jc w:val="both"/>
+        <w:rPr>
+          <w:sz w:val="24"/>
+          <w:szCs w:val="24"/>
+        </w:rPr>
+      </w:pPr>
+      <w:r>
+        <w:rPr>
+          <w:sz w:val="24"/>
+          <w:szCs w:val="24"/>
+        </w:rPr>
+        <w:t>Erstellen Sie die Schaltkreise C</w:t>
+      </w:r>
+      <w:r>
+        <w:rPr>
+          <w:sz w:val="24"/>
+          <w:szCs w:val="24"/>
+          <w:vertAlign w:val="subscript"/>
+        </w:rPr>
+        <w:t>3</w:t>
+      </w:r>
+      <w:r>
+        <w:rPr>
+          <w:sz w:val="24"/>
+          <w:szCs w:val="24"/>
+        </w:rPr>
+        <w:t xml:space="preserve"> (n=3) und C</w:t>
+      </w:r>
+      <w:r>
+        <w:rPr>
+          <w:sz w:val="24"/>
+          <w:szCs w:val="24"/>
+          <w:vertAlign w:val="subscript"/>
+        </w:rPr>
+        <w:t>5</w:t>
+      </w:r>
+      <w:r>
+        <w:rPr>
+          <w:sz w:val="24"/>
+          <w:szCs w:val="24"/>
+        </w:rPr>
+        <w:t xml:space="preserve"> (n=5), welche die Sprache der Palindrome über B erkennen.</w:t>
+      </w:r>
+    </w:p>
+    <w:p>
+      <w:pPr>
+        <w:tabs>
+          <w:tab w:val="left" w:pos="1455"/>
+        </w:tabs>
+        <w:rPr>
+          <w:b/>
+          <w:sz w:val="24"/>
+          <w:szCs w:val="24"/>
+        </w:rPr>
+      </w:pPr>
+      <w:r>
+        <w:rPr>
+          <w:b/>
+          <w:sz w:val="24"/>
+          <w:szCs w:val="24"/>
+        </w:rPr>
+        <w:t>Aufgabe 4</w:t>
+      </w:r>
+      <w:r>
+        <w:rPr>
+          <w:b/>
+          <w:sz w:val="24"/>
+          <w:szCs w:val="24"/>
+        </w:rPr>
+        <w:t>:</w:t>
+      </w:r>
+    </w:p>
+    <w:p>
+      <w:pPr>
+        <w:tabs>
+          <w:tab w:val="left" w:pos="1455"/>
+        </w:tabs>
+        <w:ind w:left="708"/>
+        <w:jc w:val="both"/>
+        <w:rPr>
+          <w:sz w:val="24"/>
+          <w:szCs w:val="24"/>
+        </w:rPr>
+      </w:pPr>
+      <w:r>
+        <w:rPr>
+          <w:sz w:val="24"/>
+          <w:szCs w:val="24"/>
+        </w:rPr>
+        <w:t>Wieso werden parallele Berechnungen oft mit Schaltkreisen simuliert?</w:t>
+      </w:r>
     </w:p>
     <w:p>
       <w:pPr>
@@ -3678,6 +3954,95 @@
     </w:lvl>
   </w:abstractNum>
   <w:abstractNum w:abstractNumId="6" w15:restartNumberingAfterBreak="0">
+    <w:nsid w:val="4DA03E22"/>
+    <w:multiLevelType w:val="hybridMultilevel"/>
+    <w:tmpl w:val="647ED11A"/>
+    <w:lvl w:ilvl="0" w:tplc="7076B912">
+      <w:start w:val="1"/>
+      <w:numFmt w:val="lowerLetter"/>
+      <w:lvlText w:val="%1)"/>
+      <w:lvlJc w:val="left"/>
+      <w:pPr>
+        <w:ind w:left="1068" w:hanging="360"/>
+      </w:pPr>
+      <w:rPr>
+        <w:rFonts w:hint="default"/>
+      </w:rPr>
+    </w:lvl>
+    <w:lvl w:ilvl="1" w:tplc="04070019" w:tentative="1">
+      <w:start w:val="1"/>
+      <w:numFmt w:val="lowerLetter"/>
+      <w:lvlText w:val="%2."/>
+      <w:lvlJc w:val="left"/>
+      <w:pPr>
+        <w:ind w:left="1788" w:hanging="360"/>
+      </w:pPr>
+    </w:lvl>
+    <w:lvl w:ilvl="2" w:tplc="0407001B" w:tentative="1">
+      <w:start w:val="1"/>
+      <w:numFmt w:val="lowerRoman"/>
+      <w:lvlText w:val="%3."/>
+      <w:lvlJc w:val="right"/>
+      <w:pPr>
+        <w:ind w:left="2508" w:hanging="180"/>
+      </w:pPr>
+    </w:lvl>
+    <w:lvl w:ilvl="3" w:tplc="0407000F" w:tentative="1">
+      <w:start w:val="1"/>
+      <w:numFmt w:val="decimal"/>
+      <w:lvlText w:val="%4."/>
+      <w:lvlJc w:val="left"/>
+      <w:pPr>
+        <w:ind w:left="3228" w:hanging="360"/>
+      </w:pPr>
+    </w:lvl>
+    <w:lvl w:ilvl="4" w:tplc="04070019" w:tentative="1">
+      <w:start w:val="1"/>
+      <w:numFmt w:val="lowerLetter"/>
+      <w:lvlText w:val="%5."/>
+      <w:lvlJc w:val="left"/>
+      <w:pPr>
+        <w:ind w:left="3948" w:hanging="360"/>
+      </w:pPr>
+    </w:lvl>
+    <w:lvl w:ilvl="5" w:tplc="0407001B" w:tentative="1">
+      <w:start w:val="1"/>
+      <w:numFmt w:val="lowerRoman"/>
+      <w:lvlText w:val="%6."/>
+      <w:lvlJc w:val="right"/>
+      <w:pPr>
+        <w:ind w:left="4668" w:hanging="180"/>
+      </w:pPr>
+    </w:lvl>
+    <w:lvl w:ilvl="6" w:tplc="0407000F" w:tentative="1">
+      <w:start w:val="1"/>
+      <w:numFmt w:val="decimal"/>
+      <w:lvlText w:val="%7."/>
+      <w:lvlJc w:val="left"/>
+      <w:pPr>
+        <w:ind w:left="5388" w:hanging="360"/>
+      </w:pPr>
+    </w:lvl>
+    <w:lvl w:ilvl="7" w:tplc="04070019" w:tentative="1">
+      <w:start w:val="1"/>
+      <w:numFmt w:val="lowerLetter"/>
+      <w:lvlText w:val="%8."/>
+      <w:lvlJc w:val="left"/>
+      <w:pPr>
+        <w:ind w:left="6108" w:hanging="360"/>
+      </w:pPr>
+    </w:lvl>
+    <w:lvl w:ilvl="8" w:tplc="0407001B" w:tentative="1">
+      <w:start w:val="1"/>
+      <w:numFmt w:val="lowerRoman"/>
+      <w:lvlText w:val="%9."/>
+      <w:lvlJc w:val="right"/>
+      <w:pPr>
+        <w:ind w:left="6828" w:hanging="180"/>
+      </w:pPr>
+    </w:lvl>
+  </w:abstractNum>
+  <w:abstractNum w:abstractNumId="7" w15:restartNumberingAfterBreak="0">
     <w:nsid w:val="571C0B0E"/>
     <w:multiLevelType w:val="hybridMultilevel"/>
     <w:tmpl w:val="34F4ED84"/>
@@ -3766,7 +4131,7 @@
       </w:pPr>
     </w:lvl>
   </w:abstractNum>
-  <w:abstractNum w:abstractNumId="7" w15:restartNumberingAfterBreak="0">
+  <w:abstractNum w:abstractNumId="8" w15:restartNumberingAfterBreak="0">
     <w:nsid w:val="5B412474"/>
     <w:multiLevelType w:val="hybridMultilevel"/>
     <w:tmpl w:val="AD88AAF6"/>
@@ -3862,10 +4227,10 @@
     <w:abstractNumId w:val="0"/>
   </w:num>
   <w:num w:numId="3">
-    <w:abstractNumId w:val="7"/>
+    <w:abstractNumId w:val="8"/>
   </w:num>
   <w:num w:numId="4">
-    <w:abstractNumId w:val="6"/>
+    <w:abstractNumId w:val="7"/>
   </w:num>
   <w:num w:numId="5">
     <w:abstractNumId w:val="5"/>
@@ -3878,6 +4243,9 @@
   </w:num>
   <w:num w:numId="8">
     <w:abstractNumId w:val="2"/>
+  </w:num>
+  <w:num w:numId="9">
+    <w:abstractNumId w:val="6"/>
   </w:num>
 </w:numbering>
 </file>
@@ -4657,7 +5025,7 @@
 </file>
 
 <file path=customXml/itemProps1.xml><?xml version="1.0" encoding="utf-8"?>
-<ds:datastoreItem xmlns:ds="http://schemas.openxmlformats.org/officeDocument/2006/customXml" ds:itemID="{70833C2A-F730-4D2D-BB37-7C522EBB0BC5}">
+<ds:datastoreItem xmlns:ds="http://schemas.openxmlformats.org/officeDocument/2006/customXml" ds:itemID="{59D80CC0-636A-4AC5-BA03-1A683EFB383B}">
   <ds:schemaRefs>
     <ds:schemaRef ds:uri="http://schemas.openxmlformats.org/officeDocument/2006/bibliography"/>
   </ds:schemaRefs>

</xml_diff>

<commit_message>
Add solutions to tutorial 1
</commit_message>
<xml_diff>
--- a/Uebungszettel_WS18.docx
+++ b/Uebungszettel_WS18.docx
@@ -2,10 +2,7 @@
 <file path=word/document.xml><?xml version="1.0" encoding="utf-8"?>
 <w:document xmlns:wpc="http://schemas.microsoft.com/office/word/2010/wordprocessingCanvas" xmlns:cx="http://schemas.microsoft.com/office/drawing/2014/chartex" xmlns:mc="http://schemas.openxmlformats.org/markup-compatibility/2006" xmlns:o="urn:schemas-microsoft-com:office:office" xmlns:r="http://schemas.openxmlformats.org/officeDocument/2006/relationships" xmlns:m="http://schemas.openxmlformats.org/officeDocument/2006/math" xmlns:v="urn:schemas-microsoft-com:vml" xmlns:wp14="http://schemas.microsoft.com/office/word/2010/wordprocessingDrawing" xmlns:wp="http://schemas.openxmlformats.org/drawingml/2006/wordprocessingDrawing" xmlns:w10="urn:schemas-microsoft-com:office:word" xmlns:w="http://schemas.openxmlformats.org/wordprocessingml/2006/main" xmlns:w14="http://schemas.microsoft.com/office/word/2010/wordml" xmlns:w15="http://schemas.microsoft.com/office/word/2012/wordml" xmlns:w16se="http://schemas.microsoft.com/office/word/2015/wordml/symex" xmlns:wpg="http://schemas.microsoft.com/office/word/2010/wordprocessingGroup" xmlns:wpi="http://schemas.microsoft.com/office/word/2010/wordprocessingInk" xmlns:wne="http://schemas.microsoft.com/office/word/2006/wordml" xmlns:wps="http://schemas.microsoft.com/office/word/2010/wordprocessingShape" mc:Ignorable="w14 w15 w16se wp14">
   <w:body>
-    <w:p>
-      <w:bookmarkStart w:id="0" w:name="_GoBack"/>
-      <w:bookmarkEnd w:id="0"/>
-    </w:p>
+    <w:p/>
     <w:p>
       <w:pPr>
         <w:jc w:val="center"/>
@@ -1167,6 +1164,1810 @@
           <w:sz w:val="32"/>
           <w:szCs w:val="32"/>
         </w:rPr>
+        <w:t xml:space="preserve">Lösungen zum </w:t>
+      </w:r>
+      <w:r>
+        <w:rPr>
+          <w:b/>
+          <w:sz w:val="32"/>
+          <w:szCs w:val="32"/>
+        </w:rPr>
+        <w:t>Übungszettel 1</w:t>
+      </w:r>
+      <w:r>
+        <w:rPr>
+          <w:b/>
+          <w:sz w:val="32"/>
+          <w:szCs w:val="32"/>
+        </w:rPr>
+        <w:t xml:space="preserve"> </w:t>
+      </w:r>
+    </w:p>
+    <w:p>
+      <w:pPr>
+        <w:tabs>
+          <w:tab w:val="left" w:pos="1455"/>
+        </w:tabs>
+        <w:rPr>
+          <w:b/>
+          <w:sz w:val="24"/>
+          <w:szCs w:val="24"/>
+        </w:rPr>
+      </w:pPr>
+      <w:r>
+        <w:rPr>
+          <w:b/>
+          <w:sz w:val="24"/>
+          <w:szCs w:val="24"/>
+        </w:rPr>
+        <w:t>Aufgabe 1:</w:t>
+      </w:r>
+      <w:r>
+        <w:rPr>
+          <w:b/>
+          <w:sz w:val="24"/>
+          <w:szCs w:val="24"/>
+        </w:rPr>
+        <w:t xml:space="preserve"> </w:t>
+      </w:r>
+    </w:p>
+    <w:p>
+      <w:pPr>
+        <w:pStyle w:val="Listenabsatz"/>
+        <w:numPr>
+          <w:ilvl w:val="0"/>
+          <w:numId w:val="10"/>
+        </w:numPr>
+        <w:tabs>
+          <w:tab w:val="left" w:pos="1455"/>
+        </w:tabs>
+        <w:jc w:val="both"/>
+        <w:rPr>
+          <w:sz w:val="24"/>
+          <w:szCs w:val="24"/>
+        </w:rPr>
+      </w:pPr>
+      <w:r>
+        <w:rPr>
+          <w:sz w:val="24"/>
+          <w:szCs w:val="24"/>
+        </w:rPr>
+        <w:t>Meteorologie (Wettervorhersage), Medizin (MRT), Biologie (Gene Mapping)</w:t>
+      </w:r>
+    </w:p>
+    <w:p>
+      <w:pPr>
+        <w:pStyle w:val="Listenabsatz"/>
+        <w:numPr>
+          <w:ilvl w:val="0"/>
+          <w:numId w:val="10"/>
+        </w:numPr>
+        <w:tabs>
+          <w:tab w:val="left" w:pos="1455"/>
+        </w:tabs>
+        <w:jc w:val="both"/>
+        <w:rPr>
+          <w:sz w:val="24"/>
+          <w:szCs w:val="24"/>
+        </w:rPr>
+      </w:pPr>
+      <w:r>
+        <w:rPr>
+          <w:sz w:val="24"/>
+          <w:szCs w:val="24"/>
+        </w:rPr>
+        <w:t>Das Problem muss auf Daten- und/oder Prozess-Ebene aufteilbar sein.</w:t>
+      </w:r>
+    </w:p>
+    <w:p>
+      <w:pPr>
+        <w:pStyle w:val="Listenabsatz"/>
+        <w:numPr>
+          <w:ilvl w:val="0"/>
+          <w:numId w:val="10"/>
+        </w:numPr>
+        <w:tabs>
+          <w:tab w:val="left" w:pos="1455"/>
+        </w:tabs>
+        <w:jc w:val="both"/>
+        <w:rPr>
+          <w:sz w:val="24"/>
+          <w:szCs w:val="24"/>
+        </w:rPr>
+      </w:pPr>
+      <w:r>
+        <w:rPr>
+          <w:sz w:val="24"/>
+          <w:szCs w:val="24"/>
+        </w:rPr>
+        <w:t>„</w:t>
+      </w:r>
+      <w:proofErr w:type="spellStart"/>
+      <w:r>
+        <w:rPr>
+          <w:sz w:val="24"/>
+          <w:szCs w:val="24"/>
+        </w:rPr>
+        <w:t>Speedup</w:t>
+      </w:r>
+      <w:proofErr w:type="spellEnd"/>
+      <w:r>
+        <w:rPr>
+          <w:sz w:val="24"/>
+          <w:szCs w:val="24"/>
+        </w:rPr>
+        <w:t>“ ist der Quotient aus serieller und paralleler Ausführungszeit. Er gibt den Geschwindigkeitszuwachs an, der an der seriellen Ausführung gemessen wird.</w:t>
+      </w:r>
+    </w:p>
+    <w:p>
+      <w:pPr>
+        <w:tabs>
+          <w:tab w:val="left" w:pos="1455"/>
+        </w:tabs>
+        <w:rPr>
+          <w:b/>
+          <w:sz w:val="24"/>
+          <w:szCs w:val="24"/>
+        </w:rPr>
+      </w:pPr>
+      <w:r>
+        <w:rPr>
+          <w:b/>
+          <w:sz w:val="24"/>
+          <w:szCs w:val="24"/>
+        </w:rPr>
+        <w:t>Aufgabe 2:</w:t>
+      </w:r>
+      <w:bookmarkStart w:id="0" w:name="_GoBack"/>
+      <w:bookmarkEnd w:id="0"/>
+    </w:p>
+    <w:p>
+      <w:pPr>
+        <w:tabs>
+          <w:tab w:val="left" w:pos="1455"/>
+        </w:tabs>
+        <w:ind w:left="708"/>
+        <w:rPr>
+          <w:sz w:val="24"/>
+          <w:szCs w:val="24"/>
+        </w:rPr>
+      </w:pPr>
+      <w:r>
+        <w:rPr>
+          <w:sz w:val="24"/>
+          <w:szCs w:val="24"/>
+        </w:rPr>
+        <w:t>Unterschiede:</w:t>
+      </w:r>
+    </w:p>
+    <w:p>
+      <w:pPr>
+        <w:pStyle w:val="Listenabsatz"/>
+        <w:numPr>
+          <w:ilvl w:val="0"/>
+          <w:numId w:val="11"/>
+        </w:numPr>
+        <w:tabs>
+          <w:tab w:val="left" w:pos="1455"/>
+        </w:tabs>
+        <w:rPr>
+          <w:sz w:val="24"/>
+          <w:szCs w:val="24"/>
+        </w:rPr>
+      </w:pPr>
+      <w:r>
+        <w:rPr>
+          <w:sz w:val="24"/>
+          <w:szCs w:val="24"/>
+        </w:rPr>
+        <w:t>V. Neumann Rechner einziger real umgesetzter Rechner</w:t>
+      </w:r>
+    </w:p>
+    <w:p>
+      <w:pPr>
+        <w:pStyle w:val="Listenabsatz"/>
+        <w:numPr>
+          <w:ilvl w:val="0"/>
+          <w:numId w:val="11"/>
+        </w:numPr>
+        <w:tabs>
+          <w:tab w:val="left" w:pos="1455"/>
+        </w:tabs>
+        <w:rPr>
+          <w:sz w:val="24"/>
+          <w:szCs w:val="24"/>
+        </w:rPr>
+      </w:pPr>
+      <w:r>
+        <w:rPr>
+          <w:sz w:val="24"/>
+          <w:szCs w:val="24"/>
+        </w:rPr>
+        <w:t>TM besitzt Lese- und Schreibkopf auf einem I/O-Band, RAM besitzt einen Lesekopf für ein I-Band und einen Schreibkopf für das O-Band.</w:t>
+      </w:r>
+    </w:p>
+    <w:p>
+      <w:pPr>
+        <w:tabs>
+          <w:tab w:val="left" w:pos="1455"/>
+        </w:tabs>
+        <w:ind w:left="708"/>
+        <w:rPr>
+          <w:sz w:val="24"/>
+          <w:szCs w:val="24"/>
+        </w:rPr>
+      </w:pPr>
+      <w:r>
+        <w:rPr>
+          <w:sz w:val="24"/>
+          <w:szCs w:val="24"/>
+        </w:rPr>
+        <w:t>Gemeinsamkeiten:</w:t>
+      </w:r>
+    </w:p>
+    <w:p>
+      <w:pPr>
+        <w:pStyle w:val="Listenabsatz"/>
+        <w:numPr>
+          <w:ilvl w:val="0"/>
+          <w:numId w:val="12"/>
+        </w:numPr>
+        <w:tabs>
+          <w:tab w:val="left" w:pos="1455"/>
+        </w:tabs>
+        <w:rPr>
+          <w:sz w:val="24"/>
+          <w:szCs w:val="24"/>
+        </w:rPr>
+      </w:pPr>
+      <w:r>
+        <w:rPr>
+          <w:sz w:val="24"/>
+          <w:szCs w:val="24"/>
+        </w:rPr>
+        <w:t>Grundmodelle zur Berechenbarkeit</w:t>
+      </w:r>
+    </w:p>
+    <w:p>
+      <w:pPr>
+        <w:pStyle w:val="Listenabsatz"/>
+        <w:numPr>
+          <w:ilvl w:val="0"/>
+          <w:numId w:val="12"/>
+        </w:numPr>
+        <w:tabs>
+          <w:tab w:val="left" w:pos="1455"/>
+        </w:tabs>
+        <w:rPr>
+          <w:sz w:val="24"/>
+          <w:szCs w:val="24"/>
+        </w:rPr>
+      </w:pPr>
+      <w:r>
+        <w:rPr>
+          <w:sz w:val="24"/>
+          <w:szCs w:val="24"/>
+        </w:rPr>
+        <w:t>Alle besitzen eine serielle Ausführung</w:t>
+      </w:r>
+    </w:p>
+    <w:p>
+      <w:pPr>
+        <w:pStyle w:val="Listenabsatz"/>
+        <w:numPr>
+          <w:ilvl w:val="0"/>
+          <w:numId w:val="12"/>
+        </w:numPr>
+        <w:tabs>
+          <w:tab w:val="left" w:pos="1455"/>
+        </w:tabs>
+        <w:rPr>
+          <w:sz w:val="24"/>
+          <w:szCs w:val="24"/>
+        </w:rPr>
+      </w:pPr>
+      <w:r>
+        <w:rPr>
+          <w:sz w:val="24"/>
+          <w:szCs w:val="24"/>
+        </w:rPr>
+        <w:t xml:space="preserve">Ein Programm wird benötigt </w:t>
+      </w:r>
+    </w:p>
+    <w:p>
+      <w:pPr>
+        <w:tabs>
+          <w:tab w:val="left" w:pos="1455"/>
+        </w:tabs>
+        <w:rPr>
+          <w:b/>
+          <w:sz w:val="24"/>
+          <w:szCs w:val="24"/>
+        </w:rPr>
+      </w:pPr>
+      <w:r>
+        <w:rPr>
+          <w:b/>
+          <w:sz w:val="24"/>
+          <w:szCs w:val="24"/>
+        </w:rPr>
+        <w:t>Aufgabe 3:</w:t>
+      </w:r>
+    </w:p>
+    <w:p>
+      <w:pPr>
+        <w:pStyle w:val="Listenabsatz"/>
+        <w:numPr>
+          <w:ilvl w:val="0"/>
+          <w:numId w:val="13"/>
+        </w:numPr>
+        <w:tabs>
+          <w:tab w:val="left" w:pos="1455"/>
+        </w:tabs>
+        <w:rPr>
+          <w:sz w:val="24"/>
+          <w:szCs w:val="24"/>
+        </w:rPr>
+      </w:pPr>
+      <w:r>
+        <w:rPr>
+          <w:sz w:val="24"/>
+          <w:szCs w:val="24"/>
+        </w:rPr>
+        <w:t>Das Programm berechnet für eine vorgegebene Zahl die Fakultät.</w:t>
+      </w:r>
+      <w:r>
+        <w:rPr>
+          <w:sz w:val="24"/>
+          <w:szCs w:val="24"/>
+        </w:rPr>
+        <w:br/>
+        <w:t>n! = n * (n – 1) * (n – 2) * … * 1</w:t>
+      </w:r>
+      <w:r>
+        <w:rPr>
+          <w:sz w:val="24"/>
+          <w:szCs w:val="24"/>
+        </w:rPr>
+        <w:br/>
+        <w:t>Das Konzept entspricht der RM, Registermaschine.</w:t>
+      </w:r>
+    </w:p>
+    <w:p>
+      <w:pPr>
+        <w:pStyle w:val="Listenabsatz"/>
+        <w:numPr>
+          <w:ilvl w:val="0"/>
+          <w:numId w:val="13"/>
+        </w:numPr>
+        <w:tabs>
+          <w:tab w:val="left" w:pos="1455"/>
+        </w:tabs>
+        <w:rPr>
+          <w:sz w:val="24"/>
+          <w:szCs w:val="24"/>
+        </w:rPr>
+      </w:pPr>
+    </w:p>
+    <w:tbl>
+      <w:tblPr>
+        <w:tblStyle w:val="Tabellenraster"/>
+        <w:tblW w:w="0" w:type="auto"/>
+        <w:tblLook w:val="04A0" w:firstRow="1" w:lastRow="0" w:firstColumn="1" w:lastColumn="0" w:noHBand="0" w:noVBand="1"/>
+      </w:tblPr>
+      <w:tblGrid>
+        <w:gridCol w:w="503"/>
+        <w:gridCol w:w="503"/>
+        <w:gridCol w:w="503"/>
+        <w:gridCol w:w="503"/>
+        <w:gridCol w:w="503"/>
+        <w:gridCol w:w="503"/>
+        <w:gridCol w:w="503"/>
+        <w:gridCol w:w="503"/>
+        <w:gridCol w:w="503"/>
+        <w:gridCol w:w="503"/>
+        <w:gridCol w:w="504"/>
+        <w:gridCol w:w="504"/>
+        <w:gridCol w:w="504"/>
+        <w:gridCol w:w="504"/>
+        <w:gridCol w:w="504"/>
+        <w:gridCol w:w="504"/>
+        <w:gridCol w:w="504"/>
+        <w:gridCol w:w="504"/>
+      </w:tblGrid>
+      <w:tr>
+        <w:tc>
+          <w:tcPr>
+            <w:tcW w:w="503" w:type="dxa"/>
+          </w:tcPr>
+          <w:p>
+            <w:pPr>
+              <w:tabs>
+                <w:tab w:val="left" w:pos="1455"/>
+              </w:tabs>
+              <w:rPr>
+                <w:b/>
+                <w:sz w:val="24"/>
+                <w:szCs w:val="24"/>
+              </w:rPr>
+            </w:pPr>
+            <w:r>
+              <w:rPr>
+                <w:b/>
+                <w:sz w:val="24"/>
+                <w:szCs w:val="24"/>
+              </w:rPr>
+              <w:t>R0</w:t>
+            </w:r>
+          </w:p>
+        </w:tc>
+        <w:tc>
+          <w:tcPr>
+            <w:tcW w:w="503" w:type="dxa"/>
+          </w:tcPr>
+          <w:p>
+            <w:pPr>
+              <w:tabs>
+                <w:tab w:val="left" w:pos="1455"/>
+              </w:tabs>
+              <w:jc w:val="center"/>
+              <w:rPr>
+                <w:sz w:val="24"/>
+                <w:szCs w:val="24"/>
+              </w:rPr>
+            </w:pPr>
+            <w:r>
+              <w:rPr>
+                <w:sz w:val="24"/>
+                <w:szCs w:val="24"/>
+              </w:rPr>
+              <w:t>3</w:t>
+            </w:r>
+          </w:p>
+        </w:tc>
+        <w:tc>
+          <w:tcPr>
+            <w:tcW w:w="503" w:type="dxa"/>
+          </w:tcPr>
+          <w:p>
+            <w:pPr>
+              <w:tabs>
+                <w:tab w:val="left" w:pos="1455"/>
+              </w:tabs>
+              <w:jc w:val="center"/>
+              <w:rPr>
+                <w:sz w:val="24"/>
+                <w:szCs w:val="24"/>
+              </w:rPr>
+            </w:pPr>
+            <w:r>
+              <w:rPr>
+                <w:sz w:val="24"/>
+                <w:szCs w:val="24"/>
+              </w:rPr>
+              <w:t>3</w:t>
+            </w:r>
+          </w:p>
+        </w:tc>
+        <w:tc>
+          <w:tcPr>
+            <w:tcW w:w="503" w:type="dxa"/>
+          </w:tcPr>
+          <w:p>
+            <w:pPr>
+              <w:tabs>
+                <w:tab w:val="left" w:pos="1455"/>
+              </w:tabs>
+              <w:jc w:val="center"/>
+              <w:rPr>
+                <w:sz w:val="24"/>
+                <w:szCs w:val="24"/>
+              </w:rPr>
+            </w:pPr>
+            <w:r>
+              <w:rPr>
+                <w:sz w:val="24"/>
+                <w:szCs w:val="24"/>
+              </w:rPr>
+              <w:t>2</w:t>
+            </w:r>
+          </w:p>
+        </w:tc>
+        <w:tc>
+          <w:tcPr>
+            <w:tcW w:w="503" w:type="dxa"/>
+          </w:tcPr>
+          <w:p>
+            <w:pPr>
+              <w:tabs>
+                <w:tab w:val="left" w:pos="1455"/>
+              </w:tabs>
+              <w:jc w:val="center"/>
+              <w:rPr>
+                <w:sz w:val="24"/>
+                <w:szCs w:val="24"/>
+              </w:rPr>
+            </w:pPr>
+            <w:r>
+              <w:rPr>
+                <w:sz w:val="24"/>
+                <w:szCs w:val="24"/>
+              </w:rPr>
+              <w:t>2</w:t>
+            </w:r>
+          </w:p>
+        </w:tc>
+        <w:tc>
+          <w:tcPr>
+            <w:tcW w:w="503" w:type="dxa"/>
+          </w:tcPr>
+          <w:p>
+            <w:pPr>
+              <w:tabs>
+                <w:tab w:val="left" w:pos="1455"/>
+              </w:tabs>
+              <w:jc w:val="center"/>
+              <w:rPr>
+                <w:sz w:val="24"/>
+                <w:szCs w:val="24"/>
+              </w:rPr>
+            </w:pPr>
+            <w:r>
+              <w:rPr>
+                <w:sz w:val="24"/>
+                <w:szCs w:val="24"/>
+              </w:rPr>
+              <w:t>3</w:t>
+            </w:r>
+          </w:p>
+        </w:tc>
+        <w:tc>
+          <w:tcPr>
+            <w:tcW w:w="503" w:type="dxa"/>
+          </w:tcPr>
+          <w:p>
+            <w:pPr>
+              <w:tabs>
+                <w:tab w:val="left" w:pos="1455"/>
+              </w:tabs>
+              <w:jc w:val="center"/>
+              <w:rPr>
+                <w:sz w:val="24"/>
+                <w:szCs w:val="24"/>
+              </w:rPr>
+            </w:pPr>
+            <w:r>
+              <w:rPr>
+                <w:sz w:val="24"/>
+                <w:szCs w:val="24"/>
+              </w:rPr>
+              <w:t>6</w:t>
+            </w:r>
+          </w:p>
+        </w:tc>
+        <w:tc>
+          <w:tcPr>
+            <w:tcW w:w="503" w:type="dxa"/>
+          </w:tcPr>
+          <w:p>
+            <w:pPr>
+              <w:tabs>
+                <w:tab w:val="left" w:pos="1455"/>
+              </w:tabs>
+              <w:jc w:val="center"/>
+              <w:rPr>
+                <w:sz w:val="24"/>
+                <w:szCs w:val="24"/>
+              </w:rPr>
+            </w:pPr>
+            <w:r>
+              <w:rPr>
+                <w:sz w:val="24"/>
+                <w:szCs w:val="24"/>
+              </w:rPr>
+              <w:t>6</w:t>
+            </w:r>
+          </w:p>
+        </w:tc>
+        <w:tc>
+          <w:tcPr>
+            <w:tcW w:w="503" w:type="dxa"/>
+          </w:tcPr>
+          <w:p>
+            <w:pPr>
+              <w:tabs>
+                <w:tab w:val="left" w:pos="1455"/>
+              </w:tabs>
+              <w:jc w:val="center"/>
+              <w:rPr>
+                <w:sz w:val="24"/>
+                <w:szCs w:val="24"/>
+              </w:rPr>
+            </w:pPr>
+            <w:r>
+              <w:rPr>
+                <w:sz w:val="24"/>
+                <w:szCs w:val="24"/>
+              </w:rPr>
+              <w:t>2</w:t>
+            </w:r>
+          </w:p>
+        </w:tc>
+        <w:tc>
+          <w:tcPr>
+            <w:tcW w:w="503" w:type="dxa"/>
+          </w:tcPr>
+          <w:p>
+            <w:pPr>
+              <w:tabs>
+                <w:tab w:val="left" w:pos="1455"/>
+              </w:tabs>
+              <w:jc w:val="center"/>
+              <w:rPr>
+                <w:sz w:val="24"/>
+                <w:szCs w:val="24"/>
+              </w:rPr>
+            </w:pPr>
+            <w:r>
+              <w:rPr>
+                <w:sz w:val="24"/>
+                <w:szCs w:val="24"/>
+              </w:rPr>
+              <w:t>1</w:t>
+            </w:r>
+          </w:p>
+        </w:tc>
+        <w:tc>
+          <w:tcPr>
+            <w:tcW w:w="504" w:type="dxa"/>
+          </w:tcPr>
+          <w:p>
+            <w:pPr>
+              <w:tabs>
+                <w:tab w:val="left" w:pos="1455"/>
+              </w:tabs>
+              <w:jc w:val="center"/>
+              <w:rPr>
+                <w:sz w:val="24"/>
+                <w:szCs w:val="24"/>
+              </w:rPr>
+            </w:pPr>
+            <w:r>
+              <w:rPr>
+                <w:sz w:val="24"/>
+                <w:szCs w:val="24"/>
+              </w:rPr>
+              <w:t>1</w:t>
+            </w:r>
+          </w:p>
+        </w:tc>
+        <w:tc>
+          <w:tcPr>
+            <w:tcW w:w="504" w:type="dxa"/>
+          </w:tcPr>
+          <w:p>
+            <w:pPr>
+              <w:tabs>
+                <w:tab w:val="left" w:pos="1455"/>
+              </w:tabs>
+              <w:jc w:val="center"/>
+              <w:rPr>
+                <w:sz w:val="24"/>
+                <w:szCs w:val="24"/>
+              </w:rPr>
+            </w:pPr>
+            <w:r>
+              <w:rPr>
+                <w:sz w:val="24"/>
+                <w:szCs w:val="24"/>
+              </w:rPr>
+              <w:t>6</w:t>
+            </w:r>
+          </w:p>
+        </w:tc>
+        <w:tc>
+          <w:tcPr>
+            <w:tcW w:w="504" w:type="dxa"/>
+          </w:tcPr>
+          <w:p>
+            <w:pPr>
+              <w:tabs>
+                <w:tab w:val="left" w:pos="1455"/>
+              </w:tabs>
+              <w:jc w:val="center"/>
+              <w:rPr>
+                <w:sz w:val="24"/>
+                <w:szCs w:val="24"/>
+              </w:rPr>
+            </w:pPr>
+            <w:r>
+              <w:rPr>
+                <w:sz w:val="24"/>
+                <w:szCs w:val="24"/>
+              </w:rPr>
+              <w:t>6</w:t>
+            </w:r>
+          </w:p>
+        </w:tc>
+        <w:tc>
+          <w:tcPr>
+            <w:tcW w:w="504" w:type="dxa"/>
+          </w:tcPr>
+          <w:p>
+            <w:pPr>
+              <w:tabs>
+                <w:tab w:val="left" w:pos="1455"/>
+              </w:tabs>
+              <w:jc w:val="center"/>
+              <w:rPr>
+                <w:sz w:val="24"/>
+                <w:szCs w:val="24"/>
+              </w:rPr>
+            </w:pPr>
+            <w:r>
+              <w:rPr>
+                <w:sz w:val="24"/>
+                <w:szCs w:val="24"/>
+              </w:rPr>
+              <w:t>6</w:t>
+            </w:r>
+          </w:p>
+        </w:tc>
+        <w:tc>
+          <w:tcPr>
+            <w:tcW w:w="504" w:type="dxa"/>
+          </w:tcPr>
+          <w:p>
+            <w:pPr>
+              <w:tabs>
+                <w:tab w:val="left" w:pos="1455"/>
+              </w:tabs>
+              <w:jc w:val="center"/>
+              <w:rPr>
+                <w:sz w:val="24"/>
+                <w:szCs w:val="24"/>
+              </w:rPr>
+            </w:pPr>
+            <w:r>
+              <w:rPr>
+                <w:sz w:val="24"/>
+                <w:szCs w:val="24"/>
+              </w:rPr>
+              <w:t>1</w:t>
+            </w:r>
+          </w:p>
+        </w:tc>
+        <w:tc>
+          <w:tcPr>
+            <w:tcW w:w="504" w:type="dxa"/>
+          </w:tcPr>
+          <w:p>
+            <w:pPr>
+              <w:tabs>
+                <w:tab w:val="left" w:pos="1455"/>
+              </w:tabs>
+              <w:jc w:val="center"/>
+              <w:rPr>
+                <w:sz w:val="24"/>
+                <w:szCs w:val="24"/>
+              </w:rPr>
+            </w:pPr>
+            <w:r>
+              <w:rPr>
+                <w:sz w:val="24"/>
+                <w:szCs w:val="24"/>
+              </w:rPr>
+              <w:t>0</w:t>
+            </w:r>
+          </w:p>
+        </w:tc>
+        <w:tc>
+          <w:tcPr>
+            <w:tcW w:w="504" w:type="dxa"/>
+          </w:tcPr>
+          <w:p>
+            <w:pPr>
+              <w:tabs>
+                <w:tab w:val="left" w:pos="1455"/>
+              </w:tabs>
+              <w:jc w:val="center"/>
+              <w:rPr>
+                <w:sz w:val="24"/>
+                <w:szCs w:val="24"/>
+              </w:rPr>
+            </w:pPr>
+            <w:r>
+              <w:rPr>
+                <w:sz w:val="24"/>
+                <w:szCs w:val="24"/>
+              </w:rPr>
+              <w:t>0</w:t>
+            </w:r>
+          </w:p>
+        </w:tc>
+        <w:tc>
+          <w:tcPr>
+            <w:tcW w:w="504" w:type="dxa"/>
+          </w:tcPr>
+          <w:p>
+            <w:pPr>
+              <w:tabs>
+                <w:tab w:val="left" w:pos="1455"/>
+              </w:tabs>
+              <w:jc w:val="center"/>
+              <w:rPr>
+                <w:b/>
+                <w:i/>
+                <w:sz w:val="24"/>
+                <w:szCs w:val="24"/>
+              </w:rPr>
+            </w:pPr>
+            <w:r>
+              <w:rPr>
+                <w:b/>
+                <w:i/>
+                <w:sz w:val="24"/>
+                <w:szCs w:val="24"/>
+              </w:rPr>
+              <w:t>1</w:t>
+            </w:r>
+          </w:p>
+        </w:tc>
+      </w:tr>
+      <w:tr>
+        <w:tc>
+          <w:tcPr>
+            <w:tcW w:w="503" w:type="dxa"/>
+          </w:tcPr>
+          <w:p>
+            <w:pPr>
+              <w:tabs>
+                <w:tab w:val="left" w:pos="1455"/>
+              </w:tabs>
+              <w:rPr>
+                <w:b/>
+                <w:sz w:val="24"/>
+                <w:szCs w:val="24"/>
+              </w:rPr>
+            </w:pPr>
+            <w:r>
+              <w:rPr>
+                <w:b/>
+                <w:sz w:val="24"/>
+                <w:szCs w:val="24"/>
+              </w:rPr>
+              <w:t>R1</w:t>
+            </w:r>
+          </w:p>
+        </w:tc>
+        <w:tc>
+          <w:tcPr>
+            <w:tcW w:w="503" w:type="dxa"/>
+          </w:tcPr>
+          <w:p>
+            <w:pPr>
+              <w:tabs>
+                <w:tab w:val="left" w:pos="1455"/>
+              </w:tabs>
+              <w:jc w:val="center"/>
+              <w:rPr>
+                <w:sz w:val="24"/>
+                <w:szCs w:val="24"/>
+              </w:rPr>
+            </w:pPr>
+            <w:r>
+              <w:rPr>
+                <w:sz w:val="24"/>
+                <w:szCs w:val="24"/>
+              </w:rPr>
+              <w:t>0</w:t>
+            </w:r>
+          </w:p>
+        </w:tc>
+        <w:tc>
+          <w:tcPr>
+            <w:tcW w:w="503" w:type="dxa"/>
+          </w:tcPr>
+          <w:p>
+            <w:pPr>
+              <w:tabs>
+                <w:tab w:val="left" w:pos="1455"/>
+              </w:tabs>
+              <w:jc w:val="center"/>
+              <w:rPr>
+                <w:sz w:val="24"/>
+                <w:szCs w:val="24"/>
+              </w:rPr>
+            </w:pPr>
+            <w:r>
+              <w:rPr>
+                <w:sz w:val="24"/>
+                <w:szCs w:val="24"/>
+              </w:rPr>
+              <w:t>3</w:t>
+            </w:r>
+          </w:p>
+        </w:tc>
+        <w:tc>
+          <w:tcPr>
+            <w:tcW w:w="503" w:type="dxa"/>
+          </w:tcPr>
+          <w:p>
+            <w:pPr>
+              <w:tabs>
+                <w:tab w:val="left" w:pos="1455"/>
+              </w:tabs>
+              <w:jc w:val="center"/>
+              <w:rPr>
+                <w:sz w:val="24"/>
+                <w:szCs w:val="24"/>
+              </w:rPr>
+            </w:pPr>
+            <w:r>
+              <w:rPr>
+                <w:sz w:val="24"/>
+                <w:szCs w:val="24"/>
+              </w:rPr>
+              <w:t>3</w:t>
+            </w:r>
+          </w:p>
+        </w:tc>
+        <w:tc>
+          <w:tcPr>
+            <w:tcW w:w="503" w:type="dxa"/>
+          </w:tcPr>
+          <w:p>
+            <w:pPr>
+              <w:tabs>
+                <w:tab w:val="left" w:pos="1455"/>
+              </w:tabs>
+              <w:jc w:val="center"/>
+              <w:rPr>
+                <w:sz w:val="24"/>
+                <w:szCs w:val="24"/>
+              </w:rPr>
+            </w:pPr>
+            <w:r>
+              <w:rPr>
+                <w:sz w:val="24"/>
+                <w:szCs w:val="24"/>
+              </w:rPr>
+              <w:t>3</w:t>
+            </w:r>
+          </w:p>
+        </w:tc>
+        <w:tc>
+          <w:tcPr>
+            <w:tcW w:w="503" w:type="dxa"/>
+          </w:tcPr>
+          <w:p>
+            <w:pPr>
+              <w:tabs>
+                <w:tab w:val="left" w:pos="1455"/>
+              </w:tabs>
+              <w:jc w:val="center"/>
+              <w:rPr>
+                <w:sz w:val="24"/>
+                <w:szCs w:val="24"/>
+              </w:rPr>
+            </w:pPr>
+            <w:r>
+              <w:rPr>
+                <w:sz w:val="24"/>
+                <w:szCs w:val="24"/>
+              </w:rPr>
+              <w:t>3</w:t>
+            </w:r>
+          </w:p>
+        </w:tc>
+        <w:tc>
+          <w:tcPr>
+            <w:tcW w:w="503" w:type="dxa"/>
+          </w:tcPr>
+          <w:p>
+            <w:pPr>
+              <w:tabs>
+                <w:tab w:val="left" w:pos="1455"/>
+              </w:tabs>
+              <w:jc w:val="center"/>
+              <w:rPr>
+                <w:sz w:val="24"/>
+                <w:szCs w:val="24"/>
+              </w:rPr>
+            </w:pPr>
+            <w:r>
+              <w:rPr>
+                <w:sz w:val="24"/>
+                <w:szCs w:val="24"/>
+              </w:rPr>
+              <w:t>3</w:t>
+            </w:r>
+          </w:p>
+        </w:tc>
+        <w:tc>
+          <w:tcPr>
+            <w:tcW w:w="503" w:type="dxa"/>
+          </w:tcPr>
+          <w:p>
+            <w:pPr>
+              <w:tabs>
+                <w:tab w:val="left" w:pos="1455"/>
+              </w:tabs>
+              <w:jc w:val="center"/>
+              <w:rPr>
+                <w:sz w:val="24"/>
+                <w:szCs w:val="24"/>
+              </w:rPr>
+            </w:pPr>
+            <w:r>
+              <w:rPr>
+                <w:sz w:val="24"/>
+                <w:szCs w:val="24"/>
+              </w:rPr>
+              <w:t>6</w:t>
+            </w:r>
+          </w:p>
+        </w:tc>
+        <w:tc>
+          <w:tcPr>
+            <w:tcW w:w="503" w:type="dxa"/>
+          </w:tcPr>
+          <w:p>
+            <w:pPr>
+              <w:tabs>
+                <w:tab w:val="left" w:pos="1455"/>
+              </w:tabs>
+              <w:jc w:val="center"/>
+              <w:rPr>
+                <w:sz w:val="24"/>
+                <w:szCs w:val="24"/>
+              </w:rPr>
+            </w:pPr>
+            <w:r>
+              <w:rPr>
+                <w:sz w:val="24"/>
+                <w:szCs w:val="24"/>
+              </w:rPr>
+              <w:t>6</w:t>
+            </w:r>
+          </w:p>
+        </w:tc>
+        <w:tc>
+          <w:tcPr>
+            <w:tcW w:w="503" w:type="dxa"/>
+          </w:tcPr>
+          <w:p>
+            <w:pPr>
+              <w:tabs>
+                <w:tab w:val="left" w:pos="1455"/>
+              </w:tabs>
+              <w:jc w:val="center"/>
+              <w:rPr>
+                <w:sz w:val="24"/>
+                <w:szCs w:val="24"/>
+              </w:rPr>
+            </w:pPr>
+            <w:r>
+              <w:rPr>
+                <w:sz w:val="24"/>
+                <w:szCs w:val="24"/>
+              </w:rPr>
+              <w:t>6</w:t>
+            </w:r>
+          </w:p>
+        </w:tc>
+        <w:tc>
+          <w:tcPr>
+            <w:tcW w:w="504" w:type="dxa"/>
+          </w:tcPr>
+          <w:p>
+            <w:pPr>
+              <w:tabs>
+                <w:tab w:val="left" w:pos="1455"/>
+              </w:tabs>
+              <w:jc w:val="center"/>
+              <w:rPr>
+                <w:sz w:val="24"/>
+                <w:szCs w:val="24"/>
+              </w:rPr>
+            </w:pPr>
+            <w:r>
+              <w:rPr>
+                <w:sz w:val="24"/>
+                <w:szCs w:val="24"/>
+              </w:rPr>
+              <w:t>6</w:t>
+            </w:r>
+          </w:p>
+        </w:tc>
+        <w:tc>
+          <w:tcPr>
+            <w:tcW w:w="504" w:type="dxa"/>
+          </w:tcPr>
+          <w:p>
+            <w:pPr>
+              <w:tabs>
+                <w:tab w:val="left" w:pos="1455"/>
+              </w:tabs>
+              <w:jc w:val="center"/>
+              <w:rPr>
+                <w:sz w:val="24"/>
+                <w:szCs w:val="24"/>
+              </w:rPr>
+            </w:pPr>
+            <w:r>
+              <w:rPr>
+                <w:sz w:val="24"/>
+                <w:szCs w:val="24"/>
+              </w:rPr>
+              <w:t>6</w:t>
+            </w:r>
+          </w:p>
+        </w:tc>
+        <w:tc>
+          <w:tcPr>
+            <w:tcW w:w="504" w:type="dxa"/>
+          </w:tcPr>
+          <w:p>
+            <w:pPr>
+              <w:tabs>
+                <w:tab w:val="left" w:pos="1455"/>
+              </w:tabs>
+              <w:jc w:val="center"/>
+              <w:rPr>
+                <w:sz w:val="24"/>
+                <w:szCs w:val="24"/>
+              </w:rPr>
+            </w:pPr>
+            <w:r>
+              <w:rPr>
+                <w:sz w:val="24"/>
+                <w:szCs w:val="24"/>
+              </w:rPr>
+              <w:t>6</w:t>
+            </w:r>
+          </w:p>
+        </w:tc>
+        <w:tc>
+          <w:tcPr>
+            <w:tcW w:w="504" w:type="dxa"/>
+          </w:tcPr>
+          <w:p>
+            <w:pPr>
+              <w:tabs>
+                <w:tab w:val="left" w:pos="1455"/>
+              </w:tabs>
+              <w:jc w:val="center"/>
+              <w:rPr>
+                <w:sz w:val="24"/>
+                <w:szCs w:val="24"/>
+              </w:rPr>
+            </w:pPr>
+            <w:r>
+              <w:rPr>
+                <w:sz w:val="24"/>
+                <w:szCs w:val="24"/>
+              </w:rPr>
+              <w:t>6</w:t>
+            </w:r>
+          </w:p>
+        </w:tc>
+        <w:tc>
+          <w:tcPr>
+            <w:tcW w:w="504" w:type="dxa"/>
+          </w:tcPr>
+          <w:p>
+            <w:pPr>
+              <w:tabs>
+                <w:tab w:val="left" w:pos="1455"/>
+              </w:tabs>
+              <w:jc w:val="center"/>
+              <w:rPr>
+                <w:sz w:val="24"/>
+                <w:szCs w:val="24"/>
+              </w:rPr>
+            </w:pPr>
+            <w:r>
+              <w:rPr>
+                <w:sz w:val="24"/>
+                <w:szCs w:val="24"/>
+              </w:rPr>
+              <w:t>6</w:t>
+            </w:r>
+          </w:p>
+        </w:tc>
+        <w:tc>
+          <w:tcPr>
+            <w:tcW w:w="504" w:type="dxa"/>
+          </w:tcPr>
+          <w:p>
+            <w:pPr>
+              <w:tabs>
+                <w:tab w:val="left" w:pos="1455"/>
+              </w:tabs>
+              <w:jc w:val="center"/>
+              <w:rPr>
+                <w:sz w:val="24"/>
+                <w:szCs w:val="24"/>
+              </w:rPr>
+            </w:pPr>
+            <w:r>
+              <w:rPr>
+                <w:sz w:val="24"/>
+                <w:szCs w:val="24"/>
+              </w:rPr>
+              <w:t>6</w:t>
+            </w:r>
+          </w:p>
+        </w:tc>
+        <w:tc>
+          <w:tcPr>
+            <w:tcW w:w="504" w:type="dxa"/>
+          </w:tcPr>
+          <w:p>
+            <w:pPr>
+              <w:tabs>
+                <w:tab w:val="left" w:pos="1455"/>
+              </w:tabs>
+              <w:jc w:val="center"/>
+              <w:rPr>
+                <w:sz w:val="24"/>
+                <w:szCs w:val="24"/>
+              </w:rPr>
+            </w:pPr>
+            <w:r>
+              <w:rPr>
+                <w:sz w:val="24"/>
+                <w:szCs w:val="24"/>
+              </w:rPr>
+              <w:t>6</w:t>
+            </w:r>
+          </w:p>
+        </w:tc>
+        <w:tc>
+          <w:tcPr>
+            <w:tcW w:w="504" w:type="dxa"/>
+          </w:tcPr>
+          <w:p>
+            <w:pPr>
+              <w:tabs>
+                <w:tab w:val="left" w:pos="1455"/>
+              </w:tabs>
+              <w:jc w:val="center"/>
+              <w:rPr>
+                <w:b/>
+                <w:i/>
+                <w:sz w:val="24"/>
+                <w:szCs w:val="24"/>
+              </w:rPr>
+            </w:pPr>
+            <w:r>
+              <w:rPr>
+                <w:b/>
+                <w:i/>
+                <w:sz w:val="24"/>
+                <w:szCs w:val="24"/>
+              </w:rPr>
+              <w:t>6</w:t>
+            </w:r>
+          </w:p>
+        </w:tc>
+      </w:tr>
+      <w:tr>
+        <w:tc>
+          <w:tcPr>
+            <w:tcW w:w="503" w:type="dxa"/>
+          </w:tcPr>
+          <w:p>
+            <w:pPr>
+              <w:tabs>
+                <w:tab w:val="left" w:pos="1455"/>
+              </w:tabs>
+              <w:rPr>
+                <w:b/>
+                <w:sz w:val="24"/>
+                <w:szCs w:val="24"/>
+              </w:rPr>
+            </w:pPr>
+            <w:r>
+              <w:rPr>
+                <w:b/>
+                <w:sz w:val="24"/>
+                <w:szCs w:val="24"/>
+              </w:rPr>
+              <w:t>R2</w:t>
+            </w:r>
+          </w:p>
+        </w:tc>
+        <w:tc>
+          <w:tcPr>
+            <w:tcW w:w="503" w:type="dxa"/>
+          </w:tcPr>
+          <w:p>
+            <w:pPr>
+              <w:tabs>
+                <w:tab w:val="left" w:pos="1455"/>
+              </w:tabs>
+              <w:jc w:val="center"/>
+              <w:rPr>
+                <w:sz w:val="24"/>
+                <w:szCs w:val="24"/>
+              </w:rPr>
+            </w:pPr>
+            <w:r>
+              <w:rPr>
+                <w:sz w:val="24"/>
+                <w:szCs w:val="24"/>
+              </w:rPr>
+              <w:t>0</w:t>
+            </w:r>
+          </w:p>
+        </w:tc>
+        <w:tc>
+          <w:tcPr>
+            <w:tcW w:w="503" w:type="dxa"/>
+          </w:tcPr>
+          <w:p>
+            <w:pPr>
+              <w:tabs>
+                <w:tab w:val="left" w:pos="1455"/>
+              </w:tabs>
+              <w:jc w:val="center"/>
+              <w:rPr>
+                <w:sz w:val="24"/>
+                <w:szCs w:val="24"/>
+              </w:rPr>
+            </w:pPr>
+            <w:r>
+              <w:rPr>
+                <w:sz w:val="24"/>
+                <w:szCs w:val="24"/>
+              </w:rPr>
+              <w:t>0</w:t>
+            </w:r>
+          </w:p>
+        </w:tc>
+        <w:tc>
+          <w:tcPr>
+            <w:tcW w:w="503" w:type="dxa"/>
+          </w:tcPr>
+          <w:p>
+            <w:pPr>
+              <w:tabs>
+                <w:tab w:val="left" w:pos="1455"/>
+              </w:tabs>
+              <w:jc w:val="center"/>
+              <w:rPr>
+                <w:sz w:val="24"/>
+                <w:szCs w:val="24"/>
+              </w:rPr>
+            </w:pPr>
+            <w:r>
+              <w:rPr>
+                <w:sz w:val="24"/>
+                <w:szCs w:val="24"/>
+              </w:rPr>
+              <w:t>0</w:t>
+            </w:r>
+          </w:p>
+        </w:tc>
+        <w:tc>
+          <w:tcPr>
+            <w:tcW w:w="503" w:type="dxa"/>
+          </w:tcPr>
+          <w:p>
+            <w:pPr>
+              <w:tabs>
+                <w:tab w:val="left" w:pos="1455"/>
+              </w:tabs>
+              <w:jc w:val="center"/>
+              <w:rPr>
+                <w:sz w:val="24"/>
+                <w:szCs w:val="24"/>
+              </w:rPr>
+            </w:pPr>
+            <w:r>
+              <w:rPr>
+                <w:sz w:val="24"/>
+                <w:szCs w:val="24"/>
+              </w:rPr>
+              <w:t>2</w:t>
+            </w:r>
+          </w:p>
+        </w:tc>
+        <w:tc>
+          <w:tcPr>
+            <w:tcW w:w="503" w:type="dxa"/>
+          </w:tcPr>
+          <w:p>
+            <w:pPr>
+              <w:tabs>
+                <w:tab w:val="left" w:pos="1455"/>
+              </w:tabs>
+              <w:jc w:val="center"/>
+              <w:rPr>
+                <w:sz w:val="24"/>
+                <w:szCs w:val="24"/>
+              </w:rPr>
+            </w:pPr>
+            <w:r>
+              <w:rPr>
+                <w:sz w:val="24"/>
+                <w:szCs w:val="24"/>
+              </w:rPr>
+              <w:t>2</w:t>
+            </w:r>
+          </w:p>
+        </w:tc>
+        <w:tc>
+          <w:tcPr>
+            <w:tcW w:w="503" w:type="dxa"/>
+          </w:tcPr>
+          <w:p>
+            <w:pPr>
+              <w:tabs>
+                <w:tab w:val="left" w:pos="1455"/>
+              </w:tabs>
+              <w:jc w:val="center"/>
+              <w:rPr>
+                <w:sz w:val="24"/>
+                <w:szCs w:val="24"/>
+              </w:rPr>
+            </w:pPr>
+            <w:r>
+              <w:rPr>
+                <w:sz w:val="24"/>
+                <w:szCs w:val="24"/>
+              </w:rPr>
+              <w:t>2</w:t>
+            </w:r>
+          </w:p>
+        </w:tc>
+        <w:tc>
+          <w:tcPr>
+            <w:tcW w:w="503" w:type="dxa"/>
+          </w:tcPr>
+          <w:p>
+            <w:pPr>
+              <w:tabs>
+                <w:tab w:val="left" w:pos="1455"/>
+              </w:tabs>
+              <w:jc w:val="center"/>
+              <w:rPr>
+                <w:sz w:val="24"/>
+                <w:szCs w:val="24"/>
+              </w:rPr>
+            </w:pPr>
+            <w:r>
+              <w:rPr>
+                <w:sz w:val="24"/>
+                <w:szCs w:val="24"/>
+              </w:rPr>
+              <w:t>2</w:t>
+            </w:r>
+          </w:p>
+        </w:tc>
+        <w:tc>
+          <w:tcPr>
+            <w:tcW w:w="503" w:type="dxa"/>
+          </w:tcPr>
+          <w:p>
+            <w:pPr>
+              <w:tabs>
+                <w:tab w:val="left" w:pos="1455"/>
+              </w:tabs>
+              <w:jc w:val="center"/>
+              <w:rPr>
+                <w:sz w:val="24"/>
+                <w:szCs w:val="24"/>
+              </w:rPr>
+            </w:pPr>
+            <w:r>
+              <w:rPr>
+                <w:sz w:val="24"/>
+                <w:szCs w:val="24"/>
+              </w:rPr>
+              <w:t>2</w:t>
+            </w:r>
+          </w:p>
+        </w:tc>
+        <w:tc>
+          <w:tcPr>
+            <w:tcW w:w="503" w:type="dxa"/>
+          </w:tcPr>
+          <w:p>
+            <w:pPr>
+              <w:tabs>
+                <w:tab w:val="left" w:pos="1455"/>
+              </w:tabs>
+              <w:jc w:val="center"/>
+              <w:rPr>
+                <w:sz w:val="24"/>
+                <w:szCs w:val="24"/>
+              </w:rPr>
+            </w:pPr>
+            <w:r>
+              <w:rPr>
+                <w:sz w:val="24"/>
+                <w:szCs w:val="24"/>
+              </w:rPr>
+              <w:t>2</w:t>
+            </w:r>
+          </w:p>
+        </w:tc>
+        <w:tc>
+          <w:tcPr>
+            <w:tcW w:w="504" w:type="dxa"/>
+          </w:tcPr>
+          <w:p>
+            <w:pPr>
+              <w:tabs>
+                <w:tab w:val="left" w:pos="1455"/>
+              </w:tabs>
+              <w:jc w:val="center"/>
+              <w:rPr>
+                <w:sz w:val="24"/>
+                <w:szCs w:val="24"/>
+              </w:rPr>
+            </w:pPr>
+            <w:r>
+              <w:rPr>
+                <w:sz w:val="24"/>
+                <w:szCs w:val="24"/>
+              </w:rPr>
+              <w:t>1</w:t>
+            </w:r>
+          </w:p>
+        </w:tc>
+        <w:tc>
+          <w:tcPr>
+            <w:tcW w:w="504" w:type="dxa"/>
+          </w:tcPr>
+          <w:p>
+            <w:pPr>
+              <w:tabs>
+                <w:tab w:val="left" w:pos="1455"/>
+              </w:tabs>
+              <w:jc w:val="center"/>
+              <w:rPr>
+                <w:sz w:val="24"/>
+                <w:szCs w:val="24"/>
+              </w:rPr>
+            </w:pPr>
+            <w:r>
+              <w:rPr>
+                <w:sz w:val="24"/>
+                <w:szCs w:val="24"/>
+              </w:rPr>
+              <w:t>1</w:t>
+            </w:r>
+          </w:p>
+        </w:tc>
+        <w:tc>
+          <w:tcPr>
+            <w:tcW w:w="504" w:type="dxa"/>
+          </w:tcPr>
+          <w:p>
+            <w:pPr>
+              <w:tabs>
+                <w:tab w:val="left" w:pos="1455"/>
+              </w:tabs>
+              <w:jc w:val="center"/>
+              <w:rPr>
+                <w:sz w:val="24"/>
+                <w:szCs w:val="24"/>
+              </w:rPr>
+            </w:pPr>
+            <w:r>
+              <w:rPr>
+                <w:sz w:val="24"/>
+                <w:szCs w:val="24"/>
+              </w:rPr>
+              <w:t>1</w:t>
+            </w:r>
+          </w:p>
+        </w:tc>
+        <w:tc>
+          <w:tcPr>
+            <w:tcW w:w="504" w:type="dxa"/>
+          </w:tcPr>
+          <w:p>
+            <w:pPr>
+              <w:tabs>
+                <w:tab w:val="left" w:pos="1455"/>
+              </w:tabs>
+              <w:jc w:val="center"/>
+              <w:rPr>
+                <w:sz w:val="24"/>
+                <w:szCs w:val="24"/>
+              </w:rPr>
+            </w:pPr>
+            <w:r>
+              <w:rPr>
+                <w:sz w:val="24"/>
+                <w:szCs w:val="24"/>
+              </w:rPr>
+              <w:t>1</w:t>
+            </w:r>
+          </w:p>
+        </w:tc>
+        <w:tc>
+          <w:tcPr>
+            <w:tcW w:w="504" w:type="dxa"/>
+          </w:tcPr>
+          <w:p>
+            <w:pPr>
+              <w:tabs>
+                <w:tab w:val="left" w:pos="1455"/>
+              </w:tabs>
+              <w:jc w:val="center"/>
+              <w:rPr>
+                <w:sz w:val="24"/>
+                <w:szCs w:val="24"/>
+              </w:rPr>
+            </w:pPr>
+            <w:r>
+              <w:rPr>
+                <w:sz w:val="24"/>
+                <w:szCs w:val="24"/>
+              </w:rPr>
+              <w:t>1</w:t>
+            </w:r>
+          </w:p>
+        </w:tc>
+        <w:tc>
+          <w:tcPr>
+            <w:tcW w:w="504" w:type="dxa"/>
+          </w:tcPr>
+          <w:p>
+            <w:pPr>
+              <w:tabs>
+                <w:tab w:val="left" w:pos="1455"/>
+              </w:tabs>
+              <w:jc w:val="center"/>
+              <w:rPr>
+                <w:sz w:val="24"/>
+                <w:szCs w:val="24"/>
+              </w:rPr>
+            </w:pPr>
+            <w:r>
+              <w:rPr>
+                <w:sz w:val="24"/>
+                <w:szCs w:val="24"/>
+              </w:rPr>
+              <w:t>1</w:t>
+            </w:r>
+          </w:p>
+        </w:tc>
+        <w:tc>
+          <w:tcPr>
+            <w:tcW w:w="504" w:type="dxa"/>
+          </w:tcPr>
+          <w:p>
+            <w:pPr>
+              <w:tabs>
+                <w:tab w:val="left" w:pos="1455"/>
+              </w:tabs>
+              <w:jc w:val="center"/>
+              <w:rPr>
+                <w:sz w:val="24"/>
+                <w:szCs w:val="24"/>
+              </w:rPr>
+            </w:pPr>
+            <w:r>
+              <w:rPr>
+                <w:sz w:val="24"/>
+                <w:szCs w:val="24"/>
+              </w:rPr>
+              <w:t>0</w:t>
+            </w:r>
+          </w:p>
+        </w:tc>
+        <w:tc>
+          <w:tcPr>
+            <w:tcW w:w="504" w:type="dxa"/>
+          </w:tcPr>
+          <w:p>
+            <w:pPr>
+              <w:tabs>
+                <w:tab w:val="left" w:pos="1455"/>
+              </w:tabs>
+              <w:jc w:val="center"/>
+              <w:rPr>
+                <w:b/>
+                <w:i/>
+                <w:sz w:val="24"/>
+                <w:szCs w:val="24"/>
+              </w:rPr>
+            </w:pPr>
+            <w:r>
+              <w:rPr>
+                <w:b/>
+                <w:i/>
+                <w:sz w:val="24"/>
+                <w:szCs w:val="24"/>
+              </w:rPr>
+              <w:t>1</w:t>
+            </w:r>
+          </w:p>
+        </w:tc>
+      </w:tr>
+    </w:tbl>
+    <w:p>
+      <w:pPr>
+        <w:tabs>
+          <w:tab w:val="left" w:pos="1455"/>
+        </w:tabs>
+        <w:rPr>
+          <w:sz w:val="24"/>
+          <w:szCs w:val="24"/>
+        </w:rPr>
+      </w:pPr>
+    </w:p>
+    <w:p>
+      <w:pPr>
+        <w:tabs>
+          <w:tab w:val="left" w:pos="1455"/>
+        </w:tabs>
+        <w:rPr>
+          <w:b/>
+          <w:sz w:val="24"/>
+          <w:szCs w:val="24"/>
+        </w:rPr>
+      </w:pPr>
+    </w:p>
+    <w:p>
+      <w:pPr>
+        <w:jc w:val="center"/>
+        <w:rPr>
+          <w:b/>
+          <w:sz w:val="32"/>
+          <w:szCs w:val="32"/>
+        </w:rPr>
+      </w:pPr>
+    </w:p>
+    <w:p>
+      <w:pPr>
+        <w:rPr>
+          <w:b/>
+          <w:sz w:val="32"/>
+          <w:szCs w:val="32"/>
+        </w:rPr>
+      </w:pPr>
+      <w:r>
+        <w:rPr>
+          <w:b/>
+          <w:sz w:val="32"/>
+          <w:szCs w:val="32"/>
+        </w:rPr>
+        <w:br w:type="page"/>
+      </w:r>
+    </w:p>
+    <w:p>
+      <w:pPr>
+        <w:jc w:val="center"/>
+        <w:rPr>
+          <w:b/>
+          <w:sz w:val="32"/>
+          <w:szCs w:val="32"/>
+        </w:rPr>
+      </w:pPr>
+    </w:p>
+    <w:p>
+      <w:pPr>
+        <w:jc w:val="center"/>
+        <w:rPr>
+          <w:b/>
+          <w:sz w:val="32"/>
+          <w:szCs w:val="32"/>
+        </w:rPr>
+      </w:pPr>
+      <w:r>
+        <w:rPr>
+          <w:b/>
+          <w:sz w:val="32"/>
+          <w:szCs w:val="32"/>
+        </w:rPr>
         <w:t>Ü</w:t>
       </w:r>
       <w:r>
@@ -3598,6 +5399,119 @@
     </w:lvl>
   </w:abstractNum>
   <w:abstractNum w:abstractNumId="2" w15:restartNumberingAfterBreak="0">
+    <w:nsid w:val="2C491F51"/>
+    <w:multiLevelType w:val="hybridMultilevel"/>
+    <w:tmpl w:val="56D46B04"/>
+    <w:lvl w:ilvl="0" w:tplc="04070001">
+      <w:start w:val="1"/>
+      <w:numFmt w:val="bullet"/>
+      <w:lvlText w:val=""/>
+      <w:lvlJc w:val="left"/>
+      <w:pPr>
+        <w:ind w:left="1428" w:hanging="360"/>
+      </w:pPr>
+      <w:rPr>
+        <w:rFonts w:ascii="Symbol" w:hAnsi="Symbol" w:hint="default"/>
+      </w:rPr>
+    </w:lvl>
+    <w:lvl w:ilvl="1" w:tplc="04070003" w:tentative="1">
+      <w:start w:val="1"/>
+      <w:numFmt w:val="bullet"/>
+      <w:lvlText w:val="o"/>
+      <w:lvlJc w:val="left"/>
+      <w:pPr>
+        <w:ind w:left="2148" w:hanging="360"/>
+      </w:pPr>
+      <w:rPr>
+        <w:rFonts w:ascii="Courier New" w:hAnsi="Courier New" w:cs="Courier New" w:hint="default"/>
+      </w:rPr>
+    </w:lvl>
+    <w:lvl w:ilvl="2" w:tplc="04070005" w:tentative="1">
+      <w:start w:val="1"/>
+      <w:numFmt w:val="bullet"/>
+      <w:lvlText w:val=""/>
+      <w:lvlJc w:val="left"/>
+      <w:pPr>
+        <w:ind w:left="2868" w:hanging="360"/>
+      </w:pPr>
+      <w:rPr>
+        <w:rFonts w:ascii="Wingdings" w:hAnsi="Wingdings" w:hint="default"/>
+      </w:rPr>
+    </w:lvl>
+    <w:lvl w:ilvl="3" w:tplc="04070001" w:tentative="1">
+      <w:start w:val="1"/>
+      <w:numFmt w:val="bullet"/>
+      <w:lvlText w:val=""/>
+      <w:lvlJc w:val="left"/>
+      <w:pPr>
+        <w:ind w:left="3588" w:hanging="360"/>
+      </w:pPr>
+      <w:rPr>
+        <w:rFonts w:ascii="Symbol" w:hAnsi="Symbol" w:hint="default"/>
+      </w:rPr>
+    </w:lvl>
+    <w:lvl w:ilvl="4" w:tplc="04070003" w:tentative="1">
+      <w:start w:val="1"/>
+      <w:numFmt w:val="bullet"/>
+      <w:lvlText w:val="o"/>
+      <w:lvlJc w:val="left"/>
+      <w:pPr>
+        <w:ind w:left="4308" w:hanging="360"/>
+      </w:pPr>
+      <w:rPr>
+        <w:rFonts w:ascii="Courier New" w:hAnsi="Courier New" w:cs="Courier New" w:hint="default"/>
+      </w:rPr>
+    </w:lvl>
+    <w:lvl w:ilvl="5" w:tplc="04070005" w:tentative="1">
+      <w:start w:val="1"/>
+      <w:numFmt w:val="bullet"/>
+      <w:lvlText w:val=""/>
+      <w:lvlJc w:val="left"/>
+      <w:pPr>
+        <w:ind w:left="5028" w:hanging="360"/>
+      </w:pPr>
+      <w:rPr>
+        <w:rFonts w:ascii="Wingdings" w:hAnsi="Wingdings" w:hint="default"/>
+      </w:rPr>
+    </w:lvl>
+    <w:lvl w:ilvl="6" w:tplc="04070001" w:tentative="1">
+      <w:start w:val="1"/>
+      <w:numFmt w:val="bullet"/>
+      <w:lvlText w:val=""/>
+      <w:lvlJc w:val="left"/>
+      <w:pPr>
+        <w:ind w:left="5748" w:hanging="360"/>
+      </w:pPr>
+      <w:rPr>
+        <w:rFonts w:ascii="Symbol" w:hAnsi="Symbol" w:hint="default"/>
+      </w:rPr>
+    </w:lvl>
+    <w:lvl w:ilvl="7" w:tplc="04070003" w:tentative="1">
+      <w:start w:val="1"/>
+      <w:numFmt w:val="bullet"/>
+      <w:lvlText w:val="o"/>
+      <w:lvlJc w:val="left"/>
+      <w:pPr>
+        <w:ind w:left="6468" w:hanging="360"/>
+      </w:pPr>
+      <w:rPr>
+        <w:rFonts w:ascii="Courier New" w:hAnsi="Courier New" w:cs="Courier New" w:hint="default"/>
+      </w:rPr>
+    </w:lvl>
+    <w:lvl w:ilvl="8" w:tplc="04070005" w:tentative="1">
+      <w:start w:val="1"/>
+      <w:numFmt w:val="bullet"/>
+      <w:lvlText w:val=""/>
+      <w:lvlJc w:val="left"/>
+      <w:pPr>
+        <w:ind w:left="7188" w:hanging="360"/>
+      </w:pPr>
+      <w:rPr>
+        <w:rFonts w:ascii="Wingdings" w:hAnsi="Wingdings" w:hint="default"/>
+      </w:rPr>
+    </w:lvl>
+  </w:abstractNum>
+  <w:abstractNum w:abstractNumId="3" w15:restartNumberingAfterBreak="0">
     <w:nsid w:val="2F701D9E"/>
     <w:multiLevelType w:val="hybridMultilevel"/>
     <w:tmpl w:val="C77C7260"/>
@@ -3686,7 +5600,96 @@
       </w:pPr>
     </w:lvl>
   </w:abstractNum>
-  <w:abstractNum w:abstractNumId="3" w15:restartNumberingAfterBreak="0">
+  <w:abstractNum w:abstractNumId="4" w15:restartNumberingAfterBreak="0">
+    <w:nsid w:val="35757FC3"/>
+    <w:multiLevelType w:val="hybridMultilevel"/>
+    <w:tmpl w:val="CDF6CE3E"/>
+    <w:lvl w:ilvl="0" w:tplc="90FE070C">
+      <w:start w:val="1"/>
+      <w:numFmt w:val="lowerLetter"/>
+      <w:lvlText w:val="%1)"/>
+      <w:lvlJc w:val="left"/>
+      <w:pPr>
+        <w:ind w:left="1068" w:hanging="360"/>
+      </w:pPr>
+      <w:rPr>
+        <w:rFonts w:hint="default"/>
+      </w:rPr>
+    </w:lvl>
+    <w:lvl w:ilvl="1" w:tplc="04070019" w:tentative="1">
+      <w:start w:val="1"/>
+      <w:numFmt w:val="lowerLetter"/>
+      <w:lvlText w:val="%2."/>
+      <w:lvlJc w:val="left"/>
+      <w:pPr>
+        <w:ind w:left="1788" w:hanging="360"/>
+      </w:pPr>
+    </w:lvl>
+    <w:lvl w:ilvl="2" w:tplc="0407001B" w:tentative="1">
+      <w:start w:val="1"/>
+      <w:numFmt w:val="lowerRoman"/>
+      <w:lvlText w:val="%3."/>
+      <w:lvlJc w:val="right"/>
+      <w:pPr>
+        <w:ind w:left="2508" w:hanging="180"/>
+      </w:pPr>
+    </w:lvl>
+    <w:lvl w:ilvl="3" w:tplc="0407000F" w:tentative="1">
+      <w:start w:val="1"/>
+      <w:numFmt w:val="decimal"/>
+      <w:lvlText w:val="%4."/>
+      <w:lvlJc w:val="left"/>
+      <w:pPr>
+        <w:ind w:left="3228" w:hanging="360"/>
+      </w:pPr>
+    </w:lvl>
+    <w:lvl w:ilvl="4" w:tplc="04070019" w:tentative="1">
+      <w:start w:val="1"/>
+      <w:numFmt w:val="lowerLetter"/>
+      <w:lvlText w:val="%5."/>
+      <w:lvlJc w:val="left"/>
+      <w:pPr>
+        <w:ind w:left="3948" w:hanging="360"/>
+      </w:pPr>
+    </w:lvl>
+    <w:lvl w:ilvl="5" w:tplc="0407001B" w:tentative="1">
+      <w:start w:val="1"/>
+      <w:numFmt w:val="lowerRoman"/>
+      <w:lvlText w:val="%6."/>
+      <w:lvlJc w:val="right"/>
+      <w:pPr>
+        <w:ind w:left="4668" w:hanging="180"/>
+      </w:pPr>
+    </w:lvl>
+    <w:lvl w:ilvl="6" w:tplc="0407000F" w:tentative="1">
+      <w:start w:val="1"/>
+      <w:numFmt w:val="decimal"/>
+      <w:lvlText w:val="%7."/>
+      <w:lvlJc w:val="left"/>
+      <w:pPr>
+        <w:ind w:left="5388" w:hanging="360"/>
+      </w:pPr>
+    </w:lvl>
+    <w:lvl w:ilvl="7" w:tplc="04070019" w:tentative="1">
+      <w:start w:val="1"/>
+      <w:numFmt w:val="lowerLetter"/>
+      <w:lvlText w:val="%8."/>
+      <w:lvlJc w:val="left"/>
+      <w:pPr>
+        <w:ind w:left="6108" w:hanging="360"/>
+      </w:pPr>
+    </w:lvl>
+    <w:lvl w:ilvl="8" w:tplc="0407001B" w:tentative="1">
+      <w:start w:val="1"/>
+      <w:numFmt w:val="lowerRoman"/>
+      <w:lvlText w:val="%9."/>
+      <w:lvlJc w:val="right"/>
+      <w:pPr>
+        <w:ind w:left="6828" w:hanging="180"/>
+      </w:pPr>
+    </w:lvl>
+  </w:abstractNum>
+  <w:abstractNum w:abstractNumId="5" w15:restartNumberingAfterBreak="0">
     <w:nsid w:val="3C710E3B"/>
     <w:multiLevelType w:val="hybridMultilevel"/>
     <w:tmpl w:val="CDF6CE3E"/>
@@ -3775,7 +5778,7 @@
       </w:pPr>
     </w:lvl>
   </w:abstractNum>
-  <w:abstractNum w:abstractNumId="4" w15:restartNumberingAfterBreak="0">
+  <w:abstractNum w:abstractNumId="6" w15:restartNumberingAfterBreak="0">
     <w:nsid w:val="3E4A5997"/>
     <w:multiLevelType w:val="hybridMultilevel"/>
     <w:tmpl w:val="6AC8EBAC"/>
@@ -3864,7 +5867,7 @@
       </w:pPr>
     </w:lvl>
   </w:abstractNum>
-  <w:abstractNum w:abstractNumId="5" w15:restartNumberingAfterBreak="0">
+  <w:abstractNum w:abstractNumId="7" w15:restartNumberingAfterBreak="0">
     <w:nsid w:val="401A6DB1"/>
     <w:multiLevelType w:val="hybridMultilevel"/>
     <w:tmpl w:val="C5AABB62"/>
@@ -3953,7 +5956,96 @@
       </w:pPr>
     </w:lvl>
   </w:abstractNum>
-  <w:abstractNum w:abstractNumId="6" w15:restartNumberingAfterBreak="0">
+  <w:abstractNum w:abstractNumId="8" w15:restartNumberingAfterBreak="0">
+    <w:nsid w:val="451449E5"/>
+    <w:multiLevelType w:val="hybridMultilevel"/>
+    <w:tmpl w:val="DBFAC4FE"/>
+    <w:lvl w:ilvl="0" w:tplc="90FE070C">
+      <w:start w:val="1"/>
+      <w:numFmt w:val="lowerLetter"/>
+      <w:lvlText w:val="%1)"/>
+      <w:lvlJc w:val="left"/>
+      <w:pPr>
+        <w:ind w:left="1068" w:hanging="360"/>
+      </w:pPr>
+      <w:rPr>
+        <w:rFonts w:hint="default"/>
+      </w:rPr>
+    </w:lvl>
+    <w:lvl w:ilvl="1" w:tplc="04070019" w:tentative="1">
+      <w:start w:val="1"/>
+      <w:numFmt w:val="lowerLetter"/>
+      <w:lvlText w:val="%2."/>
+      <w:lvlJc w:val="left"/>
+      <w:pPr>
+        <w:ind w:left="1788" w:hanging="360"/>
+      </w:pPr>
+    </w:lvl>
+    <w:lvl w:ilvl="2" w:tplc="0407001B" w:tentative="1">
+      <w:start w:val="1"/>
+      <w:numFmt w:val="lowerRoman"/>
+      <w:lvlText w:val="%3."/>
+      <w:lvlJc w:val="right"/>
+      <w:pPr>
+        <w:ind w:left="2508" w:hanging="180"/>
+      </w:pPr>
+    </w:lvl>
+    <w:lvl w:ilvl="3" w:tplc="0407000F" w:tentative="1">
+      <w:start w:val="1"/>
+      <w:numFmt w:val="decimal"/>
+      <w:lvlText w:val="%4."/>
+      <w:lvlJc w:val="left"/>
+      <w:pPr>
+        <w:ind w:left="3228" w:hanging="360"/>
+      </w:pPr>
+    </w:lvl>
+    <w:lvl w:ilvl="4" w:tplc="04070019" w:tentative="1">
+      <w:start w:val="1"/>
+      <w:numFmt w:val="lowerLetter"/>
+      <w:lvlText w:val="%5."/>
+      <w:lvlJc w:val="left"/>
+      <w:pPr>
+        <w:ind w:left="3948" w:hanging="360"/>
+      </w:pPr>
+    </w:lvl>
+    <w:lvl w:ilvl="5" w:tplc="0407001B" w:tentative="1">
+      <w:start w:val="1"/>
+      <w:numFmt w:val="lowerRoman"/>
+      <w:lvlText w:val="%6."/>
+      <w:lvlJc w:val="right"/>
+      <w:pPr>
+        <w:ind w:left="4668" w:hanging="180"/>
+      </w:pPr>
+    </w:lvl>
+    <w:lvl w:ilvl="6" w:tplc="0407000F" w:tentative="1">
+      <w:start w:val="1"/>
+      <w:numFmt w:val="decimal"/>
+      <w:lvlText w:val="%7."/>
+      <w:lvlJc w:val="left"/>
+      <w:pPr>
+        <w:ind w:left="5388" w:hanging="360"/>
+      </w:pPr>
+    </w:lvl>
+    <w:lvl w:ilvl="7" w:tplc="04070019" w:tentative="1">
+      <w:start w:val="1"/>
+      <w:numFmt w:val="lowerLetter"/>
+      <w:lvlText w:val="%8."/>
+      <w:lvlJc w:val="left"/>
+      <w:pPr>
+        <w:ind w:left="6108" w:hanging="360"/>
+      </w:pPr>
+    </w:lvl>
+    <w:lvl w:ilvl="8" w:tplc="0407001B" w:tentative="1">
+      <w:start w:val="1"/>
+      <w:numFmt w:val="lowerRoman"/>
+      <w:lvlText w:val="%9."/>
+      <w:lvlJc w:val="right"/>
+      <w:pPr>
+        <w:ind w:left="6828" w:hanging="180"/>
+      </w:pPr>
+    </w:lvl>
+  </w:abstractNum>
+  <w:abstractNum w:abstractNumId="9" w15:restartNumberingAfterBreak="0">
     <w:nsid w:val="4DA03E22"/>
     <w:multiLevelType w:val="hybridMultilevel"/>
     <w:tmpl w:val="647ED11A"/>
@@ -4042,7 +6134,120 @@
       </w:pPr>
     </w:lvl>
   </w:abstractNum>
-  <w:abstractNum w:abstractNumId="7" w15:restartNumberingAfterBreak="0">
+  <w:abstractNum w:abstractNumId="10" w15:restartNumberingAfterBreak="0">
+    <w:nsid w:val="53F470E1"/>
+    <w:multiLevelType w:val="hybridMultilevel"/>
+    <w:tmpl w:val="68863AB0"/>
+    <w:lvl w:ilvl="0" w:tplc="04070001">
+      <w:start w:val="1"/>
+      <w:numFmt w:val="bullet"/>
+      <w:lvlText w:val=""/>
+      <w:lvlJc w:val="left"/>
+      <w:pPr>
+        <w:ind w:left="1428" w:hanging="360"/>
+      </w:pPr>
+      <w:rPr>
+        <w:rFonts w:ascii="Symbol" w:hAnsi="Symbol" w:hint="default"/>
+      </w:rPr>
+    </w:lvl>
+    <w:lvl w:ilvl="1" w:tplc="04070003" w:tentative="1">
+      <w:start w:val="1"/>
+      <w:numFmt w:val="bullet"/>
+      <w:lvlText w:val="o"/>
+      <w:lvlJc w:val="left"/>
+      <w:pPr>
+        <w:ind w:left="2148" w:hanging="360"/>
+      </w:pPr>
+      <w:rPr>
+        <w:rFonts w:ascii="Courier New" w:hAnsi="Courier New" w:cs="Courier New" w:hint="default"/>
+      </w:rPr>
+    </w:lvl>
+    <w:lvl w:ilvl="2" w:tplc="04070005" w:tentative="1">
+      <w:start w:val="1"/>
+      <w:numFmt w:val="bullet"/>
+      <w:lvlText w:val=""/>
+      <w:lvlJc w:val="left"/>
+      <w:pPr>
+        <w:ind w:left="2868" w:hanging="360"/>
+      </w:pPr>
+      <w:rPr>
+        <w:rFonts w:ascii="Wingdings" w:hAnsi="Wingdings" w:hint="default"/>
+      </w:rPr>
+    </w:lvl>
+    <w:lvl w:ilvl="3" w:tplc="04070001" w:tentative="1">
+      <w:start w:val="1"/>
+      <w:numFmt w:val="bullet"/>
+      <w:lvlText w:val=""/>
+      <w:lvlJc w:val="left"/>
+      <w:pPr>
+        <w:ind w:left="3588" w:hanging="360"/>
+      </w:pPr>
+      <w:rPr>
+        <w:rFonts w:ascii="Symbol" w:hAnsi="Symbol" w:hint="default"/>
+      </w:rPr>
+    </w:lvl>
+    <w:lvl w:ilvl="4" w:tplc="04070003" w:tentative="1">
+      <w:start w:val="1"/>
+      <w:numFmt w:val="bullet"/>
+      <w:lvlText w:val="o"/>
+      <w:lvlJc w:val="left"/>
+      <w:pPr>
+        <w:ind w:left="4308" w:hanging="360"/>
+      </w:pPr>
+      <w:rPr>
+        <w:rFonts w:ascii="Courier New" w:hAnsi="Courier New" w:cs="Courier New" w:hint="default"/>
+      </w:rPr>
+    </w:lvl>
+    <w:lvl w:ilvl="5" w:tplc="04070005" w:tentative="1">
+      <w:start w:val="1"/>
+      <w:numFmt w:val="bullet"/>
+      <w:lvlText w:val=""/>
+      <w:lvlJc w:val="left"/>
+      <w:pPr>
+        <w:ind w:left="5028" w:hanging="360"/>
+      </w:pPr>
+      <w:rPr>
+        <w:rFonts w:ascii="Wingdings" w:hAnsi="Wingdings" w:hint="default"/>
+      </w:rPr>
+    </w:lvl>
+    <w:lvl w:ilvl="6" w:tplc="04070001" w:tentative="1">
+      <w:start w:val="1"/>
+      <w:numFmt w:val="bullet"/>
+      <w:lvlText w:val=""/>
+      <w:lvlJc w:val="left"/>
+      <w:pPr>
+        <w:ind w:left="5748" w:hanging="360"/>
+      </w:pPr>
+      <w:rPr>
+        <w:rFonts w:ascii="Symbol" w:hAnsi="Symbol" w:hint="default"/>
+      </w:rPr>
+    </w:lvl>
+    <w:lvl w:ilvl="7" w:tplc="04070003" w:tentative="1">
+      <w:start w:val="1"/>
+      <w:numFmt w:val="bullet"/>
+      <w:lvlText w:val="o"/>
+      <w:lvlJc w:val="left"/>
+      <w:pPr>
+        <w:ind w:left="6468" w:hanging="360"/>
+      </w:pPr>
+      <w:rPr>
+        <w:rFonts w:ascii="Courier New" w:hAnsi="Courier New" w:cs="Courier New" w:hint="default"/>
+      </w:rPr>
+    </w:lvl>
+    <w:lvl w:ilvl="8" w:tplc="04070005" w:tentative="1">
+      <w:start w:val="1"/>
+      <w:numFmt w:val="bullet"/>
+      <w:lvlText w:val=""/>
+      <w:lvlJc w:val="left"/>
+      <w:pPr>
+        <w:ind w:left="7188" w:hanging="360"/>
+      </w:pPr>
+      <w:rPr>
+        <w:rFonts w:ascii="Wingdings" w:hAnsi="Wingdings" w:hint="default"/>
+      </w:rPr>
+    </w:lvl>
+  </w:abstractNum>
+  <w:abstractNum w:abstractNumId="11" w15:restartNumberingAfterBreak="0">
     <w:nsid w:val="571C0B0E"/>
     <w:multiLevelType w:val="hybridMultilevel"/>
     <w:tmpl w:val="34F4ED84"/>
@@ -4131,7 +6336,7 @@
       </w:pPr>
     </w:lvl>
   </w:abstractNum>
-  <w:abstractNum w:abstractNumId="8" w15:restartNumberingAfterBreak="0">
+  <w:abstractNum w:abstractNumId="12" w15:restartNumberingAfterBreak="0">
     <w:nsid w:val="5B412474"/>
     <w:multiLevelType w:val="hybridMultilevel"/>
     <w:tmpl w:val="AD88AAF6"/>
@@ -4221,31 +6426,43 @@
     </w:lvl>
   </w:abstractNum>
   <w:num w:numId="1">
-    <w:abstractNumId w:val="3"/>
+    <w:abstractNumId w:val="5"/>
   </w:num>
   <w:num w:numId="2">
     <w:abstractNumId w:val="0"/>
   </w:num>
   <w:num w:numId="3">
-    <w:abstractNumId w:val="8"/>
+    <w:abstractNumId w:val="12"/>
   </w:num>
   <w:num w:numId="4">
-    <w:abstractNumId w:val="7"/>
+    <w:abstractNumId w:val="11"/>
   </w:num>
   <w:num w:numId="5">
-    <w:abstractNumId w:val="5"/>
+    <w:abstractNumId w:val="7"/>
   </w:num>
   <w:num w:numId="6">
     <w:abstractNumId w:val="1"/>
   </w:num>
   <w:num w:numId="7">
+    <w:abstractNumId w:val="6"/>
+  </w:num>
+  <w:num w:numId="8">
+    <w:abstractNumId w:val="3"/>
+  </w:num>
+  <w:num w:numId="9">
+    <w:abstractNumId w:val="9"/>
+  </w:num>
+  <w:num w:numId="10">
     <w:abstractNumId w:val="4"/>
   </w:num>
-  <w:num w:numId="8">
+  <w:num w:numId="11">
+    <w:abstractNumId w:val="10"/>
+  </w:num>
+  <w:num w:numId="12">
     <w:abstractNumId w:val="2"/>
   </w:num>
-  <w:num w:numId="9">
-    <w:abstractNumId w:val="6"/>
+  <w:num w:numId="13">
+    <w:abstractNumId w:val="8"/>
   </w:num>
 </w:numbering>
 </file>
@@ -4756,6 +6973,25 @@
       <w:szCs w:val="18"/>
     </w:rPr>
   </w:style>
+  <w:style w:type="table" w:styleId="Tabellenraster">
+    <w:name w:val="Table Grid"/>
+    <w:basedOn w:val="NormaleTabelle"/>
+    <w:uiPriority w:val="39"/>
+    <w:rsid w:val="00570E42"/>
+    <w:pPr>
+      <w:spacing w:after="0" w:line="240" w:lineRule="auto"/>
+    </w:pPr>
+    <w:tblPr>
+      <w:tblBorders>
+        <w:top w:val="single" w:sz="4" w:space="0" w:color="auto"/>
+        <w:left w:val="single" w:sz="4" w:space="0" w:color="auto"/>
+        <w:bottom w:val="single" w:sz="4" w:space="0" w:color="auto"/>
+        <w:right w:val="single" w:sz="4" w:space="0" w:color="auto"/>
+        <w:insideH w:val="single" w:sz="4" w:space="0" w:color="auto"/>
+        <w:insideV w:val="single" w:sz="4" w:space="0" w:color="auto"/>
+      </w:tblBorders>
+    </w:tblPr>
+  </w:style>
 </w:styles>
 </file>
 
@@ -5025,7 +7261,7 @@
 </file>
 
 <file path=customXml/itemProps1.xml><?xml version="1.0" encoding="utf-8"?>
-<ds:datastoreItem xmlns:ds="http://schemas.openxmlformats.org/officeDocument/2006/customXml" ds:itemID="{59D80CC0-636A-4AC5-BA03-1A683EFB383B}">
+<ds:datastoreItem xmlns:ds="http://schemas.openxmlformats.org/officeDocument/2006/customXml" ds:itemID="{B1160427-D010-482E-AF5D-0AB15AB0C544}">
   <ds:schemaRefs>
     <ds:schemaRef ds:uri="http://schemas.openxmlformats.org/officeDocument/2006/bibliography"/>
   </ds:schemaRefs>

</xml_diff>

<commit_message>
Add solutions to tutorial 2
</commit_message>
<xml_diff>
--- a/Uebungszettel_WS18.docx
+++ b/Uebungszettel_WS18.docx
@@ -1174,14 +1174,6 @@
         </w:rPr>
         <w:t>Übungszettel 1</w:t>
       </w:r>
-      <w:r>
-        <w:rPr>
-          <w:b/>
-          <w:sz w:val="32"/>
-          <w:szCs w:val="32"/>
-        </w:rPr>
-        <w:t xml:space="preserve"> </w:t>
-      </w:r>
     </w:p>
     <w:p>
       <w:pPr>
@@ -1318,8 +1310,6 @@
         </w:rPr>
         <w:t>Aufgabe 2:</w:t>
       </w:r>
-      <w:bookmarkStart w:id="0" w:name="_GoBack"/>
-      <w:bookmarkEnd w:id="0"/>
     </w:p>
     <w:p>
       <w:pPr>
@@ -3471,6 +3461,1075 @@
           <w:sz w:val="32"/>
           <w:szCs w:val="32"/>
         </w:rPr>
+        <w:t xml:space="preserve">Lösungen zum </w:t>
+      </w:r>
+      <w:r>
+        <w:rPr>
+          <w:b/>
+          <w:sz w:val="32"/>
+          <w:szCs w:val="32"/>
+        </w:rPr>
+        <w:t>Übungszettel 2</w:t>
+      </w:r>
+      <w:r>
+        <w:rPr>
+          <w:b/>
+          <w:sz w:val="32"/>
+          <w:szCs w:val="32"/>
+        </w:rPr>
+        <w:t xml:space="preserve"> </w:t>
+      </w:r>
+    </w:p>
+    <w:p>
+      <w:pPr>
+        <w:tabs>
+          <w:tab w:val="left" w:pos="1455"/>
+        </w:tabs>
+        <w:rPr>
+          <w:b/>
+          <w:sz w:val="24"/>
+          <w:szCs w:val="24"/>
+        </w:rPr>
+      </w:pPr>
+      <w:r>
+        <w:rPr>
+          <w:b/>
+          <w:sz w:val="24"/>
+          <w:szCs w:val="24"/>
+        </w:rPr>
+        <w:t>Aufgabe 1:</w:t>
+      </w:r>
+      <w:r>
+        <w:rPr>
+          <w:b/>
+          <w:sz w:val="24"/>
+          <w:szCs w:val="24"/>
+        </w:rPr>
+        <w:t xml:space="preserve"> </w:t>
+      </w:r>
+    </w:p>
+    <w:p>
+      <w:pPr>
+        <w:pStyle w:val="Listenabsatz"/>
+        <w:numPr>
+          <w:ilvl w:val="0"/>
+          <w:numId w:val="14"/>
+        </w:numPr>
+        <w:tabs>
+          <w:tab w:val="left" w:pos="1455"/>
+        </w:tabs>
+        <w:rPr>
+          <w:sz w:val="24"/>
+          <w:szCs w:val="24"/>
+        </w:rPr>
+      </w:pPr>
+      <w:r>
+        <w:rPr>
+          <w:sz w:val="24"/>
+          <w:szCs w:val="24"/>
+        </w:rPr>
+        <w:br/>
+      </w:r>
+      <w:proofErr w:type="spellStart"/>
+      <w:r>
+        <w:rPr>
+          <w:sz w:val="24"/>
+          <w:szCs w:val="24"/>
+        </w:rPr>
+        <w:t>Wilke’sche</w:t>
+      </w:r>
+      <w:proofErr w:type="spellEnd"/>
+      <w:r>
+        <w:rPr>
+          <w:sz w:val="24"/>
+          <w:szCs w:val="24"/>
+        </w:rPr>
+        <w:t xml:space="preserve"> </w:t>
+      </w:r>
+      <w:proofErr w:type="spellStart"/>
+      <w:r>
+        <w:rPr>
+          <w:sz w:val="24"/>
+          <w:szCs w:val="24"/>
+        </w:rPr>
+        <w:t>paradoxon</w:t>
+      </w:r>
+      <w:proofErr w:type="spellEnd"/>
+      <w:r>
+        <w:rPr>
+          <w:sz w:val="24"/>
+          <w:szCs w:val="24"/>
+        </w:rPr>
+        <w:t xml:space="preserve">: Superlinearer </w:t>
+      </w:r>
+      <w:proofErr w:type="spellStart"/>
+      <w:r>
+        <w:rPr>
+          <w:sz w:val="24"/>
+          <w:szCs w:val="24"/>
+        </w:rPr>
+        <w:t>Speedup</w:t>
+      </w:r>
+      <w:proofErr w:type="spellEnd"/>
+      <w:r>
+        <w:rPr>
+          <w:sz w:val="24"/>
+          <w:szCs w:val="24"/>
+        </w:rPr>
+        <w:br/>
+      </w:r>
+      <w:proofErr w:type="spellStart"/>
+      <w:r>
+        <w:rPr>
+          <w:sz w:val="24"/>
+          <w:szCs w:val="24"/>
+        </w:rPr>
+        <w:t>Minsky</w:t>
+      </w:r>
+      <w:proofErr w:type="spellEnd"/>
+      <w:r>
+        <w:rPr>
+          <w:sz w:val="24"/>
+          <w:szCs w:val="24"/>
+        </w:rPr>
+        <w:t xml:space="preserve">: </w:t>
+      </w:r>
+      <w:r>
+        <w:rPr>
+          <w:rFonts w:eastAsiaTheme="minorEastAsia"/>
+          <w:sz w:val="24"/>
+          <w:szCs w:val="24"/>
+        </w:rPr>
+        <w:t xml:space="preserve"> </w:t>
+      </w:r>
+      <m:oMath>
+        <m:func>
+          <m:funcPr>
+            <m:ctrlPr>
+              <w:rPr>
+                <w:rFonts w:ascii="Cambria Math" w:hAnsi="Cambria Math"/>
+                <w:sz w:val="24"/>
+                <w:szCs w:val="24"/>
+              </w:rPr>
+            </m:ctrlPr>
+          </m:funcPr>
+          <m:fName>
+            <m:r>
+              <m:rPr>
+                <m:sty m:val="p"/>
+              </m:rPr>
+              <w:rPr>
+                <w:rFonts w:ascii="Cambria Math" w:hAnsi="Cambria Math"/>
+                <w:sz w:val="24"/>
+                <w:szCs w:val="24"/>
+              </w:rPr>
+              <m:t>log</m:t>
+            </m:r>
+          </m:fName>
+          <m:e>
+            <m:r>
+              <w:rPr>
+                <w:rFonts w:ascii="Cambria Math" w:hAnsi="Cambria Math"/>
+                <w:sz w:val="24"/>
+                <w:szCs w:val="24"/>
+              </w:rPr>
+              <m:t>(P)</m:t>
+            </m:r>
+          </m:e>
+        </m:func>
+      </m:oMath>
+      <w:r>
+        <w:rPr>
+          <w:sz w:val="24"/>
+          <w:szCs w:val="24"/>
+        </w:rPr>
+        <w:br/>
+        <w:t xml:space="preserve">Amdahl:  </w:t>
+      </w:r>
+      <m:oMath>
+        <m:f>
+          <m:fPr>
+            <m:ctrlPr>
+              <w:rPr>
+                <w:rFonts w:ascii="Cambria Math" w:hAnsi="Cambria Math"/>
+                <w:i/>
+                <w:sz w:val="32"/>
+                <w:szCs w:val="32"/>
+              </w:rPr>
+            </m:ctrlPr>
+          </m:fPr>
+          <m:num>
+            <m:r>
+              <w:rPr>
+                <w:rFonts w:ascii="Cambria Math" w:hAnsi="Cambria Math"/>
+                <w:sz w:val="32"/>
+                <w:szCs w:val="32"/>
+              </w:rPr>
+              <m:t>1</m:t>
+            </m:r>
+          </m:num>
+          <m:den>
+            <m:r>
+              <w:rPr>
+                <w:rFonts w:ascii="Cambria Math" w:hAnsi="Cambria Math"/>
+                <w:sz w:val="32"/>
+                <w:szCs w:val="32"/>
+              </w:rPr>
+              <m:t>S+</m:t>
+            </m:r>
+            <m:d>
+              <m:dPr>
+                <m:ctrlPr>
+                  <w:rPr>
+                    <w:rFonts w:ascii="Cambria Math" w:hAnsi="Cambria Math"/>
+                    <w:i/>
+                    <w:sz w:val="32"/>
+                    <w:szCs w:val="32"/>
+                  </w:rPr>
+                </m:ctrlPr>
+              </m:dPr>
+              <m:e>
+                <m:f>
+                  <m:fPr>
+                    <m:ctrlPr>
+                      <w:rPr>
+                        <w:rFonts w:ascii="Cambria Math" w:hAnsi="Cambria Math"/>
+                        <w:i/>
+                        <w:sz w:val="32"/>
+                        <w:szCs w:val="32"/>
+                      </w:rPr>
+                    </m:ctrlPr>
+                  </m:fPr>
+                  <m:num>
+                    <m:r>
+                      <w:rPr>
+                        <w:rFonts w:ascii="Cambria Math" w:hAnsi="Cambria Math"/>
+                        <w:sz w:val="32"/>
+                        <w:szCs w:val="32"/>
+                      </w:rPr>
+                      <m:t>1-S</m:t>
+                    </m:r>
+                  </m:num>
+                  <m:den>
+                    <m:r>
+                      <w:rPr>
+                        <w:rFonts w:ascii="Cambria Math" w:hAnsi="Cambria Math"/>
+                        <w:sz w:val="32"/>
+                        <w:szCs w:val="32"/>
+                      </w:rPr>
+                      <m:t>P</m:t>
+                    </m:r>
+                  </m:den>
+                </m:f>
+              </m:e>
+            </m:d>
+          </m:den>
+        </m:f>
+      </m:oMath>
+    </w:p>
+    <w:p>
+      <w:pPr>
+        <w:pStyle w:val="Listenabsatz"/>
+        <w:numPr>
+          <w:ilvl w:val="0"/>
+          <w:numId w:val="14"/>
+        </w:numPr>
+        <w:tabs>
+          <w:tab w:val="left" w:pos="1455"/>
+        </w:tabs>
+        <w:rPr>
+          <w:sz w:val="24"/>
+          <w:szCs w:val="24"/>
+        </w:rPr>
+      </w:pPr>
+    </w:p>
+    <w:p>
+      <w:pPr>
+        <w:pStyle w:val="Listenabsatz"/>
+        <w:numPr>
+          <w:ilvl w:val="0"/>
+          <w:numId w:val="14"/>
+        </w:numPr>
+        <w:tabs>
+          <w:tab w:val="left" w:pos="1455"/>
+        </w:tabs>
+        <w:rPr>
+          <w:sz w:val="24"/>
+          <w:szCs w:val="24"/>
+        </w:rPr>
+      </w:pPr>
+      <w:r>
+        <w:rPr>
+          <w:sz w:val="24"/>
+          <w:szCs w:val="24"/>
+        </w:rPr>
+        <w:t>Amdahl: Kommunikationsaufwand und Speichergeschwindigkeit mit berechnen</w:t>
+      </w:r>
+    </w:p>
+    <w:p>
+      <w:pPr>
+        <w:tabs>
+          <w:tab w:val="left" w:pos="1455"/>
+        </w:tabs>
+        <w:rPr>
+          <w:sz w:val="24"/>
+          <w:szCs w:val="24"/>
+        </w:rPr>
+      </w:pPr>
+      <w:r>
+        <w:rPr>
+          <w:b/>
+          <w:sz w:val="24"/>
+          <w:szCs w:val="24"/>
+        </w:rPr>
+        <w:t>Aufgabe 2</w:t>
+      </w:r>
+      <w:r>
+        <w:rPr>
+          <w:b/>
+          <w:sz w:val="24"/>
+          <w:szCs w:val="24"/>
+        </w:rPr>
+        <w:t>:</w:t>
+      </w:r>
+      <w:bookmarkStart w:id="0" w:name="_GoBack"/>
+      <w:bookmarkEnd w:id="0"/>
+    </w:p>
+    <w:p>
+      <w:pPr>
+        <w:pStyle w:val="Listenabsatz"/>
+        <w:numPr>
+          <w:ilvl w:val="0"/>
+          <w:numId w:val="15"/>
+        </w:numPr>
+        <w:tabs>
+          <w:tab w:val="left" w:pos="1455"/>
+        </w:tabs>
+        <w:rPr>
+          <w:sz w:val="24"/>
+          <w:szCs w:val="24"/>
+        </w:rPr>
+      </w:pPr>
+      <w:r>
+        <w:rPr>
+          <w:sz w:val="24"/>
+          <w:szCs w:val="24"/>
+        </w:rPr>
+        <w:t xml:space="preserve">Der </w:t>
+      </w:r>
+      <w:proofErr w:type="spellStart"/>
+      <w:r>
+        <w:rPr>
+          <w:sz w:val="24"/>
+          <w:szCs w:val="24"/>
+        </w:rPr>
+        <w:t>Speedup</w:t>
+      </w:r>
+      <w:proofErr w:type="spellEnd"/>
+      <w:r>
+        <w:rPr>
+          <w:sz w:val="24"/>
+          <w:szCs w:val="24"/>
+        </w:rPr>
+        <w:t xml:space="preserve"> wird durch den Anteil des seriellen Codes im Programm irgendwann gehemmt.</w:t>
+      </w:r>
+    </w:p>
+    <w:p>
+      <w:pPr>
+        <w:pStyle w:val="Listenabsatz"/>
+        <w:numPr>
+          <w:ilvl w:val="0"/>
+          <w:numId w:val="15"/>
+        </w:numPr>
+        <w:tabs>
+          <w:tab w:val="left" w:pos="1455"/>
+        </w:tabs>
+        <w:rPr>
+          <w:sz w:val="24"/>
+          <w:szCs w:val="24"/>
+        </w:rPr>
+      </w:pPr>
+      <w:r>
+        <w:rPr>
+          <w:sz w:val="24"/>
+          <w:szCs w:val="24"/>
+        </w:rPr>
+        <w:t xml:space="preserve">Speichergeschwindigkeit und Zugriffszeit ist bisher noch das </w:t>
+      </w:r>
+      <w:proofErr w:type="spellStart"/>
+      <w:r>
+        <w:rPr>
+          <w:sz w:val="24"/>
+          <w:szCs w:val="24"/>
+        </w:rPr>
+        <w:t>Bottleneck</w:t>
+      </w:r>
+      <w:proofErr w:type="spellEnd"/>
+      <w:r>
+        <w:rPr>
+          <w:sz w:val="24"/>
+          <w:szCs w:val="24"/>
+        </w:rPr>
+        <w:t>.</w:t>
+      </w:r>
+    </w:p>
+    <w:p>
+      <w:pPr>
+        <w:pStyle w:val="Listenabsatz"/>
+        <w:numPr>
+          <w:ilvl w:val="0"/>
+          <w:numId w:val="15"/>
+        </w:numPr>
+        <w:tabs>
+          <w:tab w:val="left" w:pos="1455"/>
+        </w:tabs>
+        <w:rPr>
+          <w:sz w:val="24"/>
+          <w:szCs w:val="24"/>
+        </w:rPr>
+      </w:pPr>
+      <w:proofErr w:type="spellStart"/>
+      <w:r>
+        <w:rPr>
+          <w:sz w:val="24"/>
+          <w:szCs w:val="24"/>
+        </w:rPr>
+        <w:t>Tightly</w:t>
+      </w:r>
+      <w:proofErr w:type="spellEnd"/>
+      <w:r>
+        <w:rPr>
+          <w:sz w:val="24"/>
+          <w:szCs w:val="24"/>
+        </w:rPr>
+        <w:t xml:space="preserve"> </w:t>
+      </w:r>
+      <w:proofErr w:type="spellStart"/>
+      <w:r>
+        <w:rPr>
+          <w:sz w:val="24"/>
+          <w:szCs w:val="24"/>
+        </w:rPr>
+        <w:t>coupled</w:t>
+      </w:r>
+      <w:proofErr w:type="spellEnd"/>
+      <w:r>
+        <w:rPr>
+          <w:sz w:val="24"/>
+          <w:szCs w:val="24"/>
+        </w:rPr>
+        <w:t xml:space="preserve"> (eng gekoppelt)</w:t>
+      </w:r>
+      <w:r>
+        <w:rPr>
+          <w:sz w:val="24"/>
+          <w:szCs w:val="24"/>
+        </w:rPr>
+        <w:br/>
+      </w:r>
+      <w:proofErr w:type="spellStart"/>
+      <w:r>
+        <w:rPr>
+          <w:sz w:val="24"/>
+          <w:szCs w:val="24"/>
+        </w:rPr>
+        <w:t>Loosely</w:t>
+      </w:r>
+      <w:proofErr w:type="spellEnd"/>
+      <w:r>
+        <w:rPr>
+          <w:sz w:val="24"/>
+          <w:szCs w:val="24"/>
+        </w:rPr>
+        <w:t xml:space="preserve"> </w:t>
+      </w:r>
+      <w:proofErr w:type="spellStart"/>
+      <w:r>
+        <w:rPr>
+          <w:sz w:val="24"/>
+          <w:szCs w:val="24"/>
+        </w:rPr>
+        <w:t>coupled</w:t>
+      </w:r>
+      <w:proofErr w:type="spellEnd"/>
+      <w:r>
+        <w:rPr>
+          <w:sz w:val="24"/>
+          <w:szCs w:val="24"/>
+        </w:rPr>
+        <w:t xml:space="preserve"> (lose gekoppelt)</w:t>
+      </w:r>
+      <w:r>
+        <w:rPr>
+          <w:sz w:val="24"/>
+          <w:szCs w:val="24"/>
+        </w:rPr>
+        <w:br/>
+        <w:t>Hybrid</w:t>
+      </w:r>
+    </w:p>
+    <w:p>
+      <w:pPr>
+        <w:tabs>
+          <w:tab w:val="left" w:pos="1455"/>
+        </w:tabs>
+        <w:rPr>
+          <w:b/>
+          <w:sz w:val="24"/>
+          <w:szCs w:val="24"/>
+        </w:rPr>
+      </w:pPr>
+      <w:r>
+        <w:rPr>
+          <w:b/>
+          <w:sz w:val="24"/>
+          <w:szCs w:val="24"/>
+        </w:rPr>
+        <w:t>Aufgabe 3</w:t>
+      </w:r>
+      <w:r>
+        <w:rPr>
+          <w:b/>
+          <w:sz w:val="24"/>
+          <w:szCs w:val="24"/>
+        </w:rPr>
+        <w:t>:</w:t>
+      </w:r>
+    </w:p>
+    <w:p>
+      <w:pPr>
+        <w:pStyle w:val="Listenabsatz"/>
+        <w:numPr>
+          <w:ilvl w:val="0"/>
+          <w:numId w:val="16"/>
+        </w:numPr>
+        <w:tabs>
+          <w:tab w:val="left" w:pos="1455"/>
+        </w:tabs>
+        <w:rPr>
+          <w:sz w:val="24"/>
+          <w:szCs w:val="24"/>
+        </w:rPr>
+      </w:pPr>
+      <w:r>
+        <w:rPr>
+          <w:b/>
+          <w:sz w:val="24"/>
+          <w:szCs w:val="24"/>
+        </w:rPr>
+        <w:t>SISD</w:t>
+      </w:r>
+      <w:r>
+        <w:rPr>
+          <w:sz w:val="24"/>
+          <w:szCs w:val="24"/>
+        </w:rPr>
+        <w:t xml:space="preserve">: Single </w:t>
+      </w:r>
+      <w:proofErr w:type="spellStart"/>
+      <w:r>
+        <w:rPr>
+          <w:sz w:val="24"/>
+          <w:szCs w:val="24"/>
+        </w:rPr>
+        <w:t>Instruction</w:t>
+      </w:r>
+      <w:proofErr w:type="spellEnd"/>
+      <w:r>
+        <w:rPr>
+          <w:sz w:val="24"/>
+          <w:szCs w:val="24"/>
+        </w:rPr>
+        <w:t>, Single Data</w:t>
+      </w:r>
+      <w:r>
+        <w:rPr>
+          <w:sz w:val="24"/>
+          <w:szCs w:val="24"/>
+        </w:rPr>
+        <w:t xml:space="preserve"> </w:t>
+      </w:r>
+      <w:r>
+        <w:rPr>
+          <w:sz w:val="24"/>
+          <w:szCs w:val="24"/>
+        </w:rPr>
+        <w:br/>
+      </w:r>
+      <w:r>
+        <w:rPr>
+          <w:b/>
+          <w:sz w:val="24"/>
+          <w:szCs w:val="24"/>
+        </w:rPr>
+        <w:t>SIMD</w:t>
+      </w:r>
+      <w:r>
+        <w:rPr>
+          <w:sz w:val="24"/>
+          <w:szCs w:val="24"/>
+        </w:rPr>
+        <w:t xml:space="preserve">: Single </w:t>
+      </w:r>
+      <w:proofErr w:type="spellStart"/>
+      <w:r>
+        <w:rPr>
+          <w:sz w:val="24"/>
+          <w:szCs w:val="24"/>
+        </w:rPr>
+        <w:t>Instruction</w:t>
+      </w:r>
+      <w:proofErr w:type="spellEnd"/>
+      <w:r>
+        <w:rPr>
+          <w:sz w:val="24"/>
+          <w:szCs w:val="24"/>
+        </w:rPr>
+        <w:t>, Multiple Data</w:t>
+      </w:r>
+      <w:r>
+        <w:rPr>
+          <w:sz w:val="24"/>
+          <w:szCs w:val="24"/>
+        </w:rPr>
+        <w:br/>
+      </w:r>
+      <w:r>
+        <w:rPr>
+          <w:b/>
+          <w:sz w:val="24"/>
+          <w:szCs w:val="24"/>
+        </w:rPr>
+        <w:t>MISD</w:t>
+      </w:r>
+      <w:r>
+        <w:rPr>
+          <w:sz w:val="24"/>
+          <w:szCs w:val="24"/>
+        </w:rPr>
+        <w:t xml:space="preserve">: Multiple </w:t>
+      </w:r>
+      <w:proofErr w:type="spellStart"/>
+      <w:r>
+        <w:rPr>
+          <w:sz w:val="24"/>
+          <w:szCs w:val="24"/>
+        </w:rPr>
+        <w:t>Instruction</w:t>
+      </w:r>
+      <w:proofErr w:type="spellEnd"/>
+      <w:r>
+        <w:rPr>
+          <w:sz w:val="24"/>
+          <w:szCs w:val="24"/>
+        </w:rPr>
+        <w:t xml:space="preserve">, Single Data </w:t>
+      </w:r>
+      <w:r>
+        <w:rPr>
+          <w:sz w:val="24"/>
+          <w:szCs w:val="24"/>
+        </w:rPr>
+        <w:br/>
+      </w:r>
+      <w:r>
+        <w:rPr>
+          <w:b/>
+          <w:sz w:val="24"/>
+          <w:szCs w:val="24"/>
+        </w:rPr>
+        <w:t>MIMD</w:t>
+      </w:r>
+      <w:r>
+        <w:rPr>
+          <w:sz w:val="24"/>
+          <w:szCs w:val="24"/>
+        </w:rPr>
+        <w:t xml:space="preserve">: </w:t>
+      </w:r>
+      <w:r>
+        <w:rPr>
+          <w:sz w:val="24"/>
+          <w:szCs w:val="24"/>
+        </w:rPr>
+        <w:t xml:space="preserve">Multiple </w:t>
+      </w:r>
+      <w:proofErr w:type="spellStart"/>
+      <w:r>
+        <w:rPr>
+          <w:sz w:val="24"/>
+          <w:szCs w:val="24"/>
+        </w:rPr>
+        <w:t>Instruction</w:t>
+      </w:r>
+      <w:proofErr w:type="spellEnd"/>
+      <w:r>
+        <w:rPr>
+          <w:sz w:val="24"/>
+          <w:szCs w:val="24"/>
+        </w:rPr>
+        <w:t xml:space="preserve">, </w:t>
+      </w:r>
+      <w:r>
+        <w:rPr>
+          <w:sz w:val="24"/>
+          <w:szCs w:val="24"/>
+        </w:rPr>
+        <w:t>Multiple</w:t>
+      </w:r>
+      <w:r>
+        <w:rPr>
+          <w:sz w:val="24"/>
+          <w:szCs w:val="24"/>
+        </w:rPr>
+        <w:t xml:space="preserve"> Data</w:t>
+      </w:r>
+    </w:p>
+    <w:p>
+      <w:pPr>
+        <w:pStyle w:val="Listenabsatz"/>
+        <w:numPr>
+          <w:ilvl w:val="0"/>
+          <w:numId w:val="16"/>
+        </w:numPr>
+        <w:tabs>
+          <w:tab w:val="left" w:pos="1455"/>
+        </w:tabs>
+        <w:rPr>
+          <w:sz w:val="24"/>
+          <w:szCs w:val="24"/>
+        </w:rPr>
+      </w:pPr>
+      <w:r>
+        <w:rPr>
+          <w:b/>
+          <w:sz w:val="24"/>
+          <w:szCs w:val="24"/>
+        </w:rPr>
+        <w:t>SISD</w:t>
+      </w:r>
+      <w:r>
+        <w:rPr>
+          <w:sz w:val="24"/>
+          <w:szCs w:val="24"/>
+        </w:rPr>
+        <w:t>: PC (v. Neumann Rechner)</w:t>
+      </w:r>
+      <w:r>
+        <w:rPr>
+          <w:sz w:val="24"/>
+          <w:szCs w:val="24"/>
+        </w:rPr>
+        <w:br/>
+      </w:r>
+      <w:r>
+        <w:rPr>
+          <w:b/>
+          <w:sz w:val="24"/>
+          <w:szCs w:val="24"/>
+        </w:rPr>
+        <w:t>SIMD</w:t>
+      </w:r>
+      <w:r>
+        <w:rPr>
+          <w:sz w:val="24"/>
+          <w:szCs w:val="24"/>
+        </w:rPr>
+        <w:t>: Vektorrechner, PRAM</w:t>
+      </w:r>
+      <w:r>
+        <w:rPr>
+          <w:sz w:val="24"/>
+          <w:szCs w:val="24"/>
+        </w:rPr>
+        <w:br/>
+      </w:r>
+      <w:r>
+        <w:rPr>
+          <w:b/>
+          <w:sz w:val="24"/>
+          <w:szCs w:val="24"/>
+        </w:rPr>
+        <w:t>MISD</w:t>
+      </w:r>
+      <w:r>
+        <w:rPr>
+          <w:sz w:val="24"/>
+          <w:szCs w:val="24"/>
+        </w:rPr>
+        <w:t>: Schachcomputer, Shuttlecomputer (Redundante Rechnung)</w:t>
+      </w:r>
+      <w:r>
+        <w:rPr>
+          <w:sz w:val="24"/>
+          <w:szCs w:val="24"/>
+        </w:rPr>
+        <w:br/>
+      </w:r>
+      <w:r>
+        <w:rPr>
+          <w:b/>
+          <w:sz w:val="24"/>
+          <w:szCs w:val="24"/>
+        </w:rPr>
+        <w:t>MIMD</w:t>
+      </w:r>
+      <w:r>
+        <w:rPr>
+          <w:sz w:val="24"/>
+          <w:szCs w:val="24"/>
+        </w:rPr>
+        <w:t xml:space="preserve">: Cray-1 (80 </w:t>
+      </w:r>
+      <w:proofErr w:type="spellStart"/>
+      <w:r>
+        <w:rPr>
+          <w:sz w:val="24"/>
+          <w:szCs w:val="24"/>
+        </w:rPr>
+        <w:t>Mflops</w:t>
+      </w:r>
+      <w:proofErr w:type="spellEnd"/>
+      <w:r>
+        <w:rPr>
+          <w:sz w:val="24"/>
+          <w:szCs w:val="24"/>
+        </w:rPr>
+        <w:t xml:space="preserve">), Cray XK7 (1 </w:t>
+      </w:r>
+      <w:proofErr w:type="spellStart"/>
+      <w:r>
+        <w:rPr>
+          <w:sz w:val="24"/>
+          <w:szCs w:val="24"/>
+        </w:rPr>
+        <w:t>Petaflops</w:t>
+      </w:r>
+      <w:proofErr w:type="spellEnd"/>
+      <w:r>
+        <w:rPr>
+          <w:sz w:val="24"/>
+          <w:szCs w:val="24"/>
+        </w:rPr>
+        <w:t>, CPU+GPU), usw.</w:t>
+      </w:r>
+    </w:p>
+    <w:p>
+      <w:pPr>
+        <w:pStyle w:val="Listenabsatz"/>
+        <w:numPr>
+          <w:ilvl w:val="0"/>
+          <w:numId w:val="16"/>
+        </w:numPr>
+        <w:tabs>
+          <w:tab w:val="left" w:pos="1455"/>
+        </w:tabs>
+        <w:rPr>
+          <w:sz w:val="24"/>
+          <w:szCs w:val="24"/>
+        </w:rPr>
+      </w:pPr>
+      <w:r>
+        <w:rPr>
+          <w:sz w:val="24"/>
+          <w:szCs w:val="24"/>
+        </w:rPr>
+        <w:t xml:space="preserve">Hardware </w:t>
+      </w:r>
+      <w:proofErr w:type="spellStart"/>
+      <w:r>
+        <w:rPr>
+          <w:sz w:val="24"/>
+          <w:szCs w:val="24"/>
+        </w:rPr>
+        <w:t>level</w:t>
+      </w:r>
+      <w:proofErr w:type="spellEnd"/>
+      <w:r>
+        <w:rPr>
+          <w:sz w:val="24"/>
+          <w:szCs w:val="24"/>
+        </w:rPr>
+        <w:t xml:space="preserve"> Support</w:t>
+      </w:r>
+      <w:r>
+        <w:rPr>
+          <w:sz w:val="24"/>
+          <w:szCs w:val="24"/>
+        </w:rPr>
+        <w:t xml:space="preserve"> (Klassen):</w:t>
+      </w:r>
+      <w:r>
+        <w:rPr>
+          <w:sz w:val="24"/>
+          <w:szCs w:val="24"/>
+        </w:rPr>
+        <w:br/>
+        <w:t xml:space="preserve">Klassifizierung aufgrund der Methode, die durch die Hardware technisch unterstützt wird (Multicore, </w:t>
+      </w:r>
+      <w:proofErr w:type="spellStart"/>
+      <w:r>
+        <w:rPr>
+          <w:sz w:val="24"/>
+          <w:szCs w:val="24"/>
+        </w:rPr>
+        <w:t>Symmetric</w:t>
+      </w:r>
+      <w:proofErr w:type="spellEnd"/>
+      <w:r>
+        <w:rPr>
+          <w:sz w:val="24"/>
+          <w:szCs w:val="24"/>
+        </w:rPr>
+        <w:t xml:space="preserve"> </w:t>
+      </w:r>
+      <w:proofErr w:type="spellStart"/>
+      <w:r>
+        <w:rPr>
+          <w:sz w:val="24"/>
+          <w:szCs w:val="24"/>
+        </w:rPr>
+        <w:t>multiprocessing</w:t>
+      </w:r>
+      <w:proofErr w:type="spellEnd"/>
+      <w:r>
+        <w:rPr>
+          <w:sz w:val="24"/>
+          <w:szCs w:val="24"/>
+        </w:rPr>
+        <w:t xml:space="preserve">, Distributed </w:t>
+      </w:r>
+      <w:proofErr w:type="spellStart"/>
+      <w:r>
+        <w:rPr>
+          <w:sz w:val="24"/>
+          <w:szCs w:val="24"/>
+        </w:rPr>
+        <w:t>computing</w:t>
+      </w:r>
+      <w:proofErr w:type="spellEnd"/>
+      <w:r>
+        <w:rPr>
+          <w:sz w:val="24"/>
+          <w:szCs w:val="24"/>
+        </w:rPr>
+        <w:t xml:space="preserve">, Cluster, Massive parallel, </w:t>
+      </w:r>
+      <w:proofErr w:type="spellStart"/>
+      <w:r>
+        <w:rPr>
+          <w:sz w:val="24"/>
+          <w:szCs w:val="24"/>
+        </w:rPr>
+        <w:t>Grid</w:t>
+      </w:r>
+      <w:proofErr w:type="spellEnd"/>
+      <w:r>
+        <w:rPr>
+          <w:sz w:val="24"/>
+          <w:szCs w:val="24"/>
+        </w:rPr>
+        <w:t xml:space="preserve">, GPGPU, </w:t>
+      </w:r>
+      <w:proofErr w:type="spellStart"/>
+      <w:r>
+        <w:rPr>
+          <w:sz w:val="24"/>
+          <w:szCs w:val="24"/>
+        </w:rPr>
+        <w:t>Circuits</w:t>
+      </w:r>
+      <w:proofErr w:type="spellEnd"/>
+      <w:r>
+        <w:rPr>
+          <w:sz w:val="24"/>
+          <w:szCs w:val="24"/>
+        </w:rPr>
+        <w:t xml:space="preserve">, </w:t>
+      </w:r>
+      <w:proofErr w:type="spellStart"/>
+      <w:r>
+        <w:rPr>
+          <w:sz w:val="24"/>
+          <w:szCs w:val="24"/>
+        </w:rPr>
+        <w:t>Vector</w:t>
+      </w:r>
+      <w:proofErr w:type="spellEnd"/>
+      <w:r>
+        <w:rPr>
+          <w:sz w:val="24"/>
+          <w:szCs w:val="24"/>
+        </w:rPr>
+        <w:t xml:space="preserve"> </w:t>
+      </w:r>
+      <w:proofErr w:type="spellStart"/>
+      <w:r>
+        <w:rPr>
+          <w:sz w:val="24"/>
+          <w:szCs w:val="24"/>
+        </w:rPr>
+        <w:t>processor</w:t>
+      </w:r>
+      <w:proofErr w:type="spellEnd"/>
+      <w:r>
+        <w:rPr>
+          <w:sz w:val="24"/>
+          <w:szCs w:val="24"/>
+        </w:rPr>
+        <w:t>, usw.)</w:t>
+      </w:r>
+    </w:p>
+    <w:p>
+      <w:pPr>
+        <w:jc w:val="center"/>
+        <w:rPr>
+          <w:b/>
+          <w:sz w:val="32"/>
+          <w:szCs w:val="32"/>
+        </w:rPr>
+      </w:pPr>
+    </w:p>
+    <w:p>
+      <w:pPr>
+        <w:rPr>
+          <w:sz w:val="24"/>
+          <w:szCs w:val="24"/>
+        </w:rPr>
+      </w:pPr>
+      <w:r>
+        <w:rPr>
+          <w:sz w:val="24"/>
+          <w:szCs w:val="24"/>
+        </w:rPr>
+        <w:br w:type="page"/>
+      </w:r>
+    </w:p>
+    <w:p>
+      <w:pPr>
+        <w:jc w:val="center"/>
+        <w:rPr>
+          <w:b/>
+          <w:sz w:val="32"/>
+          <w:szCs w:val="32"/>
+        </w:rPr>
+      </w:pPr>
+    </w:p>
+    <w:p>
+      <w:pPr>
+        <w:jc w:val="center"/>
+        <w:rPr>
+          <w:b/>
+          <w:sz w:val="32"/>
+          <w:szCs w:val="32"/>
+        </w:rPr>
+      </w:pPr>
+      <w:r>
+        <w:rPr>
+          <w:b/>
+          <w:sz w:val="32"/>
+          <w:szCs w:val="32"/>
+        </w:rPr>
         <w:t>Ü</w:t>
       </w:r>
       <w:r>
@@ -4529,6 +5588,87 @@
         <w:tabs>
           <w:tab w:val="left" w:pos="1455"/>
         </w:tabs>
+        <w:ind w:left="708"/>
+        <w:rPr>
+          <w:sz w:val="24"/>
+          <w:szCs w:val="24"/>
+        </w:rPr>
+      </w:pPr>
+    </w:p>
+    <w:p>
+      <w:pPr>
+        <w:tabs>
+          <w:tab w:val="left" w:pos="1455"/>
+        </w:tabs>
+        <w:rPr>
+          <w:b/>
+          <w:sz w:val="24"/>
+          <w:szCs w:val="24"/>
+        </w:rPr>
+      </w:pPr>
+      <w:r>
+        <w:rPr>
+          <w:b/>
+          <w:sz w:val="24"/>
+          <w:szCs w:val="24"/>
+        </w:rPr>
+        <w:t>Aufgabe 2</w:t>
+      </w:r>
+      <w:r>
+        <w:rPr>
+          <w:b/>
+          <w:sz w:val="24"/>
+          <w:szCs w:val="24"/>
+        </w:rPr>
+        <w:t>:</w:t>
+      </w:r>
+    </w:p>
+    <w:p>
+      <w:pPr>
+        <w:tabs>
+          <w:tab w:val="left" w:pos="1455"/>
+        </w:tabs>
+        <w:ind w:left="708"/>
+        <w:rPr>
+          <w:sz w:val="24"/>
+          <w:szCs w:val="24"/>
+        </w:rPr>
+      </w:pPr>
+    </w:p>
+    <w:p>
+      <w:pPr>
+        <w:tabs>
+          <w:tab w:val="left" w:pos="1455"/>
+        </w:tabs>
+        <w:rPr>
+          <w:b/>
+          <w:sz w:val="24"/>
+          <w:szCs w:val="24"/>
+        </w:rPr>
+      </w:pPr>
+      <w:r>
+        <w:rPr>
+          <w:b/>
+          <w:sz w:val="24"/>
+          <w:szCs w:val="24"/>
+        </w:rPr>
+        <w:t>Aufgabe 3</w:t>
+      </w:r>
+      <w:r>
+        <w:rPr>
+          <w:b/>
+          <w:sz w:val="24"/>
+          <w:szCs w:val="24"/>
+        </w:rPr>
+        <w:t>:</w:t>
+      </w:r>
+    </w:p>
+    <w:p>
+      <w:pPr>
+        <w:tabs>
+          <w:tab w:val="left" w:pos="1455"/>
+        </w:tabs>
+        <w:ind w:left="708"/>
         <w:rPr>
           <w:sz w:val="24"/>
           <w:szCs w:val="24"/>
@@ -5221,6 +6361,95 @@
 <file path=word/numbering.xml><?xml version="1.0" encoding="utf-8"?>
 <w:numbering xmlns:wpc="http://schemas.microsoft.com/office/word/2010/wordprocessingCanvas" xmlns:cx="http://schemas.microsoft.com/office/drawing/2014/chartex" xmlns:mc="http://schemas.openxmlformats.org/markup-compatibility/2006" xmlns:o="urn:schemas-microsoft-com:office:office" xmlns:r="http://schemas.openxmlformats.org/officeDocument/2006/relationships" xmlns:m="http://schemas.openxmlformats.org/officeDocument/2006/math" xmlns:v="urn:schemas-microsoft-com:vml" xmlns:wp14="http://schemas.microsoft.com/office/word/2010/wordprocessingDrawing" xmlns:wp="http://schemas.openxmlformats.org/drawingml/2006/wordprocessingDrawing" xmlns:w10="urn:schemas-microsoft-com:office:word" xmlns:w="http://schemas.openxmlformats.org/wordprocessingml/2006/main" xmlns:w14="http://schemas.microsoft.com/office/word/2010/wordml" xmlns:w15="http://schemas.microsoft.com/office/word/2012/wordml" xmlns:w16se="http://schemas.microsoft.com/office/word/2015/wordml/symex" xmlns:wpg="http://schemas.microsoft.com/office/word/2010/wordprocessingGroup" xmlns:wpi="http://schemas.microsoft.com/office/word/2010/wordprocessingInk" xmlns:wne="http://schemas.microsoft.com/office/word/2006/wordml" xmlns:wps="http://schemas.microsoft.com/office/word/2010/wordprocessingShape" mc:Ignorable="w14 w15 w16se wp14">
   <w:abstractNum w:abstractNumId="0" w15:restartNumberingAfterBreak="0">
+    <w:nsid w:val="02ED674C"/>
+    <w:multiLevelType w:val="hybridMultilevel"/>
+    <w:tmpl w:val="D3587FC4"/>
+    <w:lvl w:ilvl="0" w:tplc="90FE070C">
+      <w:start w:val="1"/>
+      <w:numFmt w:val="lowerLetter"/>
+      <w:lvlText w:val="%1)"/>
+      <w:lvlJc w:val="left"/>
+      <w:pPr>
+        <w:ind w:left="1068" w:hanging="360"/>
+      </w:pPr>
+      <w:rPr>
+        <w:rFonts w:hint="default"/>
+      </w:rPr>
+    </w:lvl>
+    <w:lvl w:ilvl="1" w:tplc="04070019" w:tentative="1">
+      <w:start w:val="1"/>
+      <w:numFmt w:val="lowerLetter"/>
+      <w:lvlText w:val="%2."/>
+      <w:lvlJc w:val="left"/>
+      <w:pPr>
+        <w:ind w:left="1788" w:hanging="360"/>
+      </w:pPr>
+    </w:lvl>
+    <w:lvl w:ilvl="2" w:tplc="0407001B" w:tentative="1">
+      <w:start w:val="1"/>
+      <w:numFmt w:val="lowerRoman"/>
+      <w:lvlText w:val="%3."/>
+      <w:lvlJc w:val="right"/>
+      <w:pPr>
+        <w:ind w:left="2508" w:hanging="180"/>
+      </w:pPr>
+    </w:lvl>
+    <w:lvl w:ilvl="3" w:tplc="0407000F" w:tentative="1">
+      <w:start w:val="1"/>
+      <w:numFmt w:val="decimal"/>
+      <w:lvlText w:val="%4."/>
+      <w:lvlJc w:val="left"/>
+      <w:pPr>
+        <w:ind w:left="3228" w:hanging="360"/>
+      </w:pPr>
+    </w:lvl>
+    <w:lvl w:ilvl="4" w:tplc="04070019" w:tentative="1">
+      <w:start w:val="1"/>
+      <w:numFmt w:val="lowerLetter"/>
+      <w:lvlText w:val="%5."/>
+      <w:lvlJc w:val="left"/>
+      <w:pPr>
+        <w:ind w:left="3948" w:hanging="360"/>
+      </w:pPr>
+    </w:lvl>
+    <w:lvl w:ilvl="5" w:tplc="0407001B" w:tentative="1">
+      <w:start w:val="1"/>
+      <w:numFmt w:val="lowerRoman"/>
+      <w:lvlText w:val="%6."/>
+      <w:lvlJc w:val="right"/>
+      <w:pPr>
+        <w:ind w:left="4668" w:hanging="180"/>
+      </w:pPr>
+    </w:lvl>
+    <w:lvl w:ilvl="6" w:tplc="0407000F" w:tentative="1">
+      <w:start w:val="1"/>
+      <w:numFmt w:val="decimal"/>
+      <w:lvlText w:val="%7."/>
+      <w:lvlJc w:val="left"/>
+      <w:pPr>
+        <w:ind w:left="5388" w:hanging="360"/>
+      </w:pPr>
+    </w:lvl>
+    <w:lvl w:ilvl="7" w:tplc="04070019" w:tentative="1">
+      <w:start w:val="1"/>
+      <w:numFmt w:val="lowerLetter"/>
+      <w:lvlText w:val="%8."/>
+      <w:lvlJc w:val="left"/>
+      <w:pPr>
+        <w:ind w:left="6108" w:hanging="360"/>
+      </w:pPr>
+    </w:lvl>
+    <w:lvl w:ilvl="8" w:tplc="0407001B" w:tentative="1">
+      <w:start w:val="1"/>
+      <w:numFmt w:val="lowerRoman"/>
+      <w:lvlText w:val="%9."/>
+      <w:lvlJc w:val="right"/>
+      <w:pPr>
+        <w:ind w:left="6828" w:hanging="180"/>
+      </w:pPr>
+    </w:lvl>
+  </w:abstractNum>
+  <w:abstractNum w:abstractNumId="1" w15:restartNumberingAfterBreak="0">
     <w:nsid w:val="1B803916"/>
     <w:multiLevelType w:val="hybridMultilevel"/>
     <w:tmpl w:val="FF180A0A"/>
@@ -5309,7 +6538,7 @@
       </w:pPr>
     </w:lvl>
   </w:abstractNum>
-  <w:abstractNum w:abstractNumId="1" w15:restartNumberingAfterBreak="0">
+  <w:abstractNum w:abstractNumId="2" w15:restartNumberingAfterBreak="0">
     <w:nsid w:val="1C5D4DAF"/>
     <w:multiLevelType w:val="hybridMultilevel"/>
     <w:tmpl w:val="5658D862"/>
@@ -5398,7 +6627,96 @@
       </w:pPr>
     </w:lvl>
   </w:abstractNum>
-  <w:abstractNum w:abstractNumId="2" w15:restartNumberingAfterBreak="0">
+  <w:abstractNum w:abstractNumId="3" w15:restartNumberingAfterBreak="0">
+    <w:nsid w:val="22944F25"/>
+    <w:multiLevelType w:val="multilevel"/>
+    <w:tmpl w:val="C5AABB62"/>
+    <w:lvl w:ilvl="0">
+      <w:start w:val="1"/>
+      <w:numFmt w:val="lowerLetter"/>
+      <w:lvlText w:val="%1)"/>
+      <w:lvlJc w:val="left"/>
+      <w:pPr>
+        <w:ind w:left="1068" w:hanging="360"/>
+      </w:pPr>
+      <w:rPr>
+        <w:rFonts w:hint="default"/>
+      </w:rPr>
+    </w:lvl>
+    <w:lvl w:ilvl="1">
+      <w:start w:val="1"/>
+      <w:numFmt w:val="lowerLetter"/>
+      <w:lvlText w:val="%2."/>
+      <w:lvlJc w:val="left"/>
+      <w:pPr>
+        <w:ind w:left="1788" w:hanging="360"/>
+      </w:pPr>
+    </w:lvl>
+    <w:lvl w:ilvl="2">
+      <w:start w:val="1"/>
+      <w:numFmt w:val="lowerRoman"/>
+      <w:lvlText w:val="%3."/>
+      <w:lvlJc w:val="right"/>
+      <w:pPr>
+        <w:ind w:left="2508" w:hanging="180"/>
+      </w:pPr>
+    </w:lvl>
+    <w:lvl w:ilvl="3">
+      <w:start w:val="1"/>
+      <w:numFmt w:val="decimal"/>
+      <w:lvlText w:val="%4."/>
+      <w:lvlJc w:val="left"/>
+      <w:pPr>
+        <w:ind w:left="3228" w:hanging="360"/>
+      </w:pPr>
+    </w:lvl>
+    <w:lvl w:ilvl="4">
+      <w:start w:val="1"/>
+      <w:numFmt w:val="lowerLetter"/>
+      <w:lvlText w:val="%5."/>
+      <w:lvlJc w:val="left"/>
+      <w:pPr>
+        <w:ind w:left="3948" w:hanging="360"/>
+      </w:pPr>
+    </w:lvl>
+    <w:lvl w:ilvl="5">
+      <w:start w:val="1"/>
+      <w:numFmt w:val="lowerRoman"/>
+      <w:lvlText w:val="%6."/>
+      <w:lvlJc w:val="right"/>
+      <w:pPr>
+        <w:ind w:left="4668" w:hanging="180"/>
+      </w:pPr>
+    </w:lvl>
+    <w:lvl w:ilvl="6">
+      <w:start w:val="1"/>
+      <w:numFmt w:val="decimal"/>
+      <w:lvlText w:val="%7."/>
+      <w:lvlJc w:val="left"/>
+      <w:pPr>
+        <w:ind w:left="5388" w:hanging="360"/>
+      </w:pPr>
+    </w:lvl>
+    <w:lvl w:ilvl="7">
+      <w:start w:val="1"/>
+      <w:numFmt w:val="lowerLetter"/>
+      <w:lvlText w:val="%8."/>
+      <w:lvlJc w:val="left"/>
+      <w:pPr>
+        <w:ind w:left="6108" w:hanging="360"/>
+      </w:pPr>
+    </w:lvl>
+    <w:lvl w:ilvl="8">
+      <w:start w:val="1"/>
+      <w:numFmt w:val="lowerRoman"/>
+      <w:lvlText w:val="%9."/>
+      <w:lvlJc w:val="right"/>
+      <w:pPr>
+        <w:ind w:left="6828" w:hanging="180"/>
+      </w:pPr>
+    </w:lvl>
+  </w:abstractNum>
+  <w:abstractNum w:abstractNumId="4" w15:restartNumberingAfterBreak="0">
     <w:nsid w:val="2C491F51"/>
     <w:multiLevelType w:val="hybridMultilevel"/>
     <w:tmpl w:val="56D46B04"/>
@@ -5511,7 +6829,7 @@
       </w:rPr>
     </w:lvl>
   </w:abstractNum>
-  <w:abstractNum w:abstractNumId="3" w15:restartNumberingAfterBreak="0">
+  <w:abstractNum w:abstractNumId="5" w15:restartNumberingAfterBreak="0">
     <w:nsid w:val="2F701D9E"/>
     <w:multiLevelType w:val="hybridMultilevel"/>
     <w:tmpl w:val="C77C7260"/>
@@ -5600,7 +6918,7 @@
       </w:pPr>
     </w:lvl>
   </w:abstractNum>
-  <w:abstractNum w:abstractNumId="4" w15:restartNumberingAfterBreak="0">
+  <w:abstractNum w:abstractNumId="6" w15:restartNumberingAfterBreak="0">
     <w:nsid w:val="35757FC3"/>
     <w:multiLevelType w:val="hybridMultilevel"/>
     <w:tmpl w:val="CDF6CE3E"/>
@@ -5689,7 +7007,7 @@
       </w:pPr>
     </w:lvl>
   </w:abstractNum>
-  <w:abstractNum w:abstractNumId="5" w15:restartNumberingAfterBreak="0">
+  <w:abstractNum w:abstractNumId="7" w15:restartNumberingAfterBreak="0">
     <w:nsid w:val="3C710E3B"/>
     <w:multiLevelType w:val="hybridMultilevel"/>
     <w:tmpl w:val="CDF6CE3E"/>
@@ -5778,7 +7096,7 @@
       </w:pPr>
     </w:lvl>
   </w:abstractNum>
-  <w:abstractNum w:abstractNumId="6" w15:restartNumberingAfterBreak="0">
+  <w:abstractNum w:abstractNumId="8" w15:restartNumberingAfterBreak="0">
     <w:nsid w:val="3E4A5997"/>
     <w:multiLevelType w:val="hybridMultilevel"/>
     <w:tmpl w:val="6AC8EBAC"/>
@@ -5867,10 +7185,10 @@
       </w:pPr>
     </w:lvl>
   </w:abstractNum>
-  <w:abstractNum w:abstractNumId="7" w15:restartNumberingAfterBreak="0">
+  <w:abstractNum w:abstractNumId="9" w15:restartNumberingAfterBreak="0">
     <w:nsid w:val="401A6DB1"/>
     <w:multiLevelType w:val="hybridMultilevel"/>
-    <w:tmpl w:val="C5AABB62"/>
+    <w:tmpl w:val="09B6C65C"/>
     <w:lvl w:ilvl="0" w:tplc="7C80C3DE">
       <w:start w:val="1"/>
       <w:numFmt w:val="lowerLetter"/>
@@ -5956,7 +7274,7 @@
       </w:pPr>
     </w:lvl>
   </w:abstractNum>
-  <w:abstractNum w:abstractNumId="8" w15:restartNumberingAfterBreak="0">
+  <w:abstractNum w:abstractNumId="10" w15:restartNumberingAfterBreak="0">
     <w:nsid w:val="451449E5"/>
     <w:multiLevelType w:val="hybridMultilevel"/>
     <w:tmpl w:val="DBFAC4FE"/>
@@ -6045,7 +7363,185 @@
       </w:pPr>
     </w:lvl>
   </w:abstractNum>
-  <w:abstractNum w:abstractNumId="9" w15:restartNumberingAfterBreak="0">
+  <w:abstractNum w:abstractNumId="11" w15:restartNumberingAfterBreak="0">
+    <w:nsid w:val="46F849AF"/>
+    <w:multiLevelType w:val="hybridMultilevel"/>
+    <w:tmpl w:val="0FC201B0"/>
+    <w:lvl w:ilvl="0" w:tplc="90FE070C">
+      <w:start w:val="1"/>
+      <w:numFmt w:val="lowerLetter"/>
+      <w:lvlText w:val="%1)"/>
+      <w:lvlJc w:val="left"/>
+      <w:pPr>
+        <w:ind w:left="1068" w:hanging="360"/>
+      </w:pPr>
+      <w:rPr>
+        <w:rFonts w:hint="default"/>
+      </w:rPr>
+    </w:lvl>
+    <w:lvl w:ilvl="1" w:tplc="04070019" w:tentative="1">
+      <w:start w:val="1"/>
+      <w:numFmt w:val="lowerLetter"/>
+      <w:lvlText w:val="%2."/>
+      <w:lvlJc w:val="left"/>
+      <w:pPr>
+        <w:ind w:left="1440" w:hanging="360"/>
+      </w:pPr>
+    </w:lvl>
+    <w:lvl w:ilvl="2" w:tplc="0407001B" w:tentative="1">
+      <w:start w:val="1"/>
+      <w:numFmt w:val="lowerRoman"/>
+      <w:lvlText w:val="%3."/>
+      <w:lvlJc w:val="right"/>
+      <w:pPr>
+        <w:ind w:left="2160" w:hanging="180"/>
+      </w:pPr>
+    </w:lvl>
+    <w:lvl w:ilvl="3" w:tplc="0407000F" w:tentative="1">
+      <w:start w:val="1"/>
+      <w:numFmt w:val="decimal"/>
+      <w:lvlText w:val="%4."/>
+      <w:lvlJc w:val="left"/>
+      <w:pPr>
+        <w:ind w:left="2880" w:hanging="360"/>
+      </w:pPr>
+    </w:lvl>
+    <w:lvl w:ilvl="4" w:tplc="04070019" w:tentative="1">
+      <w:start w:val="1"/>
+      <w:numFmt w:val="lowerLetter"/>
+      <w:lvlText w:val="%5."/>
+      <w:lvlJc w:val="left"/>
+      <w:pPr>
+        <w:ind w:left="3600" w:hanging="360"/>
+      </w:pPr>
+    </w:lvl>
+    <w:lvl w:ilvl="5" w:tplc="0407001B" w:tentative="1">
+      <w:start w:val="1"/>
+      <w:numFmt w:val="lowerRoman"/>
+      <w:lvlText w:val="%6."/>
+      <w:lvlJc w:val="right"/>
+      <w:pPr>
+        <w:ind w:left="4320" w:hanging="180"/>
+      </w:pPr>
+    </w:lvl>
+    <w:lvl w:ilvl="6" w:tplc="0407000F" w:tentative="1">
+      <w:start w:val="1"/>
+      <w:numFmt w:val="decimal"/>
+      <w:lvlText w:val="%7."/>
+      <w:lvlJc w:val="left"/>
+      <w:pPr>
+        <w:ind w:left="5040" w:hanging="360"/>
+      </w:pPr>
+    </w:lvl>
+    <w:lvl w:ilvl="7" w:tplc="04070019" w:tentative="1">
+      <w:start w:val="1"/>
+      <w:numFmt w:val="lowerLetter"/>
+      <w:lvlText w:val="%8."/>
+      <w:lvlJc w:val="left"/>
+      <w:pPr>
+        <w:ind w:left="5760" w:hanging="360"/>
+      </w:pPr>
+    </w:lvl>
+    <w:lvl w:ilvl="8" w:tplc="0407001B" w:tentative="1">
+      <w:start w:val="1"/>
+      <w:numFmt w:val="lowerRoman"/>
+      <w:lvlText w:val="%9."/>
+      <w:lvlJc w:val="right"/>
+      <w:pPr>
+        <w:ind w:left="6480" w:hanging="180"/>
+      </w:pPr>
+    </w:lvl>
+  </w:abstractNum>
+  <w:abstractNum w:abstractNumId="12" w15:restartNumberingAfterBreak="0">
+    <w:nsid w:val="4C855D13"/>
+    <w:multiLevelType w:val="hybridMultilevel"/>
+    <w:tmpl w:val="8E2A87B8"/>
+    <w:lvl w:ilvl="0" w:tplc="90FE070C">
+      <w:start w:val="1"/>
+      <w:numFmt w:val="lowerLetter"/>
+      <w:lvlText w:val="%1)"/>
+      <w:lvlJc w:val="left"/>
+      <w:pPr>
+        <w:ind w:left="1068" w:hanging="360"/>
+      </w:pPr>
+      <w:rPr>
+        <w:rFonts w:hint="default"/>
+      </w:rPr>
+    </w:lvl>
+    <w:lvl w:ilvl="1" w:tplc="04070019" w:tentative="1">
+      <w:start w:val="1"/>
+      <w:numFmt w:val="lowerLetter"/>
+      <w:lvlText w:val="%2."/>
+      <w:lvlJc w:val="left"/>
+      <w:pPr>
+        <w:ind w:left="1788" w:hanging="360"/>
+      </w:pPr>
+    </w:lvl>
+    <w:lvl w:ilvl="2" w:tplc="0407001B" w:tentative="1">
+      <w:start w:val="1"/>
+      <w:numFmt w:val="lowerRoman"/>
+      <w:lvlText w:val="%3."/>
+      <w:lvlJc w:val="right"/>
+      <w:pPr>
+        <w:ind w:left="2508" w:hanging="180"/>
+      </w:pPr>
+    </w:lvl>
+    <w:lvl w:ilvl="3" w:tplc="0407000F" w:tentative="1">
+      <w:start w:val="1"/>
+      <w:numFmt w:val="decimal"/>
+      <w:lvlText w:val="%4."/>
+      <w:lvlJc w:val="left"/>
+      <w:pPr>
+        <w:ind w:left="3228" w:hanging="360"/>
+      </w:pPr>
+    </w:lvl>
+    <w:lvl w:ilvl="4" w:tplc="04070019" w:tentative="1">
+      <w:start w:val="1"/>
+      <w:numFmt w:val="lowerLetter"/>
+      <w:lvlText w:val="%5."/>
+      <w:lvlJc w:val="left"/>
+      <w:pPr>
+        <w:ind w:left="3948" w:hanging="360"/>
+      </w:pPr>
+    </w:lvl>
+    <w:lvl w:ilvl="5" w:tplc="0407001B" w:tentative="1">
+      <w:start w:val="1"/>
+      <w:numFmt w:val="lowerRoman"/>
+      <w:lvlText w:val="%6."/>
+      <w:lvlJc w:val="right"/>
+      <w:pPr>
+        <w:ind w:left="4668" w:hanging="180"/>
+      </w:pPr>
+    </w:lvl>
+    <w:lvl w:ilvl="6" w:tplc="0407000F" w:tentative="1">
+      <w:start w:val="1"/>
+      <w:numFmt w:val="decimal"/>
+      <w:lvlText w:val="%7."/>
+      <w:lvlJc w:val="left"/>
+      <w:pPr>
+        <w:ind w:left="5388" w:hanging="360"/>
+      </w:pPr>
+    </w:lvl>
+    <w:lvl w:ilvl="7" w:tplc="04070019" w:tentative="1">
+      <w:start w:val="1"/>
+      <w:numFmt w:val="lowerLetter"/>
+      <w:lvlText w:val="%8."/>
+      <w:lvlJc w:val="left"/>
+      <w:pPr>
+        <w:ind w:left="6108" w:hanging="360"/>
+      </w:pPr>
+    </w:lvl>
+    <w:lvl w:ilvl="8" w:tplc="0407001B" w:tentative="1">
+      <w:start w:val="1"/>
+      <w:numFmt w:val="lowerRoman"/>
+      <w:lvlText w:val="%9."/>
+      <w:lvlJc w:val="right"/>
+      <w:pPr>
+        <w:ind w:left="6828" w:hanging="180"/>
+      </w:pPr>
+    </w:lvl>
+  </w:abstractNum>
+  <w:abstractNum w:abstractNumId="13" w15:restartNumberingAfterBreak="0">
     <w:nsid w:val="4DA03E22"/>
     <w:multiLevelType w:val="hybridMultilevel"/>
     <w:tmpl w:val="647ED11A"/>
@@ -6134,7 +7630,7 @@
       </w:pPr>
     </w:lvl>
   </w:abstractNum>
-  <w:abstractNum w:abstractNumId="10" w15:restartNumberingAfterBreak="0">
+  <w:abstractNum w:abstractNumId="14" w15:restartNumberingAfterBreak="0">
     <w:nsid w:val="53F470E1"/>
     <w:multiLevelType w:val="hybridMultilevel"/>
     <w:tmpl w:val="68863AB0"/>
@@ -6247,7 +7743,7 @@
       </w:rPr>
     </w:lvl>
   </w:abstractNum>
-  <w:abstractNum w:abstractNumId="11" w15:restartNumberingAfterBreak="0">
+  <w:abstractNum w:abstractNumId="15" w15:restartNumberingAfterBreak="0">
     <w:nsid w:val="571C0B0E"/>
     <w:multiLevelType w:val="hybridMultilevel"/>
     <w:tmpl w:val="34F4ED84"/>
@@ -6336,7 +7832,7 @@
       </w:pPr>
     </w:lvl>
   </w:abstractNum>
-  <w:abstractNum w:abstractNumId="12" w15:restartNumberingAfterBreak="0">
+  <w:abstractNum w:abstractNumId="16" w15:restartNumberingAfterBreak="0">
     <w:nsid w:val="5B412474"/>
     <w:multiLevelType w:val="hybridMultilevel"/>
     <w:tmpl w:val="AD88AAF6"/>
@@ -6426,43 +7922,55 @@
     </w:lvl>
   </w:abstractNum>
   <w:num w:numId="1">
+    <w:abstractNumId w:val="7"/>
+  </w:num>
+  <w:num w:numId="2">
+    <w:abstractNumId w:val="1"/>
+  </w:num>
+  <w:num w:numId="3">
+    <w:abstractNumId w:val="16"/>
+  </w:num>
+  <w:num w:numId="4">
+    <w:abstractNumId w:val="15"/>
+  </w:num>
+  <w:num w:numId="5">
+    <w:abstractNumId w:val="9"/>
+  </w:num>
+  <w:num w:numId="6">
+    <w:abstractNumId w:val="2"/>
+  </w:num>
+  <w:num w:numId="7">
+    <w:abstractNumId w:val="8"/>
+  </w:num>
+  <w:num w:numId="8">
     <w:abstractNumId w:val="5"/>
   </w:num>
-  <w:num w:numId="2">
+  <w:num w:numId="9">
+    <w:abstractNumId w:val="13"/>
+  </w:num>
+  <w:num w:numId="10">
+    <w:abstractNumId w:val="6"/>
+  </w:num>
+  <w:num w:numId="11">
+    <w:abstractNumId w:val="14"/>
+  </w:num>
+  <w:num w:numId="12">
+    <w:abstractNumId w:val="4"/>
+  </w:num>
+  <w:num w:numId="13">
+    <w:abstractNumId w:val="10"/>
+  </w:num>
+  <w:num w:numId="14">
+    <w:abstractNumId w:val="11"/>
+  </w:num>
+  <w:num w:numId="15">
+    <w:abstractNumId w:val="12"/>
+  </w:num>
+  <w:num w:numId="16">
     <w:abstractNumId w:val="0"/>
   </w:num>
-  <w:num w:numId="3">
-    <w:abstractNumId w:val="12"/>
-  </w:num>
-  <w:num w:numId="4">
-    <w:abstractNumId w:val="11"/>
-  </w:num>
-  <w:num w:numId="5">
-    <w:abstractNumId w:val="7"/>
-  </w:num>
-  <w:num w:numId="6">
-    <w:abstractNumId w:val="1"/>
-  </w:num>
-  <w:num w:numId="7">
-    <w:abstractNumId w:val="6"/>
-  </w:num>
-  <w:num w:numId="8">
+  <w:num w:numId="17">
     <w:abstractNumId w:val="3"/>
-  </w:num>
-  <w:num w:numId="9">
-    <w:abstractNumId w:val="9"/>
-  </w:num>
-  <w:num w:numId="10">
-    <w:abstractNumId w:val="4"/>
-  </w:num>
-  <w:num w:numId="11">
-    <w:abstractNumId w:val="10"/>
-  </w:num>
-  <w:num w:numId="12">
-    <w:abstractNumId w:val="2"/>
-  </w:num>
-  <w:num w:numId="13">
-    <w:abstractNumId w:val="8"/>
   </w:num>
 </w:numbering>
 </file>
@@ -6992,6 +8500,16 @@
       </w:tblBorders>
     </w:tblPr>
   </w:style>
+  <w:style w:type="character" w:styleId="Platzhaltertext">
+    <w:name w:val="Placeholder Text"/>
+    <w:basedOn w:val="Absatz-Standardschriftart"/>
+    <w:uiPriority w:val="99"/>
+    <w:semiHidden/>
+    <w:rsid w:val="00B02A86"/>
+    <w:rPr>
+      <w:color w:val="808080"/>
+    </w:rPr>
+  </w:style>
 </w:styles>
 </file>
 
@@ -7261,7 +8779,7 @@
 </file>
 
 <file path=customXml/itemProps1.xml><?xml version="1.0" encoding="utf-8"?>
-<ds:datastoreItem xmlns:ds="http://schemas.openxmlformats.org/officeDocument/2006/customXml" ds:itemID="{B1160427-D010-482E-AF5D-0AB15AB0C544}">
+<ds:datastoreItem xmlns:ds="http://schemas.openxmlformats.org/officeDocument/2006/customXml" ds:itemID="{C9D4B55C-734D-4972-B22E-DDAB175A0F87}">
   <ds:schemaRefs>
     <ds:schemaRef ds:uri="http://schemas.openxmlformats.org/officeDocument/2006/bibliography"/>
   </ds:schemaRefs>

</xml_diff>

<commit_message>
Add solutions to tutorial 3
</commit_message>
<xml_diff>
--- a/Uebungszettel_WS18.docx
+++ b/Uebungszettel_WS18.docx
@@ -1272,23 +1272,7 @@
           <w:sz w:val="24"/>
           <w:szCs w:val="24"/>
         </w:rPr>
-        <w:t>„</w:t>
-      </w:r>
-      <w:proofErr w:type="spellStart"/>
-      <w:r>
-        <w:rPr>
-          <w:sz w:val="24"/>
-          <w:szCs w:val="24"/>
-        </w:rPr>
-        <w:t>Speedup</w:t>
-      </w:r>
-      <w:proofErr w:type="spellEnd"/>
-      <w:r>
-        <w:rPr>
-          <w:sz w:val="24"/>
-          <w:szCs w:val="24"/>
-        </w:rPr>
-        <w:t>“ ist der Quotient aus serieller und paralleler Ausführungszeit. Er gibt den Geschwindigkeitszuwachs an, der an der seriellen Ausführung gemessen wird.</w:t>
+        <w:t>„Speedup“ ist der Quotient aus serieller und paralleler Ausführungszeit. Er gibt den Geschwindigkeitszuwachs an, der an der seriellen Ausführung gemessen wird.</w:t>
       </w:r>
     </w:p>
     <w:p>
@@ -3471,14 +3455,6 @@
         </w:rPr>
         <w:t>Übungszettel 2</w:t>
       </w:r>
-      <w:r>
-        <w:rPr>
-          <w:b/>
-          <w:sz w:val="32"/>
-          <w:szCs w:val="32"/>
-        </w:rPr>
-        <w:t xml:space="preserve"> </w:t>
-      </w:r>
     </w:p>
     <w:p>
       <w:pPr>
@@ -3529,70 +3505,15 @@
           <w:szCs w:val="24"/>
         </w:rPr>
         <w:br/>
-      </w:r>
-      <w:proofErr w:type="spellStart"/>
-      <w:r>
-        <w:rPr>
-          <w:sz w:val="24"/>
-          <w:szCs w:val="24"/>
-        </w:rPr>
-        <w:t>Wilke’sche</w:t>
-      </w:r>
-      <w:proofErr w:type="spellEnd"/>
-      <w:r>
-        <w:rPr>
-          <w:sz w:val="24"/>
-          <w:szCs w:val="24"/>
-        </w:rPr>
-        <w:t xml:space="preserve"> </w:t>
-      </w:r>
-      <w:proofErr w:type="spellStart"/>
-      <w:r>
-        <w:rPr>
-          <w:sz w:val="24"/>
-          <w:szCs w:val="24"/>
-        </w:rPr>
-        <w:t>paradoxon</w:t>
-      </w:r>
-      <w:proofErr w:type="spellEnd"/>
-      <w:r>
-        <w:rPr>
-          <w:sz w:val="24"/>
-          <w:szCs w:val="24"/>
-        </w:rPr>
-        <w:t xml:space="preserve">: Superlinearer </w:t>
-      </w:r>
-      <w:proofErr w:type="spellStart"/>
-      <w:r>
-        <w:rPr>
-          <w:sz w:val="24"/>
-          <w:szCs w:val="24"/>
-        </w:rPr>
-        <w:t>Speedup</w:t>
-      </w:r>
-      <w:proofErr w:type="spellEnd"/>
+        <w:t>Wilke’sche paradoxon: Superlinearer Speedup</w:t>
+      </w:r>
       <w:r>
         <w:rPr>
           <w:sz w:val="24"/>
           <w:szCs w:val="24"/>
         </w:rPr>
         <w:br/>
-      </w:r>
-      <w:proofErr w:type="spellStart"/>
-      <w:r>
-        <w:rPr>
-          <w:sz w:val="24"/>
-          <w:szCs w:val="24"/>
-        </w:rPr>
-        <w:t>Minsky</w:t>
-      </w:r>
-      <w:proofErr w:type="spellEnd"/>
-      <w:r>
-        <w:rPr>
-          <w:sz w:val="24"/>
-          <w:szCs w:val="24"/>
-        </w:rPr>
-        <w:t xml:space="preserve">: </w:t>
+        <w:t xml:space="preserve">Minsky: </w:t>
       </w:r>
       <w:r>
         <w:rPr>
@@ -3792,8 +3713,6 @@
         </w:rPr>
         <w:t>:</w:t>
       </w:r>
-      <w:bookmarkStart w:id="0" w:name="_GoBack"/>
-      <w:bookmarkEnd w:id="0"/>
     </w:p>
     <w:p>
       <w:pPr>
@@ -3815,23 +3734,7 @@
           <w:sz w:val="24"/>
           <w:szCs w:val="24"/>
         </w:rPr>
-        <w:t xml:space="preserve">Der </w:t>
-      </w:r>
-      <w:proofErr w:type="spellStart"/>
-      <w:r>
-        <w:rPr>
-          <w:sz w:val="24"/>
-          <w:szCs w:val="24"/>
-        </w:rPr>
-        <w:t>Speedup</w:t>
-      </w:r>
-      <w:proofErr w:type="spellEnd"/>
-      <w:r>
-        <w:rPr>
-          <w:sz w:val="24"/>
-          <w:szCs w:val="24"/>
-        </w:rPr>
-        <w:t xml:space="preserve"> wird durch den Anteil des seriellen Codes im Programm irgendwann gehemmt.</w:t>
+        <w:t>Der Speedup wird durch den Anteil des seriellen Codes im Programm irgendwann gehemmt.</w:t>
       </w:r>
     </w:p>
     <w:p>
@@ -3854,23 +3757,7 @@
           <w:sz w:val="24"/>
           <w:szCs w:val="24"/>
         </w:rPr>
-        <w:t xml:space="preserve">Speichergeschwindigkeit und Zugriffszeit ist bisher noch das </w:t>
-      </w:r>
-      <w:proofErr w:type="spellStart"/>
-      <w:r>
-        <w:rPr>
-          <w:sz w:val="24"/>
-          <w:szCs w:val="24"/>
-        </w:rPr>
-        <w:t>Bottleneck</w:t>
-      </w:r>
-      <w:proofErr w:type="spellEnd"/>
-      <w:r>
-        <w:rPr>
-          <w:sz w:val="24"/>
-          <w:szCs w:val="24"/>
-        </w:rPr>
-        <w:t>.</w:t>
+        <w:t>Speichergeschwindigkeit und Zugriffszeit ist bisher noch das Bottleneck.</w:t>
       </w:r>
     </w:p>
     <w:p>
@@ -3888,37 +3775,12 @@
           <w:szCs w:val="24"/>
         </w:rPr>
       </w:pPr>
-      <w:proofErr w:type="spellStart"/>
-      <w:r>
-        <w:rPr>
-          <w:sz w:val="24"/>
-          <w:szCs w:val="24"/>
-        </w:rPr>
-        <w:t>Tightly</w:t>
-      </w:r>
-      <w:proofErr w:type="spellEnd"/>
-      <w:r>
-        <w:rPr>
-          <w:sz w:val="24"/>
-          <w:szCs w:val="24"/>
-        </w:rPr>
-        <w:t xml:space="preserve"> </w:t>
-      </w:r>
-      <w:proofErr w:type="spellStart"/>
-      <w:r>
-        <w:rPr>
-          <w:sz w:val="24"/>
-          <w:szCs w:val="24"/>
-        </w:rPr>
-        <w:t>coupled</w:t>
-      </w:r>
-      <w:proofErr w:type="spellEnd"/>
-      <w:r>
-        <w:rPr>
-          <w:sz w:val="24"/>
-          <w:szCs w:val="24"/>
-        </w:rPr>
-        <w:t xml:space="preserve"> (eng gekoppelt)</w:t>
+      <w:r>
+        <w:rPr>
+          <w:sz w:val="24"/>
+          <w:szCs w:val="24"/>
+        </w:rPr>
+        <w:t>Tightly coupled (eng gekoppelt)</w:t>
       </w:r>
       <w:r>
         <w:rPr>
@@ -3926,38 +3788,7 @@
           <w:szCs w:val="24"/>
         </w:rPr>
         <w:br/>
-      </w:r>
-      <w:proofErr w:type="spellStart"/>
-      <w:r>
-        <w:rPr>
-          <w:sz w:val="24"/>
-          <w:szCs w:val="24"/>
-        </w:rPr>
-        <w:t>Loosely</w:t>
-      </w:r>
-      <w:proofErr w:type="spellEnd"/>
-      <w:r>
-        <w:rPr>
-          <w:sz w:val="24"/>
-          <w:szCs w:val="24"/>
-        </w:rPr>
-        <w:t xml:space="preserve"> </w:t>
-      </w:r>
-      <w:proofErr w:type="spellStart"/>
-      <w:r>
-        <w:rPr>
-          <w:sz w:val="24"/>
-          <w:szCs w:val="24"/>
-        </w:rPr>
-        <w:t>coupled</w:t>
-      </w:r>
-      <w:proofErr w:type="spellEnd"/>
-      <w:r>
-        <w:rPr>
-          <w:sz w:val="24"/>
-          <w:szCs w:val="24"/>
-        </w:rPr>
-        <w:t xml:space="preserve"> (lose gekoppelt)</w:t>
+        <w:t>Loosely coupled (lose gekoppelt)</w:t>
       </w:r>
       <w:r>
         <w:rPr>
@@ -4024,23 +3855,7 @@
           <w:sz w:val="24"/>
           <w:szCs w:val="24"/>
         </w:rPr>
-        <w:t xml:space="preserve">: Single </w:t>
-      </w:r>
-      <w:proofErr w:type="spellStart"/>
-      <w:r>
-        <w:rPr>
-          <w:sz w:val="24"/>
-          <w:szCs w:val="24"/>
-        </w:rPr>
-        <w:t>Instruction</w:t>
-      </w:r>
-      <w:proofErr w:type="spellEnd"/>
-      <w:r>
-        <w:rPr>
-          <w:sz w:val="24"/>
-          <w:szCs w:val="24"/>
-        </w:rPr>
-        <w:t>, Single Data</w:t>
+        <w:t>: Single Instruction, Single Data</w:t>
       </w:r>
       <w:r>
         <w:rPr>
@@ -4069,23 +3884,7 @@
           <w:sz w:val="24"/>
           <w:szCs w:val="24"/>
         </w:rPr>
-        <w:t xml:space="preserve">: Single </w:t>
-      </w:r>
-      <w:proofErr w:type="spellStart"/>
-      <w:r>
-        <w:rPr>
-          <w:sz w:val="24"/>
-          <w:szCs w:val="24"/>
-        </w:rPr>
-        <w:t>Instruction</w:t>
-      </w:r>
-      <w:proofErr w:type="spellEnd"/>
-      <w:r>
-        <w:rPr>
-          <w:sz w:val="24"/>
-          <w:szCs w:val="24"/>
-        </w:rPr>
-        <w:t>, Multiple Data</w:t>
+        <w:t>: Single Instruction, Multiple Data</w:t>
       </w:r>
       <w:r>
         <w:rPr>
@@ -4107,23 +3906,7 @@
           <w:sz w:val="24"/>
           <w:szCs w:val="24"/>
         </w:rPr>
-        <w:t xml:space="preserve">: Multiple </w:t>
-      </w:r>
-      <w:proofErr w:type="spellStart"/>
-      <w:r>
-        <w:rPr>
-          <w:sz w:val="24"/>
-          <w:szCs w:val="24"/>
-        </w:rPr>
-        <w:t>Instruction</w:t>
-      </w:r>
-      <w:proofErr w:type="spellEnd"/>
-      <w:r>
-        <w:rPr>
-          <w:sz w:val="24"/>
-          <w:szCs w:val="24"/>
-        </w:rPr>
-        <w:t xml:space="preserve">, Single Data </w:t>
+        <w:t xml:space="preserve">: Multiple Instruction, Single Data </w:t>
       </w:r>
       <w:r>
         <w:rPr>
@@ -4152,23 +3935,7 @@
           <w:sz w:val="24"/>
           <w:szCs w:val="24"/>
         </w:rPr>
-        <w:t xml:space="preserve">Multiple </w:t>
-      </w:r>
-      <w:proofErr w:type="spellStart"/>
-      <w:r>
-        <w:rPr>
-          <w:sz w:val="24"/>
-          <w:szCs w:val="24"/>
-        </w:rPr>
-        <w:t>Instruction</w:t>
-      </w:r>
-      <w:proofErr w:type="spellEnd"/>
-      <w:r>
-        <w:rPr>
-          <w:sz w:val="24"/>
-          <w:szCs w:val="24"/>
-        </w:rPr>
-        <w:t xml:space="preserve">, </w:t>
+        <w:t xml:space="preserve">Multiple Instruction, </w:t>
       </w:r>
       <w:r>
         <w:rPr>
@@ -4279,39 +4046,7 @@
           <w:sz w:val="24"/>
           <w:szCs w:val="24"/>
         </w:rPr>
-        <w:t xml:space="preserve">: Cray-1 (80 </w:t>
-      </w:r>
-      <w:proofErr w:type="spellStart"/>
-      <w:r>
-        <w:rPr>
-          <w:sz w:val="24"/>
-          <w:szCs w:val="24"/>
-        </w:rPr>
-        <w:t>Mflops</w:t>
-      </w:r>
-      <w:proofErr w:type="spellEnd"/>
-      <w:r>
-        <w:rPr>
-          <w:sz w:val="24"/>
-          <w:szCs w:val="24"/>
-        </w:rPr>
-        <w:t xml:space="preserve">), Cray XK7 (1 </w:t>
-      </w:r>
-      <w:proofErr w:type="spellStart"/>
-      <w:r>
-        <w:rPr>
-          <w:sz w:val="24"/>
-          <w:szCs w:val="24"/>
-        </w:rPr>
-        <w:t>Petaflops</w:t>
-      </w:r>
-      <w:proofErr w:type="spellEnd"/>
-      <w:r>
-        <w:rPr>
-          <w:sz w:val="24"/>
-          <w:szCs w:val="24"/>
-        </w:rPr>
-        <w:t>, CPU+GPU), usw.</w:t>
+        <w:t>: Cray-1 (80 Mflops), Cray XK7 (1 Petaflops, CPU+GPU), usw.</w:t>
       </w:r>
     </w:p>
     <w:p>
@@ -4334,23 +4069,7 @@
           <w:sz w:val="24"/>
           <w:szCs w:val="24"/>
         </w:rPr>
-        <w:t xml:space="preserve">Hardware </w:t>
-      </w:r>
-      <w:proofErr w:type="spellStart"/>
-      <w:r>
-        <w:rPr>
-          <w:sz w:val="24"/>
-          <w:szCs w:val="24"/>
-        </w:rPr>
-        <w:t>level</w:t>
-      </w:r>
-      <w:proofErr w:type="spellEnd"/>
-      <w:r>
-        <w:rPr>
-          <w:sz w:val="24"/>
-          <w:szCs w:val="24"/>
-        </w:rPr>
-        <w:t xml:space="preserve"> Support</w:t>
+        <w:t>Hardware level Support</w:t>
       </w:r>
       <w:r>
         <w:rPr>
@@ -4365,119 +4084,7 @@
           <w:szCs w:val="24"/>
         </w:rPr>
         <w:br/>
-        <w:t xml:space="preserve">Klassifizierung aufgrund der Methode, die durch die Hardware technisch unterstützt wird (Multicore, </w:t>
-      </w:r>
-      <w:proofErr w:type="spellStart"/>
-      <w:r>
-        <w:rPr>
-          <w:sz w:val="24"/>
-          <w:szCs w:val="24"/>
-        </w:rPr>
-        <w:t>Symmetric</w:t>
-      </w:r>
-      <w:proofErr w:type="spellEnd"/>
-      <w:r>
-        <w:rPr>
-          <w:sz w:val="24"/>
-          <w:szCs w:val="24"/>
-        </w:rPr>
-        <w:t xml:space="preserve"> </w:t>
-      </w:r>
-      <w:proofErr w:type="spellStart"/>
-      <w:r>
-        <w:rPr>
-          <w:sz w:val="24"/>
-          <w:szCs w:val="24"/>
-        </w:rPr>
-        <w:t>multiprocessing</w:t>
-      </w:r>
-      <w:proofErr w:type="spellEnd"/>
-      <w:r>
-        <w:rPr>
-          <w:sz w:val="24"/>
-          <w:szCs w:val="24"/>
-        </w:rPr>
-        <w:t xml:space="preserve">, Distributed </w:t>
-      </w:r>
-      <w:proofErr w:type="spellStart"/>
-      <w:r>
-        <w:rPr>
-          <w:sz w:val="24"/>
-          <w:szCs w:val="24"/>
-        </w:rPr>
-        <w:t>computing</w:t>
-      </w:r>
-      <w:proofErr w:type="spellEnd"/>
-      <w:r>
-        <w:rPr>
-          <w:sz w:val="24"/>
-          <w:szCs w:val="24"/>
-        </w:rPr>
-        <w:t xml:space="preserve">, Cluster, Massive parallel, </w:t>
-      </w:r>
-      <w:proofErr w:type="spellStart"/>
-      <w:r>
-        <w:rPr>
-          <w:sz w:val="24"/>
-          <w:szCs w:val="24"/>
-        </w:rPr>
-        <w:t>Grid</w:t>
-      </w:r>
-      <w:proofErr w:type="spellEnd"/>
-      <w:r>
-        <w:rPr>
-          <w:sz w:val="24"/>
-          <w:szCs w:val="24"/>
-        </w:rPr>
-        <w:t xml:space="preserve">, GPGPU, </w:t>
-      </w:r>
-      <w:proofErr w:type="spellStart"/>
-      <w:r>
-        <w:rPr>
-          <w:sz w:val="24"/>
-          <w:szCs w:val="24"/>
-        </w:rPr>
-        <w:t>Circuits</w:t>
-      </w:r>
-      <w:proofErr w:type="spellEnd"/>
-      <w:r>
-        <w:rPr>
-          <w:sz w:val="24"/>
-          <w:szCs w:val="24"/>
-        </w:rPr>
-        <w:t xml:space="preserve">, </w:t>
-      </w:r>
-      <w:proofErr w:type="spellStart"/>
-      <w:r>
-        <w:rPr>
-          <w:sz w:val="24"/>
-          <w:szCs w:val="24"/>
-        </w:rPr>
-        <w:t>Vector</w:t>
-      </w:r>
-      <w:proofErr w:type="spellEnd"/>
-      <w:r>
-        <w:rPr>
-          <w:sz w:val="24"/>
-          <w:szCs w:val="24"/>
-        </w:rPr>
-        <w:t xml:space="preserve"> </w:t>
-      </w:r>
-      <w:proofErr w:type="spellStart"/>
-      <w:r>
-        <w:rPr>
-          <w:sz w:val="24"/>
-          <w:szCs w:val="24"/>
-        </w:rPr>
-        <w:t>processor</w:t>
-      </w:r>
-      <w:proofErr w:type="spellEnd"/>
-      <w:r>
-        <w:rPr>
-          <w:sz w:val="24"/>
-          <w:szCs w:val="24"/>
-        </w:rPr>
-        <w:t>, usw.)</w:t>
+        <w:t>Klassifizierung aufgrund der Methode, die durch die Hardware technisch unterstützt wird (Multicore, Symmetric multiprocessing, Distributed computing, Cluster, Massive parallel, Grid, GPGPU, Circuits, Vector processor, usw.)</w:t>
       </w:r>
     </w:p>
     <w:p>
@@ -4711,7 +4318,6 @@
         </w:rPr>
         <w:t>„</w:t>
       </w:r>
-      <w:proofErr w:type="spellStart"/>
       <w:r>
         <w:rPr>
           <w:sz w:val="24"/>
@@ -4719,7 +4325,6 @@
         </w:rPr>
         <w:t>for</w:t>
       </w:r>
-      <w:proofErr w:type="spellEnd"/>
       <w:r>
         <w:rPr>
           <w:sz w:val="24"/>
@@ -4852,23 +4457,7 @@
           <w:sz w:val="24"/>
           <w:szCs w:val="24"/>
         </w:rPr>
-        <w:t xml:space="preserve">Neben den einfachen Threads bietet die Java </w:t>
-      </w:r>
-      <w:proofErr w:type="spellStart"/>
-      <w:r>
-        <w:rPr>
-          <w:sz w:val="24"/>
-          <w:szCs w:val="24"/>
-        </w:rPr>
-        <w:t>Concurrency</w:t>
-      </w:r>
-      <w:proofErr w:type="spellEnd"/>
-      <w:r>
-        <w:rPr>
-          <w:sz w:val="24"/>
-          <w:szCs w:val="24"/>
-        </w:rPr>
-        <w:t xml:space="preserve">-API weitere Möglichkeiten zur parallelen Programmierung. </w:t>
+        <w:t xml:space="preserve">Neben den einfachen Threads bietet die Java Concurrency-API weitere Möglichkeiten zur parallelen Programmierung. </w:t>
       </w:r>
       <w:r>
         <w:rPr>
@@ -4901,7 +4490,6 @@
         </w:rPr>
         <w:t>Machen Sie sich mich dem „</w:t>
       </w:r>
-      <w:proofErr w:type="spellStart"/>
       <w:r>
         <w:rPr>
           <w:sz w:val="24"/>
@@ -4909,7 +4497,6 @@
         </w:rPr>
         <w:t>ExecutorService</w:t>
       </w:r>
-      <w:proofErr w:type="spellEnd"/>
       <w:r>
         <w:rPr>
           <w:sz w:val="24"/>
@@ -4917,7 +4504,6 @@
         </w:rPr>
         <w:t xml:space="preserve">“ in Java vertraut und programmieren Sie das Beispiel aus Aufgabe 1 mit einem </w:t>
       </w:r>
-      <w:proofErr w:type="spellStart"/>
       <w:r>
         <w:rPr>
           <w:sz w:val="24"/>
@@ -4925,7 +4511,6 @@
         </w:rPr>
         <w:t>ExecutorService</w:t>
       </w:r>
-      <w:proofErr w:type="spellEnd"/>
       <w:r>
         <w:rPr>
           <w:sz w:val="24"/>
@@ -5066,7 +4651,6 @@
         </w:rPr>
         <w:t>Auch hierfür gibt es in Java eine Implementierung: „</w:t>
       </w:r>
-      <w:proofErr w:type="spellStart"/>
       <w:r>
         <w:rPr>
           <w:sz w:val="24"/>
@@ -5074,7 +4658,6 @@
         </w:rPr>
         <w:t>ScheduledExecutorService</w:t>
       </w:r>
-      <w:proofErr w:type="spellEnd"/>
       <w:r>
         <w:rPr>
           <w:sz w:val="24"/>
@@ -5106,7 +4689,6 @@
         </w:rPr>
         <w:t xml:space="preserve">Programmieren Sie eine kleine Java-Anwendung, welche mit Hilfe des </w:t>
       </w:r>
-      <w:proofErr w:type="spellStart"/>
       <w:r>
         <w:rPr>
           <w:sz w:val="24"/>
@@ -5114,54 +4696,319 @@
         </w:rPr>
         <w:t>ScheduledExecutorService</w:t>
       </w:r>
-      <w:proofErr w:type="spellEnd"/>
-      <w:r>
-        <w:rPr>
-          <w:sz w:val="24"/>
-          <w:szCs w:val="24"/>
-        </w:rPr>
-        <w:t xml:space="preserve"> alle 5 Sekunden die aktuelle Zeit in der Form „</w:t>
-      </w:r>
-      <w:proofErr w:type="spellStart"/>
-      <w:r>
-        <w:rPr>
-          <w:sz w:val="24"/>
-          <w:szCs w:val="24"/>
-        </w:rPr>
-        <w:t>hh</w:t>
-      </w:r>
-      <w:proofErr w:type="spellEnd"/>
-      <w:r>
-        <w:rPr>
-          <w:sz w:val="24"/>
-          <w:szCs w:val="24"/>
-        </w:rPr>
-        <w:t>-mm-</w:t>
-      </w:r>
-      <w:proofErr w:type="spellStart"/>
-      <w:r>
-        <w:rPr>
-          <w:sz w:val="24"/>
-          <w:szCs w:val="24"/>
-        </w:rPr>
-        <w:t>ss</w:t>
-      </w:r>
-      <w:proofErr w:type="spellEnd"/>
-      <w:r>
-        <w:rPr>
-          <w:sz w:val="24"/>
-          <w:szCs w:val="24"/>
-        </w:rPr>
-        <w:t>“ ausgibt.</w:t>
-      </w:r>
-    </w:p>
-    <w:p>
-      <w:pPr>
-        <w:rPr>
-          <w:sz w:val="24"/>
-          <w:szCs w:val="24"/>
-        </w:rPr>
-      </w:pPr>
+      <w:r>
+        <w:rPr>
+          <w:sz w:val="24"/>
+          <w:szCs w:val="24"/>
+        </w:rPr>
+        <w:t xml:space="preserve"> alle 5 Sekunden die aktuelle Zeit in der Form „hh-mm-ss“ ausgibt.</w:t>
+      </w:r>
+    </w:p>
+    <w:p>
+      <w:pPr>
+        <w:rPr>
+          <w:sz w:val="24"/>
+          <w:szCs w:val="24"/>
+        </w:rPr>
+      </w:pPr>
+      <w:r>
+        <w:rPr>
+          <w:sz w:val="24"/>
+          <w:szCs w:val="24"/>
+        </w:rPr>
+        <w:br w:type="page"/>
+      </w:r>
+    </w:p>
+    <w:p>
+      <w:pPr>
+        <w:jc w:val="center"/>
+        <w:rPr>
+          <w:b/>
+          <w:sz w:val="32"/>
+          <w:szCs w:val="32"/>
+        </w:rPr>
+      </w:pPr>
+    </w:p>
+    <w:p>
+      <w:pPr>
+        <w:jc w:val="center"/>
+        <w:rPr>
+          <w:b/>
+          <w:sz w:val="32"/>
+          <w:szCs w:val="32"/>
+        </w:rPr>
+      </w:pPr>
+      <w:r>
+        <w:rPr>
+          <w:b/>
+          <w:sz w:val="32"/>
+          <w:szCs w:val="32"/>
+        </w:rPr>
+        <w:t xml:space="preserve">Lösungen zum </w:t>
+      </w:r>
+      <w:r>
+        <w:rPr>
+          <w:b/>
+          <w:sz w:val="32"/>
+          <w:szCs w:val="32"/>
+        </w:rPr>
+        <w:t>Übungszettel 3</w:t>
+      </w:r>
+    </w:p>
+    <w:p>
+      <w:pPr>
+        <w:tabs>
+          <w:tab w:val="left" w:pos="1455"/>
+        </w:tabs>
+        <w:rPr>
+          <w:b/>
+          <w:sz w:val="24"/>
+          <w:szCs w:val="24"/>
+        </w:rPr>
+      </w:pPr>
+      <w:r>
+        <w:rPr>
+          <w:b/>
+          <w:sz w:val="24"/>
+          <w:szCs w:val="24"/>
+        </w:rPr>
+        <w:t>Aufgabe 1:</w:t>
+      </w:r>
+      <w:r>
+        <w:rPr>
+          <w:b/>
+          <w:sz w:val="24"/>
+          <w:szCs w:val="24"/>
+        </w:rPr>
+        <w:t xml:space="preserve"> </w:t>
+      </w:r>
+    </w:p>
+    <w:p>
+      <w:pPr>
+        <w:pStyle w:val="Listenabsatz"/>
+        <w:numPr>
+          <w:ilvl w:val="0"/>
+          <w:numId w:val="18"/>
+        </w:numPr>
+        <w:jc w:val="both"/>
+        <w:rPr>
+          <w:sz w:val="24"/>
+          <w:szCs w:val="24"/>
+        </w:rPr>
+      </w:pPr>
+      <w:r>
+        <w:rPr>
+          <w:sz w:val="24"/>
+          <w:szCs w:val="24"/>
+        </w:rPr>
+        <w:t>Prozesse sind vom Betriebssystem ausführbare Programme, welche getrennte Speicherbereiche nutzen. Threads hingegen werden von einem Prozess erstellt und greifen auf den gleichen Speicherbereich des Prozesses zu.</w:t>
+      </w:r>
+      <w:r>
+        <w:rPr>
+          <w:sz w:val="24"/>
+          <w:szCs w:val="24"/>
+        </w:rPr>
+        <w:br/>
+        <w:t>Threads haben den Vorteil, dass die Kommunikation untereinander leichter zu implementieren ist und sie schnell erstellt werden können. Einen weiteren Prozess zu starten, dauert länger und kostet z.B. bei Java die Ressourcen einer kompletten JVM-Instanz</w:t>
+      </w:r>
+      <w:r>
+        <w:rPr>
+          <w:sz w:val="24"/>
+          <w:szCs w:val="24"/>
+        </w:rPr>
+        <w:t>. Nachteil der Threads ist die nötige Synchronisation von Datenzugriffen.</w:t>
+      </w:r>
+      <w:bookmarkStart w:id="0" w:name="_GoBack"/>
+      <w:bookmarkEnd w:id="0"/>
+    </w:p>
+    <w:p>
+      <w:pPr>
+        <w:pStyle w:val="Listenabsatz"/>
+        <w:numPr>
+          <w:ilvl w:val="0"/>
+          <w:numId w:val="18"/>
+        </w:numPr>
+        <w:jc w:val="both"/>
+        <w:rPr>
+          <w:sz w:val="24"/>
+          <w:szCs w:val="24"/>
+        </w:rPr>
+      </w:pPr>
+      <w:r>
+        <w:rPr>
+          <w:sz w:val="24"/>
+          <w:szCs w:val="24"/>
+        </w:rPr>
+        <w:t xml:space="preserve"> </w:t>
+      </w:r>
+    </w:p>
+    <w:p>
+      <w:pPr>
+        <w:pStyle w:val="Listenabsatz"/>
+        <w:numPr>
+          <w:ilvl w:val="0"/>
+          <w:numId w:val="18"/>
+        </w:numPr>
+        <w:jc w:val="both"/>
+        <w:rPr>
+          <w:sz w:val="24"/>
+          <w:szCs w:val="24"/>
+        </w:rPr>
+      </w:pPr>
+      <w:r>
+        <w:rPr>
+          <w:sz w:val="24"/>
+          <w:szCs w:val="24"/>
+        </w:rPr>
+        <w:t>Die Ausgaben sind durch die parallele Ausführung nicht zwangsläufig in Reihenfolge.</w:t>
+      </w:r>
+    </w:p>
+    <w:p>
+      <w:pPr>
+        <w:tabs>
+          <w:tab w:val="left" w:pos="1455"/>
+        </w:tabs>
+        <w:rPr>
+          <w:b/>
+          <w:sz w:val="24"/>
+          <w:szCs w:val="24"/>
+        </w:rPr>
+      </w:pPr>
+      <w:r>
+        <w:rPr>
+          <w:b/>
+          <w:sz w:val="24"/>
+          <w:szCs w:val="24"/>
+        </w:rPr>
+        <w:t>Aufgabe 2</w:t>
+      </w:r>
+      <w:r>
+        <w:rPr>
+          <w:b/>
+          <w:sz w:val="24"/>
+          <w:szCs w:val="24"/>
+        </w:rPr>
+        <w:t>:</w:t>
+      </w:r>
+      <w:r>
+        <w:rPr>
+          <w:b/>
+          <w:sz w:val="24"/>
+          <w:szCs w:val="24"/>
+        </w:rPr>
+        <w:t xml:space="preserve"> </w:t>
+      </w:r>
+    </w:p>
+    <w:p>
+      <w:pPr>
+        <w:pStyle w:val="Listenabsatz"/>
+        <w:numPr>
+          <w:ilvl w:val="0"/>
+          <w:numId w:val="19"/>
+        </w:numPr>
+        <w:jc w:val="both"/>
+        <w:rPr>
+          <w:sz w:val="24"/>
+          <w:szCs w:val="24"/>
+        </w:rPr>
+      </w:pPr>
+      <w:r>
+        <w:rPr>
+          <w:sz w:val="24"/>
+          <w:szCs w:val="24"/>
+        </w:rPr>
+        <w:t>Ein Thread-Pool ist eine Ansammlung von Threads, welche für Aufgaben erstellt und wiederverwendet werden können. Die Aufgaben werden hierbei in einer Warteschlange abgearbeitet. Bei einem begrenzten Thread-Pool wird entsprechend auf den nächsten freien Thread gewartet.</w:t>
+      </w:r>
+    </w:p>
+    <w:p>
+      <w:pPr>
+        <w:pStyle w:val="Listenabsatz"/>
+        <w:numPr>
+          <w:ilvl w:val="0"/>
+          <w:numId w:val="19"/>
+        </w:numPr>
+        <w:jc w:val="both"/>
+        <w:rPr>
+          <w:sz w:val="24"/>
+          <w:szCs w:val="24"/>
+        </w:rPr>
+      </w:pPr>
+      <w:r>
+        <w:rPr>
+          <w:sz w:val="24"/>
+          <w:szCs w:val="24"/>
+        </w:rPr>
+        <w:t xml:space="preserve"> </w:t>
+      </w:r>
+    </w:p>
+    <w:p>
+      <w:pPr>
+        <w:pStyle w:val="Listenabsatz"/>
+        <w:numPr>
+          <w:ilvl w:val="0"/>
+          <w:numId w:val="19"/>
+        </w:numPr>
+        <w:jc w:val="both"/>
+        <w:rPr>
+          <w:sz w:val="24"/>
+          <w:szCs w:val="24"/>
+        </w:rPr>
+      </w:pPr>
+      <w:r>
+        <w:rPr>
+          <w:sz w:val="24"/>
+          <w:szCs w:val="24"/>
+        </w:rPr>
+        <w:t>Die Ausführung mit einem Thread-Pool der Größe 2 zeigt deutlich die in a) beschriebene Funktion der Warteschlange mit einem begrenzten Thread-Pool. Die Ausgaben sind in 2er Blöcke gruppiert.</w:t>
+      </w:r>
+    </w:p>
+    <w:p>
+      <w:pPr>
+        <w:tabs>
+          <w:tab w:val="left" w:pos="1455"/>
+        </w:tabs>
+        <w:rPr>
+          <w:b/>
+          <w:sz w:val="24"/>
+          <w:szCs w:val="24"/>
+        </w:rPr>
+      </w:pPr>
+      <w:r>
+        <w:rPr>
+          <w:b/>
+          <w:sz w:val="24"/>
+          <w:szCs w:val="24"/>
+        </w:rPr>
+        <w:t>Aufgabe 3:</w:t>
+      </w:r>
+      <w:r>
+        <w:rPr>
+          <w:b/>
+          <w:sz w:val="24"/>
+          <w:szCs w:val="24"/>
+        </w:rPr>
+        <w:t xml:space="preserve"> </w:t>
+      </w:r>
+    </w:p>
+    <w:p>
+      <w:pPr>
+        <w:pStyle w:val="Listenabsatz"/>
+        <w:numPr>
+          <w:ilvl w:val="0"/>
+          <w:numId w:val="20"/>
+        </w:numPr>
+        <w:rPr>
+          <w:sz w:val="24"/>
+          <w:szCs w:val="24"/>
+        </w:rPr>
+      </w:pPr>
+      <w:r>
+        <w:rPr>
+          <w:sz w:val="24"/>
+          <w:szCs w:val="24"/>
+        </w:rPr>
+        <w:t>Periodische Pings auf eine Ressource als Verfügbarkeitscheck, periodischer Check auf neue Emails, usw.</w:t>
+      </w:r>
       <w:r>
         <w:rPr>
           <w:sz w:val="24"/>
@@ -5367,23 +5214,7 @@
           <w:sz w:val="24"/>
           <w:szCs w:val="24"/>
         </w:rPr>
-        <w:t xml:space="preserve">Erstellen Sie mittels der Schaltsymbole von Halb- und </w:t>
-      </w:r>
-      <w:proofErr w:type="spellStart"/>
-      <w:r>
-        <w:rPr>
-          <w:sz w:val="24"/>
-          <w:szCs w:val="24"/>
-        </w:rPr>
-        <w:t>Volladdierern</w:t>
-      </w:r>
-      <w:proofErr w:type="spellEnd"/>
-      <w:r>
-        <w:rPr>
-          <w:sz w:val="24"/>
-          <w:szCs w:val="24"/>
-        </w:rPr>
-        <w:t xml:space="preserve"> einen Schaltkreis, welcher zwei Binärzahlen der Länge 3 Bit addieren kann.</w:t>
+        <w:t>Erstellen Sie mittels der Schaltsymbole von Halb- und Volladdierern einen Schaltkreis, welcher zwei Binärzahlen der Länge 3 Bit addieren kann.</w:t>
       </w:r>
     </w:p>
     <w:p>
@@ -6302,25 +6133,7 @@
         <w:sz w:val="24"/>
         <w:szCs w:val="24"/>
       </w:rPr>
-      <w:t>Datenverarbeitung (Ü) (</w:t>
-    </w:r>
-    <w:proofErr w:type="spellStart"/>
-    <w:r>
-      <w:rPr>
-        <w:b/>
-        <w:sz w:val="24"/>
-        <w:szCs w:val="24"/>
-      </w:rPr>
-      <w:t>WiSe</w:t>
-    </w:r>
-    <w:proofErr w:type="spellEnd"/>
-    <w:r>
-      <w:rPr>
-        <w:b/>
-        <w:sz w:val="24"/>
-        <w:szCs w:val="24"/>
-      </w:rPr>
-      <w:t xml:space="preserve"> 2018/2019)</w:t>
+      <w:t>Datenverarbeitung (Ü) (WiSe 2018/2019)</w:t>
     </w:r>
   </w:p>
   <w:p>
@@ -6450,6 +6263,95 @@
     </w:lvl>
   </w:abstractNum>
   <w:abstractNum w:abstractNumId="1" w15:restartNumberingAfterBreak="0">
+    <w:nsid w:val="17427F5F"/>
+    <w:multiLevelType w:val="hybridMultilevel"/>
+    <w:tmpl w:val="871240D0"/>
+    <w:lvl w:ilvl="0" w:tplc="7C80C3DE">
+      <w:start w:val="1"/>
+      <w:numFmt w:val="lowerLetter"/>
+      <w:lvlText w:val="%1)"/>
+      <w:lvlJc w:val="left"/>
+      <w:pPr>
+        <w:ind w:left="1068" w:hanging="360"/>
+      </w:pPr>
+      <w:rPr>
+        <w:rFonts w:hint="default"/>
+      </w:rPr>
+    </w:lvl>
+    <w:lvl w:ilvl="1" w:tplc="04070019" w:tentative="1">
+      <w:start w:val="1"/>
+      <w:numFmt w:val="lowerLetter"/>
+      <w:lvlText w:val="%2."/>
+      <w:lvlJc w:val="left"/>
+      <w:pPr>
+        <w:ind w:left="1788" w:hanging="360"/>
+      </w:pPr>
+    </w:lvl>
+    <w:lvl w:ilvl="2" w:tplc="0407001B" w:tentative="1">
+      <w:start w:val="1"/>
+      <w:numFmt w:val="lowerRoman"/>
+      <w:lvlText w:val="%3."/>
+      <w:lvlJc w:val="right"/>
+      <w:pPr>
+        <w:ind w:left="2508" w:hanging="180"/>
+      </w:pPr>
+    </w:lvl>
+    <w:lvl w:ilvl="3" w:tplc="0407000F" w:tentative="1">
+      <w:start w:val="1"/>
+      <w:numFmt w:val="decimal"/>
+      <w:lvlText w:val="%4."/>
+      <w:lvlJc w:val="left"/>
+      <w:pPr>
+        <w:ind w:left="3228" w:hanging="360"/>
+      </w:pPr>
+    </w:lvl>
+    <w:lvl w:ilvl="4" w:tplc="04070019" w:tentative="1">
+      <w:start w:val="1"/>
+      <w:numFmt w:val="lowerLetter"/>
+      <w:lvlText w:val="%5."/>
+      <w:lvlJc w:val="left"/>
+      <w:pPr>
+        <w:ind w:left="3948" w:hanging="360"/>
+      </w:pPr>
+    </w:lvl>
+    <w:lvl w:ilvl="5" w:tplc="0407001B" w:tentative="1">
+      <w:start w:val="1"/>
+      <w:numFmt w:val="lowerRoman"/>
+      <w:lvlText w:val="%6."/>
+      <w:lvlJc w:val="right"/>
+      <w:pPr>
+        <w:ind w:left="4668" w:hanging="180"/>
+      </w:pPr>
+    </w:lvl>
+    <w:lvl w:ilvl="6" w:tplc="0407000F" w:tentative="1">
+      <w:start w:val="1"/>
+      <w:numFmt w:val="decimal"/>
+      <w:lvlText w:val="%7."/>
+      <w:lvlJc w:val="left"/>
+      <w:pPr>
+        <w:ind w:left="5388" w:hanging="360"/>
+      </w:pPr>
+    </w:lvl>
+    <w:lvl w:ilvl="7" w:tplc="04070019" w:tentative="1">
+      <w:start w:val="1"/>
+      <w:numFmt w:val="lowerLetter"/>
+      <w:lvlText w:val="%8."/>
+      <w:lvlJc w:val="left"/>
+      <w:pPr>
+        <w:ind w:left="6108" w:hanging="360"/>
+      </w:pPr>
+    </w:lvl>
+    <w:lvl w:ilvl="8" w:tplc="0407001B" w:tentative="1">
+      <w:start w:val="1"/>
+      <w:numFmt w:val="lowerRoman"/>
+      <w:lvlText w:val="%9."/>
+      <w:lvlJc w:val="right"/>
+      <w:pPr>
+        <w:ind w:left="6828" w:hanging="180"/>
+      </w:pPr>
+    </w:lvl>
+  </w:abstractNum>
+  <w:abstractNum w:abstractNumId="2" w15:restartNumberingAfterBreak="0">
     <w:nsid w:val="1B803916"/>
     <w:multiLevelType w:val="hybridMultilevel"/>
     <w:tmpl w:val="FF180A0A"/>
@@ -6538,7 +6440,7 @@
       </w:pPr>
     </w:lvl>
   </w:abstractNum>
-  <w:abstractNum w:abstractNumId="2" w15:restartNumberingAfterBreak="0">
+  <w:abstractNum w:abstractNumId="3" w15:restartNumberingAfterBreak="0">
     <w:nsid w:val="1C5D4DAF"/>
     <w:multiLevelType w:val="hybridMultilevel"/>
     <w:tmpl w:val="5658D862"/>
@@ -6627,7 +6529,7 @@
       </w:pPr>
     </w:lvl>
   </w:abstractNum>
-  <w:abstractNum w:abstractNumId="3" w15:restartNumberingAfterBreak="0">
+  <w:abstractNum w:abstractNumId="4" w15:restartNumberingAfterBreak="0">
     <w:nsid w:val="22944F25"/>
     <w:multiLevelType w:val="multilevel"/>
     <w:tmpl w:val="C5AABB62"/>
@@ -6716,7 +6618,7 @@
       </w:pPr>
     </w:lvl>
   </w:abstractNum>
-  <w:abstractNum w:abstractNumId="4" w15:restartNumberingAfterBreak="0">
+  <w:abstractNum w:abstractNumId="5" w15:restartNumberingAfterBreak="0">
     <w:nsid w:val="2C491F51"/>
     <w:multiLevelType w:val="hybridMultilevel"/>
     <w:tmpl w:val="56D46B04"/>
@@ -6829,7 +6731,7 @@
       </w:rPr>
     </w:lvl>
   </w:abstractNum>
-  <w:abstractNum w:abstractNumId="5" w15:restartNumberingAfterBreak="0">
+  <w:abstractNum w:abstractNumId="6" w15:restartNumberingAfterBreak="0">
     <w:nsid w:val="2F701D9E"/>
     <w:multiLevelType w:val="hybridMultilevel"/>
     <w:tmpl w:val="C77C7260"/>
@@ -6918,7 +6820,7 @@
       </w:pPr>
     </w:lvl>
   </w:abstractNum>
-  <w:abstractNum w:abstractNumId="6" w15:restartNumberingAfterBreak="0">
+  <w:abstractNum w:abstractNumId="7" w15:restartNumberingAfterBreak="0">
     <w:nsid w:val="35757FC3"/>
     <w:multiLevelType w:val="hybridMultilevel"/>
     <w:tmpl w:val="CDF6CE3E"/>
@@ -7007,7 +6909,7 @@
       </w:pPr>
     </w:lvl>
   </w:abstractNum>
-  <w:abstractNum w:abstractNumId="7" w15:restartNumberingAfterBreak="0">
+  <w:abstractNum w:abstractNumId="8" w15:restartNumberingAfterBreak="0">
     <w:nsid w:val="3C710E3B"/>
     <w:multiLevelType w:val="hybridMultilevel"/>
     <w:tmpl w:val="CDF6CE3E"/>
@@ -7096,7 +6998,7 @@
       </w:pPr>
     </w:lvl>
   </w:abstractNum>
-  <w:abstractNum w:abstractNumId="8" w15:restartNumberingAfterBreak="0">
+  <w:abstractNum w:abstractNumId="9" w15:restartNumberingAfterBreak="0">
     <w:nsid w:val="3E4A5997"/>
     <w:multiLevelType w:val="hybridMultilevel"/>
     <w:tmpl w:val="6AC8EBAC"/>
@@ -7185,7 +7087,7 @@
       </w:pPr>
     </w:lvl>
   </w:abstractNum>
-  <w:abstractNum w:abstractNumId="9" w15:restartNumberingAfterBreak="0">
+  <w:abstractNum w:abstractNumId="10" w15:restartNumberingAfterBreak="0">
     <w:nsid w:val="401A6DB1"/>
     <w:multiLevelType w:val="hybridMultilevel"/>
     <w:tmpl w:val="09B6C65C"/>
@@ -7274,7 +7176,7 @@
       </w:pPr>
     </w:lvl>
   </w:abstractNum>
-  <w:abstractNum w:abstractNumId="10" w15:restartNumberingAfterBreak="0">
+  <w:abstractNum w:abstractNumId="11" w15:restartNumberingAfterBreak="0">
     <w:nsid w:val="451449E5"/>
     <w:multiLevelType w:val="hybridMultilevel"/>
     <w:tmpl w:val="DBFAC4FE"/>
@@ -7363,7 +7265,7 @@
       </w:pPr>
     </w:lvl>
   </w:abstractNum>
-  <w:abstractNum w:abstractNumId="11" w15:restartNumberingAfterBreak="0">
+  <w:abstractNum w:abstractNumId="12" w15:restartNumberingAfterBreak="0">
     <w:nsid w:val="46F849AF"/>
     <w:multiLevelType w:val="hybridMultilevel"/>
     <w:tmpl w:val="0FC201B0"/>
@@ -7452,7 +7354,7 @@
       </w:pPr>
     </w:lvl>
   </w:abstractNum>
-  <w:abstractNum w:abstractNumId="12" w15:restartNumberingAfterBreak="0">
+  <w:abstractNum w:abstractNumId="13" w15:restartNumberingAfterBreak="0">
     <w:nsid w:val="4C855D13"/>
     <w:multiLevelType w:val="hybridMultilevel"/>
     <w:tmpl w:val="8E2A87B8"/>
@@ -7541,7 +7443,7 @@
       </w:pPr>
     </w:lvl>
   </w:abstractNum>
-  <w:abstractNum w:abstractNumId="13" w15:restartNumberingAfterBreak="0">
+  <w:abstractNum w:abstractNumId="14" w15:restartNumberingAfterBreak="0">
     <w:nsid w:val="4DA03E22"/>
     <w:multiLevelType w:val="hybridMultilevel"/>
     <w:tmpl w:val="647ED11A"/>
@@ -7630,7 +7532,7 @@
       </w:pPr>
     </w:lvl>
   </w:abstractNum>
-  <w:abstractNum w:abstractNumId="14" w15:restartNumberingAfterBreak="0">
+  <w:abstractNum w:abstractNumId="15" w15:restartNumberingAfterBreak="0">
     <w:nsid w:val="53F470E1"/>
     <w:multiLevelType w:val="hybridMultilevel"/>
     <w:tmpl w:val="68863AB0"/>
@@ -7743,7 +7645,7 @@
       </w:rPr>
     </w:lvl>
   </w:abstractNum>
-  <w:abstractNum w:abstractNumId="15" w15:restartNumberingAfterBreak="0">
+  <w:abstractNum w:abstractNumId="16" w15:restartNumberingAfterBreak="0">
     <w:nsid w:val="571C0B0E"/>
     <w:multiLevelType w:val="hybridMultilevel"/>
     <w:tmpl w:val="34F4ED84"/>
@@ -7832,7 +7734,7 @@
       </w:pPr>
     </w:lvl>
   </w:abstractNum>
-  <w:abstractNum w:abstractNumId="16" w15:restartNumberingAfterBreak="0">
+  <w:abstractNum w:abstractNumId="17" w15:restartNumberingAfterBreak="0">
     <w:nsid w:val="5B412474"/>
     <w:multiLevelType w:val="hybridMultilevel"/>
     <w:tmpl w:val="AD88AAF6"/>
@@ -7921,56 +7823,243 @@
       </w:pPr>
     </w:lvl>
   </w:abstractNum>
+  <w:abstractNum w:abstractNumId="18" w15:restartNumberingAfterBreak="0">
+    <w:nsid w:val="5C6C6834"/>
+    <w:multiLevelType w:val="hybridMultilevel"/>
+    <w:tmpl w:val="D58E689A"/>
+    <w:lvl w:ilvl="0" w:tplc="7C80C3DE">
+      <w:start w:val="1"/>
+      <w:numFmt w:val="lowerLetter"/>
+      <w:lvlText w:val="%1)"/>
+      <w:lvlJc w:val="left"/>
+      <w:pPr>
+        <w:ind w:left="1068" w:hanging="360"/>
+      </w:pPr>
+      <w:rPr>
+        <w:rFonts w:hint="default"/>
+      </w:rPr>
+    </w:lvl>
+    <w:lvl w:ilvl="1" w:tplc="04070019" w:tentative="1">
+      <w:start w:val="1"/>
+      <w:numFmt w:val="lowerLetter"/>
+      <w:lvlText w:val="%2."/>
+      <w:lvlJc w:val="left"/>
+      <w:pPr>
+        <w:ind w:left="1788" w:hanging="360"/>
+      </w:pPr>
+    </w:lvl>
+    <w:lvl w:ilvl="2" w:tplc="0407001B" w:tentative="1">
+      <w:start w:val="1"/>
+      <w:numFmt w:val="lowerRoman"/>
+      <w:lvlText w:val="%3."/>
+      <w:lvlJc w:val="right"/>
+      <w:pPr>
+        <w:ind w:left="2508" w:hanging="180"/>
+      </w:pPr>
+    </w:lvl>
+    <w:lvl w:ilvl="3" w:tplc="0407000F" w:tentative="1">
+      <w:start w:val="1"/>
+      <w:numFmt w:val="decimal"/>
+      <w:lvlText w:val="%4."/>
+      <w:lvlJc w:val="left"/>
+      <w:pPr>
+        <w:ind w:left="3228" w:hanging="360"/>
+      </w:pPr>
+    </w:lvl>
+    <w:lvl w:ilvl="4" w:tplc="04070019" w:tentative="1">
+      <w:start w:val="1"/>
+      <w:numFmt w:val="lowerLetter"/>
+      <w:lvlText w:val="%5."/>
+      <w:lvlJc w:val="left"/>
+      <w:pPr>
+        <w:ind w:left="3948" w:hanging="360"/>
+      </w:pPr>
+    </w:lvl>
+    <w:lvl w:ilvl="5" w:tplc="0407001B" w:tentative="1">
+      <w:start w:val="1"/>
+      <w:numFmt w:val="lowerRoman"/>
+      <w:lvlText w:val="%6."/>
+      <w:lvlJc w:val="right"/>
+      <w:pPr>
+        <w:ind w:left="4668" w:hanging="180"/>
+      </w:pPr>
+    </w:lvl>
+    <w:lvl w:ilvl="6" w:tplc="0407000F" w:tentative="1">
+      <w:start w:val="1"/>
+      <w:numFmt w:val="decimal"/>
+      <w:lvlText w:val="%7."/>
+      <w:lvlJc w:val="left"/>
+      <w:pPr>
+        <w:ind w:left="5388" w:hanging="360"/>
+      </w:pPr>
+    </w:lvl>
+    <w:lvl w:ilvl="7" w:tplc="04070019" w:tentative="1">
+      <w:start w:val="1"/>
+      <w:numFmt w:val="lowerLetter"/>
+      <w:lvlText w:val="%8."/>
+      <w:lvlJc w:val="left"/>
+      <w:pPr>
+        <w:ind w:left="6108" w:hanging="360"/>
+      </w:pPr>
+    </w:lvl>
+    <w:lvl w:ilvl="8" w:tplc="0407001B" w:tentative="1">
+      <w:start w:val="1"/>
+      <w:numFmt w:val="lowerRoman"/>
+      <w:lvlText w:val="%9."/>
+      <w:lvlJc w:val="right"/>
+      <w:pPr>
+        <w:ind w:left="6828" w:hanging="180"/>
+      </w:pPr>
+    </w:lvl>
+  </w:abstractNum>
+  <w:abstractNum w:abstractNumId="19" w15:restartNumberingAfterBreak="0">
+    <w:nsid w:val="795F13B3"/>
+    <w:multiLevelType w:val="hybridMultilevel"/>
+    <w:tmpl w:val="079C3E6E"/>
+    <w:lvl w:ilvl="0" w:tplc="7C80C3DE">
+      <w:start w:val="1"/>
+      <w:numFmt w:val="lowerLetter"/>
+      <w:lvlText w:val="%1)"/>
+      <w:lvlJc w:val="left"/>
+      <w:pPr>
+        <w:ind w:left="1068" w:hanging="360"/>
+      </w:pPr>
+      <w:rPr>
+        <w:rFonts w:hint="default"/>
+      </w:rPr>
+    </w:lvl>
+    <w:lvl w:ilvl="1" w:tplc="04070019" w:tentative="1">
+      <w:start w:val="1"/>
+      <w:numFmt w:val="lowerLetter"/>
+      <w:lvlText w:val="%2."/>
+      <w:lvlJc w:val="left"/>
+      <w:pPr>
+        <w:ind w:left="1788" w:hanging="360"/>
+      </w:pPr>
+    </w:lvl>
+    <w:lvl w:ilvl="2" w:tplc="0407001B" w:tentative="1">
+      <w:start w:val="1"/>
+      <w:numFmt w:val="lowerRoman"/>
+      <w:lvlText w:val="%3."/>
+      <w:lvlJc w:val="right"/>
+      <w:pPr>
+        <w:ind w:left="2508" w:hanging="180"/>
+      </w:pPr>
+    </w:lvl>
+    <w:lvl w:ilvl="3" w:tplc="0407000F" w:tentative="1">
+      <w:start w:val="1"/>
+      <w:numFmt w:val="decimal"/>
+      <w:lvlText w:val="%4."/>
+      <w:lvlJc w:val="left"/>
+      <w:pPr>
+        <w:ind w:left="3228" w:hanging="360"/>
+      </w:pPr>
+    </w:lvl>
+    <w:lvl w:ilvl="4" w:tplc="04070019" w:tentative="1">
+      <w:start w:val="1"/>
+      <w:numFmt w:val="lowerLetter"/>
+      <w:lvlText w:val="%5."/>
+      <w:lvlJc w:val="left"/>
+      <w:pPr>
+        <w:ind w:left="3948" w:hanging="360"/>
+      </w:pPr>
+    </w:lvl>
+    <w:lvl w:ilvl="5" w:tplc="0407001B" w:tentative="1">
+      <w:start w:val="1"/>
+      <w:numFmt w:val="lowerRoman"/>
+      <w:lvlText w:val="%6."/>
+      <w:lvlJc w:val="right"/>
+      <w:pPr>
+        <w:ind w:left="4668" w:hanging="180"/>
+      </w:pPr>
+    </w:lvl>
+    <w:lvl w:ilvl="6" w:tplc="0407000F" w:tentative="1">
+      <w:start w:val="1"/>
+      <w:numFmt w:val="decimal"/>
+      <w:lvlText w:val="%7."/>
+      <w:lvlJc w:val="left"/>
+      <w:pPr>
+        <w:ind w:left="5388" w:hanging="360"/>
+      </w:pPr>
+    </w:lvl>
+    <w:lvl w:ilvl="7" w:tplc="04070019" w:tentative="1">
+      <w:start w:val="1"/>
+      <w:numFmt w:val="lowerLetter"/>
+      <w:lvlText w:val="%8."/>
+      <w:lvlJc w:val="left"/>
+      <w:pPr>
+        <w:ind w:left="6108" w:hanging="360"/>
+      </w:pPr>
+    </w:lvl>
+    <w:lvl w:ilvl="8" w:tplc="0407001B" w:tentative="1">
+      <w:start w:val="1"/>
+      <w:numFmt w:val="lowerRoman"/>
+      <w:lvlText w:val="%9."/>
+      <w:lvlJc w:val="right"/>
+      <w:pPr>
+        <w:ind w:left="6828" w:hanging="180"/>
+      </w:pPr>
+    </w:lvl>
+  </w:abstractNum>
   <w:num w:numId="1">
+    <w:abstractNumId w:val="8"/>
+  </w:num>
+  <w:num w:numId="2">
+    <w:abstractNumId w:val="2"/>
+  </w:num>
+  <w:num w:numId="3">
+    <w:abstractNumId w:val="17"/>
+  </w:num>
+  <w:num w:numId="4">
+    <w:abstractNumId w:val="16"/>
+  </w:num>
+  <w:num w:numId="5">
+    <w:abstractNumId w:val="10"/>
+  </w:num>
+  <w:num w:numId="6">
+    <w:abstractNumId w:val="3"/>
+  </w:num>
+  <w:num w:numId="7">
+    <w:abstractNumId w:val="9"/>
+  </w:num>
+  <w:num w:numId="8">
+    <w:abstractNumId w:val="6"/>
+  </w:num>
+  <w:num w:numId="9">
+    <w:abstractNumId w:val="14"/>
+  </w:num>
+  <w:num w:numId="10">
     <w:abstractNumId w:val="7"/>
   </w:num>
-  <w:num w:numId="2">
-    <w:abstractNumId w:val="1"/>
-  </w:num>
-  <w:num w:numId="3">
-    <w:abstractNumId w:val="16"/>
-  </w:num>
-  <w:num w:numId="4">
+  <w:num w:numId="11">
     <w:abstractNumId w:val="15"/>
   </w:num>
-  <w:num w:numId="5">
-    <w:abstractNumId w:val="9"/>
-  </w:num>
-  <w:num w:numId="6">
-    <w:abstractNumId w:val="2"/>
-  </w:num>
-  <w:num w:numId="7">
-    <w:abstractNumId w:val="8"/>
-  </w:num>
-  <w:num w:numId="8">
+  <w:num w:numId="12">
     <w:abstractNumId w:val="5"/>
   </w:num>
-  <w:num w:numId="9">
-    <w:abstractNumId w:val="13"/>
-  </w:num>
-  <w:num w:numId="10">
-    <w:abstractNumId w:val="6"/>
-  </w:num>
-  <w:num w:numId="11">
-    <w:abstractNumId w:val="14"/>
-  </w:num>
-  <w:num w:numId="12">
-    <w:abstractNumId w:val="4"/>
-  </w:num>
   <w:num w:numId="13">
-    <w:abstractNumId w:val="10"/>
+    <w:abstractNumId w:val="11"/>
   </w:num>
   <w:num w:numId="14">
-    <w:abstractNumId w:val="11"/>
+    <w:abstractNumId w:val="12"/>
   </w:num>
   <w:num w:numId="15">
-    <w:abstractNumId w:val="12"/>
+    <w:abstractNumId w:val="13"/>
   </w:num>
   <w:num w:numId="16">
     <w:abstractNumId w:val="0"/>
   </w:num>
   <w:num w:numId="17">
-    <w:abstractNumId w:val="3"/>
+    <w:abstractNumId w:val="4"/>
+  </w:num>
+  <w:num w:numId="18">
+    <w:abstractNumId w:val="18"/>
+  </w:num>
+  <w:num w:numId="19">
+    <w:abstractNumId w:val="1"/>
+  </w:num>
+  <w:num w:numId="20">
+    <w:abstractNumId w:val="19"/>
   </w:num>
 </w:numbering>
 </file>
@@ -8779,7 +8868,7 @@
 </file>
 
 <file path=customXml/itemProps1.xml><?xml version="1.0" encoding="utf-8"?>
-<ds:datastoreItem xmlns:ds="http://schemas.openxmlformats.org/officeDocument/2006/customXml" ds:itemID="{C9D4B55C-734D-4972-B22E-DDAB175A0F87}">
+<ds:datastoreItem xmlns:ds="http://schemas.openxmlformats.org/officeDocument/2006/customXml" ds:itemID="{98BAE1C7-D365-41F7-823E-0ED192537951}">
   <ds:schemaRefs>
     <ds:schemaRef ds:uri="http://schemas.openxmlformats.org/officeDocument/2006/bibliography"/>
   </ds:schemaRefs>

</xml_diff>

<commit_message>
Add solutions to tutorial 4
</commit_message>
<xml_diff>
--- a/Uebungszettel_WS18.docx
+++ b/Uebungszettel_WS18.docx
@@ -4818,8 +4818,6 @@
         </w:rPr>
         <w:t>. Nachteil der Threads ist die nötige Synchronisation von Datenzugriffen.</w:t>
       </w:r>
-      <w:bookmarkStart w:id="0" w:name="_GoBack"/>
-      <w:bookmarkEnd w:id="0"/>
     </w:p>
     <w:p>
       <w:pPr>
@@ -5383,7 +5381,7 @@
           <w:sz w:val="32"/>
           <w:szCs w:val="32"/>
         </w:rPr>
-        <w:t>Ü</w:t>
+        <w:t xml:space="preserve">Lösungen zum </w:t>
       </w:r>
       <w:r>
         <w:rPr>
@@ -5391,7 +5389,7 @@
           <w:sz w:val="32"/>
           <w:szCs w:val="32"/>
         </w:rPr>
-        <w:t>bungszettel 5</w:t>
+        <w:t>Übungszettel 4</w:t>
       </w:r>
     </w:p>
     <w:p>
@@ -5416,34 +5414,421 @@
     </w:p>
     <w:p>
       <w:pPr>
+        <w:pStyle w:val="Listenabsatz"/>
+        <w:numPr>
+          <w:ilvl w:val="0"/>
+          <w:numId w:val="21"/>
+        </w:numPr>
+        <w:tabs>
+          <w:tab w:val="left" w:pos="1455"/>
+        </w:tabs>
+        <w:jc w:val="both"/>
+        <w:rPr>
+          <w:sz w:val="24"/>
+          <w:szCs w:val="24"/>
+        </w:rPr>
+      </w:pPr>
+      <w:r>
+        <w:rPr>
+          <w:sz w:val="24"/>
+          <w:szCs w:val="24"/>
+        </w:rPr>
+        <w:br/>
+      </w:r>
+      <w:r>
+        <w:rPr>
+          <w:sz w:val="24"/>
+          <w:szCs w:val="24"/>
+        </w:rPr>
+        <w:pict>
+          <v:shapetype id="_x0000_t75" coordsize="21600,21600" o:spt="75" o:preferrelative="t" path="m@4@5l@4@11@9@11@9@5xe" filled="f" stroked="f">
+            <v:stroke joinstyle="miter"/>
+            <v:formulas>
+              <v:f eqn="if lineDrawn pixelLineWidth 0"/>
+              <v:f eqn="sum @0 1 0"/>
+              <v:f eqn="sum 0 0 @1"/>
+              <v:f eqn="prod @2 1 2"/>
+              <v:f eqn="prod @3 21600 pixelWidth"/>
+              <v:f eqn="prod @3 21600 pixelHeight"/>
+              <v:f eqn="sum @0 0 1"/>
+              <v:f eqn="prod @6 1 2"/>
+              <v:f eqn="prod @7 21600 pixelWidth"/>
+              <v:f eqn="sum @8 21600 0"/>
+              <v:f eqn="prod @7 21600 pixelHeight"/>
+              <v:f eqn="sum @10 21600 0"/>
+            </v:formulas>
+            <v:path o:extrusionok="f" gradientshapeok="t" o:connecttype="rect"/>
+            <o:lock v:ext="edit" aspectratio="t"/>
+          </v:shapetype>
+          <v:shape id="_x0000_i1030" type="#_x0000_t75" style="width:207.05pt;height:70.9pt">
+            <v:imagedata r:id="rId8" o:title="Untitled Diagram"/>
+          </v:shape>
+        </w:pict>
+      </w:r>
+    </w:p>
+    <w:p>
+      <w:pPr>
+        <w:pStyle w:val="Listenabsatz"/>
+        <w:numPr>
+          <w:ilvl w:val="0"/>
+          <w:numId w:val="21"/>
+        </w:numPr>
+        <w:tabs>
+          <w:tab w:val="left" w:pos="1455"/>
+        </w:tabs>
+        <w:jc w:val="both"/>
+        <w:rPr>
+          <w:sz w:val="24"/>
+          <w:szCs w:val="24"/>
+        </w:rPr>
+      </w:pPr>
+      <w:r>
+        <w:rPr>
+          <w:sz w:val="24"/>
+          <w:szCs w:val="24"/>
+        </w:rPr>
+        <w:t>Der Instruktionsbereich wird durch den FORK-Befehl erweitert, der neue Prozessoren generieren kann.</w:t>
+      </w:r>
+    </w:p>
+    <w:p>
+      <w:pPr>
+        <w:pStyle w:val="Listenabsatz"/>
+        <w:numPr>
+          <w:ilvl w:val="0"/>
+          <w:numId w:val="21"/>
+        </w:numPr>
+        <w:tabs>
+          <w:tab w:val="left" w:pos="1455"/>
+        </w:tabs>
+        <w:rPr>
+          <w:sz w:val="24"/>
+          <w:szCs w:val="24"/>
+        </w:rPr>
+      </w:pPr>
+      <w:r>
+        <w:rPr>
+          <w:sz w:val="24"/>
+          <w:szCs w:val="24"/>
+        </w:rPr>
+        <w:t>Programmablauf trifft auf den Befehl „</w:t>
+      </w:r>
+      <w:r>
+        <w:rPr>
+          <w:b/>
+          <w:sz w:val="24"/>
+          <w:szCs w:val="24"/>
+        </w:rPr>
+        <w:t xml:space="preserve">FORK </w:t>
+      </w:r>
+      <w:r>
+        <w:rPr>
+          <w:b/>
+          <w:i/>
+          <w:sz w:val="24"/>
+          <w:szCs w:val="24"/>
+        </w:rPr>
+        <w:t>label</w:t>
+      </w:r>
+      <w:r>
+        <w:rPr>
+          <w:sz w:val="24"/>
+          <w:szCs w:val="24"/>
+        </w:rPr>
+        <w:t>“:</w:t>
+      </w:r>
+      <w:r>
+        <w:rPr>
+          <w:sz w:val="24"/>
+          <w:szCs w:val="24"/>
+        </w:rPr>
+        <w:br/>
+        <w:t>1. Schritt: Freier Prozessor wird gesucht - P</w:t>
+      </w:r>
+      <w:r>
+        <w:rPr>
+          <w:sz w:val="24"/>
+          <w:szCs w:val="24"/>
+          <w:vertAlign w:val="subscript"/>
+        </w:rPr>
+        <w:t>j</w:t>
+      </w:r>
+      <w:r>
+        <w:rPr>
+          <w:sz w:val="24"/>
+          <w:szCs w:val="24"/>
+        </w:rPr>
+        <w:br/>
+        <w:t>2. Schritt: Speicher von P</w:t>
+      </w:r>
+      <w:r>
+        <w:rPr>
+          <w:sz w:val="24"/>
+          <w:szCs w:val="24"/>
+          <w:vertAlign w:val="subscript"/>
+        </w:rPr>
+        <w:t>j</w:t>
+      </w:r>
+      <w:r>
+        <w:rPr>
+          <w:sz w:val="24"/>
+          <w:szCs w:val="24"/>
+        </w:rPr>
+        <w:t xml:space="preserve"> löschen</w:t>
+      </w:r>
+      <w:r>
+        <w:rPr>
+          <w:sz w:val="24"/>
+          <w:szCs w:val="24"/>
+        </w:rPr>
+        <w:br/>
+        <w:t>3. Schritt: AKKU-Inhalt von P</w:t>
+      </w:r>
+      <w:r>
+        <w:rPr>
+          <w:sz w:val="24"/>
+          <w:szCs w:val="24"/>
+          <w:vertAlign w:val="subscript"/>
+        </w:rPr>
+        <w:t>0</w:t>
+      </w:r>
+      <w:r>
+        <w:rPr>
+          <w:sz w:val="24"/>
+          <w:szCs w:val="24"/>
+        </w:rPr>
+        <w:t xml:space="preserve"> in P</w:t>
+      </w:r>
+      <w:r>
+        <w:rPr>
+          <w:sz w:val="24"/>
+          <w:szCs w:val="24"/>
+          <w:vertAlign w:val="subscript"/>
+        </w:rPr>
+        <w:t>j</w:t>
+      </w:r>
+      <w:r>
+        <w:rPr>
+          <w:sz w:val="24"/>
+          <w:szCs w:val="24"/>
+        </w:rPr>
+        <w:t xml:space="preserve"> übertragen</w:t>
+      </w:r>
+      <w:r>
+        <w:rPr>
+          <w:sz w:val="24"/>
+          <w:szCs w:val="24"/>
+        </w:rPr>
+        <w:br/>
+        <w:t>4. Schritt: P</w:t>
+      </w:r>
+      <w:r>
+        <w:rPr>
+          <w:sz w:val="24"/>
+          <w:szCs w:val="24"/>
+          <w:vertAlign w:val="subscript"/>
+        </w:rPr>
+        <w:t>j</w:t>
+      </w:r>
+      <w:r>
+        <w:rPr>
+          <w:sz w:val="24"/>
+          <w:szCs w:val="24"/>
+        </w:rPr>
+        <w:t xml:space="preserve"> bei </w:t>
+      </w:r>
+      <w:r>
+        <w:rPr>
+          <w:b/>
+          <w:i/>
+          <w:sz w:val="24"/>
+          <w:szCs w:val="24"/>
+        </w:rPr>
+        <w:t>label</w:t>
+      </w:r>
+      <w:r>
+        <w:rPr>
+          <w:sz w:val="24"/>
+          <w:szCs w:val="24"/>
+        </w:rPr>
+        <w:t xml:space="preserve"> starten</w:t>
+      </w:r>
+      <w:r>
+        <w:rPr>
+          <w:sz w:val="24"/>
+          <w:szCs w:val="24"/>
+        </w:rPr>
+        <w:br/>
+      </w:r>
+      <w:r>
+        <w:rPr>
+          <w:b/>
+          <w:sz w:val="24"/>
+          <w:szCs w:val="24"/>
+        </w:rPr>
+        <w:t>P</w:t>
+      </w:r>
+      <w:r>
+        <w:rPr>
+          <w:b/>
+          <w:sz w:val="24"/>
+          <w:szCs w:val="24"/>
+          <w:vertAlign w:val="subscript"/>
+        </w:rPr>
+        <w:t>0</w:t>
+      </w:r>
+      <w:r>
+        <w:rPr>
+          <w:b/>
+          <w:sz w:val="24"/>
+          <w:szCs w:val="24"/>
+        </w:rPr>
+        <w:t xml:space="preserve"> und P</w:t>
+      </w:r>
+      <w:r>
+        <w:rPr>
+          <w:b/>
+          <w:sz w:val="24"/>
+          <w:szCs w:val="24"/>
+          <w:vertAlign w:val="subscript"/>
+        </w:rPr>
+        <w:t>j</w:t>
+      </w:r>
+      <w:r>
+        <w:rPr>
+          <w:b/>
+          <w:sz w:val="24"/>
+          <w:szCs w:val="24"/>
+        </w:rPr>
+        <w:t xml:space="preserve"> laufen nebenläufig.</w:t>
+      </w:r>
+      <w:bookmarkStart w:id="0" w:name="_GoBack"/>
+      <w:bookmarkEnd w:id="0"/>
+    </w:p>
+    <w:p>
+      <w:pPr>
+        <w:pStyle w:val="Listenabsatz"/>
+        <w:numPr>
+          <w:ilvl w:val="0"/>
+          <w:numId w:val="21"/>
+        </w:numPr>
+        <w:tabs>
+          <w:tab w:val="left" w:pos="1455"/>
+        </w:tabs>
+        <w:jc w:val="both"/>
+        <w:rPr>
+          <w:sz w:val="24"/>
+          <w:szCs w:val="24"/>
+        </w:rPr>
+      </w:pPr>
+      <w:r>
+        <w:rPr>
+          <w:sz w:val="24"/>
+          <w:szCs w:val="24"/>
+        </w:rPr>
+        <w:t>Konflikte:</w:t>
+      </w:r>
+      <w:r>
+        <w:rPr>
+          <w:sz w:val="24"/>
+          <w:szCs w:val="24"/>
+        </w:rPr>
+        <w:br/>
+        <w:t>- Zwei Prozessoren wollen gleichzeitig aus einer Zelle lesen/in eine Zelle schreiben.</w:t>
+      </w:r>
+      <w:r>
+        <w:rPr>
+          <w:sz w:val="24"/>
+          <w:szCs w:val="24"/>
+        </w:rPr>
+        <w:br/>
+        <w:t>- Prozessor will aus einer Zelle lesen, in die ein anderer schreiben will.</w:t>
+      </w:r>
+      <w:r>
+        <w:rPr>
+          <w:sz w:val="24"/>
+          <w:szCs w:val="24"/>
+        </w:rPr>
+        <w:br/>
+        <w:t xml:space="preserve">Lösungen sind geeignete PRAM-Modelle: EREW-PRAM, CREW-PRAM, </w:t>
+      </w:r>
+      <w:r>
+        <w:rPr>
+          <w:sz w:val="24"/>
+          <w:szCs w:val="24"/>
+        </w:rPr>
+        <w:t>CRCW-PRAM</w:t>
+      </w:r>
+    </w:p>
+    <w:p>
+      <w:pPr>
+        <w:tabs>
+          <w:tab w:val="left" w:pos="1455"/>
+        </w:tabs>
+        <w:rPr>
+          <w:b/>
+          <w:sz w:val="24"/>
+          <w:szCs w:val="24"/>
+        </w:rPr>
+      </w:pPr>
+      <w:r>
+        <w:rPr>
+          <w:b/>
+          <w:sz w:val="24"/>
+          <w:szCs w:val="24"/>
+        </w:rPr>
+        <w:t>Aufgabe 2</w:t>
+      </w:r>
+      <w:r>
+        <w:rPr>
+          <w:b/>
+          <w:sz w:val="24"/>
+          <w:szCs w:val="24"/>
+        </w:rPr>
+        <w:t>:</w:t>
+      </w:r>
+    </w:p>
+    <w:p>
+      <w:pPr>
         <w:tabs>
           <w:tab w:val="left" w:pos="1455"/>
         </w:tabs>
         <w:ind w:left="708"/>
-        <w:rPr>
-          <w:sz w:val="24"/>
-          <w:szCs w:val="24"/>
-        </w:rPr>
-      </w:pPr>
-    </w:p>
-    <w:p>
-      <w:pPr>
-        <w:tabs>
-          <w:tab w:val="left" w:pos="1455"/>
-        </w:tabs>
-        <w:rPr>
-          <w:b/>
-          <w:sz w:val="24"/>
-          <w:szCs w:val="24"/>
-        </w:rPr>
-      </w:pPr>
-      <w:r>
-        <w:rPr>
-          <w:b/>
-          <w:sz w:val="24"/>
-          <w:szCs w:val="24"/>
-        </w:rPr>
-        <w:t>Aufgabe 2</w:t>
+        <w:jc w:val="both"/>
+        <w:rPr>
+          <w:sz w:val="24"/>
+          <w:szCs w:val="24"/>
+        </w:rPr>
+      </w:pPr>
+      <w:r>
+        <w:rPr>
+          <w:sz w:val="24"/>
+          <w:szCs w:val="24"/>
+        </w:rPr>
+        <w:pict>
+          <v:shape id="_x0000_i1025" type="#_x0000_t75" style="width:452.65pt;height:61.8pt">
+            <v:imagedata r:id="rId9" o:title="3bit-VA"/>
+          </v:shape>
+        </w:pict>
+      </w:r>
+    </w:p>
+    <w:p>
+      <w:pPr>
+        <w:tabs>
+          <w:tab w:val="left" w:pos="1455"/>
+        </w:tabs>
+        <w:rPr>
+          <w:b/>
+          <w:sz w:val="24"/>
+          <w:szCs w:val="24"/>
+        </w:rPr>
+      </w:pPr>
+      <w:r>
+        <w:rPr>
+          <w:b/>
+          <w:sz w:val="24"/>
+          <w:szCs w:val="24"/>
+        </w:rPr>
+        <w:t>Aufgabe 3</w:t>
       </w:r>
       <w:r>
         <w:rPr>
@@ -5460,30 +5845,43 @@
           <w:tab w:val="left" w:pos="1455"/>
         </w:tabs>
         <w:ind w:left="708"/>
-        <w:rPr>
-          <w:sz w:val="24"/>
-          <w:szCs w:val="24"/>
-        </w:rPr>
-      </w:pPr>
-    </w:p>
-    <w:p>
-      <w:pPr>
-        <w:tabs>
-          <w:tab w:val="left" w:pos="1455"/>
-        </w:tabs>
-        <w:rPr>
-          <w:b/>
-          <w:sz w:val="24"/>
-          <w:szCs w:val="24"/>
-        </w:rPr>
-      </w:pPr>
-      <w:r>
-        <w:rPr>
-          <w:b/>
-          <w:sz w:val="24"/>
-          <w:szCs w:val="24"/>
-        </w:rPr>
-        <w:t>Aufgabe 3</w:t>
+        <w:jc w:val="both"/>
+        <w:rPr>
+          <w:sz w:val="24"/>
+          <w:szCs w:val="24"/>
+        </w:rPr>
+      </w:pPr>
+      <w:r>
+        <w:rPr>
+          <w:sz w:val="24"/>
+          <w:szCs w:val="24"/>
+        </w:rPr>
+        <w:pict>
+          <v:shape id="_x0000_i1026" type="#_x0000_t75" style="width:213.1pt;height:148.6pt">
+            <v:imagedata r:id="rId10" o:title="C3_C5_Palindrome"/>
+          </v:shape>
+        </w:pict>
+      </w:r>
+    </w:p>
+    <w:p>
+      <w:pPr>
+        <w:tabs>
+          <w:tab w:val="left" w:pos="1455"/>
+        </w:tabs>
+        <w:rPr>
+          <w:b/>
+          <w:sz w:val="24"/>
+          <w:szCs w:val="24"/>
+        </w:rPr>
+      </w:pPr>
+      <w:r>
+        <w:rPr>
+          <w:b/>
+          <w:sz w:val="24"/>
+          <w:szCs w:val="24"/>
+        </w:rPr>
+        <w:lastRenderedPageBreak/>
+        <w:t>Aufgabe 4</w:t>
       </w:r>
       <w:r>
         <w:rPr>
@@ -5496,15 +5894,63 @@
     </w:p>
     <w:p>
       <w:pPr>
-        <w:tabs>
-          <w:tab w:val="left" w:pos="1455"/>
-        </w:tabs>
-        <w:ind w:left="708"/>
-        <w:rPr>
-          <w:sz w:val="24"/>
-          <w:szCs w:val="24"/>
-        </w:rPr>
-      </w:pPr>
+        <w:pStyle w:val="Listenabsatz"/>
+        <w:numPr>
+          <w:ilvl w:val="0"/>
+          <w:numId w:val="22"/>
+        </w:numPr>
+        <w:rPr>
+          <w:sz w:val="24"/>
+          <w:szCs w:val="24"/>
+        </w:rPr>
+      </w:pPr>
+      <w:r>
+        <w:rPr>
+          <w:sz w:val="24"/>
+          <w:szCs w:val="24"/>
+        </w:rPr>
+        <w:t>Einfaches paralleles Modell, dass sofort in Hardware gegossen werden kann</w:t>
+      </w:r>
+    </w:p>
+    <w:p>
+      <w:pPr>
+        <w:pStyle w:val="Listenabsatz"/>
+        <w:numPr>
+          <w:ilvl w:val="0"/>
+          <w:numId w:val="22"/>
+        </w:numPr>
+        <w:rPr>
+          <w:sz w:val="24"/>
+          <w:szCs w:val="24"/>
+        </w:rPr>
+      </w:pPr>
+      <w:r>
+        <w:rPr>
+          <w:sz w:val="24"/>
+          <w:szCs w:val="24"/>
+        </w:rPr>
+        <w:t>Komplexitätsmaße leicht definierbar (Tiefe = Worst Case Laufzeit, Größe = erforderliche Hardware). Platz und Zeit sind realistische Größen.</w:t>
+      </w:r>
+    </w:p>
+    <w:p>
+      <w:pPr>
+        <w:pStyle w:val="Listenabsatz"/>
+        <w:numPr>
+          <w:ilvl w:val="0"/>
+          <w:numId w:val="22"/>
+        </w:numPr>
+        <w:rPr>
+          <w:sz w:val="24"/>
+          <w:szCs w:val="24"/>
+        </w:rPr>
+      </w:pPr>
+      <w:r>
+        <w:rPr>
+          <w:sz w:val="24"/>
+          <w:szCs w:val="24"/>
+        </w:rPr>
+        <w:t>Schaltkreise sind leicht übersetzbar in andere parallele Modelle (TM, RAM, PRAM) oder Graphen.</w:t>
+      </w:r>
     </w:p>
     <w:p>
       <w:pPr>
@@ -5554,7 +6000,7 @@
           <w:sz w:val="32"/>
           <w:szCs w:val="32"/>
         </w:rPr>
-        <w:t>bungszettel 6</w:t>
+        <w:t>bungszettel 5</w:t>
       </w:r>
     </w:p>
     <w:p>
@@ -5582,6 +6028,87 @@
         <w:tabs>
           <w:tab w:val="left" w:pos="1455"/>
         </w:tabs>
+        <w:ind w:left="708"/>
+        <w:rPr>
+          <w:sz w:val="24"/>
+          <w:szCs w:val="24"/>
+        </w:rPr>
+      </w:pPr>
+    </w:p>
+    <w:p>
+      <w:pPr>
+        <w:tabs>
+          <w:tab w:val="left" w:pos="1455"/>
+        </w:tabs>
+        <w:rPr>
+          <w:b/>
+          <w:sz w:val="24"/>
+          <w:szCs w:val="24"/>
+        </w:rPr>
+      </w:pPr>
+      <w:r>
+        <w:rPr>
+          <w:b/>
+          <w:sz w:val="24"/>
+          <w:szCs w:val="24"/>
+        </w:rPr>
+        <w:t>Aufgabe 2</w:t>
+      </w:r>
+      <w:r>
+        <w:rPr>
+          <w:b/>
+          <w:sz w:val="24"/>
+          <w:szCs w:val="24"/>
+        </w:rPr>
+        <w:t>:</w:t>
+      </w:r>
+    </w:p>
+    <w:p>
+      <w:pPr>
+        <w:tabs>
+          <w:tab w:val="left" w:pos="1455"/>
+        </w:tabs>
+        <w:ind w:left="708"/>
+        <w:rPr>
+          <w:sz w:val="24"/>
+          <w:szCs w:val="24"/>
+        </w:rPr>
+      </w:pPr>
+    </w:p>
+    <w:p>
+      <w:pPr>
+        <w:tabs>
+          <w:tab w:val="left" w:pos="1455"/>
+        </w:tabs>
+        <w:rPr>
+          <w:b/>
+          <w:sz w:val="24"/>
+          <w:szCs w:val="24"/>
+        </w:rPr>
+      </w:pPr>
+      <w:r>
+        <w:rPr>
+          <w:b/>
+          <w:sz w:val="24"/>
+          <w:szCs w:val="24"/>
+        </w:rPr>
+        <w:t>Aufgabe 3</w:t>
+      </w:r>
+      <w:r>
+        <w:rPr>
+          <w:b/>
+          <w:sz w:val="24"/>
+          <w:szCs w:val="24"/>
+        </w:rPr>
+        <w:t>:</w:t>
+      </w:r>
+    </w:p>
+    <w:p>
+      <w:pPr>
+        <w:tabs>
+          <w:tab w:val="left" w:pos="1455"/>
+        </w:tabs>
+        <w:ind w:left="708"/>
         <w:rPr>
           <w:sz w:val="24"/>
           <w:szCs w:val="24"/>
@@ -5636,7 +6163,7 @@
           <w:sz w:val="32"/>
           <w:szCs w:val="32"/>
         </w:rPr>
-        <w:t>bungszettel 7</w:t>
+        <w:t>bungszettel 6</w:t>
       </w:r>
     </w:p>
     <w:p>
@@ -5718,7 +6245,7 @@
           <w:sz w:val="32"/>
           <w:szCs w:val="32"/>
         </w:rPr>
-        <w:t>bungszettel 8</w:t>
+        <w:t>bungszettel 7</w:t>
       </w:r>
     </w:p>
     <w:p>
@@ -5800,7 +6327,7 @@
           <w:sz w:val="32"/>
           <w:szCs w:val="32"/>
         </w:rPr>
-        <w:t>bungszettel 9</w:t>
+        <w:t>bungszettel 8</w:t>
       </w:r>
     </w:p>
     <w:p>
@@ -5882,6 +6409,88 @@
           <w:sz w:val="32"/>
           <w:szCs w:val="32"/>
         </w:rPr>
+        <w:t>bungszettel 9</w:t>
+      </w:r>
+    </w:p>
+    <w:p>
+      <w:pPr>
+        <w:tabs>
+          <w:tab w:val="left" w:pos="1455"/>
+        </w:tabs>
+        <w:rPr>
+          <w:b/>
+          <w:sz w:val="24"/>
+          <w:szCs w:val="24"/>
+        </w:rPr>
+      </w:pPr>
+      <w:r>
+        <w:rPr>
+          <w:b/>
+          <w:sz w:val="24"/>
+          <w:szCs w:val="24"/>
+        </w:rPr>
+        <w:t>Aufgabe 1:</w:t>
+      </w:r>
+    </w:p>
+    <w:p>
+      <w:pPr>
+        <w:tabs>
+          <w:tab w:val="left" w:pos="1455"/>
+        </w:tabs>
+        <w:rPr>
+          <w:sz w:val="24"/>
+          <w:szCs w:val="24"/>
+        </w:rPr>
+      </w:pPr>
+    </w:p>
+    <w:p>
+      <w:pPr>
+        <w:rPr>
+          <w:sz w:val="24"/>
+          <w:szCs w:val="24"/>
+        </w:rPr>
+      </w:pPr>
+      <w:r>
+        <w:rPr>
+          <w:sz w:val="24"/>
+          <w:szCs w:val="24"/>
+        </w:rPr>
+        <w:br w:type="page"/>
+      </w:r>
+    </w:p>
+    <w:p>
+      <w:pPr>
+        <w:jc w:val="center"/>
+        <w:rPr>
+          <w:b/>
+          <w:sz w:val="32"/>
+          <w:szCs w:val="32"/>
+        </w:rPr>
+      </w:pPr>
+    </w:p>
+    <w:p>
+      <w:pPr>
+        <w:jc w:val="center"/>
+        <w:rPr>
+          <w:b/>
+          <w:sz w:val="32"/>
+          <w:szCs w:val="32"/>
+        </w:rPr>
+      </w:pPr>
+      <w:r>
+        <w:rPr>
+          <w:b/>
+          <w:sz w:val="32"/>
+          <w:szCs w:val="32"/>
+        </w:rPr>
+        <w:t>Ü</w:t>
+      </w:r>
+      <w:r>
+        <w:rPr>
+          <w:b/>
+          <w:sz w:val="32"/>
+          <w:szCs w:val="32"/>
+        </w:rPr>
         <w:t>bungszettel 10</w:t>
       </w:r>
     </w:p>
@@ -5928,8 +6537,8 @@
       </w:pPr>
     </w:p>
     <w:sectPr>
-      <w:headerReference w:type="default" r:id="rId8"/>
-      <w:footerReference w:type="default" r:id="rId9"/>
+      <w:headerReference w:type="default" r:id="rId11"/>
+      <w:footerReference w:type="default" r:id="rId12"/>
       <w:pgSz w:w="11906" w:h="16838"/>
       <w:pgMar w:top="1417" w:right="1417" w:bottom="1134" w:left="1417" w:header="708" w:footer="708" w:gutter="0"/>
       <w:cols w:space="708"/>
@@ -6352,6 +6961,119 @@
     </w:lvl>
   </w:abstractNum>
   <w:abstractNum w:abstractNumId="2" w15:restartNumberingAfterBreak="0">
+    <w:nsid w:val="1A8B7CBA"/>
+    <w:multiLevelType w:val="hybridMultilevel"/>
+    <w:tmpl w:val="5D04BC72"/>
+    <w:lvl w:ilvl="0" w:tplc="04070001">
+      <w:start w:val="1"/>
+      <w:numFmt w:val="bullet"/>
+      <w:lvlText w:val=""/>
+      <w:lvlJc w:val="left"/>
+      <w:pPr>
+        <w:ind w:left="1428" w:hanging="360"/>
+      </w:pPr>
+      <w:rPr>
+        <w:rFonts w:ascii="Symbol" w:hAnsi="Symbol" w:hint="default"/>
+      </w:rPr>
+    </w:lvl>
+    <w:lvl w:ilvl="1" w:tplc="04070003" w:tentative="1">
+      <w:start w:val="1"/>
+      <w:numFmt w:val="bullet"/>
+      <w:lvlText w:val="o"/>
+      <w:lvlJc w:val="left"/>
+      <w:pPr>
+        <w:ind w:left="2148" w:hanging="360"/>
+      </w:pPr>
+      <w:rPr>
+        <w:rFonts w:ascii="Courier New" w:hAnsi="Courier New" w:cs="Courier New" w:hint="default"/>
+      </w:rPr>
+    </w:lvl>
+    <w:lvl w:ilvl="2" w:tplc="04070005" w:tentative="1">
+      <w:start w:val="1"/>
+      <w:numFmt w:val="bullet"/>
+      <w:lvlText w:val=""/>
+      <w:lvlJc w:val="left"/>
+      <w:pPr>
+        <w:ind w:left="2868" w:hanging="360"/>
+      </w:pPr>
+      <w:rPr>
+        <w:rFonts w:ascii="Wingdings" w:hAnsi="Wingdings" w:hint="default"/>
+      </w:rPr>
+    </w:lvl>
+    <w:lvl w:ilvl="3" w:tplc="04070001" w:tentative="1">
+      <w:start w:val="1"/>
+      <w:numFmt w:val="bullet"/>
+      <w:lvlText w:val=""/>
+      <w:lvlJc w:val="left"/>
+      <w:pPr>
+        <w:ind w:left="3588" w:hanging="360"/>
+      </w:pPr>
+      <w:rPr>
+        <w:rFonts w:ascii="Symbol" w:hAnsi="Symbol" w:hint="default"/>
+      </w:rPr>
+    </w:lvl>
+    <w:lvl w:ilvl="4" w:tplc="04070003" w:tentative="1">
+      <w:start w:val="1"/>
+      <w:numFmt w:val="bullet"/>
+      <w:lvlText w:val="o"/>
+      <w:lvlJc w:val="left"/>
+      <w:pPr>
+        <w:ind w:left="4308" w:hanging="360"/>
+      </w:pPr>
+      <w:rPr>
+        <w:rFonts w:ascii="Courier New" w:hAnsi="Courier New" w:cs="Courier New" w:hint="default"/>
+      </w:rPr>
+    </w:lvl>
+    <w:lvl w:ilvl="5" w:tplc="04070005" w:tentative="1">
+      <w:start w:val="1"/>
+      <w:numFmt w:val="bullet"/>
+      <w:lvlText w:val=""/>
+      <w:lvlJc w:val="left"/>
+      <w:pPr>
+        <w:ind w:left="5028" w:hanging="360"/>
+      </w:pPr>
+      <w:rPr>
+        <w:rFonts w:ascii="Wingdings" w:hAnsi="Wingdings" w:hint="default"/>
+      </w:rPr>
+    </w:lvl>
+    <w:lvl w:ilvl="6" w:tplc="04070001" w:tentative="1">
+      <w:start w:val="1"/>
+      <w:numFmt w:val="bullet"/>
+      <w:lvlText w:val=""/>
+      <w:lvlJc w:val="left"/>
+      <w:pPr>
+        <w:ind w:left="5748" w:hanging="360"/>
+      </w:pPr>
+      <w:rPr>
+        <w:rFonts w:ascii="Symbol" w:hAnsi="Symbol" w:hint="default"/>
+      </w:rPr>
+    </w:lvl>
+    <w:lvl w:ilvl="7" w:tplc="04070003" w:tentative="1">
+      <w:start w:val="1"/>
+      <w:numFmt w:val="bullet"/>
+      <w:lvlText w:val="o"/>
+      <w:lvlJc w:val="left"/>
+      <w:pPr>
+        <w:ind w:left="6468" w:hanging="360"/>
+      </w:pPr>
+      <w:rPr>
+        <w:rFonts w:ascii="Courier New" w:hAnsi="Courier New" w:cs="Courier New" w:hint="default"/>
+      </w:rPr>
+    </w:lvl>
+    <w:lvl w:ilvl="8" w:tplc="04070005" w:tentative="1">
+      <w:start w:val="1"/>
+      <w:numFmt w:val="bullet"/>
+      <w:lvlText w:val=""/>
+      <w:lvlJc w:val="left"/>
+      <w:pPr>
+        <w:ind w:left="7188" w:hanging="360"/>
+      </w:pPr>
+      <w:rPr>
+        <w:rFonts w:ascii="Wingdings" w:hAnsi="Wingdings" w:hint="default"/>
+      </w:rPr>
+    </w:lvl>
+  </w:abstractNum>
+  <w:abstractNum w:abstractNumId="3" w15:restartNumberingAfterBreak="0">
     <w:nsid w:val="1B803916"/>
     <w:multiLevelType w:val="hybridMultilevel"/>
     <w:tmpl w:val="FF180A0A"/>
@@ -6440,7 +7162,7 @@
       </w:pPr>
     </w:lvl>
   </w:abstractNum>
-  <w:abstractNum w:abstractNumId="3" w15:restartNumberingAfterBreak="0">
+  <w:abstractNum w:abstractNumId="4" w15:restartNumberingAfterBreak="0">
     <w:nsid w:val="1C5D4DAF"/>
     <w:multiLevelType w:val="hybridMultilevel"/>
     <w:tmpl w:val="5658D862"/>
@@ -6529,7 +7251,7 @@
       </w:pPr>
     </w:lvl>
   </w:abstractNum>
-  <w:abstractNum w:abstractNumId="4" w15:restartNumberingAfterBreak="0">
+  <w:abstractNum w:abstractNumId="5" w15:restartNumberingAfterBreak="0">
     <w:nsid w:val="22944F25"/>
     <w:multiLevelType w:val="multilevel"/>
     <w:tmpl w:val="C5AABB62"/>
@@ -6618,7 +7340,7 @@
       </w:pPr>
     </w:lvl>
   </w:abstractNum>
-  <w:abstractNum w:abstractNumId="5" w15:restartNumberingAfterBreak="0">
+  <w:abstractNum w:abstractNumId="6" w15:restartNumberingAfterBreak="0">
     <w:nsid w:val="2C491F51"/>
     <w:multiLevelType w:val="hybridMultilevel"/>
     <w:tmpl w:val="56D46B04"/>
@@ -6731,7 +7453,7 @@
       </w:rPr>
     </w:lvl>
   </w:abstractNum>
-  <w:abstractNum w:abstractNumId="6" w15:restartNumberingAfterBreak="0">
+  <w:abstractNum w:abstractNumId="7" w15:restartNumberingAfterBreak="0">
     <w:nsid w:val="2F701D9E"/>
     <w:multiLevelType w:val="hybridMultilevel"/>
     <w:tmpl w:val="C77C7260"/>
@@ -6820,7 +7542,7 @@
       </w:pPr>
     </w:lvl>
   </w:abstractNum>
-  <w:abstractNum w:abstractNumId="7" w15:restartNumberingAfterBreak="0">
+  <w:abstractNum w:abstractNumId="8" w15:restartNumberingAfterBreak="0">
     <w:nsid w:val="35757FC3"/>
     <w:multiLevelType w:val="hybridMultilevel"/>
     <w:tmpl w:val="CDF6CE3E"/>
@@ -6909,7 +7631,7 @@
       </w:pPr>
     </w:lvl>
   </w:abstractNum>
-  <w:abstractNum w:abstractNumId="8" w15:restartNumberingAfterBreak="0">
+  <w:abstractNum w:abstractNumId="9" w15:restartNumberingAfterBreak="0">
     <w:nsid w:val="3C710E3B"/>
     <w:multiLevelType w:val="hybridMultilevel"/>
     <w:tmpl w:val="CDF6CE3E"/>
@@ -6998,7 +7720,7 @@
       </w:pPr>
     </w:lvl>
   </w:abstractNum>
-  <w:abstractNum w:abstractNumId="9" w15:restartNumberingAfterBreak="0">
+  <w:abstractNum w:abstractNumId="10" w15:restartNumberingAfterBreak="0">
     <w:nsid w:val="3E4A5997"/>
     <w:multiLevelType w:val="hybridMultilevel"/>
     <w:tmpl w:val="6AC8EBAC"/>
@@ -7087,7 +7809,7 @@
       </w:pPr>
     </w:lvl>
   </w:abstractNum>
-  <w:abstractNum w:abstractNumId="10" w15:restartNumberingAfterBreak="0">
+  <w:abstractNum w:abstractNumId="11" w15:restartNumberingAfterBreak="0">
     <w:nsid w:val="401A6DB1"/>
     <w:multiLevelType w:val="hybridMultilevel"/>
     <w:tmpl w:val="09B6C65C"/>
@@ -7176,7 +7898,7 @@
       </w:pPr>
     </w:lvl>
   </w:abstractNum>
-  <w:abstractNum w:abstractNumId="11" w15:restartNumberingAfterBreak="0">
+  <w:abstractNum w:abstractNumId="12" w15:restartNumberingAfterBreak="0">
     <w:nsid w:val="451449E5"/>
     <w:multiLevelType w:val="hybridMultilevel"/>
     <w:tmpl w:val="DBFAC4FE"/>
@@ -7265,7 +7987,7 @@
       </w:pPr>
     </w:lvl>
   </w:abstractNum>
-  <w:abstractNum w:abstractNumId="12" w15:restartNumberingAfterBreak="0">
+  <w:abstractNum w:abstractNumId="13" w15:restartNumberingAfterBreak="0">
     <w:nsid w:val="46F849AF"/>
     <w:multiLevelType w:val="hybridMultilevel"/>
     <w:tmpl w:val="0FC201B0"/>
@@ -7354,7 +8076,7 @@
       </w:pPr>
     </w:lvl>
   </w:abstractNum>
-  <w:abstractNum w:abstractNumId="13" w15:restartNumberingAfterBreak="0">
+  <w:abstractNum w:abstractNumId="14" w15:restartNumberingAfterBreak="0">
     <w:nsid w:val="4C855D13"/>
     <w:multiLevelType w:val="hybridMultilevel"/>
     <w:tmpl w:val="8E2A87B8"/>
@@ -7443,7 +8165,7 @@
       </w:pPr>
     </w:lvl>
   </w:abstractNum>
-  <w:abstractNum w:abstractNumId="14" w15:restartNumberingAfterBreak="0">
+  <w:abstractNum w:abstractNumId="15" w15:restartNumberingAfterBreak="0">
     <w:nsid w:val="4DA03E22"/>
     <w:multiLevelType w:val="hybridMultilevel"/>
     <w:tmpl w:val="647ED11A"/>
@@ -7532,7 +8254,7 @@
       </w:pPr>
     </w:lvl>
   </w:abstractNum>
-  <w:abstractNum w:abstractNumId="15" w15:restartNumberingAfterBreak="0">
+  <w:abstractNum w:abstractNumId="16" w15:restartNumberingAfterBreak="0">
     <w:nsid w:val="53F470E1"/>
     <w:multiLevelType w:val="hybridMultilevel"/>
     <w:tmpl w:val="68863AB0"/>
@@ -7645,7 +8367,7 @@
       </w:rPr>
     </w:lvl>
   </w:abstractNum>
-  <w:abstractNum w:abstractNumId="16" w15:restartNumberingAfterBreak="0">
+  <w:abstractNum w:abstractNumId="17" w15:restartNumberingAfterBreak="0">
     <w:nsid w:val="571C0B0E"/>
     <w:multiLevelType w:val="hybridMultilevel"/>
     <w:tmpl w:val="34F4ED84"/>
@@ -7734,7 +8456,7 @@
       </w:pPr>
     </w:lvl>
   </w:abstractNum>
-  <w:abstractNum w:abstractNumId="17" w15:restartNumberingAfterBreak="0">
+  <w:abstractNum w:abstractNumId="18" w15:restartNumberingAfterBreak="0">
     <w:nsid w:val="5B412474"/>
     <w:multiLevelType w:val="hybridMultilevel"/>
     <w:tmpl w:val="AD88AAF6"/>
@@ -7823,7 +8545,7 @@
       </w:pPr>
     </w:lvl>
   </w:abstractNum>
-  <w:abstractNum w:abstractNumId="18" w15:restartNumberingAfterBreak="0">
+  <w:abstractNum w:abstractNumId="19" w15:restartNumberingAfterBreak="0">
     <w:nsid w:val="5C6C6834"/>
     <w:multiLevelType w:val="hybridMultilevel"/>
     <w:tmpl w:val="D58E689A"/>
@@ -7912,7 +8634,96 @@
       </w:pPr>
     </w:lvl>
   </w:abstractNum>
-  <w:abstractNum w:abstractNumId="19" w15:restartNumberingAfterBreak="0">
+  <w:abstractNum w:abstractNumId="20" w15:restartNumberingAfterBreak="0">
+    <w:nsid w:val="6B5C0735"/>
+    <w:multiLevelType w:val="hybridMultilevel"/>
+    <w:tmpl w:val="647ED11A"/>
+    <w:lvl w:ilvl="0" w:tplc="7076B912">
+      <w:start w:val="1"/>
+      <w:numFmt w:val="lowerLetter"/>
+      <w:lvlText w:val="%1)"/>
+      <w:lvlJc w:val="left"/>
+      <w:pPr>
+        <w:ind w:left="1068" w:hanging="360"/>
+      </w:pPr>
+      <w:rPr>
+        <w:rFonts w:hint="default"/>
+      </w:rPr>
+    </w:lvl>
+    <w:lvl w:ilvl="1" w:tplc="04070019">
+      <w:start w:val="1"/>
+      <w:numFmt w:val="lowerLetter"/>
+      <w:lvlText w:val="%2."/>
+      <w:lvlJc w:val="left"/>
+      <w:pPr>
+        <w:ind w:left="1788" w:hanging="360"/>
+      </w:pPr>
+    </w:lvl>
+    <w:lvl w:ilvl="2" w:tplc="0407001B" w:tentative="1">
+      <w:start w:val="1"/>
+      <w:numFmt w:val="lowerRoman"/>
+      <w:lvlText w:val="%3."/>
+      <w:lvlJc w:val="right"/>
+      <w:pPr>
+        <w:ind w:left="2508" w:hanging="180"/>
+      </w:pPr>
+    </w:lvl>
+    <w:lvl w:ilvl="3" w:tplc="0407000F" w:tentative="1">
+      <w:start w:val="1"/>
+      <w:numFmt w:val="decimal"/>
+      <w:lvlText w:val="%4."/>
+      <w:lvlJc w:val="left"/>
+      <w:pPr>
+        <w:ind w:left="3228" w:hanging="360"/>
+      </w:pPr>
+    </w:lvl>
+    <w:lvl w:ilvl="4" w:tplc="04070019" w:tentative="1">
+      <w:start w:val="1"/>
+      <w:numFmt w:val="lowerLetter"/>
+      <w:lvlText w:val="%5."/>
+      <w:lvlJc w:val="left"/>
+      <w:pPr>
+        <w:ind w:left="3948" w:hanging="360"/>
+      </w:pPr>
+    </w:lvl>
+    <w:lvl w:ilvl="5" w:tplc="0407001B" w:tentative="1">
+      <w:start w:val="1"/>
+      <w:numFmt w:val="lowerRoman"/>
+      <w:lvlText w:val="%6."/>
+      <w:lvlJc w:val="right"/>
+      <w:pPr>
+        <w:ind w:left="4668" w:hanging="180"/>
+      </w:pPr>
+    </w:lvl>
+    <w:lvl w:ilvl="6" w:tplc="0407000F" w:tentative="1">
+      <w:start w:val="1"/>
+      <w:numFmt w:val="decimal"/>
+      <w:lvlText w:val="%7."/>
+      <w:lvlJc w:val="left"/>
+      <w:pPr>
+        <w:ind w:left="5388" w:hanging="360"/>
+      </w:pPr>
+    </w:lvl>
+    <w:lvl w:ilvl="7" w:tplc="04070019" w:tentative="1">
+      <w:start w:val="1"/>
+      <w:numFmt w:val="lowerLetter"/>
+      <w:lvlText w:val="%8."/>
+      <w:lvlJc w:val="left"/>
+      <w:pPr>
+        <w:ind w:left="6108" w:hanging="360"/>
+      </w:pPr>
+    </w:lvl>
+    <w:lvl w:ilvl="8" w:tplc="0407001B" w:tentative="1">
+      <w:start w:val="1"/>
+      <w:numFmt w:val="lowerRoman"/>
+      <w:lvlText w:val="%9."/>
+      <w:lvlJc w:val="right"/>
+      <w:pPr>
+        <w:ind w:left="6828" w:hanging="180"/>
+      </w:pPr>
+    </w:lvl>
+  </w:abstractNum>
+  <w:abstractNum w:abstractNumId="21" w15:restartNumberingAfterBreak="0">
     <w:nsid w:val="795F13B3"/>
     <w:multiLevelType w:val="hybridMultilevel"/>
     <w:tmpl w:val="079C3E6E"/>
@@ -8002,64 +8813,70 @@
     </w:lvl>
   </w:abstractNum>
   <w:num w:numId="1">
+    <w:abstractNumId w:val="9"/>
+  </w:num>
+  <w:num w:numId="2">
+    <w:abstractNumId w:val="3"/>
+  </w:num>
+  <w:num w:numId="3">
+    <w:abstractNumId w:val="18"/>
+  </w:num>
+  <w:num w:numId="4">
+    <w:abstractNumId w:val="17"/>
+  </w:num>
+  <w:num w:numId="5">
+    <w:abstractNumId w:val="11"/>
+  </w:num>
+  <w:num w:numId="6">
+    <w:abstractNumId w:val="4"/>
+  </w:num>
+  <w:num w:numId="7">
+    <w:abstractNumId w:val="10"/>
+  </w:num>
+  <w:num w:numId="8">
+    <w:abstractNumId w:val="7"/>
+  </w:num>
+  <w:num w:numId="9">
+    <w:abstractNumId w:val="15"/>
+  </w:num>
+  <w:num w:numId="10">
     <w:abstractNumId w:val="8"/>
   </w:num>
-  <w:num w:numId="2">
-    <w:abstractNumId w:val="2"/>
-  </w:num>
-  <w:num w:numId="3">
-    <w:abstractNumId w:val="17"/>
-  </w:num>
-  <w:num w:numId="4">
+  <w:num w:numId="11">
     <w:abstractNumId w:val="16"/>
   </w:num>
-  <w:num w:numId="5">
-    <w:abstractNumId w:val="10"/>
-  </w:num>
-  <w:num w:numId="6">
-    <w:abstractNumId w:val="3"/>
-  </w:num>
-  <w:num w:numId="7">
-    <w:abstractNumId w:val="9"/>
-  </w:num>
-  <w:num w:numId="8">
+  <w:num w:numId="12">
     <w:abstractNumId w:val="6"/>
   </w:num>
-  <w:num w:numId="9">
-    <w:abstractNumId w:val="14"/>
-  </w:num>
-  <w:num w:numId="10">
-    <w:abstractNumId w:val="7"/>
-  </w:num>
-  <w:num w:numId="11">
-    <w:abstractNumId w:val="15"/>
-  </w:num>
-  <w:num w:numId="12">
-    <w:abstractNumId w:val="5"/>
-  </w:num>
   <w:num w:numId="13">
-    <w:abstractNumId w:val="11"/>
+    <w:abstractNumId w:val="12"/>
   </w:num>
   <w:num w:numId="14">
-    <w:abstractNumId w:val="12"/>
+    <w:abstractNumId w:val="13"/>
   </w:num>
   <w:num w:numId="15">
-    <w:abstractNumId w:val="13"/>
+    <w:abstractNumId w:val="14"/>
   </w:num>
   <w:num w:numId="16">
     <w:abstractNumId w:val="0"/>
   </w:num>
   <w:num w:numId="17">
-    <w:abstractNumId w:val="4"/>
+    <w:abstractNumId w:val="5"/>
   </w:num>
   <w:num w:numId="18">
-    <w:abstractNumId w:val="18"/>
+    <w:abstractNumId w:val="19"/>
   </w:num>
   <w:num w:numId="19">
     <w:abstractNumId w:val="1"/>
   </w:num>
   <w:num w:numId="20">
-    <w:abstractNumId w:val="19"/>
+    <w:abstractNumId w:val="21"/>
+  </w:num>
+  <w:num w:numId="21">
+    <w:abstractNumId w:val="20"/>
+  </w:num>
+  <w:num w:numId="22">
+    <w:abstractNumId w:val="2"/>
   </w:num>
 </w:numbering>
 </file>
@@ -8868,7 +9685,7 @@
 </file>
 
 <file path=customXml/itemProps1.xml><?xml version="1.0" encoding="utf-8"?>
-<ds:datastoreItem xmlns:ds="http://schemas.openxmlformats.org/officeDocument/2006/customXml" ds:itemID="{98BAE1C7-D365-41F7-823E-0ED192537951}">
+<ds:datastoreItem xmlns:ds="http://schemas.openxmlformats.org/officeDocument/2006/customXml" ds:itemID="{63B7BD5F-632A-4D1C-B69F-B31709241170}">
   <ds:schemaRefs>
     <ds:schemaRef ds:uri="http://schemas.openxmlformats.org/officeDocument/2006/bibliography"/>
   </ds:schemaRefs>

</xml_diff>

<commit_message>
Add tutorial sheet 5
</commit_message>
<xml_diff>
--- a/Uebungszettel_WS18.docx
+++ b/Uebungszettel_WS18.docx
@@ -3445,15 +3445,7 @@
           <w:sz w:val="32"/>
           <w:szCs w:val="32"/>
         </w:rPr>
-        <w:t xml:space="preserve">Lösungen zum </w:t>
-      </w:r>
-      <w:r>
-        <w:rPr>
-          <w:b/>
-          <w:sz w:val="32"/>
-          <w:szCs w:val="32"/>
-        </w:rPr>
-        <w:t>Übungszettel 2</w:t>
+        <w:t>Lösungen zum Übungszettel 2</w:t>
       </w:r>
     </w:p>
     <w:p>
@@ -3928,28 +3920,7 @@
           <w:sz w:val="24"/>
           <w:szCs w:val="24"/>
         </w:rPr>
-        <w:t xml:space="preserve">: </w:t>
-      </w:r>
-      <w:r>
-        <w:rPr>
-          <w:sz w:val="24"/>
-          <w:szCs w:val="24"/>
-        </w:rPr>
-        <w:t xml:space="preserve">Multiple Instruction, </w:t>
-      </w:r>
-      <w:r>
-        <w:rPr>
-          <w:sz w:val="24"/>
-          <w:szCs w:val="24"/>
-        </w:rPr>
-        <w:t>Multiple</w:t>
-      </w:r>
-      <w:r>
-        <w:rPr>
-          <w:sz w:val="24"/>
-          <w:szCs w:val="24"/>
-        </w:rPr>
-        <w:t xml:space="preserve"> Data</w:t>
+        <w:t>: Multiple Instruction, Multiple Data</w:t>
       </w:r>
     </w:p>
     <w:p>
@@ -4744,15 +4715,7 @@
           <w:sz w:val="32"/>
           <w:szCs w:val="32"/>
         </w:rPr>
-        <w:t xml:space="preserve">Lösungen zum </w:t>
-      </w:r>
-      <w:r>
-        <w:rPr>
-          <w:b/>
-          <w:sz w:val="32"/>
-          <w:szCs w:val="32"/>
-        </w:rPr>
-        <w:t>Übungszettel 3</w:t>
+        <w:t>Lösungen zum Übungszettel 3</w:t>
       </w:r>
     </w:p>
     <w:p>
@@ -5381,15 +5344,7 @@
           <w:sz w:val="32"/>
           <w:szCs w:val="32"/>
         </w:rPr>
-        <w:t xml:space="preserve">Lösungen zum </w:t>
-      </w:r>
-      <w:r>
-        <w:rPr>
-          <w:b/>
-          <w:sz w:val="32"/>
-          <w:szCs w:val="32"/>
-        </w:rPr>
-        <w:t>Übungszettel 4</w:t>
+        <w:t>Lösungen zum Übungszettel 4</w:t>
       </w:r>
     </w:p>
     <w:p>
@@ -5460,7 +5415,7 @@
             <v:path o:extrusionok="f" gradientshapeok="t" o:connecttype="rect"/>
             <o:lock v:ext="edit" aspectratio="t"/>
           </v:shapetype>
-          <v:shape id="_x0000_i1030" type="#_x0000_t75" style="width:207.05pt;height:70.9pt">
+          <v:shape id="_x0000_i1025" type="#_x0000_t75" style="width:207.05pt;height:70.9pt">
             <v:imagedata r:id="rId8" o:title="Untitled Diagram"/>
           </v:shape>
         </w:pict>
@@ -5701,8 +5656,6 @@
         </w:rPr>
         <w:t xml:space="preserve"> laufen nebenläufig.</w:t>
       </w:r>
-      <w:bookmarkStart w:id="0" w:name="_GoBack"/>
-      <w:bookmarkEnd w:id="0"/>
     </w:p>
     <w:p>
       <w:pPr>
@@ -5805,7 +5758,7 @@
           <w:szCs w:val="24"/>
         </w:rPr>
         <w:pict>
-          <v:shape id="_x0000_i1025" type="#_x0000_t75" style="width:452.65pt;height:61.8pt">
+          <v:shape id="_x0000_i1026" type="#_x0000_t75" style="width:452.65pt;height:61.8pt">
             <v:imagedata r:id="rId9" o:title="3bit-VA"/>
           </v:shape>
         </w:pict>
@@ -5857,7 +5810,7 @@
           <w:szCs w:val="24"/>
         </w:rPr>
         <w:pict>
-          <v:shape id="_x0000_i1026" type="#_x0000_t75" style="width:213.1pt;height:148.6pt">
+          <v:shape id="_x0000_i1027" type="#_x0000_t75" style="width:213.1pt;height:148.6pt">
             <v:imagedata r:id="rId10" o:title="C3_C5_Palindrome"/>
           </v:shape>
         </w:pict>
@@ -6025,6 +5978,80 @@
     </w:p>
     <w:p>
       <w:pPr>
+        <w:pStyle w:val="Listenabsatz"/>
+        <w:numPr>
+          <w:ilvl w:val="0"/>
+          <w:numId w:val="23"/>
+        </w:numPr>
+        <w:tabs>
+          <w:tab w:val="left" w:pos="1455"/>
+        </w:tabs>
+        <w:rPr>
+          <w:sz w:val="24"/>
+          <w:szCs w:val="24"/>
+        </w:rPr>
+      </w:pPr>
+      <w:r>
+        <w:rPr>
+          <w:sz w:val="24"/>
+          <w:szCs w:val="24"/>
+        </w:rPr>
+        <w:t>Erklären Sie das Modell des Zellulären Automaten (ZA).</w:t>
+      </w:r>
+    </w:p>
+    <w:p>
+      <w:pPr>
+        <w:pStyle w:val="Listenabsatz"/>
+        <w:numPr>
+          <w:ilvl w:val="0"/>
+          <w:numId w:val="23"/>
+        </w:numPr>
+        <w:tabs>
+          <w:tab w:val="left" w:pos="1455"/>
+        </w:tabs>
+        <w:rPr>
+          <w:sz w:val="24"/>
+          <w:szCs w:val="24"/>
+        </w:rPr>
+      </w:pPr>
+      <w:r>
+        <w:rPr>
+          <w:sz w:val="24"/>
+          <w:szCs w:val="24"/>
+        </w:rPr>
+        <w:t>Welche Vor- und Nachteile beinhaltet das Modell?</w:t>
+      </w:r>
+    </w:p>
+    <w:p>
+      <w:pPr>
+        <w:tabs>
+          <w:tab w:val="left" w:pos="1455"/>
+        </w:tabs>
+        <w:rPr>
+          <w:b/>
+          <w:sz w:val="24"/>
+          <w:szCs w:val="24"/>
+        </w:rPr>
+      </w:pPr>
+      <w:r>
+        <w:rPr>
+          <w:b/>
+          <w:sz w:val="24"/>
+          <w:szCs w:val="24"/>
+        </w:rPr>
+        <w:t>Aufgabe 2</w:t>
+      </w:r>
+      <w:r>
+        <w:rPr>
+          <w:b/>
+          <w:sz w:val="24"/>
+          <w:szCs w:val="24"/>
+        </w:rPr>
+        <w:t>:</w:t>
+      </w:r>
+    </w:p>
+    <w:p>
+      <w:pPr>
         <w:tabs>
           <w:tab w:val="left" w:pos="1455"/>
         </w:tabs>
@@ -6034,34 +6061,31 @@
           <w:szCs w:val="24"/>
         </w:rPr>
       </w:pPr>
-    </w:p>
-    <w:p>
-      <w:pPr>
-        <w:tabs>
-          <w:tab w:val="left" w:pos="1455"/>
-        </w:tabs>
-        <w:rPr>
-          <w:b/>
-          <w:sz w:val="24"/>
-          <w:szCs w:val="24"/>
-        </w:rPr>
-      </w:pPr>
-      <w:r>
-        <w:rPr>
-          <w:b/>
-          <w:sz w:val="24"/>
-          <w:szCs w:val="24"/>
-        </w:rPr>
-        <w:t>Aufgabe 2</w:t>
-      </w:r>
-      <w:r>
-        <w:rPr>
-          <w:b/>
-          <w:sz w:val="24"/>
-          <w:szCs w:val="24"/>
-        </w:rPr>
-        <w:t>:</w:t>
-      </w:r>
+      <w:r>
+        <w:rPr>
+          <w:i/>
+          <w:sz w:val="24"/>
+          <w:szCs w:val="24"/>
+        </w:rPr>
+        <w:t>Simulation eines ZA (Conway’s Game of Life):</w:t>
+      </w:r>
+      <w:r>
+        <w:rPr>
+          <w:sz w:val="24"/>
+          <w:szCs w:val="24"/>
+        </w:rPr>
+        <w:t xml:space="preserve"> </w:t>
+      </w:r>
+      <w:hyperlink r:id="rId11" w:history="1">
+        <w:r>
+          <w:rPr>
+            <w:rStyle w:val="Hyperlink"/>
+            <w:sz w:val="24"/>
+            <w:szCs w:val="24"/>
+          </w:rPr>
+          <w:t>https://bitstorm.org/gameoflife/</w:t>
+        </w:r>
+      </w:hyperlink>
     </w:p>
     <w:p>
       <w:pPr>
@@ -6069,40 +6093,578 @@
           <w:tab w:val="left" w:pos="1455"/>
         </w:tabs>
         <w:ind w:left="708"/>
-        <w:rPr>
-          <w:sz w:val="24"/>
-          <w:szCs w:val="24"/>
-        </w:rPr>
-      </w:pPr>
-    </w:p>
-    <w:p>
-      <w:pPr>
-        <w:tabs>
-          <w:tab w:val="left" w:pos="1455"/>
-        </w:tabs>
-        <w:rPr>
-          <w:b/>
-          <w:sz w:val="24"/>
-          <w:szCs w:val="24"/>
-        </w:rPr>
-      </w:pPr>
-      <w:r>
-        <w:rPr>
-          <w:b/>
-          <w:sz w:val="24"/>
-          <w:szCs w:val="24"/>
-        </w:rPr>
-        <w:t>Aufgabe 3</w:t>
-      </w:r>
-      <w:r>
-        <w:rPr>
-          <w:b/>
-          <w:sz w:val="24"/>
-          <w:szCs w:val="24"/>
-        </w:rPr>
-        <w:t>:</w:t>
-      </w:r>
-    </w:p>
+        <w:jc w:val="both"/>
+        <w:rPr>
+          <w:sz w:val="24"/>
+          <w:szCs w:val="24"/>
+        </w:rPr>
+      </w:pPr>
+      <w:r>
+        <w:rPr>
+          <w:sz w:val="24"/>
+          <w:szCs w:val="24"/>
+        </w:rPr>
+        <w:t>Die Welt ist in diesem Fall zweidimensional und besteht aus einem quadratischen Gitter. Die Zellen auf diesem Gitter werden geboren, bleiben am Leben oder sterben ab in Abhängigkeit der Bevölkerungsdichte in ihrer Moore-Nachbarschaft. Die Zellen haben zwei mögliche Zustände: 0 = tot und 1 = lebend. Die Regeln sind wie folgt:</w:t>
+      </w:r>
+    </w:p>
+    <w:tbl>
+      <w:tblPr>
+        <w:tblStyle w:val="Tabellenraster"/>
+        <w:tblW w:w="0" w:type="auto"/>
+        <w:jc w:val="center"/>
+        <w:tblLook w:val="04A0" w:firstRow="1" w:lastRow="0" w:firstColumn="1" w:lastColumn="0" w:noHBand="0" w:noVBand="1"/>
+      </w:tblPr>
+      <w:tblGrid>
+        <w:gridCol w:w="2268"/>
+        <w:gridCol w:w="2268"/>
+        <w:gridCol w:w="2268"/>
+      </w:tblGrid>
+      <w:tr>
+        <w:trPr>
+          <w:jc w:val="center"/>
+        </w:trPr>
+        <w:tc>
+          <w:tcPr>
+            <w:tcW w:w="2268" w:type="dxa"/>
+          </w:tcPr>
+          <w:p>
+            <w:pPr>
+              <w:tabs>
+                <w:tab w:val="left" w:pos="1455"/>
+              </w:tabs>
+              <w:jc w:val="center"/>
+              <w:rPr>
+                <w:b/>
+                <w:sz w:val="24"/>
+                <w:szCs w:val="24"/>
+              </w:rPr>
+            </w:pPr>
+            <w:r>
+              <w:rPr>
+                <w:b/>
+                <w:sz w:val="24"/>
+                <w:szCs w:val="24"/>
+              </w:rPr>
+              <w:t>Zustand</w:t>
+            </w:r>
+          </w:p>
+        </w:tc>
+        <w:tc>
+          <w:tcPr>
+            <w:tcW w:w="2268" w:type="dxa"/>
+          </w:tcPr>
+          <w:p>
+            <w:pPr>
+              <w:tabs>
+                <w:tab w:val="left" w:pos="1455"/>
+              </w:tabs>
+              <w:jc w:val="center"/>
+              <w:rPr>
+                <w:b/>
+                <w:sz w:val="24"/>
+                <w:szCs w:val="24"/>
+              </w:rPr>
+            </w:pPr>
+            <w:r>
+              <w:rPr>
+                <w:b/>
+                <w:sz w:val="24"/>
+                <w:szCs w:val="24"/>
+              </w:rPr>
+              <w:t>Nachbarzahl</w:t>
+            </w:r>
+          </w:p>
+        </w:tc>
+        <w:tc>
+          <w:tcPr>
+            <w:tcW w:w="2268" w:type="dxa"/>
+          </w:tcPr>
+          <w:p>
+            <w:pPr>
+              <w:tabs>
+                <w:tab w:val="left" w:pos="1455"/>
+              </w:tabs>
+              <w:jc w:val="center"/>
+              <w:rPr>
+                <w:b/>
+                <w:sz w:val="24"/>
+                <w:szCs w:val="24"/>
+              </w:rPr>
+            </w:pPr>
+            <w:r>
+              <w:rPr>
+                <w:b/>
+                <w:sz w:val="24"/>
+                <w:szCs w:val="24"/>
+              </w:rPr>
+              <w:t>Folgezustand</w:t>
+            </w:r>
+          </w:p>
+        </w:tc>
+      </w:tr>
+      <w:tr>
+        <w:trPr>
+          <w:jc w:val="center"/>
+        </w:trPr>
+        <w:tc>
+          <w:tcPr>
+            <w:tcW w:w="2268" w:type="dxa"/>
+          </w:tcPr>
+          <w:p>
+            <w:pPr>
+              <w:tabs>
+                <w:tab w:val="left" w:pos="1455"/>
+              </w:tabs>
+              <w:jc w:val="center"/>
+              <w:rPr>
+                <w:sz w:val="24"/>
+                <w:szCs w:val="24"/>
+              </w:rPr>
+            </w:pPr>
+            <w:r>
+              <w:rPr>
+                <w:sz w:val="24"/>
+                <w:szCs w:val="24"/>
+              </w:rPr>
+              <w:t>0</w:t>
+            </w:r>
+          </w:p>
+        </w:tc>
+        <w:tc>
+          <w:tcPr>
+            <w:tcW w:w="2268" w:type="dxa"/>
+          </w:tcPr>
+          <w:p>
+            <w:pPr>
+              <w:tabs>
+                <w:tab w:val="left" w:pos="1455"/>
+              </w:tabs>
+              <w:jc w:val="center"/>
+              <w:rPr>
+                <w:sz w:val="24"/>
+                <w:szCs w:val="24"/>
+              </w:rPr>
+            </w:pPr>
+            <w:r>
+              <w:rPr>
+                <w:sz w:val="24"/>
+                <w:szCs w:val="24"/>
+              </w:rPr>
+              <w:t>3</w:t>
+            </w:r>
+          </w:p>
+        </w:tc>
+        <w:tc>
+          <w:tcPr>
+            <w:tcW w:w="2268" w:type="dxa"/>
+          </w:tcPr>
+          <w:p>
+            <w:pPr>
+              <w:tabs>
+                <w:tab w:val="left" w:pos="1455"/>
+              </w:tabs>
+              <w:jc w:val="center"/>
+              <w:rPr>
+                <w:sz w:val="24"/>
+                <w:szCs w:val="24"/>
+              </w:rPr>
+            </w:pPr>
+            <w:r>
+              <w:rPr>
+                <w:sz w:val="24"/>
+                <w:szCs w:val="24"/>
+              </w:rPr>
+              <w:t>1</w:t>
+            </w:r>
+          </w:p>
+        </w:tc>
+      </w:tr>
+      <w:tr>
+        <w:trPr>
+          <w:jc w:val="center"/>
+        </w:trPr>
+        <w:tc>
+          <w:tcPr>
+            <w:tcW w:w="2268" w:type="dxa"/>
+          </w:tcPr>
+          <w:p>
+            <w:pPr>
+              <w:tabs>
+                <w:tab w:val="left" w:pos="1455"/>
+              </w:tabs>
+              <w:jc w:val="center"/>
+              <w:rPr>
+                <w:sz w:val="24"/>
+                <w:szCs w:val="24"/>
+              </w:rPr>
+            </w:pPr>
+            <w:r>
+              <w:rPr>
+                <w:sz w:val="24"/>
+                <w:szCs w:val="24"/>
+              </w:rPr>
+              <w:t>1</w:t>
+            </w:r>
+          </w:p>
+        </w:tc>
+        <w:tc>
+          <w:tcPr>
+            <w:tcW w:w="2268" w:type="dxa"/>
+          </w:tcPr>
+          <w:p>
+            <w:pPr>
+              <w:tabs>
+                <w:tab w:val="left" w:pos="1455"/>
+              </w:tabs>
+              <w:jc w:val="center"/>
+              <w:rPr>
+                <w:sz w:val="24"/>
+                <w:szCs w:val="24"/>
+              </w:rPr>
+            </w:pPr>
+            <w:r>
+              <w:rPr>
+                <w:sz w:val="24"/>
+                <w:szCs w:val="24"/>
+              </w:rPr>
+              <w:t>3</w:t>
+            </w:r>
+          </w:p>
+        </w:tc>
+        <w:tc>
+          <w:tcPr>
+            <w:tcW w:w="2268" w:type="dxa"/>
+          </w:tcPr>
+          <w:p>
+            <w:pPr>
+              <w:tabs>
+                <w:tab w:val="left" w:pos="1455"/>
+              </w:tabs>
+              <w:jc w:val="center"/>
+              <w:rPr>
+                <w:sz w:val="24"/>
+                <w:szCs w:val="24"/>
+              </w:rPr>
+            </w:pPr>
+            <w:r>
+              <w:rPr>
+                <w:sz w:val="24"/>
+                <w:szCs w:val="24"/>
+              </w:rPr>
+              <w:t>1</w:t>
+            </w:r>
+          </w:p>
+        </w:tc>
+      </w:tr>
+      <w:tr>
+        <w:trPr>
+          <w:jc w:val="center"/>
+        </w:trPr>
+        <w:tc>
+          <w:tcPr>
+            <w:tcW w:w="2268" w:type="dxa"/>
+          </w:tcPr>
+          <w:p>
+            <w:pPr>
+              <w:tabs>
+                <w:tab w:val="left" w:pos="1455"/>
+              </w:tabs>
+              <w:jc w:val="center"/>
+              <w:rPr>
+                <w:sz w:val="24"/>
+                <w:szCs w:val="24"/>
+              </w:rPr>
+            </w:pPr>
+            <w:r>
+              <w:rPr>
+                <w:sz w:val="24"/>
+                <w:szCs w:val="24"/>
+              </w:rPr>
+              <w:t>0</w:t>
+            </w:r>
+          </w:p>
+        </w:tc>
+        <w:tc>
+          <w:tcPr>
+            <w:tcW w:w="2268" w:type="dxa"/>
+          </w:tcPr>
+          <w:p>
+            <w:pPr>
+              <w:tabs>
+                <w:tab w:val="left" w:pos="1455"/>
+              </w:tabs>
+              <w:jc w:val="center"/>
+              <w:rPr>
+                <w:sz w:val="24"/>
+                <w:szCs w:val="24"/>
+              </w:rPr>
+            </w:pPr>
+            <w:r>
+              <w:rPr>
+                <w:sz w:val="24"/>
+                <w:szCs w:val="24"/>
+              </w:rPr>
+              <w:t>&lt; 2 oder &gt; 3</w:t>
+            </w:r>
+          </w:p>
+        </w:tc>
+        <w:tc>
+          <w:tcPr>
+            <w:tcW w:w="2268" w:type="dxa"/>
+          </w:tcPr>
+          <w:p>
+            <w:pPr>
+              <w:tabs>
+                <w:tab w:val="left" w:pos="1455"/>
+              </w:tabs>
+              <w:jc w:val="center"/>
+              <w:rPr>
+                <w:sz w:val="24"/>
+                <w:szCs w:val="24"/>
+              </w:rPr>
+            </w:pPr>
+            <w:r>
+              <w:rPr>
+                <w:sz w:val="24"/>
+                <w:szCs w:val="24"/>
+              </w:rPr>
+              <w:t>0</w:t>
+            </w:r>
+          </w:p>
+        </w:tc>
+      </w:tr>
+      <w:tr>
+        <w:trPr>
+          <w:jc w:val="center"/>
+        </w:trPr>
+        <w:tc>
+          <w:tcPr>
+            <w:tcW w:w="2268" w:type="dxa"/>
+          </w:tcPr>
+          <w:p>
+            <w:pPr>
+              <w:tabs>
+                <w:tab w:val="left" w:pos="1455"/>
+              </w:tabs>
+              <w:jc w:val="center"/>
+              <w:rPr>
+                <w:sz w:val="24"/>
+                <w:szCs w:val="24"/>
+              </w:rPr>
+            </w:pPr>
+            <w:r>
+              <w:rPr>
+                <w:sz w:val="24"/>
+                <w:szCs w:val="24"/>
+              </w:rPr>
+              <w:t>1</w:t>
+            </w:r>
+          </w:p>
+        </w:tc>
+        <w:tc>
+          <w:tcPr>
+            <w:tcW w:w="2268" w:type="dxa"/>
+          </w:tcPr>
+          <w:p>
+            <w:pPr>
+              <w:tabs>
+                <w:tab w:val="left" w:pos="1455"/>
+              </w:tabs>
+              <w:jc w:val="center"/>
+              <w:rPr>
+                <w:sz w:val="24"/>
+                <w:szCs w:val="24"/>
+              </w:rPr>
+            </w:pPr>
+            <w:r>
+              <w:rPr>
+                <w:sz w:val="24"/>
+                <w:szCs w:val="24"/>
+              </w:rPr>
+              <w:t>&lt; 2 oder &gt; 3</w:t>
+            </w:r>
+          </w:p>
+        </w:tc>
+        <w:tc>
+          <w:tcPr>
+            <w:tcW w:w="2268" w:type="dxa"/>
+          </w:tcPr>
+          <w:p>
+            <w:pPr>
+              <w:tabs>
+                <w:tab w:val="left" w:pos="1455"/>
+              </w:tabs>
+              <w:jc w:val="center"/>
+              <w:rPr>
+                <w:sz w:val="24"/>
+                <w:szCs w:val="24"/>
+              </w:rPr>
+            </w:pPr>
+            <w:r>
+              <w:rPr>
+                <w:sz w:val="24"/>
+                <w:szCs w:val="24"/>
+              </w:rPr>
+              <w:t>0</w:t>
+            </w:r>
+          </w:p>
+        </w:tc>
+      </w:tr>
+      <w:tr>
+        <w:trPr>
+          <w:jc w:val="center"/>
+        </w:trPr>
+        <w:tc>
+          <w:tcPr>
+            <w:tcW w:w="2268" w:type="dxa"/>
+          </w:tcPr>
+          <w:p>
+            <w:pPr>
+              <w:tabs>
+                <w:tab w:val="left" w:pos="1455"/>
+              </w:tabs>
+              <w:jc w:val="center"/>
+              <w:rPr>
+                <w:sz w:val="24"/>
+                <w:szCs w:val="24"/>
+              </w:rPr>
+            </w:pPr>
+            <w:r>
+              <w:rPr>
+                <w:sz w:val="24"/>
+                <w:szCs w:val="24"/>
+              </w:rPr>
+              <w:t>0</w:t>
+            </w:r>
+          </w:p>
+        </w:tc>
+        <w:tc>
+          <w:tcPr>
+            <w:tcW w:w="2268" w:type="dxa"/>
+          </w:tcPr>
+          <w:p>
+            <w:pPr>
+              <w:tabs>
+                <w:tab w:val="left" w:pos="1455"/>
+              </w:tabs>
+              <w:jc w:val="center"/>
+              <w:rPr>
+                <w:sz w:val="24"/>
+                <w:szCs w:val="24"/>
+              </w:rPr>
+            </w:pPr>
+            <w:r>
+              <w:rPr>
+                <w:sz w:val="24"/>
+                <w:szCs w:val="24"/>
+              </w:rPr>
+              <w:t>2</w:t>
+            </w:r>
+          </w:p>
+        </w:tc>
+        <w:tc>
+          <w:tcPr>
+            <w:tcW w:w="2268" w:type="dxa"/>
+          </w:tcPr>
+          <w:p>
+            <w:pPr>
+              <w:tabs>
+                <w:tab w:val="left" w:pos="1455"/>
+              </w:tabs>
+              <w:jc w:val="center"/>
+              <w:rPr>
+                <w:sz w:val="24"/>
+                <w:szCs w:val="24"/>
+              </w:rPr>
+            </w:pPr>
+            <w:r>
+              <w:rPr>
+                <w:sz w:val="24"/>
+                <w:szCs w:val="24"/>
+              </w:rPr>
+              <w:t>0</w:t>
+            </w:r>
+          </w:p>
+        </w:tc>
+      </w:tr>
+      <w:tr>
+        <w:trPr>
+          <w:jc w:val="center"/>
+        </w:trPr>
+        <w:tc>
+          <w:tcPr>
+            <w:tcW w:w="2268" w:type="dxa"/>
+          </w:tcPr>
+          <w:p>
+            <w:pPr>
+              <w:tabs>
+                <w:tab w:val="left" w:pos="1455"/>
+              </w:tabs>
+              <w:jc w:val="center"/>
+              <w:rPr>
+                <w:sz w:val="24"/>
+                <w:szCs w:val="24"/>
+              </w:rPr>
+            </w:pPr>
+            <w:r>
+              <w:rPr>
+                <w:sz w:val="24"/>
+                <w:szCs w:val="24"/>
+              </w:rPr>
+              <w:t>1</w:t>
+            </w:r>
+          </w:p>
+        </w:tc>
+        <w:tc>
+          <w:tcPr>
+            <w:tcW w:w="2268" w:type="dxa"/>
+          </w:tcPr>
+          <w:p>
+            <w:pPr>
+              <w:tabs>
+                <w:tab w:val="left" w:pos="1455"/>
+              </w:tabs>
+              <w:jc w:val="center"/>
+              <w:rPr>
+                <w:sz w:val="24"/>
+                <w:szCs w:val="24"/>
+              </w:rPr>
+            </w:pPr>
+            <w:r>
+              <w:rPr>
+                <w:sz w:val="24"/>
+                <w:szCs w:val="24"/>
+              </w:rPr>
+              <w:t>2</w:t>
+            </w:r>
+          </w:p>
+        </w:tc>
+        <w:tc>
+          <w:tcPr>
+            <w:tcW w:w="2268" w:type="dxa"/>
+          </w:tcPr>
+          <w:p>
+            <w:pPr>
+              <w:tabs>
+                <w:tab w:val="left" w:pos="1455"/>
+              </w:tabs>
+              <w:jc w:val="center"/>
+              <w:rPr>
+                <w:sz w:val="24"/>
+                <w:szCs w:val="24"/>
+              </w:rPr>
+            </w:pPr>
+            <w:r>
+              <w:rPr>
+                <w:sz w:val="24"/>
+                <w:szCs w:val="24"/>
+              </w:rPr>
+              <w:t>1</w:t>
+            </w:r>
+          </w:p>
+        </w:tc>
+      </w:tr>
+    </w:tbl>
     <w:p>
       <w:pPr>
         <w:tabs>
@@ -6114,80 +6676,2538 @@
           <w:szCs w:val="24"/>
         </w:rPr>
       </w:pPr>
-    </w:p>
-    <w:p>
-      <w:pPr>
-        <w:rPr>
-          <w:sz w:val="24"/>
-          <w:szCs w:val="24"/>
-        </w:rPr>
-      </w:pPr>
-      <w:r>
-        <w:rPr>
-          <w:sz w:val="24"/>
-          <w:szCs w:val="24"/>
-        </w:rPr>
-        <w:br w:type="page"/>
-      </w:r>
-    </w:p>
-    <w:p>
-      <w:pPr>
+      <w:r>
+        <w:rPr>
+          <w:sz w:val="24"/>
+          <w:szCs w:val="24"/>
+        </w:rPr>
+        <w:t>Folgende Startkonfiguration mit der Anzahl lebender Nachbarn (grün) ist gegeben:</w:t>
+      </w:r>
+    </w:p>
+    <w:tbl>
+      <w:tblPr>
+        <w:tblStyle w:val="Tabellenraster"/>
+        <w:tblW w:w="0" w:type="auto"/>
         <w:jc w:val="center"/>
-        <w:rPr>
-          <w:b/>
-          <w:sz w:val="32"/>
-          <w:szCs w:val="32"/>
-        </w:rPr>
-      </w:pPr>
-    </w:p>
-    <w:p>
-      <w:pPr>
-        <w:jc w:val="center"/>
-        <w:rPr>
-          <w:b/>
-          <w:sz w:val="32"/>
-          <w:szCs w:val="32"/>
-        </w:rPr>
-      </w:pPr>
-      <w:r>
-        <w:rPr>
-          <w:b/>
-          <w:sz w:val="32"/>
-          <w:szCs w:val="32"/>
-        </w:rPr>
-        <w:t>Ü</w:t>
-      </w:r>
-      <w:r>
-        <w:rPr>
-          <w:b/>
-          <w:sz w:val="32"/>
-          <w:szCs w:val="32"/>
-        </w:rPr>
-        <w:t>bungszettel 6</w:t>
-      </w:r>
-    </w:p>
-    <w:p>
-      <w:pPr>
+        <w:tblLook w:val="04A0" w:firstRow="1" w:lastRow="0" w:firstColumn="1" w:lastColumn="0" w:noHBand="0" w:noVBand="1"/>
+      </w:tblPr>
+      <w:tblGrid>
+        <w:gridCol w:w="397"/>
+        <w:gridCol w:w="397"/>
+        <w:gridCol w:w="397"/>
+        <w:gridCol w:w="397"/>
+        <w:gridCol w:w="397"/>
+        <w:gridCol w:w="397"/>
+        <w:gridCol w:w="397"/>
+        <w:gridCol w:w="397"/>
+        <w:gridCol w:w="397"/>
+        <w:gridCol w:w="397"/>
+        <w:gridCol w:w="397"/>
+        <w:gridCol w:w="397"/>
+      </w:tblGrid>
+      <w:tr>
+        <w:trPr>
+          <w:jc w:val="center"/>
+        </w:trPr>
+        <w:tc>
+          <w:tcPr>
+            <w:tcW w:w="397" w:type="dxa"/>
+            <w:shd w:val="clear" w:color="auto" w:fill="BFBFBF" w:themeFill="background1" w:themeFillShade="BF"/>
+          </w:tcPr>
+          <w:p>
+            <w:pPr>
+              <w:tabs>
+                <w:tab w:val="left" w:pos="1455"/>
+              </w:tabs>
+              <w:jc w:val="center"/>
+              <w:rPr>
+                <w:b/>
+                <w:sz w:val="24"/>
+                <w:szCs w:val="24"/>
+              </w:rPr>
+            </w:pPr>
+          </w:p>
+        </w:tc>
+        <w:tc>
+          <w:tcPr>
+            <w:tcW w:w="397" w:type="dxa"/>
+            <w:shd w:val="clear" w:color="auto" w:fill="BFBFBF" w:themeFill="background1" w:themeFillShade="BF"/>
+          </w:tcPr>
+          <w:p>
+            <w:pPr>
+              <w:tabs>
+                <w:tab w:val="left" w:pos="1455"/>
+              </w:tabs>
+              <w:jc w:val="center"/>
+              <w:rPr>
+                <w:b/>
+                <w:sz w:val="24"/>
+                <w:szCs w:val="24"/>
+              </w:rPr>
+            </w:pPr>
+            <w:r>
+              <w:rPr>
+                <w:b/>
+                <w:sz w:val="24"/>
+                <w:szCs w:val="24"/>
+              </w:rPr>
+              <w:t>A</w:t>
+            </w:r>
+          </w:p>
+        </w:tc>
+        <w:tc>
+          <w:tcPr>
+            <w:tcW w:w="397" w:type="dxa"/>
+            <w:shd w:val="clear" w:color="auto" w:fill="BFBFBF" w:themeFill="background1" w:themeFillShade="BF"/>
+          </w:tcPr>
+          <w:p>
+            <w:pPr>
+              <w:tabs>
+                <w:tab w:val="left" w:pos="1455"/>
+              </w:tabs>
+              <w:jc w:val="center"/>
+              <w:rPr>
+                <w:b/>
+                <w:sz w:val="24"/>
+                <w:szCs w:val="24"/>
+              </w:rPr>
+            </w:pPr>
+            <w:r>
+              <w:rPr>
+                <w:b/>
+                <w:sz w:val="24"/>
+                <w:szCs w:val="24"/>
+              </w:rPr>
+              <w:t>B</w:t>
+            </w:r>
+          </w:p>
+        </w:tc>
+        <w:tc>
+          <w:tcPr>
+            <w:tcW w:w="397" w:type="dxa"/>
+            <w:shd w:val="clear" w:color="auto" w:fill="BFBFBF" w:themeFill="background1" w:themeFillShade="BF"/>
+          </w:tcPr>
+          <w:p>
+            <w:pPr>
+              <w:tabs>
+                <w:tab w:val="left" w:pos="1455"/>
+              </w:tabs>
+              <w:jc w:val="center"/>
+              <w:rPr>
+                <w:b/>
+                <w:sz w:val="24"/>
+                <w:szCs w:val="24"/>
+              </w:rPr>
+            </w:pPr>
+            <w:r>
+              <w:rPr>
+                <w:b/>
+                <w:sz w:val="24"/>
+                <w:szCs w:val="24"/>
+              </w:rPr>
+              <w:t>C</w:t>
+            </w:r>
+          </w:p>
+        </w:tc>
+        <w:tc>
+          <w:tcPr>
+            <w:tcW w:w="397" w:type="dxa"/>
+            <w:shd w:val="clear" w:color="auto" w:fill="BFBFBF" w:themeFill="background1" w:themeFillShade="BF"/>
+          </w:tcPr>
+          <w:p>
+            <w:pPr>
+              <w:tabs>
+                <w:tab w:val="left" w:pos="1455"/>
+              </w:tabs>
+              <w:jc w:val="center"/>
+              <w:rPr>
+                <w:b/>
+                <w:sz w:val="24"/>
+                <w:szCs w:val="24"/>
+              </w:rPr>
+            </w:pPr>
+            <w:r>
+              <w:rPr>
+                <w:b/>
+                <w:sz w:val="24"/>
+                <w:szCs w:val="24"/>
+              </w:rPr>
+              <w:t>D</w:t>
+            </w:r>
+          </w:p>
+        </w:tc>
+        <w:tc>
+          <w:tcPr>
+            <w:tcW w:w="397" w:type="dxa"/>
+            <w:shd w:val="clear" w:color="auto" w:fill="BFBFBF" w:themeFill="background1" w:themeFillShade="BF"/>
+          </w:tcPr>
+          <w:p>
+            <w:pPr>
+              <w:tabs>
+                <w:tab w:val="left" w:pos="1455"/>
+              </w:tabs>
+              <w:jc w:val="center"/>
+              <w:rPr>
+                <w:b/>
+                <w:sz w:val="24"/>
+                <w:szCs w:val="24"/>
+              </w:rPr>
+            </w:pPr>
+            <w:r>
+              <w:rPr>
+                <w:b/>
+                <w:sz w:val="24"/>
+                <w:szCs w:val="24"/>
+              </w:rPr>
+              <w:t>E</w:t>
+            </w:r>
+          </w:p>
+        </w:tc>
+        <w:tc>
+          <w:tcPr>
+            <w:tcW w:w="397" w:type="dxa"/>
+            <w:shd w:val="clear" w:color="auto" w:fill="BFBFBF" w:themeFill="background1" w:themeFillShade="BF"/>
+          </w:tcPr>
+          <w:p>
+            <w:pPr>
+              <w:tabs>
+                <w:tab w:val="left" w:pos="1455"/>
+              </w:tabs>
+              <w:jc w:val="center"/>
+              <w:rPr>
+                <w:b/>
+                <w:sz w:val="24"/>
+                <w:szCs w:val="24"/>
+              </w:rPr>
+            </w:pPr>
+            <w:r>
+              <w:rPr>
+                <w:b/>
+                <w:sz w:val="24"/>
+                <w:szCs w:val="24"/>
+              </w:rPr>
+              <w:t>F</w:t>
+            </w:r>
+          </w:p>
+        </w:tc>
+        <w:tc>
+          <w:tcPr>
+            <w:tcW w:w="397" w:type="dxa"/>
+            <w:shd w:val="clear" w:color="auto" w:fill="BFBFBF" w:themeFill="background1" w:themeFillShade="BF"/>
+          </w:tcPr>
+          <w:p>
+            <w:pPr>
+              <w:tabs>
+                <w:tab w:val="left" w:pos="1455"/>
+              </w:tabs>
+              <w:jc w:val="center"/>
+              <w:rPr>
+                <w:b/>
+                <w:sz w:val="24"/>
+                <w:szCs w:val="24"/>
+              </w:rPr>
+            </w:pPr>
+            <w:r>
+              <w:rPr>
+                <w:b/>
+                <w:sz w:val="24"/>
+                <w:szCs w:val="24"/>
+              </w:rPr>
+              <w:t>G</w:t>
+            </w:r>
+          </w:p>
+        </w:tc>
+        <w:tc>
+          <w:tcPr>
+            <w:tcW w:w="397" w:type="dxa"/>
+            <w:shd w:val="clear" w:color="auto" w:fill="BFBFBF" w:themeFill="background1" w:themeFillShade="BF"/>
+          </w:tcPr>
+          <w:p>
+            <w:pPr>
+              <w:tabs>
+                <w:tab w:val="left" w:pos="1455"/>
+              </w:tabs>
+              <w:jc w:val="center"/>
+              <w:rPr>
+                <w:b/>
+                <w:sz w:val="24"/>
+                <w:szCs w:val="24"/>
+              </w:rPr>
+            </w:pPr>
+            <w:r>
+              <w:rPr>
+                <w:b/>
+                <w:sz w:val="24"/>
+                <w:szCs w:val="24"/>
+              </w:rPr>
+              <w:t>H</w:t>
+            </w:r>
+          </w:p>
+        </w:tc>
+        <w:tc>
+          <w:tcPr>
+            <w:tcW w:w="397" w:type="dxa"/>
+            <w:shd w:val="clear" w:color="auto" w:fill="BFBFBF" w:themeFill="background1" w:themeFillShade="BF"/>
+          </w:tcPr>
+          <w:p>
+            <w:pPr>
+              <w:tabs>
+                <w:tab w:val="left" w:pos="1455"/>
+              </w:tabs>
+              <w:jc w:val="center"/>
+              <w:rPr>
+                <w:b/>
+                <w:sz w:val="24"/>
+                <w:szCs w:val="24"/>
+              </w:rPr>
+            </w:pPr>
+            <w:r>
+              <w:rPr>
+                <w:b/>
+                <w:sz w:val="24"/>
+                <w:szCs w:val="24"/>
+              </w:rPr>
+              <w:t>I</w:t>
+            </w:r>
+          </w:p>
+        </w:tc>
+        <w:tc>
+          <w:tcPr>
+            <w:tcW w:w="397" w:type="dxa"/>
+            <w:shd w:val="clear" w:color="auto" w:fill="BFBFBF" w:themeFill="background1" w:themeFillShade="BF"/>
+          </w:tcPr>
+          <w:p>
+            <w:pPr>
+              <w:tabs>
+                <w:tab w:val="left" w:pos="1455"/>
+              </w:tabs>
+              <w:jc w:val="center"/>
+              <w:rPr>
+                <w:b/>
+                <w:sz w:val="24"/>
+                <w:szCs w:val="24"/>
+              </w:rPr>
+            </w:pPr>
+            <w:r>
+              <w:rPr>
+                <w:b/>
+                <w:sz w:val="24"/>
+                <w:szCs w:val="24"/>
+              </w:rPr>
+              <w:t>J</w:t>
+            </w:r>
+          </w:p>
+        </w:tc>
+        <w:tc>
+          <w:tcPr>
+            <w:tcW w:w="397" w:type="dxa"/>
+            <w:shd w:val="clear" w:color="auto" w:fill="BFBFBF" w:themeFill="background1" w:themeFillShade="BF"/>
+          </w:tcPr>
+          <w:p>
+            <w:pPr>
+              <w:tabs>
+                <w:tab w:val="left" w:pos="1455"/>
+              </w:tabs>
+              <w:jc w:val="center"/>
+              <w:rPr>
+                <w:b/>
+                <w:sz w:val="24"/>
+                <w:szCs w:val="24"/>
+              </w:rPr>
+            </w:pPr>
+            <w:r>
+              <w:rPr>
+                <w:b/>
+                <w:sz w:val="24"/>
+                <w:szCs w:val="24"/>
+              </w:rPr>
+              <w:t>K</w:t>
+            </w:r>
+          </w:p>
+        </w:tc>
+      </w:tr>
+      <w:tr>
+        <w:trPr>
+          <w:jc w:val="center"/>
+        </w:trPr>
+        <w:tc>
+          <w:tcPr>
+            <w:tcW w:w="397" w:type="dxa"/>
+            <w:shd w:val="clear" w:color="auto" w:fill="BFBFBF" w:themeFill="background1" w:themeFillShade="BF"/>
+          </w:tcPr>
+          <w:p>
+            <w:pPr>
+              <w:tabs>
+                <w:tab w:val="left" w:pos="1455"/>
+              </w:tabs>
+              <w:jc w:val="center"/>
+              <w:rPr>
+                <w:b/>
+                <w:sz w:val="24"/>
+                <w:szCs w:val="24"/>
+              </w:rPr>
+            </w:pPr>
+            <w:r>
+              <w:rPr>
+                <w:b/>
+                <w:sz w:val="24"/>
+                <w:szCs w:val="24"/>
+              </w:rPr>
+              <w:t>1</w:t>
+            </w:r>
+          </w:p>
+        </w:tc>
+        <w:tc>
+          <w:tcPr>
+            <w:tcW w:w="397" w:type="dxa"/>
+          </w:tcPr>
+          <w:p>
+            <w:pPr>
+              <w:tabs>
+                <w:tab w:val="left" w:pos="1455"/>
+              </w:tabs>
+              <w:jc w:val="center"/>
+              <w:rPr>
+                <w:sz w:val="24"/>
+                <w:szCs w:val="24"/>
+              </w:rPr>
+            </w:pPr>
+          </w:p>
+        </w:tc>
+        <w:tc>
+          <w:tcPr>
+            <w:tcW w:w="397" w:type="dxa"/>
+          </w:tcPr>
+          <w:p>
+            <w:pPr>
+              <w:tabs>
+                <w:tab w:val="left" w:pos="1455"/>
+              </w:tabs>
+              <w:jc w:val="center"/>
+              <w:rPr>
+                <w:sz w:val="24"/>
+                <w:szCs w:val="24"/>
+              </w:rPr>
+            </w:pPr>
+          </w:p>
+        </w:tc>
+        <w:tc>
+          <w:tcPr>
+            <w:tcW w:w="397" w:type="dxa"/>
+          </w:tcPr>
+          <w:p>
+            <w:pPr>
+              <w:tabs>
+                <w:tab w:val="left" w:pos="1455"/>
+              </w:tabs>
+              <w:jc w:val="center"/>
+              <w:rPr>
+                <w:sz w:val="24"/>
+                <w:szCs w:val="24"/>
+              </w:rPr>
+            </w:pPr>
+          </w:p>
+        </w:tc>
+        <w:tc>
+          <w:tcPr>
+            <w:tcW w:w="397" w:type="dxa"/>
+          </w:tcPr>
+          <w:p>
+            <w:pPr>
+              <w:tabs>
+                <w:tab w:val="left" w:pos="1455"/>
+              </w:tabs>
+              <w:jc w:val="center"/>
+              <w:rPr>
+                <w:sz w:val="24"/>
+                <w:szCs w:val="24"/>
+              </w:rPr>
+            </w:pPr>
+          </w:p>
+        </w:tc>
+        <w:tc>
+          <w:tcPr>
+            <w:tcW w:w="397" w:type="dxa"/>
+          </w:tcPr>
+          <w:p>
+            <w:pPr>
+              <w:tabs>
+                <w:tab w:val="left" w:pos="1455"/>
+              </w:tabs>
+              <w:jc w:val="center"/>
+              <w:rPr>
+                <w:sz w:val="24"/>
+                <w:szCs w:val="24"/>
+              </w:rPr>
+            </w:pPr>
+          </w:p>
+        </w:tc>
+        <w:tc>
+          <w:tcPr>
+            <w:tcW w:w="397" w:type="dxa"/>
+          </w:tcPr>
+          <w:p>
+            <w:pPr>
+              <w:tabs>
+                <w:tab w:val="left" w:pos="1455"/>
+              </w:tabs>
+              <w:jc w:val="center"/>
+              <w:rPr>
+                <w:sz w:val="24"/>
+                <w:szCs w:val="24"/>
+              </w:rPr>
+            </w:pPr>
+          </w:p>
+        </w:tc>
+        <w:tc>
+          <w:tcPr>
+            <w:tcW w:w="397" w:type="dxa"/>
+          </w:tcPr>
+          <w:p>
+            <w:pPr>
+              <w:tabs>
+                <w:tab w:val="left" w:pos="1455"/>
+              </w:tabs>
+              <w:jc w:val="center"/>
+              <w:rPr>
+                <w:sz w:val="24"/>
+                <w:szCs w:val="24"/>
+              </w:rPr>
+            </w:pPr>
+          </w:p>
+        </w:tc>
+        <w:tc>
+          <w:tcPr>
+            <w:tcW w:w="397" w:type="dxa"/>
+          </w:tcPr>
+          <w:p>
+            <w:pPr>
+              <w:tabs>
+                <w:tab w:val="left" w:pos="1455"/>
+              </w:tabs>
+              <w:jc w:val="center"/>
+              <w:rPr>
+                <w:sz w:val="24"/>
+                <w:szCs w:val="24"/>
+              </w:rPr>
+            </w:pPr>
+          </w:p>
+        </w:tc>
+        <w:tc>
+          <w:tcPr>
+            <w:tcW w:w="397" w:type="dxa"/>
+          </w:tcPr>
+          <w:p>
+            <w:pPr>
+              <w:tabs>
+                <w:tab w:val="left" w:pos="1455"/>
+              </w:tabs>
+              <w:jc w:val="center"/>
+              <w:rPr>
+                <w:sz w:val="24"/>
+                <w:szCs w:val="24"/>
+              </w:rPr>
+            </w:pPr>
+          </w:p>
+        </w:tc>
+        <w:tc>
+          <w:tcPr>
+            <w:tcW w:w="397" w:type="dxa"/>
+          </w:tcPr>
+          <w:p>
+            <w:pPr>
+              <w:tabs>
+                <w:tab w:val="left" w:pos="1455"/>
+              </w:tabs>
+              <w:jc w:val="center"/>
+              <w:rPr>
+                <w:sz w:val="24"/>
+                <w:szCs w:val="24"/>
+              </w:rPr>
+            </w:pPr>
+          </w:p>
+        </w:tc>
+        <w:tc>
+          <w:tcPr>
+            <w:tcW w:w="397" w:type="dxa"/>
+          </w:tcPr>
+          <w:p>
+            <w:pPr>
+              <w:tabs>
+                <w:tab w:val="left" w:pos="1455"/>
+              </w:tabs>
+              <w:jc w:val="center"/>
+              <w:rPr>
+                <w:sz w:val="24"/>
+                <w:szCs w:val="24"/>
+              </w:rPr>
+            </w:pPr>
+          </w:p>
+        </w:tc>
+      </w:tr>
+      <w:tr>
+        <w:trPr>
+          <w:jc w:val="center"/>
+        </w:trPr>
+        <w:tc>
+          <w:tcPr>
+            <w:tcW w:w="397" w:type="dxa"/>
+            <w:shd w:val="clear" w:color="auto" w:fill="BFBFBF" w:themeFill="background1" w:themeFillShade="BF"/>
+          </w:tcPr>
+          <w:p>
+            <w:pPr>
+              <w:tabs>
+                <w:tab w:val="left" w:pos="1455"/>
+              </w:tabs>
+              <w:jc w:val="center"/>
+              <w:rPr>
+                <w:b/>
+                <w:sz w:val="24"/>
+                <w:szCs w:val="24"/>
+              </w:rPr>
+            </w:pPr>
+            <w:r>
+              <w:rPr>
+                <w:b/>
+                <w:sz w:val="24"/>
+                <w:szCs w:val="24"/>
+              </w:rPr>
+              <w:t>2</w:t>
+            </w:r>
+          </w:p>
+        </w:tc>
+        <w:tc>
+          <w:tcPr>
+            <w:tcW w:w="397" w:type="dxa"/>
+          </w:tcPr>
+          <w:p>
+            <w:pPr>
+              <w:tabs>
+                <w:tab w:val="left" w:pos="1455"/>
+              </w:tabs>
+              <w:jc w:val="center"/>
+              <w:rPr>
+                <w:sz w:val="24"/>
+                <w:szCs w:val="24"/>
+              </w:rPr>
+            </w:pPr>
+          </w:p>
+        </w:tc>
+        <w:tc>
+          <w:tcPr>
+            <w:tcW w:w="397" w:type="dxa"/>
+          </w:tcPr>
+          <w:p>
+            <w:pPr>
+              <w:tabs>
+                <w:tab w:val="left" w:pos="1455"/>
+              </w:tabs>
+              <w:jc w:val="center"/>
+              <w:rPr>
+                <w:sz w:val="24"/>
+                <w:szCs w:val="24"/>
+              </w:rPr>
+            </w:pPr>
+          </w:p>
+        </w:tc>
+        <w:tc>
+          <w:tcPr>
+            <w:tcW w:w="397" w:type="dxa"/>
+          </w:tcPr>
+          <w:p>
+            <w:pPr>
+              <w:tabs>
+                <w:tab w:val="left" w:pos="1455"/>
+              </w:tabs>
+              <w:jc w:val="center"/>
+              <w:rPr>
+                <w:sz w:val="24"/>
+                <w:szCs w:val="24"/>
+              </w:rPr>
+            </w:pPr>
+          </w:p>
+        </w:tc>
+        <w:tc>
+          <w:tcPr>
+            <w:tcW w:w="397" w:type="dxa"/>
+          </w:tcPr>
+          <w:p>
+            <w:pPr>
+              <w:tabs>
+                <w:tab w:val="left" w:pos="1455"/>
+              </w:tabs>
+              <w:jc w:val="center"/>
+              <w:rPr>
+                <w:sz w:val="24"/>
+                <w:szCs w:val="24"/>
+              </w:rPr>
+            </w:pPr>
+          </w:p>
+        </w:tc>
+        <w:tc>
+          <w:tcPr>
+            <w:tcW w:w="397" w:type="dxa"/>
+          </w:tcPr>
+          <w:p>
+            <w:pPr>
+              <w:tabs>
+                <w:tab w:val="left" w:pos="1455"/>
+              </w:tabs>
+              <w:jc w:val="center"/>
+              <w:rPr>
+                <w:sz w:val="24"/>
+                <w:szCs w:val="24"/>
+              </w:rPr>
+            </w:pPr>
+          </w:p>
+        </w:tc>
+        <w:tc>
+          <w:tcPr>
+            <w:tcW w:w="397" w:type="dxa"/>
+          </w:tcPr>
+          <w:p>
+            <w:pPr>
+              <w:tabs>
+                <w:tab w:val="left" w:pos="1455"/>
+              </w:tabs>
+              <w:jc w:val="center"/>
+              <w:rPr>
+                <w:sz w:val="24"/>
+                <w:szCs w:val="24"/>
+              </w:rPr>
+            </w:pPr>
+          </w:p>
+        </w:tc>
+        <w:tc>
+          <w:tcPr>
+            <w:tcW w:w="397" w:type="dxa"/>
+          </w:tcPr>
+          <w:p>
+            <w:pPr>
+              <w:tabs>
+                <w:tab w:val="left" w:pos="1455"/>
+              </w:tabs>
+              <w:jc w:val="center"/>
+              <w:rPr>
+                <w:sz w:val="24"/>
+                <w:szCs w:val="24"/>
+              </w:rPr>
+            </w:pPr>
+          </w:p>
+        </w:tc>
+        <w:tc>
+          <w:tcPr>
+            <w:tcW w:w="397" w:type="dxa"/>
+          </w:tcPr>
+          <w:p>
+            <w:pPr>
+              <w:tabs>
+                <w:tab w:val="left" w:pos="1455"/>
+              </w:tabs>
+              <w:jc w:val="center"/>
+              <w:rPr>
+                <w:sz w:val="24"/>
+                <w:szCs w:val="24"/>
+              </w:rPr>
+            </w:pPr>
+          </w:p>
+        </w:tc>
+        <w:tc>
+          <w:tcPr>
+            <w:tcW w:w="397" w:type="dxa"/>
+          </w:tcPr>
+          <w:p>
+            <w:pPr>
+              <w:tabs>
+                <w:tab w:val="left" w:pos="1455"/>
+              </w:tabs>
+              <w:jc w:val="center"/>
+              <w:rPr>
+                <w:sz w:val="24"/>
+                <w:szCs w:val="24"/>
+              </w:rPr>
+            </w:pPr>
+          </w:p>
+        </w:tc>
+        <w:tc>
+          <w:tcPr>
+            <w:tcW w:w="397" w:type="dxa"/>
+          </w:tcPr>
+          <w:p>
+            <w:pPr>
+              <w:tabs>
+                <w:tab w:val="left" w:pos="1455"/>
+              </w:tabs>
+              <w:jc w:val="center"/>
+              <w:rPr>
+                <w:sz w:val="24"/>
+                <w:szCs w:val="24"/>
+              </w:rPr>
+            </w:pPr>
+          </w:p>
+        </w:tc>
+        <w:tc>
+          <w:tcPr>
+            <w:tcW w:w="397" w:type="dxa"/>
+          </w:tcPr>
+          <w:p>
+            <w:pPr>
+              <w:tabs>
+                <w:tab w:val="left" w:pos="1455"/>
+              </w:tabs>
+              <w:jc w:val="center"/>
+              <w:rPr>
+                <w:sz w:val="24"/>
+                <w:szCs w:val="24"/>
+              </w:rPr>
+            </w:pPr>
+          </w:p>
+        </w:tc>
+      </w:tr>
+      <w:tr>
+        <w:trPr>
+          <w:jc w:val="center"/>
+        </w:trPr>
+        <w:tc>
+          <w:tcPr>
+            <w:tcW w:w="397" w:type="dxa"/>
+            <w:shd w:val="clear" w:color="auto" w:fill="BFBFBF" w:themeFill="background1" w:themeFillShade="BF"/>
+          </w:tcPr>
+          <w:p>
+            <w:pPr>
+              <w:tabs>
+                <w:tab w:val="left" w:pos="1455"/>
+              </w:tabs>
+              <w:jc w:val="center"/>
+              <w:rPr>
+                <w:b/>
+                <w:sz w:val="24"/>
+                <w:szCs w:val="24"/>
+              </w:rPr>
+            </w:pPr>
+            <w:r>
+              <w:rPr>
+                <w:b/>
+                <w:sz w:val="24"/>
+                <w:szCs w:val="24"/>
+              </w:rPr>
+              <w:t>3</w:t>
+            </w:r>
+          </w:p>
+        </w:tc>
+        <w:tc>
+          <w:tcPr>
+            <w:tcW w:w="397" w:type="dxa"/>
+          </w:tcPr>
+          <w:p>
+            <w:pPr>
+              <w:tabs>
+                <w:tab w:val="left" w:pos="1455"/>
+              </w:tabs>
+              <w:jc w:val="center"/>
+              <w:rPr>
+                <w:sz w:val="24"/>
+                <w:szCs w:val="24"/>
+              </w:rPr>
+            </w:pPr>
+          </w:p>
+        </w:tc>
+        <w:tc>
+          <w:tcPr>
+            <w:tcW w:w="397" w:type="dxa"/>
+          </w:tcPr>
+          <w:p>
+            <w:pPr>
+              <w:tabs>
+                <w:tab w:val="left" w:pos="1455"/>
+              </w:tabs>
+              <w:jc w:val="center"/>
+              <w:rPr>
+                <w:sz w:val="24"/>
+                <w:szCs w:val="24"/>
+              </w:rPr>
+            </w:pPr>
+          </w:p>
+        </w:tc>
+        <w:tc>
+          <w:tcPr>
+            <w:tcW w:w="397" w:type="dxa"/>
+          </w:tcPr>
+          <w:p>
+            <w:pPr>
+              <w:tabs>
+                <w:tab w:val="left" w:pos="1455"/>
+              </w:tabs>
+              <w:jc w:val="center"/>
+              <w:rPr>
+                <w:sz w:val="24"/>
+                <w:szCs w:val="24"/>
+              </w:rPr>
+            </w:pPr>
+          </w:p>
+        </w:tc>
+        <w:tc>
+          <w:tcPr>
+            <w:tcW w:w="397" w:type="dxa"/>
+          </w:tcPr>
+          <w:p>
+            <w:pPr>
+              <w:tabs>
+                <w:tab w:val="left" w:pos="1455"/>
+              </w:tabs>
+              <w:jc w:val="center"/>
+              <w:rPr>
+                <w:sz w:val="24"/>
+                <w:szCs w:val="24"/>
+              </w:rPr>
+            </w:pPr>
+          </w:p>
+        </w:tc>
+        <w:tc>
+          <w:tcPr>
+            <w:tcW w:w="397" w:type="dxa"/>
+          </w:tcPr>
+          <w:p>
+            <w:pPr>
+              <w:tabs>
+                <w:tab w:val="left" w:pos="1455"/>
+              </w:tabs>
+              <w:jc w:val="center"/>
+              <w:rPr>
+                <w:sz w:val="24"/>
+                <w:szCs w:val="24"/>
+              </w:rPr>
+            </w:pPr>
+          </w:p>
+        </w:tc>
+        <w:tc>
+          <w:tcPr>
+            <w:tcW w:w="397" w:type="dxa"/>
+          </w:tcPr>
+          <w:p>
+            <w:pPr>
+              <w:tabs>
+                <w:tab w:val="left" w:pos="1455"/>
+              </w:tabs>
+              <w:jc w:val="center"/>
+              <w:rPr>
+                <w:sz w:val="24"/>
+                <w:szCs w:val="24"/>
+              </w:rPr>
+            </w:pPr>
+          </w:p>
+        </w:tc>
+        <w:tc>
+          <w:tcPr>
+            <w:tcW w:w="397" w:type="dxa"/>
+          </w:tcPr>
+          <w:p>
+            <w:pPr>
+              <w:tabs>
+                <w:tab w:val="left" w:pos="1455"/>
+              </w:tabs>
+              <w:jc w:val="center"/>
+              <w:rPr>
+                <w:sz w:val="24"/>
+                <w:szCs w:val="24"/>
+              </w:rPr>
+            </w:pPr>
+          </w:p>
+        </w:tc>
+        <w:tc>
+          <w:tcPr>
+            <w:tcW w:w="397" w:type="dxa"/>
+          </w:tcPr>
+          <w:p>
+            <w:pPr>
+              <w:tabs>
+                <w:tab w:val="left" w:pos="1455"/>
+              </w:tabs>
+              <w:jc w:val="center"/>
+              <w:rPr>
+                <w:sz w:val="24"/>
+                <w:szCs w:val="24"/>
+              </w:rPr>
+            </w:pPr>
+          </w:p>
+        </w:tc>
+        <w:tc>
+          <w:tcPr>
+            <w:tcW w:w="397" w:type="dxa"/>
+          </w:tcPr>
+          <w:p>
+            <w:pPr>
+              <w:tabs>
+                <w:tab w:val="left" w:pos="1455"/>
+              </w:tabs>
+              <w:jc w:val="center"/>
+              <w:rPr>
+                <w:sz w:val="24"/>
+                <w:szCs w:val="24"/>
+              </w:rPr>
+            </w:pPr>
+          </w:p>
+        </w:tc>
+        <w:tc>
+          <w:tcPr>
+            <w:tcW w:w="397" w:type="dxa"/>
+          </w:tcPr>
+          <w:p>
+            <w:pPr>
+              <w:tabs>
+                <w:tab w:val="left" w:pos="1455"/>
+              </w:tabs>
+              <w:jc w:val="center"/>
+              <w:rPr>
+                <w:sz w:val="24"/>
+                <w:szCs w:val="24"/>
+              </w:rPr>
+            </w:pPr>
+          </w:p>
+        </w:tc>
+        <w:tc>
+          <w:tcPr>
+            <w:tcW w:w="397" w:type="dxa"/>
+          </w:tcPr>
+          <w:p>
+            <w:pPr>
+              <w:tabs>
+                <w:tab w:val="left" w:pos="1455"/>
+              </w:tabs>
+              <w:jc w:val="center"/>
+              <w:rPr>
+                <w:sz w:val="24"/>
+                <w:szCs w:val="24"/>
+              </w:rPr>
+            </w:pPr>
+          </w:p>
+        </w:tc>
+      </w:tr>
+      <w:tr>
+        <w:trPr>
+          <w:jc w:val="center"/>
+        </w:trPr>
+        <w:tc>
+          <w:tcPr>
+            <w:tcW w:w="397" w:type="dxa"/>
+            <w:shd w:val="clear" w:color="auto" w:fill="BFBFBF" w:themeFill="background1" w:themeFillShade="BF"/>
+          </w:tcPr>
+          <w:p>
+            <w:pPr>
+              <w:tabs>
+                <w:tab w:val="left" w:pos="1455"/>
+              </w:tabs>
+              <w:jc w:val="center"/>
+              <w:rPr>
+                <w:b/>
+                <w:sz w:val="24"/>
+                <w:szCs w:val="24"/>
+              </w:rPr>
+            </w:pPr>
+            <w:r>
+              <w:rPr>
+                <w:b/>
+                <w:sz w:val="24"/>
+                <w:szCs w:val="24"/>
+              </w:rPr>
+              <w:t>4</w:t>
+            </w:r>
+          </w:p>
+        </w:tc>
+        <w:tc>
+          <w:tcPr>
+            <w:tcW w:w="397" w:type="dxa"/>
+          </w:tcPr>
+          <w:p>
+            <w:pPr>
+              <w:tabs>
+                <w:tab w:val="left" w:pos="1455"/>
+              </w:tabs>
+              <w:jc w:val="center"/>
+              <w:rPr>
+                <w:sz w:val="24"/>
+                <w:szCs w:val="24"/>
+              </w:rPr>
+            </w:pPr>
+          </w:p>
+        </w:tc>
+        <w:tc>
+          <w:tcPr>
+            <w:tcW w:w="397" w:type="dxa"/>
+          </w:tcPr>
+          <w:p>
+            <w:pPr>
+              <w:tabs>
+                <w:tab w:val="left" w:pos="1455"/>
+              </w:tabs>
+              <w:jc w:val="center"/>
+              <w:rPr>
+                <w:sz w:val="24"/>
+                <w:szCs w:val="24"/>
+              </w:rPr>
+            </w:pPr>
+            <w:r>
+              <w:rPr>
+                <w:sz w:val="24"/>
+                <w:szCs w:val="24"/>
+              </w:rPr>
+              <w:t>0</w:t>
+            </w:r>
+          </w:p>
+        </w:tc>
+        <w:tc>
+          <w:tcPr>
+            <w:tcW w:w="397" w:type="dxa"/>
+          </w:tcPr>
+          <w:p>
+            <w:pPr>
+              <w:tabs>
+                <w:tab w:val="left" w:pos="1455"/>
+              </w:tabs>
+              <w:jc w:val="center"/>
+              <w:rPr>
+                <w:sz w:val="24"/>
+                <w:szCs w:val="24"/>
+              </w:rPr>
+            </w:pPr>
+            <w:r>
+              <w:rPr>
+                <w:sz w:val="24"/>
+                <w:szCs w:val="24"/>
+              </w:rPr>
+              <w:t>1</w:t>
+            </w:r>
+          </w:p>
+        </w:tc>
+        <w:tc>
+          <w:tcPr>
+            <w:tcW w:w="397" w:type="dxa"/>
+          </w:tcPr>
+          <w:p>
+            <w:pPr>
+              <w:tabs>
+                <w:tab w:val="left" w:pos="1455"/>
+              </w:tabs>
+              <w:jc w:val="center"/>
+              <w:rPr>
+                <w:sz w:val="24"/>
+                <w:szCs w:val="24"/>
+              </w:rPr>
+            </w:pPr>
+            <w:r>
+              <w:rPr>
+                <w:sz w:val="24"/>
+                <w:szCs w:val="24"/>
+              </w:rPr>
+              <w:t>1</w:t>
+            </w:r>
+          </w:p>
+        </w:tc>
+        <w:tc>
+          <w:tcPr>
+            <w:tcW w:w="397" w:type="dxa"/>
+          </w:tcPr>
+          <w:p>
+            <w:pPr>
+              <w:tabs>
+                <w:tab w:val="left" w:pos="1455"/>
+              </w:tabs>
+              <w:jc w:val="center"/>
+              <w:rPr>
+                <w:sz w:val="24"/>
+                <w:szCs w:val="24"/>
+              </w:rPr>
+            </w:pPr>
+            <w:r>
+              <w:rPr>
+                <w:sz w:val="24"/>
+                <w:szCs w:val="24"/>
+              </w:rPr>
+              <w:t>1</w:t>
+            </w:r>
+          </w:p>
+        </w:tc>
+        <w:tc>
+          <w:tcPr>
+            <w:tcW w:w="397" w:type="dxa"/>
+          </w:tcPr>
+          <w:p>
+            <w:pPr>
+              <w:tabs>
+                <w:tab w:val="left" w:pos="1455"/>
+              </w:tabs>
+              <w:jc w:val="center"/>
+              <w:rPr>
+                <w:sz w:val="24"/>
+                <w:szCs w:val="24"/>
+              </w:rPr>
+            </w:pPr>
+            <w:r>
+              <w:rPr>
+                <w:sz w:val="24"/>
+                <w:szCs w:val="24"/>
+              </w:rPr>
+              <w:t>0</w:t>
+            </w:r>
+          </w:p>
+        </w:tc>
+        <w:tc>
+          <w:tcPr>
+            <w:tcW w:w="397" w:type="dxa"/>
+          </w:tcPr>
+          <w:p>
+            <w:pPr>
+              <w:tabs>
+                <w:tab w:val="left" w:pos="1455"/>
+              </w:tabs>
+              <w:jc w:val="center"/>
+              <w:rPr>
+                <w:sz w:val="24"/>
+                <w:szCs w:val="24"/>
+              </w:rPr>
+            </w:pPr>
+          </w:p>
+        </w:tc>
+        <w:tc>
+          <w:tcPr>
+            <w:tcW w:w="397" w:type="dxa"/>
+          </w:tcPr>
+          <w:p>
+            <w:pPr>
+              <w:tabs>
+                <w:tab w:val="left" w:pos="1455"/>
+              </w:tabs>
+              <w:jc w:val="center"/>
+              <w:rPr>
+                <w:sz w:val="24"/>
+                <w:szCs w:val="24"/>
+              </w:rPr>
+            </w:pPr>
+          </w:p>
+        </w:tc>
+        <w:tc>
+          <w:tcPr>
+            <w:tcW w:w="397" w:type="dxa"/>
+          </w:tcPr>
+          <w:p>
+            <w:pPr>
+              <w:tabs>
+                <w:tab w:val="left" w:pos="1455"/>
+              </w:tabs>
+              <w:jc w:val="center"/>
+              <w:rPr>
+                <w:sz w:val="24"/>
+                <w:szCs w:val="24"/>
+              </w:rPr>
+            </w:pPr>
+          </w:p>
+        </w:tc>
+        <w:tc>
+          <w:tcPr>
+            <w:tcW w:w="397" w:type="dxa"/>
+          </w:tcPr>
+          <w:p>
+            <w:pPr>
+              <w:tabs>
+                <w:tab w:val="left" w:pos="1455"/>
+              </w:tabs>
+              <w:jc w:val="center"/>
+              <w:rPr>
+                <w:sz w:val="24"/>
+                <w:szCs w:val="24"/>
+              </w:rPr>
+            </w:pPr>
+          </w:p>
+        </w:tc>
+        <w:tc>
+          <w:tcPr>
+            <w:tcW w:w="397" w:type="dxa"/>
+          </w:tcPr>
+          <w:p>
+            <w:pPr>
+              <w:tabs>
+                <w:tab w:val="left" w:pos="1455"/>
+              </w:tabs>
+              <w:jc w:val="center"/>
+              <w:rPr>
+                <w:sz w:val="24"/>
+                <w:szCs w:val="24"/>
+              </w:rPr>
+            </w:pPr>
+          </w:p>
+        </w:tc>
+      </w:tr>
+      <w:tr>
+        <w:trPr>
+          <w:jc w:val="center"/>
+        </w:trPr>
+        <w:tc>
+          <w:tcPr>
+            <w:tcW w:w="397" w:type="dxa"/>
+            <w:shd w:val="clear" w:color="auto" w:fill="BFBFBF" w:themeFill="background1" w:themeFillShade="BF"/>
+          </w:tcPr>
+          <w:p>
+            <w:pPr>
+              <w:tabs>
+                <w:tab w:val="left" w:pos="1455"/>
+              </w:tabs>
+              <w:jc w:val="center"/>
+              <w:rPr>
+                <w:b/>
+                <w:sz w:val="24"/>
+                <w:szCs w:val="24"/>
+              </w:rPr>
+            </w:pPr>
+            <w:r>
+              <w:rPr>
+                <w:b/>
+                <w:sz w:val="24"/>
+                <w:szCs w:val="24"/>
+              </w:rPr>
+              <w:t>5</w:t>
+            </w:r>
+          </w:p>
+        </w:tc>
+        <w:tc>
+          <w:tcPr>
+            <w:tcW w:w="397" w:type="dxa"/>
+          </w:tcPr>
+          <w:p>
+            <w:pPr>
+              <w:tabs>
+                <w:tab w:val="left" w:pos="1455"/>
+              </w:tabs>
+              <w:jc w:val="center"/>
+              <w:rPr>
+                <w:sz w:val="24"/>
+                <w:szCs w:val="24"/>
+              </w:rPr>
+            </w:pPr>
+          </w:p>
+        </w:tc>
+        <w:tc>
+          <w:tcPr>
+            <w:tcW w:w="397" w:type="dxa"/>
+          </w:tcPr>
+          <w:p>
+            <w:pPr>
+              <w:tabs>
+                <w:tab w:val="left" w:pos="1455"/>
+              </w:tabs>
+              <w:jc w:val="center"/>
+              <w:rPr>
+                <w:sz w:val="24"/>
+                <w:szCs w:val="24"/>
+              </w:rPr>
+            </w:pPr>
+            <w:r>
+              <w:rPr>
+                <w:sz w:val="24"/>
+                <w:szCs w:val="24"/>
+              </w:rPr>
+              <w:t>0</w:t>
+            </w:r>
+          </w:p>
+        </w:tc>
+        <w:tc>
+          <w:tcPr>
+            <w:tcW w:w="397" w:type="dxa"/>
+          </w:tcPr>
+          <w:p>
+            <w:pPr>
+              <w:tabs>
+                <w:tab w:val="left" w:pos="1455"/>
+              </w:tabs>
+              <w:jc w:val="center"/>
+              <w:rPr>
+                <w:sz w:val="24"/>
+                <w:szCs w:val="24"/>
+              </w:rPr>
+            </w:pPr>
+            <w:r>
+              <w:rPr>
+                <w:sz w:val="24"/>
+                <w:szCs w:val="24"/>
+              </w:rPr>
+              <w:t>2</w:t>
+            </w:r>
+          </w:p>
+        </w:tc>
+        <w:tc>
+          <w:tcPr>
+            <w:tcW w:w="397" w:type="dxa"/>
+            <w:shd w:val="clear" w:color="auto" w:fill="A8D08D" w:themeFill="accent6" w:themeFillTint="99"/>
+          </w:tcPr>
+          <w:p>
+            <w:pPr>
+              <w:tabs>
+                <w:tab w:val="left" w:pos="1455"/>
+              </w:tabs>
+              <w:jc w:val="center"/>
+              <w:rPr>
+                <w:sz w:val="24"/>
+                <w:szCs w:val="24"/>
+              </w:rPr>
+            </w:pPr>
+            <w:r>
+              <w:rPr>
+                <w:sz w:val="24"/>
+                <w:szCs w:val="24"/>
+              </w:rPr>
+              <w:t>2</w:t>
+            </w:r>
+          </w:p>
+        </w:tc>
+        <w:tc>
+          <w:tcPr>
+            <w:tcW w:w="397" w:type="dxa"/>
+          </w:tcPr>
+          <w:p>
+            <w:pPr>
+              <w:tabs>
+                <w:tab w:val="left" w:pos="1455"/>
+              </w:tabs>
+              <w:jc w:val="center"/>
+              <w:rPr>
+                <w:sz w:val="24"/>
+                <w:szCs w:val="24"/>
+              </w:rPr>
+            </w:pPr>
+            <w:r>
+              <w:rPr>
+                <w:sz w:val="24"/>
+                <w:szCs w:val="24"/>
+              </w:rPr>
+              <w:t>3</w:t>
+            </w:r>
+          </w:p>
+        </w:tc>
+        <w:tc>
+          <w:tcPr>
+            <w:tcW w:w="397" w:type="dxa"/>
+          </w:tcPr>
+          <w:p>
+            <w:pPr>
+              <w:tabs>
+                <w:tab w:val="left" w:pos="1455"/>
+              </w:tabs>
+              <w:jc w:val="center"/>
+              <w:rPr>
+                <w:sz w:val="24"/>
+                <w:szCs w:val="24"/>
+              </w:rPr>
+            </w:pPr>
+            <w:r>
+              <w:rPr>
+                <w:sz w:val="24"/>
+                <w:szCs w:val="24"/>
+              </w:rPr>
+              <w:t>1</w:t>
+            </w:r>
+          </w:p>
+        </w:tc>
+        <w:tc>
+          <w:tcPr>
+            <w:tcW w:w="397" w:type="dxa"/>
+          </w:tcPr>
+          <w:p>
+            <w:pPr>
+              <w:tabs>
+                <w:tab w:val="left" w:pos="1455"/>
+              </w:tabs>
+              <w:jc w:val="center"/>
+              <w:rPr>
+                <w:sz w:val="24"/>
+                <w:szCs w:val="24"/>
+              </w:rPr>
+            </w:pPr>
+          </w:p>
+        </w:tc>
+        <w:tc>
+          <w:tcPr>
+            <w:tcW w:w="397" w:type="dxa"/>
+          </w:tcPr>
+          <w:p>
+            <w:pPr>
+              <w:tabs>
+                <w:tab w:val="left" w:pos="1455"/>
+              </w:tabs>
+              <w:jc w:val="center"/>
+              <w:rPr>
+                <w:sz w:val="24"/>
+                <w:szCs w:val="24"/>
+              </w:rPr>
+            </w:pPr>
+          </w:p>
+        </w:tc>
+        <w:tc>
+          <w:tcPr>
+            <w:tcW w:w="397" w:type="dxa"/>
+          </w:tcPr>
+          <w:p>
+            <w:pPr>
+              <w:tabs>
+                <w:tab w:val="left" w:pos="1455"/>
+              </w:tabs>
+              <w:jc w:val="center"/>
+              <w:rPr>
+                <w:sz w:val="24"/>
+                <w:szCs w:val="24"/>
+              </w:rPr>
+            </w:pPr>
+          </w:p>
+        </w:tc>
+        <w:tc>
+          <w:tcPr>
+            <w:tcW w:w="397" w:type="dxa"/>
+          </w:tcPr>
+          <w:p>
+            <w:pPr>
+              <w:tabs>
+                <w:tab w:val="left" w:pos="1455"/>
+              </w:tabs>
+              <w:jc w:val="center"/>
+              <w:rPr>
+                <w:sz w:val="24"/>
+                <w:szCs w:val="24"/>
+              </w:rPr>
+            </w:pPr>
+          </w:p>
+        </w:tc>
+        <w:tc>
+          <w:tcPr>
+            <w:tcW w:w="397" w:type="dxa"/>
+          </w:tcPr>
+          <w:p>
+            <w:pPr>
+              <w:tabs>
+                <w:tab w:val="left" w:pos="1455"/>
+              </w:tabs>
+              <w:jc w:val="center"/>
+              <w:rPr>
+                <w:sz w:val="24"/>
+                <w:szCs w:val="24"/>
+              </w:rPr>
+            </w:pPr>
+          </w:p>
+        </w:tc>
+      </w:tr>
+      <w:tr>
+        <w:trPr>
+          <w:jc w:val="center"/>
+        </w:trPr>
+        <w:tc>
+          <w:tcPr>
+            <w:tcW w:w="397" w:type="dxa"/>
+            <w:shd w:val="clear" w:color="auto" w:fill="BFBFBF" w:themeFill="background1" w:themeFillShade="BF"/>
+          </w:tcPr>
+          <w:p>
+            <w:pPr>
+              <w:tabs>
+                <w:tab w:val="left" w:pos="1455"/>
+              </w:tabs>
+              <w:jc w:val="center"/>
+              <w:rPr>
+                <w:b/>
+                <w:sz w:val="24"/>
+                <w:szCs w:val="24"/>
+              </w:rPr>
+            </w:pPr>
+            <w:r>
+              <w:rPr>
+                <w:b/>
+                <w:sz w:val="24"/>
+                <w:szCs w:val="24"/>
+              </w:rPr>
+              <w:t>6</w:t>
+            </w:r>
+          </w:p>
+        </w:tc>
+        <w:tc>
+          <w:tcPr>
+            <w:tcW w:w="397" w:type="dxa"/>
+          </w:tcPr>
+          <w:p>
+            <w:pPr>
+              <w:tabs>
+                <w:tab w:val="left" w:pos="1455"/>
+              </w:tabs>
+              <w:jc w:val="center"/>
+              <w:rPr>
+                <w:sz w:val="24"/>
+                <w:szCs w:val="24"/>
+              </w:rPr>
+            </w:pPr>
+          </w:p>
+        </w:tc>
+        <w:tc>
+          <w:tcPr>
+            <w:tcW w:w="397" w:type="dxa"/>
+          </w:tcPr>
+          <w:p>
+            <w:pPr>
+              <w:tabs>
+                <w:tab w:val="left" w:pos="1455"/>
+              </w:tabs>
+              <w:jc w:val="center"/>
+              <w:rPr>
+                <w:sz w:val="24"/>
+                <w:szCs w:val="24"/>
+              </w:rPr>
+            </w:pPr>
+            <w:r>
+              <w:rPr>
+                <w:sz w:val="24"/>
+                <w:szCs w:val="24"/>
+              </w:rPr>
+              <w:t>1</w:t>
+            </w:r>
+          </w:p>
+        </w:tc>
+        <w:tc>
+          <w:tcPr>
+            <w:tcW w:w="397" w:type="dxa"/>
+          </w:tcPr>
+          <w:p>
+            <w:pPr>
+              <w:tabs>
+                <w:tab w:val="left" w:pos="1455"/>
+              </w:tabs>
+              <w:jc w:val="center"/>
+              <w:rPr>
+                <w:sz w:val="24"/>
+                <w:szCs w:val="24"/>
+              </w:rPr>
+            </w:pPr>
+            <w:r>
+              <w:rPr>
+                <w:sz w:val="24"/>
+                <w:szCs w:val="24"/>
+              </w:rPr>
+              <w:t>3</w:t>
+            </w:r>
+          </w:p>
+        </w:tc>
+        <w:tc>
+          <w:tcPr>
+            <w:tcW w:w="397" w:type="dxa"/>
+            <w:shd w:val="clear" w:color="auto" w:fill="A8D08D" w:themeFill="accent6" w:themeFillTint="99"/>
+          </w:tcPr>
+          <w:p>
+            <w:pPr>
+              <w:tabs>
+                <w:tab w:val="left" w:pos="1455"/>
+              </w:tabs>
+              <w:jc w:val="center"/>
+              <w:rPr>
+                <w:sz w:val="24"/>
+                <w:szCs w:val="24"/>
+              </w:rPr>
+            </w:pPr>
+            <w:r>
+              <w:rPr>
+                <w:sz w:val="24"/>
+                <w:szCs w:val="24"/>
+              </w:rPr>
+              <w:t>4</w:t>
+            </w:r>
+          </w:p>
+        </w:tc>
+        <w:tc>
+          <w:tcPr>
+            <w:tcW w:w="397" w:type="dxa"/>
+            <w:shd w:val="clear" w:color="auto" w:fill="A8D08D" w:themeFill="accent6" w:themeFillTint="99"/>
+          </w:tcPr>
+          <w:p>
+            <w:pPr>
+              <w:tabs>
+                <w:tab w:val="left" w:pos="1455"/>
+              </w:tabs>
+              <w:jc w:val="center"/>
+              <w:rPr>
+                <w:sz w:val="24"/>
+                <w:szCs w:val="24"/>
+              </w:rPr>
+            </w:pPr>
+            <w:r>
+              <w:rPr>
+                <w:sz w:val="24"/>
+                <w:szCs w:val="24"/>
+              </w:rPr>
+              <w:t>3</w:t>
+            </w:r>
+          </w:p>
+        </w:tc>
+        <w:tc>
+          <w:tcPr>
+            <w:tcW w:w="397" w:type="dxa"/>
+          </w:tcPr>
+          <w:p>
+            <w:pPr>
+              <w:tabs>
+                <w:tab w:val="left" w:pos="1455"/>
+              </w:tabs>
+              <w:jc w:val="center"/>
+              <w:rPr>
+                <w:sz w:val="24"/>
+                <w:szCs w:val="24"/>
+              </w:rPr>
+            </w:pPr>
+            <w:r>
+              <w:rPr>
+                <w:sz w:val="24"/>
+                <w:szCs w:val="24"/>
+              </w:rPr>
+              <w:t>2</w:t>
+            </w:r>
+          </w:p>
+        </w:tc>
+        <w:tc>
+          <w:tcPr>
+            <w:tcW w:w="397" w:type="dxa"/>
+          </w:tcPr>
+          <w:p>
+            <w:pPr>
+              <w:tabs>
+                <w:tab w:val="left" w:pos="1455"/>
+              </w:tabs>
+              <w:jc w:val="center"/>
+              <w:rPr>
+                <w:sz w:val="24"/>
+                <w:szCs w:val="24"/>
+              </w:rPr>
+            </w:pPr>
+          </w:p>
+        </w:tc>
+        <w:tc>
+          <w:tcPr>
+            <w:tcW w:w="397" w:type="dxa"/>
+          </w:tcPr>
+          <w:p>
+            <w:pPr>
+              <w:tabs>
+                <w:tab w:val="left" w:pos="1455"/>
+              </w:tabs>
+              <w:jc w:val="center"/>
+              <w:rPr>
+                <w:sz w:val="24"/>
+                <w:szCs w:val="24"/>
+              </w:rPr>
+            </w:pPr>
+          </w:p>
+        </w:tc>
+        <w:tc>
+          <w:tcPr>
+            <w:tcW w:w="397" w:type="dxa"/>
+          </w:tcPr>
+          <w:p>
+            <w:pPr>
+              <w:tabs>
+                <w:tab w:val="left" w:pos="1455"/>
+              </w:tabs>
+              <w:jc w:val="center"/>
+              <w:rPr>
+                <w:sz w:val="24"/>
+                <w:szCs w:val="24"/>
+              </w:rPr>
+            </w:pPr>
+          </w:p>
+        </w:tc>
+        <w:tc>
+          <w:tcPr>
+            <w:tcW w:w="397" w:type="dxa"/>
+          </w:tcPr>
+          <w:p>
+            <w:pPr>
+              <w:tabs>
+                <w:tab w:val="left" w:pos="1455"/>
+              </w:tabs>
+              <w:jc w:val="center"/>
+              <w:rPr>
+                <w:sz w:val="24"/>
+                <w:szCs w:val="24"/>
+              </w:rPr>
+            </w:pPr>
+          </w:p>
+        </w:tc>
+        <w:tc>
+          <w:tcPr>
+            <w:tcW w:w="397" w:type="dxa"/>
+          </w:tcPr>
+          <w:p>
+            <w:pPr>
+              <w:tabs>
+                <w:tab w:val="left" w:pos="1455"/>
+              </w:tabs>
+              <w:jc w:val="center"/>
+              <w:rPr>
+                <w:sz w:val="24"/>
+                <w:szCs w:val="24"/>
+              </w:rPr>
+            </w:pPr>
+          </w:p>
+        </w:tc>
+      </w:tr>
+      <w:tr>
+        <w:trPr>
+          <w:jc w:val="center"/>
+        </w:trPr>
+        <w:tc>
+          <w:tcPr>
+            <w:tcW w:w="397" w:type="dxa"/>
+            <w:shd w:val="clear" w:color="auto" w:fill="BFBFBF" w:themeFill="background1" w:themeFillShade="BF"/>
+          </w:tcPr>
+          <w:p>
+            <w:pPr>
+              <w:tabs>
+                <w:tab w:val="left" w:pos="1455"/>
+              </w:tabs>
+              <w:jc w:val="center"/>
+              <w:rPr>
+                <w:b/>
+                <w:sz w:val="24"/>
+                <w:szCs w:val="24"/>
+              </w:rPr>
+            </w:pPr>
+            <w:r>
+              <w:rPr>
+                <w:b/>
+                <w:sz w:val="24"/>
+                <w:szCs w:val="24"/>
+              </w:rPr>
+              <w:t>7</w:t>
+            </w:r>
+          </w:p>
+        </w:tc>
+        <w:tc>
+          <w:tcPr>
+            <w:tcW w:w="397" w:type="dxa"/>
+          </w:tcPr>
+          <w:p>
+            <w:pPr>
+              <w:tabs>
+                <w:tab w:val="left" w:pos="1455"/>
+              </w:tabs>
+              <w:jc w:val="center"/>
+              <w:rPr>
+                <w:sz w:val="24"/>
+                <w:szCs w:val="24"/>
+              </w:rPr>
+            </w:pPr>
+          </w:p>
+        </w:tc>
+        <w:tc>
+          <w:tcPr>
+            <w:tcW w:w="397" w:type="dxa"/>
+          </w:tcPr>
+          <w:p>
+            <w:pPr>
+              <w:tabs>
+                <w:tab w:val="left" w:pos="1455"/>
+              </w:tabs>
+              <w:jc w:val="center"/>
+              <w:rPr>
+                <w:sz w:val="24"/>
+                <w:szCs w:val="24"/>
+              </w:rPr>
+            </w:pPr>
+            <w:r>
+              <w:rPr>
+                <w:sz w:val="24"/>
+                <w:szCs w:val="24"/>
+              </w:rPr>
+              <w:t>1</w:t>
+            </w:r>
+          </w:p>
+        </w:tc>
+        <w:tc>
+          <w:tcPr>
+            <w:tcW w:w="397" w:type="dxa"/>
+            <w:shd w:val="clear" w:color="auto" w:fill="A8D08D" w:themeFill="accent6" w:themeFillTint="99"/>
+          </w:tcPr>
+          <w:p>
+            <w:pPr>
+              <w:tabs>
+                <w:tab w:val="left" w:pos="1455"/>
+              </w:tabs>
+              <w:jc w:val="center"/>
+              <w:rPr>
+                <w:sz w:val="24"/>
+                <w:szCs w:val="24"/>
+              </w:rPr>
+            </w:pPr>
+            <w:r>
+              <w:rPr>
+                <w:sz w:val="24"/>
+                <w:szCs w:val="24"/>
+              </w:rPr>
+              <w:t>1</w:t>
+            </w:r>
+          </w:p>
+        </w:tc>
+        <w:tc>
+          <w:tcPr>
+            <w:tcW w:w="397" w:type="dxa"/>
+          </w:tcPr>
+          <w:p>
+            <w:pPr>
+              <w:tabs>
+                <w:tab w:val="left" w:pos="1455"/>
+              </w:tabs>
+              <w:jc w:val="center"/>
+              <w:rPr>
+                <w:sz w:val="24"/>
+                <w:szCs w:val="24"/>
+              </w:rPr>
+            </w:pPr>
+            <w:r>
+              <w:rPr>
+                <w:sz w:val="24"/>
+                <w:szCs w:val="24"/>
+              </w:rPr>
+              <w:t>4</w:t>
+            </w:r>
+          </w:p>
+        </w:tc>
+        <w:tc>
+          <w:tcPr>
+            <w:tcW w:w="397" w:type="dxa"/>
+            <w:shd w:val="clear" w:color="auto" w:fill="A8D08D" w:themeFill="accent6" w:themeFillTint="99"/>
+          </w:tcPr>
+          <w:p>
+            <w:pPr>
+              <w:tabs>
+                <w:tab w:val="left" w:pos="1455"/>
+              </w:tabs>
+              <w:jc w:val="center"/>
+              <w:rPr>
+                <w:sz w:val="24"/>
+                <w:szCs w:val="24"/>
+              </w:rPr>
+            </w:pPr>
+            <w:r>
+              <w:rPr>
+                <w:sz w:val="24"/>
+                <w:szCs w:val="24"/>
+              </w:rPr>
+              <w:t>2</w:t>
+            </w:r>
+          </w:p>
+        </w:tc>
+        <w:tc>
+          <w:tcPr>
+            <w:tcW w:w="397" w:type="dxa"/>
+          </w:tcPr>
+          <w:p>
+            <w:pPr>
+              <w:tabs>
+                <w:tab w:val="left" w:pos="1455"/>
+              </w:tabs>
+              <w:jc w:val="center"/>
+              <w:rPr>
+                <w:sz w:val="24"/>
+                <w:szCs w:val="24"/>
+              </w:rPr>
+            </w:pPr>
+            <w:r>
+              <w:rPr>
+                <w:sz w:val="24"/>
+                <w:szCs w:val="24"/>
+              </w:rPr>
+              <w:t>2</w:t>
+            </w:r>
+          </w:p>
+        </w:tc>
+        <w:tc>
+          <w:tcPr>
+            <w:tcW w:w="397" w:type="dxa"/>
+          </w:tcPr>
+          <w:p>
+            <w:pPr>
+              <w:tabs>
+                <w:tab w:val="left" w:pos="1455"/>
+              </w:tabs>
+              <w:jc w:val="center"/>
+              <w:rPr>
+                <w:sz w:val="24"/>
+                <w:szCs w:val="24"/>
+              </w:rPr>
+            </w:pPr>
+          </w:p>
+        </w:tc>
+        <w:tc>
+          <w:tcPr>
+            <w:tcW w:w="397" w:type="dxa"/>
+          </w:tcPr>
+          <w:p>
+            <w:pPr>
+              <w:tabs>
+                <w:tab w:val="left" w:pos="1455"/>
+              </w:tabs>
+              <w:jc w:val="center"/>
+              <w:rPr>
+                <w:sz w:val="24"/>
+                <w:szCs w:val="24"/>
+              </w:rPr>
+            </w:pPr>
+          </w:p>
+        </w:tc>
+        <w:tc>
+          <w:tcPr>
+            <w:tcW w:w="397" w:type="dxa"/>
+          </w:tcPr>
+          <w:p>
+            <w:pPr>
+              <w:tabs>
+                <w:tab w:val="left" w:pos="1455"/>
+              </w:tabs>
+              <w:jc w:val="center"/>
+              <w:rPr>
+                <w:sz w:val="24"/>
+                <w:szCs w:val="24"/>
+              </w:rPr>
+            </w:pPr>
+          </w:p>
+        </w:tc>
+        <w:tc>
+          <w:tcPr>
+            <w:tcW w:w="397" w:type="dxa"/>
+          </w:tcPr>
+          <w:p>
+            <w:pPr>
+              <w:tabs>
+                <w:tab w:val="left" w:pos="1455"/>
+              </w:tabs>
+              <w:jc w:val="center"/>
+              <w:rPr>
+                <w:sz w:val="24"/>
+                <w:szCs w:val="24"/>
+              </w:rPr>
+            </w:pPr>
+          </w:p>
+        </w:tc>
+        <w:tc>
+          <w:tcPr>
+            <w:tcW w:w="397" w:type="dxa"/>
+          </w:tcPr>
+          <w:p>
+            <w:pPr>
+              <w:tabs>
+                <w:tab w:val="left" w:pos="1455"/>
+              </w:tabs>
+              <w:jc w:val="center"/>
+              <w:rPr>
+                <w:sz w:val="24"/>
+                <w:szCs w:val="24"/>
+              </w:rPr>
+            </w:pPr>
+          </w:p>
+        </w:tc>
+      </w:tr>
+      <w:tr>
+        <w:trPr>
+          <w:jc w:val="center"/>
+        </w:trPr>
+        <w:tc>
+          <w:tcPr>
+            <w:tcW w:w="397" w:type="dxa"/>
+            <w:shd w:val="clear" w:color="auto" w:fill="BFBFBF" w:themeFill="background1" w:themeFillShade="BF"/>
+          </w:tcPr>
+          <w:p>
+            <w:pPr>
+              <w:tabs>
+                <w:tab w:val="left" w:pos="1455"/>
+              </w:tabs>
+              <w:jc w:val="center"/>
+              <w:rPr>
+                <w:b/>
+                <w:sz w:val="24"/>
+                <w:szCs w:val="24"/>
+              </w:rPr>
+            </w:pPr>
+            <w:r>
+              <w:rPr>
+                <w:b/>
+                <w:sz w:val="24"/>
+                <w:szCs w:val="24"/>
+              </w:rPr>
+              <w:t>8</w:t>
+            </w:r>
+          </w:p>
+        </w:tc>
+        <w:tc>
+          <w:tcPr>
+            <w:tcW w:w="397" w:type="dxa"/>
+          </w:tcPr>
+          <w:p>
+            <w:pPr>
+              <w:tabs>
+                <w:tab w:val="left" w:pos="1455"/>
+              </w:tabs>
+              <w:jc w:val="center"/>
+              <w:rPr>
+                <w:sz w:val="24"/>
+                <w:szCs w:val="24"/>
+              </w:rPr>
+            </w:pPr>
+          </w:p>
+        </w:tc>
+        <w:tc>
+          <w:tcPr>
+            <w:tcW w:w="397" w:type="dxa"/>
+          </w:tcPr>
+          <w:p>
+            <w:pPr>
+              <w:tabs>
+                <w:tab w:val="left" w:pos="1455"/>
+              </w:tabs>
+              <w:jc w:val="center"/>
+              <w:rPr>
+                <w:sz w:val="24"/>
+                <w:szCs w:val="24"/>
+              </w:rPr>
+            </w:pPr>
+            <w:r>
+              <w:rPr>
+                <w:sz w:val="24"/>
+                <w:szCs w:val="24"/>
+              </w:rPr>
+              <w:t>1</w:t>
+            </w:r>
+          </w:p>
+        </w:tc>
+        <w:tc>
+          <w:tcPr>
+            <w:tcW w:w="397" w:type="dxa"/>
+          </w:tcPr>
+          <w:p>
+            <w:pPr>
+              <w:tabs>
+                <w:tab w:val="left" w:pos="1455"/>
+              </w:tabs>
+              <w:jc w:val="center"/>
+              <w:rPr>
+                <w:sz w:val="24"/>
+                <w:szCs w:val="24"/>
+              </w:rPr>
+            </w:pPr>
+            <w:r>
+              <w:rPr>
+                <w:sz w:val="24"/>
+                <w:szCs w:val="24"/>
+              </w:rPr>
+              <w:t>1</w:t>
+            </w:r>
+          </w:p>
+        </w:tc>
+        <w:tc>
+          <w:tcPr>
+            <w:tcW w:w="397" w:type="dxa"/>
+          </w:tcPr>
+          <w:p>
+            <w:pPr>
+              <w:tabs>
+                <w:tab w:val="left" w:pos="1455"/>
+              </w:tabs>
+              <w:jc w:val="center"/>
+              <w:rPr>
+                <w:sz w:val="24"/>
+                <w:szCs w:val="24"/>
+              </w:rPr>
+            </w:pPr>
+            <w:r>
+              <w:rPr>
+                <w:sz w:val="24"/>
+                <w:szCs w:val="24"/>
+              </w:rPr>
+              <w:t>2</w:t>
+            </w:r>
+          </w:p>
+        </w:tc>
+        <w:tc>
+          <w:tcPr>
+            <w:tcW w:w="397" w:type="dxa"/>
+          </w:tcPr>
+          <w:p>
+            <w:pPr>
+              <w:tabs>
+                <w:tab w:val="left" w:pos="1455"/>
+              </w:tabs>
+              <w:jc w:val="center"/>
+              <w:rPr>
+                <w:sz w:val="24"/>
+                <w:szCs w:val="24"/>
+              </w:rPr>
+            </w:pPr>
+            <w:r>
+              <w:rPr>
+                <w:sz w:val="24"/>
+                <w:szCs w:val="24"/>
+              </w:rPr>
+              <w:t>1</w:t>
+            </w:r>
+          </w:p>
+        </w:tc>
+        <w:tc>
+          <w:tcPr>
+            <w:tcW w:w="397" w:type="dxa"/>
+          </w:tcPr>
+          <w:p>
+            <w:pPr>
+              <w:tabs>
+                <w:tab w:val="left" w:pos="1455"/>
+              </w:tabs>
+              <w:jc w:val="center"/>
+              <w:rPr>
+                <w:sz w:val="24"/>
+                <w:szCs w:val="24"/>
+              </w:rPr>
+            </w:pPr>
+            <w:r>
+              <w:rPr>
+                <w:sz w:val="24"/>
+                <w:szCs w:val="24"/>
+              </w:rPr>
+              <w:t>1</w:t>
+            </w:r>
+          </w:p>
+        </w:tc>
+        <w:tc>
+          <w:tcPr>
+            <w:tcW w:w="397" w:type="dxa"/>
+          </w:tcPr>
+          <w:p>
+            <w:pPr>
+              <w:tabs>
+                <w:tab w:val="left" w:pos="1455"/>
+              </w:tabs>
+              <w:jc w:val="center"/>
+              <w:rPr>
+                <w:sz w:val="24"/>
+                <w:szCs w:val="24"/>
+              </w:rPr>
+            </w:pPr>
+          </w:p>
+        </w:tc>
+        <w:tc>
+          <w:tcPr>
+            <w:tcW w:w="397" w:type="dxa"/>
+          </w:tcPr>
+          <w:p>
+            <w:pPr>
+              <w:tabs>
+                <w:tab w:val="left" w:pos="1455"/>
+              </w:tabs>
+              <w:jc w:val="center"/>
+              <w:rPr>
+                <w:sz w:val="24"/>
+                <w:szCs w:val="24"/>
+              </w:rPr>
+            </w:pPr>
+          </w:p>
+        </w:tc>
+        <w:tc>
+          <w:tcPr>
+            <w:tcW w:w="397" w:type="dxa"/>
+          </w:tcPr>
+          <w:p>
+            <w:pPr>
+              <w:tabs>
+                <w:tab w:val="left" w:pos="1455"/>
+              </w:tabs>
+              <w:jc w:val="center"/>
+              <w:rPr>
+                <w:sz w:val="24"/>
+                <w:szCs w:val="24"/>
+              </w:rPr>
+            </w:pPr>
+          </w:p>
+        </w:tc>
+        <w:tc>
+          <w:tcPr>
+            <w:tcW w:w="397" w:type="dxa"/>
+          </w:tcPr>
+          <w:p>
+            <w:pPr>
+              <w:tabs>
+                <w:tab w:val="left" w:pos="1455"/>
+              </w:tabs>
+              <w:jc w:val="center"/>
+              <w:rPr>
+                <w:sz w:val="24"/>
+                <w:szCs w:val="24"/>
+              </w:rPr>
+            </w:pPr>
+          </w:p>
+        </w:tc>
+        <w:tc>
+          <w:tcPr>
+            <w:tcW w:w="397" w:type="dxa"/>
+          </w:tcPr>
+          <w:p>
+            <w:pPr>
+              <w:tabs>
+                <w:tab w:val="left" w:pos="1455"/>
+              </w:tabs>
+              <w:jc w:val="center"/>
+              <w:rPr>
+                <w:sz w:val="24"/>
+                <w:szCs w:val="24"/>
+              </w:rPr>
+            </w:pPr>
+          </w:p>
+        </w:tc>
+      </w:tr>
+      <w:tr>
+        <w:trPr>
+          <w:jc w:val="center"/>
+        </w:trPr>
+        <w:tc>
+          <w:tcPr>
+            <w:tcW w:w="397" w:type="dxa"/>
+            <w:shd w:val="clear" w:color="auto" w:fill="BFBFBF" w:themeFill="background1" w:themeFillShade="BF"/>
+          </w:tcPr>
+          <w:p>
+            <w:pPr>
+              <w:tabs>
+                <w:tab w:val="left" w:pos="1455"/>
+              </w:tabs>
+              <w:jc w:val="center"/>
+              <w:rPr>
+                <w:b/>
+                <w:sz w:val="24"/>
+                <w:szCs w:val="24"/>
+              </w:rPr>
+            </w:pPr>
+            <w:r>
+              <w:rPr>
+                <w:b/>
+                <w:sz w:val="24"/>
+                <w:szCs w:val="24"/>
+              </w:rPr>
+              <w:t>9</w:t>
+            </w:r>
+          </w:p>
+        </w:tc>
+        <w:tc>
+          <w:tcPr>
+            <w:tcW w:w="397" w:type="dxa"/>
+          </w:tcPr>
+          <w:p>
+            <w:pPr>
+              <w:tabs>
+                <w:tab w:val="left" w:pos="1455"/>
+              </w:tabs>
+              <w:jc w:val="center"/>
+              <w:rPr>
+                <w:sz w:val="24"/>
+                <w:szCs w:val="24"/>
+              </w:rPr>
+            </w:pPr>
+          </w:p>
+        </w:tc>
+        <w:tc>
+          <w:tcPr>
+            <w:tcW w:w="397" w:type="dxa"/>
+          </w:tcPr>
+          <w:p>
+            <w:pPr>
+              <w:tabs>
+                <w:tab w:val="left" w:pos="1455"/>
+              </w:tabs>
+              <w:jc w:val="center"/>
+              <w:rPr>
+                <w:sz w:val="24"/>
+                <w:szCs w:val="24"/>
+              </w:rPr>
+            </w:pPr>
+          </w:p>
+        </w:tc>
+        <w:tc>
+          <w:tcPr>
+            <w:tcW w:w="397" w:type="dxa"/>
+          </w:tcPr>
+          <w:p>
+            <w:pPr>
+              <w:tabs>
+                <w:tab w:val="left" w:pos="1455"/>
+              </w:tabs>
+              <w:jc w:val="center"/>
+              <w:rPr>
+                <w:sz w:val="24"/>
+                <w:szCs w:val="24"/>
+              </w:rPr>
+            </w:pPr>
+          </w:p>
+        </w:tc>
+        <w:tc>
+          <w:tcPr>
+            <w:tcW w:w="397" w:type="dxa"/>
+          </w:tcPr>
+          <w:p>
+            <w:pPr>
+              <w:tabs>
+                <w:tab w:val="left" w:pos="1455"/>
+              </w:tabs>
+              <w:jc w:val="center"/>
+              <w:rPr>
+                <w:sz w:val="24"/>
+                <w:szCs w:val="24"/>
+              </w:rPr>
+            </w:pPr>
+          </w:p>
+        </w:tc>
+        <w:tc>
+          <w:tcPr>
+            <w:tcW w:w="397" w:type="dxa"/>
+          </w:tcPr>
+          <w:p>
+            <w:pPr>
+              <w:tabs>
+                <w:tab w:val="left" w:pos="1455"/>
+              </w:tabs>
+              <w:jc w:val="center"/>
+              <w:rPr>
+                <w:sz w:val="24"/>
+                <w:szCs w:val="24"/>
+              </w:rPr>
+            </w:pPr>
+          </w:p>
+        </w:tc>
+        <w:tc>
+          <w:tcPr>
+            <w:tcW w:w="397" w:type="dxa"/>
+          </w:tcPr>
+          <w:p>
+            <w:pPr>
+              <w:tabs>
+                <w:tab w:val="left" w:pos="1455"/>
+              </w:tabs>
+              <w:jc w:val="center"/>
+              <w:rPr>
+                <w:sz w:val="24"/>
+                <w:szCs w:val="24"/>
+              </w:rPr>
+            </w:pPr>
+          </w:p>
+        </w:tc>
+        <w:tc>
+          <w:tcPr>
+            <w:tcW w:w="397" w:type="dxa"/>
+          </w:tcPr>
+          <w:p>
+            <w:pPr>
+              <w:tabs>
+                <w:tab w:val="left" w:pos="1455"/>
+              </w:tabs>
+              <w:jc w:val="center"/>
+              <w:rPr>
+                <w:sz w:val="24"/>
+                <w:szCs w:val="24"/>
+              </w:rPr>
+            </w:pPr>
+          </w:p>
+        </w:tc>
+        <w:tc>
+          <w:tcPr>
+            <w:tcW w:w="397" w:type="dxa"/>
+          </w:tcPr>
+          <w:p>
+            <w:pPr>
+              <w:tabs>
+                <w:tab w:val="left" w:pos="1455"/>
+              </w:tabs>
+              <w:jc w:val="center"/>
+              <w:rPr>
+                <w:sz w:val="24"/>
+                <w:szCs w:val="24"/>
+              </w:rPr>
+            </w:pPr>
+          </w:p>
+        </w:tc>
+        <w:tc>
+          <w:tcPr>
+            <w:tcW w:w="397" w:type="dxa"/>
+          </w:tcPr>
+          <w:p>
+            <w:pPr>
+              <w:tabs>
+                <w:tab w:val="left" w:pos="1455"/>
+              </w:tabs>
+              <w:jc w:val="center"/>
+              <w:rPr>
+                <w:sz w:val="24"/>
+                <w:szCs w:val="24"/>
+              </w:rPr>
+            </w:pPr>
+          </w:p>
+        </w:tc>
+        <w:tc>
+          <w:tcPr>
+            <w:tcW w:w="397" w:type="dxa"/>
+          </w:tcPr>
+          <w:p>
+            <w:pPr>
+              <w:tabs>
+                <w:tab w:val="left" w:pos="1455"/>
+              </w:tabs>
+              <w:jc w:val="center"/>
+              <w:rPr>
+                <w:sz w:val="24"/>
+                <w:szCs w:val="24"/>
+              </w:rPr>
+            </w:pPr>
+          </w:p>
+        </w:tc>
+        <w:tc>
+          <w:tcPr>
+            <w:tcW w:w="397" w:type="dxa"/>
+          </w:tcPr>
+          <w:p>
+            <w:pPr>
+              <w:tabs>
+                <w:tab w:val="left" w:pos="1455"/>
+              </w:tabs>
+              <w:jc w:val="center"/>
+              <w:rPr>
+                <w:sz w:val="24"/>
+                <w:szCs w:val="24"/>
+              </w:rPr>
+            </w:pPr>
+          </w:p>
+        </w:tc>
+      </w:tr>
+    </w:tbl>
+    <w:p>
+      <w:pPr>
+        <w:pStyle w:val="Listenabsatz"/>
+        <w:numPr>
+          <w:ilvl w:val="0"/>
+          <w:numId w:val="24"/>
+        </w:numPr>
         <w:tabs>
           <w:tab w:val="left" w:pos="1455"/>
         </w:tabs>
         <w:rPr>
-          <w:b/>
-          <w:sz w:val="24"/>
-          <w:szCs w:val="24"/>
-        </w:rPr>
-      </w:pPr>
-      <w:r>
-        <w:rPr>
-          <w:b/>
-          <w:sz w:val="24"/>
-          <w:szCs w:val="24"/>
-        </w:rPr>
-        <w:t>Aufgabe 1:</w:t>
-      </w:r>
-    </w:p>
-    <w:p>
-      <w:pPr>
+          <w:sz w:val="24"/>
+          <w:szCs w:val="24"/>
+        </w:rPr>
+      </w:pPr>
+      <w:r>
+        <w:rPr>
+          <w:sz w:val="24"/>
+          <w:szCs w:val="24"/>
+        </w:rPr>
+        <w:t>Simulieren Sie zwei Folgegenerationen anhand der beschriebenen Regeln.</w:t>
+      </w:r>
+    </w:p>
+    <w:p>
+      <w:pPr>
+        <w:pStyle w:val="Listenabsatz"/>
+        <w:numPr>
+          <w:ilvl w:val="0"/>
+          <w:numId w:val="24"/>
+        </w:numPr>
         <w:tabs>
           <w:tab w:val="left" w:pos="1455"/>
         </w:tabs>
@@ -6196,56 +9216,29 @@
           <w:szCs w:val="24"/>
         </w:rPr>
       </w:pPr>
-    </w:p>
-    <w:p>
-      <w:pPr>
-        <w:rPr>
-          <w:sz w:val="24"/>
-          <w:szCs w:val="24"/>
-        </w:rPr>
-      </w:pPr>
-      <w:r>
-        <w:rPr>
+      <w:r>
+        <w:rPr>
+          <w:sz w:val="24"/>
+          <w:szCs w:val="24"/>
+        </w:rPr>
+        <w:t>Welche Auffälligkeit ist bei der Simulation erkennbar?</w:t>
+      </w:r>
+    </w:p>
+    <w:p>
+      <w:pPr>
+        <w:rPr>
+          <w:b/>
+          <w:sz w:val="24"/>
+          <w:szCs w:val="24"/>
+        </w:rPr>
+      </w:pPr>
+      <w:r>
+        <w:rPr>
+          <w:b/>
           <w:sz w:val="24"/>
           <w:szCs w:val="24"/>
         </w:rPr>
         <w:br w:type="page"/>
-      </w:r>
-    </w:p>
-    <w:p>
-      <w:pPr>
-        <w:jc w:val="center"/>
-        <w:rPr>
-          <w:b/>
-          <w:sz w:val="32"/>
-          <w:szCs w:val="32"/>
-        </w:rPr>
-      </w:pPr>
-    </w:p>
-    <w:p>
-      <w:pPr>
-        <w:jc w:val="center"/>
-        <w:rPr>
-          <w:b/>
-          <w:sz w:val="32"/>
-          <w:szCs w:val="32"/>
-        </w:rPr>
-      </w:pPr>
-      <w:r>
-        <w:rPr>
-          <w:b/>
-          <w:sz w:val="32"/>
-          <w:szCs w:val="32"/>
-        </w:rPr>
-        <w:t>Ü</w:t>
-      </w:r>
-      <w:r>
-        <w:rPr>
-          <w:b/>
-          <w:sz w:val="32"/>
-          <w:szCs w:val="32"/>
-        </w:rPr>
-        <w:t>bungszettel 7</w:t>
       </w:r>
     </w:p>
     <w:p>
@@ -6265,11 +9258,25 @@
           <w:sz w:val="24"/>
           <w:szCs w:val="24"/>
         </w:rPr>
-        <w:t>Aufgabe 1:</w:t>
-      </w:r>
-    </w:p>
-    <w:p>
-      <w:pPr>
+        <w:lastRenderedPageBreak/>
+        <w:t>Aufgabe 3</w:t>
+      </w:r>
+      <w:r>
+        <w:rPr>
+          <w:b/>
+          <w:sz w:val="24"/>
+          <w:szCs w:val="24"/>
+        </w:rPr>
+        <w:t>:</w:t>
+      </w:r>
+    </w:p>
+    <w:p>
+      <w:pPr>
+        <w:pStyle w:val="Listenabsatz"/>
+        <w:numPr>
+          <w:ilvl w:val="0"/>
+          <w:numId w:val="25"/>
+        </w:numPr>
         <w:tabs>
           <w:tab w:val="left" w:pos="1455"/>
         </w:tabs>
@@ -6278,80 +9285,94 @@
           <w:szCs w:val="24"/>
         </w:rPr>
       </w:pPr>
-    </w:p>
-    <w:p>
-      <w:pPr>
-        <w:rPr>
-          <w:sz w:val="24"/>
-          <w:szCs w:val="24"/>
-        </w:rPr>
-      </w:pPr>
-      <w:r>
-        <w:rPr>
-          <w:sz w:val="24"/>
-          <w:szCs w:val="24"/>
-        </w:rPr>
-        <w:br w:type="page"/>
-      </w:r>
-    </w:p>
-    <w:p>
-      <w:pPr>
-        <w:jc w:val="center"/>
-        <w:rPr>
-          <w:b/>
-          <w:sz w:val="32"/>
-          <w:szCs w:val="32"/>
-        </w:rPr>
-      </w:pPr>
-    </w:p>
-    <w:p>
-      <w:pPr>
-        <w:jc w:val="center"/>
-        <w:rPr>
-          <w:b/>
-          <w:sz w:val="32"/>
-          <w:szCs w:val="32"/>
-        </w:rPr>
-      </w:pPr>
-      <w:r>
-        <w:rPr>
-          <w:b/>
-          <w:sz w:val="32"/>
-          <w:szCs w:val="32"/>
-        </w:rPr>
-        <w:t>Ü</w:t>
-      </w:r>
-      <w:r>
-        <w:rPr>
-          <w:b/>
-          <w:sz w:val="32"/>
-          <w:szCs w:val="32"/>
-        </w:rPr>
-        <w:t>bungszettel 8</w:t>
-      </w:r>
-    </w:p>
-    <w:p>
-      <w:pPr>
+      <w:r>
+        <w:rPr>
+          <w:sz w:val="24"/>
+          <w:szCs w:val="24"/>
+        </w:rPr>
+        <w:t>Erstellen Sie einen Datenflußgraph nach Aufrollen der folgenden Schleife:</w:t>
+      </w:r>
+      <w:r>
+        <w:rPr>
+          <w:sz w:val="24"/>
+          <w:szCs w:val="24"/>
+        </w:rPr>
+        <w:br/>
+        <w:t>DO I = 1,5</w:t>
+      </w:r>
+      <w:r>
+        <w:rPr>
+          <w:sz w:val="24"/>
+          <w:szCs w:val="24"/>
+        </w:rPr>
+        <w:br/>
+        <w:t xml:space="preserve">       C(I) = A(I) * B(I)</w:t>
+      </w:r>
+      <w:r>
+        <w:rPr>
+          <w:sz w:val="24"/>
+          <w:szCs w:val="24"/>
+        </w:rPr>
+        <w:br/>
+        <w:t xml:space="preserve">       E(I) = C(I) + D(I)</w:t>
+      </w:r>
+      <w:r>
+        <w:rPr>
+          <w:sz w:val="24"/>
+          <w:szCs w:val="24"/>
+        </w:rPr>
+        <w:br/>
+        <w:t xml:space="preserve">       F(I) = C(I) – D(I)</w:t>
+      </w:r>
+      <w:r>
+        <w:rPr>
+          <w:sz w:val="24"/>
+          <w:szCs w:val="24"/>
+        </w:rPr>
+        <w:br/>
+        <w:t>ENDDO</w:t>
+      </w:r>
+      <w:bookmarkStart w:id="0" w:name="_GoBack"/>
+      <w:bookmarkEnd w:id="0"/>
+    </w:p>
+    <w:p>
+      <w:pPr>
+        <w:pStyle w:val="Listenabsatz"/>
+        <w:numPr>
+          <w:ilvl w:val="0"/>
+          <w:numId w:val="25"/>
+        </w:numPr>
         <w:tabs>
           <w:tab w:val="left" w:pos="1455"/>
         </w:tabs>
         <w:rPr>
-          <w:b/>
-          <w:sz w:val="24"/>
-          <w:szCs w:val="24"/>
-        </w:rPr>
-      </w:pPr>
-      <w:r>
-        <w:rPr>
-          <w:b/>
-          <w:sz w:val="24"/>
-          <w:szCs w:val="24"/>
-        </w:rPr>
-        <w:t>Aufgabe 1:</w:t>
-      </w:r>
-    </w:p>
-    <w:p>
-      <w:pPr>
+          <w:sz w:val="24"/>
+          <w:szCs w:val="24"/>
+        </w:rPr>
+      </w:pPr>
+      <w:r>
+        <w:rPr>
+          <w:sz w:val="24"/>
+          <w:szCs w:val="24"/>
+        </w:rPr>
+        <w:t>Welche Möglichkeiten gibt es, diese Rechenschritte zu parallelisieren?</w:t>
+      </w:r>
+      <w:r>
+        <w:rPr>
+          <w:sz w:val="24"/>
+          <w:szCs w:val="24"/>
+        </w:rPr>
+        <w:br/>
+        <w:t>(Tipp: horizontal und vertikal)</w:t>
+      </w:r>
+    </w:p>
+    <w:p>
+      <w:pPr>
+        <w:pStyle w:val="Listenabsatz"/>
+        <w:numPr>
+          <w:ilvl w:val="0"/>
+          <w:numId w:val="25"/>
+        </w:numPr>
         <w:tabs>
           <w:tab w:val="left" w:pos="1455"/>
         </w:tabs>
@@ -6360,6 +9381,13 @@
           <w:szCs w:val="24"/>
         </w:rPr>
       </w:pPr>
+      <w:r>
+        <w:rPr>
+          <w:sz w:val="24"/>
+          <w:szCs w:val="24"/>
+        </w:rPr>
+        <w:t>Welche Art der Parallelisierung wird von Vektormaschinen angewandt?</w:t>
+      </w:r>
     </w:p>
     <w:p>
       <w:pPr>
@@ -6409,7 +9437,7 @@
           <w:sz w:val="32"/>
           <w:szCs w:val="32"/>
         </w:rPr>
-        <w:t>bungszettel 9</w:t>
+        <w:t>bungszettel 6</w:t>
       </w:r>
     </w:p>
     <w:p>
@@ -6491,7 +9519,7 @@
           <w:sz w:val="32"/>
           <w:szCs w:val="32"/>
         </w:rPr>
-        <w:t>bungszettel 10</w:t>
+        <w:t>bungszettel 7</w:t>
       </w:r>
     </w:p>
     <w:p>
@@ -6527,18 +9555,264 @@
     </w:p>
     <w:p>
       <w:pPr>
+        <w:rPr>
+          <w:sz w:val="24"/>
+          <w:szCs w:val="24"/>
+        </w:rPr>
+      </w:pPr>
+      <w:r>
+        <w:rPr>
+          <w:sz w:val="24"/>
+          <w:szCs w:val="24"/>
+        </w:rPr>
+        <w:br w:type="page"/>
+      </w:r>
+    </w:p>
+    <w:p>
+      <w:pPr>
+        <w:jc w:val="center"/>
+        <w:rPr>
+          <w:b/>
+          <w:sz w:val="32"/>
+          <w:szCs w:val="32"/>
+        </w:rPr>
+      </w:pPr>
+    </w:p>
+    <w:p>
+      <w:pPr>
+        <w:jc w:val="center"/>
+        <w:rPr>
+          <w:b/>
+          <w:sz w:val="32"/>
+          <w:szCs w:val="32"/>
+        </w:rPr>
+      </w:pPr>
+      <w:r>
+        <w:rPr>
+          <w:b/>
+          <w:sz w:val="32"/>
+          <w:szCs w:val="32"/>
+        </w:rPr>
+        <w:t>Ü</w:t>
+      </w:r>
+      <w:r>
+        <w:rPr>
+          <w:b/>
+          <w:sz w:val="32"/>
+          <w:szCs w:val="32"/>
+        </w:rPr>
+        <w:t>bungszettel 8</w:t>
+      </w:r>
+    </w:p>
+    <w:p>
+      <w:pPr>
         <w:tabs>
           <w:tab w:val="left" w:pos="1455"/>
         </w:tabs>
         <w:rPr>
+          <w:b/>
+          <w:sz w:val="24"/>
+          <w:szCs w:val="24"/>
+        </w:rPr>
+      </w:pPr>
+      <w:r>
+        <w:rPr>
+          <w:b/>
+          <w:sz w:val="24"/>
+          <w:szCs w:val="24"/>
+        </w:rPr>
+        <w:t>Aufgabe 1:</w:t>
+      </w:r>
+    </w:p>
+    <w:p>
+      <w:pPr>
+        <w:tabs>
+          <w:tab w:val="left" w:pos="1455"/>
+        </w:tabs>
+        <w:rPr>
+          <w:sz w:val="24"/>
+          <w:szCs w:val="24"/>
+        </w:rPr>
+      </w:pPr>
+    </w:p>
+    <w:p>
+      <w:pPr>
+        <w:rPr>
+          <w:sz w:val="24"/>
+          <w:szCs w:val="24"/>
+        </w:rPr>
+      </w:pPr>
+      <w:r>
+        <w:rPr>
+          <w:sz w:val="24"/>
+          <w:szCs w:val="24"/>
+        </w:rPr>
+        <w:br w:type="page"/>
+      </w:r>
+    </w:p>
+    <w:p>
+      <w:pPr>
+        <w:jc w:val="center"/>
+        <w:rPr>
+          <w:b/>
+          <w:sz w:val="32"/>
+          <w:szCs w:val="32"/>
+        </w:rPr>
+      </w:pPr>
+    </w:p>
+    <w:p>
+      <w:pPr>
+        <w:jc w:val="center"/>
+        <w:rPr>
+          <w:b/>
+          <w:sz w:val="32"/>
+          <w:szCs w:val="32"/>
+        </w:rPr>
+      </w:pPr>
+      <w:r>
+        <w:rPr>
+          <w:b/>
+          <w:sz w:val="32"/>
+          <w:szCs w:val="32"/>
+        </w:rPr>
+        <w:t>Ü</w:t>
+      </w:r>
+      <w:r>
+        <w:rPr>
+          <w:b/>
+          <w:sz w:val="32"/>
+          <w:szCs w:val="32"/>
+        </w:rPr>
+        <w:t>bungszettel 9</w:t>
+      </w:r>
+    </w:p>
+    <w:p>
+      <w:pPr>
+        <w:tabs>
+          <w:tab w:val="left" w:pos="1455"/>
+        </w:tabs>
+        <w:rPr>
+          <w:b/>
+          <w:sz w:val="24"/>
+          <w:szCs w:val="24"/>
+        </w:rPr>
+      </w:pPr>
+      <w:r>
+        <w:rPr>
+          <w:b/>
+          <w:sz w:val="24"/>
+          <w:szCs w:val="24"/>
+        </w:rPr>
+        <w:t>Aufgabe 1:</w:t>
+      </w:r>
+    </w:p>
+    <w:p>
+      <w:pPr>
+        <w:tabs>
+          <w:tab w:val="left" w:pos="1455"/>
+        </w:tabs>
+        <w:rPr>
+          <w:sz w:val="24"/>
+          <w:szCs w:val="24"/>
+        </w:rPr>
+      </w:pPr>
+    </w:p>
+    <w:p>
+      <w:pPr>
+        <w:rPr>
+          <w:sz w:val="24"/>
+          <w:szCs w:val="24"/>
+        </w:rPr>
+      </w:pPr>
+      <w:r>
+        <w:rPr>
+          <w:sz w:val="24"/>
+          <w:szCs w:val="24"/>
+        </w:rPr>
+        <w:br w:type="page"/>
+      </w:r>
+    </w:p>
+    <w:p>
+      <w:pPr>
+        <w:jc w:val="center"/>
+        <w:rPr>
+          <w:b/>
+          <w:sz w:val="32"/>
+          <w:szCs w:val="32"/>
+        </w:rPr>
+      </w:pPr>
+    </w:p>
+    <w:p>
+      <w:pPr>
+        <w:jc w:val="center"/>
+        <w:rPr>
+          <w:b/>
+          <w:sz w:val="32"/>
+          <w:szCs w:val="32"/>
+        </w:rPr>
+      </w:pPr>
+      <w:r>
+        <w:rPr>
+          <w:b/>
+          <w:sz w:val="32"/>
+          <w:szCs w:val="32"/>
+        </w:rPr>
+        <w:t>Ü</w:t>
+      </w:r>
+      <w:r>
+        <w:rPr>
+          <w:b/>
+          <w:sz w:val="32"/>
+          <w:szCs w:val="32"/>
+        </w:rPr>
+        <w:t>bungszettel 10</w:t>
+      </w:r>
+    </w:p>
+    <w:p>
+      <w:pPr>
+        <w:tabs>
+          <w:tab w:val="left" w:pos="1455"/>
+        </w:tabs>
+        <w:rPr>
+          <w:b/>
+          <w:sz w:val="24"/>
+          <w:szCs w:val="24"/>
+        </w:rPr>
+      </w:pPr>
+      <w:r>
+        <w:rPr>
+          <w:b/>
+          <w:sz w:val="24"/>
+          <w:szCs w:val="24"/>
+        </w:rPr>
+        <w:t>Aufgabe 1:</w:t>
+      </w:r>
+    </w:p>
+    <w:p>
+      <w:pPr>
+        <w:tabs>
+          <w:tab w:val="left" w:pos="1455"/>
+        </w:tabs>
+        <w:rPr>
+          <w:sz w:val="24"/>
+          <w:szCs w:val="24"/>
+        </w:rPr>
+      </w:pPr>
+    </w:p>
+    <w:p>
+      <w:pPr>
+        <w:tabs>
+          <w:tab w:val="left" w:pos="1455"/>
+        </w:tabs>
+        <w:rPr>
           <w:sz w:val="24"/>
           <w:szCs w:val="24"/>
         </w:rPr>
       </w:pPr>
     </w:p>
     <w:sectPr>
-      <w:headerReference w:type="default" r:id="rId11"/>
-      <w:footerReference w:type="default" r:id="rId12"/>
+      <w:headerReference w:type="default" r:id="rId12"/>
+      <w:footerReference w:type="default" r:id="rId13"/>
       <w:pgSz w:w="11906" w:h="16838"/>
       <w:pgMar w:top="1417" w:right="1417" w:bottom="1134" w:left="1417" w:header="708" w:footer="708" w:gutter="0"/>
       <w:cols w:space="708"/>
@@ -6872,6 +10146,95 @@
     </w:lvl>
   </w:abstractNum>
   <w:abstractNum w:abstractNumId="1" w15:restartNumberingAfterBreak="0">
+    <w:nsid w:val="0DAD496F"/>
+    <w:multiLevelType w:val="hybridMultilevel"/>
+    <w:tmpl w:val="5F9EA772"/>
+    <w:lvl w:ilvl="0" w:tplc="B6E288D8">
+      <w:start w:val="1"/>
+      <w:numFmt w:val="lowerLetter"/>
+      <w:lvlText w:val="%1)"/>
+      <w:lvlJc w:val="left"/>
+      <w:pPr>
+        <w:ind w:left="1068" w:hanging="360"/>
+      </w:pPr>
+      <w:rPr>
+        <w:rFonts w:hint="default"/>
+      </w:rPr>
+    </w:lvl>
+    <w:lvl w:ilvl="1" w:tplc="04070019" w:tentative="1">
+      <w:start w:val="1"/>
+      <w:numFmt w:val="lowerLetter"/>
+      <w:lvlText w:val="%2."/>
+      <w:lvlJc w:val="left"/>
+      <w:pPr>
+        <w:ind w:left="1788" w:hanging="360"/>
+      </w:pPr>
+    </w:lvl>
+    <w:lvl w:ilvl="2" w:tplc="0407001B" w:tentative="1">
+      <w:start w:val="1"/>
+      <w:numFmt w:val="lowerRoman"/>
+      <w:lvlText w:val="%3."/>
+      <w:lvlJc w:val="right"/>
+      <w:pPr>
+        <w:ind w:left="2508" w:hanging="180"/>
+      </w:pPr>
+    </w:lvl>
+    <w:lvl w:ilvl="3" w:tplc="0407000F" w:tentative="1">
+      <w:start w:val="1"/>
+      <w:numFmt w:val="decimal"/>
+      <w:lvlText w:val="%4."/>
+      <w:lvlJc w:val="left"/>
+      <w:pPr>
+        <w:ind w:left="3228" w:hanging="360"/>
+      </w:pPr>
+    </w:lvl>
+    <w:lvl w:ilvl="4" w:tplc="04070019" w:tentative="1">
+      <w:start w:val="1"/>
+      <w:numFmt w:val="lowerLetter"/>
+      <w:lvlText w:val="%5."/>
+      <w:lvlJc w:val="left"/>
+      <w:pPr>
+        <w:ind w:left="3948" w:hanging="360"/>
+      </w:pPr>
+    </w:lvl>
+    <w:lvl w:ilvl="5" w:tplc="0407001B" w:tentative="1">
+      <w:start w:val="1"/>
+      <w:numFmt w:val="lowerRoman"/>
+      <w:lvlText w:val="%6."/>
+      <w:lvlJc w:val="right"/>
+      <w:pPr>
+        <w:ind w:left="4668" w:hanging="180"/>
+      </w:pPr>
+    </w:lvl>
+    <w:lvl w:ilvl="6" w:tplc="0407000F" w:tentative="1">
+      <w:start w:val="1"/>
+      <w:numFmt w:val="decimal"/>
+      <w:lvlText w:val="%7."/>
+      <w:lvlJc w:val="left"/>
+      <w:pPr>
+        <w:ind w:left="5388" w:hanging="360"/>
+      </w:pPr>
+    </w:lvl>
+    <w:lvl w:ilvl="7" w:tplc="04070019" w:tentative="1">
+      <w:start w:val="1"/>
+      <w:numFmt w:val="lowerLetter"/>
+      <w:lvlText w:val="%8."/>
+      <w:lvlJc w:val="left"/>
+      <w:pPr>
+        <w:ind w:left="6108" w:hanging="360"/>
+      </w:pPr>
+    </w:lvl>
+    <w:lvl w:ilvl="8" w:tplc="0407001B" w:tentative="1">
+      <w:start w:val="1"/>
+      <w:numFmt w:val="lowerRoman"/>
+      <w:lvlText w:val="%9."/>
+      <w:lvlJc w:val="right"/>
+      <w:pPr>
+        <w:ind w:left="6828" w:hanging="180"/>
+      </w:pPr>
+    </w:lvl>
+  </w:abstractNum>
+  <w:abstractNum w:abstractNumId="2" w15:restartNumberingAfterBreak="0">
     <w:nsid w:val="17427F5F"/>
     <w:multiLevelType w:val="hybridMultilevel"/>
     <w:tmpl w:val="871240D0"/>
@@ -6960,7 +10323,7 @@
       </w:pPr>
     </w:lvl>
   </w:abstractNum>
-  <w:abstractNum w:abstractNumId="2" w15:restartNumberingAfterBreak="0">
+  <w:abstractNum w:abstractNumId="3" w15:restartNumberingAfterBreak="0">
     <w:nsid w:val="1A8B7CBA"/>
     <w:multiLevelType w:val="hybridMultilevel"/>
     <w:tmpl w:val="5D04BC72"/>
@@ -7073,7 +10436,7 @@
       </w:rPr>
     </w:lvl>
   </w:abstractNum>
-  <w:abstractNum w:abstractNumId="3" w15:restartNumberingAfterBreak="0">
+  <w:abstractNum w:abstractNumId="4" w15:restartNumberingAfterBreak="0">
     <w:nsid w:val="1B803916"/>
     <w:multiLevelType w:val="hybridMultilevel"/>
     <w:tmpl w:val="FF180A0A"/>
@@ -7162,7 +10525,7 @@
       </w:pPr>
     </w:lvl>
   </w:abstractNum>
-  <w:abstractNum w:abstractNumId="4" w15:restartNumberingAfterBreak="0">
+  <w:abstractNum w:abstractNumId="5" w15:restartNumberingAfterBreak="0">
     <w:nsid w:val="1C5D4DAF"/>
     <w:multiLevelType w:val="hybridMultilevel"/>
     <w:tmpl w:val="5658D862"/>
@@ -7251,7 +10614,7 @@
       </w:pPr>
     </w:lvl>
   </w:abstractNum>
-  <w:abstractNum w:abstractNumId="5" w15:restartNumberingAfterBreak="0">
+  <w:abstractNum w:abstractNumId="6" w15:restartNumberingAfterBreak="0">
     <w:nsid w:val="22944F25"/>
     <w:multiLevelType w:val="multilevel"/>
     <w:tmpl w:val="C5AABB62"/>
@@ -7340,7 +10703,7 @@
       </w:pPr>
     </w:lvl>
   </w:abstractNum>
-  <w:abstractNum w:abstractNumId="6" w15:restartNumberingAfterBreak="0">
+  <w:abstractNum w:abstractNumId="7" w15:restartNumberingAfterBreak="0">
     <w:nsid w:val="2C491F51"/>
     <w:multiLevelType w:val="hybridMultilevel"/>
     <w:tmpl w:val="56D46B04"/>
@@ -7453,7 +10816,7 @@
       </w:rPr>
     </w:lvl>
   </w:abstractNum>
-  <w:abstractNum w:abstractNumId="7" w15:restartNumberingAfterBreak="0">
+  <w:abstractNum w:abstractNumId="8" w15:restartNumberingAfterBreak="0">
     <w:nsid w:val="2F701D9E"/>
     <w:multiLevelType w:val="hybridMultilevel"/>
     <w:tmpl w:val="C77C7260"/>
@@ -7542,7 +10905,7 @@
       </w:pPr>
     </w:lvl>
   </w:abstractNum>
-  <w:abstractNum w:abstractNumId="8" w15:restartNumberingAfterBreak="0">
+  <w:abstractNum w:abstractNumId="9" w15:restartNumberingAfterBreak="0">
     <w:nsid w:val="35757FC3"/>
     <w:multiLevelType w:val="hybridMultilevel"/>
     <w:tmpl w:val="CDF6CE3E"/>
@@ -7631,7 +10994,7 @@
       </w:pPr>
     </w:lvl>
   </w:abstractNum>
-  <w:abstractNum w:abstractNumId="9" w15:restartNumberingAfterBreak="0">
+  <w:abstractNum w:abstractNumId="10" w15:restartNumberingAfterBreak="0">
     <w:nsid w:val="3C710E3B"/>
     <w:multiLevelType w:val="hybridMultilevel"/>
     <w:tmpl w:val="CDF6CE3E"/>
@@ -7720,7 +11083,7 @@
       </w:pPr>
     </w:lvl>
   </w:abstractNum>
-  <w:abstractNum w:abstractNumId="10" w15:restartNumberingAfterBreak="0">
+  <w:abstractNum w:abstractNumId="11" w15:restartNumberingAfterBreak="0">
     <w:nsid w:val="3E4A5997"/>
     <w:multiLevelType w:val="hybridMultilevel"/>
     <w:tmpl w:val="6AC8EBAC"/>
@@ -7809,7 +11172,7 @@
       </w:pPr>
     </w:lvl>
   </w:abstractNum>
-  <w:abstractNum w:abstractNumId="11" w15:restartNumberingAfterBreak="0">
+  <w:abstractNum w:abstractNumId="12" w15:restartNumberingAfterBreak="0">
     <w:nsid w:val="401A6DB1"/>
     <w:multiLevelType w:val="hybridMultilevel"/>
     <w:tmpl w:val="09B6C65C"/>
@@ -7898,7 +11261,7 @@
       </w:pPr>
     </w:lvl>
   </w:abstractNum>
-  <w:abstractNum w:abstractNumId="12" w15:restartNumberingAfterBreak="0">
+  <w:abstractNum w:abstractNumId="13" w15:restartNumberingAfterBreak="0">
     <w:nsid w:val="451449E5"/>
     <w:multiLevelType w:val="hybridMultilevel"/>
     <w:tmpl w:val="DBFAC4FE"/>
@@ -7987,7 +11350,7 @@
       </w:pPr>
     </w:lvl>
   </w:abstractNum>
-  <w:abstractNum w:abstractNumId="13" w15:restartNumberingAfterBreak="0">
+  <w:abstractNum w:abstractNumId="14" w15:restartNumberingAfterBreak="0">
     <w:nsid w:val="46F849AF"/>
     <w:multiLevelType w:val="hybridMultilevel"/>
     <w:tmpl w:val="0FC201B0"/>
@@ -8076,7 +11439,7 @@
       </w:pPr>
     </w:lvl>
   </w:abstractNum>
-  <w:abstractNum w:abstractNumId="14" w15:restartNumberingAfterBreak="0">
+  <w:abstractNum w:abstractNumId="15" w15:restartNumberingAfterBreak="0">
     <w:nsid w:val="4C855D13"/>
     <w:multiLevelType w:val="hybridMultilevel"/>
     <w:tmpl w:val="8E2A87B8"/>
@@ -8165,7 +11528,7 @@
       </w:pPr>
     </w:lvl>
   </w:abstractNum>
-  <w:abstractNum w:abstractNumId="15" w15:restartNumberingAfterBreak="0">
+  <w:abstractNum w:abstractNumId="16" w15:restartNumberingAfterBreak="0">
     <w:nsid w:val="4DA03E22"/>
     <w:multiLevelType w:val="hybridMultilevel"/>
     <w:tmpl w:val="647ED11A"/>
@@ -8254,7 +11617,7 @@
       </w:pPr>
     </w:lvl>
   </w:abstractNum>
-  <w:abstractNum w:abstractNumId="16" w15:restartNumberingAfterBreak="0">
+  <w:abstractNum w:abstractNumId="17" w15:restartNumberingAfterBreak="0">
     <w:nsid w:val="53F470E1"/>
     <w:multiLevelType w:val="hybridMultilevel"/>
     <w:tmpl w:val="68863AB0"/>
@@ -8367,7 +11730,7 @@
       </w:rPr>
     </w:lvl>
   </w:abstractNum>
-  <w:abstractNum w:abstractNumId="17" w15:restartNumberingAfterBreak="0">
+  <w:abstractNum w:abstractNumId="18" w15:restartNumberingAfterBreak="0">
     <w:nsid w:val="571C0B0E"/>
     <w:multiLevelType w:val="hybridMultilevel"/>
     <w:tmpl w:val="34F4ED84"/>
@@ -8456,7 +11819,7 @@
       </w:pPr>
     </w:lvl>
   </w:abstractNum>
-  <w:abstractNum w:abstractNumId="18" w15:restartNumberingAfterBreak="0">
+  <w:abstractNum w:abstractNumId="19" w15:restartNumberingAfterBreak="0">
     <w:nsid w:val="5B412474"/>
     <w:multiLevelType w:val="hybridMultilevel"/>
     <w:tmpl w:val="AD88AAF6"/>
@@ -8545,7 +11908,7 @@
       </w:pPr>
     </w:lvl>
   </w:abstractNum>
-  <w:abstractNum w:abstractNumId="19" w15:restartNumberingAfterBreak="0">
+  <w:abstractNum w:abstractNumId="20" w15:restartNumberingAfterBreak="0">
     <w:nsid w:val="5C6C6834"/>
     <w:multiLevelType w:val="hybridMultilevel"/>
     <w:tmpl w:val="D58E689A"/>
@@ -8634,7 +11997,96 @@
       </w:pPr>
     </w:lvl>
   </w:abstractNum>
-  <w:abstractNum w:abstractNumId="20" w15:restartNumberingAfterBreak="0">
+  <w:abstractNum w:abstractNumId="21" w15:restartNumberingAfterBreak="0">
+    <w:nsid w:val="5CF56E92"/>
+    <w:multiLevelType w:val="hybridMultilevel"/>
+    <w:tmpl w:val="726E6B32"/>
+    <w:lvl w:ilvl="0" w:tplc="DE200BAE">
+      <w:start w:val="1"/>
+      <w:numFmt w:val="lowerLetter"/>
+      <w:lvlText w:val="%1)"/>
+      <w:lvlJc w:val="left"/>
+      <w:pPr>
+        <w:ind w:left="1068" w:hanging="360"/>
+      </w:pPr>
+      <w:rPr>
+        <w:rFonts w:hint="default"/>
+      </w:rPr>
+    </w:lvl>
+    <w:lvl w:ilvl="1" w:tplc="04070019" w:tentative="1">
+      <w:start w:val="1"/>
+      <w:numFmt w:val="lowerLetter"/>
+      <w:lvlText w:val="%2."/>
+      <w:lvlJc w:val="left"/>
+      <w:pPr>
+        <w:ind w:left="1788" w:hanging="360"/>
+      </w:pPr>
+    </w:lvl>
+    <w:lvl w:ilvl="2" w:tplc="0407001B" w:tentative="1">
+      <w:start w:val="1"/>
+      <w:numFmt w:val="lowerRoman"/>
+      <w:lvlText w:val="%3."/>
+      <w:lvlJc w:val="right"/>
+      <w:pPr>
+        <w:ind w:left="2508" w:hanging="180"/>
+      </w:pPr>
+    </w:lvl>
+    <w:lvl w:ilvl="3" w:tplc="0407000F" w:tentative="1">
+      <w:start w:val="1"/>
+      <w:numFmt w:val="decimal"/>
+      <w:lvlText w:val="%4."/>
+      <w:lvlJc w:val="left"/>
+      <w:pPr>
+        <w:ind w:left="3228" w:hanging="360"/>
+      </w:pPr>
+    </w:lvl>
+    <w:lvl w:ilvl="4" w:tplc="04070019" w:tentative="1">
+      <w:start w:val="1"/>
+      <w:numFmt w:val="lowerLetter"/>
+      <w:lvlText w:val="%5."/>
+      <w:lvlJc w:val="left"/>
+      <w:pPr>
+        <w:ind w:left="3948" w:hanging="360"/>
+      </w:pPr>
+    </w:lvl>
+    <w:lvl w:ilvl="5" w:tplc="0407001B" w:tentative="1">
+      <w:start w:val="1"/>
+      <w:numFmt w:val="lowerRoman"/>
+      <w:lvlText w:val="%6."/>
+      <w:lvlJc w:val="right"/>
+      <w:pPr>
+        <w:ind w:left="4668" w:hanging="180"/>
+      </w:pPr>
+    </w:lvl>
+    <w:lvl w:ilvl="6" w:tplc="0407000F" w:tentative="1">
+      <w:start w:val="1"/>
+      <w:numFmt w:val="decimal"/>
+      <w:lvlText w:val="%7."/>
+      <w:lvlJc w:val="left"/>
+      <w:pPr>
+        <w:ind w:left="5388" w:hanging="360"/>
+      </w:pPr>
+    </w:lvl>
+    <w:lvl w:ilvl="7" w:tplc="04070019" w:tentative="1">
+      <w:start w:val="1"/>
+      <w:numFmt w:val="lowerLetter"/>
+      <w:lvlText w:val="%8."/>
+      <w:lvlJc w:val="left"/>
+      <w:pPr>
+        <w:ind w:left="6108" w:hanging="360"/>
+      </w:pPr>
+    </w:lvl>
+    <w:lvl w:ilvl="8" w:tplc="0407001B" w:tentative="1">
+      <w:start w:val="1"/>
+      <w:numFmt w:val="lowerRoman"/>
+      <w:lvlText w:val="%9."/>
+      <w:lvlJc w:val="right"/>
+      <w:pPr>
+        <w:ind w:left="6828" w:hanging="180"/>
+      </w:pPr>
+    </w:lvl>
+  </w:abstractNum>
+  <w:abstractNum w:abstractNumId="22" w15:restartNumberingAfterBreak="0">
     <w:nsid w:val="6B5C0735"/>
     <w:multiLevelType w:val="hybridMultilevel"/>
     <w:tmpl w:val="647ED11A"/>
@@ -8723,7 +12175,7 @@
       </w:pPr>
     </w:lvl>
   </w:abstractNum>
-  <w:abstractNum w:abstractNumId="21" w15:restartNumberingAfterBreak="0">
+  <w:abstractNum w:abstractNumId="23" w15:restartNumberingAfterBreak="0">
     <w:nsid w:val="795F13B3"/>
     <w:multiLevelType w:val="hybridMultilevel"/>
     <w:tmpl w:val="079C3E6E"/>
@@ -8812,71 +12264,169 @@
       </w:pPr>
     </w:lvl>
   </w:abstractNum>
+  <w:abstractNum w:abstractNumId="24" w15:restartNumberingAfterBreak="0">
+    <w:nsid w:val="7A393BC8"/>
+    <w:multiLevelType w:val="hybridMultilevel"/>
+    <w:tmpl w:val="D7C677D0"/>
+    <w:lvl w:ilvl="0" w:tplc="C5AE3904">
+      <w:start w:val="1"/>
+      <w:numFmt w:val="lowerLetter"/>
+      <w:lvlText w:val="%1)"/>
+      <w:lvlJc w:val="left"/>
+      <w:pPr>
+        <w:ind w:left="1068" w:hanging="360"/>
+      </w:pPr>
+      <w:rPr>
+        <w:rFonts w:hint="default"/>
+      </w:rPr>
+    </w:lvl>
+    <w:lvl w:ilvl="1" w:tplc="04070019" w:tentative="1">
+      <w:start w:val="1"/>
+      <w:numFmt w:val="lowerLetter"/>
+      <w:lvlText w:val="%2."/>
+      <w:lvlJc w:val="left"/>
+      <w:pPr>
+        <w:ind w:left="1788" w:hanging="360"/>
+      </w:pPr>
+    </w:lvl>
+    <w:lvl w:ilvl="2" w:tplc="0407001B" w:tentative="1">
+      <w:start w:val="1"/>
+      <w:numFmt w:val="lowerRoman"/>
+      <w:lvlText w:val="%3."/>
+      <w:lvlJc w:val="right"/>
+      <w:pPr>
+        <w:ind w:left="2508" w:hanging="180"/>
+      </w:pPr>
+    </w:lvl>
+    <w:lvl w:ilvl="3" w:tplc="0407000F" w:tentative="1">
+      <w:start w:val="1"/>
+      <w:numFmt w:val="decimal"/>
+      <w:lvlText w:val="%4."/>
+      <w:lvlJc w:val="left"/>
+      <w:pPr>
+        <w:ind w:left="3228" w:hanging="360"/>
+      </w:pPr>
+    </w:lvl>
+    <w:lvl w:ilvl="4" w:tplc="04070019" w:tentative="1">
+      <w:start w:val="1"/>
+      <w:numFmt w:val="lowerLetter"/>
+      <w:lvlText w:val="%5."/>
+      <w:lvlJc w:val="left"/>
+      <w:pPr>
+        <w:ind w:left="3948" w:hanging="360"/>
+      </w:pPr>
+    </w:lvl>
+    <w:lvl w:ilvl="5" w:tplc="0407001B" w:tentative="1">
+      <w:start w:val="1"/>
+      <w:numFmt w:val="lowerRoman"/>
+      <w:lvlText w:val="%6."/>
+      <w:lvlJc w:val="right"/>
+      <w:pPr>
+        <w:ind w:left="4668" w:hanging="180"/>
+      </w:pPr>
+    </w:lvl>
+    <w:lvl w:ilvl="6" w:tplc="0407000F" w:tentative="1">
+      <w:start w:val="1"/>
+      <w:numFmt w:val="decimal"/>
+      <w:lvlText w:val="%7."/>
+      <w:lvlJc w:val="left"/>
+      <w:pPr>
+        <w:ind w:left="5388" w:hanging="360"/>
+      </w:pPr>
+    </w:lvl>
+    <w:lvl w:ilvl="7" w:tplc="04070019" w:tentative="1">
+      <w:start w:val="1"/>
+      <w:numFmt w:val="lowerLetter"/>
+      <w:lvlText w:val="%8."/>
+      <w:lvlJc w:val="left"/>
+      <w:pPr>
+        <w:ind w:left="6108" w:hanging="360"/>
+      </w:pPr>
+    </w:lvl>
+    <w:lvl w:ilvl="8" w:tplc="0407001B" w:tentative="1">
+      <w:start w:val="1"/>
+      <w:numFmt w:val="lowerRoman"/>
+      <w:lvlText w:val="%9."/>
+      <w:lvlJc w:val="right"/>
+      <w:pPr>
+        <w:ind w:left="6828" w:hanging="180"/>
+      </w:pPr>
+    </w:lvl>
+  </w:abstractNum>
   <w:num w:numId="1">
+    <w:abstractNumId w:val="10"/>
+  </w:num>
+  <w:num w:numId="2">
+    <w:abstractNumId w:val="4"/>
+  </w:num>
+  <w:num w:numId="3">
+    <w:abstractNumId w:val="19"/>
+  </w:num>
+  <w:num w:numId="4">
+    <w:abstractNumId w:val="18"/>
+  </w:num>
+  <w:num w:numId="5">
+    <w:abstractNumId w:val="12"/>
+  </w:num>
+  <w:num w:numId="6">
+    <w:abstractNumId w:val="5"/>
+  </w:num>
+  <w:num w:numId="7">
+    <w:abstractNumId w:val="11"/>
+  </w:num>
+  <w:num w:numId="8">
+    <w:abstractNumId w:val="8"/>
+  </w:num>
+  <w:num w:numId="9">
+    <w:abstractNumId w:val="16"/>
+  </w:num>
+  <w:num w:numId="10">
     <w:abstractNumId w:val="9"/>
   </w:num>
-  <w:num w:numId="2">
-    <w:abstractNumId w:val="3"/>
-  </w:num>
-  <w:num w:numId="3">
-    <w:abstractNumId w:val="18"/>
-  </w:num>
-  <w:num w:numId="4">
+  <w:num w:numId="11">
     <w:abstractNumId w:val="17"/>
   </w:num>
-  <w:num w:numId="5">
-    <w:abstractNumId w:val="11"/>
-  </w:num>
-  <w:num w:numId="6">
-    <w:abstractNumId w:val="4"/>
-  </w:num>
-  <w:num w:numId="7">
-    <w:abstractNumId w:val="10"/>
-  </w:num>
-  <w:num w:numId="8">
+  <w:num w:numId="12">
     <w:abstractNumId w:val="7"/>
   </w:num>
-  <w:num w:numId="9">
-    <w:abstractNumId w:val="15"/>
-  </w:num>
-  <w:num w:numId="10">
-    <w:abstractNumId w:val="8"/>
-  </w:num>
-  <w:num w:numId="11">
-    <w:abstractNumId w:val="16"/>
-  </w:num>
-  <w:num w:numId="12">
-    <w:abstractNumId w:val="6"/>
-  </w:num>
   <w:num w:numId="13">
-    <w:abstractNumId w:val="12"/>
+    <w:abstractNumId w:val="13"/>
   </w:num>
   <w:num w:numId="14">
-    <w:abstractNumId w:val="13"/>
+    <w:abstractNumId w:val="14"/>
   </w:num>
   <w:num w:numId="15">
-    <w:abstractNumId w:val="14"/>
+    <w:abstractNumId w:val="15"/>
   </w:num>
   <w:num w:numId="16">
     <w:abstractNumId w:val="0"/>
   </w:num>
   <w:num w:numId="17">
-    <w:abstractNumId w:val="5"/>
+    <w:abstractNumId w:val="6"/>
   </w:num>
   <w:num w:numId="18">
-    <w:abstractNumId w:val="19"/>
+    <w:abstractNumId w:val="20"/>
   </w:num>
   <w:num w:numId="19">
+    <w:abstractNumId w:val="2"/>
+  </w:num>
+  <w:num w:numId="20">
+    <w:abstractNumId w:val="23"/>
+  </w:num>
+  <w:num w:numId="21">
+    <w:abstractNumId w:val="22"/>
+  </w:num>
+  <w:num w:numId="22">
+    <w:abstractNumId w:val="3"/>
+  </w:num>
+  <w:num w:numId="23">
+    <w:abstractNumId w:val="21"/>
+  </w:num>
+  <w:num w:numId="24">
     <w:abstractNumId w:val="1"/>
   </w:num>
-  <w:num w:numId="20">
-    <w:abstractNumId w:val="21"/>
-  </w:num>
-  <w:num w:numId="21">
-    <w:abstractNumId w:val="20"/>
-  </w:num>
-  <w:num w:numId="22">
-    <w:abstractNumId w:val="2"/>
+  <w:num w:numId="25">
+    <w:abstractNumId w:val="24"/>
   </w:num>
 </w:numbering>
 </file>
@@ -9685,7 +13235,7 @@
 </file>
 
 <file path=customXml/itemProps1.xml><?xml version="1.0" encoding="utf-8"?>
-<ds:datastoreItem xmlns:ds="http://schemas.openxmlformats.org/officeDocument/2006/customXml" ds:itemID="{63B7BD5F-632A-4D1C-B69F-B31709241170}">
+<ds:datastoreItem xmlns:ds="http://schemas.openxmlformats.org/officeDocument/2006/customXml" ds:itemID="{13A74A3E-7876-40E8-A773-D2DDE08F3DB6}">
   <ds:schemaRefs>
     <ds:schemaRef ds:uri="http://schemas.openxmlformats.org/officeDocument/2006/bibliography"/>
   </ds:schemaRefs>

</xml_diff>

<commit_message>
Add tutorial sheet 6
</commit_message>
<xml_diff>
--- a/Uebungszettel_WS18.docx
+++ b/Uebungszettel_WS18.docx
@@ -234,14 +234,27 @@
                             <w:r>
                               <w:t xml:space="preserve">Programm </w:t>
                             </w:r>
-                            <w:fldSimple w:instr=" SEQ Programm \* ARABIC ">
-                              <w:r>
-                                <w:rPr>
-                                  <w:noProof/>
-                                </w:rPr>
-                                <w:t>1</w:t>
-                              </w:r>
-                            </w:fldSimple>
+                            <w:r>
+                              <w:fldChar w:fldCharType="begin"/>
+                            </w:r>
+                            <w:r>
+                              <w:instrText xml:space="preserve"> SEQ Programm \* ARABIC </w:instrText>
+                            </w:r>
+                            <w:r>
+                              <w:fldChar w:fldCharType="separate"/>
+                            </w:r>
+                            <w:r>
+                              <w:rPr>
+                                <w:noProof/>
+                              </w:rPr>
+                              <w:t>1</w:t>
+                            </w:r>
+                            <w:r>
+                              <w:rPr>
+                                <w:noProof/>
+                              </w:rPr>
+                              <w:fldChar w:fldCharType="end"/>
+                            </w:r>
                           </w:p>
                         </w:txbxContent>
                       </wps:txbx>
@@ -278,14 +291,27 @@
                       <w:r>
                         <w:t xml:space="preserve">Programm </w:t>
                       </w:r>
-                      <w:fldSimple w:instr=" SEQ Programm \* ARABIC ">
-                        <w:r>
-                          <w:rPr>
-                            <w:noProof/>
-                          </w:rPr>
-                          <w:t>1</w:t>
-                        </w:r>
-                      </w:fldSimple>
+                      <w:r>
+                        <w:fldChar w:fldCharType="begin"/>
+                      </w:r>
+                      <w:r>
+                        <w:instrText xml:space="preserve"> SEQ Programm \* ARABIC </w:instrText>
+                      </w:r>
+                      <w:r>
+                        <w:fldChar w:fldCharType="separate"/>
+                      </w:r>
+                      <w:r>
+                        <w:rPr>
+                          <w:noProof/>
+                        </w:rPr>
+                        <w:t>1</w:t>
+                      </w:r>
+                      <w:r>
+                        <w:rPr>
+                          <w:noProof/>
+                        </w:rPr>
+                        <w:fldChar w:fldCharType="end"/>
+                      </w:r>
                     </w:p>
                   </w:txbxContent>
                 </v:textbox>
@@ -17220,7 +17246,7 @@
           <w:szCs w:val="24"/>
         </w:rPr>
         <w:pict>
-          <v:shape id="_x0000_i1034" type="#_x0000_t75" style="width:328.15pt;height:135.1pt">
+          <v:shape id="_x0000_i1028" type="#_x0000_t75" style="width:327.75pt;height:135pt">
             <v:imagedata r:id="rId12" o:title="datenflussgraph_schleife"/>
           </v:shape>
         </w:pict>
@@ -17329,7 +17355,7 @@
           <w:szCs w:val="24"/>
         </w:rPr>
         <w:pict>
-          <v:shape id="_x0000_i1037" type="#_x0000_t75" style="width:339.9pt;height:143.75pt">
+          <v:shape id="_x0000_i1029" type="#_x0000_t75" style="width:339.75pt;height:2in">
             <v:imagedata r:id="rId14" o:title="datenflussgraph_schleife_vertikal"/>
           </v:shape>
         </w:pict>
@@ -17353,16 +17379,7 @@
           <w:sz w:val="24"/>
           <w:szCs w:val="24"/>
         </w:rPr>
-        <w:t>Die horizontale Parallelisierung wird von den Compilern der Vektormaschinen angewandt, aber auch von manchen Compilern für superskalare Prozessoren. Auf Vektorrechner</w:t>
-      </w:r>
-      <w:bookmarkStart w:id="0" w:name="_GoBack"/>
-      <w:bookmarkEnd w:id="0"/>
-      <w:r>
-        <w:rPr>
-          <w:sz w:val="24"/>
-          <w:szCs w:val="24"/>
-        </w:rPr>
-        <w:t>n sinnvollerweise eingesetzte Programmiersprachen kennen den Datentyp Vektor. Der Programmierer formuliert den Algorithmus demnach nicht als Schleife, sondern als drei Vektoroperationen. Der Compiler braucht dann diese Transformation nicht mehr leisten.</w:t>
+        <w:t>Die horizontale Parallelisierung wird von den Compilern der Vektormaschinen angewandt, aber auch von manchen Compilern für superskalare Prozessoren. Auf Vektorrechnern sinnvollerweise eingesetzte Programmiersprachen kennen den Datentyp Vektor. Der Programmierer formuliert den Algorithmus demnach nicht als Schleife, sondern als drei Vektoroperationen. Der Compiler braucht dann diese Transformation nicht mehr leisten.</w:t>
       </w:r>
     </w:p>
     <w:p>
@@ -17438,14 +17455,246 @@
     </w:p>
     <w:p>
       <w:pPr>
+        <w:pStyle w:val="Listenabsatz"/>
+        <w:numPr>
+          <w:ilvl w:val="0"/>
+          <w:numId w:val="28"/>
+        </w:numPr>
         <w:tabs>
           <w:tab w:val="left" w:pos="1455"/>
         </w:tabs>
-        <w:rPr>
-          <w:sz w:val="24"/>
-          <w:szCs w:val="24"/>
-        </w:rPr>
-      </w:pPr>
+        <w:jc w:val="both"/>
+        <w:rPr>
+          <w:sz w:val="24"/>
+          <w:szCs w:val="24"/>
+        </w:rPr>
+      </w:pPr>
+      <w:r>
+        <w:rPr>
+          <w:sz w:val="24"/>
+          <w:szCs w:val="24"/>
+        </w:rPr>
+        <w:t>Erklären Sie den Begriff „Verbindungsnetzwerk“ und seine Aufgaben.</w:t>
+      </w:r>
+    </w:p>
+    <w:p>
+      <w:pPr>
+        <w:pStyle w:val="Listenabsatz"/>
+        <w:numPr>
+          <w:ilvl w:val="0"/>
+          <w:numId w:val="28"/>
+        </w:numPr>
+        <w:tabs>
+          <w:tab w:val="left" w:pos="1455"/>
+        </w:tabs>
+        <w:jc w:val="both"/>
+        <w:rPr>
+          <w:sz w:val="24"/>
+          <w:szCs w:val="24"/>
+        </w:rPr>
+      </w:pPr>
+      <w:r>
+        <w:rPr>
+          <w:sz w:val="24"/>
+          <w:szCs w:val="24"/>
+        </w:rPr>
+        <w:t>Welche Arten von Verbindungsnetzwerken gibt es? Erläutern Sie die Unterschiede und nennen Sie jeweils zwei typische Vertreter dieser Netzwerke.</w:t>
+      </w:r>
+    </w:p>
+    <w:p>
+      <w:pPr>
+        <w:tabs>
+          <w:tab w:val="left" w:pos="1455"/>
+        </w:tabs>
+        <w:rPr>
+          <w:b/>
+          <w:sz w:val="24"/>
+          <w:szCs w:val="24"/>
+        </w:rPr>
+      </w:pPr>
+      <w:r>
+        <w:rPr>
+          <w:b/>
+          <w:sz w:val="24"/>
+          <w:szCs w:val="24"/>
+        </w:rPr>
+        <w:t>Aufgabe 2</w:t>
+      </w:r>
+      <w:r>
+        <w:rPr>
+          <w:b/>
+          <w:sz w:val="24"/>
+          <w:szCs w:val="24"/>
+        </w:rPr>
+        <w:t>:</w:t>
+      </w:r>
+    </w:p>
+    <w:p>
+      <w:pPr>
+        <w:pStyle w:val="Listenabsatz"/>
+        <w:numPr>
+          <w:ilvl w:val="0"/>
+          <w:numId w:val="29"/>
+        </w:numPr>
+        <w:tabs>
+          <w:tab w:val="left" w:pos="1455"/>
+        </w:tabs>
+        <w:rPr>
+          <w:sz w:val="24"/>
+          <w:szCs w:val="24"/>
+        </w:rPr>
+      </w:pPr>
+      <w:r>
+        <w:rPr>
+          <w:sz w:val="24"/>
+          <w:szCs w:val="24"/>
+        </w:rPr>
+        <w:t>Bestimmen Sie Grad, Durchmesser und Kantenkonnektivität des nachfolgenden Verbindungsnetzwerkes. Welche Topologie wird hier dargestellt?</w:t>
+      </w:r>
+      <w:r>
+        <w:rPr>
+          <w:sz w:val="24"/>
+          <w:szCs w:val="24"/>
+        </w:rPr>
+        <w:br/>
+      </w:r>
+      <w:r>
+        <w:rPr>
+          <w:sz w:val="24"/>
+          <w:szCs w:val="24"/>
+        </w:rPr>
+        <w:pict>
+          <v:shape id="_x0000_i1030" type="#_x0000_t75" style="width:108.75pt;height:108.75pt">
+            <v:imagedata r:id="rId15" o:title="Untitled Diagram"/>
+          </v:shape>
+        </w:pict>
+      </w:r>
+    </w:p>
+    <w:p>
+      <w:pPr>
+        <w:pStyle w:val="Listenabsatz"/>
+        <w:numPr>
+          <w:ilvl w:val="0"/>
+          <w:numId w:val="29"/>
+        </w:numPr>
+        <w:tabs>
+          <w:tab w:val="left" w:pos="1455"/>
+        </w:tabs>
+        <w:rPr>
+          <w:sz w:val="24"/>
+          <w:szCs w:val="24"/>
+        </w:rPr>
+      </w:pPr>
+      <w:r>
+        <w:rPr>
+          <w:sz w:val="24"/>
+          <w:szCs w:val="24"/>
+        </w:rPr>
+        <w:t>Überführen Sie den nachfolgenden Ring mit 8 Knoten in ein 2x4-Gitter und anschließend in</w:t>
+      </w:r>
+      <w:bookmarkStart w:id="0" w:name="_GoBack"/>
+      <w:bookmarkEnd w:id="0"/>
+      <w:r>
+        <w:rPr>
+          <w:sz w:val="24"/>
+          <w:szCs w:val="24"/>
+        </w:rPr>
+        <w:t xml:space="preserve"> einen 3-dimensionalen Würfel.</w:t>
+      </w:r>
+      <w:r>
+        <w:rPr>
+          <w:sz w:val="24"/>
+          <w:szCs w:val="24"/>
+        </w:rPr>
+        <w:br/>
+      </w:r>
+      <w:r>
+        <w:rPr>
+          <w:sz w:val="24"/>
+          <w:szCs w:val="24"/>
+        </w:rPr>
+        <w:pict>
+          <v:shape id="_x0000_i1033" type="#_x0000_t75" style="width:178.5pt;height:96.75pt">
+            <v:imagedata r:id="rId16" o:title="Untitled Diagram"/>
+          </v:shape>
+        </w:pict>
+      </w:r>
+    </w:p>
+    <w:p>
+      <w:pPr>
+        <w:tabs>
+          <w:tab w:val="left" w:pos="1455"/>
+        </w:tabs>
+        <w:rPr>
+          <w:b/>
+          <w:sz w:val="24"/>
+          <w:szCs w:val="24"/>
+        </w:rPr>
+      </w:pPr>
+      <w:r>
+        <w:rPr>
+          <w:b/>
+          <w:sz w:val="24"/>
+          <w:szCs w:val="24"/>
+        </w:rPr>
+        <w:t>Aufgabe 3</w:t>
+      </w:r>
+      <w:r>
+        <w:rPr>
+          <w:b/>
+          <w:sz w:val="24"/>
+          <w:szCs w:val="24"/>
+        </w:rPr>
+        <w:t>:</w:t>
+      </w:r>
+    </w:p>
+    <w:p>
+      <w:pPr>
+        <w:pStyle w:val="Listenabsatz"/>
+        <w:numPr>
+          <w:ilvl w:val="0"/>
+          <w:numId w:val="30"/>
+        </w:numPr>
+        <w:tabs>
+          <w:tab w:val="left" w:pos="1455"/>
+        </w:tabs>
+        <w:jc w:val="both"/>
+        <w:rPr>
+          <w:sz w:val="24"/>
+          <w:szCs w:val="24"/>
+        </w:rPr>
+      </w:pPr>
+      <w:r>
+        <w:rPr>
+          <w:sz w:val="24"/>
+          <w:szCs w:val="24"/>
+        </w:rPr>
+        <w:t>Was ist eine „Connection Machine (CM)“ und wofür wurde sie konzipiert?</w:t>
+      </w:r>
+    </w:p>
+    <w:p>
+      <w:pPr>
+        <w:pStyle w:val="Listenabsatz"/>
+        <w:numPr>
+          <w:ilvl w:val="0"/>
+          <w:numId w:val="30"/>
+        </w:numPr>
+        <w:tabs>
+          <w:tab w:val="left" w:pos="1455"/>
+        </w:tabs>
+        <w:jc w:val="both"/>
+        <w:rPr>
+          <w:sz w:val="24"/>
+          <w:szCs w:val="24"/>
+        </w:rPr>
+      </w:pPr>
+      <w:r>
+        <w:rPr>
+          <w:sz w:val="24"/>
+          <w:szCs w:val="24"/>
+        </w:rPr>
+        <w:t>Welches Verbindungsnetzwerk wurde bei der CM-1 verwendet? Wie wurde im Netzwerk kommuniziert?</w:t>
+      </w:r>
     </w:p>
     <w:p>
       <w:pPr>
@@ -17787,8 +18036,8 @@
       </w:pPr>
     </w:p>
     <w:sectPr>
-      <w:headerReference w:type="default" r:id="rId15"/>
-      <w:footerReference w:type="default" r:id="rId16"/>
+      <w:headerReference w:type="default" r:id="rId17"/>
+      <w:footerReference w:type="default" r:id="rId18"/>
       <w:pgSz w:w="11906" w:h="16838"/>
       <w:pgMar w:top="1417" w:right="1417" w:bottom="1134" w:left="1417" w:header="708" w:footer="708" w:gutter="0"/>
       <w:cols w:space="708"/>
@@ -18122,6 +18371,95 @@
     </w:lvl>
   </w:abstractNum>
   <w:abstractNum w:abstractNumId="1" w15:restartNumberingAfterBreak="0">
+    <w:nsid w:val="03E93B87"/>
+    <w:multiLevelType w:val="hybridMultilevel"/>
+    <w:tmpl w:val="756E824A"/>
+    <w:lvl w:ilvl="0" w:tplc="E6BA039A">
+      <w:start w:val="1"/>
+      <w:numFmt w:val="lowerLetter"/>
+      <w:lvlText w:val="%1)"/>
+      <w:lvlJc w:val="left"/>
+      <w:pPr>
+        <w:ind w:left="1068" w:hanging="360"/>
+      </w:pPr>
+      <w:rPr>
+        <w:rFonts w:hint="default"/>
+      </w:rPr>
+    </w:lvl>
+    <w:lvl w:ilvl="1" w:tplc="04070019" w:tentative="1">
+      <w:start w:val="1"/>
+      <w:numFmt w:val="lowerLetter"/>
+      <w:lvlText w:val="%2."/>
+      <w:lvlJc w:val="left"/>
+      <w:pPr>
+        <w:ind w:left="1788" w:hanging="360"/>
+      </w:pPr>
+    </w:lvl>
+    <w:lvl w:ilvl="2" w:tplc="0407001B" w:tentative="1">
+      <w:start w:val="1"/>
+      <w:numFmt w:val="lowerRoman"/>
+      <w:lvlText w:val="%3."/>
+      <w:lvlJc w:val="right"/>
+      <w:pPr>
+        <w:ind w:left="2508" w:hanging="180"/>
+      </w:pPr>
+    </w:lvl>
+    <w:lvl w:ilvl="3" w:tplc="0407000F" w:tentative="1">
+      <w:start w:val="1"/>
+      <w:numFmt w:val="decimal"/>
+      <w:lvlText w:val="%4."/>
+      <w:lvlJc w:val="left"/>
+      <w:pPr>
+        <w:ind w:left="3228" w:hanging="360"/>
+      </w:pPr>
+    </w:lvl>
+    <w:lvl w:ilvl="4" w:tplc="04070019" w:tentative="1">
+      <w:start w:val="1"/>
+      <w:numFmt w:val="lowerLetter"/>
+      <w:lvlText w:val="%5."/>
+      <w:lvlJc w:val="left"/>
+      <w:pPr>
+        <w:ind w:left="3948" w:hanging="360"/>
+      </w:pPr>
+    </w:lvl>
+    <w:lvl w:ilvl="5" w:tplc="0407001B" w:tentative="1">
+      <w:start w:val="1"/>
+      <w:numFmt w:val="lowerRoman"/>
+      <w:lvlText w:val="%6."/>
+      <w:lvlJc w:val="right"/>
+      <w:pPr>
+        <w:ind w:left="4668" w:hanging="180"/>
+      </w:pPr>
+    </w:lvl>
+    <w:lvl w:ilvl="6" w:tplc="0407000F" w:tentative="1">
+      <w:start w:val="1"/>
+      <w:numFmt w:val="decimal"/>
+      <w:lvlText w:val="%7."/>
+      <w:lvlJc w:val="left"/>
+      <w:pPr>
+        <w:ind w:left="5388" w:hanging="360"/>
+      </w:pPr>
+    </w:lvl>
+    <w:lvl w:ilvl="7" w:tplc="04070019" w:tentative="1">
+      <w:start w:val="1"/>
+      <w:numFmt w:val="lowerLetter"/>
+      <w:lvlText w:val="%8."/>
+      <w:lvlJc w:val="left"/>
+      <w:pPr>
+        <w:ind w:left="6108" w:hanging="360"/>
+      </w:pPr>
+    </w:lvl>
+    <w:lvl w:ilvl="8" w:tplc="0407001B" w:tentative="1">
+      <w:start w:val="1"/>
+      <w:numFmt w:val="lowerRoman"/>
+      <w:lvlText w:val="%9."/>
+      <w:lvlJc w:val="right"/>
+      <w:pPr>
+        <w:ind w:left="6828" w:hanging="180"/>
+      </w:pPr>
+    </w:lvl>
+  </w:abstractNum>
+  <w:abstractNum w:abstractNumId="2" w15:restartNumberingAfterBreak="0">
     <w:nsid w:val="0DAD496F"/>
     <w:multiLevelType w:val="hybridMultilevel"/>
     <w:tmpl w:val="5F9EA772"/>
@@ -18210,7 +18548,7 @@
       </w:pPr>
     </w:lvl>
   </w:abstractNum>
-  <w:abstractNum w:abstractNumId="2" w15:restartNumberingAfterBreak="0">
+  <w:abstractNum w:abstractNumId="3" w15:restartNumberingAfterBreak="0">
     <w:nsid w:val="0EF33189"/>
     <w:multiLevelType w:val="hybridMultilevel"/>
     <w:tmpl w:val="EB547462"/>
@@ -18299,7 +18637,7 @@
       </w:pPr>
     </w:lvl>
   </w:abstractNum>
-  <w:abstractNum w:abstractNumId="3" w15:restartNumberingAfterBreak="0">
+  <w:abstractNum w:abstractNumId="4" w15:restartNumberingAfterBreak="0">
     <w:nsid w:val="17427F5F"/>
     <w:multiLevelType w:val="hybridMultilevel"/>
     <w:tmpl w:val="871240D0"/>
@@ -18388,7 +18726,96 @@
       </w:pPr>
     </w:lvl>
   </w:abstractNum>
-  <w:abstractNum w:abstractNumId="4" w15:restartNumberingAfterBreak="0">
+  <w:abstractNum w:abstractNumId="5" w15:restartNumberingAfterBreak="0">
+    <w:nsid w:val="18DF5349"/>
+    <w:multiLevelType w:val="hybridMultilevel"/>
+    <w:tmpl w:val="6C4C4148"/>
+    <w:lvl w:ilvl="0" w:tplc="1AB4C7E0">
+      <w:start w:val="1"/>
+      <w:numFmt w:val="lowerLetter"/>
+      <w:lvlText w:val="%1)"/>
+      <w:lvlJc w:val="left"/>
+      <w:pPr>
+        <w:ind w:left="1068" w:hanging="360"/>
+      </w:pPr>
+      <w:rPr>
+        <w:rFonts w:hint="default"/>
+      </w:rPr>
+    </w:lvl>
+    <w:lvl w:ilvl="1" w:tplc="04070019" w:tentative="1">
+      <w:start w:val="1"/>
+      <w:numFmt w:val="lowerLetter"/>
+      <w:lvlText w:val="%2."/>
+      <w:lvlJc w:val="left"/>
+      <w:pPr>
+        <w:ind w:left="1788" w:hanging="360"/>
+      </w:pPr>
+    </w:lvl>
+    <w:lvl w:ilvl="2" w:tplc="0407001B" w:tentative="1">
+      <w:start w:val="1"/>
+      <w:numFmt w:val="lowerRoman"/>
+      <w:lvlText w:val="%3."/>
+      <w:lvlJc w:val="right"/>
+      <w:pPr>
+        <w:ind w:left="2508" w:hanging="180"/>
+      </w:pPr>
+    </w:lvl>
+    <w:lvl w:ilvl="3" w:tplc="0407000F" w:tentative="1">
+      <w:start w:val="1"/>
+      <w:numFmt w:val="decimal"/>
+      <w:lvlText w:val="%4."/>
+      <w:lvlJc w:val="left"/>
+      <w:pPr>
+        <w:ind w:left="3228" w:hanging="360"/>
+      </w:pPr>
+    </w:lvl>
+    <w:lvl w:ilvl="4" w:tplc="04070019" w:tentative="1">
+      <w:start w:val="1"/>
+      <w:numFmt w:val="lowerLetter"/>
+      <w:lvlText w:val="%5."/>
+      <w:lvlJc w:val="left"/>
+      <w:pPr>
+        <w:ind w:left="3948" w:hanging="360"/>
+      </w:pPr>
+    </w:lvl>
+    <w:lvl w:ilvl="5" w:tplc="0407001B" w:tentative="1">
+      <w:start w:val="1"/>
+      <w:numFmt w:val="lowerRoman"/>
+      <w:lvlText w:val="%6."/>
+      <w:lvlJc w:val="right"/>
+      <w:pPr>
+        <w:ind w:left="4668" w:hanging="180"/>
+      </w:pPr>
+    </w:lvl>
+    <w:lvl w:ilvl="6" w:tplc="0407000F" w:tentative="1">
+      <w:start w:val="1"/>
+      <w:numFmt w:val="decimal"/>
+      <w:lvlText w:val="%7."/>
+      <w:lvlJc w:val="left"/>
+      <w:pPr>
+        <w:ind w:left="5388" w:hanging="360"/>
+      </w:pPr>
+    </w:lvl>
+    <w:lvl w:ilvl="7" w:tplc="04070019" w:tentative="1">
+      <w:start w:val="1"/>
+      <w:numFmt w:val="lowerLetter"/>
+      <w:lvlText w:val="%8."/>
+      <w:lvlJc w:val="left"/>
+      <w:pPr>
+        <w:ind w:left="6108" w:hanging="360"/>
+      </w:pPr>
+    </w:lvl>
+    <w:lvl w:ilvl="8" w:tplc="0407001B" w:tentative="1">
+      <w:start w:val="1"/>
+      <w:numFmt w:val="lowerRoman"/>
+      <w:lvlText w:val="%9."/>
+      <w:lvlJc w:val="right"/>
+      <w:pPr>
+        <w:ind w:left="6828" w:hanging="180"/>
+      </w:pPr>
+    </w:lvl>
+  </w:abstractNum>
+  <w:abstractNum w:abstractNumId="6" w15:restartNumberingAfterBreak="0">
     <w:nsid w:val="1A8B7CBA"/>
     <w:multiLevelType w:val="hybridMultilevel"/>
     <w:tmpl w:val="5D04BC72"/>
@@ -18501,7 +18928,7 @@
       </w:rPr>
     </w:lvl>
   </w:abstractNum>
-  <w:abstractNum w:abstractNumId="5" w15:restartNumberingAfterBreak="0">
+  <w:abstractNum w:abstractNumId="7" w15:restartNumberingAfterBreak="0">
     <w:nsid w:val="1B803916"/>
     <w:multiLevelType w:val="hybridMultilevel"/>
     <w:tmpl w:val="FF180A0A"/>
@@ -18590,7 +19017,7 @@
       </w:pPr>
     </w:lvl>
   </w:abstractNum>
-  <w:abstractNum w:abstractNumId="6" w15:restartNumberingAfterBreak="0">
+  <w:abstractNum w:abstractNumId="8" w15:restartNumberingAfterBreak="0">
     <w:nsid w:val="1C5D4DAF"/>
     <w:multiLevelType w:val="hybridMultilevel"/>
     <w:tmpl w:val="5658D862"/>
@@ -18679,7 +19106,7 @@
       </w:pPr>
     </w:lvl>
   </w:abstractNum>
-  <w:abstractNum w:abstractNumId="7" w15:restartNumberingAfterBreak="0">
+  <w:abstractNum w:abstractNumId="9" w15:restartNumberingAfterBreak="0">
     <w:nsid w:val="22944F25"/>
     <w:multiLevelType w:val="multilevel"/>
     <w:tmpl w:val="C5AABB62"/>
@@ -18768,7 +19195,7 @@
       </w:pPr>
     </w:lvl>
   </w:abstractNum>
-  <w:abstractNum w:abstractNumId="8" w15:restartNumberingAfterBreak="0">
+  <w:abstractNum w:abstractNumId="10" w15:restartNumberingAfterBreak="0">
     <w:nsid w:val="2C491F51"/>
     <w:multiLevelType w:val="hybridMultilevel"/>
     <w:tmpl w:val="56D46B04"/>
@@ -18881,7 +19308,7 @@
       </w:rPr>
     </w:lvl>
   </w:abstractNum>
-  <w:abstractNum w:abstractNumId="9" w15:restartNumberingAfterBreak="0">
+  <w:abstractNum w:abstractNumId="11" w15:restartNumberingAfterBreak="0">
     <w:nsid w:val="2F701D9E"/>
     <w:multiLevelType w:val="hybridMultilevel"/>
     <w:tmpl w:val="C77C7260"/>
@@ -18970,7 +19397,7 @@
       </w:pPr>
     </w:lvl>
   </w:abstractNum>
-  <w:abstractNum w:abstractNumId="10" w15:restartNumberingAfterBreak="0">
+  <w:abstractNum w:abstractNumId="12" w15:restartNumberingAfterBreak="0">
     <w:nsid w:val="35757FC3"/>
     <w:multiLevelType w:val="hybridMultilevel"/>
     <w:tmpl w:val="CDF6CE3E"/>
@@ -19059,7 +19486,7 @@
       </w:pPr>
     </w:lvl>
   </w:abstractNum>
-  <w:abstractNum w:abstractNumId="11" w15:restartNumberingAfterBreak="0">
+  <w:abstractNum w:abstractNumId="13" w15:restartNumberingAfterBreak="0">
     <w:nsid w:val="3C710E3B"/>
     <w:multiLevelType w:val="hybridMultilevel"/>
     <w:tmpl w:val="CDF6CE3E"/>
@@ -19148,7 +19575,7 @@
       </w:pPr>
     </w:lvl>
   </w:abstractNum>
-  <w:abstractNum w:abstractNumId="12" w15:restartNumberingAfterBreak="0">
+  <w:abstractNum w:abstractNumId="14" w15:restartNumberingAfterBreak="0">
     <w:nsid w:val="3E4A5997"/>
     <w:multiLevelType w:val="hybridMultilevel"/>
     <w:tmpl w:val="6AC8EBAC"/>
@@ -19237,7 +19664,7 @@
       </w:pPr>
     </w:lvl>
   </w:abstractNum>
-  <w:abstractNum w:abstractNumId="13" w15:restartNumberingAfterBreak="0">
+  <w:abstractNum w:abstractNumId="15" w15:restartNumberingAfterBreak="0">
     <w:nsid w:val="401A6DB1"/>
     <w:multiLevelType w:val="hybridMultilevel"/>
     <w:tmpl w:val="09B6C65C"/>
@@ -19326,7 +19753,7 @@
       </w:pPr>
     </w:lvl>
   </w:abstractNum>
-  <w:abstractNum w:abstractNumId="14" w15:restartNumberingAfterBreak="0">
+  <w:abstractNum w:abstractNumId="16" w15:restartNumberingAfterBreak="0">
     <w:nsid w:val="451449E5"/>
     <w:multiLevelType w:val="hybridMultilevel"/>
     <w:tmpl w:val="DBFAC4FE"/>
@@ -19415,7 +19842,7 @@
       </w:pPr>
     </w:lvl>
   </w:abstractNum>
-  <w:abstractNum w:abstractNumId="15" w15:restartNumberingAfterBreak="0">
+  <w:abstractNum w:abstractNumId="17" w15:restartNumberingAfterBreak="0">
     <w:nsid w:val="46F849AF"/>
     <w:multiLevelType w:val="hybridMultilevel"/>
     <w:tmpl w:val="0FC201B0"/>
@@ -19504,7 +19931,7 @@
       </w:pPr>
     </w:lvl>
   </w:abstractNum>
-  <w:abstractNum w:abstractNumId="16" w15:restartNumberingAfterBreak="0">
+  <w:abstractNum w:abstractNumId="18" w15:restartNumberingAfterBreak="0">
     <w:nsid w:val="4C855D13"/>
     <w:multiLevelType w:val="hybridMultilevel"/>
     <w:tmpl w:val="8E2A87B8"/>
@@ -19593,7 +20020,7 @@
       </w:pPr>
     </w:lvl>
   </w:abstractNum>
-  <w:abstractNum w:abstractNumId="17" w15:restartNumberingAfterBreak="0">
+  <w:abstractNum w:abstractNumId="19" w15:restartNumberingAfterBreak="0">
     <w:nsid w:val="4DA03E22"/>
     <w:multiLevelType w:val="hybridMultilevel"/>
     <w:tmpl w:val="647ED11A"/>
@@ -19682,7 +20109,7 @@
       </w:pPr>
     </w:lvl>
   </w:abstractNum>
-  <w:abstractNum w:abstractNumId="18" w15:restartNumberingAfterBreak="0">
+  <w:abstractNum w:abstractNumId="20" w15:restartNumberingAfterBreak="0">
     <w:nsid w:val="53F470E1"/>
     <w:multiLevelType w:val="hybridMultilevel"/>
     <w:tmpl w:val="68863AB0"/>
@@ -19795,7 +20222,7 @@
       </w:rPr>
     </w:lvl>
   </w:abstractNum>
-  <w:abstractNum w:abstractNumId="19" w15:restartNumberingAfterBreak="0">
+  <w:abstractNum w:abstractNumId="21" w15:restartNumberingAfterBreak="0">
     <w:nsid w:val="571C0B0E"/>
     <w:multiLevelType w:val="hybridMultilevel"/>
     <w:tmpl w:val="34F4ED84"/>
@@ -19884,7 +20311,7 @@
       </w:pPr>
     </w:lvl>
   </w:abstractNum>
-  <w:abstractNum w:abstractNumId="20" w15:restartNumberingAfterBreak="0">
+  <w:abstractNum w:abstractNumId="22" w15:restartNumberingAfterBreak="0">
     <w:nsid w:val="5B412474"/>
     <w:multiLevelType w:val="hybridMultilevel"/>
     <w:tmpl w:val="AD88AAF6"/>
@@ -19973,7 +20400,7 @@
       </w:pPr>
     </w:lvl>
   </w:abstractNum>
-  <w:abstractNum w:abstractNumId="21" w15:restartNumberingAfterBreak="0">
+  <w:abstractNum w:abstractNumId="23" w15:restartNumberingAfterBreak="0">
     <w:nsid w:val="5C6C6834"/>
     <w:multiLevelType w:val="hybridMultilevel"/>
     <w:tmpl w:val="D58E689A"/>
@@ -20062,7 +20489,7 @@
       </w:pPr>
     </w:lvl>
   </w:abstractNum>
-  <w:abstractNum w:abstractNumId="22" w15:restartNumberingAfterBreak="0">
+  <w:abstractNum w:abstractNumId="24" w15:restartNumberingAfterBreak="0">
     <w:nsid w:val="5CF56E92"/>
     <w:multiLevelType w:val="hybridMultilevel"/>
     <w:tmpl w:val="726E6B32"/>
@@ -20151,7 +20578,7 @@
       </w:pPr>
     </w:lvl>
   </w:abstractNum>
-  <w:abstractNum w:abstractNumId="23" w15:restartNumberingAfterBreak="0">
+  <w:abstractNum w:abstractNumId="25" w15:restartNumberingAfterBreak="0">
     <w:nsid w:val="6B5C0735"/>
     <w:multiLevelType w:val="hybridMultilevel"/>
     <w:tmpl w:val="647ED11A"/>
@@ -20240,7 +20667,7 @@
       </w:pPr>
     </w:lvl>
   </w:abstractNum>
-  <w:abstractNum w:abstractNumId="24" w15:restartNumberingAfterBreak="0">
+  <w:abstractNum w:abstractNumId="26" w15:restartNumberingAfterBreak="0">
     <w:nsid w:val="6EA87C4D"/>
     <w:multiLevelType w:val="hybridMultilevel"/>
     <w:tmpl w:val="BF7C9F5C"/>
@@ -20329,7 +20756,7 @@
       </w:pPr>
     </w:lvl>
   </w:abstractNum>
-  <w:abstractNum w:abstractNumId="25" w15:restartNumberingAfterBreak="0">
+  <w:abstractNum w:abstractNumId="27" w15:restartNumberingAfterBreak="0">
     <w:nsid w:val="795F13B3"/>
     <w:multiLevelType w:val="hybridMultilevel"/>
     <w:tmpl w:val="079C3E6E"/>
@@ -20418,7 +20845,7 @@
       </w:pPr>
     </w:lvl>
   </w:abstractNum>
-  <w:abstractNum w:abstractNumId="26" w15:restartNumberingAfterBreak="0">
+  <w:abstractNum w:abstractNumId="28" w15:restartNumberingAfterBreak="0">
     <w:nsid w:val="7A393BC8"/>
     <w:multiLevelType w:val="hybridMultilevel"/>
     <w:tmpl w:val="D7C677D0"/>
@@ -20507,86 +20934,184 @@
       </w:pPr>
     </w:lvl>
   </w:abstractNum>
+  <w:abstractNum w:abstractNumId="29" w15:restartNumberingAfterBreak="0">
+    <w:nsid w:val="7A752513"/>
+    <w:multiLevelType w:val="hybridMultilevel"/>
+    <w:tmpl w:val="BEDA5432"/>
+    <w:lvl w:ilvl="0" w:tplc="BF942C10">
+      <w:start w:val="1"/>
+      <w:numFmt w:val="lowerLetter"/>
+      <w:lvlText w:val="%1)"/>
+      <w:lvlJc w:val="left"/>
+      <w:pPr>
+        <w:ind w:left="1068" w:hanging="360"/>
+      </w:pPr>
+      <w:rPr>
+        <w:rFonts w:hint="default"/>
+      </w:rPr>
+    </w:lvl>
+    <w:lvl w:ilvl="1" w:tplc="04070019" w:tentative="1">
+      <w:start w:val="1"/>
+      <w:numFmt w:val="lowerLetter"/>
+      <w:lvlText w:val="%2."/>
+      <w:lvlJc w:val="left"/>
+      <w:pPr>
+        <w:ind w:left="1788" w:hanging="360"/>
+      </w:pPr>
+    </w:lvl>
+    <w:lvl w:ilvl="2" w:tplc="0407001B" w:tentative="1">
+      <w:start w:val="1"/>
+      <w:numFmt w:val="lowerRoman"/>
+      <w:lvlText w:val="%3."/>
+      <w:lvlJc w:val="right"/>
+      <w:pPr>
+        <w:ind w:left="2508" w:hanging="180"/>
+      </w:pPr>
+    </w:lvl>
+    <w:lvl w:ilvl="3" w:tplc="0407000F" w:tentative="1">
+      <w:start w:val="1"/>
+      <w:numFmt w:val="decimal"/>
+      <w:lvlText w:val="%4."/>
+      <w:lvlJc w:val="left"/>
+      <w:pPr>
+        <w:ind w:left="3228" w:hanging="360"/>
+      </w:pPr>
+    </w:lvl>
+    <w:lvl w:ilvl="4" w:tplc="04070019" w:tentative="1">
+      <w:start w:val="1"/>
+      <w:numFmt w:val="lowerLetter"/>
+      <w:lvlText w:val="%5."/>
+      <w:lvlJc w:val="left"/>
+      <w:pPr>
+        <w:ind w:left="3948" w:hanging="360"/>
+      </w:pPr>
+    </w:lvl>
+    <w:lvl w:ilvl="5" w:tplc="0407001B" w:tentative="1">
+      <w:start w:val="1"/>
+      <w:numFmt w:val="lowerRoman"/>
+      <w:lvlText w:val="%6."/>
+      <w:lvlJc w:val="right"/>
+      <w:pPr>
+        <w:ind w:left="4668" w:hanging="180"/>
+      </w:pPr>
+    </w:lvl>
+    <w:lvl w:ilvl="6" w:tplc="0407000F" w:tentative="1">
+      <w:start w:val="1"/>
+      <w:numFmt w:val="decimal"/>
+      <w:lvlText w:val="%7."/>
+      <w:lvlJc w:val="left"/>
+      <w:pPr>
+        <w:ind w:left="5388" w:hanging="360"/>
+      </w:pPr>
+    </w:lvl>
+    <w:lvl w:ilvl="7" w:tplc="04070019" w:tentative="1">
+      <w:start w:val="1"/>
+      <w:numFmt w:val="lowerLetter"/>
+      <w:lvlText w:val="%8."/>
+      <w:lvlJc w:val="left"/>
+      <w:pPr>
+        <w:ind w:left="6108" w:hanging="360"/>
+      </w:pPr>
+    </w:lvl>
+    <w:lvl w:ilvl="8" w:tplc="0407001B" w:tentative="1">
+      <w:start w:val="1"/>
+      <w:numFmt w:val="lowerRoman"/>
+      <w:lvlText w:val="%9."/>
+      <w:lvlJc w:val="right"/>
+      <w:pPr>
+        <w:ind w:left="6828" w:hanging="180"/>
+      </w:pPr>
+    </w:lvl>
+  </w:abstractNum>
   <w:num w:numId="1">
+    <w:abstractNumId w:val="13"/>
+  </w:num>
+  <w:num w:numId="2">
+    <w:abstractNumId w:val="7"/>
+  </w:num>
+  <w:num w:numId="3">
+    <w:abstractNumId w:val="22"/>
+  </w:num>
+  <w:num w:numId="4">
+    <w:abstractNumId w:val="21"/>
+  </w:num>
+  <w:num w:numId="5">
+    <w:abstractNumId w:val="15"/>
+  </w:num>
+  <w:num w:numId="6">
+    <w:abstractNumId w:val="8"/>
+  </w:num>
+  <w:num w:numId="7">
+    <w:abstractNumId w:val="14"/>
+  </w:num>
+  <w:num w:numId="8">
     <w:abstractNumId w:val="11"/>
   </w:num>
-  <w:num w:numId="2">
-    <w:abstractNumId w:val="5"/>
+  <w:num w:numId="9">
+    <w:abstractNumId w:val="19"/>
   </w:num>
-  <w:num w:numId="3">
+  <w:num w:numId="10">
+    <w:abstractNumId w:val="12"/>
+  </w:num>
+  <w:num w:numId="11">
     <w:abstractNumId w:val="20"/>
   </w:num>
-  <w:num w:numId="4">
-    <w:abstractNumId w:val="19"/>
+  <w:num w:numId="12">
+    <w:abstractNumId w:val="10"/>
   </w:num>
-  <w:num w:numId="5">
-    <w:abstractNumId w:val="13"/>
+  <w:num w:numId="13">
+    <w:abstractNumId w:val="16"/>
   </w:num>
-  <w:num w:numId="6">
-    <w:abstractNumId w:val="6"/>
-  </w:num>
-  <w:num w:numId="7">
-    <w:abstractNumId w:val="12"/>
-  </w:num>
-  <w:num w:numId="8">
-    <w:abstractNumId w:val="9"/>
-  </w:num>
-  <w:num w:numId="9">
+  <w:num w:numId="14">
     <w:abstractNumId w:val="17"/>
   </w:num>
-  <w:num w:numId="10">
-    <w:abstractNumId w:val="10"/>
-  </w:num>
-  <w:num w:numId="11">
+  <w:num w:numId="15">
     <w:abstractNumId w:val="18"/>
-  </w:num>
-  <w:num w:numId="12">
-    <w:abstractNumId w:val="8"/>
-  </w:num>
-  <w:num w:numId="13">
-    <w:abstractNumId w:val="14"/>
-  </w:num>
-  <w:num w:numId="14">
-    <w:abstractNumId w:val="15"/>
-  </w:num>
-  <w:num w:numId="15">
-    <w:abstractNumId w:val="16"/>
   </w:num>
   <w:num w:numId="16">
     <w:abstractNumId w:val="0"/>
   </w:num>
   <w:num w:numId="17">
-    <w:abstractNumId w:val="7"/>
+    <w:abstractNumId w:val="9"/>
   </w:num>
   <w:num w:numId="18">
-    <w:abstractNumId w:val="21"/>
+    <w:abstractNumId w:val="23"/>
   </w:num>
   <w:num w:numId="19">
+    <w:abstractNumId w:val="4"/>
+  </w:num>
+  <w:num w:numId="20">
+    <w:abstractNumId w:val="27"/>
+  </w:num>
+  <w:num w:numId="21">
+    <w:abstractNumId w:val="25"/>
+  </w:num>
+  <w:num w:numId="22">
+    <w:abstractNumId w:val="6"/>
+  </w:num>
+  <w:num w:numId="23">
+    <w:abstractNumId w:val="24"/>
+  </w:num>
+  <w:num w:numId="24">
+    <w:abstractNumId w:val="2"/>
+  </w:num>
+  <w:num w:numId="25">
+    <w:abstractNumId w:val="28"/>
+  </w:num>
+  <w:num w:numId="26">
+    <w:abstractNumId w:val="26"/>
+  </w:num>
+  <w:num w:numId="27">
     <w:abstractNumId w:val="3"/>
   </w:num>
-  <w:num w:numId="20">
-    <w:abstractNumId w:val="25"/>
-  </w:num>
-  <w:num w:numId="21">
-    <w:abstractNumId w:val="23"/>
-  </w:num>
-  <w:num w:numId="22">
-    <w:abstractNumId w:val="4"/>
-  </w:num>
-  <w:num w:numId="23">
-    <w:abstractNumId w:val="22"/>
-  </w:num>
-  <w:num w:numId="24">
+  <w:num w:numId="28">
     <w:abstractNumId w:val="1"/>
   </w:num>
-  <w:num w:numId="25">
-    <w:abstractNumId w:val="26"/>
+  <w:num w:numId="29">
+    <w:abstractNumId w:val="29"/>
   </w:num>
-  <w:num w:numId="26">
-    <w:abstractNumId w:val="24"/>
-  </w:num>
-  <w:num w:numId="27">
-    <w:abstractNumId w:val="2"/>
+  <w:num w:numId="30">
+    <w:abstractNumId w:val="5"/>
   </w:num>
 </w:numbering>
 </file>
@@ -21395,7 +21920,7 @@
 </file>
 
 <file path=customXml/itemProps1.xml><?xml version="1.0" encoding="utf-8"?>
-<ds:datastoreItem xmlns:ds="http://schemas.openxmlformats.org/officeDocument/2006/customXml" ds:itemID="{180C4A78-2EC6-43F3-95E5-B546B88CB334}">
+<ds:datastoreItem xmlns:ds="http://schemas.openxmlformats.org/officeDocument/2006/customXml" ds:itemID="{2DD7CF7E-C1C3-4BA8-9958-8104CFADA67B}">
   <ds:schemaRefs>
     <ds:schemaRef ds:uri="http://schemas.openxmlformats.org/officeDocument/2006/bibliography"/>
   </ds:schemaRefs>

</xml_diff>

<commit_message>
Add tutorial sheet 7
</commit_message>
<xml_diff>
--- a/Uebungszettel_WS18.docx
+++ b/Uebungszettel_WS18.docx
@@ -107,7 +107,23 @@
           <w:sz w:val="24"/>
           <w:szCs w:val="24"/>
         </w:rPr>
-        <w:t>Erklären Sie den Begriff „Speedup“.</w:t>
+        <w:t>Erklären Sie den Begriff „</w:t>
+      </w:r>
+      <w:proofErr w:type="spellStart"/>
+      <w:r>
+        <w:rPr>
+          <w:sz w:val="24"/>
+          <w:szCs w:val="24"/>
+        </w:rPr>
+        <w:t>Speedup</w:t>
+      </w:r>
+      <w:proofErr w:type="spellEnd"/>
+      <w:r>
+        <w:rPr>
+          <w:sz w:val="24"/>
+          <w:szCs w:val="24"/>
+        </w:rPr>
+        <w:t>“.</w:t>
       </w:r>
     </w:p>
     <w:p>
@@ -502,8 +518,12 @@
                             </w:r>
                             <w:r>
                               <w:tab/>
+                            </w:r>
+                            <w:proofErr w:type="spellStart"/>
+                            <w:r>
                               <w:t>loop</w:t>
                             </w:r>
+                            <w:proofErr w:type="spellEnd"/>
                           </w:p>
                           <w:p>
                             <w:pPr>
@@ -539,9 +559,11 @@
                             <w:pPr>
                               <w:spacing w:after="0" w:line="240" w:lineRule="auto"/>
                             </w:pPr>
+                            <w:proofErr w:type="spellStart"/>
                             <w:r>
                               <w:t>loop</w:t>
                             </w:r>
+                            <w:proofErr w:type="spellEnd"/>
                             <w:r>
                               <w:tab/>
                             </w:r>
@@ -566,8 +588,12 @@
                             </w:r>
                             <w:r>
                               <w:tab/>
+                            </w:r>
+                            <w:proofErr w:type="spellStart"/>
+                            <w:r>
                               <w:t>Mult</w:t>
                             </w:r>
+                            <w:proofErr w:type="spellEnd"/>
                             <w:r>
                               <w:tab/>
                             </w:r>
@@ -668,8 +694,12 @@
                             </w:r>
                             <w:r>
                               <w:tab/>
+                            </w:r>
+                            <w:proofErr w:type="spellStart"/>
+                            <w:r>
                               <w:t>loop</w:t>
                             </w:r>
+                            <w:proofErr w:type="spellEnd"/>
                           </w:p>
                           <w:p>
                             <w:pPr>
@@ -849,8 +879,12 @@
                       </w:r>
                       <w:r>
                         <w:tab/>
+                      </w:r>
+                      <w:proofErr w:type="spellStart"/>
+                      <w:r>
                         <w:t>loop</w:t>
                       </w:r>
+                      <w:proofErr w:type="spellEnd"/>
                     </w:p>
                     <w:p>
                       <w:pPr>
@@ -886,9 +920,11 @@
                       <w:pPr>
                         <w:spacing w:after="0" w:line="240" w:lineRule="auto"/>
                       </w:pPr>
+                      <w:proofErr w:type="spellStart"/>
                       <w:r>
                         <w:t>loop</w:t>
                       </w:r>
+                      <w:proofErr w:type="spellEnd"/>
                       <w:r>
                         <w:tab/>
                       </w:r>
@@ -913,8 +949,12 @@
                       </w:r>
                       <w:r>
                         <w:tab/>
+                      </w:r>
+                      <w:proofErr w:type="spellStart"/>
+                      <w:r>
                         <w:t>Mult</w:t>
                       </w:r>
+                      <w:proofErr w:type="spellEnd"/>
                       <w:r>
                         <w:tab/>
                       </w:r>
@@ -1015,8 +1055,12 @@
                       </w:r>
                       <w:r>
                         <w:tab/>
+                      </w:r>
+                      <w:proofErr w:type="spellStart"/>
+                      <w:r>
                         <w:t>loop</w:t>
                       </w:r>
+                      <w:proofErr w:type="spellEnd"/>
                     </w:p>
                     <w:p>
                       <w:pPr>
@@ -1272,7 +1316,23 @@
           <w:sz w:val="24"/>
           <w:szCs w:val="24"/>
         </w:rPr>
-        <w:t>„Speedup“ ist der Quotient aus serieller und paralleler Ausführungszeit. Er gibt den Geschwindigkeitszuwachs an, der an der seriellen Ausführung gemessen wird.</w:t>
+        <w:t>„</w:t>
+      </w:r>
+      <w:proofErr w:type="spellStart"/>
+      <w:r>
+        <w:rPr>
+          <w:sz w:val="24"/>
+          <w:szCs w:val="24"/>
+        </w:rPr>
+        <w:t>Speedup</w:t>
+      </w:r>
+      <w:proofErr w:type="spellEnd"/>
+      <w:r>
+        <w:rPr>
+          <w:sz w:val="24"/>
+          <w:szCs w:val="24"/>
+        </w:rPr>
+        <w:t>“ ist der Quotient aus serieller und paralleler Ausführungszeit. Er gibt den Geschwindigkeitszuwachs an, der an der seriellen Ausführung gemessen wird.</w:t>
       </w:r>
     </w:p>
     <w:p>
@@ -2993,14 +3053,30 @@
           <w:sz w:val="24"/>
           <w:szCs w:val="24"/>
         </w:rPr>
-        <w:t>Welche Thesen zum Speed</w:t>
-      </w:r>
-      <w:r>
-        <w:rPr>
-          <w:sz w:val="24"/>
-          <w:szCs w:val="24"/>
-        </w:rPr>
-        <w:t>up wurden in der Vorlesung vorgestellt?</w:t>
+        <w:t xml:space="preserve">Welche Thesen zum </w:t>
+      </w:r>
+      <w:proofErr w:type="spellStart"/>
+      <w:r>
+        <w:rPr>
+          <w:sz w:val="24"/>
+          <w:szCs w:val="24"/>
+        </w:rPr>
+        <w:t>Speed</w:t>
+      </w:r>
+      <w:r>
+        <w:rPr>
+          <w:sz w:val="24"/>
+          <w:szCs w:val="24"/>
+        </w:rPr>
+        <w:t>up</w:t>
+      </w:r>
+      <w:proofErr w:type="spellEnd"/>
+      <w:r>
+        <w:rPr>
+          <w:sz w:val="24"/>
+          <w:szCs w:val="24"/>
+        </w:rPr>
+        <w:t xml:space="preserve"> wurden in der Vorlesung vorgestellt?</w:t>
       </w:r>
     </w:p>
     <w:p>
@@ -3025,6 +3101,7 @@
         </w:rPr>
         <w:t xml:space="preserve">Wie sind die Thesen bzgl. des </w:t>
       </w:r>
+      <w:proofErr w:type="spellStart"/>
       <w:r>
         <w:rPr>
           <w:sz w:val="24"/>
@@ -3037,7 +3114,15 @@
           <w:sz w:val="24"/>
           <w:szCs w:val="24"/>
         </w:rPr>
-        <w:t>up Faktors einzuordnen?</w:t>
+        <w:t>up</w:t>
+      </w:r>
+      <w:proofErr w:type="spellEnd"/>
+      <w:r>
+        <w:rPr>
+          <w:sz w:val="24"/>
+          <w:szCs w:val="24"/>
+        </w:rPr>
+        <w:t xml:space="preserve"> Faktors einzuordnen?</w:t>
       </w:r>
     </w:p>
     <w:p>
@@ -3130,14 +3215,30 @@
           <w:sz w:val="24"/>
           <w:szCs w:val="24"/>
         </w:rPr>
-        <w:t>h der bereits besprochene Speed</w:t>
-      </w:r>
-      <w:r>
-        <w:rPr>
-          <w:sz w:val="24"/>
-          <w:szCs w:val="24"/>
-        </w:rPr>
-        <w:t>up herleiten, den ein Programm durch eine mögliche Parallelisierung maximal erzielen kann.</w:t>
+        <w:t xml:space="preserve">h der bereits besprochene </w:t>
+      </w:r>
+      <w:proofErr w:type="spellStart"/>
+      <w:r>
+        <w:rPr>
+          <w:sz w:val="24"/>
+          <w:szCs w:val="24"/>
+        </w:rPr>
+        <w:t>Speed</w:t>
+      </w:r>
+      <w:r>
+        <w:rPr>
+          <w:sz w:val="24"/>
+          <w:szCs w:val="24"/>
+        </w:rPr>
+        <w:t>up</w:t>
+      </w:r>
+      <w:proofErr w:type="spellEnd"/>
+      <w:r>
+        <w:rPr>
+          <w:sz w:val="24"/>
+          <w:szCs w:val="24"/>
+        </w:rPr>
+        <w:t xml:space="preserve"> herleiten, den ein Programm durch eine mögliche Parallelisierung maximal erzielen kann.</w:t>
       </w:r>
     </w:p>
     <w:p>
@@ -3497,15 +3598,70 @@
           <w:szCs w:val="24"/>
         </w:rPr>
         <w:br/>
-        <w:t>Wilke’sche paradoxon: Superlinearer Speedup</w:t>
-      </w:r>
+      </w:r>
+      <w:proofErr w:type="spellStart"/>
+      <w:r>
+        <w:rPr>
+          <w:sz w:val="24"/>
+          <w:szCs w:val="24"/>
+        </w:rPr>
+        <w:t>Wilke’sche</w:t>
+      </w:r>
+      <w:proofErr w:type="spellEnd"/>
+      <w:r>
+        <w:rPr>
+          <w:sz w:val="24"/>
+          <w:szCs w:val="24"/>
+        </w:rPr>
+        <w:t xml:space="preserve"> </w:t>
+      </w:r>
+      <w:proofErr w:type="spellStart"/>
+      <w:r>
+        <w:rPr>
+          <w:sz w:val="24"/>
+          <w:szCs w:val="24"/>
+        </w:rPr>
+        <w:t>paradoxon</w:t>
+      </w:r>
+      <w:proofErr w:type="spellEnd"/>
+      <w:r>
+        <w:rPr>
+          <w:sz w:val="24"/>
+          <w:szCs w:val="24"/>
+        </w:rPr>
+        <w:t xml:space="preserve">: Superlinearer </w:t>
+      </w:r>
+      <w:proofErr w:type="spellStart"/>
+      <w:r>
+        <w:rPr>
+          <w:sz w:val="24"/>
+          <w:szCs w:val="24"/>
+        </w:rPr>
+        <w:t>Speedup</w:t>
+      </w:r>
+      <w:proofErr w:type="spellEnd"/>
       <w:r>
         <w:rPr>
           <w:sz w:val="24"/>
           <w:szCs w:val="24"/>
         </w:rPr>
         <w:br/>
-        <w:t xml:space="preserve">Minsky: </w:t>
+      </w:r>
+      <w:proofErr w:type="spellStart"/>
+      <w:r>
+        <w:rPr>
+          <w:sz w:val="24"/>
+          <w:szCs w:val="24"/>
+        </w:rPr>
+        <w:t>Minsky</w:t>
+      </w:r>
+      <w:proofErr w:type="spellEnd"/>
+      <w:r>
+        <w:rPr>
+          <w:sz w:val="24"/>
+          <w:szCs w:val="24"/>
+        </w:rPr>
+        <w:t xml:space="preserve">: </w:t>
       </w:r>
       <w:r>
         <w:rPr>
@@ -3726,7 +3882,23 @@
           <w:sz w:val="24"/>
           <w:szCs w:val="24"/>
         </w:rPr>
-        <w:t>Der Speedup wird durch den Anteil des seriellen Codes im Programm irgendwann gehemmt.</w:t>
+        <w:t xml:space="preserve">Der </w:t>
+      </w:r>
+      <w:proofErr w:type="spellStart"/>
+      <w:r>
+        <w:rPr>
+          <w:sz w:val="24"/>
+          <w:szCs w:val="24"/>
+        </w:rPr>
+        <w:t>Speedup</w:t>
+      </w:r>
+      <w:proofErr w:type="spellEnd"/>
+      <w:r>
+        <w:rPr>
+          <w:sz w:val="24"/>
+          <w:szCs w:val="24"/>
+        </w:rPr>
+        <w:t xml:space="preserve"> wird durch den Anteil des seriellen Codes im Programm irgendwann gehemmt.</w:t>
       </w:r>
     </w:p>
     <w:p>
@@ -3749,7 +3921,23 @@
           <w:sz w:val="24"/>
           <w:szCs w:val="24"/>
         </w:rPr>
-        <w:t>Speichergeschwindigkeit und Zugriffszeit ist bisher noch das Bottleneck.</w:t>
+        <w:t xml:space="preserve">Speichergeschwindigkeit und Zugriffszeit ist bisher noch das </w:t>
+      </w:r>
+      <w:proofErr w:type="spellStart"/>
+      <w:r>
+        <w:rPr>
+          <w:sz w:val="24"/>
+          <w:szCs w:val="24"/>
+        </w:rPr>
+        <w:t>Bottleneck</w:t>
+      </w:r>
+      <w:proofErr w:type="spellEnd"/>
+      <w:r>
+        <w:rPr>
+          <w:sz w:val="24"/>
+          <w:szCs w:val="24"/>
+        </w:rPr>
+        <w:t>.</w:t>
       </w:r>
     </w:p>
     <w:p>
@@ -3767,12 +3955,37 @@
           <w:szCs w:val="24"/>
         </w:rPr>
       </w:pPr>
-      <w:r>
-        <w:rPr>
-          <w:sz w:val="24"/>
-          <w:szCs w:val="24"/>
-        </w:rPr>
-        <w:t>Tightly coupled (eng gekoppelt)</w:t>
+      <w:proofErr w:type="spellStart"/>
+      <w:r>
+        <w:rPr>
+          <w:sz w:val="24"/>
+          <w:szCs w:val="24"/>
+        </w:rPr>
+        <w:t>Tightly</w:t>
+      </w:r>
+      <w:proofErr w:type="spellEnd"/>
+      <w:r>
+        <w:rPr>
+          <w:sz w:val="24"/>
+          <w:szCs w:val="24"/>
+        </w:rPr>
+        <w:t xml:space="preserve"> </w:t>
+      </w:r>
+      <w:proofErr w:type="spellStart"/>
+      <w:r>
+        <w:rPr>
+          <w:sz w:val="24"/>
+          <w:szCs w:val="24"/>
+        </w:rPr>
+        <w:t>coupled</w:t>
+      </w:r>
+      <w:proofErr w:type="spellEnd"/>
+      <w:r>
+        <w:rPr>
+          <w:sz w:val="24"/>
+          <w:szCs w:val="24"/>
+        </w:rPr>
+        <w:t xml:space="preserve"> (eng gekoppelt)</w:t>
       </w:r>
       <w:r>
         <w:rPr>
@@ -3780,7 +3993,38 @@
           <w:szCs w:val="24"/>
         </w:rPr>
         <w:br/>
-        <w:t>Loosely coupled (lose gekoppelt)</w:t>
+      </w:r>
+      <w:proofErr w:type="spellStart"/>
+      <w:r>
+        <w:rPr>
+          <w:sz w:val="24"/>
+          <w:szCs w:val="24"/>
+        </w:rPr>
+        <w:t>Loosely</w:t>
+      </w:r>
+      <w:proofErr w:type="spellEnd"/>
+      <w:r>
+        <w:rPr>
+          <w:sz w:val="24"/>
+          <w:szCs w:val="24"/>
+        </w:rPr>
+        <w:t xml:space="preserve"> </w:t>
+      </w:r>
+      <w:proofErr w:type="spellStart"/>
+      <w:r>
+        <w:rPr>
+          <w:sz w:val="24"/>
+          <w:szCs w:val="24"/>
+        </w:rPr>
+        <w:t>coupled</w:t>
+      </w:r>
+      <w:proofErr w:type="spellEnd"/>
+      <w:r>
+        <w:rPr>
+          <w:sz w:val="24"/>
+          <w:szCs w:val="24"/>
+        </w:rPr>
+        <w:t xml:space="preserve"> (lose gekoppelt)</w:t>
       </w:r>
       <w:r>
         <w:rPr>
@@ -3847,7 +4091,23 @@
           <w:sz w:val="24"/>
           <w:szCs w:val="24"/>
         </w:rPr>
-        <w:t>: Single Instruction, Single Data</w:t>
+        <w:t xml:space="preserve">: Single </w:t>
+      </w:r>
+      <w:proofErr w:type="spellStart"/>
+      <w:r>
+        <w:rPr>
+          <w:sz w:val="24"/>
+          <w:szCs w:val="24"/>
+        </w:rPr>
+        <w:t>Instruction</w:t>
+      </w:r>
+      <w:proofErr w:type="spellEnd"/>
+      <w:r>
+        <w:rPr>
+          <w:sz w:val="24"/>
+          <w:szCs w:val="24"/>
+        </w:rPr>
+        <w:t>, Single Data</w:t>
       </w:r>
       <w:r>
         <w:rPr>
@@ -3876,7 +4136,23 @@
           <w:sz w:val="24"/>
           <w:szCs w:val="24"/>
         </w:rPr>
-        <w:t>: Single Instruction, Multiple Data</w:t>
+        <w:t xml:space="preserve">: Single </w:t>
+      </w:r>
+      <w:proofErr w:type="spellStart"/>
+      <w:r>
+        <w:rPr>
+          <w:sz w:val="24"/>
+          <w:szCs w:val="24"/>
+        </w:rPr>
+        <w:t>Instruction</w:t>
+      </w:r>
+      <w:proofErr w:type="spellEnd"/>
+      <w:r>
+        <w:rPr>
+          <w:sz w:val="24"/>
+          <w:szCs w:val="24"/>
+        </w:rPr>
+        <w:t>, Multiple Data</w:t>
       </w:r>
       <w:r>
         <w:rPr>
@@ -3898,7 +4174,23 @@
           <w:sz w:val="24"/>
           <w:szCs w:val="24"/>
         </w:rPr>
-        <w:t xml:space="preserve">: Multiple Instruction, Single Data </w:t>
+        <w:t xml:space="preserve">: Multiple </w:t>
+      </w:r>
+      <w:proofErr w:type="spellStart"/>
+      <w:r>
+        <w:rPr>
+          <w:sz w:val="24"/>
+          <w:szCs w:val="24"/>
+        </w:rPr>
+        <w:t>Instruction</w:t>
+      </w:r>
+      <w:proofErr w:type="spellEnd"/>
+      <w:r>
+        <w:rPr>
+          <w:sz w:val="24"/>
+          <w:szCs w:val="24"/>
+        </w:rPr>
+        <w:t xml:space="preserve">, Single Data </w:t>
       </w:r>
       <w:r>
         <w:rPr>
@@ -3920,7 +4212,23 @@
           <w:sz w:val="24"/>
           <w:szCs w:val="24"/>
         </w:rPr>
-        <w:t>: Multiple Instruction, Multiple Data</w:t>
+        <w:t xml:space="preserve">: Multiple </w:t>
+      </w:r>
+      <w:proofErr w:type="spellStart"/>
+      <w:r>
+        <w:rPr>
+          <w:sz w:val="24"/>
+          <w:szCs w:val="24"/>
+        </w:rPr>
+        <w:t>Instruction</w:t>
+      </w:r>
+      <w:proofErr w:type="spellEnd"/>
+      <w:r>
+        <w:rPr>
+          <w:sz w:val="24"/>
+          <w:szCs w:val="24"/>
+        </w:rPr>
+        <w:t>, Multiple Data</w:t>
       </w:r>
     </w:p>
     <w:p>
@@ -4017,7 +4325,39 @@
           <w:sz w:val="24"/>
           <w:szCs w:val="24"/>
         </w:rPr>
-        <w:t>: Cray-1 (80 Mflops), Cray XK7 (1 Petaflops, CPU+GPU), usw.</w:t>
+        <w:t xml:space="preserve">: Cray-1 (80 </w:t>
+      </w:r>
+      <w:proofErr w:type="spellStart"/>
+      <w:r>
+        <w:rPr>
+          <w:sz w:val="24"/>
+          <w:szCs w:val="24"/>
+        </w:rPr>
+        <w:t>Mflops</w:t>
+      </w:r>
+      <w:proofErr w:type="spellEnd"/>
+      <w:r>
+        <w:rPr>
+          <w:sz w:val="24"/>
+          <w:szCs w:val="24"/>
+        </w:rPr>
+        <w:t xml:space="preserve">), Cray XK7 (1 </w:t>
+      </w:r>
+      <w:proofErr w:type="spellStart"/>
+      <w:r>
+        <w:rPr>
+          <w:sz w:val="24"/>
+          <w:szCs w:val="24"/>
+        </w:rPr>
+        <w:t>Petaflops</w:t>
+      </w:r>
+      <w:proofErr w:type="spellEnd"/>
+      <w:r>
+        <w:rPr>
+          <w:sz w:val="24"/>
+          <w:szCs w:val="24"/>
+        </w:rPr>
+        <w:t>, CPU+GPU), usw.</w:t>
       </w:r>
     </w:p>
     <w:p>
@@ -4040,7 +4380,23 @@
           <w:sz w:val="24"/>
           <w:szCs w:val="24"/>
         </w:rPr>
-        <w:t>Hardware level Support</w:t>
+        <w:t xml:space="preserve">Hardware </w:t>
+      </w:r>
+      <w:proofErr w:type="spellStart"/>
+      <w:r>
+        <w:rPr>
+          <w:sz w:val="24"/>
+          <w:szCs w:val="24"/>
+        </w:rPr>
+        <w:t>level</w:t>
+      </w:r>
+      <w:proofErr w:type="spellEnd"/>
+      <w:r>
+        <w:rPr>
+          <w:sz w:val="24"/>
+          <w:szCs w:val="24"/>
+        </w:rPr>
+        <w:t xml:space="preserve"> Support</w:t>
       </w:r>
       <w:r>
         <w:rPr>
@@ -4055,7 +4411,119 @@
           <w:szCs w:val="24"/>
         </w:rPr>
         <w:br/>
-        <w:t>Klassifizierung aufgrund der Methode, die durch die Hardware technisch unterstützt wird (Multicore, Symmetric multiprocessing, Distributed computing, Cluster, Massive parallel, Grid, GPGPU, Circuits, Vector processor, usw.)</w:t>
+        <w:t xml:space="preserve">Klassifizierung aufgrund der Methode, die durch die Hardware technisch unterstützt wird (Multicore, </w:t>
+      </w:r>
+      <w:proofErr w:type="spellStart"/>
+      <w:r>
+        <w:rPr>
+          <w:sz w:val="24"/>
+          <w:szCs w:val="24"/>
+        </w:rPr>
+        <w:t>Symmetric</w:t>
+      </w:r>
+      <w:proofErr w:type="spellEnd"/>
+      <w:r>
+        <w:rPr>
+          <w:sz w:val="24"/>
+          <w:szCs w:val="24"/>
+        </w:rPr>
+        <w:t xml:space="preserve"> </w:t>
+      </w:r>
+      <w:proofErr w:type="spellStart"/>
+      <w:r>
+        <w:rPr>
+          <w:sz w:val="24"/>
+          <w:szCs w:val="24"/>
+        </w:rPr>
+        <w:t>multiprocessing</w:t>
+      </w:r>
+      <w:proofErr w:type="spellEnd"/>
+      <w:r>
+        <w:rPr>
+          <w:sz w:val="24"/>
+          <w:szCs w:val="24"/>
+        </w:rPr>
+        <w:t xml:space="preserve">, Distributed </w:t>
+      </w:r>
+      <w:proofErr w:type="spellStart"/>
+      <w:r>
+        <w:rPr>
+          <w:sz w:val="24"/>
+          <w:szCs w:val="24"/>
+        </w:rPr>
+        <w:t>computing</w:t>
+      </w:r>
+      <w:proofErr w:type="spellEnd"/>
+      <w:r>
+        <w:rPr>
+          <w:sz w:val="24"/>
+          <w:szCs w:val="24"/>
+        </w:rPr>
+        <w:t xml:space="preserve">, Cluster, Massive parallel, </w:t>
+      </w:r>
+      <w:proofErr w:type="spellStart"/>
+      <w:r>
+        <w:rPr>
+          <w:sz w:val="24"/>
+          <w:szCs w:val="24"/>
+        </w:rPr>
+        <w:t>Grid</w:t>
+      </w:r>
+      <w:proofErr w:type="spellEnd"/>
+      <w:r>
+        <w:rPr>
+          <w:sz w:val="24"/>
+          <w:szCs w:val="24"/>
+        </w:rPr>
+        <w:t xml:space="preserve">, GPGPU, </w:t>
+      </w:r>
+      <w:proofErr w:type="spellStart"/>
+      <w:r>
+        <w:rPr>
+          <w:sz w:val="24"/>
+          <w:szCs w:val="24"/>
+        </w:rPr>
+        <w:t>Circuits</w:t>
+      </w:r>
+      <w:proofErr w:type="spellEnd"/>
+      <w:r>
+        <w:rPr>
+          <w:sz w:val="24"/>
+          <w:szCs w:val="24"/>
+        </w:rPr>
+        <w:t xml:space="preserve">, </w:t>
+      </w:r>
+      <w:proofErr w:type="spellStart"/>
+      <w:r>
+        <w:rPr>
+          <w:sz w:val="24"/>
+          <w:szCs w:val="24"/>
+        </w:rPr>
+        <w:t>Vector</w:t>
+      </w:r>
+      <w:proofErr w:type="spellEnd"/>
+      <w:r>
+        <w:rPr>
+          <w:sz w:val="24"/>
+          <w:szCs w:val="24"/>
+        </w:rPr>
+        <w:t xml:space="preserve"> </w:t>
+      </w:r>
+      <w:proofErr w:type="spellStart"/>
+      <w:r>
+        <w:rPr>
+          <w:sz w:val="24"/>
+          <w:szCs w:val="24"/>
+        </w:rPr>
+        <w:t>processor</w:t>
+      </w:r>
+      <w:proofErr w:type="spellEnd"/>
+      <w:r>
+        <w:rPr>
+          <w:sz w:val="24"/>
+          <w:szCs w:val="24"/>
+        </w:rPr>
+        <w:t>, usw.)</w:t>
       </w:r>
     </w:p>
     <w:p>
@@ -4289,6 +4757,7 @@
         </w:rPr>
         <w:t>„</w:t>
       </w:r>
+      <w:proofErr w:type="spellStart"/>
       <w:r>
         <w:rPr>
           <w:sz w:val="24"/>
@@ -4296,6 +4765,7 @@
         </w:rPr>
         <w:t>for</w:t>
       </w:r>
+      <w:proofErr w:type="spellEnd"/>
       <w:r>
         <w:rPr>
           <w:sz w:val="24"/>
@@ -4428,7 +4898,23 @@
           <w:sz w:val="24"/>
           <w:szCs w:val="24"/>
         </w:rPr>
-        <w:t xml:space="preserve">Neben den einfachen Threads bietet die Java Concurrency-API weitere Möglichkeiten zur parallelen Programmierung. </w:t>
+        <w:t xml:space="preserve">Neben den einfachen Threads bietet die Java </w:t>
+      </w:r>
+      <w:proofErr w:type="spellStart"/>
+      <w:r>
+        <w:rPr>
+          <w:sz w:val="24"/>
+          <w:szCs w:val="24"/>
+        </w:rPr>
+        <w:t>Concurrency</w:t>
+      </w:r>
+      <w:proofErr w:type="spellEnd"/>
+      <w:r>
+        <w:rPr>
+          <w:sz w:val="24"/>
+          <w:szCs w:val="24"/>
+        </w:rPr>
+        <w:t xml:space="preserve">-API weitere Möglichkeiten zur parallelen Programmierung. </w:t>
       </w:r>
       <w:r>
         <w:rPr>
@@ -4461,6 +4947,7 @@
         </w:rPr>
         <w:t>Machen Sie sich mich dem „</w:t>
       </w:r>
+      <w:proofErr w:type="spellStart"/>
       <w:r>
         <w:rPr>
           <w:sz w:val="24"/>
@@ -4468,6 +4955,7 @@
         </w:rPr>
         <w:t>ExecutorService</w:t>
       </w:r>
+      <w:proofErr w:type="spellEnd"/>
       <w:r>
         <w:rPr>
           <w:sz w:val="24"/>
@@ -4475,6 +4963,7 @@
         </w:rPr>
         <w:t xml:space="preserve">“ in Java vertraut und programmieren Sie das Beispiel aus Aufgabe 1 mit einem </w:t>
       </w:r>
+      <w:proofErr w:type="spellStart"/>
       <w:r>
         <w:rPr>
           <w:sz w:val="24"/>
@@ -4482,6 +4971,7 @@
         </w:rPr>
         <w:t>ExecutorService</w:t>
       </w:r>
+      <w:proofErr w:type="spellEnd"/>
       <w:r>
         <w:rPr>
           <w:sz w:val="24"/>
@@ -4622,6 +5112,7 @@
         </w:rPr>
         <w:t>Auch hierfür gibt es in Java eine Implementierung: „</w:t>
       </w:r>
+      <w:proofErr w:type="spellStart"/>
       <w:r>
         <w:rPr>
           <w:sz w:val="24"/>
@@ -4629,6 +5120,7 @@
         </w:rPr>
         <w:t>ScheduledExecutorService</w:t>
       </w:r>
+      <w:proofErr w:type="spellEnd"/>
       <w:r>
         <w:rPr>
           <w:sz w:val="24"/>
@@ -4660,6 +5152,7 @@
         </w:rPr>
         <w:t xml:space="preserve">Programmieren Sie eine kleine Java-Anwendung, welche mit Hilfe des </w:t>
       </w:r>
+      <w:proofErr w:type="spellStart"/>
       <w:r>
         <w:rPr>
           <w:sz w:val="24"/>
@@ -4667,12 +5160,45 @@
         </w:rPr>
         <w:t>ScheduledExecutorService</w:t>
       </w:r>
-      <w:r>
-        <w:rPr>
-          <w:sz w:val="24"/>
-          <w:szCs w:val="24"/>
-        </w:rPr>
-        <w:t xml:space="preserve"> alle 5 Sekunden die aktuelle Zeit in der Form „hh-mm-ss“ ausgibt.</w:t>
+      <w:proofErr w:type="spellEnd"/>
+      <w:r>
+        <w:rPr>
+          <w:sz w:val="24"/>
+          <w:szCs w:val="24"/>
+        </w:rPr>
+        <w:t xml:space="preserve"> alle 5 Sekunden die aktuelle Zeit in der Form „</w:t>
+      </w:r>
+      <w:proofErr w:type="spellStart"/>
+      <w:r>
+        <w:rPr>
+          <w:sz w:val="24"/>
+          <w:szCs w:val="24"/>
+        </w:rPr>
+        <w:t>hh</w:t>
+      </w:r>
+      <w:proofErr w:type="spellEnd"/>
+      <w:r>
+        <w:rPr>
+          <w:sz w:val="24"/>
+          <w:szCs w:val="24"/>
+        </w:rPr>
+        <w:t>-mm-</w:t>
+      </w:r>
+      <w:proofErr w:type="spellStart"/>
+      <w:r>
+        <w:rPr>
+          <w:sz w:val="24"/>
+          <w:szCs w:val="24"/>
+        </w:rPr>
+        <w:t>ss</w:t>
+      </w:r>
+      <w:proofErr w:type="spellEnd"/>
+      <w:r>
+        <w:rPr>
+          <w:sz w:val="24"/>
+          <w:szCs w:val="24"/>
+        </w:rPr>
+        <w:t>“ ausgibt.</w:t>
       </w:r>
     </w:p>
     <w:p>
@@ -5175,7 +5701,23 @@
           <w:sz w:val="24"/>
           <w:szCs w:val="24"/>
         </w:rPr>
-        <w:t>Erstellen Sie mittels der Schaltsymbole von Halb- und Volladdierern einen Schaltkreis, welcher zwei Binärzahlen der Länge 3 Bit addieren kann.</w:t>
+        <w:t xml:space="preserve">Erstellen Sie mittels der Schaltsymbole von Halb- und </w:t>
+      </w:r>
+      <w:proofErr w:type="spellStart"/>
+      <w:r>
+        <w:rPr>
+          <w:sz w:val="24"/>
+          <w:szCs w:val="24"/>
+        </w:rPr>
+        <w:t>Volladdierern</w:t>
+      </w:r>
+      <w:proofErr w:type="spellEnd"/>
+      <w:r>
+        <w:rPr>
+          <w:sz w:val="24"/>
+          <w:szCs w:val="24"/>
+        </w:rPr>
+        <w:t xml:space="preserve"> einen Schaltkreis, welcher zwei Binärzahlen der Länge 3 Bit addieren kann.</w:t>
       </w:r>
     </w:p>
     <w:p>
@@ -5475,6 +6017,7 @@
         </w:rPr>
         <w:t xml:space="preserve">FORK </w:t>
       </w:r>
+      <w:proofErr w:type="spellStart"/>
       <w:r>
         <w:rPr>
           <w:b/>
@@ -5484,6 +6027,7 @@
         </w:rPr>
         <w:t>label</w:t>
       </w:r>
+      <w:proofErr w:type="spellEnd"/>
       <w:r>
         <w:rPr>
           <w:sz w:val="24"/>
@@ -5497,7 +6041,15 @@
           <w:szCs w:val="24"/>
         </w:rPr>
         <w:br/>
-        <w:t>1. Schritt: Freier Prozessor wird gesucht - P</w:t>
+        <w:t xml:space="preserve">1. Schritt: Freier Prozessor wird gesucht - </w:t>
+      </w:r>
+      <w:proofErr w:type="spellStart"/>
+      <w:r>
+        <w:rPr>
+          <w:sz w:val="24"/>
+          <w:szCs w:val="24"/>
+        </w:rPr>
+        <w:t>P</w:t>
       </w:r>
       <w:r>
         <w:rPr>
@@ -5507,13 +6059,22 @@
         </w:rPr>
         <w:t>j</w:t>
       </w:r>
+      <w:proofErr w:type="spellEnd"/>
       <w:r>
         <w:rPr>
           <w:sz w:val="24"/>
           <w:szCs w:val="24"/>
         </w:rPr>
         <w:br/>
-        <w:t>2. Schritt: Speicher von P</w:t>
+        <w:t xml:space="preserve">2. Schritt: Speicher von </w:t>
+      </w:r>
+      <w:proofErr w:type="spellStart"/>
+      <w:r>
+        <w:rPr>
+          <w:sz w:val="24"/>
+          <w:szCs w:val="24"/>
+        </w:rPr>
+        <w:t>P</w:t>
       </w:r>
       <w:r>
         <w:rPr>
@@ -5523,6 +6084,7 @@
         </w:rPr>
         <w:t>j</w:t>
       </w:r>
+      <w:proofErr w:type="spellEnd"/>
       <w:r>
         <w:rPr>
           <w:sz w:val="24"/>
@@ -5551,7 +6113,15 @@
           <w:sz w:val="24"/>
           <w:szCs w:val="24"/>
         </w:rPr>
-        <w:t xml:space="preserve"> in P</w:t>
+        <w:t xml:space="preserve"> in </w:t>
+      </w:r>
+      <w:proofErr w:type="spellStart"/>
+      <w:r>
+        <w:rPr>
+          <w:sz w:val="24"/>
+          <w:szCs w:val="24"/>
+        </w:rPr>
+        <w:t>P</w:t>
       </w:r>
       <w:r>
         <w:rPr>
@@ -5561,6 +6131,7 @@
         </w:rPr>
         <w:t>j</w:t>
       </w:r>
+      <w:proofErr w:type="spellEnd"/>
       <w:r>
         <w:rPr>
           <w:sz w:val="24"/>
@@ -5574,7 +6145,15 @@
           <w:szCs w:val="24"/>
         </w:rPr>
         <w:br/>
-        <w:t>4. Schritt: P</w:t>
+        <w:t xml:space="preserve">4. Schritt: </w:t>
+      </w:r>
+      <w:proofErr w:type="spellStart"/>
+      <w:r>
+        <w:rPr>
+          <w:sz w:val="24"/>
+          <w:szCs w:val="24"/>
+        </w:rPr>
+        <w:t>P</w:t>
       </w:r>
       <w:r>
         <w:rPr>
@@ -5584,6 +6163,7 @@
         </w:rPr>
         <w:t>j</w:t>
       </w:r>
+      <w:proofErr w:type="spellEnd"/>
       <w:r>
         <w:rPr>
           <w:sz w:val="24"/>
@@ -5591,6 +6171,7 @@
         </w:rPr>
         <w:t xml:space="preserve"> bei </w:t>
       </w:r>
+      <w:proofErr w:type="spellStart"/>
       <w:r>
         <w:rPr>
           <w:b/>
@@ -5600,6 +6181,7 @@
         </w:rPr>
         <w:t>label</w:t>
       </w:r>
+      <w:proofErr w:type="spellEnd"/>
       <w:r>
         <w:rPr>
           <w:sz w:val="24"/>
@@ -5637,17 +6219,27 @@
           <w:sz w:val="24"/>
           <w:szCs w:val="24"/>
         </w:rPr>
-        <w:t xml:space="preserve"> und P</w:t>
-      </w:r>
+        <w:t xml:space="preserve"> und </w:t>
+      </w:r>
+      <w:proofErr w:type="spellStart"/>
       <w:r>
         <w:rPr>
           <w:b/>
           <w:sz w:val="24"/>
           <w:szCs w:val="24"/>
+        </w:rPr>
+        <w:t>P</w:t>
+      </w:r>
+      <w:r>
+        <w:rPr>
+          <w:b/>
+          <w:sz w:val="24"/>
+          <w:szCs w:val="24"/>
           <w:vertAlign w:val="subscript"/>
         </w:rPr>
         <w:t>j</w:t>
       </w:r>
+      <w:proofErr w:type="spellEnd"/>
       <w:r>
         <w:rPr>
           <w:b/>
@@ -5882,7 +6474,23 @@
           <w:sz w:val="24"/>
           <w:szCs w:val="24"/>
         </w:rPr>
-        <w:t>Komplexitätsmaße leicht definierbar (Tiefe = Worst Case Laufzeit, Größe = erforderliche Hardware). Platz und Zeit sind realistische Größen.</w:t>
+        <w:t xml:space="preserve">Komplexitätsmaße leicht definierbar (Tiefe = </w:t>
+      </w:r>
+      <w:proofErr w:type="spellStart"/>
+      <w:r>
+        <w:rPr>
+          <w:sz w:val="24"/>
+          <w:szCs w:val="24"/>
+        </w:rPr>
+        <w:t>Worst</w:t>
+      </w:r>
+      <w:proofErr w:type="spellEnd"/>
+      <w:r>
+        <w:rPr>
+          <w:sz w:val="24"/>
+          <w:szCs w:val="24"/>
+        </w:rPr>
+        <w:t xml:space="preserve"> Case Laufzeit, Größe = erforderliche Hardware). Platz und Zeit sind realistische Größen.</w:t>
       </w:r>
     </w:p>
     <w:p>
@@ -6067,7 +6675,43 @@
           <w:sz w:val="24"/>
           <w:szCs w:val="24"/>
         </w:rPr>
-        <w:t>Simulation eines ZA (Conway’s Game of Life):</w:t>
+        <w:t>Simulation eines ZA (</w:t>
+      </w:r>
+      <w:proofErr w:type="spellStart"/>
+      <w:r>
+        <w:rPr>
+          <w:i/>
+          <w:sz w:val="24"/>
+          <w:szCs w:val="24"/>
+        </w:rPr>
+        <w:t>Conway’s</w:t>
+      </w:r>
+      <w:proofErr w:type="spellEnd"/>
+      <w:r>
+        <w:rPr>
+          <w:i/>
+          <w:sz w:val="24"/>
+          <w:szCs w:val="24"/>
+        </w:rPr>
+        <w:t xml:space="preserve"> Game </w:t>
+      </w:r>
+      <w:proofErr w:type="spellStart"/>
+      <w:r>
+        <w:rPr>
+          <w:i/>
+          <w:sz w:val="24"/>
+          <w:szCs w:val="24"/>
+        </w:rPr>
+        <w:t>of</w:t>
+      </w:r>
+      <w:proofErr w:type="spellEnd"/>
+      <w:r>
+        <w:rPr>
+          <w:i/>
+          <w:sz w:val="24"/>
+          <w:szCs w:val="24"/>
+        </w:rPr>
+        <w:t xml:space="preserve"> Life):</w:t>
       </w:r>
       <w:r>
         <w:rPr>
@@ -9290,7 +9934,23 @@
           <w:sz w:val="24"/>
           <w:szCs w:val="24"/>
         </w:rPr>
-        <w:t>Erstellen Sie einen Datenflußgraph nach Aufrollen der folgenden Schleife:</w:t>
+        <w:t xml:space="preserve">Erstellen Sie einen </w:t>
+      </w:r>
+      <w:proofErr w:type="spellStart"/>
+      <w:r>
+        <w:rPr>
+          <w:sz w:val="24"/>
+          <w:szCs w:val="24"/>
+        </w:rPr>
+        <w:t>Datenflußgraph</w:t>
+      </w:r>
+      <w:proofErr w:type="spellEnd"/>
+      <w:r>
+        <w:rPr>
+          <w:sz w:val="24"/>
+          <w:szCs w:val="24"/>
+        </w:rPr>
+        <w:t xml:space="preserve"> nach Aufrollen der folgenden Schleife:</w:t>
       </w:r>
       <w:r>
         <w:rPr>
@@ -9464,7 +10124,23 @@
           <w:sz w:val="24"/>
           <w:szCs w:val="24"/>
         </w:rPr>
-        <w:t>Unter einem zellulären Automaten (ZA) versteht man eine (meist) zweidimensionale, gitterförmige Anordnung quadratischer Zellen nebst zugehöriger Regeln, die beschreiben, in welcher Weise die Zustände der Nachbarzellen den Zustand einer Zelle beeinflussen (Nüchel 1995). Ein ZA ist demnach ein Verbund endlicher Automaten, die einer eingeschränkten TM entsprechen. Die Grundcharakteristika eines ZA sind wie folgt:</w:t>
+        <w:t>Unter einem zellulären Automaten (ZA) versteht man eine (meist) zweidimensionale, gitterförmige Anordnung quadratischer Zellen nebst zugehöriger Regeln, die beschreiben, in welcher Weise die Zustände der Nachbarzellen den Zustand einer Zelle beeinflussen (</w:t>
+      </w:r>
+      <w:proofErr w:type="spellStart"/>
+      <w:r>
+        <w:rPr>
+          <w:sz w:val="24"/>
+          <w:szCs w:val="24"/>
+        </w:rPr>
+        <w:t>Nüchel</w:t>
+      </w:r>
+      <w:proofErr w:type="spellEnd"/>
+      <w:r>
+        <w:rPr>
+          <w:sz w:val="24"/>
+          <w:szCs w:val="24"/>
+        </w:rPr>
+        <w:t xml:space="preserve"> 1995). Ein ZA ist demnach ein Verbund endlicher Automaten, die einer eingeschränkten TM entsprechen. Die Grundcharakteristika eines ZA sind wie folgt:</w:t>
       </w:r>
       <w:r>
         <w:rPr>
@@ -17246,7 +17922,7 @@
           <w:szCs w:val="24"/>
         </w:rPr>
         <w:pict>
-          <v:shape id="_x0000_i1028" type="#_x0000_t75" style="width:327.75pt;height:135pt">
+          <v:shape id="_x0000_i1028" type="#_x0000_t75" style="width:327.45pt;height:135.1pt">
             <v:imagedata r:id="rId12" o:title="datenflussgraph_schleife"/>
           </v:shape>
         </w:pict>
@@ -17269,8 +17945,17 @@
           <w:sz w:val="24"/>
           <w:szCs w:val="24"/>
         </w:rPr>
-        <w:t>Horizontale Parallelisierung - Vektorisierung</w:t>
-      </w:r>
+        <w:t xml:space="preserve">Horizontale Parallelisierung - </w:t>
+      </w:r>
+      <w:proofErr w:type="spellStart"/>
+      <w:r>
+        <w:rPr>
+          <w:sz w:val="24"/>
+          <w:szCs w:val="24"/>
+        </w:rPr>
+        <w:t>Vektorisierung</w:t>
+      </w:r>
+      <w:proofErr w:type="spellEnd"/>
       <w:r>
         <w:rPr>
           <w:sz w:val="24"/>
@@ -17355,7 +18040,7 @@
           <w:szCs w:val="24"/>
         </w:rPr>
         <w:pict>
-          <v:shape id="_x0000_i1029" type="#_x0000_t75" style="width:339.75pt;height:2in">
+          <v:shape id="_x0000_i1029" type="#_x0000_t75" style="width:339.9pt;height:2in">
             <v:imagedata r:id="rId14" o:title="datenflussgraph_schleife_vertikal"/>
           </v:shape>
         </w:pict>
@@ -17564,7 +18249,7 @@
           <w:szCs w:val="24"/>
         </w:rPr>
         <w:pict>
-          <v:shape id="_x0000_i1030" type="#_x0000_t75" style="width:108.75pt;height:108.75pt">
+          <v:shape id="_x0000_i1030" type="#_x0000_t75" style="width:108.7pt;height:108.7pt">
             <v:imagedata r:id="rId15" o:title="Untitled Diagram"/>
           </v:shape>
         </w:pict>
@@ -17590,16 +18275,7 @@
           <w:sz w:val="24"/>
           <w:szCs w:val="24"/>
         </w:rPr>
-        <w:t>Überführen Sie den nachfolgenden Ring mit 8 Knoten in ein 2x4-Gitter und anschließend in</w:t>
-      </w:r>
-      <w:bookmarkStart w:id="0" w:name="_GoBack"/>
-      <w:bookmarkEnd w:id="0"/>
-      <w:r>
-        <w:rPr>
-          <w:sz w:val="24"/>
-          <w:szCs w:val="24"/>
-        </w:rPr>
-        <w:t xml:space="preserve"> einen 3-dimensionalen Würfel.</w:t>
+        <w:t>Überführen Sie den nachfolgenden Ring mit 8 Knoten in ein 2x4-Gitter und anschließend in einen 3-dimensionalen Würfel.</w:t>
       </w:r>
       <w:r>
         <w:rPr>
@@ -17614,7 +18290,7 @@
           <w:szCs w:val="24"/>
         </w:rPr>
         <w:pict>
-          <v:shape id="_x0000_i1033" type="#_x0000_t75" style="width:178.5pt;height:96.75pt">
+          <v:shape id="_x0000_i1031" type="#_x0000_t75" style="width:178.5pt;height:96.7pt">
             <v:imagedata r:id="rId16" o:title="Untitled Diagram"/>
           </v:shape>
         </w:pict>
@@ -17669,7 +18345,23 @@
           <w:sz w:val="24"/>
           <w:szCs w:val="24"/>
         </w:rPr>
-        <w:t>Was ist eine „Connection Machine (CM)“ und wofür wurde sie konzipiert?</w:t>
+        <w:t xml:space="preserve">Was ist eine „Connection </w:t>
+      </w:r>
+      <w:proofErr w:type="spellStart"/>
+      <w:r>
+        <w:rPr>
+          <w:sz w:val="24"/>
+          <w:szCs w:val="24"/>
+        </w:rPr>
+        <w:t>Machine</w:t>
+      </w:r>
+      <w:proofErr w:type="spellEnd"/>
+      <w:r>
+        <w:rPr>
+          <w:sz w:val="24"/>
+          <w:szCs w:val="24"/>
+        </w:rPr>
+        <w:t xml:space="preserve"> (CM)“ und wofür wurde sie konzipiert?</w:t>
       </w:r>
     </w:p>
     <w:p>
@@ -17769,6 +18461,11 @@
     </w:p>
     <w:p>
       <w:pPr>
+        <w:pStyle w:val="Listenabsatz"/>
+        <w:numPr>
+          <w:ilvl w:val="0"/>
+          <w:numId w:val="31"/>
+        </w:numPr>
         <w:tabs>
           <w:tab w:val="left" w:pos="1455"/>
         </w:tabs>
@@ -17777,14 +18474,1926 @@
           <w:szCs w:val="24"/>
         </w:rPr>
       </w:pPr>
+      <w:r>
+        <w:rPr>
+          <w:sz w:val="24"/>
+          <w:szCs w:val="24"/>
+        </w:rPr>
+        <w:t>Nennen Sie die zentralen Verwendungszwecke eines Computerclusters.</w:t>
+      </w:r>
     </w:p>
     <w:p>
       <w:pPr>
-        <w:rPr>
-          <w:sz w:val="24"/>
-          <w:szCs w:val="24"/>
-        </w:rPr>
-      </w:pPr>
+        <w:pStyle w:val="Listenabsatz"/>
+        <w:numPr>
+          <w:ilvl w:val="0"/>
+          <w:numId w:val="31"/>
+        </w:numPr>
+        <w:tabs>
+          <w:tab w:val="left" w:pos="1455"/>
+        </w:tabs>
+        <w:rPr>
+          <w:sz w:val="24"/>
+          <w:szCs w:val="24"/>
+        </w:rPr>
+      </w:pPr>
+      <w:r>
+        <w:rPr>
+          <w:sz w:val="24"/>
+          <w:szCs w:val="24"/>
+        </w:rPr>
+        <w:t xml:space="preserve">Erläutern Sie die </w:t>
+      </w:r>
+      <w:proofErr w:type="gramStart"/>
+      <w:r>
+        <w:rPr>
+          <w:sz w:val="24"/>
+          <w:szCs w:val="24"/>
+        </w:rPr>
+        <w:t>zugrunde liegende</w:t>
+      </w:r>
+      <w:proofErr w:type="gramEnd"/>
+      <w:r>
+        <w:rPr>
+          <w:sz w:val="24"/>
+          <w:szCs w:val="24"/>
+        </w:rPr>
+        <w:t xml:space="preserve"> Architektur eines </w:t>
+      </w:r>
+      <w:r>
+        <w:rPr>
+          <w:i/>
+          <w:sz w:val="24"/>
+          <w:szCs w:val="24"/>
+        </w:rPr>
+        <w:t>Beowulf-Clusters</w:t>
+      </w:r>
+      <w:r>
+        <w:rPr>
+          <w:sz w:val="24"/>
+          <w:szCs w:val="24"/>
+        </w:rPr>
+        <w:t>.</w:t>
+      </w:r>
+    </w:p>
+    <w:p>
+      <w:pPr>
+        <w:pStyle w:val="Listenabsatz"/>
+        <w:numPr>
+          <w:ilvl w:val="0"/>
+          <w:numId w:val="31"/>
+        </w:numPr>
+        <w:tabs>
+          <w:tab w:val="left" w:pos="1455"/>
+        </w:tabs>
+        <w:rPr>
+          <w:sz w:val="24"/>
+          <w:szCs w:val="24"/>
+        </w:rPr>
+      </w:pPr>
+      <w:r>
+        <w:rPr>
+          <w:sz w:val="24"/>
+          <w:szCs w:val="24"/>
+        </w:rPr>
+        <w:t xml:space="preserve">Wie </w:t>
+      </w:r>
+      <w:r>
+        <w:rPr>
+          <w:sz w:val="24"/>
+          <w:szCs w:val="24"/>
+        </w:rPr>
+        <w:t>werden</w:t>
+      </w:r>
+      <w:r>
+        <w:rPr>
+          <w:sz w:val="24"/>
+          <w:szCs w:val="24"/>
+        </w:rPr>
+        <w:t xml:space="preserve"> die Aufgabenverteilung, die Kommunikation und der Datenaustausch auf einem </w:t>
+      </w:r>
+      <w:r>
+        <w:rPr>
+          <w:i/>
+          <w:sz w:val="24"/>
+          <w:szCs w:val="24"/>
+        </w:rPr>
+        <w:t>Beowulf-Cluster</w:t>
+      </w:r>
+      <w:r>
+        <w:rPr>
+          <w:sz w:val="24"/>
+          <w:szCs w:val="24"/>
+        </w:rPr>
+        <w:t xml:space="preserve"> realisiert?</w:t>
+      </w:r>
+    </w:p>
+    <w:p>
+      <w:pPr>
+        <w:tabs>
+          <w:tab w:val="left" w:pos="1455"/>
+        </w:tabs>
+        <w:rPr>
+          <w:b/>
+          <w:sz w:val="24"/>
+          <w:szCs w:val="24"/>
+        </w:rPr>
+      </w:pPr>
+      <w:r>
+        <w:rPr>
+          <w:b/>
+          <w:sz w:val="24"/>
+          <w:szCs w:val="24"/>
+        </w:rPr>
+        <w:t>Aufgabe 2</w:t>
+      </w:r>
+      <w:r>
+        <w:rPr>
+          <w:b/>
+          <w:sz w:val="24"/>
+          <w:szCs w:val="24"/>
+        </w:rPr>
+        <w:t>:</w:t>
+      </w:r>
+    </w:p>
+    <w:p>
+      <w:pPr>
+        <w:pStyle w:val="Listenabsatz"/>
+        <w:numPr>
+          <w:ilvl w:val="0"/>
+          <w:numId w:val="33"/>
+        </w:numPr>
+        <w:tabs>
+          <w:tab w:val="left" w:pos="1455"/>
+        </w:tabs>
+        <w:rPr>
+          <w:sz w:val="24"/>
+          <w:szCs w:val="24"/>
+        </w:rPr>
+      </w:pPr>
+      <w:r>
+        <w:rPr>
+          <w:sz w:val="24"/>
+          <w:szCs w:val="24"/>
+        </w:rPr>
+        <w:t>Welche Arten von Deadlocks gibt es?</w:t>
+      </w:r>
+    </w:p>
+    <w:p>
+      <w:pPr>
+        <w:pStyle w:val="Listenabsatz"/>
+        <w:numPr>
+          <w:ilvl w:val="0"/>
+          <w:numId w:val="33"/>
+        </w:numPr>
+        <w:tabs>
+          <w:tab w:val="left" w:pos="1455"/>
+        </w:tabs>
+        <w:rPr>
+          <w:sz w:val="24"/>
+          <w:szCs w:val="24"/>
+        </w:rPr>
+      </w:pPr>
+      <w:r>
+        <w:rPr>
+          <w:sz w:val="24"/>
+          <w:szCs w:val="24"/>
+        </w:rPr>
+        <w:t>Wie lassen sich Deadlocks verhindern?</w:t>
+      </w:r>
+    </w:p>
+    <w:p>
+      <w:pPr>
+        <w:tabs>
+          <w:tab w:val="left" w:pos="1455"/>
+        </w:tabs>
+        <w:rPr>
+          <w:b/>
+          <w:sz w:val="24"/>
+          <w:szCs w:val="24"/>
+        </w:rPr>
+      </w:pPr>
+      <w:r>
+        <w:rPr>
+          <w:b/>
+          <w:sz w:val="24"/>
+          <w:szCs w:val="24"/>
+        </w:rPr>
+        <w:t>Aufgabe 3</w:t>
+      </w:r>
+      <w:r>
+        <w:rPr>
+          <w:b/>
+          <w:sz w:val="24"/>
+          <w:szCs w:val="24"/>
+        </w:rPr>
+        <w:t>:</w:t>
+      </w:r>
+    </w:p>
+    <w:p>
+      <w:pPr>
+        <w:tabs>
+          <w:tab w:val="left" w:pos="1455"/>
+        </w:tabs>
+        <w:ind w:left="708"/>
+        <w:jc w:val="both"/>
+        <w:rPr>
+          <w:sz w:val="24"/>
+          <w:szCs w:val="24"/>
+        </w:rPr>
+      </w:pPr>
+      <w:r>
+        <w:rPr>
+          <w:sz w:val="24"/>
+          <w:szCs w:val="24"/>
+        </w:rPr>
+        <w:t>In dieser Aufgabe soll das Message-</w:t>
+      </w:r>
+      <w:proofErr w:type="spellStart"/>
+      <w:r>
+        <w:rPr>
+          <w:sz w:val="24"/>
+          <w:szCs w:val="24"/>
+        </w:rPr>
+        <w:t>Passing</w:t>
+      </w:r>
+      <w:proofErr w:type="spellEnd"/>
+      <w:r>
+        <w:rPr>
+          <w:sz w:val="24"/>
+          <w:szCs w:val="24"/>
+        </w:rPr>
+        <w:t>-Interface (MPI) Konzept praktisch nähergebracht werden. Hierfür müssen einige Vorbereitungen getroffen werden:</w:t>
+      </w:r>
+    </w:p>
+    <w:p>
+      <w:pPr>
+        <w:pStyle w:val="Listenabsatz"/>
+        <w:numPr>
+          <w:ilvl w:val="0"/>
+          <w:numId w:val="32"/>
+        </w:numPr>
+        <w:tabs>
+          <w:tab w:val="left" w:pos="1455"/>
+        </w:tabs>
+        <w:jc w:val="both"/>
+        <w:rPr>
+          <w:sz w:val="24"/>
+          <w:szCs w:val="24"/>
+        </w:rPr>
+      </w:pPr>
+      <w:r>
+        <w:rPr>
+          <w:sz w:val="24"/>
+          <w:szCs w:val="24"/>
+        </w:rPr>
+        <w:t>Zur Verwendung von MPI wird eine Bibliothek benötigt. Da diese Aufgabe in Java umgesetzt wird, verwenden wir in diesem Fall „MPJ Express“ (</w:t>
+      </w:r>
+      <w:r>
+        <w:rPr>
+          <w:sz w:val="24"/>
+          <w:szCs w:val="24"/>
+        </w:rPr>
+        <w:t>http://mpj-express.org</w:t>
+      </w:r>
+      <w:r>
+        <w:rPr>
+          <w:sz w:val="24"/>
+          <w:szCs w:val="24"/>
+        </w:rPr>
+        <w:t xml:space="preserve">) welches hier in der aktuellen Version heruntergeladen werden kann: </w:t>
+      </w:r>
+      <w:hyperlink r:id="rId17" w:history="1">
+        <w:r>
+          <w:rPr>
+            <w:rStyle w:val="Hyperlink"/>
+            <w:sz w:val="24"/>
+            <w:szCs w:val="24"/>
+          </w:rPr>
+          <w:t>https://sourceforge.net/projects/mpjexpress/files/latest/download</w:t>
+        </w:r>
+      </w:hyperlink>
+    </w:p>
+    <w:p>
+      <w:pPr>
+        <w:pStyle w:val="Listenabsatz"/>
+        <w:numPr>
+          <w:ilvl w:val="0"/>
+          <w:numId w:val="32"/>
+        </w:numPr>
+        <w:tabs>
+          <w:tab w:val="left" w:pos="1455"/>
+        </w:tabs>
+        <w:rPr>
+          <w:sz w:val="24"/>
+          <w:szCs w:val="24"/>
+        </w:rPr>
+      </w:pPr>
+      <w:r>
+        <w:rPr>
+          <w:sz w:val="24"/>
+          <w:szCs w:val="24"/>
+        </w:rPr>
+        <w:t>Der Pfad der Bibliothek muss als Umgebungsvariable gesetzt werden, z.B.:</w:t>
+      </w:r>
+      <w:r>
+        <w:rPr>
+          <w:sz w:val="24"/>
+          <w:szCs w:val="24"/>
+        </w:rPr>
+        <w:br/>
+      </w:r>
+      <w:r>
+        <w:rPr>
+          <w:b/>
+          <w:sz w:val="24"/>
+          <w:szCs w:val="24"/>
+        </w:rPr>
+        <w:t>Linux</w:t>
+      </w:r>
+      <w:r>
+        <w:rPr>
+          <w:sz w:val="24"/>
+          <w:szCs w:val="24"/>
+        </w:rPr>
+        <w:t xml:space="preserve">: </w:t>
+      </w:r>
+      <w:proofErr w:type="spellStart"/>
+      <w:r>
+        <w:rPr>
+          <w:i/>
+          <w:sz w:val="24"/>
+          <w:szCs w:val="24"/>
+        </w:rPr>
+        <w:t>export</w:t>
+      </w:r>
+      <w:proofErr w:type="spellEnd"/>
+      <w:r>
+        <w:rPr>
+          <w:i/>
+          <w:sz w:val="24"/>
+          <w:szCs w:val="24"/>
+        </w:rPr>
+        <w:t xml:space="preserve"> MPJ_HOME="/</w:t>
+      </w:r>
+      <w:proofErr w:type="spellStart"/>
+      <w:r>
+        <w:rPr>
+          <w:i/>
+          <w:sz w:val="24"/>
+          <w:szCs w:val="24"/>
+        </w:rPr>
+        <w:t>path</w:t>
+      </w:r>
+      <w:proofErr w:type="spellEnd"/>
+      <w:r>
+        <w:rPr>
+          <w:i/>
+          <w:sz w:val="24"/>
+          <w:szCs w:val="24"/>
+        </w:rPr>
+        <w:t>/</w:t>
+      </w:r>
+      <w:proofErr w:type="spellStart"/>
+      <w:r>
+        <w:rPr>
+          <w:i/>
+          <w:sz w:val="24"/>
+          <w:szCs w:val="24"/>
+        </w:rPr>
+        <w:t>to</w:t>
+      </w:r>
+      <w:proofErr w:type="spellEnd"/>
+      <w:r>
+        <w:rPr>
+          <w:i/>
+          <w:sz w:val="24"/>
+          <w:szCs w:val="24"/>
+        </w:rPr>
+        <w:t>/mpj-v0_44"</w:t>
+      </w:r>
+      <w:r>
+        <w:rPr>
+          <w:sz w:val="24"/>
+          <w:szCs w:val="24"/>
+        </w:rPr>
+        <w:br/>
+      </w:r>
+      <w:r>
+        <w:rPr>
+          <w:b/>
+          <w:sz w:val="24"/>
+          <w:szCs w:val="24"/>
+        </w:rPr>
+        <w:t>Windows</w:t>
+      </w:r>
+      <w:r>
+        <w:rPr>
+          <w:sz w:val="24"/>
+          <w:szCs w:val="24"/>
+        </w:rPr>
+        <w:t xml:space="preserve">: </w:t>
+      </w:r>
+      <w:proofErr w:type="spellStart"/>
+      <w:r>
+        <w:rPr>
+          <w:i/>
+          <w:sz w:val="24"/>
+          <w:szCs w:val="24"/>
+        </w:rPr>
+        <w:t>setx</w:t>
+      </w:r>
+      <w:proofErr w:type="spellEnd"/>
+      <w:r>
+        <w:rPr>
+          <w:i/>
+          <w:sz w:val="24"/>
+          <w:szCs w:val="24"/>
+        </w:rPr>
+        <w:t xml:space="preserve"> MPJ_HOME "C:\\path\\to\\</w:t>
+      </w:r>
+      <w:r>
+        <w:rPr>
+          <w:i/>
+          <w:sz w:val="24"/>
+          <w:szCs w:val="24"/>
+        </w:rPr>
+        <w:t>mpj-v0_44"</w:t>
+      </w:r>
+    </w:p>
+    <w:p>
+      <w:pPr>
+        <w:pStyle w:val="Listenabsatz"/>
+        <w:numPr>
+          <w:ilvl w:val="0"/>
+          <w:numId w:val="32"/>
+        </w:numPr>
+        <w:tabs>
+          <w:tab w:val="left" w:pos="1455"/>
+        </w:tabs>
+        <w:jc w:val="both"/>
+        <w:rPr>
+          <w:sz w:val="24"/>
+          <w:szCs w:val="24"/>
+        </w:rPr>
+      </w:pPr>
+      <w:r>
+        <w:rPr>
+          <w:sz w:val="24"/>
+          <w:szCs w:val="24"/>
+        </w:rPr>
+        <w:t>Der Java Compiler benötigt ebenfalls den Pfad zur Bibliothek für unser Programm, z.B.:</w:t>
+      </w:r>
+      <w:r>
+        <w:rPr>
+          <w:sz w:val="24"/>
+          <w:szCs w:val="24"/>
+        </w:rPr>
+        <w:br/>
+      </w:r>
+      <w:proofErr w:type="spellStart"/>
+      <w:r>
+        <w:rPr>
+          <w:i/>
+          <w:sz w:val="24"/>
+          <w:szCs w:val="24"/>
+        </w:rPr>
+        <w:t>javac</w:t>
+      </w:r>
+      <w:proofErr w:type="spellEnd"/>
+      <w:r>
+        <w:rPr>
+          <w:i/>
+          <w:sz w:val="24"/>
+          <w:szCs w:val="24"/>
+        </w:rPr>
+        <w:t xml:space="preserve"> -</w:t>
+      </w:r>
+      <w:proofErr w:type="spellStart"/>
+      <w:r>
+        <w:rPr>
+          <w:i/>
+          <w:sz w:val="24"/>
+          <w:szCs w:val="24"/>
+        </w:rPr>
+        <w:t>cp</w:t>
+      </w:r>
+      <w:proofErr w:type="spellEnd"/>
+      <w:r>
+        <w:rPr>
+          <w:i/>
+          <w:sz w:val="24"/>
+          <w:szCs w:val="24"/>
+        </w:rPr>
+        <w:t xml:space="preserve"> ".;%MPJ_HOME%/</w:t>
+      </w:r>
+      <w:proofErr w:type="spellStart"/>
+      <w:r>
+        <w:rPr>
+          <w:i/>
+          <w:sz w:val="24"/>
+          <w:szCs w:val="24"/>
+        </w:rPr>
+        <w:t>lib</w:t>
+      </w:r>
+      <w:proofErr w:type="spellEnd"/>
+      <w:r>
+        <w:rPr>
+          <w:i/>
+          <w:sz w:val="24"/>
+          <w:szCs w:val="24"/>
+        </w:rPr>
+        <w:t>/mpj.jar" Program.java</w:t>
+      </w:r>
+    </w:p>
+    <w:p>
+      <w:pPr>
+        <w:tabs>
+          <w:tab w:val="left" w:pos="1455"/>
+        </w:tabs>
+        <w:ind w:left="708"/>
+        <w:jc w:val="both"/>
+        <w:rPr>
+          <w:sz w:val="24"/>
+          <w:szCs w:val="24"/>
+        </w:rPr>
+      </w:pPr>
+      <w:r>
+        <w:rPr>
+          <w:sz w:val="24"/>
+          <w:szCs w:val="24"/>
+        </w:rPr>
+        <w:t>MPI ermöglicht es, Aufgaben in kleinere Teile zu zerlegen und über die Prozesse zu verteilen. Hier eignet es sich oft die Prozesse in einen Master- und die restlichen in Slave-Prozesse zu unterteilen.</w:t>
+      </w:r>
+      <w:bookmarkStart w:id="0" w:name="_GoBack"/>
+      <w:bookmarkEnd w:id="0"/>
+    </w:p>
+    <w:p>
+      <w:pPr>
+        <w:tabs>
+          <w:tab w:val="left" w:pos="1455"/>
+        </w:tabs>
+        <w:ind w:left="708"/>
+        <w:jc w:val="both"/>
+        <w:rPr>
+          <w:sz w:val="24"/>
+          <w:szCs w:val="24"/>
+        </w:rPr>
+      </w:pPr>
+      <w:r>
+        <w:rPr>
+          <w:sz w:val="24"/>
+          <w:szCs w:val="24"/>
+        </w:rPr>
+        <w:t xml:space="preserve">Beginnend mit dem Java-Code in Programm </w:t>
+      </w:r>
+      <w:r>
+        <w:rPr>
+          <w:sz w:val="24"/>
+          <w:szCs w:val="24"/>
+        </w:rPr>
+        <w:t>2</w:t>
+      </w:r>
+      <w:r>
+        <w:rPr>
+          <w:sz w:val="24"/>
+          <w:szCs w:val="24"/>
+        </w:rPr>
+        <w:t xml:space="preserve"> schreiben Sie ein MPI Programm, welches die Summe der Zahlen von 1 bis 10.000 berechnet. Die Prozesse berechnen hierbei Teilsummen aus gleichmäßigen Stücken des Bereichs [1, 10.000] und der Master akkumuliert die Teilergebnisse zur Gesamtsumme. Die </w:t>
+      </w:r>
+      <w:proofErr w:type="spellStart"/>
+      <w:r>
+        <w:rPr>
+          <w:sz w:val="24"/>
+          <w:szCs w:val="24"/>
+        </w:rPr>
+        <w:t>Slaves</w:t>
+      </w:r>
+      <w:proofErr w:type="spellEnd"/>
+      <w:r>
+        <w:rPr>
+          <w:sz w:val="24"/>
+          <w:szCs w:val="24"/>
+        </w:rPr>
+        <w:t xml:space="preserve"> schicken die Teilergebnisse über „</w:t>
+      </w:r>
+      <w:proofErr w:type="spellStart"/>
+      <w:r>
+        <w:rPr>
+          <w:sz w:val="24"/>
+          <w:szCs w:val="24"/>
+        </w:rPr>
+        <w:t>MPI.COMM_WORLD.Send</w:t>
+      </w:r>
+      <w:proofErr w:type="spellEnd"/>
+      <w:r>
+        <w:rPr>
+          <w:sz w:val="24"/>
+          <w:szCs w:val="24"/>
+        </w:rPr>
+        <w:t>“ an den Master, welcher diese mit „</w:t>
+      </w:r>
+      <w:proofErr w:type="spellStart"/>
+      <w:r>
+        <w:rPr>
+          <w:sz w:val="24"/>
+          <w:szCs w:val="24"/>
+        </w:rPr>
+        <w:t>MPI.COMM_WORLD.Recv</w:t>
+      </w:r>
+      <w:proofErr w:type="spellEnd"/>
+      <w:r>
+        <w:rPr>
+          <w:sz w:val="24"/>
+          <w:szCs w:val="24"/>
+        </w:rPr>
+        <w:t>“ empfängt.</w:t>
+      </w:r>
+    </w:p>
+    <w:p>
+      <w:pPr>
+        <w:tabs>
+          <w:tab w:val="left" w:pos="1455"/>
+        </w:tabs>
+        <w:ind w:left="708"/>
+        <w:rPr>
+          <w:sz w:val="24"/>
+          <w:szCs w:val="24"/>
+        </w:rPr>
+      </w:pPr>
+      <w:r>
+        <w:rPr>
+          <w:sz w:val="24"/>
+          <w:szCs w:val="24"/>
+        </w:rPr>
+        <w:t>Starten Sie das Programm mit 4 Prozessen wie folgt:</w:t>
+      </w:r>
+      <w:r>
+        <w:rPr>
+          <w:sz w:val="24"/>
+          <w:szCs w:val="24"/>
+        </w:rPr>
+        <w:br/>
+      </w:r>
+      <w:r>
+        <w:rPr>
+          <w:i/>
+          <w:sz w:val="24"/>
+          <w:szCs w:val="24"/>
+        </w:rPr>
+        <w:t>%MPJ_HOME%/bin/mpjrun.bat -</w:t>
+      </w:r>
+      <w:proofErr w:type="spellStart"/>
+      <w:r>
+        <w:rPr>
+          <w:i/>
+          <w:sz w:val="24"/>
+          <w:szCs w:val="24"/>
+        </w:rPr>
+        <w:t>np</w:t>
+      </w:r>
+      <w:proofErr w:type="spellEnd"/>
+      <w:r>
+        <w:rPr>
+          <w:i/>
+          <w:sz w:val="24"/>
+          <w:szCs w:val="24"/>
+        </w:rPr>
+        <w:t xml:space="preserve"> 4 </w:t>
+      </w:r>
+      <w:proofErr w:type="spellStart"/>
+      <w:r>
+        <w:rPr>
+          <w:i/>
+          <w:sz w:val="24"/>
+          <w:szCs w:val="24"/>
+        </w:rPr>
+        <w:t>Program</w:t>
+      </w:r>
+      <w:proofErr w:type="spellEnd"/>
+    </w:p>
+    <w:p>
+      <w:pPr>
+        <w:rPr>
+          <w:sz w:val="24"/>
+          <w:szCs w:val="24"/>
+        </w:rPr>
+      </w:pPr>
+      <w:r>
+        <w:rPr>
+          <w:sz w:val="24"/>
+          <w:szCs w:val="24"/>
+        </w:rPr>
+        <w:lastRenderedPageBreak/>
+        <mc:AlternateContent>
+          <mc:Choice Requires="wps">
+            <w:drawing>
+              <wp:anchor distT="0" distB="0" distL="114300" distR="114300" simplePos="0" relativeHeight="251664384" behindDoc="0" locked="0" layoutInCell="1" allowOverlap="1" wp14:anchorId="44CB2EC7" wp14:editId="41CE6A00">
+                <wp:simplePos x="0" y="0"/>
+                <wp:positionH relativeFrom="margin">
+                  <wp:align>center</wp:align>
+                </wp:positionH>
+                <wp:positionV relativeFrom="paragraph">
+                  <wp:posOffset>3255010</wp:posOffset>
+                </wp:positionV>
+                <wp:extent cx="5219700" cy="635"/>
+                <wp:effectExtent l="0" t="0" r="0" b="0"/>
+                <wp:wrapTopAndBottom/>
+                <wp:docPr id="5" name="Textfeld 5"/>
+                <wp:cNvGraphicFramePr/>
+                <a:graphic xmlns:a="http://schemas.openxmlformats.org/drawingml/2006/main">
+                  <a:graphicData uri="http://schemas.microsoft.com/office/word/2010/wordprocessingShape">
+                    <wps:wsp>
+                      <wps:cNvSpPr txBox="1"/>
+                      <wps:spPr>
+                        <a:xfrm>
+                          <a:off x="0" y="0"/>
+                          <a:ext cx="5219700" cy="635"/>
+                        </a:xfrm>
+                        <a:prstGeom prst="rect">
+                          <a:avLst/>
+                        </a:prstGeom>
+                        <a:solidFill>
+                          <a:prstClr val="white"/>
+                        </a:solidFill>
+                        <a:ln>
+                          <a:noFill/>
+                        </a:ln>
+                      </wps:spPr>
+                      <wps:txbx>
+                        <w:txbxContent>
+                          <w:p>
+                            <w:pPr>
+                              <w:pStyle w:val="Beschriftung"/>
+                              <w:rPr>
+                                <w:noProof/>
+                                <w:sz w:val="24"/>
+                                <w:szCs w:val="24"/>
+                              </w:rPr>
+                            </w:pPr>
+                            <w:r>
+                              <w:t xml:space="preserve">Programm </w:t>
+                            </w:r>
+                            <w:r>
+                              <w:fldChar w:fldCharType="begin"/>
+                            </w:r>
+                            <w:r>
+                              <w:instrText xml:space="preserve"> SEQ Programm \* ARABIC </w:instrText>
+                            </w:r>
+                            <w:r>
+                              <w:fldChar w:fldCharType="separate"/>
+                            </w:r>
+                            <w:r>
+                              <w:rPr>
+                                <w:noProof/>
+                              </w:rPr>
+                              <w:t>2</w:t>
+                            </w:r>
+                            <w:r>
+                              <w:rPr>
+                                <w:noProof/>
+                              </w:rPr>
+                              <w:fldChar w:fldCharType="end"/>
+                            </w:r>
+                          </w:p>
+                        </w:txbxContent>
+                      </wps:txbx>
+                      <wps:bodyPr rot="0" spcFirstLastPara="0" vertOverflow="overflow" horzOverflow="overflow" vert="horz" wrap="square" lIns="0" tIns="0" rIns="0" bIns="0" numCol="1" spcCol="0" rtlCol="0" fromWordArt="0" anchor="t" anchorCtr="0" forceAA="0" compatLnSpc="1">
+                        <a:prstTxWarp prst="textNoShape">
+                          <a:avLst/>
+                        </a:prstTxWarp>
+                        <a:spAutoFit/>
+                      </wps:bodyPr>
+                    </wps:wsp>
+                  </a:graphicData>
+                </a:graphic>
+              </wp:anchor>
+            </w:drawing>
+          </mc:Choice>
+          <mc:Fallback>
+            <w:pict>
+              <v:shape w14:anchorId="44CB2EC7" id="Textfeld 5" o:spid="_x0000_s1028" type="#_x0000_t202" style="position:absolute;margin-left:0;margin-top:256.3pt;width:411pt;height:.05pt;z-index:251664384;visibility:visible;mso-wrap-style:square;mso-wrap-distance-left:9pt;mso-wrap-distance-top:0;mso-wrap-distance-right:9pt;mso-wrap-distance-bottom:0;mso-position-horizontal:center;mso-position-horizontal-relative:margin;mso-position-vertical:absolute;mso-position-vertical-relative:text;v-text-anchor:top" o:gfxdata="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" stroked="f">
+                <v:textbox style="mso-fit-shape-to-text:t" inset="0,0,0,0">
+                  <w:txbxContent>
+                    <w:p>
+                      <w:pPr>
+                        <w:pStyle w:val="Beschriftung"/>
+                        <w:rPr>
+                          <w:noProof/>
+                          <w:sz w:val="24"/>
+                          <w:szCs w:val="24"/>
+                        </w:rPr>
+                      </w:pPr>
+                      <w:r>
+                        <w:t xml:space="preserve">Programm </w:t>
+                      </w:r>
+                      <w:r>
+                        <w:fldChar w:fldCharType="begin"/>
+                      </w:r>
+                      <w:r>
+                        <w:instrText xml:space="preserve"> SEQ Programm \* ARABIC </w:instrText>
+                      </w:r>
+                      <w:r>
+                        <w:fldChar w:fldCharType="separate"/>
+                      </w:r>
+                      <w:r>
+                        <w:rPr>
+                          <w:noProof/>
+                        </w:rPr>
+                        <w:t>2</w:t>
+                      </w:r>
+                      <w:r>
+                        <w:rPr>
+                          <w:noProof/>
+                        </w:rPr>
+                        <w:fldChar w:fldCharType="end"/>
+                      </w:r>
+                    </w:p>
+                  </w:txbxContent>
+                </v:textbox>
+                <w10:wrap type="topAndBottom" anchorx="margin"/>
+              </v:shape>
+            </w:pict>
+          </mc:Fallback>
+        </mc:AlternateContent>
+      </w:r>
+      <w:r>
+        <w:rPr>
+          <w:sz w:val="24"/>
+          <w:szCs w:val="24"/>
+        </w:rPr>
+        <mc:AlternateContent>
+          <mc:Choice Requires="wps">
+            <w:drawing>
+              <wp:anchor distT="45720" distB="45720" distL="114300" distR="114300" simplePos="0" relativeHeight="251663360" behindDoc="0" locked="0" layoutInCell="1" allowOverlap="1" wp14:anchorId="569785CF" wp14:editId="0DF5342A">
+                <wp:simplePos x="0" y="0"/>
+                <wp:positionH relativeFrom="margin">
+                  <wp:align>center</wp:align>
+                </wp:positionH>
+                <wp:positionV relativeFrom="paragraph">
+                  <wp:posOffset>45720</wp:posOffset>
+                </wp:positionV>
+                <wp:extent cx="5219700" cy="1404620"/>
+                <wp:effectExtent l="0" t="0" r="19050" b="11430"/>
+                <wp:wrapTopAndBottom/>
+                <wp:docPr id="4" name="Textfeld 2"/>
+                <wp:cNvGraphicFramePr>
+                  <a:graphicFrameLocks xmlns:a="http://schemas.openxmlformats.org/drawingml/2006/main"/>
+                </wp:cNvGraphicFramePr>
+                <a:graphic xmlns:a="http://schemas.openxmlformats.org/drawingml/2006/main">
+                  <a:graphicData uri="http://schemas.microsoft.com/office/word/2010/wordprocessingShape">
+                    <wps:wsp>
+                      <wps:cNvSpPr txBox="1">
+                        <a:spLocks noChangeArrowheads="1"/>
+                      </wps:cNvSpPr>
+                      <wps:spPr bwMode="auto">
+                        <a:xfrm>
+                          <a:off x="0" y="0"/>
+                          <a:ext cx="5219700" cy="1404620"/>
+                        </a:xfrm>
+                        <a:prstGeom prst="rect">
+                          <a:avLst/>
+                        </a:prstGeom>
+                        <a:solidFill>
+                          <a:srgbClr val="FFFFFF"/>
+                        </a:solidFill>
+                        <a:ln w="9525">
+                          <a:solidFill>
+                            <a:srgbClr val="000000"/>
+                          </a:solidFill>
+                          <a:miter lim="800000"/>
+                          <a:headEnd/>
+                          <a:tailEnd/>
+                        </a:ln>
+                      </wps:spPr>
+                      <wps:txbx>
+                        <w:txbxContent>
+                          <w:p>
+                            <w:pPr>
+                              <w:spacing w:after="0" w:line="240" w:lineRule="auto"/>
+                              <w:ind w:firstLine="708"/>
+                              <w:jc w:val="both"/>
+                            </w:pPr>
+                            <w:proofErr w:type="spellStart"/>
+                            <w:r>
+                              <w:t>import</w:t>
+                            </w:r>
+                            <w:proofErr w:type="spellEnd"/>
+                            <w:r>
+                              <w:t xml:space="preserve"> </w:t>
+                            </w:r>
+                            <w:proofErr w:type="spellStart"/>
+                            <w:proofErr w:type="gramStart"/>
+                            <w:r>
+                              <w:t>mpi</w:t>
+                            </w:r>
+                            <w:proofErr w:type="spellEnd"/>
+                            <w:r>
+                              <w:t>.*</w:t>
+                            </w:r>
+                            <w:proofErr w:type="gramEnd"/>
+                            <w:r>
+                              <w:t>;</w:t>
+                            </w:r>
+                          </w:p>
+                          <w:p>
+                            <w:pPr>
+                              <w:spacing w:after="0" w:line="240" w:lineRule="auto"/>
+                              <w:ind w:firstLine="708"/>
+                            </w:pPr>
+                          </w:p>
+                          <w:p>
+                            <w:pPr>
+                              <w:spacing w:after="0" w:line="240" w:lineRule="auto"/>
+                              <w:ind w:firstLine="708"/>
+                            </w:pPr>
+                            <w:proofErr w:type="spellStart"/>
+                            <w:r>
+                              <w:t>public</w:t>
+                            </w:r>
+                            <w:proofErr w:type="spellEnd"/>
+                            <w:r>
+                              <w:t xml:space="preserve"> </w:t>
+                            </w:r>
+                            <w:proofErr w:type="spellStart"/>
+                            <w:r>
+                              <w:t>class</w:t>
+                            </w:r>
+                            <w:proofErr w:type="spellEnd"/>
+                            <w:r>
+                              <w:t xml:space="preserve"> </w:t>
+                            </w:r>
+                            <w:proofErr w:type="spellStart"/>
+                            <w:r>
+                              <w:t>Program</w:t>
+                            </w:r>
+                            <w:proofErr w:type="spellEnd"/>
+                            <w:r>
+                              <w:t xml:space="preserve"> {</w:t>
+                            </w:r>
+                          </w:p>
+                          <w:p>
+                            <w:pPr>
+                              <w:spacing w:after="0" w:line="240" w:lineRule="auto"/>
+                              <w:ind w:firstLine="708"/>
+                            </w:pPr>
+                            <w:r>
+                              <w:t xml:space="preserve">  </w:t>
+                            </w:r>
+                            <w:proofErr w:type="spellStart"/>
+                            <w:r>
+                              <w:t>public</w:t>
+                            </w:r>
+                            <w:proofErr w:type="spellEnd"/>
+                            <w:r>
+                              <w:t xml:space="preserve"> </w:t>
+                            </w:r>
+                            <w:proofErr w:type="spellStart"/>
+                            <w:r>
+                              <w:t>static</w:t>
+                            </w:r>
+                            <w:proofErr w:type="spellEnd"/>
+                            <w:r>
+                              <w:t xml:space="preserve"> </w:t>
+                            </w:r>
+                            <w:proofErr w:type="spellStart"/>
+                            <w:r>
+                              <w:t>void</w:t>
+                            </w:r>
+                            <w:proofErr w:type="spellEnd"/>
+                            <w:r>
+                              <w:t xml:space="preserve"> </w:t>
+                            </w:r>
+                            <w:proofErr w:type="spellStart"/>
+                            <w:r>
+                              <w:t>main</w:t>
+                            </w:r>
+                            <w:proofErr w:type="spellEnd"/>
+                            <w:r>
+                              <w:t>(</w:t>
+                            </w:r>
+                            <w:proofErr w:type="gramStart"/>
+                            <w:r>
+                              <w:t>String[</w:t>
+                            </w:r>
+                            <w:proofErr w:type="gramEnd"/>
+                            <w:r>
+                              <w:t xml:space="preserve">] </w:t>
+                            </w:r>
+                            <w:proofErr w:type="spellStart"/>
+                            <w:r>
+                              <w:t>args</w:t>
+                            </w:r>
+                            <w:proofErr w:type="spellEnd"/>
+                            <w:r>
+                              <w:t xml:space="preserve">) </w:t>
+                            </w:r>
+                            <w:proofErr w:type="spellStart"/>
+                            <w:r>
+                              <w:t>throws</w:t>
+                            </w:r>
+                            <w:proofErr w:type="spellEnd"/>
+                            <w:r>
+                              <w:t xml:space="preserve"> </w:t>
+                            </w:r>
+                            <w:proofErr w:type="spellStart"/>
+                            <w:r>
+                              <w:t>Exception</w:t>
+                            </w:r>
+                            <w:proofErr w:type="spellEnd"/>
+                            <w:r>
+                              <w:t xml:space="preserve"> {</w:t>
+                            </w:r>
+                          </w:p>
+                          <w:p>
+                            <w:pPr>
+                              <w:spacing w:after="0" w:line="240" w:lineRule="auto"/>
+                              <w:ind w:firstLine="708"/>
+                            </w:pPr>
+                            <w:r>
+                              <w:t xml:space="preserve">    </w:t>
+                            </w:r>
+                            <w:proofErr w:type="spellStart"/>
+                            <w:r>
+                              <w:t>MPI.Init</w:t>
+                            </w:r>
+                            <w:proofErr w:type="spellEnd"/>
+                            <w:r>
+                              <w:t>(</w:t>
+                            </w:r>
+                            <w:proofErr w:type="spellStart"/>
+                            <w:r>
+                              <w:t>args</w:t>
+                            </w:r>
+                            <w:proofErr w:type="spellEnd"/>
+                            <w:r>
+                              <w:t>);</w:t>
+                            </w:r>
+                          </w:p>
+                          <w:p>
+                            <w:pPr>
+                              <w:spacing w:after="0" w:line="240" w:lineRule="auto"/>
+                              <w:ind w:firstLine="708"/>
+                            </w:pPr>
+                            <w:r>
+                              <w:t xml:space="preserve">    </w:t>
+                            </w:r>
+                            <w:proofErr w:type="spellStart"/>
+                            <w:r>
+                              <w:t>int</w:t>
+                            </w:r>
+                            <w:proofErr w:type="spellEnd"/>
+                            <w:r>
+                              <w:t xml:space="preserve"> </w:t>
+                            </w:r>
+                            <w:proofErr w:type="spellStart"/>
+                            <w:r>
+                              <w:t>id</w:t>
+                            </w:r>
+                            <w:proofErr w:type="spellEnd"/>
+                            <w:r>
+                              <w:t xml:space="preserve"> = </w:t>
+                            </w:r>
+                            <w:proofErr w:type="spellStart"/>
+                            <w:r>
+                              <w:t>MPI.COMM_WORLD.Rank</w:t>
+                            </w:r>
+                            <w:proofErr w:type="spellEnd"/>
+                            <w:r>
+                              <w:t>();</w:t>
+                            </w:r>
+                          </w:p>
+                          <w:p>
+                            <w:pPr>
+                              <w:spacing w:after="0" w:line="240" w:lineRule="auto"/>
+                              <w:ind w:firstLine="708"/>
+                            </w:pPr>
+                            <w:r>
+                              <w:t xml:space="preserve">    </w:t>
+                            </w:r>
+                            <w:proofErr w:type="spellStart"/>
+                            <w:r>
+                              <w:t>int</w:t>
+                            </w:r>
+                            <w:proofErr w:type="spellEnd"/>
+                            <w:r>
+                              <w:t xml:space="preserve"> </w:t>
+                            </w:r>
+                            <w:proofErr w:type="spellStart"/>
+                            <w:r>
+                              <w:t>size</w:t>
+                            </w:r>
+                            <w:proofErr w:type="spellEnd"/>
+                            <w:r>
+                              <w:t xml:space="preserve"> = </w:t>
+                            </w:r>
+                            <w:proofErr w:type="spellStart"/>
+                            <w:r>
+                              <w:t>MPI.COMM_WORLD.Size</w:t>
+                            </w:r>
+                            <w:proofErr w:type="spellEnd"/>
+                            <w:r>
+                              <w:t>();</w:t>
+                            </w:r>
+                          </w:p>
+                          <w:p>
+                            <w:pPr>
+                              <w:spacing w:after="0" w:line="240" w:lineRule="auto"/>
+                              <w:ind w:firstLine="708"/>
+                            </w:pPr>
+                            <w:r>
+                              <w:t xml:space="preserve">    </w:t>
+                            </w:r>
+                            <w:proofErr w:type="spellStart"/>
+                            <w:r>
+                              <w:t>System.out.println</w:t>
+                            </w:r>
+                            <w:proofErr w:type="spellEnd"/>
+                            <w:r>
+                              <w:t>("</w:t>
+                            </w:r>
+                            <w:proofErr w:type="spellStart"/>
+                            <w:r>
+                              <w:t>Process</w:t>
+                            </w:r>
+                            <w:proofErr w:type="spellEnd"/>
+                            <w:r>
+                              <w:t xml:space="preserve"> " + </w:t>
+                            </w:r>
+                            <w:proofErr w:type="spellStart"/>
+                            <w:r>
+                              <w:t>id</w:t>
+                            </w:r>
+                            <w:proofErr w:type="spellEnd"/>
+                            <w:r>
+                              <w:t xml:space="preserve"> + " </w:t>
+                            </w:r>
+                            <w:proofErr w:type="spellStart"/>
+                            <w:r>
+                              <w:t>of</w:t>
+                            </w:r>
+                            <w:proofErr w:type="spellEnd"/>
+                            <w:r>
+                              <w:t xml:space="preserve"> " + </w:t>
+                            </w:r>
+                            <w:proofErr w:type="spellStart"/>
+                            <w:r>
+                              <w:t>size</w:t>
+                            </w:r>
+                            <w:proofErr w:type="spellEnd"/>
+                            <w:r>
+                              <w:t>);</w:t>
+                            </w:r>
+                          </w:p>
+                          <w:p>
+                            <w:pPr>
+                              <w:spacing w:after="0" w:line="240" w:lineRule="auto"/>
+                              <w:ind w:firstLine="708"/>
+                            </w:pPr>
+                            <w:r>
+                              <w:t xml:space="preserve">    </w:t>
+                            </w:r>
+                            <w:proofErr w:type="spellStart"/>
+                            <w:proofErr w:type="gramStart"/>
+                            <w:r>
+                              <w:t>int</w:t>
+                            </w:r>
+                            <w:proofErr w:type="spellEnd"/>
+                            <w:r>
+                              <w:t>[</w:t>
+                            </w:r>
+                            <w:proofErr w:type="gramEnd"/>
+                            <w:r>
+                              <w:t xml:space="preserve">] </w:t>
+                            </w:r>
+                            <w:proofErr w:type="spellStart"/>
+                            <w:r>
+                              <w:t>sum</w:t>
+                            </w:r>
+                            <w:proofErr w:type="spellEnd"/>
+                            <w:r>
+                              <w:t xml:space="preserve"> = </w:t>
+                            </w:r>
+                            <w:proofErr w:type="spellStart"/>
+                            <w:r>
+                              <w:t>new</w:t>
+                            </w:r>
+                            <w:proofErr w:type="spellEnd"/>
+                            <w:r>
+                              <w:t xml:space="preserve"> </w:t>
+                            </w:r>
+                            <w:proofErr w:type="spellStart"/>
+                            <w:r>
+                              <w:t>int</w:t>
+                            </w:r>
+                            <w:proofErr w:type="spellEnd"/>
+                            <w:r>
+                              <w:t>[1];</w:t>
+                            </w:r>
+                          </w:p>
+                          <w:p>
+                            <w:pPr>
+                              <w:spacing w:after="0" w:line="240" w:lineRule="auto"/>
+                              <w:ind w:firstLine="708"/>
+                            </w:pPr>
+                            <w:r>
+                              <w:t xml:space="preserve">    </w:t>
+                            </w:r>
+                          </w:p>
+                          <w:p>
+                            <w:pPr>
+                              <w:spacing w:after="0" w:line="240" w:lineRule="auto"/>
+                              <w:ind w:firstLine="708"/>
+                            </w:pPr>
+                            <w:r>
+                              <w:t xml:space="preserve">    // TODO</w:t>
+                            </w:r>
+                          </w:p>
+                          <w:p>
+                            <w:pPr>
+                              <w:spacing w:after="0" w:line="240" w:lineRule="auto"/>
+                              <w:ind w:firstLine="708"/>
+                            </w:pPr>
+                            <w:r>
+                              <w:t xml:space="preserve">    </w:t>
+                            </w:r>
+                          </w:p>
+                          <w:p>
+                            <w:pPr>
+                              <w:spacing w:after="0" w:line="240" w:lineRule="auto"/>
+                              <w:ind w:firstLine="708"/>
+                            </w:pPr>
+                            <w:r>
+                              <w:t xml:space="preserve">    </w:t>
+                            </w:r>
+                            <w:proofErr w:type="spellStart"/>
+                            <w:r>
+                              <w:t>I</w:t>
+                            </w:r>
+                            <w:r>
+                              <w:t>f</w:t>
+                            </w:r>
+                            <w:proofErr w:type="spellEnd"/>
+                            <w:r>
+                              <w:t xml:space="preserve"> </w:t>
+                            </w:r>
+                            <w:r>
+                              <w:t>(</w:t>
+                            </w:r>
+                            <w:proofErr w:type="spellStart"/>
+                            <w:r>
+                              <w:t>id</w:t>
+                            </w:r>
+                            <w:proofErr w:type="spellEnd"/>
+                            <w:r>
+                              <w:t xml:space="preserve"> == 0) </w:t>
+                            </w:r>
+                            <w:proofErr w:type="gramStart"/>
+                            <w:r>
+                              <w:t>{</w:t>
+                            </w:r>
+                            <w:r>
+                              <w:t xml:space="preserve"> /</w:t>
+                            </w:r>
+                            <w:proofErr w:type="gramEnd"/>
+                            <w:r>
+                              <w:t>/ Master</w:t>
+                            </w:r>
+                          </w:p>
+                          <w:p>
+                            <w:pPr>
+                              <w:spacing w:after="0" w:line="240" w:lineRule="auto"/>
+                              <w:ind w:firstLine="708"/>
+                            </w:pPr>
+                            <w:r>
+                              <w:t xml:space="preserve">      </w:t>
+                            </w:r>
+                            <w:proofErr w:type="spellStart"/>
+                            <w:r>
+                              <w:t>System.out.println</w:t>
+                            </w:r>
+                            <w:proofErr w:type="spellEnd"/>
+                            <w:r>
+                              <w:t xml:space="preserve">("The </w:t>
+                            </w:r>
+                            <w:proofErr w:type="spellStart"/>
+                            <w:r>
+                              <w:t>sum</w:t>
+                            </w:r>
+                            <w:proofErr w:type="spellEnd"/>
+                            <w:r>
+                              <w:t xml:space="preserve"> </w:t>
+                            </w:r>
+                            <w:proofErr w:type="spellStart"/>
+                            <w:r>
+                              <w:t>from</w:t>
+                            </w:r>
+                            <w:proofErr w:type="spellEnd"/>
+                            <w:r>
+                              <w:t xml:space="preserve"> 1 </w:t>
+                            </w:r>
+                            <w:proofErr w:type="spellStart"/>
+                            <w:r>
+                              <w:t>to</w:t>
+                            </w:r>
+                            <w:proofErr w:type="spellEnd"/>
+                            <w:r>
+                              <w:t xml:space="preserve"> 10000 </w:t>
+                            </w:r>
+                            <w:proofErr w:type="spellStart"/>
+                            <w:r>
+                              <w:t>is</w:t>
+                            </w:r>
+                            <w:proofErr w:type="spellEnd"/>
+                            <w:r>
+                              <w:t xml:space="preserve">: " + </w:t>
+                            </w:r>
+                            <w:proofErr w:type="spellStart"/>
+                            <w:proofErr w:type="gramStart"/>
+                            <w:r>
+                              <w:t>sum</w:t>
+                            </w:r>
+                            <w:proofErr w:type="spellEnd"/>
+                            <w:r>
+                              <w:t>[</w:t>
+                            </w:r>
+                            <w:proofErr w:type="gramEnd"/>
+                            <w:r>
+                              <w:t>0]);</w:t>
+                            </w:r>
+                          </w:p>
+                          <w:p>
+                            <w:pPr>
+                              <w:spacing w:after="0" w:line="240" w:lineRule="auto"/>
+                              <w:ind w:firstLine="708"/>
+                            </w:pPr>
+                            <w:r>
+                              <w:t xml:space="preserve">    }</w:t>
+                            </w:r>
+                          </w:p>
+                          <w:p>
+                            <w:pPr>
+                              <w:spacing w:after="0" w:line="240" w:lineRule="auto"/>
+                              <w:ind w:firstLine="708"/>
+                            </w:pPr>
+                            <w:r>
+                              <w:t xml:space="preserve">    </w:t>
+                            </w:r>
+                            <w:proofErr w:type="spellStart"/>
+                            <w:r>
+                              <w:t>MPI.Finalize</w:t>
+                            </w:r>
+                            <w:proofErr w:type="spellEnd"/>
+                            <w:r>
+                              <w:t>();</w:t>
+                            </w:r>
+                          </w:p>
+                          <w:p>
+                            <w:pPr>
+                              <w:spacing w:after="0" w:line="240" w:lineRule="auto"/>
+                              <w:ind w:firstLine="708"/>
+                            </w:pPr>
+                            <w:r>
+                              <w:t xml:space="preserve">  }</w:t>
+                            </w:r>
+                          </w:p>
+                          <w:p>
+                            <w:pPr>
+                              <w:spacing w:after="0" w:line="240" w:lineRule="auto"/>
+                              <w:ind w:firstLine="708"/>
+                            </w:pPr>
+                            <w:r>
+                              <w:t>}</w:t>
+                            </w:r>
+                          </w:p>
+                        </w:txbxContent>
+                      </wps:txbx>
+                      <wps:bodyPr rot="0" vert="horz" wrap="square" lIns="91440" tIns="45720" rIns="91440" bIns="45720" anchor="t" anchorCtr="0">
+                        <a:spAutoFit/>
+                      </wps:bodyPr>
+                    </wps:wsp>
+                  </a:graphicData>
+                </a:graphic>
+                <wp14:sizeRelH relativeFrom="margin">
+                  <wp14:pctWidth>0</wp14:pctWidth>
+                </wp14:sizeRelH>
+                <wp14:sizeRelV relativeFrom="margin">
+                  <wp14:pctHeight>20000</wp14:pctHeight>
+                </wp14:sizeRelV>
+              </wp:anchor>
+            </w:drawing>
+          </mc:Choice>
+          <mc:Fallback>
+            <w:pict>
+              <v:shape w14:anchorId="569785CF" id="_x0000_s1029" type="#_x0000_t202" style="position:absolute;margin-left:0;margin-top:3.6pt;width:411pt;height:110.6pt;z-index:251663360;visibility:visible;mso-wrap-style:square;mso-width-percent:0;mso-height-percent:200;mso-wrap-distance-left:9pt;mso-wrap-distance-top:3.6pt;mso-wrap-distance-right:9pt;mso-wrap-distance-bottom:3.6pt;mso-position-horizontal:center;mso-position-horizontal-relative:margin;mso-position-vertical:absolute;mso-position-vertical-relative:text;mso-width-percent:0;mso-height-percent:200;mso-width-relative:margin;mso-height-relative:margin;v-text-anchor:top" o:gfxdata="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">
+                <v:textbox style="mso-fit-shape-to-text:t">
+                  <w:txbxContent>
+                    <w:p>
+                      <w:pPr>
+                        <w:spacing w:after="0" w:line="240" w:lineRule="auto"/>
+                        <w:ind w:firstLine="708"/>
+                        <w:jc w:val="both"/>
+                      </w:pPr>
+                      <w:proofErr w:type="spellStart"/>
+                      <w:r>
+                        <w:t>import</w:t>
+                      </w:r>
+                      <w:proofErr w:type="spellEnd"/>
+                      <w:r>
+                        <w:t xml:space="preserve"> </w:t>
+                      </w:r>
+                      <w:proofErr w:type="spellStart"/>
+                      <w:proofErr w:type="gramStart"/>
+                      <w:r>
+                        <w:t>mpi</w:t>
+                      </w:r>
+                      <w:proofErr w:type="spellEnd"/>
+                      <w:r>
+                        <w:t>.*</w:t>
+                      </w:r>
+                      <w:proofErr w:type="gramEnd"/>
+                      <w:r>
+                        <w:t>;</w:t>
+                      </w:r>
+                    </w:p>
+                    <w:p>
+                      <w:pPr>
+                        <w:spacing w:after="0" w:line="240" w:lineRule="auto"/>
+                        <w:ind w:firstLine="708"/>
+                      </w:pPr>
+                    </w:p>
+                    <w:p>
+                      <w:pPr>
+                        <w:spacing w:after="0" w:line="240" w:lineRule="auto"/>
+                        <w:ind w:firstLine="708"/>
+                      </w:pPr>
+                      <w:proofErr w:type="spellStart"/>
+                      <w:r>
+                        <w:t>public</w:t>
+                      </w:r>
+                      <w:proofErr w:type="spellEnd"/>
+                      <w:r>
+                        <w:t xml:space="preserve"> </w:t>
+                      </w:r>
+                      <w:proofErr w:type="spellStart"/>
+                      <w:r>
+                        <w:t>class</w:t>
+                      </w:r>
+                      <w:proofErr w:type="spellEnd"/>
+                      <w:r>
+                        <w:t xml:space="preserve"> </w:t>
+                      </w:r>
+                      <w:proofErr w:type="spellStart"/>
+                      <w:r>
+                        <w:t>Program</w:t>
+                      </w:r>
+                      <w:proofErr w:type="spellEnd"/>
+                      <w:r>
+                        <w:t xml:space="preserve"> {</w:t>
+                      </w:r>
+                    </w:p>
+                    <w:p>
+                      <w:pPr>
+                        <w:spacing w:after="0" w:line="240" w:lineRule="auto"/>
+                        <w:ind w:firstLine="708"/>
+                      </w:pPr>
+                      <w:r>
+                        <w:t xml:space="preserve">  </w:t>
+                      </w:r>
+                      <w:proofErr w:type="spellStart"/>
+                      <w:r>
+                        <w:t>public</w:t>
+                      </w:r>
+                      <w:proofErr w:type="spellEnd"/>
+                      <w:r>
+                        <w:t xml:space="preserve"> </w:t>
+                      </w:r>
+                      <w:proofErr w:type="spellStart"/>
+                      <w:r>
+                        <w:t>static</w:t>
+                      </w:r>
+                      <w:proofErr w:type="spellEnd"/>
+                      <w:r>
+                        <w:t xml:space="preserve"> </w:t>
+                      </w:r>
+                      <w:proofErr w:type="spellStart"/>
+                      <w:r>
+                        <w:t>void</w:t>
+                      </w:r>
+                      <w:proofErr w:type="spellEnd"/>
+                      <w:r>
+                        <w:t xml:space="preserve"> </w:t>
+                      </w:r>
+                      <w:proofErr w:type="spellStart"/>
+                      <w:r>
+                        <w:t>main</w:t>
+                      </w:r>
+                      <w:proofErr w:type="spellEnd"/>
+                      <w:r>
+                        <w:t>(</w:t>
+                      </w:r>
+                      <w:proofErr w:type="gramStart"/>
+                      <w:r>
+                        <w:t>String[</w:t>
+                      </w:r>
+                      <w:proofErr w:type="gramEnd"/>
+                      <w:r>
+                        <w:t xml:space="preserve">] </w:t>
+                      </w:r>
+                      <w:proofErr w:type="spellStart"/>
+                      <w:r>
+                        <w:t>args</w:t>
+                      </w:r>
+                      <w:proofErr w:type="spellEnd"/>
+                      <w:r>
+                        <w:t xml:space="preserve">) </w:t>
+                      </w:r>
+                      <w:proofErr w:type="spellStart"/>
+                      <w:r>
+                        <w:t>throws</w:t>
+                      </w:r>
+                      <w:proofErr w:type="spellEnd"/>
+                      <w:r>
+                        <w:t xml:space="preserve"> </w:t>
+                      </w:r>
+                      <w:proofErr w:type="spellStart"/>
+                      <w:r>
+                        <w:t>Exception</w:t>
+                      </w:r>
+                      <w:proofErr w:type="spellEnd"/>
+                      <w:r>
+                        <w:t xml:space="preserve"> {</w:t>
+                      </w:r>
+                    </w:p>
+                    <w:p>
+                      <w:pPr>
+                        <w:spacing w:after="0" w:line="240" w:lineRule="auto"/>
+                        <w:ind w:firstLine="708"/>
+                      </w:pPr>
+                      <w:r>
+                        <w:t xml:space="preserve">    </w:t>
+                      </w:r>
+                      <w:proofErr w:type="spellStart"/>
+                      <w:r>
+                        <w:t>MPI.Init</w:t>
+                      </w:r>
+                      <w:proofErr w:type="spellEnd"/>
+                      <w:r>
+                        <w:t>(</w:t>
+                      </w:r>
+                      <w:proofErr w:type="spellStart"/>
+                      <w:r>
+                        <w:t>args</w:t>
+                      </w:r>
+                      <w:proofErr w:type="spellEnd"/>
+                      <w:r>
+                        <w:t>);</w:t>
+                      </w:r>
+                    </w:p>
+                    <w:p>
+                      <w:pPr>
+                        <w:spacing w:after="0" w:line="240" w:lineRule="auto"/>
+                        <w:ind w:firstLine="708"/>
+                      </w:pPr>
+                      <w:r>
+                        <w:t xml:space="preserve">    </w:t>
+                      </w:r>
+                      <w:proofErr w:type="spellStart"/>
+                      <w:r>
+                        <w:t>int</w:t>
+                      </w:r>
+                      <w:proofErr w:type="spellEnd"/>
+                      <w:r>
+                        <w:t xml:space="preserve"> </w:t>
+                      </w:r>
+                      <w:proofErr w:type="spellStart"/>
+                      <w:r>
+                        <w:t>id</w:t>
+                      </w:r>
+                      <w:proofErr w:type="spellEnd"/>
+                      <w:r>
+                        <w:t xml:space="preserve"> = </w:t>
+                      </w:r>
+                      <w:proofErr w:type="spellStart"/>
+                      <w:r>
+                        <w:t>MPI.COMM_WORLD.Rank</w:t>
+                      </w:r>
+                      <w:proofErr w:type="spellEnd"/>
+                      <w:r>
+                        <w:t>();</w:t>
+                      </w:r>
+                    </w:p>
+                    <w:p>
+                      <w:pPr>
+                        <w:spacing w:after="0" w:line="240" w:lineRule="auto"/>
+                        <w:ind w:firstLine="708"/>
+                      </w:pPr>
+                      <w:r>
+                        <w:t xml:space="preserve">    </w:t>
+                      </w:r>
+                      <w:proofErr w:type="spellStart"/>
+                      <w:r>
+                        <w:t>int</w:t>
+                      </w:r>
+                      <w:proofErr w:type="spellEnd"/>
+                      <w:r>
+                        <w:t xml:space="preserve"> </w:t>
+                      </w:r>
+                      <w:proofErr w:type="spellStart"/>
+                      <w:r>
+                        <w:t>size</w:t>
+                      </w:r>
+                      <w:proofErr w:type="spellEnd"/>
+                      <w:r>
+                        <w:t xml:space="preserve"> = </w:t>
+                      </w:r>
+                      <w:proofErr w:type="spellStart"/>
+                      <w:r>
+                        <w:t>MPI.COMM_WORLD.Size</w:t>
+                      </w:r>
+                      <w:proofErr w:type="spellEnd"/>
+                      <w:r>
+                        <w:t>();</w:t>
+                      </w:r>
+                    </w:p>
+                    <w:p>
+                      <w:pPr>
+                        <w:spacing w:after="0" w:line="240" w:lineRule="auto"/>
+                        <w:ind w:firstLine="708"/>
+                      </w:pPr>
+                      <w:r>
+                        <w:t xml:space="preserve">    </w:t>
+                      </w:r>
+                      <w:proofErr w:type="spellStart"/>
+                      <w:r>
+                        <w:t>System.out.println</w:t>
+                      </w:r>
+                      <w:proofErr w:type="spellEnd"/>
+                      <w:r>
+                        <w:t>("</w:t>
+                      </w:r>
+                      <w:proofErr w:type="spellStart"/>
+                      <w:r>
+                        <w:t>Process</w:t>
+                      </w:r>
+                      <w:proofErr w:type="spellEnd"/>
+                      <w:r>
+                        <w:t xml:space="preserve"> " + </w:t>
+                      </w:r>
+                      <w:proofErr w:type="spellStart"/>
+                      <w:r>
+                        <w:t>id</w:t>
+                      </w:r>
+                      <w:proofErr w:type="spellEnd"/>
+                      <w:r>
+                        <w:t xml:space="preserve"> + " </w:t>
+                      </w:r>
+                      <w:proofErr w:type="spellStart"/>
+                      <w:r>
+                        <w:t>of</w:t>
+                      </w:r>
+                      <w:proofErr w:type="spellEnd"/>
+                      <w:r>
+                        <w:t xml:space="preserve"> " + </w:t>
+                      </w:r>
+                      <w:proofErr w:type="spellStart"/>
+                      <w:r>
+                        <w:t>size</w:t>
+                      </w:r>
+                      <w:proofErr w:type="spellEnd"/>
+                      <w:r>
+                        <w:t>);</w:t>
+                      </w:r>
+                    </w:p>
+                    <w:p>
+                      <w:pPr>
+                        <w:spacing w:after="0" w:line="240" w:lineRule="auto"/>
+                        <w:ind w:firstLine="708"/>
+                      </w:pPr>
+                      <w:r>
+                        <w:t xml:space="preserve">    </w:t>
+                      </w:r>
+                      <w:proofErr w:type="spellStart"/>
+                      <w:proofErr w:type="gramStart"/>
+                      <w:r>
+                        <w:t>int</w:t>
+                      </w:r>
+                      <w:proofErr w:type="spellEnd"/>
+                      <w:r>
+                        <w:t>[</w:t>
+                      </w:r>
+                      <w:proofErr w:type="gramEnd"/>
+                      <w:r>
+                        <w:t xml:space="preserve">] </w:t>
+                      </w:r>
+                      <w:proofErr w:type="spellStart"/>
+                      <w:r>
+                        <w:t>sum</w:t>
+                      </w:r>
+                      <w:proofErr w:type="spellEnd"/>
+                      <w:r>
+                        <w:t xml:space="preserve"> = </w:t>
+                      </w:r>
+                      <w:proofErr w:type="spellStart"/>
+                      <w:r>
+                        <w:t>new</w:t>
+                      </w:r>
+                      <w:proofErr w:type="spellEnd"/>
+                      <w:r>
+                        <w:t xml:space="preserve"> </w:t>
+                      </w:r>
+                      <w:proofErr w:type="spellStart"/>
+                      <w:r>
+                        <w:t>int</w:t>
+                      </w:r>
+                      <w:proofErr w:type="spellEnd"/>
+                      <w:r>
+                        <w:t>[1];</w:t>
+                      </w:r>
+                    </w:p>
+                    <w:p>
+                      <w:pPr>
+                        <w:spacing w:after="0" w:line="240" w:lineRule="auto"/>
+                        <w:ind w:firstLine="708"/>
+                      </w:pPr>
+                      <w:r>
+                        <w:t xml:space="preserve">    </w:t>
+                      </w:r>
+                    </w:p>
+                    <w:p>
+                      <w:pPr>
+                        <w:spacing w:after="0" w:line="240" w:lineRule="auto"/>
+                        <w:ind w:firstLine="708"/>
+                      </w:pPr>
+                      <w:r>
+                        <w:t xml:space="preserve">    // TODO</w:t>
+                      </w:r>
+                    </w:p>
+                    <w:p>
+                      <w:pPr>
+                        <w:spacing w:after="0" w:line="240" w:lineRule="auto"/>
+                        <w:ind w:firstLine="708"/>
+                      </w:pPr>
+                      <w:r>
+                        <w:t xml:space="preserve">    </w:t>
+                      </w:r>
+                    </w:p>
+                    <w:p>
+                      <w:pPr>
+                        <w:spacing w:after="0" w:line="240" w:lineRule="auto"/>
+                        <w:ind w:firstLine="708"/>
+                      </w:pPr>
+                      <w:r>
+                        <w:t xml:space="preserve">    </w:t>
+                      </w:r>
+                      <w:proofErr w:type="spellStart"/>
+                      <w:r>
+                        <w:t>I</w:t>
+                      </w:r>
+                      <w:r>
+                        <w:t>f</w:t>
+                      </w:r>
+                      <w:proofErr w:type="spellEnd"/>
+                      <w:r>
+                        <w:t xml:space="preserve"> </w:t>
+                      </w:r>
+                      <w:r>
+                        <w:t>(</w:t>
+                      </w:r>
+                      <w:proofErr w:type="spellStart"/>
+                      <w:r>
+                        <w:t>id</w:t>
+                      </w:r>
+                      <w:proofErr w:type="spellEnd"/>
+                      <w:r>
+                        <w:t xml:space="preserve"> == 0) </w:t>
+                      </w:r>
+                      <w:proofErr w:type="gramStart"/>
+                      <w:r>
+                        <w:t>{</w:t>
+                      </w:r>
+                      <w:r>
+                        <w:t xml:space="preserve"> /</w:t>
+                      </w:r>
+                      <w:proofErr w:type="gramEnd"/>
+                      <w:r>
+                        <w:t>/ Master</w:t>
+                      </w:r>
+                    </w:p>
+                    <w:p>
+                      <w:pPr>
+                        <w:spacing w:after="0" w:line="240" w:lineRule="auto"/>
+                        <w:ind w:firstLine="708"/>
+                      </w:pPr>
+                      <w:r>
+                        <w:t xml:space="preserve">      </w:t>
+                      </w:r>
+                      <w:proofErr w:type="spellStart"/>
+                      <w:r>
+                        <w:t>System.out.println</w:t>
+                      </w:r>
+                      <w:proofErr w:type="spellEnd"/>
+                      <w:r>
+                        <w:t xml:space="preserve">("The </w:t>
+                      </w:r>
+                      <w:proofErr w:type="spellStart"/>
+                      <w:r>
+                        <w:t>sum</w:t>
+                      </w:r>
+                      <w:proofErr w:type="spellEnd"/>
+                      <w:r>
+                        <w:t xml:space="preserve"> </w:t>
+                      </w:r>
+                      <w:proofErr w:type="spellStart"/>
+                      <w:r>
+                        <w:t>from</w:t>
+                      </w:r>
+                      <w:proofErr w:type="spellEnd"/>
+                      <w:r>
+                        <w:t xml:space="preserve"> 1 </w:t>
+                      </w:r>
+                      <w:proofErr w:type="spellStart"/>
+                      <w:r>
+                        <w:t>to</w:t>
+                      </w:r>
+                      <w:proofErr w:type="spellEnd"/>
+                      <w:r>
+                        <w:t xml:space="preserve"> 10000 </w:t>
+                      </w:r>
+                      <w:proofErr w:type="spellStart"/>
+                      <w:r>
+                        <w:t>is</w:t>
+                      </w:r>
+                      <w:proofErr w:type="spellEnd"/>
+                      <w:r>
+                        <w:t xml:space="preserve">: " + </w:t>
+                      </w:r>
+                      <w:proofErr w:type="spellStart"/>
+                      <w:proofErr w:type="gramStart"/>
+                      <w:r>
+                        <w:t>sum</w:t>
+                      </w:r>
+                      <w:proofErr w:type="spellEnd"/>
+                      <w:r>
+                        <w:t>[</w:t>
+                      </w:r>
+                      <w:proofErr w:type="gramEnd"/>
+                      <w:r>
+                        <w:t>0]);</w:t>
+                      </w:r>
+                    </w:p>
+                    <w:p>
+                      <w:pPr>
+                        <w:spacing w:after="0" w:line="240" w:lineRule="auto"/>
+                        <w:ind w:firstLine="708"/>
+                      </w:pPr>
+                      <w:r>
+                        <w:t xml:space="preserve">    }</w:t>
+                      </w:r>
+                    </w:p>
+                    <w:p>
+                      <w:pPr>
+                        <w:spacing w:after="0" w:line="240" w:lineRule="auto"/>
+                        <w:ind w:firstLine="708"/>
+                      </w:pPr>
+                      <w:r>
+                        <w:t xml:space="preserve">    </w:t>
+                      </w:r>
+                      <w:proofErr w:type="spellStart"/>
+                      <w:r>
+                        <w:t>MPI.Finalize</w:t>
+                      </w:r>
+                      <w:proofErr w:type="spellEnd"/>
+                      <w:r>
+                        <w:t>();</w:t>
+                      </w:r>
+                    </w:p>
+                    <w:p>
+                      <w:pPr>
+                        <w:spacing w:after="0" w:line="240" w:lineRule="auto"/>
+                        <w:ind w:firstLine="708"/>
+                      </w:pPr>
+                      <w:r>
+                        <w:t xml:space="preserve">  }</w:t>
+                      </w:r>
+                    </w:p>
+                    <w:p>
+                      <w:pPr>
+                        <w:spacing w:after="0" w:line="240" w:lineRule="auto"/>
+                        <w:ind w:firstLine="708"/>
+                      </w:pPr>
+                      <w:r>
+                        <w:t>}</w:t>
+                      </w:r>
+                    </w:p>
+                  </w:txbxContent>
+                </v:textbox>
+                <w10:wrap type="topAndBottom" anchorx="margin"/>
+              </v:shape>
+            </w:pict>
+          </mc:Fallback>
+        </mc:AlternateContent>
+      </w:r>
       <w:r>
         <w:rPr>
           <w:sz w:val="24"/>
@@ -18036,8 +20645,8 @@
       </w:pPr>
     </w:p>
     <w:sectPr>
-      <w:headerReference w:type="default" r:id="rId17"/>
-      <w:footerReference w:type="default" r:id="rId18"/>
+      <w:headerReference w:type="default" r:id="rId18"/>
+      <w:footerReference w:type="default" r:id="rId19"/>
       <w:pgSz w:w="11906" w:h="16838"/>
       <w:pgMar w:top="1417" w:right="1417" w:bottom="1134" w:left="1417" w:header="708" w:footer="708" w:gutter="0"/>
       <w:cols w:space="708"/>
@@ -18241,7 +20850,25 @@
         <w:sz w:val="24"/>
         <w:szCs w:val="24"/>
       </w:rPr>
-      <w:t>Datenverarbeitung (Ü) (WiSe 2018/2019)</w:t>
+      <w:t>Datenverarbeitung (Ü) (</w:t>
+    </w:r>
+    <w:proofErr w:type="spellStart"/>
+    <w:r>
+      <w:rPr>
+        <w:b/>
+        <w:sz w:val="24"/>
+        <w:szCs w:val="24"/>
+      </w:rPr>
+      <w:t>WiSe</w:t>
+    </w:r>
+    <w:proofErr w:type="spellEnd"/>
+    <w:r>
+      <w:rPr>
+        <w:b/>
+        <w:sz w:val="24"/>
+        <w:szCs w:val="24"/>
+      </w:rPr>
+      <w:t xml:space="preserve"> 2018/2019)</w:t>
     </w:r>
   </w:p>
   <w:p>
@@ -19754,6 +22381,95 @@
     </w:lvl>
   </w:abstractNum>
   <w:abstractNum w:abstractNumId="16" w15:restartNumberingAfterBreak="0">
+    <w:nsid w:val="41731690"/>
+    <w:multiLevelType w:val="hybridMultilevel"/>
+    <w:tmpl w:val="49DA8C50"/>
+    <w:lvl w:ilvl="0" w:tplc="CDE0BDF8">
+      <w:start w:val="1"/>
+      <w:numFmt w:val="lowerLetter"/>
+      <w:lvlText w:val="%1)"/>
+      <w:lvlJc w:val="left"/>
+      <w:pPr>
+        <w:ind w:left="1068" w:hanging="360"/>
+      </w:pPr>
+      <w:rPr>
+        <w:rFonts w:hint="default"/>
+      </w:rPr>
+    </w:lvl>
+    <w:lvl w:ilvl="1" w:tplc="04070019" w:tentative="1">
+      <w:start w:val="1"/>
+      <w:numFmt w:val="lowerLetter"/>
+      <w:lvlText w:val="%2."/>
+      <w:lvlJc w:val="left"/>
+      <w:pPr>
+        <w:ind w:left="1788" w:hanging="360"/>
+      </w:pPr>
+    </w:lvl>
+    <w:lvl w:ilvl="2" w:tplc="0407001B" w:tentative="1">
+      <w:start w:val="1"/>
+      <w:numFmt w:val="lowerRoman"/>
+      <w:lvlText w:val="%3."/>
+      <w:lvlJc w:val="right"/>
+      <w:pPr>
+        <w:ind w:left="2508" w:hanging="180"/>
+      </w:pPr>
+    </w:lvl>
+    <w:lvl w:ilvl="3" w:tplc="0407000F" w:tentative="1">
+      <w:start w:val="1"/>
+      <w:numFmt w:val="decimal"/>
+      <w:lvlText w:val="%4."/>
+      <w:lvlJc w:val="left"/>
+      <w:pPr>
+        <w:ind w:left="3228" w:hanging="360"/>
+      </w:pPr>
+    </w:lvl>
+    <w:lvl w:ilvl="4" w:tplc="04070019" w:tentative="1">
+      <w:start w:val="1"/>
+      <w:numFmt w:val="lowerLetter"/>
+      <w:lvlText w:val="%5."/>
+      <w:lvlJc w:val="left"/>
+      <w:pPr>
+        <w:ind w:left="3948" w:hanging="360"/>
+      </w:pPr>
+    </w:lvl>
+    <w:lvl w:ilvl="5" w:tplc="0407001B" w:tentative="1">
+      <w:start w:val="1"/>
+      <w:numFmt w:val="lowerRoman"/>
+      <w:lvlText w:val="%6."/>
+      <w:lvlJc w:val="right"/>
+      <w:pPr>
+        <w:ind w:left="4668" w:hanging="180"/>
+      </w:pPr>
+    </w:lvl>
+    <w:lvl w:ilvl="6" w:tplc="0407000F" w:tentative="1">
+      <w:start w:val="1"/>
+      <w:numFmt w:val="decimal"/>
+      <w:lvlText w:val="%7."/>
+      <w:lvlJc w:val="left"/>
+      <w:pPr>
+        <w:ind w:left="5388" w:hanging="360"/>
+      </w:pPr>
+    </w:lvl>
+    <w:lvl w:ilvl="7" w:tplc="04070019" w:tentative="1">
+      <w:start w:val="1"/>
+      <w:numFmt w:val="lowerLetter"/>
+      <w:lvlText w:val="%8."/>
+      <w:lvlJc w:val="left"/>
+      <w:pPr>
+        <w:ind w:left="6108" w:hanging="360"/>
+      </w:pPr>
+    </w:lvl>
+    <w:lvl w:ilvl="8" w:tplc="0407001B" w:tentative="1">
+      <w:start w:val="1"/>
+      <w:numFmt w:val="lowerRoman"/>
+      <w:lvlText w:val="%9."/>
+      <w:lvlJc w:val="right"/>
+      <w:pPr>
+        <w:ind w:left="6828" w:hanging="180"/>
+      </w:pPr>
+    </w:lvl>
+  </w:abstractNum>
+  <w:abstractNum w:abstractNumId="17" w15:restartNumberingAfterBreak="0">
     <w:nsid w:val="451449E5"/>
     <w:multiLevelType w:val="hybridMultilevel"/>
     <w:tmpl w:val="DBFAC4FE"/>
@@ -19842,7 +22558,7 @@
       </w:pPr>
     </w:lvl>
   </w:abstractNum>
-  <w:abstractNum w:abstractNumId="17" w15:restartNumberingAfterBreak="0">
+  <w:abstractNum w:abstractNumId="18" w15:restartNumberingAfterBreak="0">
     <w:nsid w:val="46F849AF"/>
     <w:multiLevelType w:val="hybridMultilevel"/>
     <w:tmpl w:val="0FC201B0"/>
@@ -19931,7 +22647,7 @@
       </w:pPr>
     </w:lvl>
   </w:abstractNum>
-  <w:abstractNum w:abstractNumId="18" w15:restartNumberingAfterBreak="0">
+  <w:abstractNum w:abstractNumId="19" w15:restartNumberingAfterBreak="0">
     <w:nsid w:val="4C855D13"/>
     <w:multiLevelType w:val="hybridMultilevel"/>
     <w:tmpl w:val="8E2A87B8"/>
@@ -20020,7 +22736,7 @@
       </w:pPr>
     </w:lvl>
   </w:abstractNum>
-  <w:abstractNum w:abstractNumId="19" w15:restartNumberingAfterBreak="0">
+  <w:abstractNum w:abstractNumId="20" w15:restartNumberingAfterBreak="0">
     <w:nsid w:val="4DA03E22"/>
     <w:multiLevelType w:val="hybridMultilevel"/>
     <w:tmpl w:val="647ED11A"/>
@@ -20109,7 +22825,96 @@
       </w:pPr>
     </w:lvl>
   </w:abstractNum>
-  <w:abstractNum w:abstractNumId="20" w15:restartNumberingAfterBreak="0">
+  <w:abstractNum w:abstractNumId="21" w15:restartNumberingAfterBreak="0">
+    <w:nsid w:val="531A5820"/>
+    <w:multiLevelType w:val="hybridMultilevel"/>
+    <w:tmpl w:val="D1EE4218"/>
+    <w:lvl w:ilvl="0" w:tplc="BB1CCEF2">
+      <w:start w:val="1"/>
+      <w:numFmt w:val="lowerLetter"/>
+      <w:lvlText w:val="%1)"/>
+      <w:lvlJc w:val="left"/>
+      <w:pPr>
+        <w:ind w:left="1068" w:hanging="360"/>
+      </w:pPr>
+      <w:rPr>
+        <w:rFonts w:hint="default"/>
+      </w:rPr>
+    </w:lvl>
+    <w:lvl w:ilvl="1" w:tplc="04070019" w:tentative="1">
+      <w:start w:val="1"/>
+      <w:numFmt w:val="lowerLetter"/>
+      <w:lvlText w:val="%2."/>
+      <w:lvlJc w:val="left"/>
+      <w:pPr>
+        <w:ind w:left="1788" w:hanging="360"/>
+      </w:pPr>
+    </w:lvl>
+    <w:lvl w:ilvl="2" w:tplc="0407001B" w:tentative="1">
+      <w:start w:val="1"/>
+      <w:numFmt w:val="lowerRoman"/>
+      <w:lvlText w:val="%3."/>
+      <w:lvlJc w:val="right"/>
+      <w:pPr>
+        <w:ind w:left="2508" w:hanging="180"/>
+      </w:pPr>
+    </w:lvl>
+    <w:lvl w:ilvl="3" w:tplc="0407000F" w:tentative="1">
+      <w:start w:val="1"/>
+      <w:numFmt w:val="decimal"/>
+      <w:lvlText w:val="%4."/>
+      <w:lvlJc w:val="left"/>
+      <w:pPr>
+        <w:ind w:left="3228" w:hanging="360"/>
+      </w:pPr>
+    </w:lvl>
+    <w:lvl w:ilvl="4" w:tplc="04070019" w:tentative="1">
+      <w:start w:val="1"/>
+      <w:numFmt w:val="lowerLetter"/>
+      <w:lvlText w:val="%5."/>
+      <w:lvlJc w:val="left"/>
+      <w:pPr>
+        <w:ind w:left="3948" w:hanging="360"/>
+      </w:pPr>
+    </w:lvl>
+    <w:lvl w:ilvl="5" w:tplc="0407001B" w:tentative="1">
+      <w:start w:val="1"/>
+      <w:numFmt w:val="lowerRoman"/>
+      <w:lvlText w:val="%6."/>
+      <w:lvlJc w:val="right"/>
+      <w:pPr>
+        <w:ind w:left="4668" w:hanging="180"/>
+      </w:pPr>
+    </w:lvl>
+    <w:lvl w:ilvl="6" w:tplc="0407000F" w:tentative="1">
+      <w:start w:val="1"/>
+      <w:numFmt w:val="decimal"/>
+      <w:lvlText w:val="%7."/>
+      <w:lvlJc w:val="left"/>
+      <w:pPr>
+        <w:ind w:left="5388" w:hanging="360"/>
+      </w:pPr>
+    </w:lvl>
+    <w:lvl w:ilvl="7" w:tplc="04070019" w:tentative="1">
+      <w:start w:val="1"/>
+      <w:numFmt w:val="lowerLetter"/>
+      <w:lvlText w:val="%8."/>
+      <w:lvlJc w:val="left"/>
+      <w:pPr>
+        <w:ind w:left="6108" w:hanging="360"/>
+      </w:pPr>
+    </w:lvl>
+    <w:lvl w:ilvl="8" w:tplc="0407001B" w:tentative="1">
+      <w:start w:val="1"/>
+      <w:numFmt w:val="lowerRoman"/>
+      <w:lvlText w:val="%9."/>
+      <w:lvlJc w:val="right"/>
+      <w:pPr>
+        <w:ind w:left="6828" w:hanging="180"/>
+      </w:pPr>
+    </w:lvl>
+  </w:abstractNum>
+  <w:abstractNum w:abstractNumId="22" w15:restartNumberingAfterBreak="0">
     <w:nsid w:val="53F470E1"/>
     <w:multiLevelType w:val="hybridMultilevel"/>
     <w:tmpl w:val="68863AB0"/>
@@ -20222,7 +23027,7 @@
       </w:rPr>
     </w:lvl>
   </w:abstractNum>
-  <w:abstractNum w:abstractNumId="21" w15:restartNumberingAfterBreak="0">
+  <w:abstractNum w:abstractNumId="23" w15:restartNumberingAfterBreak="0">
     <w:nsid w:val="571C0B0E"/>
     <w:multiLevelType w:val="hybridMultilevel"/>
     <w:tmpl w:val="34F4ED84"/>
@@ -20311,7 +23116,7 @@
       </w:pPr>
     </w:lvl>
   </w:abstractNum>
-  <w:abstractNum w:abstractNumId="22" w15:restartNumberingAfterBreak="0">
+  <w:abstractNum w:abstractNumId="24" w15:restartNumberingAfterBreak="0">
     <w:nsid w:val="5B412474"/>
     <w:multiLevelType w:val="hybridMultilevel"/>
     <w:tmpl w:val="AD88AAF6"/>
@@ -20400,7 +23205,7 @@
       </w:pPr>
     </w:lvl>
   </w:abstractNum>
-  <w:abstractNum w:abstractNumId="23" w15:restartNumberingAfterBreak="0">
+  <w:abstractNum w:abstractNumId="25" w15:restartNumberingAfterBreak="0">
     <w:nsid w:val="5C6C6834"/>
     <w:multiLevelType w:val="hybridMultilevel"/>
     <w:tmpl w:val="D58E689A"/>
@@ -20489,7 +23294,7 @@
       </w:pPr>
     </w:lvl>
   </w:abstractNum>
-  <w:abstractNum w:abstractNumId="24" w15:restartNumberingAfterBreak="0">
+  <w:abstractNum w:abstractNumId="26" w15:restartNumberingAfterBreak="0">
     <w:nsid w:val="5CF56E92"/>
     <w:multiLevelType w:val="hybridMultilevel"/>
     <w:tmpl w:val="726E6B32"/>
@@ -20578,7 +23383,96 @@
       </w:pPr>
     </w:lvl>
   </w:abstractNum>
-  <w:abstractNum w:abstractNumId="25" w15:restartNumberingAfterBreak="0">
+  <w:abstractNum w:abstractNumId="27" w15:restartNumberingAfterBreak="0">
+    <w:nsid w:val="61136B9A"/>
+    <w:multiLevelType w:val="hybridMultilevel"/>
+    <w:tmpl w:val="5698A018"/>
+    <w:lvl w:ilvl="0" w:tplc="14D6935A">
+      <w:start w:val="1"/>
+      <w:numFmt w:val="decimal"/>
+      <w:lvlText w:val="%1."/>
+      <w:lvlJc w:val="left"/>
+      <w:pPr>
+        <w:ind w:left="1068" w:hanging="360"/>
+      </w:pPr>
+      <w:rPr>
+        <w:rFonts w:hint="default"/>
+      </w:rPr>
+    </w:lvl>
+    <w:lvl w:ilvl="1" w:tplc="04070019" w:tentative="1">
+      <w:start w:val="1"/>
+      <w:numFmt w:val="lowerLetter"/>
+      <w:lvlText w:val="%2."/>
+      <w:lvlJc w:val="left"/>
+      <w:pPr>
+        <w:ind w:left="1788" w:hanging="360"/>
+      </w:pPr>
+    </w:lvl>
+    <w:lvl w:ilvl="2" w:tplc="0407001B" w:tentative="1">
+      <w:start w:val="1"/>
+      <w:numFmt w:val="lowerRoman"/>
+      <w:lvlText w:val="%3."/>
+      <w:lvlJc w:val="right"/>
+      <w:pPr>
+        <w:ind w:left="2508" w:hanging="180"/>
+      </w:pPr>
+    </w:lvl>
+    <w:lvl w:ilvl="3" w:tplc="0407000F" w:tentative="1">
+      <w:start w:val="1"/>
+      <w:numFmt w:val="decimal"/>
+      <w:lvlText w:val="%4."/>
+      <w:lvlJc w:val="left"/>
+      <w:pPr>
+        <w:ind w:left="3228" w:hanging="360"/>
+      </w:pPr>
+    </w:lvl>
+    <w:lvl w:ilvl="4" w:tplc="04070019" w:tentative="1">
+      <w:start w:val="1"/>
+      <w:numFmt w:val="lowerLetter"/>
+      <w:lvlText w:val="%5."/>
+      <w:lvlJc w:val="left"/>
+      <w:pPr>
+        <w:ind w:left="3948" w:hanging="360"/>
+      </w:pPr>
+    </w:lvl>
+    <w:lvl w:ilvl="5" w:tplc="0407001B" w:tentative="1">
+      <w:start w:val="1"/>
+      <w:numFmt w:val="lowerRoman"/>
+      <w:lvlText w:val="%6."/>
+      <w:lvlJc w:val="right"/>
+      <w:pPr>
+        <w:ind w:left="4668" w:hanging="180"/>
+      </w:pPr>
+    </w:lvl>
+    <w:lvl w:ilvl="6" w:tplc="0407000F" w:tentative="1">
+      <w:start w:val="1"/>
+      <w:numFmt w:val="decimal"/>
+      <w:lvlText w:val="%7."/>
+      <w:lvlJc w:val="left"/>
+      <w:pPr>
+        <w:ind w:left="5388" w:hanging="360"/>
+      </w:pPr>
+    </w:lvl>
+    <w:lvl w:ilvl="7" w:tplc="04070019" w:tentative="1">
+      <w:start w:val="1"/>
+      <w:numFmt w:val="lowerLetter"/>
+      <w:lvlText w:val="%8."/>
+      <w:lvlJc w:val="left"/>
+      <w:pPr>
+        <w:ind w:left="6108" w:hanging="360"/>
+      </w:pPr>
+    </w:lvl>
+    <w:lvl w:ilvl="8" w:tplc="0407001B" w:tentative="1">
+      <w:start w:val="1"/>
+      <w:numFmt w:val="lowerRoman"/>
+      <w:lvlText w:val="%9."/>
+      <w:lvlJc w:val="right"/>
+      <w:pPr>
+        <w:ind w:left="6828" w:hanging="180"/>
+      </w:pPr>
+    </w:lvl>
+  </w:abstractNum>
+  <w:abstractNum w:abstractNumId="28" w15:restartNumberingAfterBreak="0">
     <w:nsid w:val="6B5C0735"/>
     <w:multiLevelType w:val="hybridMultilevel"/>
     <w:tmpl w:val="647ED11A"/>
@@ -20667,7 +23561,7 @@
       </w:pPr>
     </w:lvl>
   </w:abstractNum>
-  <w:abstractNum w:abstractNumId="26" w15:restartNumberingAfterBreak="0">
+  <w:abstractNum w:abstractNumId="29" w15:restartNumberingAfterBreak="0">
     <w:nsid w:val="6EA87C4D"/>
     <w:multiLevelType w:val="hybridMultilevel"/>
     <w:tmpl w:val="BF7C9F5C"/>
@@ -20756,7 +23650,7 @@
       </w:pPr>
     </w:lvl>
   </w:abstractNum>
-  <w:abstractNum w:abstractNumId="27" w15:restartNumberingAfterBreak="0">
+  <w:abstractNum w:abstractNumId="30" w15:restartNumberingAfterBreak="0">
     <w:nsid w:val="795F13B3"/>
     <w:multiLevelType w:val="hybridMultilevel"/>
     <w:tmpl w:val="079C3E6E"/>
@@ -20845,7 +23739,7 @@
       </w:pPr>
     </w:lvl>
   </w:abstractNum>
-  <w:abstractNum w:abstractNumId="28" w15:restartNumberingAfterBreak="0">
+  <w:abstractNum w:abstractNumId="31" w15:restartNumberingAfterBreak="0">
     <w:nsid w:val="7A393BC8"/>
     <w:multiLevelType w:val="hybridMultilevel"/>
     <w:tmpl w:val="D7C677D0"/>
@@ -20934,7 +23828,7 @@
       </w:pPr>
     </w:lvl>
   </w:abstractNum>
-  <w:abstractNum w:abstractNumId="29" w15:restartNumberingAfterBreak="0">
+  <w:abstractNum w:abstractNumId="32" w15:restartNumberingAfterBreak="0">
     <w:nsid w:val="7A752513"/>
     <w:multiLevelType w:val="hybridMultilevel"/>
     <w:tmpl w:val="BEDA5432"/>
@@ -21030,10 +23924,10 @@
     <w:abstractNumId w:val="7"/>
   </w:num>
   <w:num w:numId="3">
-    <w:abstractNumId w:val="22"/>
+    <w:abstractNumId w:val="24"/>
   </w:num>
   <w:num w:numId="4">
-    <w:abstractNumId w:val="21"/>
+    <w:abstractNumId w:val="23"/>
   </w:num>
   <w:num w:numId="5">
     <w:abstractNumId w:val="15"/>
@@ -21048,25 +23942,25 @@
     <w:abstractNumId w:val="11"/>
   </w:num>
   <w:num w:numId="9">
-    <w:abstractNumId w:val="19"/>
+    <w:abstractNumId w:val="20"/>
   </w:num>
   <w:num w:numId="10">
     <w:abstractNumId w:val="12"/>
   </w:num>
   <w:num w:numId="11">
-    <w:abstractNumId w:val="20"/>
+    <w:abstractNumId w:val="22"/>
   </w:num>
   <w:num w:numId="12">
     <w:abstractNumId w:val="10"/>
   </w:num>
   <w:num w:numId="13">
-    <w:abstractNumId w:val="16"/>
+    <w:abstractNumId w:val="17"/>
   </w:num>
   <w:num w:numId="14">
-    <w:abstractNumId w:val="17"/>
+    <w:abstractNumId w:val="18"/>
   </w:num>
   <w:num w:numId="15">
-    <w:abstractNumId w:val="18"/>
+    <w:abstractNumId w:val="19"/>
   </w:num>
   <w:num w:numId="16">
     <w:abstractNumId w:val="0"/>
@@ -21075,31 +23969,31 @@
     <w:abstractNumId w:val="9"/>
   </w:num>
   <w:num w:numId="18">
-    <w:abstractNumId w:val="23"/>
+    <w:abstractNumId w:val="25"/>
   </w:num>
   <w:num w:numId="19">
     <w:abstractNumId w:val="4"/>
   </w:num>
   <w:num w:numId="20">
-    <w:abstractNumId w:val="27"/>
+    <w:abstractNumId w:val="30"/>
   </w:num>
   <w:num w:numId="21">
-    <w:abstractNumId w:val="25"/>
+    <w:abstractNumId w:val="28"/>
   </w:num>
   <w:num w:numId="22">
     <w:abstractNumId w:val="6"/>
   </w:num>
   <w:num w:numId="23">
-    <w:abstractNumId w:val="24"/>
+    <w:abstractNumId w:val="26"/>
   </w:num>
   <w:num w:numId="24">
     <w:abstractNumId w:val="2"/>
   </w:num>
   <w:num w:numId="25">
-    <w:abstractNumId w:val="28"/>
+    <w:abstractNumId w:val="31"/>
   </w:num>
   <w:num w:numId="26">
-    <w:abstractNumId w:val="26"/>
+    <w:abstractNumId w:val="29"/>
   </w:num>
   <w:num w:numId="27">
     <w:abstractNumId w:val="3"/>
@@ -21108,10 +24002,19 @@
     <w:abstractNumId w:val="1"/>
   </w:num>
   <w:num w:numId="29">
-    <w:abstractNumId w:val="29"/>
+    <w:abstractNumId w:val="32"/>
   </w:num>
   <w:num w:numId="30">
     <w:abstractNumId w:val="5"/>
+  </w:num>
+  <w:num w:numId="31">
+    <w:abstractNumId w:val="21"/>
+  </w:num>
+  <w:num w:numId="32">
+    <w:abstractNumId w:val="27"/>
+  </w:num>
+  <w:num w:numId="33">
+    <w:abstractNumId w:val="16"/>
   </w:num>
 </w:numbering>
 </file>
@@ -21920,7 +24823,7 @@
 </file>
 
 <file path=customXml/itemProps1.xml><?xml version="1.0" encoding="utf-8"?>
-<ds:datastoreItem xmlns:ds="http://schemas.openxmlformats.org/officeDocument/2006/customXml" ds:itemID="{2DD7CF7E-C1C3-4BA8-9958-8104CFADA67B}">
+<ds:datastoreItem xmlns:ds="http://schemas.openxmlformats.org/officeDocument/2006/customXml" ds:itemID="{EB0409F7-1722-4D05-9265-FE8934204616}">
   <ds:schemaRefs>
     <ds:schemaRef ds:uri="http://schemas.openxmlformats.org/officeDocument/2006/bibliography"/>
   </ds:schemaRefs>

</xml_diff>

<commit_message>
Add tutorial sheet 8
</commit_message>
<xml_diff>
--- a/Uebungszettel_WS18.docx
+++ b/Uebungszettel_WS18.docx
@@ -250,14 +250,27 @@
                             <w:r>
                               <w:t xml:space="preserve">Programm </w:t>
                             </w:r>
-                            <w:fldSimple w:instr=" SEQ Programm \* ARABIC ">
-                              <w:r>
-                                <w:rPr>
-                                  <w:noProof/>
-                                </w:rPr>
-                                <w:t>1</w:t>
-                              </w:r>
-                            </w:fldSimple>
+                            <w:r>
+                              <w:fldChar w:fldCharType="begin"/>
+                            </w:r>
+                            <w:r>
+                              <w:instrText xml:space="preserve"> SEQ Programm \* ARABIC </w:instrText>
+                            </w:r>
+                            <w:r>
+                              <w:fldChar w:fldCharType="separate"/>
+                            </w:r>
+                            <w:r>
+                              <w:rPr>
+                                <w:noProof/>
+                              </w:rPr>
+                              <w:t>1</w:t>
+                            </w:r>
+                            <w:r>
+                              <w:rPr>
+                                <w:noProof/>
+                              </w:rPr>
+                              <w:fldChar w:fldCharType="end"/>
+                            </w:r>
                           </w:p>
                         </w:txbxContent>
                       </wps:txbx>
@@ -294,14 +307,27 @@
                       <w:r>
                         <w:t xml:space="preserve">Programm </w:t>
                       </w:r>
-                      <w:fldSimple w:instr=" SEQ Programm \* ARABIC ">
-                        <w:r>
-                          <w:rPr>
-                            <w:noProof/>
-                          </w:rPr>
-                          <w:t>1</w:t>
-                        </w:r>
-                      </w:fldSimple>
+                      <w:r>
+                        <w:fldChar w:fldCharType="begin"/>
+                      </w:r>
+                      <w:r>
+                        <w:instrText xml:space="preserve"> SEQ Programm \* ARABIC </w:instrText>
+                      </w:r>
+                      <w:r>
+                        <w:fldChar w:fldCharType="separate"/>
+                      </w:r>
+                      <w:r>
+                        <w:rPr>
+                          <w:noProof/>
+                        </w:rPr>
+                        <w:t>1</w:t>
+                      </w:r>
+                      <w:r>
+                        <w:rPr>
+                          <w:noProof/>
+                        </w:rPr>
+                        <w:fldChar w:fldCharType="end"/>
+                      </w:r>
                     </w:p>
                   </w:txbxContent>
                 </v:textbox>
@@ -18402,6 +18428,143 @@
           <w:sz w:val="32"/>
           <w:szCs w:val="32"/>
         </w:rPr>
+        <w:t>Lösungen zum Übungszettel 6</w:t>
+      </w:r>
+    </w:p>
+    <w:p>
+      <w:pPr>
+        <w:rPr>
+          <w:b/>
+          <w:sz w:val="24"/>
+          <w:szCs w:val="24"/>
+        </w:rPr>
+      </w:pPr>
+      <w:r>
+        <w:rPr>
+          <w:b/>
+          <w:sz w:val="24"/>
+          <w:szCs w:val="24"/>
+        </w:rPr>
+        <w:t>Aufgabe 1:</w:t>
+      </w:r>
+    </w:p>
+    <w:p>
+      <w:pPr>
+        <w:ind w:left="708"/>
+        <w:rPr>
+          <w:sz w:val="24"/>
+          <w:szCs w:val="24"/>
+        </w:rPr>
+      </w:pPr>
+    </w:p>
+    <w:p>
+      <w:pPr>
+        <w:rPr>
+          <w:b/>
+          <w:sz w:val="24"/>
+          <w:szCs w:val="24"/>
+        </w:rPr>
+      </w:pPr>
+      <w:r>
+        <w:rPr>
+          <w:b/>
+          <w:sz w:val="24"/>
+          <w:szCs w:val="24"/>
+        </w:rPr>
+        <w:t>Aufgabe 2</w:t>
+      </w:r>
+      <w:r>
+        <w:rPr>
+          <w:b/>
+          <w:sz w:val="24"/>
+          <w:szCs w:val="24"/>
+        </w:rPr>
+        <w:t>:</w:t>
+      </w:r>
+    </w:p>
+    <w:p>
+      <w:pPr>
+        <w:ind w:left="708"/>
+        <w:rPr>
+          <w:sz w:val="24"/>
+          <w:szCs w:val="24"/>
+        </w:rPr>
+      </w:pPr>
+    </w:p>
+    <w:p>
+      <w:pPr>
+        <w:rPr>
+          <w:b/>
+          <w:sz w:val="24"/>
+          <w:szCs w:val="24"/>
+        </w:rPr>
+      </w:pPr>
+      <w:r>
+        <w:rPr>
+          <w:b/>
+          <w:sz w:val="24"/>
+          <w:szCs w:val="24"/>
+        </w:rPr>
+        <w:t>Aufgabe 3</w:t>
+      </w:r>
+      <w:r>
+        <w:rPr>
+          <w:b/>
+          <w:sz w:val="24"/>
+          <w:szCs w:val="24"/>
+        </w:rPr>
+        <w:t>:</w:t>
+      </w:r>
+    </w:p>
+    <w:p>
+      <w:pPr>
+        <w:ind w:left="708"/>
+        <w:rPr>
+          <w:sz w:val="24"/>
+          <w:szCs w:val="24"/>
+        </w:rPr>
+      </w:pPr>
+    </w:p>
+    <w:p>
+      <w:pPr>
+        <w:rPr>
+          <w:sz w:val="24"/>
+          <w:szCs w:val="24"/>
+        </w:rPr>
+      </w:pPr>
+      <w:r>
+        <w:rPr>
+          <w:sz w:val="24"/>
+          <w:szCs w:val="24"/>
+        </w:rPr>
+        <w:br w:type="page"/>
+      </w:r>
+    </w:p>
+    <w:p>
+      <w:pPr>
+        <w:jc w:val="center"/>
+        <w:rPr>
+          <w:b/>
+          <w:sz w:val="32"/>
+          <w:szCs w:val="32"/>
+        </w:rPr>
+      </w:pPr>
+    </w:p>
+    <w:p>
+      <w:pPr>
+        <w:jc w:val="center"/>
+        <w:rPr>
+          <w:b/>
+          <w:sz w:val="32"/>
+          <w:szCs w:val="32"/>
+        </w:rPr>
+      </w:pPr>
+      <w:r>
+        <w:rPr>
+          <w:b/>
+          <w:sz w:val="32"/>
+          <w:szCs w:val="32"/>
+        </w:rPr>
         <w:t>Ü</w:t>
       </w:r>
       <w:r>
@@ -18951,14 +19114,7 @@
           <w:sz w:val="24"/>
           <w:szCs w:val="24"/>
         </w:rPr>
-        <w:t>:</w:t>
-      </w:r>
-      <w:r>
-        <w:rPr>
-          <w:sz w:val="24"/>
-          <w:szCs w:val="24"/>
-        </w:rPr>
-        <w:t xml:space="preserve"> </w:t>
+        <w:t xml:space="preserve">: </w:t>
       </w:r>
       <w:proofErr w:type="spellStart"/>
       <w:r>
@@ -19117,16 +19273,7 @@
           <w:sz w:val="24"/>
           <w:szCs w:val="24"/>
         </w:rPr>
-        <w:t>MPI ermöglicht es, Aufgaben in kleinere Teile zu zerlegen und über die Prozesse zu verteilen. Hier eig</w:t>
-      </w:r>
-      <w:bookmarkStart w:id="0" w:name="_GoBack"/>
-      <w:bookmarkEnd w:id="0"/>
-      <w:r>
-        <w:rPr>
-          <w:sz w:val="24"/>
-          <w:szCs w:val="24"/>
-        </w:rPr>
-        <w:t>net es sich oft die Prozesse in einen Master- und die restlichen in Slave-Prozesse zu unterteilen.</w:t>
+        <w:t>MPI ermöglicht es, Aufgaben in kleinere Teile zu zerlegen und über die Prozesse zu verteilen. Hier eignet es sich oft die Prozesse in einen Master- und die restlichen in Slave-Prozesse zu unterteilen.</w:t>
       </w:r>
       <w:r>
         <w:rPr>
@@ -19413,14 +19560,27 @@
                             <w:r>
                               <w:t xml:space="preserve">Programm </w:t>
                             </w:r>
-                            <w:fldSimple w:instr=" SEQ Programm \* ARABIC ">
-                              <w:r>
-                                <w:rPr>
-                                  <w:noProof/>
-                                </w:rPr>
-                                <w:t>2</w:t>
-                              </w:r>
-                            </w:fldSimple>
+                            <w:r>
+                              <w:fldChar w:fldCharType="begin"/>
+                            </w:r>
+                            <w:r>
+                              <w:instrText xml:space="preserve"> SEQ Programm \* ARABIC </w:instrText>
+                            </w:r>
+                            <w:r>
+                              <w:fldChar w:fldCharType="separate"/>
+                            </w:r>
+                            <w:r>
+                              <w:rPr>
+                                <w:noProof/>
+                              </w:rPr>
+                              <w:t>2</w:t>
+                            </w:r>
+                            <w:r>
+                              <w:rPr>
+                                <w:noProof/>
+                              </w:rPr>
+                              <w:fldChar w:fldCharType="end"/>
+                            </w:r>
                           </w:p>
                         </w:txbxContent>
                       </wps:txbx>
@@ -19453,14 +19613,27 @@
                       <w:r>
                         <w:t xml:space="preserve">Programm </w:t>
                       </w:r>
-                      <w:fldSimple w:instr=" SEQ Programm \* ARABIC ">
-                        <w:r>
-                          <w:rPr>
-                            <w:noProof/>
-                          </w:rPr>
-                          <w:t>2</w:t>
-                        </w:r>
-                      </w:fldSimple>
+                      <w:r>
+                        <w:fldChar w:fldCharType="begin"/>
+                      </w:r>
+                      <w:r>
+                        <w:instrText xml:space="preserve"> SEQ Programm \* ARABIC </w:instrText>
+                      </w:r>
+                      <w:r>
+                        <w:fldChar w:fldCharType="separate"/>
+                      </w:r>
+                      <w:r>
+                        <w:rPr>
+                          <w:noProof/>
+                        </w:rPr>
+                        <w:t>2</w:t>
+                      </w:r>
+                      <w:r>
+                        <w:rPr>
+                          <w:noProof/>
+                        </w:rPr>
+                        <w:fldChar w:fldCharType="end"/>
+                      </w:r>
                     </w:p>
                   </w:txbxContent>
                 </v:textbox>
@@ -20589,22 +20762,230 @@
     </w:p>
     <w:p>
       <w:pPr>
+        <w:rPr>
+          <w:b/>
+          <w:sz w:val="24"/>
+          <w:szCs w:val="24"/>
+        </w:rPr>
+      </w:pPr>
+      <w:r>
+        <w:rPr>
+          <w:b/>
+          <w:sz w:val="24"/>
+          <w:szCs w:val="24"/>
+        </w:rPr>
+        <w:t>Aufgabe 1:</w:t>
+      </w:r>
+    </w:p>
+    <w:p>
+      <w:pPr>
+        <w:pStyle w:val="Listenabsatz"/>
+        <w:numPr>
+          <w:ilvl w:val="0"/>
+          <w:numId w:val="34"/>
+        </w:numPr>
+        <w:rPr>
+          <w:sz w:val="24"/>
+          <w:szCs w:val="24"/>
+        </w:rPr>
+      </w:pPr>
+      <w:r>
+        <w:rPr>
+          <w:sz w:val="24"/>
+          <w:szCs w:val="24"/>
+        </w:rPr>
+        <w:t>Beschreiben Sie das grundlegende Konzept des Datenflussrechners (DFR).</w:t>
+      </w:r>
+    </w:p>
+    <w:p>
+      <w:pPr>
+        <w:pStyle w:val="Listenabsatz"/>
+        <w:numPr>
+          <w:ilvl w:val="0"/>
+          <w:numId w:val="34"/>
+        </w:numPr>
+        <w:rPr>
+          <w:sz w:val="24"/>
+          <w:szCs w:val="24"/>
+        </w:rPr>
+      </w:pPr>
+      <w:r>
+        <w:rPr>
+          <w:sz w:val="24"/>
+          <w:szCs w:val="24"/>
+        </w:rPr>
+        <w:t>Welche Architekturen von DFR gibt es? Erläutern Sie die Unterschiede.</w:t>
+      </w:r>
+    </w:p>
+    <w:p>
+      <w:pPr>
+        <w:rPr>
+          <w:b/>
+          <w:sz w:val="24"/>
+          <w:szCs w:val="24"/>
+        </w:rPr>
+      </w:pPr>
+      <w:r>
+        <w:rPr>
+          <w:b/>
+          <w:sz w:val="24"/>
+          <w:szCs w:val="24"/>
+        </w:rPr>
+        <w:t>Aufgabe 2</w:t>
+      </w:r>
+      <w:r>
+        <w:rPr>
+          <w:b/>
+          <w:sz w:val="24"/>
+          <w:szCs w:val="24"/>
+        </w:rPr>
+        <w:t>:</w:t>
+      </w:r>
+    </w:p>
+    <w:p>
+      <w:pPr>
+        <w:ind w:left="708"/>
+        <w:rPr>
+          <w:sz w:val="24"/>
+          <w:szCs w:val="24"/>
+        </w:rPr>
+      </w:pPr>
+      <w:r>
+        <w:rPr>
+          <w:sz w:val="24"/>
+          <w:szCs w:val="24"/>
+        </w:rPr>
+        <w:t>Gegeben ist der folgende Ausdruck:</w:t>
+      </w:r>
+    </w:p>
+    <w:p>
+      <w:pPr>
+        <w:ind w:left="708"/>
+        <w:rPr>
+          <w:rFonts w:ascii="Courier New" w:hAnsi="Courier New" w:cs="Courier New"/>
+          <w:sz w:val="24"/>
+          <w:szCs w:val="24"/>
+        </w:rPr>
+      </w:pPr>
+      <w:r>
+        <w:rPr>
+          <w:rFonts w:ascii="Courier New" w:hAnsi="Courier New" w:cs="Courier New"/>
+          <w:sz w:val="24"/>
+          <w:szCs w:val="24"/>
+        </w:rPr>
+        <w:t>z = (x * y) – (x + y</w:t>
+      </w:r>
+      <w:r>
+        <w:rPr>
+          <w:rFonts w:ascii="Courier New" w:hAnsi="Courier New" w:cs="Courier New"/>
+          <w:sz w:val="24"/>
+          <w:szCs w:val="24"/>
+        </w:rPr>
+        <w:t>);</w:t>
+      </w:r>
+    </w:p>
+    <w:p>
+      <w:pPr>
+        <w:pStyle w:val="Listenabsatz"/>
+        <w:numPr>
+          <w:ilvl w:val="0"/>
+          <w:numId w:val="36"/>
+        </w:numPr>
+        <w:rPr>
+          <w:sz w:val="24"/>
+          <w:szCs w:val="24"/>
+        </w:rPr>
+      </w:pPr>
+      <w:r>
+        <w:rPr>
+          <w:sz w:val="24"/>
+          <w:szCs w:val="24"/>
+        </w:rPr>
+        <w:t>Erstellen Sie einen Berechnungsgraphen für den obigen Ausdruck. Wann beginnt eine Operation?</w:t>
+      </w:r>
+    </w:p>
+    <w:p>
+      <w:pPr>
+        <w:pStyle w:val="Listenabsatz"/>
+        <w:numPr>
+          <w:ilvl w:val="0"/>
+          <w:numId w:val="36"/>
+        </w:numPr>
+        <w:rPr>
+          <w:sz w:val="24"/>
+          <w:szCs w:val="24"/>
+        </w:rPr>
+      </w:pPr>
+      <w:r>
+        <w:rPr>
+          <w:sz w:val="24"/>
+          <w:szCs w:val="24"/>
+        </w:rPr>
+        <w:t>Wie sieht die Aktivitätstabelle in einem statischen DFR aus?</w:t>
+      </w:r>
+    </w:p>
+    <w:p>
+      <w:pPr>
+        <w:pStyle w:val="Listenabsatz"/>
+        <w:numPr>
+          <w:ilvl w:val="0"/>
+          <w:numId w:val="36"/>
+        </w:numPr>
+        <w:rPr>
+          <w:sz w:val="24"/>
+          <w:szCs w:val="24"/>
+        </w:rPr>
+      </w:pPr>
+      <w:r>
+        <w:rPr>
+          <w:sz w:val="24"/>
+          <w:szCs w:val="24"/>
+        </w:rPr>
+        <w:t>Wie lassen sich die Befehle in der Maschine (Datenflussgraph) darstellen?</w:t>
+      </w:r>
+    </w:p>
+    <w:p>
+      <w:pPr>
+        <w:rPr>
+          <w:b/>
+          <w:sz w:val="24"/>
+          <w:szCs w:val="24"/>
+        </w:rPr>
+      </w:pPr>
+      <w:r>
+        <w:rPr>
+          <w:b/>
+          <w:sz w:val="24"/>
+          <w:szCs w:val="24"/>
+        </w:rPr>
+        <w:t>Aufgabe 3</w:t>
+      </w:r>
+      <w:r>
+        <w:rPr>
+          <w:b/>
+          <w:sz w:val="24"/>
+          <w:szCs w:val="24"/>
+        </w:rPr>
+        <w:t>:</w:t>
+      </w:r>
+    </w:p>
+    <w:p>
+      <w:pPr>
         <w:tabs>
           <w:tab w:val="left" w:pos="1455"/>
         </w:tabs>
-        <w:rPr>
-          <w:b/>
-          <w:sz w:val="24"/>
-          <w:szCs w:val="24"/>
-        </w:rPr>
-      </w:pPr>
-      <w:r>
-        <w:rPr>
-          <w:b/>
-          <w:sz w:val="24"/>
-          <w:szCs w:val="24"/>
-        </w:rPr>
-        <w:t>Aufgabe 1:</w:t>
+        <w:ind w:left="708"/>
+        <w:rPr>
+          <w:sz w:val="24"/>
+          <w:szCs w:val="24"/>
+        </w:rPr>
+      </w:pPr>
+      <w:r>
+        <w:rPr>
+          <w:sz w:val="24"/>
+          <w:szCs w:val="24"/>
+        </w:rPr>
+        <w:t>Erstellen Sie einen Datenflussgraphen mit Verzweigungen für folgenden Code:</w:t>
       </w:r>
     </w:p>
     <w:p>
@@ -20612,11 +20993,252 @@
         <w:tabs>
           <w:tab w:val="left" w:pos="1455"/>
         </w:tabs>
-        <w:rPr>
-          <w:sz w:val="24"/>
-          <w:szCs w:val="24"/>
-        </w:rPr>
-      </w:pPr>
+        <w:ind w:left="708"/>
+        <w:rPr>
+          <w:rFonts w:ascii="Courier New" w:hAnsi="Courier New" w:cs="Courier New"/>
+          <w:sz w:val="24"/>
+          <w:szCs w:val="24"/>
+        </w:rPr>
+      </w:pPr>
+      <w:r>
+        <w:rPr>
+          <w:rFonts w:ascii="Courier New" w:hAnsi="Courier New" w:cs="Courier New"/>
+          <w:sz w:val="24"/>
+          <w:szCs w:val="24"/>
+        </w:rPr>
+        <w:t>Input x</w:t>
+      </w:r>
+      <w:r>
+        <w:rPr>
+          <w:rFonts w:ascii="Courier New" w:hAnsi="Courier New" w:cs="Courier New"/>
+          <w:sz w:val="24"/>
+          <w:szCs w:val="24"/>
+        </w:rPr>
+        <w:br/>
+      </w:r>
+      <w:proofErr w:type="spellStart"/>
+      <w:r>
+        <w:rPr>
+          <w:rFonts w:ascii="Courier New" w:hAnsi="Courier New" w:cs="Courier New"/>
+          <w:sz w:val="24"/>
+          <w:szCs w:val="24"/>
+        </w:rPr>
+        <w:t>if</w:t>
+      </w:r>
+      <w:proofErr w:type="spellEnd"/>
+      <w:r>
+        <w:rPr>
+          <w:rFonts w:ascii="Courier New" w:hAnsi="Courier New" w:cs="Courier New"/>
+          <w:sz w:val="24"/>
+          <w:szCs w:val="24"/>
+        </w:rPr>
+        <w:t xml:space="preserve"> x &lt; 5 </w:t>
+      </w:r>
+      <w:proofErr w:type="spellStart"/>
+      <w:r>
+        <w:rPr>
+          <w:rFonts w:ascii="Courier New" w:hAnsi="Courier New" w:cs="Courier New"/>
+          <w:sz w:val="24"/>
+          <w:szCs w:val="24"/>
+        </w:rPr>
+        <w:t>and</w:t>
+      </w:r>
+      <w:proofErr w:type="spellEnd"/>
+      <w:r>
+        <w:rPr>
+          <w:rFonts w:ascii="Courier New" w:hAnsi="Courier New" w:cs="Courier New"/>
+          <w:sz w:val="24"/>
+          <w:szCs w:val="24"/>
+        </w:rPr>
+        <w:t xml:space="preserve"> x &gt;= 0</w:t>
+      </w:r>
+      <w:r>
+        <w:rPr>
+          <w:rFonts w:ascii="Courier New" w:hAnsi="Courier New" w:cs="Courier New"/>
+          <w:sz w:val="24"/>
+          <w:szCs w:val="24"/>
+        </w:rPr>
+        <w:br/>
+        <w:t>{</w:t>
+      </w:r>
+      <w:r>
+        <w:rPr>
+          <w:rFonts w:ascii="Courier New" w:hAnsi="Courier New" w:cs="Courier New"/>
+          <w:sz w:val="24"/>
+          <w:szCs w:val="24"/>
+        </w:rPr>
+        <w:br/>
+        <w:t xml:space="preserve">   </w:t>
+      </w:r>
+      <w:r>
+        <w:rPr>
+          <w:rFonts w:ascii="Courier New" w:hAnsi="Courier New" w:cs="Courier New"/>
+          <w:sz w:val="24"/>
+          <w:szCs w:val="24"/>
+        </w:rPr>
+        <w:t xml:space="preserve"> y = (x + 10) * 4</w:t>
+      </w:r>
+      <w:bookmarkStart w:id="0" w:name="_GoBack"/>
+      <w:bookmarkEnd w:id="0"/>
+      <w:r>
+        <w:rPr>
+          <w:rFonts w:ascii="Courier New" w:hAnsi="Courier New" w:cs="Courier New"/>
+          <w:sz w:val="24"/>
+          <w:szCs w:val="24"/>
+        </w:rPr>
+        <w:br/>
+        <w:t>}</w:t>
+      </w:r>
+      <w:r>
+        <w:rPr>
+          <w:rFonts w:ascii="Courier New" w:hAnsi="Courier New" w:cs="Courier New"/>
+          <w:sz w:val="24"/>
+          <w:szCs w:val="24"/>
+        </w:rPr>
+        <w:br/>
+      </w:r>
+      <w:proofErr w:type="spellStart"/>
+      <w:r>
+        <w:rPr>
+          <w:rFonts w:ascii="Courier New" w:hAnsi="Courier New" w:cs="Courier New"/>
+          <w:sz w:val="24"/>
+          <w:szCs w:val="24"/>
+        </w:rPr>
+        <w:t>else</w:t>
+      </w:r>
+      <w:proofErr w:type="spellEnd"/>
+      <w:r>
+        <w:rPr>
+          <w:rFonts w:ascii="Courier New" w:hAnsi="Courier New" w:cs="Courier New"/>
+          <w:sz w:val="24"/>
+          <w:szCs w:val="24"/>
+        </w:rPr>
+        <w:t xml:space="preserve"> </w:t>
+      </w:r>
+      <w:proofErr w:type="spellStart"/>
+      <w:r>
+        <w:rPr>
+          <w:rFonts w:ascii="Courier New" w:hAnsi="Courier New" w:cs="Courier New"/>
+          <w:sz w:val="24"/>
+          <w:szCs w:val="24"/>
+        </w:rPr>
+        <w:t>if</w:t>
+      </w:r>
+      <w:proofErr w:type="spellEnd"/>
+      <w:r>
+        <w:rPr>
+          <w:rFonts w:ascii="Courier New" w:hAnsi="Courier New" w:cs="Courier New"/>
+          <w:sz w:val="24"/>
+          <w:szCs w:val="24"/>
+        </w:rPr>
+        <w:t xml:space="preserve"> x &lt; 10 </w:t>
+      </w:r>
+      <w:proofErr w:type="spellStart"/>
+      <w:r>
+        <w:rPr>
+          <w:rFonts w:ascii="Courier New" w:hAnsi="Courier New" w:cs="Courier New"/>
+          <w:sz w:val="24"/>
+          <w:szCs w:val="24"/>
+        </w:rPr>
+        <w:t>and</w:t>
+      </w:r>
+      <w:proofErr w:type="spellEnd"/>
+      <w:r>
+        <w:rPr>
+          <w:rFonts w:ascii="Courier New" w:hAnsi="Courier New" w:cs="Courier New"/>
+          <w:sz w:val="24"/>
+          <w:szCs w:val="24"/>
+        </w:rPr>
+        <w:t xml:space="preserve"> x &gt;= 5</w:t>
+      </w:r>
+      <w:r>
+        <w:rPr>
+          <w:rFonts w:ascii="Courier New" w:hAnsi="Courier New" w:cs="Courier New"/>
+          <w:sz w:val="24"/>
+          <w:szCs w:val="24"/>
+        </w:rPr>
+        <w:br/>
+        <w:t>{</w:t>
+      </w:r>
+      <w:r>
+        <w:rPr>
+          <w:rFonts w:ascii="Courier New" w:hAnsi="Courier New" w:cs="Courier New"/>
+          <w:sz w:val="24"/>
+          <w:szCs w:val="24"/>
+        </w:rPr>
+        <w:br/>
+        <w:t xml:space="preserve">  </w:t>
+      </w:r>
+      <w:r>
+        <w:rPr>
+          <w:rFonts w:ascii="Courier New" w:hAnsi="Courier New" w:cs="Courier New"/>
+          <w:sz w:val="24"/>
+          <w:szCs w:val="24"/>
+        </w:rPr>
+        <w:t xml:space="preserve">  y = (x – 3) * 2</w:t>
+      </w:r>
+      <w:r>
+        <w:rPr>
+          <w:rFonts w:ascii="Courier New" w:hAnsi="Courier New" w:cs="Courier New"/>
+          <w:sz w:val="24"/>
+          <w:szCs w:val="24"/>
+        </w:rPr>
+        <w:br/>
+        <w:t>}</w:t>
+      </w:r>
+      <w:r>
+        <w:rPr>
+          <w:rFonts w:ascii="Courier New" w:hAnsi="Courier New" w:cs="Courier New"/>
+          <w:sz w:val="24"/>
+          <w:szCs w:val="24"/>
+        </w:rPr>
+        <w:br/>
+      </w:r>
+      <w:proofErr w:type="spellStart"/>
+      <w:r>
+        <w:rPr>
+          <w:rFonts w:ascii="Courier New" w:hAnsi="Courier New" w:cs="Courier New"/>
+          <w:sz w:val="24"/>
+          <w:szCs w:val="24"/>
+        </w:rPr>
+        <w:t>else</w:t>
+      </w:r>
+      <w:proofErr w:type="spellEnd"/>
+      <w:r>
+        <w:rPr>
+          <w:rFonts w:ascii="Courier New" w:hAnsi="Courier New" w:cs="Courier New"/>
+          <w:sz w:val="24"/>
+          <w:szCs w:val="24"/>
+        </w:rPr>
+        <w:br/>
+        <w:t>{</w:t>
+      </w:r>
+      <w:r>
+        <w:rPr>
+          <w:rFonts w:ascii="Courier New" w:hAnsi="Courier New" w:cs="Courier New"/>
+          <w:sz w:val="24"/>
+          <w:szCs w:val="24"/>
+        </w:rPr>
+        <w:br/>
+        <w:t xml:space="preserve">  </w:t>
+      </w:r>
+      <w:r>
+        <w:rPr>
+          <w:rFonts w:ascii="Courier New" w:hAnsi="Courier New" w:cs="Courier New"/>
+          <w:sz w:val="24"/>
+          <w:szCs w:val="24"/>
+        </w:rPr>
+        <w:t xml:space="preserve">  y = (x / 2) * 2</w:t>
+      </w:r>
+      <w:r>
+        <w:rPr>
+          <w:rFonts w:ascii="Courier New" w:hAnsi="Courier New" w:cs="Courier New"/>
+          <w:sz w:val="24"/>
+          <w:szCs w:val="24"/>
+        </w:rPr>
+        <w:br/>
+        <w:t>}</w:t>
+      </w:r>
     </w:p>
     <w:p>
       <w:pPr>
@@ -21883,6 +22505,95 @@
     </w:lvl>
   </w:abstractNum>
   <w:abstractNum w:abstractNumId="9" w15:restartNumberingAfterBreak="0">
+    <w:nsid w:val="1D7C4373"/>
+    <w:multiLevelType w:val="hybridMultilevel"/>
+    <w:tmpl w:val="DBF60A6A"/>
+    <w:lvl w:ilvl="0" w:tplc="889424D2">
+      <w:start w:val="1"/>
+      <w:numFmt w:val="lowerLetter"/>
+      <w:lvlText w:val="%1)"/>
+      <w:lvlJc w:val="left"/>
+      <w:pPr>
+        <w:ind w:left="1068" w:hanging="360"/>
+      </w:pPr>
+      <w:rPr>
+        <w:rFonts w:hint="default"/>
+      </w:rPr>
+    </w:lvl>
+    <w:lvl w:ilvl="1" w:tplc="04070019" w:tentative="1">
+      <w:start w:val="1"/>
+      <w:numFmt w:val="lowerLetter"/>
+      <w:lvlText w:val="%2."/>
+      <w:lvlJc w:val="left"/>
+      <w:pPr>
+        <w:ind w:left="1788" w:hanging="360"/>
+      </w:pPr>
+    </w:lvl>
+    <w:lvl w:ilvl="2" w:tplc="0407001B" w:tentative="1">
+      <w:start w:val="1"/>
+      <w:numFmt w:val="lowerRoman"/>
+      <w:lvlText w:val="%3."/>
+      <w:lvlJc w:val="right"/>
+      <w:pPr>
+        <w:ind w:left="2508" w:hanging="180"/>
+      </w:pPr>
+    </w:lvl>
+    <w:lvl w:ilvl="3" w:tplc="0407000F" w:tentative="1">
+      <w:start w:val="1"/>
+      <w:numFmt w:val="decimal"/>
+      <w:lvlText w:val="%4."/>
+      <w:lvlJc w:val="left"/>
+      <w:pPr>
+        <w:ind w:left="3228" w:hanging="360"/>
+      </w:pPr>
+    </w:lvl>
+    <w:lvl w:ilvl="4" w:tplc="04070019" w:tentative="1">
+      <w:start w:val="1"/>
+      <w:numFmt w:val="lowerLetter"/>
+      <w:lvlText w:val="%5."/>
+      <w:lvlJc w:val="left"/>
+      <w:pPr>
+        <w:ind w:left="3948" w:hanging="360"/>
+      </w:pPr>
+    </w:lvl>
+    <w:lvl w:ilvl="5" w:tplc="0407001B" w:tentative="1">
+      <w:start w:val="1"/>
+      <w:numFmt w:val="lowerRoman"/>
+      <w:lvlText w:val="%6."/>
+      <w:lvlJc w:val="right"/>
+      <w:pPr>
+        <w:ind w:left="4668" w:hanging="180"/>
+      </w:pPr>
+    </w:lvl>
+    <w:lvl w:ilvl="6" w:tplc="0407000F" w:tentative="1">
+      <w:start w:val="1"/>
+      <w:numFmt w:val="decimal"/>
+      <w:lvlText w:val="%7."/>
+      <w:lvlJc w:val="left"/>
+      <w:pPr>
+        <w:ind w:left="5388" w:hanging="360"/>
+      </w:pPr>
+    </w:lvl>
+    <w:lvl w:ilvl="7" w:tplc="04070019" w:tentative="1">
+      <w:start w:val="1"/>
+      <w:numFmt w:val="lowerLetter"/>
+      <w:lvlText w:val="%8."/>
+      <w:lvlJc w:val="left"/>
+      <w:pPr>
+        <w:ind w:left="6108" w:hanging="360"/>
+      </w:pPr>
+    </w:lvl>
+    <w:lvl w:ilvl="8" w:tplc="0407001B" w:tentative="1">
+      <w:start w:val="1"/>
+      <w:numFmt w:val="lowerRoman"/>
+      <w:lvlText w:val="%9."/>
+      <w:lvlJc w:val="right"/>
+      <w:pPr>
+        <w:ind w:left="6828" w:hanging="180"/>
+      </w:pPr>
+    </w:lvl>
+  </w:abstractNum>
+  <w:abstractNum w:abstractNumId="10" w15:restartNumberingAfterBreak="0">
     <w:nsid w:val="22944F25"/>
     <w:multiLevelType w:val="multilevel"/>
     <w:tmpl w:val="C5AABB62"/>
@@ -21971,7 +22682,7 @@
       </w:pPr>
     </w:lvl>
   </w:abstractNum>
-  <w:abstractNum w:abstractNumId="10" w15:restartNumberingAfterBreak="0">
+  <w:abstractNum w:abstractNumId="11" w15:restartNumberingAfterBreak="0">
     <w:nsid w:val="2C491F51"/>
     <w:multiLevelType w:val="hybridMultilevel"/>
     <w:tmpl w:val="56D46B04"/>
@@ -22084,7 +22795,7 @@
       </w:rPr>
     </w:lvl>
   </w:abstractNum>
-  <w:abstractNum w:abstractNumId="11" w15:restartNumberingAfterBreak="0">
+  <w:abstractNum w:abstractNumId="12" w15:restartNumberingAfterBreak="0">
     <w:nsid w:val="2F701D9E"/>
     <w:multiLevelType w:val="hybridMultilevel"/>
     <w:tmpl w:val="C77C7260"/>
@@ -22173,7 +22884,7 @@
       </w:pPr>
     </w:lvl>
   </w:abstractNum>
-  <w:abstractNum w:abstractNumId="12" w15:restartNumberingAfterBreak="0">
+  <w:abstractNum w:abstractNumId="13" w15:restartNumberingAfterBreak="0">
     <w:nsid w:val="35757FC3"/>
     <w:multiLevelType w:val="hybridMultilevel"/>
     <w:tmpl w:val="CDF6CE3E"/>
@@ -22262,7 +22973,7 @@
       </w:pPr>
     </w:lvl>
   </w:abstractNum>
-  <w:abstractNum w:abstractNumId="13" w15:restartNumberingAfterBreak="0">
+  <w:abstractNum w:abstractNumId="14" w15:restartNumberingAfterBreak="0">
     <w:nsid w:val="3C710E3B"/>
     <w:multiLevelType w:val="hybridMultilevel"/>
     <w:tmpl w:val="CDF6CE3E"/>
@@ -22351,7 +23062,96 @@
       </w:pPr>
     </w:lvl>
   </w:abstractNum>
-  <w:abstractNum w:abstractNumId="14" w15:restartNumberingAfterBreak="0">
+  <w:abstractNum w:abstractNumId="15" w15:restartNumberingAfterBreak="0">
+    <w:nsid w:val="3C931576"/>
+    <w:multiLevelType w:val="hybridMultilevel"/>
+    <w:tmpl w:val="346207DE"/>
+    <w:lvl w:ilvl="0" w:tplc="5C24561E">
+      <w:start w:val="1"/>
+      <w:numFmt w:val="lowerLetter"/>
+      <w:lvlText w:val="%1)"/>
+      <w:lvlJc w:val="left"/>
+      <w:pPr>
+        <w:ind w:left="1068" w:hanging="360"/>
+      </w:pPr>
+      <w:rPr>
+        <w:rFonts w:hint="default"/>
+      </w:rPr>
+    </w:lvl>
+    <w:lvl w:ilvl="1" w:tplc="04070019" w:tentative="1">
+      <w:start w:val="1"/>
+      <w:numFmt w:val="lowerLetter"/>
+      <w:lvlText w:val="%2."/>
+      <w:lvlJc w:val="left"/>
+      <w:pPr>
+        <w:ind w:left="1788" w:hanging="360"/>
+      </w:pPr>
+    </w:lvl>
+    <w:lvl w:ilvl="2" w:tplc="0407001B" w:tentative="1">
+      <w:start w:val="1"/>
+      <w:numFmt w:val="lowerRoman"/>
+      <w:lvlText w:val="%3."/>
+      <w:lvlJc w:val="right"/>
+      <w:pPr>
+        <w:ind w:left="2508" w:hanging="180"/>
+      </w:pPr>
+    </w:lvl>
+    <w:lvl w:ilvl="3" w:tplc="0407000F" w:tentative="1">
+      <w:start w:val="1"/>
+      <w:numFmt w:val="decimal"/>
+      <w:lvlText w:val="%4."/>
+      <w:lvlJc w:val="left"/>
+      <w:pPr>
+        <w:ind w:left="3228" w:hanging="360"/>
+      </w:pPr>
+    </w:lvl>
+    <w:lvl w:ilvl="4" w:tplc="04070019" w:tentative="1">
+      <w:start w:val="1"/>
+      <w:numFmt w:val="lowerLetter"/>
+      <w:lvlText w:val="%5."/>
+      <w:lvlJc w:val="left"/>
+      <w:pPr>
+        <w:ind w:left="3948" w:hanging="360"/>
+      </w:pPr>
+    </w:lvl>
+    <w:lvl w:ilvl="5" w:tplc="0407001B" w:tentative="1">
+      <w:start w:val="1"/>
+      <w:numFmt w:val="lowerRoman"/>
+      <w:lvlText w:val="%6."/>
+      <w:lvlJc w:val="right"/>
+      <w:pPr>
+        <w:ind w:left="4668" w:hanging="180"/>
+      </w:pPr>
+    </w:lvl>
+    <w:lvl w:ilvl="6" w:tplc="0407000F" w:tentative="1">
+      <w:start w:val="1"/>
+      <w:numFmt w:val="decimal"/>
+      <w:lvlText w:val="%7."/>
+      <w:lvlJc w:val="left"/>
+      <w:pPr>
+        <w:ind w:left="5388" w:hanging="360"/>
+      </w:pPr>
+    </w:lvl>
+    <w:lvl w:ilvl="7" w:tplc="04070019" w:tentative="1">
+      <w:start w:val="1"/>
+      <w:numFmt w:val="lowerLetter"/>
+      <w:lvlText w:val="%8."/>
+      <w:lvlJc w:val="left"/>
+      <w:pPr>
+        <w:ind w:left="6108" w:hanging="360"/>
+      </w:pPr>
+    </w:lvl>
+    <w:lvl w:ilvl="8" w:tplc="0407001B" w:tentative="1">
+      <w:start w:val="1"/>
+      <w:numFmt w:val="lowerRoman"/>
+      <w:lvlText w:val="%9."/>
+      <w:lvlJc w:val="right"/>
+      <w:pPr>
+        <w:ind w:left="6828" w:hanging="180"/>
+      </w:pPr>
+    </w:lvl>
+  </w:abstractNum>
+  <w:abstractNum w:abstractNumId="16" w15:restartNumberingAfterBreak="0">
     <w:nsid w:val="3E4A5997"/>
     <w:multiLevelType w:val="hybridMultilevel"/>
     <w:tmpl w:val="6AC8EBAC"/>
@@ -22440,7 +23240,7 @@
       </w:pPr>
     </w:lvl>
   </w:abstractNum>
-  <w:abstractNum w:abstractNumId="15" w15:restartNumberingAfterBreak="0">
+  <w:abstractNum w:abstractNumId="17" w15:restartNumberingAfterBreak="0">
     <w:nsid w:val="401A6DB1"/>
     <w:multiLevelType w:val="hybridMultilevel"/>
     <w:tmpl w:val="09B6C65C"/>
@@ -22529,7 +23329,7 @@
       </w:pPr>
     </w:lvl>
   </w:abstractNum>
-  <w:abstractNum w:abstractNumId="16" w15:restartNumberingAfterBreak="0">
+  <w:abstractNum w:abstractNumId="18" w15:restartNumberingAfterBreak="0">
     <w:nsid w:val="41731690"/>
     <w:multiLevelType w:val="hybridMultilevel"/>
     <w:tmpl w:val="49DA8C50"/>
@@ -22618,7 +23418,7 @@
       </w:pPr>
     </w:lvl>
   </w:abstractNum>
-  <w:abstractNum w:abstractNumId="17" w15:restartNumberingAfterBreak="0">
+  <w:abstractNum w:abstractNumId="19" w15:restartNumberingAfterBreak="0">
     <w:nsid w:val="451449E5"/>
     <w:multiLevelType w:val="hybridMultilevel"/>
     <w:tmpl w:val="DBFAC4FE"/>
@@ -22707,7 +23507,7 @@
       </w:pPr>
     </w:lvl>
   </w:abstractNum>
-  <w:abstractNum w:abstractNumId="18" w15:restartNumberingAfterBreak="0">
+  <w:abstractNum w:abstractNumId="20" w15:restartNumberingAfterBreak="0">
     <w:nsid w:val="46F849AF"/>
     <w:multiLevelType w:val="hybridMultilevel"/>
     <w:tmpl w:val="0FC201B0"/>
@@ -22796,7 +23596,96 @@
       </w:pPr>
     </w:lvl>
   </w:abstractNum>
-  <w:abstractNum w:abstractNumId="19" w15:restartNumberingAfterBreak="0">
+  <w:abstractNum w:abstractNumId="21" w15:restartNumberingAfterBreak="0">
+    <w:nsid w:val="4C801C25"/>
+    <w:multiLevelType w:val="hybridMultilevel"/>
+    <w:tmpl w:val="B816A202"/>
+    <w:lvl w:ilvl="0" w:tplc="18B2CA26">
+      <w:start w:val="1"/>
+      <w:numFmt w:val="lowerLetter"/>
+      <w:lvlText w:val="%1)"/>
+      <w:lvlJc w:val="left"/>
+      <w:pPr>
+        <w:ind w:left="1068" w:hanging="360"/>
+      </w:pPr>
+      <w:rPr>
+        <w:rFonts w:hint="default"/>
+      </w:rPr>
+    </w:lvl>
+    <w:lvl w:ilvl="1" w:tplc="04070019" w:tentative="1">
+      <w:start w:val="1"/>
+      <w:numFmt w:val="lowerLetter"/>
+      <w:lvlText w:val="%2."/>
+      <w:lvlJc w:val="left"/>
+      <w:pPr>
+        <w:ind w:left="1788" w:hanging="360"/>
+      </w:pPr>
+    </w:lvl>
+    <w:lvl w:ilvl="2" w:tplc="0407001B" w:tentative="1">
+      <w:start w:val="1"/>
+      <w:numFmt w:val="lowerRoman"/>
+      <w:lvlText w:val="%3."/>
+      <w:lvlJc w:val="right"/>
+      <w:pPr>
+        <w:ind w:left="2508" w:hanging="180"/>
+      </w:pPr>
+    </w:lvl>
+    <w:lvl w:ilvl="3" w:tplc="0407000F" w:tentative="1">
+      <w:start w:val="1"/>
+      <w:numFmt w:val="decimal"/>
+      <w:lvlText w:val="%4."/>
+      <w:lvlJc w:val="left"/>
+      <w:pPr>
+        <w:ind w:left="3228" w:hanging="360"/>
+      </w:pPr>
+    </w:lvl>
+    <w:lvl w:ilvl="4" w:tplc="04070019" w:tentative="1">
+      <w:start w:val="1"/>
+      <w:numFmt w:val="lowerLetter"/>
+      <w:lvlText w:val="%5."/>
+      <w:lvlJc w:val="left"/>
+      <w:pPr>
+        <w:ind w:left="3948" w:hanging="360"/>
+      </w:pPr>
+    </w:lvl>
+    <w:lvl w:ilvl="5" w:tplc="0407001B" w:tentative="1">
+      <w:start w:val="1"/>
+      <w:numFmt w:val="lowerRoman"/>
+      <w:lvlText w:val="%6."/>
+      <w:lvlJc w:val="right"/>
+      <w:pPr>
+        <w:ind w:left="4668" w:hanging="180"/>
+      </w:pPr>
+    </w:lvl>
+    <w:lvl w:ilvl="6" w:tplc="0407000F" w:tentative="1">
+      <w:start w:val="1"/>
+      <w:numFmt w:val="decimal"/>
+      <w:lvlText w:val="%7."/>
+      <w:lvlJc w:val="left"/>
+      <w:pPr>
+        <w:ind w:left="5388" w:hanging="360"/>
+      </w:pPr>
+    </w:lvl>
+    <w:lvl w:ilvl="7" w:tplc="04070019" w:tentative="1">
+      <w:start w:val="1"/>
+      <w:numFmt w:val="lowerLetter"/>
+      <w:lvlText w:val="%8."/>
+      <w:lvlJc w:val="left"/>
+      <w:pPr>
+        <w:ind w:left="6108" w:hanging="360"/>
+      </w:pPr>
+    </w:lvl>
+    <w:lvl w:ilvl="8" w:tplc="0407001B" w:tentative="1">
+      <w:start w:val="1"/>
+      <w:numFmt w:val="lowerRoman"/>
+      <w:lvlText w:val="%9."/>
+      <w:lvlJc w:val="right"/>
+      <w:pPr>
+        <w:ind w:left="6828" w:hanging="180"/>
+      </w:pPr>
+    </w:lvl>
+  </w:abstractNum>
+  <w:abstractNum w:abstractNumId="22" w15:restartNumberingAfterBreak="0">
     <w:nsid w:val="4C855D13"/>
     <w:multiLevelType w:val="hybridMultilevel"/>
     <w:tmpl w:val="8E2A87B8"/>
@@ -22885,7 +23774,7 @@
       </w:pPr>
     </w:lvl>
   </w:abstractNum>
-  <w:abstractNum w:abstractNumId="20" w15:restartNumberingAfterBreak="0">
+  <w:abstractNum w:abstractNumId="23" w15:restartNumberingAfterBreak="0">
     <w:nsid w:val="4DA03E22"/>
     <w:multiLevelType w:val="hybridMultilevel"/>
     <w:tmpl w:val="647ED11A"/>
@@ -22974,7 +23863,7 @@
       </w:pPr>
     </w:lvl>
   </w:abstractNum>
-  <w:abstractNum w:abstractNumId="21" w15:restartNumberingAfterBreak="0">
+  <w:abstractNum w:abstractNumId="24" w15:restartNumberingAfterBreak="0">
     <w:nsid w:val="531A5820"/>
     <w:multiLevelType w:val="hybridMultilevel"/>
     <w:tmpl w:val="D1EE4218"/>
@@ -23063,7 +23952,7 @@
       </w:pPr>
     </w:lvl>
   </w:abstractNum>
-  <w:abstractNum w:abstractNumId="22" w15:restartNumberingAfterBreak="0">
+  <w:abstractNum w:abstractNumId="25" w15:restartNumberingAfterBreak="0">
     <w:nsid w:val="53F470E1"/>
     <w:multiLevelType w:val="hybridMultilevel"/>
     <w:tmpl w:val="68863AB0"/>
@@ -23176,7 +24065,7 @@
       </w:rPr>
     </w:lvl>
   </w:abstractNum>
-  <w:abstractNum w:abstractNumId="23" w15:restartNumberingAfterBreak="0">
+  <w:abstractNum w:abstractNumId="26" w15:restartNumberingAfterBreak="0">
     <w:nsid w:val="571C0B0E"/>
     <w:multiLevelType w:val="hybridMultilevel"/>
     <w:tmpl w:val="34F4ED84"/>
@@ -23265,7 +24154,7 @@
       </w:pPr>
     </w:lvl>
   </w:abstractNum>
-  <w:abstractNum w:abstractNumId="24" w15:restartNumberingAfterBreak="0">
+  <w:abstractNum w:abstractNumId="27" w15:restartNumberingAfterBreak="0">
     <w:nsid w:val="5B412474"/>
     <w:multiLevelType w:val="hybridMultilevel"/>
     <w:tmpl w:val="AD88AAF6"/>
@@ -23354,7 +24243,7 @@
       </w:pPr>
     </w:lvl>
   </w:abstractNum>
-  <w:abstractNum w:abstractNumId="25" w15:restartNumberingAfterBreak="0">
+  <w:abstractNum w:abstractNumId="28" w15:restartNumberingAfterBreak="0">
     <w:nsid w:val="5C6C6834"/>
     <w:multiLevelType w:val="hybridMultilevel"/>
     <w:tmpl w:val="D58E689A"/>
@@ -23443,7 +24332,7 @@
       </w:pPr>
     </w:lvl>
   </w:abstractNum>
-  <w:abstractNum w:abstractNumId="26" w15:restartNumberingAfterBreak="0">
+  <w:abstractNum w:abstractNumId="29" w15:restartNumberingAfterBreak="0">
     <w:nsid w:val="5CF56E92"/>
     <w:multiLevelType w:val="hybridMultilevel"/>
     <w:tmpl w:val="726E6B32"/>
@@ -23532,7 +24421,7 @@
       </w:pPr>
     </w:lvl>
   </w:abstractNum>
-  <w:abstractNum w:abstractNumId="27" w15:restartNumberingAfterBreak="0">
+  <w:abstractNum w:abstractNumId="30" w15:restartNumberingAfterBreak="0">
     <w:nsid w:val="61136B9A"/>
     <w:multiLevelType w:val="hybridMultilevel"/>
     <w:tmpl w:val="5698A018"/>
@@ -23621,7 +24510,7 @@
       </w:pPr>
     </w:lvl>
   </w:abstractNum>
-  <w:abstractNum w:abstractNumId="28" w15:restartNumberingAfterBreak="0">
+  <w:abstractNum w:abstractNumId="31" w15:restartNumberingAfterBreak="0">
     <w:nsid w:val="6B5C0735"/>
     <w:multiLevelType w:val="hybridMultilevel"/>
     <w:tmpl w:val="647ED11A"/>
@@ -23710,7 +24599,7 @@
       </w:pPr>
     </w:lvl>
   </w:abstractNum>
-  <w:abstractNum w:abstractNumId="29" w15:restartNumberingAfterBreak="0">
+  <w:abstractNum w:abstractNumId="32" w15:restartNumberingAfterBreak="0">
     <w:nsid w:val="6EA87C4D"/>
     <w:multiLevelType w:val="hybridMultilevel"/>
     <w:tmpl w:val="BF7C9F5C"/>
@@ -23799,7 +24688,7 @@
       </w:pPr>
     </w:lvl>
   </w:abstractNum>
-  <w:abstractNum w:abstractNumId="30" w15:restartNumberingAfterBreak="0">
+  <w:abstractNum w:abstractNumId="33" w15:restartNumberingAfterBreak="0">
     <w:nsid w:val="795F13B3"/>
     <w:multiLevelType w:val="hybridMultilevel"/>
     <w:tmpl w:val="079C3E6E"/>
@@ -23888,7 +24777,7 @@
       </w:pPr>
     </w:lvl>
   </w:abstractNum>
-  <w:abstractNum w:abstractNumId="31" w15:restartNumberingAfterBreak="0">
+  <w:abstractNum w:abstractNumId="34" w15:restartNumberingAfterBreak="0">
     <w:nsid w:val="7A393BC8"/>
     <w:multiLevelType w:val="hybridMultilevel"/>
     <w:tmpl w:val="D7C677D0"/>
@@ -23977,7 +24866,7 @@
       </w:pPr>
     </w:lvl>
   </w:abstractNum>
-  <w:abstractNum w:abstractNumId="32" w15:restartNumberingAfterBreak="0">
+  <w:abstractNum w:abstractNumId="35" w15:restartNumberingAfterBreak="0">
     <w:nsid w:val="7A752513"/>
     <w:multiLevelType w:val="hybridMultilevel"/>
     <w:tmpl w:val="BEDA5432"/>
@@ -24067,82 +24956,82 @@
     </w:lvl>
   </w:abstractNum>
   <w:num w:numId="1">
-    <w:abstractNumId w:val="13"/>
+    <w:abstractNumId w:val="14"/>
   </w:num>
   <w:num w:numId="2">
     <w:abstractNumId w:val="7"/>
   </w:num>
   <w:num w:numId="3">
-    <w:abstractNumId w:val="24"/>
+    <w:abstractNumId w:val="27"/>
   </w:num>
   <w:num w:numId="4">
-    <w:abstractNumId w:val="23"/>
+    <w:abstractNumId w:val="26"/>
   </w:num>
   <w:num w:numId="5">
-    <w:abstractNumId w:val="15"/>
+    <w:abstractNumId w:val="17"/>
   </w:num>
   <w:num w:numId="6">
     <w:abstractNumId w:val="8"/>
   </w:num>
   <w:num w:numId="7">
-    <w:abstractNumId w:val="14"/>
+    <w:abstractNumId w:val="16"/>
   </w:num>
   <w:num w:numId="8">
+    <w:abstractNumId w:val="12"/>
+  </w:num>
+  <w:num w:numId="9">
+    <w:abstractNumId w:val="23"/>
+  </w:num>
+  <w:num w:numId="10">
+    <w:abstractNumId w:val="13"/>
+  </w:num>
+  <w:num w:numId="11">
+    <w:abstractNumId w:val="25"/>
+  </w:num>
+  <w:num w:numId="12">
     <w:abstractNumId w:val="11"/>
   </w:num>
-  <w:num w:numId="9">
+  <w:num w:numId="13">
+    <w:abstractNumId w:val="19"/>
+  </w:num>
+  <w:num w:numId="14">
     <w:abstractNumId w:val="20"/>
   </w:num>
-  <w:num w:numId="10">
-    <w:abstractNumId w:val="12"/>
-  </w:num>
-  <w:num w:numId="11">
+  <w:num w:numId="15">
     <w:abstractNumId w:val="22"/>
-  </w:num>
-  <w:num w:numId="12">
-    <w:abstractNumId w:val="10"/>
-  </w:num>
-  <w:num w:numId="13">
-    <w:abstractNumId w:val="17"/>
-  </w:num>
-  <w:num w:numId="14">
-    <w:abstractNumId w:val="18"/>
-  </w:num>
-  <w:num w:numId="15">
-    <w:abstractNumId w:val="19"/>
   </w:num>
   <w:num w:numId="16">
     <w:abstractNumId w:val="0"/>
   </w:num>
   <w:num w:numId="17">
-    <w:abstractNumId w:val="9"/>
+    <w:abstractNumId w:val="10"/>
   </w:num>
   <w:num w:numId="18">
-    <w:abstractNumId w:val="25"/>
+    <w:abstractNumId w:val="28"/>
   </w:num>
   <w:num w:numId="19">
     <w:abstractNumId w:val="4"/>
   </w:num>
   <w:num w:numId="20">
-    <w:abstractNumId w:val="30"/>
+    <w:abstractNumId w:val="33"/>
   </w:num>
   <w:num w:numId="21">
-    <w:abstractNumId w:val="28"/>
+    <w:abstractNumId w:val="31"/>
   </w:num>
   <w:num w:numId="22">
     <w:abstractNumId w:val="6"/>
   </w:num>
   <w:num w:numId="23">
-    <w:abstractNumId w:val="26"/>
+    <w:abstractNumId w:val="29"/>
   </w:num>
   <w:num w:numId="24">
     <w:abstractNumId w:val="2"/>
   </w:num>
   <w:num w:numId="25">
-    <w:abstractNumId w:val="31"/>
+    <w:abstractNumId w:val="34"/>
   </w:num>
   <w:num w:numId="26">
-    <w:abstractNumId w:val="29"/>
+    <w:abstractNumId w:val="32"/>
   </w:num>
   <w:num w:numId="27">
     <w:abstractNumId w:val="3"/>
@@ -24151,19 +25040,28 @@
     <w:abstractNumId w:val="1"/>
   </w:num>
   <w:num w:numId="29">
-    <w:abstractNumId w:val="32"/>
+    <w:abstractNumId w:val="35"/>
   </w:num>
   <w:num w:numId="30">
     <w:abstractNumId w:val="5"/>
   </w:num>
   <w:num w:numId="31">
+    <w:abstractNumId w:val="24"/>
+  </w:num>
+  <w:num w:numId="32">
+    <w:abstractNumId w:val="30"/>
+  </w:num>
+  <w:num w:numId="33">
+    <w:abstractNumId w:val="18"/>
+  </w:num>
+  <w:num w:numId="34">
+    <w:abstractNumId w:val="9"/>
+  </w:num>
+  <w:num w:numId="35">
     <w:abstractNumId w:val="21"/>
   </w:num>
-  <w:num w:numId="32">
-    <w:abstractNumId w:val="27"/>
-  </w:num>
-  <w:num w:numId="33">
-    <w:abstractNumId w:val="16"/>
+  <w:num w:numId="36">
+    <w:abstractNumId w:val="15"/>
   </w:num>
 </w:numbering>
 </file>
@@ -24972,7 +25870,7 @@
 </file>
 
 <file path=customXml/itemProps1.xml><?xml version="1.0" encoding="utf-8"?>
-<ds:datastoreItem xmlns:ds="http://schemas.openxmlformats.org/officeDocument/2006/customXml" ds:itemID="{20995CCA-62AB-4FCA-9AE0-9605062AC1CF}">
+<ds:datastoreItem xmlns:ds="http://schemas.openxmlformats.org/officeDocument/2006/customXml" ds:itemID="{36104807-E65E-479A-91BC-0E0E3FC2CAEC}">
   <ds:schemaRefs>
     <ds:schemaRef ds:uri="http://schemas.openxmlformats.org/officeDocument/2006/bibliography"/>
   </ds:schemaRefs>

</xml_diff>

<commit_message>
Add tutorial sheet 9
</commit_message>
<xml_diff>
--- a/Uebungszettel_WS18.docx
+++ b/Uebungszettel_WS18.docx
@@ -250,27 +250,14 @@
                             <w:r>
                               <w:t xml:space="preserve">Programm </w:t>
                             </w:r>
-                            <w:r>
-                              <w:fldChar w:fldCharType="begin"/>
-                            </w:r>
-                            <w:r>
-                              <w:instrText xml:space="preserve"> SEQ Programm \* ARABIC </w:instrText>
-                            </w:r>
-                            <w:r>
-                              <w:fldChar w:fldCharType="separate"/>
-                            </w:r>
-                            <w:r>
-                              <w:rPr>
-                                <w:noProof/>
-                              </w:rPr>
-                              <w:t>1</w:t>
-                            </w:r>
-                            <w:r>
-                              <w:rPr>
-                                <w:noProof/>
-                              </w:rPr>
-                              <w:fldChar w:fldCharType="end"/>
-                            </w:r>
+                            <w:fldSimple w:instr=" SEQ Programm \* ARABIC ">
+                              <w:r>
+                                <w:rPr>
+                                  <w:noProof/>
+                                </w:rPr>
+                                <w:t>1</w:t>
+                              </w:r>
+                            </w:fldSimple>
                           </w:p>
                         </w:txbxContent>
                       </wps:txbx>
@@ -307,27 +294,14 @@
                       <w:r>
                         <w:t xml:space="preserve">Programm </w:t>
                       </w:r>
-                      <w:r>
-                        <w:fldChar w:fldCharType="begin"/>
-                      </w:r>
-                      <w:r>
-                        <w:instrText xml:space="preserve"> SEQ Programm \* ARABIC </w:instrText>
-                      </w:r>
-                      <w:r>
-                        <w:fldChar w:fldCharType="separate"/>
-                      </w:r>
-                      <w:r>
-                        <w:rPr>
-                          <w:noProof/>
-                        </w:rPr>
-                        <w:t>1</w:t>
-                      </w:r>
-                      <w:r>
-                        <w:rPr>
-                          <w:noProof/>
-                        </w:rPr>
-                        <w:fldChar w:fldCharType="end"/>
-                      </w:r>
+                      <w:fldSimple w:instr=" SEQ Programm \* ARABIC ">
+                        <w:r>
+                          <w:rPr>
+                            <w:noProof/>
+                          </w:rPr>
+                          <w:t>1</w:t>
+                        </w:r>
+                      </w:fldSimple>
                     </w:p>
                   </w:txbxContent>
                 </v:textbox>
@@ -19560,27 +19534,14 @@
                             <w:r>
                               <w:t xml:space="preserve">Programm </w:t>
                             </w:r>
-                            <w:r>
-                              <w:fldChar w:fldCharType="begin"/>
-                            </w:r>
-                            <w:r>
-                              <w:instrText xml:space="preserve"> SEQ Programm \* ARABIC </w:instrText>
-                            </w:r>
-                            <w:r>
-                              <w:fldChar w:fldCharType="separate"/>
-                            </w:r>
-                            <w:r>
-                              <w:rPr>
-                                <w:noProof/>
-                              </w:rPr>
-                              <w:t>2</w:t>
-                            </w:r>
-                            <w:r>
-                              <w:rPr>
-                                <w:noProof/>
-                              </w:rPr>
-                              <w:fldChar w:fldCharType="end"/>
-                            </w:r>
+                            <w:fldSimple w:instr=" SEQ Programm \* ARABIC ">
+                              <w:r>
+                                <w:rPr>
+                                  <w:noProof/>
+                                </w:rPr>
+                                <w:t>2</w:t>
+                              </w:r>
+                            </w:fldSimple>
                           </w:p>
                         </w:txbxContent>
                       </wps:txbx>
@@ -19613,27 +19574,14 @@
                       <w:r>
                         <w:t xml:space="preserve">Programm </w:t>
                       </w:r>
-                      <w:r>
-                        <w:fldChar w:fldCharType="begin"/>
-                      </w:r>
-                      <w:r>
-                        <w:instrText xml:space="preserve"> SEQ Programm \* ARABIC </w:instrText>
-                      </w:r>
-                      <w:r>
-                        <w:fldChar w:fldCharType="separate"/>
-                      </w:r>
-                      <w:r>
-                        <w:rPr>
-                          <w:noProof/>
-                        </w:rPr>
-                        <w:t>2</w:t>
-                      </w:r>
-                      <w:r>
-                        <w:rPr>
-                          <w:noProof/>
-                        </w:rPr>
-                        <w:fldChar w:fldCharType="end"/>
-                      </w:r>
+                      <w:fldSimple w:instr=" SEQ Programm \* ARABIC ">
+                        <w:r>
+                          <w:rPr>
+                            <w:noProof/>
+                          </w:rPr>
+                          <w:t>2</w:t>
+                        </w:r>
+                      </w:fldSimple>
                     </w:p>
                   </w:txbxContent>
                 </v:textbox>
@@ -21078,8 +21026,6 @@
         </w:rPr>
         <w:t xml:space="preserve"> y = (x + 10) * 4</w:t>
       </w:r>
-      <w:bookmarkStart w:id="0" w:name="_GoBack"/>
-      <w:bookmarkEnd w:id="0"/>
       <w:r>
         <w:rPr>
           <w:rFonts w:ascii="Courier New" w:hAnsi="Courier New" w:cs="Courier New"/>
@@ -21313,6 +21259,11 @@
     </w:p>
     <w:p>
       <w:pPr>
+        <w:pStyle w:val="Listenabsatz"/>
+        <w:numPr>
+          <w:ilvl w:val="0"/>
+          <w:numId w:val="37"/>
+        </w:numPr>
         <w:tabs>
           <w:tab w:val="left" w:pos="1455"/>
         </w:tabs>
@@ -21321,6 +21272,448 @@
           <w:szCs w:val="24"/>
         </w:rPr>
       </w:pPr>
+      <w:r>
+        <w:rPr>
+          <w:sz w:val="24"/>
+          <w:szCs w:val="24"/>
+        </w:rPr>
+        <w:t xml:space="preserve">Was unterscheidet einen Feldrechner von einem Vektorrechner? Erläutern Sie die unterschiedliche Ausführung anhand der Vektoroperation </w:t>
+      </w:r>
+      <w:r>
+        <w:rPr>
+          <w:i/>
+          <w:sz w:val="24"/>
+          <w:szCs w:val="24"/>
+        </w:rPr>
+        <w:t>D = (A – B) * C</w:t>
+      </w:r>
+    </w:p>
+    <w:p>
+      <w:pPr>
+        <w:pStyle w:val="Listenabsatz"/>
+        <w:numPr>
+          <w:ilvl w:val="0"/>
+          <w:numId w:val="37"/>
+        </w:numPr>
+        <w:tabs>
+          <w:tab w:val="left" w:pos="1455"/>
+        </w:tabs>
+        <w:rPr>
+          <w:sz w:val="24"/>
+          <w:szCs w:val="24"/>
+        </w:rPr>
+      </w:pPr>
+      <w:r>
+        <w:rPr>
+          <w:sz w:val="24"/>
+          <w:szCs w:val="24"/>
+        </w:rPr>
+        <w:t xml:space="preserve">Was wird unter dem Prinzip des </w:t>
+      </w:r>
+      <w:proofErr w:type="spellStart"/>
+      <w:r>
+        <w:rPr>
+          <w:sz w:val="24"/>
+          <w:szCs w:val="24"/>
+        </w:rPr>
+        <w:t>Pipelining</w:t>
+      </w:r>
+      <w:proofErr w:type="spellEnd"/>
+      <w:r>
+        <w:rPr>
+          <w:sz w:val="24"/>
+          <w:szCs w:val="24"/>
+        </w:rPr>
+        <w:t xml:space="preserve"> verstanden?</w:t>
+      </w:r>
+    </w:p>
+    <w:p>
+      <w:pPr>
+        <w:tabs>
+          <w:tab w:val="left" w:pos="1455"/>
+        </w:tabs>
+        <w:rPr>
+          <w:b/>
+          <w:sz w:val="24"/>
+          <w:szCs w:val="24"/>
+        </w:rPr>
+      </w:pPr>
+      <w:r>
+        <w:rPr>
+          <w:b/>
+          <w:sz w:val="24"/>
+          <w:szCs w:val="24"/>
+        </w:rPr>
+        <w:t>Aufgabe 2</w:t>
+      </w:r>
+      <w:r>
+        <w:rPr>
+          <w:b/>
+          <w:sz w:val="24"/>
+          <w:szCs w:val="24"/>
+        </w:rPr>
+        <w:t>:</w:t>
+      </w:r>
+    </w:p>
+    <w:p>
+      <w:pPr>
+        <w:pStyle w:val="Listenabsatz"/>
+        <w:numPr>
+          <w:ilvl w:val="0"/>
+          <w:numId w:val="38"/>
+        </w:numPr>
+        <w:tabs>
+          <w:tab w:val="left" w:pos="1455"/>
+        </w:tabs>
+        <w:rPr>
+          <w:sz w:val="24"/>
+          <w:szCs w:val="24"/>
+        </w:rPr>
+      </w:pPr>
+      <w:r>
+        <w:rPr>
+          <w:sz w:val="24"/>
+          <w:szCs w:val="24"/>
+        </w:rPr>
+        <w:t>Bestimmen Sie die DLXV-Maschinenbefehlsfolge für die nachstehende Schleife:</w:t>
+      </w:r>
+      <w:r>
+        <w:rPr>
+          <w:sz w:val="24"/>
+          <w:szCs w:val="24"/>
+        </w:rPr>
+        <w:br/>
+      </w:r>
+      <w:proofErr w:type="spellStart"/>
+      <w:r>
+        <w:rPr>
+          <w:rFonts w:ascii="Courier New" w:hAnsi="Courier New" w:cs="Courier New"/>
+          <w:sz w:val="24"/>
+          <w:szCs w:val="24"/>
+        </w:rPr>
+        <w:t>for</w:t>
+      </w:r>
+      <w:proofErr w:type="spellEnd"/>
+      <w:r>
+        <w:rPr>
+          <w:rFonts w:ascii="Courier New" w:hAnsi="Courier New" w:cs="Courier New"/>
+          <w:sz w:val="24"/>
+          <w:szCs w:val="24"/>
+        </w:rPr>
+        <w:t xml:space="preserve"> (i = 0; i &lt; 32; i++)</w:t>
+      </w:r>
+      <w:r>
+        <w:rPr>
+          <w:rFonts w:ascii="Courier New" w:hAnsi="Courier New" w:cs="Courier New"/>
+          <w:sz w:val="24"/>
+          <w:szCs w:val="24"/>
+        </w:rPr>
+        <w:br/>
+        <w:t>{</w:t>
+      </w:r>
+      <w:r>
+        <w:rPr>
+          <w:rFonts w:ascii="Courier New" w:hAnsi="Courier New" w:cs="Courier New"/>
+          <w:sz w:val="24"/>
+          <w:szCs w:val="24"/>
+        </w:rPr>
+        <w:br/>
+        <w:t xml:space="preserve">    Y[i] = a / (X[i] – Y[i]);</w:t>
+      </w:r>
+      <w:r>
+        <w:rPr>
+          <w:rFonts w:ascii="Courier New" w:hAnsi="Courier New" w:cs="Courier New"/>
+          <w:sz w:val="24"/>
+          <w:szCs w:val="24"/>
+        </w:rPr>
+        <w:br/>
+        <w:t>}</w:t>
+      </w:r>
+    </w:p>
+    <w:p>
+      <w:pPr>
+        <w:pStyle w:val="Listenabsatz"/>
+        <w:numPr>
+          <w:ilvl w:val="0"/>
+          <w:numId w:val="38"/>
+        </w:numPr>
+        <w:tabs>
+          <w:tab w:val="left" w:pos="1455"/>
+        </w:tabs>
+        <w:rPr>
+          <w:sz w:val="24"/>
+          <w:szCs w:val="24"/>
+        </w:rPr>
+      </w:pPr>
+      <w:r>
+        <w:rPr>
+          <w:sz w:val="24"/>
+          <w:szCs w:val="24"/>
+        </w:rPr>
+        <w:t xml:space="preserve">Was unterscheidet eine </w:t>
+      </w:r>
+      <w:proofErr w:type="spellStart"/>
+      <w:r>
+        <w:rPr>
+          <w:sz w:val="24"/>
+          <w:szCs w:val="24"/>
+        </w:rPr>
+        <w:t>Vektorisierung</w:t>
+      </w:r>
+      <w:proofErr w:type="spellEnd"/>
+      <w:r>
+        <w:rPr>
+          <w:sz w:val="24"/>
+          <w:szCs w:val="24"/>
+        </w:rPr>
+        <w:t xml:space="preserve"> von einer Iteration der Schleife?</w:t>
+      </w:r>
+    </w:p>
+    <w:p>
+      <w:pPr>
+        <w:pStyle w:val="Listenabsatz"/>
+        <w:numPr>
+          <w:ilvl w:val="0"/>
+          <w:numId w:val="38"/>
+        </w:numPr>
+        <w:tabs>
+          <w:tab w:val="left" w:pos="1455"/>
+        </w:tabs>
+        <w:rPr>
+          <w:sz w:val="24"/>
+          <w:szCs w:val="24"/>
+        </w:rPr>
+      </w:pPr>
+      <w:r>
+        <w:rPr>
+          <w:sz w:val="24"/>
+          <w:szCs w:val="24"/>
+        </w:rPr>
+        <w:t xml:space="preserve">Was ist bei der </w:t>
+      </w:r>
+      <w:proofErr w:type="spellStart"/>
+      <w:r>
+        <w:rPr>
+          <w:sz w:val="24"/>
+          <w:szCs w:val="24"/>
+        </w:rPr>
+        <w:t>Vektorisierung</w:t>
+      </w:r>
+      <w:proofErr w:type="spellEnd"/>
+      <w:r>
+        <w:rPr>
+          <w:sz w:val="24"/>
+          <w:szCs w:val="24"/>
+        </w:rPr>
+        <w:t xml:space="preserve"> zu beachten?</w:t>
+      </w:r>
+    </w:p>
+    <w:p>
+      <w:pPr>
+        <w:tabs>
+          <w:tab w:val="left" w:pos="1455"/>
+        </w:tabs>
+        <w:rPr>
+          <w:b/>
+          <w:sz w:val="24"/>
+          <w:szCs w:val="24"/>
+        </w:rPr>
+      </w:pPr>
+      <w:r>
+        <w:rPr>
+          <w:b/>
+          <w:sz w:val="24"/>
+          <w:szCs w:val="24"/>
+        </w:rPr>
+        <w:t>Aufgabe 3</w:t>
+      </w:r>
+      <w:r>
+        <w:rPr>
+          <w:b/>
+          <w:sz w:val="24"/>
+          <w:szCs w:val="24"/>
+        </w:rPr>
+        <w:t>:</w:t>
+      </w:r>
+    </w:p>
+    <w:p>
+      <w:pPr>
+        <w:tabs>
+          <w:tab w:val="left" w:pos="1455"/>
+        </w:tabs>
+        <w:ind w:left="708"/>
+        <w:rPr>
+          <w:sz w:val="24"/>
+          <w:szCs w:val="24"/>
+        </w:rPr>
+      </w:pPr>
+      <w:r>
+        <w:rPr>
+          <w:sz w:val="24"/>
+          <w:szCs w:val="24"/>
+        </w:rPr>
+        <w:t>Gegeben ist die nachstehende Schleife mit den Anweisungen S1 bis S4:</w:t>
+      </w:r>
+    </w:p>
+    <w:p>
+      <w:pPr>
+        <w:tabs>
+          <w:tab w:val="left" w:pos="1455"/>
+        </w:tabs>
+        <w:ind w:left="708"/>
+        <w:rPr>
+          <w:rFonts w:ascii="Courier New" w:hAnsi="Courier New" w:cs="Courier New"/>
+          <w:sz w:val="24"/>
+          <w:szCs w:val="24"/>
+        </w:rPr>
+      </w:pPr>
+      <w:r>
+        <w:rPr>
+          <w:rFonts w:ascii="Courier New" w:hAnsi="Courier New" w:cs="Courier New"/>
+          <w:sz w:val="24"/>
+          <w:szCs w:val="24"/>
+        </w:rPr>
+        <w:t>DO I = 1,N</w:t>
+      </w:r>
+      <w:r>
+        <w:rPr>
+          <w:rFonts w:ascii="Courier New" w:hAnsi="Courier New" w:cs="Courier New"/>
+          <w:sz w:val="24"/>
+          <w:szCs w:val="24"/>
+        </w:rPr>
+        <w:br/>
+        <w:t>S1: A(I) = B(I)</w:t>
+      </w:r>
+      <w:r>
+        <w:rPr>
+          <w:rFonts w:ascii="Courier New" w:hAnsi="Courier New" w:cs="Courier New"/>
+          <w:sz w:val="24"/>
+          <w:szCs w:val="24"/>
+        </w:rPr>
+        <w:br/>
+        <w:t>S2: C(I) = 2.0 * A(I)</w:t>
+      </w:r>
+      <w:r>
+        <w:rPr>
+          <w:rFonts w:ascii="Courier New" w:hAnsi="Courier New" w:cs="Courier New"/>
+          <w:sz w:val="24"/>
+          <w:szCs w:val="24"/>
+        </w:rPr>
+        <w:br/>
+        <w:t>S3: D(I) = C(I + 1) + B(I)</w:t>
+      </w:r>
+      <w:r>
+        <w:rPr>
+          <w:rFonts w:ascii="Courier New" w:hAnsi="Courier New" w:cs="Courier New"/>
+          <w:sz w:val="24"/>
+          <w:szCs w:val="24"/>
+        </w:rPr>
+        <w:br/>
+        <w:t>S4: A(I) = C(I) + D(I)</w:t>
+      </w:r>
+    </w:p>
+    <w:p>
+      <w:pPr>
+        <w:pStyle w:val="Listenabsatz"/>
+        <w:numPr>
+          <w:ilvl w:val="0"/>
+          <w:numId w:val="39"/>
+        </w:numPr>
+        <w:tabs>
+          <w:tab w:val="left" w:pos="1455"/>
+        </w:tabs>
+        <w:rPr>
+          <w:sz w:val="24"/>
+          <w:szCs w:val="24"/>
+        </w:rPr>
+      </w:pPr>
+      <w:r>
+        <w:rPr>
+          <w:sz w:val="24"/>
+          <w:szCs w:val="24"/>
+        </w:rPr>
+        <w:t xml:space="preserve">Welche Abhängigkeiten schränken die </w:t>
+      </w:r>
+      <w:proofErr w:type="spellStart"/>
+      <w:r>
+        <w:rPr>
+          <w:sz w:val="24"/>
+          <w:szCs w:val="24"/>
+        </w:rPr>
+        <w:t>Vektorisierung</w:t>
+      </w:r>
+      <w:proofErr w:type="spellEnd"/>
+      <w:r>
+        <w:rPr>
+          <w:sz w:val="24"/>
+          <w:szCs w:val="24"/>
+        </w:rPr>
+        <w:t xml:space="preserve"> ein?</w:t>
+      </w:r>
+    </w:p>
+    <w:p>
+      <w:pPr>
+        <w:pStyle w:val="Listenabsatz"/>
+        <w:numPr>
+          <w:ilvl w:val="0"/>
+          <w:numId w:val="39"/>
+        </w:numPr>
+        <w:tabs>
+          <w:tab w:val="left" w:pos="1455"/>
+        </w:tabs>
+        <w:rPr>
+          <w:sz w:val="24"/>
+          <w:szCs w:val="24"/>
+        </w:rPr>
+      </w:pPr>
+      <w:r>
+        <w:rPr>
+          <w:sz w:val="24"/>
+          <w:szCs w:val="24"/>
+        </w:rPr>
+        <w:t>Wie lässt sic</w:t>
+      </w:r>
+      <w:bookmarkStart w:id="0" w:name="_GoBack"/>
+      <w:bookmarkEnd w:id="0"/>
+      <w:r>
+        <w:rPr>
+          <w:sz w:val="24"/>
+          <w:szCs w:val="24"/>
+        </w:rPr>
+        <w:t xml:space="preserve">h die obige Schleife </w:t>
+      </w:r>
+      <w:proofErr w:type="spellStart"/>
+      <w:r>
+        <w:rPr>
+          <w:sz w:val="24"/>
+          <w:szCs w:val="24"/>
+        </w:rPr>
+        <w:t>vektorisieren</w:t>
+      </w:r>
+      <w:proofErr w:type="spellEnd"/>
+      <w:r>
+        <w:rPr>
+          <w:sz w:val="24"/>
+          <w:szCs w:val="24"/>
+        </w:rPr>
+        <w:t xml:space="preserve">? Ist sie auch </w:t>
+      </w:r>
+      <w:proofErr w:type="spellStart"/>
+      <w:r>
+        <w:rPr>
+          <w:sz w:val="24"/>
+          <w:szCs w:val="24"/>
+        </w:rPr>
+        <w:t>parallelisierbar</w:t>
+      </w:r>
+      <w:proofErr w:type="spellEnd"/>
+      <w:r>
+        <w:rPr>
+          <w:sz w:val="24"/>
+          <w:szCs w:val="24"/>
+        </w:rPr>
+        <w:t>?</w:t>
+      </w:r>
     </w:p>
     <w:p>
       <w:pPr>
@@ -23508,6 +23901,95 @@
     </w:lvl>
   </w:abstractNum>
   <w:abstractNum w:abstractNumId="20" w15:restartNumberingAfterBreak="0">
+    <w:nsid w:val="464C25D6"/>
+    <w:multiLevelType w:val="hybridMultilevel"/>
+    <w:tmpl w:val="15302C22"/>
+    <w:lvl w:ilvl="0" w:tplc="3DCE97FC">
+      <w:start w:val="1"/>
+      <w:numFmt w:val="lowerLetter"/>
+      <w:lvlText w:val="%1)"/>
+      <w:lvlJc w:val="left"/>
+      <w:pPr>
+        <w:ind w:left="1068" w:hanging="360"/>
+      </w:pPr>
+      <w:rPr>
+        <w:rFonts w:hint="default"/>
+      </w:rPr>
+    </w:lvl>
+    <w:lvl w:ilvl="1" w:tplc="04070019" w:tentative="1">
+      <w:start w:val="1"/>
+      <w:numFmt w:val="lowerLetter"/>
+      <w:lvlText w:val="%2."/>
+      <w:lvlJc w:val="left"/>
+      <w:pPr>
+        <w:ind w:left="1788" w:hanging="360"/>
+      </w:pPr>
+    </w:lvl>
+    <w:lvl w:ilvl="2" w:tplc="0407001B" w:tentative="1">
+      <w:start w:val="1"/>
+      <w:numFmt w:val="lowerRoman"/>
+      <w:lvlText w:val="%3."/>
+      <w:lvlJc w:val="right"/>
+      <w:pPr>
+        <w:ind w:left="2508" w:hanging="180"/>
+      </w:pPr>
+    </w:lvl>
+    <w:lvl w:ilvl="3" w:tplc="0407000F" w:tentative="1">
+      <w:start w:val="1"/>
+      <w:numFmt w:val="decimal"/>
+      <w:lvlText w:val="%4."/>
+      <w:lvlJc w:val="left"/>
+      <w:pPr>
+        <w:ind w:left="3228" w:hanging="360"/>
+      </w:pPr>
+    </w:lvl>
+    <w:lvl w:ilvl="4" w:tplc="04070019" w:tentative="1">
+      <w:start w:val="1"/>
+      <w:numFmt w:val="lowerLetter"/>
+      <w:lvlText w:val="%5."/>
+      <w:lvlJc w:val="left"/>
+      <w:pPr>
+        <w:ind w:left="3948" w:hanging="360"/>
+      </w:pPr>
+    </w:lvl>
+    <w:lvl w:ilvl="5" w:tplc="0407001B" w:tentative="1">
+      <w:start w:val="1"/>
+      <w:numFmt w:val="lowerRoman"/>
+      <w:lvlText w:val="%6."/>
+      <w:lvlJc w:val="right"/>
+      <w:pPr>
+        <w:ind w:left="4668" w:hanging="180"/>
+      </w:pPr>
+    </w:lvl>
+    <w:lvl w:ilvl="6" w:tplc="0407000F" w:tentative="1">
+      <w:start w:val="1"/>
+      <w:numFmt w:val="decimal"/>
+      <w:lvlText w:val="%7."/>
+      <w:lvlJc w:val="left"/>
+      <w:pPr>
+        <w:ind w:left="5388" w:hanging="360"/>
+      </w:pPr>
+    </w:lvl>
+    <w:lvl w:ilvl="7" w:tplc="04070019" w:tentative="1">
+      <w:start w:val="1"/>
+      <w:numFmt w:val="lowerLetter"/>
+      <w:lvlText w:val="%8."/>
+      <w:lvlJc w:val="left"/>
+      <w:pPr>
+        <w:ind w:left="6108" w:hanging="360"/>
+      </w:pPr>
+    </w:lvl>
+    <w:lvl w:ilvl="8" w:tplc="0407001B" w:tentative="1">
+      <w:start w:val="1"/>
+      <w:numFmt w:val="lowerRoman"/>
+      <w:lvlText w:val="%9."/>
+      <w:lvlJc w:val="right"/>
+      <w:pPr>
+        <w:ind w:left="6828" w:hanging="180"/>
+      </w:pPr>
+    </w:lvl>
+  </w:abstractNum>
+  <w:abstractNum w:abstractNumId="21" w15:restartNumberingAfterBreak="0">
     <w:nsid w:val="46F849AF"/>
     <w:multiLevelType w:val="hybridMultilevel"/>
     <w:tmpl w:val="0FC201B0"/>
@@ -23596,7 +24078,7 @@
       </w:pPr>
     </w:lvl>
   </w:abstractNum>
-  <w:abstractNum w:abstractNumId="21" w15:restartNumberingAfterBreak="0">
+  <w:abstractNum w:abstractNumId="22" w15:restartNumberingAfterBreak="0">
     <w:nsid w:val="4C801C25"/>
     <w:multiLevelType w:val="hybridMultilevel"/>
     <w:tmpl w:val="B816A202"/>
@@ -23685,7 +24167,7 @@
       </w:pPr>
     </w:lvl>
   </w:abstractNum>
-  <w:abstractNum w:abstractNumId="22" w15:restartNumberingAfterBreak="0">
+  <w:abstractNum w:abstractNumId="23" w15:restartNumberingAfterBreak="0">
     <w:nsid w:val="4C855D13"/>
     <w:multiLevelType w:val="hybridMultilevel"/>
     <w:tmpl w:val="8E2A87B8"/>
@@ -23774,7 +24256,7 @@
       </w:pPr>
     </w:lvl>
   </w:abstractNum>
-  <w:abstractNum w:abstractNumId="23" w15:restartNumberingAfterBreak="0">
+  <w:abstractNum w:abstractNumId="24" w15:restartNumberingAfterBreak="0">
     <w:nsid w:val="4DA03E22"/>
     <w:multiLevelType w:val="hybridMultilevel"/>
     <w:tmpl w:val="647ED11A"/>
@@ -23863,7 +24345,7 @@
       </w:pPr>
     </w:lvl>
   </w:abstractNum>
-  <w:abstractNum w:abstractNumId="24" w15:restartNumberingAfterBreak="0">
+  <w:abstractNum w:abstractNumId="25" w15:restartNumberingAfterBreak="0">
     <w:nsid w:val="531A5820"/>
     <w:multiLevelType w:val="hybridMultilevel"/>
     <w:tmpl w:val="D1EE4218"/>
@@ -23952,7 +24434,7 @@
       </w:pPr>
     </w:lvl>
   </w:abstractNum>
-  <w:abstractNum w:abstractNumId="25" w15:restartNumberingAfterBreak="0">
+  <w:abstractNum w:abstractNumId="26" w15:restartNumberingAfterBreak="0">
     <w:nsid w:val="53F470E1"/>
     <w:multiLevelType w:val="hybridMultilevel"/>
     <w:tmpl w:val="68863AB0"/>
@@ -24065,7 +24547,7 @@
       </w:rPr>
     </w:lvl>
   </w:abstractNum>
-  <w:abstractNum w:abstractNumId="26" w15:restartNumberingAfterBreak="0">
+  <w:abstractNum w:abstractNumId="27" w15:restartNumberingAfterBreak="0">
     <w:nsid w:val="571C0B0E"/>
     <w:multiLevelType w:val="hybridMultilevel"/>
     <w:tmpl w:val="34F4ED84"/>
@@ -24154,7 +24636,7 @@
       </w:pPr>
     </w:lvl>
   </w:abstractNum>
-  <w:abstractNum w:abstractNumId="27" w15:restartNumberingAfterBreak="0">
+  <w:abstractNum w:abstractNumId="28" w15:restartNumberingAfterBreak="0">
     <w:nsid w:val="5B412474"/>
     <w:multiLevelType w:val="hybridMultilevel"/>
     <w:tmpl w:val="AD88AAF6"/>
@@ -24243,7 +24725,7 @@
       </w:pPr>
     </w:lvl>
   </w:abstractNum>
-  <w:abstractNum w:abstractNumId="28" w15:restartNumberingAfterBreak="0">
+  <w:abstractNum w:abstractNumId="29" w15:restartNumberingAfterBreak="0">
     <w:nsid w:val="5C6C6834"/>
     <w:multiLevelType w:val="hybridMultilevel"/>
     <w:tmpl w:val="D58E689A"/>
@@ -24332,7 +24814,7 @@
       </w:pPr>
     </w:lvl>
   </w:abstractNum>
-  <w:abstractNum w:abstractNumId="29" w15:restartNumberingAfterBreak="0">
+  <w:abstractNum w:abstractNumId="30" w15:restartNumberingAfterBreak="0">
     <w:nsid w:val="5CF56E92"/>
     <w:multiLevelType w:val="hybridMultilevel"/>
     <w:tmpl w:val="726E6B32"/>
@@ -24421,7 +24903,7 @@
       </w:pPr>
     </w:lvl>
   </w:abstractNum>
-  <w:abstractNum w:abstractNumId="30" w15:restartNumberingAfterBreak="0">
+  <w:abstractNum w:abstractNumId="31" w15:restartNumberingAfterBreak="0">
     <w:nsid w:val="61136B9A"/>
     <w:multiLevelType w:val="hybridMultilevel"/>
     <w:tmpl w:val="5698A018"/>
@@ -24510,7 +24992,96 @@
       </w:pPr>
     </w:lvl>
   </w:abstractNum>
-  <w:abstractNum w:abstractNumId="31" w15:restartNumberingAfterBreak="0">
+  <w:abstractNum w:abstractNumId="32" w15:restartNumberingAfterBreak="0">
+    <w:nsid w:val="658A374A"/>
+    <w:multiLevelType w:val="hybridMultilevel"/>
+    <w:tmpl w:val="D966A7F2"/>
+    <w:lvl w:ilvl="0" w:tplc="E410C756">
+      <w:start w:val="1"/>
+      <w:numFmt w:val="lowerLetter"/>
+      <w:lvlText w:val="%1)"/>
+      <w:lvlJc w:val="left"/>
+      <w:pPr>
+        <w:ind w:left="1068" w:hanging="360"/>
+      </w:pPr>
+      <w:rPr>
+        <w:rFonts w:hint="default"/>
+      </w:rPr>
+    </w:lvl>
+    <w:lvl w:ilvl="1" w:tplc="04070019" w:tentative="1">
+      <w:start w:val="1"/>
+      <w:numFmt w:val="lowerLetter"/>
+      <w:lvlText w:val="%2."/>
+      <w:lvlJc w:val="left"/>
+      <w:pPr>
+        <w:ind w:left="1788" w:hanging="360"/>
+      </w:pPr>
+    </w:lvl>
+    <w:lvl w:ilvl="2" w:tplc="0407001B" w:tentative="1">
+      <w:start w:val="1"/>
+      <w:numFmt w:val="lowerRoman"/>
+      <w:lvlText w:val="%3."/>
+      <w:lvlJc w:val="right"/>
+      <w:pPr>
+        <w:ind w:left="2508" w:hanging="180"/>
+      </w:pPr>
+    </w:lvl>
+    <w:lvl w:ilvl="3" w:tplc="0407000F" w:tentative="1">
+      <w:start w:val="1"/>
+      <w:numFmt w:val="decimal"/>
+      <w:lvlText w:val="%4."/>
+      <w:lvlJc w:val="left"/>
+      <w:pPr>
+        <w:ind w:left="3228" w:hanging="360"/>
+      </w:pPr>
+    </w:lvl>
+    <w:lvl w:ilvl="4" w:tplc="04070019" w:tentative="1">
+      <w:start w:val="1"/>
+      <w:numFmt w:val="lowerLetter"/>
+      <w:lvlText w:val="%5."/>
+      <w:lvlJc w:val="left"/>
+      <w:pPr>
+        <w:ind w:left="3948" w:hanging="360"/>
+      </w:pPr>
+    </w:lvl>
+    <w:lvl w:ilvl="5" w:tplc="0407001B" w:tentative="1">
+      <w:start w:val="1"/>
+      <w:numFmt w:val="lowerRoman"/>
+      <w:lvlText w:val="%6."/>
+      <w:lvlJc w:val="right"/>
+      <w:pPr>
+        <w:ind w:left="4668" w:hanging="180"/>
+      </w:pPr>
+    </w:lvl>
+    <w:lvl w:ilvl="6" w:tplc="0407000F" w:tentative="1">
+      <w:start w:val="1"/>
+      <w:numFmt w:val="decimal"/>
+      <w:lvlText w:val="%7."/>
+      <w:lvlJc w:val="left"/>
+      <w:pPr>
+        <w:ind w:left="5388" w:hanging="360"/>
+      </w:pPr>
+    </w:lvl>
+    <w:lvl w:ilvl="7" w:tplc="04070019" w:tentative="1">
+      <w:start w:val="1"/>
+      <w:numFmt w:val="lowerLetter"/>
+      <w:lvlText w:val="%8."/>
+      <w:lvlJc w:val="left"/>
+      <w:pPr>
+        <w:ind w:left="6108" w:hanging="360"/>
+      </w:pPr>
+    </w:lvl>
+    <w:lvl w:ilvl="8" w:tplc="0407001B" w:tentative="1">
+      <w:start w:val="1"/>
+      <w:numFmt w:val="lowerRoman"/>
+      <w:lvlText w:val="%9."/>
+      <w:lvlJc w:val="right"/>
+      <w:pPr>
+        <w:ind w:left="6828" w:hanging="180"/>
+      </w:pPr>
+    </w:lvl>
+  </w:abstractNum>
+  <w:abstractNum w:abstractNumId="33" w15:restartNumberingAfterBreak="0">
     <w:nsid w:val="6B5C0735"/>
     <w:multiLevelType w:val="hybridMultilevel"/>
     <w:tmpl w:val="647ED11A"/>
@@ -24599,7 +25170,96 @@
       </w:pPr>
     </w:lvl>
   </w:abstractNum>
-  <w:abstractNum w:abstractNumId="32" w15:restartNumberingAfterBreak="0">
+  <w:abstractNum w:abstractNumId="34" w15:restartNumberingAfterBreak="0">
+    <w:nsid w:val="6C333CD4"/>
+    <w:multiLevelType w:val="hybridMultilevel"/>
+    <w:tmpl w:val="A5902AA0"/>
+    <w:lvl w:ilvl="0" w:tplc="6C08D63E">
+      <w:start w:val="1"/>
+      <w:numFmt w:val="lowerLetter"/>
+      <w:lvlText w:val="%1)"/>
+      <w:lvlJc w:val="left"/>
+      <w:pPr>
+        <w:ind w:left="1068" w:hanging="360"/>
+      </w:pPr>
+      <w:rPr>
+        <w:rFonts w:hint="default"/>
+      </w:rPr>
+    </w:lvl>
+    <w:lvl w:ilvl="1" w:tplc="04070019" w:tentative="1">
+      <w:start w:val="1"/>
+      <w:numFmt w:val="lowerLetter"/>
+      <w:lvlText w:val="%2."/>
+      <w:lvlJc w:val="left"/>
+      <w:pPr>
+        <w:ind w:left="1788" w:hanging="360"/>
+      </w:pPr>
+    </w:lvl>
+    <w:lvl w:ilvl="2" w:tplc="0407001B" w:tentative="1">
+      <w:start w:val="1"/>
+      <w:numFmt w:val="lowerRoman"/>
+      <w:lvlText w:val="%3."/>
+      <w:lvlJc w:val="right"/>
+      <w:pPr>
+        <w:ind w:left="2508" w:hanging="180"/>
+      </w:pPr>
+    </w:lvl>
+    <w:lvl w:ilvl="3" w:tplc="0407000F" w:tentative="1">
+      <w:start w:val="1"/>
+      <w:numFmt w:val="decimal"/>
+      <w:lvlText w:val="%4."/>
+      <w:lvlJc w:val="left"/>
+      <w:pPr>
+        <w:ind w:left="3228" w:hanging="360"/>
+      </w:pPr>
+    </w:lvl>
+    <w:lvl w:ilvl="4" w:tplc="04070019" w:tentative="1">
+      <w:start w:val="1"/>
+      <w:numFmt w:val="lowerLetter"/>
+      <w:lvlText w:val="%5."/>
+      <w:lvlJc w:val="left"/>
+      <w:pPr>
+        <w:ind w:left="3948" w:hanging="360"/>
+      </w:pPr>
+    </w:lvl>
+    <w:lvl w:ilvl="5" w:tplc="0407001B" w:tentative="1">
+      <w:start w:val="1"/>
+      <w:numFmt w:val="lowerRoman"/>
+      <w:lvlText w:val="%6."/>
+      <w:lvlJc w:val="right"/>
+      <w:pPr>
+        <w:ind w:left="4668" w:hanging="180"/>
+      </w:pPr>
+    </w:lvl>
+    <w:lvl w:ilvl="6" w:tplc="0407000F" w:tentative="1">
+      <w:start w:val="1"/>
+      <w:numFmt w:val="decimal"/>
+      <w:lvlText w:val="%7."/>
+      <w:lvlJc w:val="left"/>
+      <w:pPr>
+        <w:ind w:left="5388" w:hanging="360"/>
+      </w:pPr>
+    </w:lvl>
+    <w:lvl w:ilvl="7" w:tplc="04070019" w:tentative="1">
+      <w:start w:val="1"/>
+      <w:numFmt w:val="lowerLetter"/>
+      <w:lvlText w:val="%8."/>
+      <w:lvlJc w:val="left"/>
+      <w:pPr>
+        <w:ind w:left="6108" w:hanging="360"/>
+      </w:pPr>
+    </w:lvl>
+    <w:lvl w:ilvl="8" w:tplc="0407001B" w:tentative="1">
+      <w:start w:val="1"/>
+      <w:numFmt w:val="lowerRoman"/>
+      <w:lvlText w:val="%9."/>
+      <w:lvlJc w:val="right"/>
+      <w:pPr>
+        <w:ind w:left="6828" w:hanging="180"/>
+      </w:pPr>
+    </w:lvl>
+  </w:abstractNum>
+  <w:abstractNum w:abstractNumId="35" w15:restartNumberingAfterBreak="0">
     <w:nsid w:val="6EA87C4D"/>
     <w:multiLevelType w:val="hybridMultilevel"/>
     <w:tmpl w:val="BF7C9F5C"/>
@@ -24688,7 +25348,7 @@
       </w:pPr>
     </w:lvl>
   </w:abstractNum>
-  <w:abstractNum w:abstractNumId="33" w15:restartNumberingAfterBreak="0">
+  <w:abstractNum w:abstractNumId="36" w15:restartNumberingAfterBreak="0">
     <w:nsid w:val="795F13B3"/>
     <w:multiLevelType w:val="hybridMultilevel"/>
     <w:tmpl w:val="079C3E6E"/>
@@ -24777,7 +25437,7 @@
       </w:pPr>
     </w:lvl>
   </w:abstractNum>
-  <w:abstractNum w:abstractNumId="34" w15:restartNumberingAfterBreak="0">
+  <w:abstractNum w:abstractNumId="37" w15:restartNumberingAfterBreak="0">
     <w:nsid w:val="7A393BC8"/>
     <w:multiLevelType w:val="hybridMultilevel"/>
     <w:tmpl w:val="D7C677D0"/>
@@ -24866,7 +25526,7 @@
       </w:pPr>
     </w:lvl>
   </w:abstractNum>
-  <w:abstractNum w:abstractNumId="35" w15:restartNumberingAfterBreak="0">
+  <w:abstractNum w:abstractNumId="38" w15:restartNumberingAfterBreak="0">
     <w:nsid w:val="7A752513"/>
     <w:multiLevelType w:val="hybridMultilevel"/>
     <w:tmpl w:val="BEDA5432"/>
@@ -24962,10 +25622,10 @@
     <w:abstractNumId w:val="7"/>
   </w:num>
   <w:num w:numId="3">
-    <w:abstractNumId w:val="27"/>
+    <w:abstractNumId w:val="28"/>
   </w:num>
   <w:num w:numId="4">
-    <w:abstractNumId w:val="26"/>
+    <w:abstractNumId w:val="27"/>
   </w:num>
   <w:num w:numId="5">
     <w:abstractNumId w:val="17"/>
@@ -24980,13 +25640,13 @@
     <w:abstractNumId w:val="12"/>
   </w:num>
   <w:num w:numId="9">
-    <w:abstractNumId w:val="23"/>
+    <w:abstractNumId w:val="24"/>
   </w:num>
   <w:num w:numId="10">
     <w:abstractNumId w:val="13"/>
   </w:num>
   <w:num w:numId="11">
-    <w:abstractNumId w:val="25"/>
+    <w:abstractNumId w:val="26"/>
   </w:num>
   <w:num w:numId="12">
     <w:abstractNumId w:val="11"/>
@@ -24995,10 +25655,10 @@
     <w:abstractNumId w:val="19"/>
   </w:num>
   <w:num w:numId="14">
-    <w:abstractNumId w:val="20"/>
+    <w:abstractNumId w:val="21"/>
   </w:num>
   <w:num w:numId="15">
-    <w:abstractNumId w:val="22"/>
+    <w:abstractNumId w:val="23"/>
   </w:num>
   <w:num w:numId="16">
     <w:abstractNumId w:val="0"/>
@@ -25007,31 +25667,31 @@
     <w:abstractNumId w:val="10"/>
   </w:num>
   <w:num w:numId="18">
-    <w:abstractNumId w:val="28"/>
+    <w:abstractNumId w:val="29"/>
   </w:num>
   <w:num w:numId="19">
     <w:abstractNumId w:val="4"/>
   </w:num>
   <w:num w:numId="20">
-    <w:abstractNumId w:val="33"/>
+    <w:abstractNumId w:val="36"/>
   </w:num>
   <w:num w:numId="21">
-    <w:abstractNumId w:val="31"/>
+    <w:abstractNumId w:val="33"/>
   </w:num>
   <w:num w:numId="22">
     <w:abstractNumId w:val="6"/>
   </w:num>
   <w:num w:numId="23">
-    <w:abstractNumId w:val="29"/>
+    <w:abstractNumId w:val="30"/>
   </w:num>
   <w:num w:numId="24">
     <w:abstractNumId w:val="2"/>
   </w:num>
   <w:num w:numId="25">
-    <w:abstractNumId w:val="34"/>
+    <w:abstractNumId w:val="37"/>
   </w:num>
   <w:num w:numId="26">
-    <w:abstractNumId w:val="32"/>
+    <w:abstractNumId w:val="35"/>
   </w:num>
   <w:num w:numId="27">
     <w:abstractNumId w:val="3"/>
@@ -25040,16 +25700,16 @@
     <w:abstractNumId w:val="1"/>
   </w:num>
   <w:num w:numId="29">
-    <w:abstractNumId w:val="35"/>
+    <w:abstractNumId w:val="38"/>
   </w:num>
   <w:num w:numId="30">
     <w:abstractNumId w:val="5"/>
   </w:num>
   <w:num w:numId="31">
-    <w:abstractNumId w:val="24"/>
+    <w:abstractNumId w:val="25"/>
   </w:num>
   <w:num w:numId="32">
-    <w:abstractNumId w:val="30"/>
+    <w:abstractNumId w:val="31"/>
   </w:num>
   <w:num w:numId="33">
     <w:abstractNumId w:val="18"/>
@@ -25058,10 +25718,19 @@
     <w:abstractNumId w:val="9"/>
   </w:num>
   <w:num w:numId="35">
-    <w:abstractNumId w:val="21"/>
+    <w:abstractNumId w:val="22"/>
   </w:num>
   <w:num w:numId="36">
     <w:abstractNumId w:val="15"/>
+  </w:num>
+  <w:num w:numId="37">
+    <w:abstractNumId w:val="34"/>
+  </w:num>
+  <w:num w:numId="38">
+    <w:abstractNumId w:val="20"/>
+  </w:num>
+  <w:num w:numId="39">
+    <w:abstractNumId w:val="32"/>
   </w:num>
 </w:numbering>
 </file>
@@ -25870,7 +26539,7 @@
 </file>
 
 <file path=customXml/itemProps1.xml><?xml version="1.0" encoding="utf-8"?>
-<ds:datastoreItem xmlns:ds="http://schemas.openxmlformats.org/officeDocument/2006/customXml" ds:itemID="{36104807-E65E-479A-91BC-0E0E3FC2CAEC}">
+<ds:datastoreItem xmlns:ds="http://schemas.openxmlformats.org/officeDocument/2006/customXml" ds:itemID="{4A5AB7B7-260C-44A7-B4CF-952F7D5D5798}">
   <ds:schemaRefs>
     <ds:schemaRef ds:uri="http://schemas.openxmlformats.org/officeDocument/2006/bibliography"/>
   </ds:schemaRefs>

</xml_diff>

<commit_message>
Add solutions to tutorial 7
</commit_message>
<xml_diff>
--- a/Uebungszettel_WS18.docx
+++ b/Uebungszettel_WS18.docx
@@ -250,14 +250,27 @@
                             <w:r>
                               <w:t xml:space="preserve">Programm </w:t>
                             </w:r>
-                            <w:fldSimple w:instr=" SEQ Programm \* ARABIC ">
-                              <w:r>
-                                <w:rPr>
-                                  <w:noProof/>
-                                </w:rPr>
-                                <w:t>1</w:t>
-                              </w:r>
-                            </w:fldSimple>
+                            <w:r>
+                              <w:fldChar w:fldCharType="begin"/>
+                            </w:r>
+                            <w:r>
+                              <w:instrText xml:space="preserve"> SEQ Programm \* ARABIC </w:instrText>
+                            </w:r>
+                            <w:r>
+                              <w:fldChar w:fldCharType="separate"/>
+                            </w:r>
+                            <w:r>
+                              <w:rPr>
+                                <w:noProof/>
+                              </w:rPr>
+                              <w:t>1</w:t>
+                            </w:r>
+                            <w:r>
+                              <w:rPr>
+                                <w:noProof/>
+                              </w:rPr>
+                              <w:fldChar w:fldCharType="end"/>
+                            </w:r>
                           </w:p>
                         </w:txbxContent>
                       </wps:txbx>
@@ -294,14 +307,27 @@
                       <w:r>
                         <w:t xml:space="preserve">Programm </w:t>
                       </w:r>
-                      <w:fldSimple w:instr=" SEQ Programm \* ARABIC ">
-                        <w:r>
-                          <w:rPr>
-                            <w:noProof/>
-                          </w:rPr>
-                          <w:t>1</w:t>
-                        </w:r>
-                      </w:fldSimple>
+                      <w:r>
+                        <w:fldChar w:fldCharType="begin"/>
+                      </w:r>
+                      <w:r>
+                        <w:instrText xml:space="preserve"> SEQ Programm \* ARABIC </w:instrText>
+                      </w:r>
+                      <w:r>
+                        <w:fldChar w:fldCharType="separate"/>
+                      </w:r>
+                      <w:r>
+                        <w:rPr>
+                          <w:noProof/>
+                        </w:rPr>
+                        <w:t>1</w:t>
+                      </w:r>
+                      <w:r>
+                        <w:rPr>
+                          <w:noProof/>
+                        </w:rPr>
+                        <w:fldChar w:fldCharType="end"/>
+                      </w:r>
                     </w:p>
                   </w:txbxContent>
                 </v:textbox>
@@ -19534,14 +19560,27 @@
                             <w:r>
                               <w:t xml:space="preserve">Programm </w:t>
                             </w:r>
-                            <w:fldSimple w:instr=" SEQ Programm \* ARABIC ">
-                              <w:r>
-                                <w:rPr>
-                                  <w:noProof/>
-                                </w:rPr>
-                                <w:t>2</w:t>
-                              </w:r>
-                            </w:fldSimple>
+                            <w:r>
+                              <w:fldChar w:fldCharType="begin"/>
+                            </w:r>
+                            <w:r>
+                              <w:instrText xml:space="preserve"> SEQ Programm \* ARABIC </w:instrText>
+                            </w:r>
+                            <w:r>
+                              <w:fldChar w:fldCharType="separate"/>
+                            </w:r>
+                            <w:r>
+                              <w:rPr>
+                                <w:noProof/>
+                              </w:rPr>
+                              <w:t>2</w:t>
+                            </w:r>
+                            <w:r>
+                              <w:rPr>
+                                <w:noProof/>
+                              </w:rPr>
+                              <w:fldChar w:fldCharType="end"/>
+                            </w:r>
                           </w:p>
                         </w:txbxContent>
                       </wps:txbx>
@@ -19574,14 +19613,27 @@
                       <w:r>
                         <w:t xml:space="preserve">Programm </w:t>
                       </w:r>
-                      <w:fldSimple w:instr=" SEQ Programm \* ARABIC ">
-                        <w:r>
-                          <w:rPr>
-                            <w:noProof/>
-                          </w:rPr>
-                          <w:t>2</w:t>
-                        </w:r>
-                      </w:fldSimple>
+                      <w:r>
+                        <w:fldChar w:fldCharType="begin"/>
+                      </w:r>
+                      <w:r>
+                        <w:instrText xml:space="preserve"> SEQ Programm \* ARABIC </w:instrText>
+                      </w:r>
+                      <w:r>
+                        <w:fldChar w:fldCharType="separate"/>
+                      </w:r>
+                      <w:r>
+                        <w:rPr>
+                          <w:noProof/>
+                        </w:rPr>
+                        <w:t>2</w:t>
+                      </w:r>
+                      <w:r>
+                        <w:rPr>
+                          <w:noProof/>
+                        </w:rPr>
+                        <w:fldChar w:fldCharType="end"/>
+                      </w:r>
                     </w:p>
                   </w:txbxContent>
                 </v:textbox>
@@ -20697,6 +20749,626 @@
           <w:sz w:val="32"/>
           <w:szCs w:val="32"/>
         </w:rPr>
+        <w:t>Lösungen zum Übungszettel 7</w:t>
+      </w:r>
+    </w:p>
+    <w:p>
+      <w:pPr>
+        <w:rPr>
+          <w:b/>
+          <w:sz w:val="24"/>
+          <w:szCs w:val="24"/>
+        </w:rPr>
+      </w:pPr>
+      <w:r>
+        <w:rPr>
+          <w:b/>
+          <w:sz w:val="24"/>
+          <w:szCs w:val="24"/>
+        </w:rPr>
+        <w:t>Aufgabe 1:</w:t>
+      </w:r>
+    </w:p>
+    <w:p>
+      <w:pPr>
+        <w:pStyle w:val="Listenabsatz"/>
+        <w:numPr>
+          <w:ilvl w:val="0"/>
+          <w:numId w:val="40"/>
+        </w:numPr>
+        <w:jc w:val="both"/>
+        <w:rPr>
+          <w:sz w:val="24"/>
+          <w:szCs w:val="24"/>
+        </w:rPr>
+      </w:pPr>
+      <w:r>
+        <w:rPr>
+          <w:sz w:val="24"/>
+          <w:szCs w:val="24"/>
+          <w:u w:val="single"/>
+        </w:rPr>
+        <w:t>Hochverfügbarkeitscluster:</w:t>
+      </w:r>
+      <w:r>
+        <w:rPr>
+          <w:sz w:val="24"/>
+          <w:szCs w:val="24"/>
+        </w:rPr>
+        <w:br/>
+      </w:r>
+      <w:r>
+        <w:rPr>
+          <w:sz w:val="24"/>
+          <w:szCs w:val="24"/>
+        </w:rPr>
+        <w:t>Hochverfügbarkeitscluster</w:t>
+      </w:r>
+      <w:r>
+        <w:rPr>
+          <w:sz w:val="24"/>
+          <w:szCs w:val="24"/>
+        </w:rPr>
+        <w:t xml:space="preserve"> (engl. High-</w:t>
+      </w:r>
+      <w:proofErr w:type="spellStart"/>
+      <w:r>
+        <w:rPr>
+          <w:sz w:val="24"/>
+          <w:szCs w:val="24"/>
+        </w:rPr>
+        <w:t>Availability</w:t>
+      </w:r>
+      <w:proofErr w:type="spellEnd"/>
+      <w:r>
+        <w:rPr>
+          <w:sz w:val="24"/>
+          <w:szCs w:val="24"/>
+        </w:rPr>
+        <w:t>-Cluster – HA-Cluster) werden zur Steigerung der Verfügbarkeit bzw. für bessere Ausfallsicherheit eingesetzt. Tritt auf einem Knoten des Clusters ein Fehler auf, werden die auf diesem Knoten laufenden Dienste auf einen anderen Knoten migriert. Die meisten HA-Cluster besitzen 2 Knoten.</w:t>
+      </w:r>
+      <w:r>
+        <w:rPr>
+          <w:sz w:val="24"/>
+          <w:szCs w:val="24"/>
+        </w:rPr>
+        <w:br/>
+      </w:r>
+      <w:r>
+        <w:rPr>
+          <w:sz w:val="24"/>
+          <w:szCs w:val="24"/>
+          <w:u w:val="single"/>
+        </w:rPr>
+        <w:br/>
+      </w:r>
+      <w:r>
+        <w:rPr>
+          <w:sz w:val="24"/>
+          <w:szCs w:val="24"/>
+          <w:u w:val="single"/>
+        </w:rPr>
+        <w:t>Load-</w:t>
+      </w:r>
+      <w:proofErr w:type="spellStart"/>
+      <w:r>
+        <w:rPr>
+          <w:sz w:val="24"/>
+          <w:szCs w:val="24"/>
+          <w:u w:val="single"/>
+        </w:rPr>
+        <w:t>Balancing</w:t>
+      </w:r>
+      <w:proofErr w:type="spellEnd"/>
+      <w:r>
+        <w:rPr>
+          <w:sz w:val="24"/>
+          <w:szCs w:val="24"/>
+          <w:u w:val="single"/>
+        </w:rPr>
+        <w:t>-Cluster:</w:t>
+      </w:r>
+      <w:r>
+        <w:rPr>
+          <w:sz w:val="24"/>
+          <w:szCs w:val="24"/>
+        </w:rPr>
+        <w:br/>
+      </w:r>
+      <w:r>
+        <w:rPr>
+          <w:sz w:val="24"/>
+          <w:szCs w:val="24"/>
+        </w:rPr>
+        <w:t>Load-</w:t>
+      </w:r>
+      <w:proofErr w:type="spellStart"/>
+      <w:r>
+        <w:rPr>
+          <w:sz w:val="24"/>
+          <w:szCs w:val="24"/>
+        </w:rPr>
+        <w:t>Balancing</w:t>
+      </w:r>
+      <w:proofErr w:type="spellEnd"/>
+      <w:r>
+        <w:rPr>
+          <w:sz w:val="24"/>
+          <w:szCs w:val="24"/>
+        </w:rPr>
+        <w:t>-Cluster</w:t>
+      </w:r>
+      <w:r>
+        <w:rPr>
+          <w:sz w:val="24"/>
+          <w:szCs w:val="24"/>
+        </w:rPr>
+        <w:t xml:space="preserve"> werden zum Zweck der Lastverteilung auf mehrere Maschinen aufgebaut. Die Lastverteilung erfolgt in der Regel über eine redundant </w:t>
+      </w:r>
+      <w:r>
+        <w:rPr>
+          <w:sz w:val="24"/>
+          <w:szCs w:val="24"/>
+        </w:rPr>
+        <w:t>ausgelegte, zentrale Instanz.</w:t>
+      </w:r>
+      <w:r>
+        <w:rPr>
+          <w:sz w:val="24"/>
+          <w:szCs w:val="24"/>
+        </w:rPr>
+        <w:t xml:space="preserve"> Viele Webseiten nutzen dies zum Beispiel um die große Menge an individuellen Seitenaufrufen bewältigen zu können.</w:t>
+      </w:r>
+      <w:r>
+        <w:rPr>
+          <w:sz w:val="24"/>
+          <w:szCs w:val="24"/>
+        </w:rPr>
+        <w:br/>
+      </w:r>
+      <w:r>
+        <w:rPr>
+          <w:sz w:val="24"/>
+          <w:szCs w:val="24"/>
+          <w:u w:val="single"/>
+        </w:rPr>
+        <w:br/>
+      </w:r>
+      <w:r>
+        <w:rPr>
+          <w:sz w:val="24"/>
+          <w:szCs w:val="24"/>
+          <w:u w:val="single"/>
+        </w:rPr>
+        <w:t>High-Performance-Computing-Cluster:</w:t>
+      </w:r>
+      <w:r>
+        <w:rPr>
+          <w:sz w:val="24"/>
+          <w:szCs w:val="24"/>
+        </w:rPr>
+        <w:br/>
+      </w:r>
+      <w:r>
+        <w:rPr>
+          <w:sz w:val="24"/>
+          <w:szCs w:val="24"/>
+        </w:rPr>
+        <w:t>High-Performance-Computing-Cluster</w:t>
+      </w:r>
+      <w:r>
+        <w:rPr>
+          <w:sz w:val="24"/>
+          <w:szCs w:val="24"/>
+        </w:rPr>
+        <w:t xml:space="preserve"> (HPC-Cluster) dienen zur Abarbeitung von Rechenaufgaben. Diese Rechenaufgaben werden auf mehrere Knoten aufgeteilt. Entweder werden die Aufgaben in verschiedene Pakete aufgeteilt und parallel auf mehreren Knoten ausgeführt oder die Rechenaufgaben (Jobs genannt) werden auf die einzelnen Knoten verteilt. Die Aufteilung der Jobs übernimmt dabei meistens ein Job Management System. HPC-Cluster finden sich oft im wissenschaftlichen Bereich. In der Regel sind die einzelnen Elemente eines Clusters untereinander über ein schnelles Netzwerk verbunden.</w:t>
+      </w:r>
+    </w:p>
+    <w:p>
+      <w:pPr>
+        <w:pStyle w:val="Listenabsatz"/>
+        <w:numPr>
+          <w:ilvl w:val="0"/>
+          <w:numId w:val="40"/>
+        </w:numPr>
+        <w:jc w:val="both"/>
+        <w:rPr>
+          <w:sz w:val="24"/>
+          <w:szCs w:val="24"/>
+        </w:rPr>
+      </w:pPr>
+      <w:r>
+        <w:rPr>
+          <w:sz w:val="24"/>
+          <w:szCs w:val="24"/>
+        </w:rPr>
+        <w:t>Ein Beowulf-Cluster besteht aus einer gewissen Anzahl von Rechen-Knoten (</w:t>
+      </w:r>
+      <w:proofErr w:type="spellStart"/>
+      <w:r>
+        <w:rPr>
+          <w:sz w:val="24"/>
+          <w:szCs w:val="24"/>
+        </w:rPr>
+        <w:t>compute</w:t>
+      </w:r>
+      <w:proofErr w:type="spellEnd"/>
+      <w:r>
+        <w:rPr>
+          <w:sz w:val="24"/>
+          <w:szCs w:val="24"/>
+        </w:rPr>
+        <w:t xml:space="preserve"> </w:t>
+      </w:r>
+      <w:proofErr w:type="spellStart"/>
+      <w:r>
+        <w:rPr>
+          <w:sz w:val="24"/>
+          <w:szCs w:val="24"/>
+        </w:rPr>
+        <w:t>nodes</w:t>
+      </w:r>
+      <w:proofErr w:type="spellEnd"/>
+      <w:r>
+        <w:rPr>
+          <w:sz w:val="24"/>
+          <w:szCs w:val="24"/>
+        </w:rPr>
+        <w:t>), einem oder mehreren Server-Knoten (</w:t>
+      </w:r>
+      <w:proofErr w:type="spellStart"/>
+      <w:r>
+        <w:rPr>
+          <w:sz w:val="24"/>
+          <w:szCs w:val="24"/>
+        </w:rPr>
+        <w:t>server</w:t>
+      </w:r>
+      <w:proofErr w:type="spellEnd"/>
+      <w:r>
+        <w:rPr>
+          <w:sz w:val="24"/>
+          <w:szCs w:val="24"/>
+        </w:rPr>
+        <w:t xml:space="preserve"> </w:t>
+      </w:r>
+      <w:proofErr w:type="spellStart"/>
+      <w:r>
+        <w:rPr>
+          <w:sz w:val="24"/>
+          <w:szCs w:val="24"/>
+        </w:rPr>
+        <w:t>nodes</w:t>
+      </w:r>
+      <w:proofErr w:type="spellEnd"/>
+      <w:r>
+        <w:rPr>
+          <w:sz w:val="24"/>
+          <w:szCs w:val="24"/>
+        </w:rPr>
+        <w:t>) und in der Regel aus einem (oder mehreren) Zugangs-Knoten (front end), auf dem bzw. denen sich die Nutzer einloggen können. Von dort aus können sie sich die benötigte Menge von Rechen-Knoten für ihre Arbeit reservieren und diese benutzen.</w:t>
+      </w:r>
+      <w:r>
+        <w:rPr>
+          <w:sz w:val="24"/>
+          <w:szCs w:val="24"/>
+        </w:rPr>
+        <w:br/>
+      </w:r>
+      <w:r>
+        <w:rPr>
+          <w:sz w:val="24"/>
+          <w:szCs w:val="24"/>
+        </w:rPr>
+        <w:pict>
+          <v:shape id="_x0000_i1032" type="#_x0000_t75" style="width:311.9pt;height:105pt">
+            <v:imagedata r:id="rId18" o:title="Beowulf_1b"/>
+          </v:shape>
+        </w:pict>
+      </w:r>
+    </w:p>
+    <w:p>
+      <w:pPr>
+        <w:pStyle w:val="Listenabsatz"/>
+        <w:numPr>
+          <w:ilvl w:val="0"/>
+          <w:numId w:val="40"/>
+        </w:numPr>
+        <w:jc w:val="both"/>
+        <w:rPr>
+          <w:sz w:val="24"/>
+          <w:szCs w:val="24"/>
+        </w:rPr>
+      </w:pPr>
+      <w:r>
+        <w:rPr>
+          <w:sz w:val="24"/>
+          <w:szCs w:val="24"/>
+        </w:rPr>
+        <w:lastRenderedPageBreak/>
+        <w:t>Die Bedienung des Clusters erfolgt über einen Master-Knoten, der auch die zu erledigende Aufgabe „Job“ in kleine Teile zerlegt (</w:t>
+      </w:r>
+      <w:proofErr w:type="spellStart"/>
+      <w:r>
+        <w:rPr>
+          <w:sz w:val="24"/>
+          <w:szCs w:val="24"/>
+        </w:rPr>
+        <w:t>Decomposition</w:t>
+      </w:r>
+      <w:proofErr w:type="spellEnd"/>
+      <w:r>
+        <w:rPr>
+          <w:sz w:val="24"/>
+          <w:szCs w:val="24"/>
+        </w:rPr>
+        <w:t>-Programm) und dann mittels eines Job-</w:t>
+      </w:r>
+      <w:proofErr w:type="spellStart"/>
+      <w:r>
+        <w:rPr>
+          <w:sz w:val="24"/>
+          <w:szCs w:val="24"/>
+        </w:rPr>
+        <w:t>Scheduling</w:t>
+      </w:r>
+      <w:proofErr w:type="spellEnd"/>
+      <w:r>
+        <w:rPr>
+          <w:sz w:val="24"/>
+          <w:szCs w:val="24"/>
+        </w:rPr>
+        <w:t xml:space="preserve">-Programms auf die Knoten verteilt. Die einzelnen Knoten kommunizieren über IP. Der Datenaustausch/die Kommunikation zwischen den auf verschiedenen Koten laufenden Job-Teilen geschieht in der Regel über standardisierte Bibliotheken, die eine abstrakte Kommunikationsschnittstelle zur Verfügung stellen. Die bekanntesten Vertreter solcher Bibliotheken sind Message </w:t>
+      </w:r>
+      <w:proofErr w:type="spellStart"/>
+      <w:r>
+        <w:rPr>
+          <w:sz w:val="24"/>
+          <w:szCs w:val="24"/>
+        </w:rPr>
+        <w:t>Passing</w:t>
+      </w:r>
+      <w:proofErr w:type="spellEnd"/>
+      <w:r>
+        <w:rPr>
+          <w:sz w:val="24"/>
+          <w:szCs w:val="24"/>
+        </w:rPr>
+        <w:t xml:space="preserve"> Interface (MPI) und Parallel Virtual </w:t>
+      </w:r>
+      <w:proofErr w:type="spellStart"/>
+      <w:r>
+        <w:rPr>
+          <w:sz w:val="24"/>
+          <w:szCs w:val="24"/>
+        </w:rPr>
+        <w:t>Machine</w:t>
+      </w:r>
+      <w:proofErr w:type="spellEnd"/>
+      <w:r>
+        <w:rPr>
+          <w:sz w:val="24"/>
+          <w:szCs w:val="24"/>
+        </w:rPr>
+        <w:t xml:space="preserve"> (PVM).</w:t>
+      </w:r>
+    </w:p>
+    <w:p>
+      <w:pPr>
+        <w:rPr>
+          <w:b/>
+          <w:sz w:val="24"/>
+          <w:szCs w:val="24"/>
+        </w:rPr>
+      </w:pPr>
+      <w:r>
+        <w:rPr>
+          <w:b/>
+          <w:sz w:val="24"/>
+          <w:szCs w:val="24"/>
+        </w:rPr>
+        <w:t>Aufgabe 2</w:t>
+      </w:r>
+      <w:r>
+        <w:rPr>
+          <w:b/>
+          <w:sz w:val="24"/>
+          <w:szCs w:val="24"/>
+        </w:rPr>
+        <w:t>:</w:t>
+      </w:r>
+    </w:p>
+    <w:p>
+      <w:pPr>
+        <w:ind w:left="708"/>
+        <w:rPr>
+          <w:sz w:val="24"/>
+          <w:szCs w:val="24"/>
+          <w:u w:val="single"/>
+        </w:rPr>
+      </w:pPr>
+      <w:r>
+        <w:rPr>
+          <w:sz w:val="24"/>
+          <w:szCs w:val="24"/>
+          <w:u w:val="single"/>
+        </w:rPr>
+        <w:t>Deadlocks (Kommunikation):</w:t>
+      </w:r>
+      <w:bookmarkStart w:id="0" w:name="_GoBack"/>
+      <w:bookmarkEnd w:id="0"/>
+    </w:p>
+    <w:p>
+      <w:pPr>
+        <w:ind w:left="708"/>
+        <w:jc w:val="both"/>
+        <w:rPr>
+          <w:sz w:val="24"/>
+          <w:szCs w:val="24"/>
+        </w:rPr>
+      </w:pPr>
+      <w:r>
+        <w:rPr>
+          <w:sz w:val="24"/>
+          <w:szCs w:val="24"/>
+        </w:rPr>
+        <w:t>Verklemmungen können bei paketvermittelnden Netzen in allen Netztopologien auftreten.</w:t>
+      </w:r>
+      <w:r>
+        <w:rPr>
+          <w:sz w:val="24"/>
+          <w:szCs w:val="24"/>
+        </w:rPr>
+        <w:br/>
+      </w:r>
+      <w:r>
+        <w:rPr>
+          <w:i/>
+          <w:sz w:val="24"/>
+          <w:szCs w:val="24"/>
+        </w:rPr>
+        <w:t>Verhinderung:</w:t>
+      </w:r>
+      <w:r>
+        <w:rPr>
+          <w:sz w:val="24"/>
+          <w:szCs w:val="24"/>
+        </w:rPr>
+        <w:t xml:space="preserve"> Die Zweier-Verklemmung lässt sich durch getrennte Sende- und Empfangspuffer vermeiden, weil durch diese Maßnahme auch dann noch Daten von Nachbarknoten entgegengenommen werden können, wenn die Sendepuffer voll sind. Oft muss man virtuelle Kanäle etc. einführen.</w:t>
+      </w:r>
+    </w:p>
+    <w:p>
+      <w:pPr>
+        <w:ind w:left="708"/>
+        <w:rPr>
+          <w:sz w:val="24"/>
+          <w:szCs w:val="24"/>
+          <w:u w:val="single"/>
+        </w:rPr>
+      </w:pPr>
+      <w:r>
+        <w:rPr>
+          <w:sz w:val="24"/>
+          <w:szCs w:val="24"/>
+          <w:u w:val="single"/>
+        </w:rPr>
+        <w:t>Deadlocks (Prozessebene):</w:t>
+      </w:r>
+    </w:p>
+    <w:p>
+      <w:pPr>
+        <w:ind w:left="708"/>
+        <w:jc w:val="both"/>
+        <w:rPr>
+          <w:sz w:val="24"/>
+          <w:szCs w:val="24"/>
+        </w:rPr>
+      </w:pPr>
+      <w:r>
+        <w:rPr>
+          <w:sz w:val="24"/>
+          <w:szCs w:val="24"/>
+        </w:rPr>
+        <w:t>Ein Deadlock tritt immer dann auf, wenn zwei (oder mehr) Prozesse ein Objekt beanspruchen, das jeweils der andere Prozess gerade in Besitz hat und damit blockiert. Deadlocks können in verschiedensten Situationen in der parallelen Programmierung auftreten.</w:t>
+      </w:r>
+      <w:r>
+        <w:rPr>
+          <w:sz w:val="24"/>
+          <w:szCs w:val="24"/>
+        </w:rPr>
+        <w:br/>
+      </w:r>
+      <w:r>
+        <w:rPr>
+          <w:i/>
+          <w:sz w:val="24"/>
+          <w:szCs w:val="24"/>
+        </w:rPr>
+        <w:t>Verhinderung:</w:t>
+      </w:r>
+      <w:r>
+        <w:rPr>
+          <w:sz w:val="24"/>
+          <w:szCs w:val="24"/>
+        </w:rPr>
+        <w:t xml:space="preserve"> Ein Ansatz liegt darin, alle für einen Prozess erforderlichen Objekte vor der Ausführung zu sperren und dabei die Sperrzeit so gering wie möglich zu halten. Verschiedene Programmiersprachen bieten Timeouts an, die dann Deadlocks verhindern sollen.</w:t>
+      </w:r>
+    </w:p>
+    <w:p>
+      <w:pPr>
+        <w:ind w:left="708"/>
+        <w:rPr>
+          <w:sz w:val="24"/>
+          <w:szCs w:val="24"/>
+          <w:u w:val="single"/>
+        </w:rPr>
+      </w:pPr>
+      <w:r>
+        <w:rPr>
+          <w:sz w:val="24"/>
+          <w:szCs w:val="24"/>
+          <w:u w:val="single"/>
+        </w:rPr>
+        <w:t>Erkennung von Deadlocks:</w:t>
+      </w:r>
+    </w:p>
+    <w:p>
+      <w:pPr>
+        <w:ind w:left="708"/>
+        <w:jc w:val="both"/>
+        <w:rPr>
+          <w:sz w:val="24"/>
+          <w:szCs w:val="24"/>
+        </w:rPr>
+      </w:pPr>
+      <w:r>
+        <w:rPr>
+          <w:sz w:val="24"/>
+          <w:szCs w:val="24"/>
+        </w:rPr>
+        <w:t>Dazu ist der Wartegraph zu bestimmen. Jeder Zyklus im Wartegraph repräsentiert einen Deadlock.</w:t>
+      </w:r>
+    </w:p>
+    <w:p>
+      <w:pPr>
+        <w:rPr>
+          <w:sz w:val="24"/>
+          <w:szCs w:val="24"/>
+        </w:rPr>
+      </w:pPr>
+      <w:r>
+        <w:rPr>
+          <w:sz w:val="24"/>
+          <w:szCs w:val="24"/>
+        </w:rPr>
+        <w:br w:type="page"/>
+      </w:r>
+    </w:p>
+    <w:p>
+      <w:pPr>
+        <w:jc w:val="center"/>
+        <w:rPr>
+          <w:b/>
+          <w:sz w:val="32"/>
+          <w:szCs w:val="32"/>
+        </w:rPr>
+      </w:pPr>
+    </w:p>
+    <w:p>
+      <w:pPr>
+        <w:jc w:val="center"/>
+        <w:rPr>
+          <w:b/>
+          <w:sz w:val="32"/>
+          <w:szCs w:val="32"/>
+        </w:rPr>
+      </w:pPr>
+      <w:r>
+        <w:rPr>
+          <w:b/>
+          <w:sz w:val="32"/>
+          <w:szCs w:val="32"/>
+        </w:rPr>
         <w:t>Ü</w:t>
       </w:r>
       <w:r>
@@ -21185,6 +21857,142 @@
         <w:br/>
         <w:t>}</w:t>
       </w:r>
+    </w:p>
+    <w:p>
+      <w:pPr>
+        <w:rPr>
+          <w:sz w:val="24"/>
+          <w:szCs w:val="24"/>
+        </w:rPr>
+      </w:pPr>
+      <w:r>
+        <w:rPr>
+          <w:sz w:val="24"/>
+          <w:szCs w:val="24"/>
+        </w:rPr>
+        <w:br w:type="page"/>
+      </w:r>
+    </w:p>
+    <w:p>
+      <w:pPr>
+        <w:jc w:val="center"/>
+        <w:rPr>
+          <w:b/>
+          <w:sz w:val="32"/>
+          <w:szCs w:val="32"/>
+        </w:rPr>
+      </w:pPr>
+    </w:p>
+    <w:p>
+      <w:pPr>
+        <w:jc w:val="center"/>
+        <w:rPr>
+          <w:b/>
+          <w:sz w:val="32"/>
+          <w:szCs w:val="32"/>
+        </w:rPr>
+      </w:pPr>
+      <w:r>
+        <w:rPr>
+          <w:b/>
+          <w:sz w:val="32"/>
+          <w:szCs w:val="32"/>
+        </w:rPr>
+        <w:t>Lösungen zum Übungszettel 8</w:t>
+      </w:r>
+    </w:p>
+    <w:p>
+      <w:pPr>
+        <w:rPr>
+          <w:b/>
+          <w:sz w:val="24"/>
+          <w:szCs w:val="24"/>
+        </w:rPr>
+      </w:pPr>
+      <w:r>
+        <w:rPr>
+          <w:b/>
+          <w:sz w:val="24"/>
+          <w:szCs w:val="24"/>
+        </w:rPr>
+        <w:t>Aufgabe 1:</w:t>
+      </w:r>
+    </w:p>
+    <w:p>
+      <w:pPr>
+        <w:ind w:left="708"/>
+        <w:rPr>
+          <w:sz w:val="24"/>
+          <w:szCs w:val="24"/>
+        </w:rPr>
+      </w:pPr>
+    </w:p>
+    <w:p>
+      <w:pPr>
+        <w:rPr>
+          <w:b/>
+          <w:sz w:val="24"/>
+          <w:szCs w:val="24"/>
+        </w:rPr>
+      </w:pPr>
+      <w:r>
+        <w:rPr>
+          <w:b/>
+          <w:sz w:val="24"/>
+          <w:szCs w:val="24"/>
+        </w:rPr>
+        <w:t>Aufgabe 2</w:t>
+      </w:r>
+      <w:r>
+        <w:rPr>
+          <w:b/>
+          <w:sz w:val="24"/>
+          <w:szCs w:val="24"/>
+        </w:rPr>
+        <w:t>:</w:t>
+      </w:r>
+    </w:p>
+    <w:p>
+      <w:pPr>
+        <w:ind w:left="708"/>
+        <w:rPr>
+          <w:sz w:val="24"/>
+          <w:szCs w:val="24"/>
+        </w:rPr>
+      </w:pPr>
+    </w:p>
+    <w:p>
+      <w:pPr>
+        <w:rPr>
+          <w:b/>
+          <w:sz w:val="24"/>
+          <w:szCs w:val="24"/>
+        </w:rPr>
+      </w:pPr>
+      <w:r>
+        <w:rPr>
+          <w:b/>
+          <w:sz w:val="24"/>
+          <w:szCs w:val="24"/>
+        </w:rPr>
+        <w:t>Aufgabe 3</w:t>
+      </w:r>
+      <w:r>
+        <w:rPr>
+          <w:b/>
+          <w:sz w:val="24"/>
+          <w:szCs w:val="24"/>
+        </w:rPr>
+        <w:t>:</w:t>
+      </w:r>
+    </w:p>
+    <w:p>
+      <w:pPr>
+        <w:rPr>
+          <w:sz w:val="24"/>
+          <w:szCs w:val="24"/>
+        </w:rPr>
+      </w:pPr>
     </w:p>
     <w:p>
       <w:pPr>
@@ -21671,16 +22479,7 @@
           <w:sz w:val="24"/>
           <w:szCs w:val="24"/>
         </w:rPr>
-        <w:t>Wie lässt sic</w:t>
-      </w:r>
-      <w:bookmarkStart w:id="0" w:name="_GoBack"/>
-      <w:bookmarkEnd w:id="0"/>
-      <w:r>
-        <w:rPr>
-          <w:sz w:val="24"/>
-          <w:szCs w:val="24"/>
-        </w:rPr>
-        <w:t xml:space="preserve">h die obige Schleife </w:t>
+        <w:t xml:space="preserve">Wie lässt sich die obige Schleife </w:t>
       </w:r>
       <w:proofErr w:type="spellStart"/>
       <w:r>
@@ -21714,6 +22513,143 @@
         </w:rPr>
         <w:t>?</w:t>
       </w:r>
+    </w:p>
+    <w:p>
+      <w:pPr>
+        <w:rPr>
+          <w:sz w:val="24"/>
+          <w:szCs w:val="24"/>
+        </w:rPr>
+      </w:pPr>
+      <w:r>
+        <w:rPr>
+          <w:sz w:val="24"/>
+          <w:szCs w:val="24"/>
+        </w:rPr>
+        <w:br w:type="page"/>
+      </w:r>
+    </w:p>
+    <w:p>
+      <w:pPr>
+        <w:jc w:val="center"/>
+        <w:rPr>
+          <w:b/>
+          <w:sz w:val="32"/>
+          <w:szCs w:val="32"/>
+        </w:rPr>
+      </w:pPr>
+    </w:p>
+    <w:p>
+      <w:pPr>
+        <w:jc w:val="center"/>
+        <w:rPr>
+          <w:b/>
+          <w:sz w:val="32"/>
+          <w:szCs w:val="32"/>
+        </w:rPr>
+      </w:pPr>
+      <w:r>
+        <w:rPr>
+          <w:b/>
+          <w:sz w:val="32"/>
+          <w:szCs w:val="32"/>
+        </w:rPr>
+        <w:t>Lösungen zum Übungszettel 9</w:t>
+      </w:r>
+    </w:p>
+    <w:p>
+      <w:pPr>
+        <w:rPr>
+          <w:b/>
+          <w:sz w:val="24"/>
+          <w:szCs w:val="24"/>
+        </w:rPr>
+      </w:pPr>
+      <w:r>
+        <w:rPr>
+          <w:b/>
+          <w:sz w:val="24"/>
+          <w:szCs w:val="24"/>
+        </w:rPr>
+        <w:t>Aufgabe 1:</w:t>
+      </w:r>
+    </w:p>
+    <w:p>
+      <w:pPr>
+        <w:ind w:left="708"/>
+        <w:rPr>
+          <w:sz w:val="24"/>
+          <w:szCs w:val="24"/>
+        </w:rPr>
+      </w:pPr>
+    </w:p>
+    <w:p>
+      <w:pPr>
+        <w:rPr>
+          <w:b/>
+          <w:sz w:val="24"/>
+          <w:szCs w:val="24"/>
+        </w:rPr>
+      </w:pPr>
+      <w:r>
+        <w:rPr>
+          <w:b/>
+          <w:sz w:val="24"/>
+          <w:szCs w:val="24"/>
+        </w:rPr>
+        <w:t>Aufgabe 2</w:t>
+      </w:r>
+      <w:r>
+        <w:rPr>
+          <w:b/>
+          <w:sz w:val="24"/>
+          <w:szCs w:val="24"/>
+        </w:rPr>
+        <w:t>:</w:t>
+      </w:r>
+    </w:p>
+    <w:p>
+      <w:pPr>
+        <w:ind w:left="708"/>
+        <w:rPr>
+          <w:sz w:val="24"/>
+          <w:szCs w:val="24"/>
+        </w:rPr>
+      </w:pPr>
+    </w:p>
+    <w:p>
+      <w:pPr>
+        <w:rPr>
+          <w:b/>
+          <w:sz w:val="24"/>
+          <w:szCs w:val="24"/>
+        </w:rPr>
+      </w:pPr>
+      <w:r>
+        <w:rPr>
+          <w:b/>
+          <w:sz w:val="24"/>
+          <w:szCs w:val="24"/>
+        </w:rPr>
+        <w:t>Aufgabe 3</w:t>
+      </w:r>
+      <w:r>
+        <w:rPr>
+          <w:b/>
+          <w:sz w:val="24"/>
+          <w:szCs w:val="24"/>
+        </w:rPr>
+        <w:t>:</w:t>
+      </w:r>
+    </w:p>
+    <w:p>
+      <w:pPr>
+        <w:ind w:left="708"/>
+        <w:rPr>
+          <w:sz w:val="24"/>
+          <w:szCs w:val="24"/>
+        </w:rPr>
+      </w:pPr>
     </w:p>
     <w:p>
       <w:pPr>
@@ -21788,20 +22724,800 @@
     </w:p>
     <w:p>
       <w:pPr>
+        <w:ind w:left="708"/>
+        <w:rPr>
+          <w:sz w:val="24"/>
+          <w:szCs w:val="24"/>
+        </w:rPr>
+      </w:pPr>
+    </w:p>
+    <w:p>
+      <w:pPr>
+        <w:rPr>
+          <w:b/>
+          <w:sz w:val="24"/>
+          <w:szCs w:val="24"/>
+        </w:rPr>
+      </w:pPr>
+      <w:r>
+        <w:rPr>
+          <w:b/>
+          <w:sz w:val="24"/>
+          <w:szCs w:val="24"/>
+        </w:rPr>
+        <w:t>Aufgabe 2</w:t>
+      </w:r>
+      <w:r>
+        <w:rPr>
+          <w:b/>
+          <w:sz w:val="24"/>
+          <w:szCs w:val="24"/>
+        </w:rPr>
+        <w:t>:</w:t>
+      </w:r>
+    </w:p>
+    <w:p>
+      <w:pPr>
+        <w:ind w:left="708"/>
+        <w:rPr>
+          <w:sz w:val="24"/>
+          <w:szCs w:val="24"/>
+        </w:rPr>
+      </w:pPr>
+    </w:p>
+    <w:p>
+      <w:pPr>
+        <w:rPr>
+          <w:b/>
+          <w:sz w:val="24"/>
+          <w:szCs w:val="24"/>
+        </w:rPr>
+      </w:pPr>
+      <w:r>
+        <w:rPr>
+          <w:b/>
+          <w:sz w:val="24"/>
+          <w:szCs w:val="24"/>
+        </w:rPr>
+        <w:t>Aufgabe 3</w:t>
+      </w:r>
+      <w:r>
+        <w:rPr>
+          <w:b/>
+          <w:sz w:val="24"/>
+          <w:szCs w:val="24"/>
+        </w:rPr>
+        <w:t>:</w:t>
+      </w:r>
+    </w:p>
+    <w:p>
+      <w:pPr>
         <w:tabs>
           <w:tab w:val="left" w:pos="1455"/>
         </w:tabs>
-        <w:rPr>
-          <w:sz w:val="24"/>
-          <w:szCs w:val="24"/>
-        </w:rPr>
-      </w:pPr>
+        <w:ind w:left="708"/>
+        <w:rPr>
+          <w:sz w:val="24"/>
+          <w:szCs w:val="24"/>
+        </w:rPr>
+      </w:pPr>
+    </w:p>
+    <w:p>
+      <w:pPr>
+        <w:rPr>
+          <w:sz w:val="24"/>
+          <w:szCs w:val="24"/>
+        </w:rPr>
+      </w:pPr>
+      <w:r>
+        <w:rPr>
+          <w:sz w:val="24"/>
+          <w:szCs w:val="24"/>
+        </w:rPr>
+        <w:br w:type="page"/>
+      </w:r>
+    </w:p>
+    <w:p>
+      <w:pPr>
+        <w:jc w:val="center"/>
+        <w:rPr>
+          <w:b/>
+          <w:sz w:val="32"/>
+          <w:szCs w:val="32"/>
+        </w:rPr>
+      </w:pPr>
+    </w:p>
+    <w:p>
+      <w:pPr>
+        <w:jc w:val="center"/>
+        <w:rPr>
+          <w:b/>
+          <w:sz w:val="32"/>
+          <w:szCs w:val="32"/>
+        </w:rPr>
+      </w:pPr>
+      <w:r>
+        <w:rPr>
+          <w:b/>
+          <w:sz w:val="32"/>
+          <w:szCs w:val="32"/>
+        </w:rPr>
+        <w:t>Lösungen zum Übungszettel 10</w:t>
+      </w:r>
+    </w:p>
+    <w:p>
+      <w:pPr>
+        <w:rPr>
+          <w:b/>
+          <w:sz w:val="24"/>
+          <w:szCs w:val="24"/>
+        </w:rPr>
+      </w:pPr>
+      <w:r>
+        <w:rPr>
+          <w:b/>
+          <w:sz w:val="24"/>
+          <w:szCs w:val="24"/>
+        </w:rPr>
+        <w:t>Aufgabe 1:</w:t>
+      </w:r>
+    </w:p>
+    <w:p>
+      <w:pPr>
+        <w:ind w:left="708"/>
+        <w:rPr>
+          <w:sz w:val="24"/>
+          <w:szCs w:val="24"/>
+        </w:rPr>
+      </w:pPr>
+    </w:p>
+    <w:p>
+      <w:pPr>
+        <w:rPr>
+          <w:b/>
+          <w:sz w:val="24"/>
+          <w:szCs w:val="24"/>
+        </w:rPr>
+      </w:pPr>
+      <w:r>
+        <w:rPr>
+          <w:b/>
+          <w:sz w:val="24"/>
+          <w:szCs w:val="24"/>
+        </w:rPr>
+        <w:t>Aufgabe 2</w:t>
+      </w:r>
+      <w:r>
+        <w:rPr>
+          <w:b/>
+          <w:sz w:val="24"/>
+          <w:szCs w:val="24"/>
+        </w:rPr>
+        <w:t>:</w:t>
+      </w:r>
+    </w:p>
+    <w:p>
+      <w:pPr>
+        <w:ind w:left="708"/>
+        <w:rPr>
+          <w:sz w:val="24"/>
+          <w:szCs w:val="24"/>
+        </w:rPr>
+      </w:pPr>
+    </w:p>
+    <w:p>
+      <w:pPr>
+        <w:rPr>
+          <w:b/>
+          <w:sz w:val="24"/>
+          <w:szCs w:val="24"/>
+        </w:rPr>
+      </w:pPr>
+      <w:r>
+        <w:rPr>
+          <w:b/>
+          <w:sz w:val="24"/>
+          <w:szCs w:val="24"/>
+        </w:rPr>
+        <w:t>Aufgabe 3</w:t>
+      </w:r>
+      <w:r>
+        <w:rPr>
+          <w:b/>
+          <w:sz w:val="24"/>
+          <w:szCs w:val="24"/>
+        </w:rPr>
+        <w:t>:</w:t>
+      </w:r>
     </w:p>
     <w:p>
       <w:pPr>
         <w:tabs>
           <w:tab w:val="left" w:pos="1455"/>
         </w:tabs>
+        <w:ind w:left="708"/>
+        <w:rPr>
+          <w:sz w:val="24"/>
+          <w:szCs w:val="24"/>
+        </w:rPr>
+      </w:pPr>
+    </w:p>
+    <w:p>
+      <w:pPr>
+        <w:rPr>
+          <w:sz w:val="24"/>
+          <w:szCs w:val="24"/>
+        </w:rPr>
+      </w:pPr>
+      <w:r>
+        <w:rPr>
+          <w:sz w:val="24"/>
+          <w:szCs w:val="24"/>
+        </w:rPr>
+        <w:br w:type="page"/>
+      </w:r>
+    </w:p>
+    <w:p>
+      <w:pPr>
+        <w:jc w:val="center"/>
+        <w:rPr>
+          <w:b/>
+          <w:sz w:val="32"/>
+          <w:szCs w:val="32"/>
+        </w:rPr>
+      </w:pPr>
+    </w:p>
+    <w:p>
+      <w:pPr>
+        <w:jc w:val="center"/>
+        <w:rPr>
+          <w:b/>
+          <w:sz w:val="32"/>
+          <w:szCs w:val="32"/>
+        </w:rPr>
+      </w:pPr>
+      <w:r>
+        <w:rPr>
+          <w:b/>
+          <w:sz w:val="32"/>
+          <w:szCs w:val="32"/>
+        </w:rPr>
+        <w:t>Ü</w:t>
+      </w:r>
+      <w:r>
+        <w:rPr>
+          <w:b/>
+          <w:sz w:val="32"/>
+          <w:szCs w:val="32"/>
+        </w:rPr>
+        <w:t>bungszettel 11</w:t>
+      </w:r>
+    </w:p>
+    <w:p>
+      <w:pPr>
+        <w:tabs>
+          <w:tab w:val="left" w:pos="1455"/>
+        </w:tabs>
+        <w:rPr>
+          <w:b/>
+          <w:sz w:val="24"/>
+          <w:szCs w:val="24"/>
+        </w:rPr>
+      </w:pPr>
+      <w:r>
+        <w:rPr>
+          <w:b/>
+          <w:sz w:val="24"/>
+          <w:szCs w:val="24"/>
+        </w:rPr>
+        <w:t>Aufgabe 1:</w:t>
+      </w:r>
+    </w:p>
+    <w:p>
+      <w:pPr>
+        <w:ind w:left="708"/>
+        <w:rPr>
+          <w:sz w:val="24"/>
+          <w:szCs w:val="24"/>
+        </w:rPr>
+      </w:pPr>
+    </w:p>
+    <w:p>
+      <w:pPr>
+        <w:rPr>
+          <w:b/>
+          <w:sz w:val="24"/>
+          <w:szCs w:val="24"/>
+        </w:rPr>
+      </w:pPr>
+      <w:r>
+        <w:rPr>
+          <w:b/>
+          <w:sz w:val="24"/>
+          <w:szCs w:val="24"/>
+        </w:rPr>
+        <w:t>Aufgabe 2</w:t>
+      </w:r>
+      <w:r>
+        <w:rPr>
+          <w:b/>
+          <w:sz w:val="24"/>
+          <w:szCs w:val="24"/>
+        </w:rPr>
+        <w:t>:</w:t>
+      </w:r>
+    </w:p>
+    <w:p>
+      <w:pPr>
+        <w:ind w:left="708"/>
+        <w:rPr>
+          <w:sz w:val="24"/>
+          <w:szCs w:val="24"/>
+        </w:rPr>
+      </w:pPr>
+    </w:p>
+    <w:p>
+      <w:pPr>
+        <w:rPr>
+          <w:b/>
+          <w:sz w:val="24"/>
+          <w:szCs w:val="24"/>
+        </w:rPr>
+      </w:pPr>
+      <w:r>
+        <w:rPr>
+          <w:b/>
+          <w:sz w:val="24"/>
+          <w:szCs w:val="24"/>
+        </w:rPr>
+        <w:t>Aufgabe 3</w:t>
+      </w:r>
+      <w:r>
+        <w:rPr>
+          <w:b/>
+          <w:sz w:val="24"/>
+          <w:szCs w:val="24"/>
+        </w:rPr>
+        <w:t>:</w:t>
+      </w:r>
+    </w:p>
+    <w:p>
+      <w:pPr>
+        <w:tabs>
+          <w:tab w:val="left" w:pos="1455"/>
+        </w:tabs>
+        <w:ind w:left="708"/>
+        <w:rPr>
+          <w:sz w:val="24"/>
+          <w:szCs w:val="24"/>
+        </w:rPr>
+      </w:pPr>
+    </w:p>
+    <w:p>
+      <w:pPr>
+        <w:rPr>
+          <w:sz w:val="24"/>
+          <w:szCs w:val="24"/>
+        </w:rPr>
+      </w:pPr>
+      <w:r>
+        <w:rPr>
+          <w:sz w:val="24"/>
+          <w:szCs w:val="24"/>
+        </w:rPr>
+        <w:br w:type="page"/>
+      </w:r>
+    </w:p>
+    <w:p>
+      <w:pPr>
+        <w:jc w:val="center"/>
+        <w:rPr>
+          <w:b/>
+          <w:sz w:val="32"/>
+          <w:szCs w:val="32"/>
+        </w:rPr>
+      </w:pPr>
+    </w:p>
+    <w:p>
+      <w:pPr>
+        <w:jc w:val="center"/>
+        <w:rPr>
+          <w:b/>
+          <w:sz w:val="32"/>
+          <w:szCs w:val="32"/>
+        </w:rPr>
+      </w:pPr>
+      <w:r>
+        <w:rPr>
+          <w:b/>
+          <w:sz w:val="32"/>
+          <w:szCs w:val="32"/>
+        </w:rPr>
+        <w:t>Lösungen zum Übungszettel 11</w:t>
+      </w:r>
+    </w:p>
+    <w:p>
+      <w:pPr>
+        <w:rPr>
+          <w:b/>
+          <w:sz w:val="24"/>
+          <w:szCs w:val="24"/>
+        </w:rPr>
+      </w:pPr>
+      <w:r>
+        <w:rPr>
+          <w:b/>
+          <w:sz w:val="24"/>
+          <w:szCs w:val="24"/>
+        </w:rPr>
+        <w:t>Aufgabe 1:</w:t>
+      </w:r>
+    </w:p>
+    <w:p>
+      <w:pPr>
+        <w:ind w:left="708"/>
+        <w:rPr>
+          <w:sz w:val="24"/>
+          <w:szCs w:val="24"/>
+        </w:rPr>
+      </w:pPr>
+    </w:p>
+    <w:p>
+      <w:pPr>
+        <w:rPr>
+          <w:b/>
+          <w:sz w:val="24"/>
+          <w:szCs w:val="24"/>
+        </w:rPr>
+      </w:pPr>
+      <w:r>
+        <w:rPr>
+          <w:b/>
+          <w:sz w:val="24"/>
+          <w:szCs w:val="24"/>
+        </w:rPr>
+        <w:t>Aufgabe 2</w:t>
+      </w:r>
+      <w:r>
+        <w:rPr>
+          <w:b/>
+          <w:sz w:val="24"/>
+          <w:szCs w:val="24"/>
+        </w:rPr>
+        <w:t>:</w:t>
+      </w:r>
+    </w:p>
+    <w:p>
+      <w:pPr>
+        <w:ind w:left="708"/>
+        <w:rPr>
+          <w:sz w:val="24"/>
+          <w:szCs w:val="24"/>
+        </w:rPr>
+      </w:pPr>
+    </w:p>
+    <w:p>
+      <w:pPr>
+        <w:rPr>
+          <w:b/>
+          <w:sz w:val="24"/>
+          <w:szCs w:val="24"/>
+        </w:rPr>
+      </w:pPr>
+      <w:r>
+        <w:rPr>
+          <w:b/>
+          <w:sz w:val="24"/>
+          <w:szCs w:val="24"/>
+        </w:rPr>
+        <w:t>Aufgabe 3</w:t>
+      </w:r>
+      <w:r>
+        <w:rPr>
+          <w:b/>
+          <w:sz w:val="24"/>
+          <w:szCs w:val="24"/>
+        </w:rPr>
+        <w:t>:</w:t>
+      </w:r>
+    </w:p>
+    <w:p>
+      <w:pPr>
+        <w:tabs>
+          <w:tab w:val="left" w:pos="1455"/>
+        </w:tabs>
+        <w:ind w:left="708"/>
+        <w:rPr>
+          <w:sz w:val="24"/>
+          <w:szCs w:val="24"/>
+        </w:rPr>
+      </w:pPr>
+    </w:p>
+    <w:p>
+      <w:pPr>
+        <w:rPr>
+          <w:sz w:val="24"/>
+          <w:szCs w:val="24"/>
+        </w:rPr>
+      </w:pPr>
+      <w:r>
+        <w:rPr>
+          <w:sz w:val="24"/>
+          <w:szCs w:val="24"/>
+        </w:rPr>
+        <w:br w:type="page"/>
+      </w:r>
+    </w:p>
+    <w:p>
+      <w:pPr>
+        <w:jc w:val="center"/>
+        <w:rPr>
+          <w:b/>
+          <w:sz w:val="32"/>
+          <w:szCs w:val="32"/>
+        </w:rPr>
+      </w:pPr>
+    </w:p>
+    <w:p>
+      <w:pPr>
+        <w:jc w:val="center"/>
+        <w:rPr>
+          <w:b/>
+          <w:sz w:val="32"/>
+          <w:szCs w:val="32"/>
+        </w:rPr>
+      </w:pPr>
+      <w:r>
+        <w:rPr>
+          <w:b/>
+          <w:sz w:val="32"/>
+          <w:szCs w:val="32"/>
+        </w:rPr>
+        <w:t>Ü</w:t>
+      </w:r>
+      <w:r>
+        <w:rPr>
+          <w:b/>
+          <w:sz w:val="32"/>
+          <w:szCs w:val="32"/>
+        </w:rPr>
+        <w:t>bungszettel 12</w:t>
+      </w:r>
+    </w:p>
+    <w:p>
+      <w:pPr>
+        <w:tabs>
+          <w:tab w:val="left" w:pos="1455"/>
+        </w:tabs>
+        <w:rPr>
+          <w:b/>
+          <w:sz w:val="24"/>
+          <w:szCs w:val="24"/>
+        </w:rPr>
+      </w:pPr>
+      <w:r>
+        <w:rPr>
+          <w:b/>
+          <w:sz w:val="24"/>
+          <w:szCs w:val="24"/>
+        </w:rPr>
+        <w:t>Aufgabe 1:</w:t>
+      </w:r>
+    </w:p>
+    <w:p>
+      <w:pPr>
+        <w:ind w:left="708"/>
+        <w:rPr>
+          <w:sz w:val="24"/>
+          <w:szCs w:val="24"/>
+        </w:rPr>
+      </w:pPr>
+    </w:p>
+    <w:p>
+      <w:pPr>
+        <w:rPr>
+          <w:b/>
+          <w:sz w:val="24"/>
+          <w:szCs w:val="24"/>
+        </w:rPr>
+      </w:pPr>
+      <w:r>
+        <w:rPr>
+          <w:b/>
+          <w:sz w:val="24"/>
+          <w:szCs w:val="24"/>
+        </w:rPr>
+        <w:t>Aufgabe 2</w:t>
+      </w:r>
+      <w:r>
+        <w:rPr>
+          <w:b/>
+          <w:sz w:val="24"/>
+          <w:szCs w:val="24"/>
+        </w:rPr>
+        <w:t>:</w:t>
+      </w:r>
+    </w:p>
+    <w:p>
+      <w:pPr>
+        <w:ind w:left="708"/>
+        <w:rPr>
+          <w:sz w:val="24"/>
+          <w:szCs w:val="24"/>
+        </w:rPr>
+      </w:pPr>
+    </w:p>
+    <w:p>
+      <w:pPr>
+        <w:rPr>
+          <w:b/>
+          <w:sz w:val="24"/>
+          <w:szCs w:val="24"/>
+        </w:rPr>
+      </w:pPr>
+      <w:r>
+        <w:rPr>
+          <w:b/>
+          <w:sz w:val="24"/>
+          <w:szCs w:val="24"/>
+        </w:rPr>
+        <w:t>Aufgabe 3</w:t>
+      </w:r>
+      <w:r>
+        <w:rPr>
+          <w:b/>
+          <w:sz w:val="24"/>
+          <w:szCs w:val="24"/>
+        </w:rPr>
+        <w:t>:</w:t>
+      </w:r>
+    </w:p>
+    <w:p>
+      <w:pPr>
+        <w:tabs>
+          <w:tab w:val="left" w:pos="1455"/>
+        </w:tabs>
+        <w:ind w:left="708"/>
+        <w:rPr>
+          <w:sz w:val="24"/>
+          <w:szCs w:val="24"/>
+        </w:rPr>
+      </w:pPr>
+    </w:p>
+    <w:p>
+      <w:pPr>
+        <w:rPr>
+          <w:sz w:val="24"/>
+          <w:szCs w:val="24"/>
+        </w:rPr>
+      </w:pPr>
+      <w:r>
+        <w:rPr>
+          <w:sz w:val="24"/>
+          <w:szCs w:val="24"/>
+        </w:rPr>
+        <w:br w:type="page"/>
+      </w:r>
+    </w:p>
+    <w:p>
+      <w:pPr>
+        <w:jc w:val="center"/>
+        <w:rPr>
+          <w:b/>
+          <w:sz w:val="32"/>
+          <w:szCs w:val="32"/>
+        </w:rPr>
+      </w:pPr>
+    </w:p>
+    <w:p>
+      <w:pPr>
+        <w:jc w:val="center"/>
+        <w:rPr>
+          <w:b/>
+          <w:sz w:val="32"/>
+          <w:szCs w:val="32"/>
+        </w:rPr>
+      </w:pPr>
+      <w:r>
+        <w:rPr>
+          <w:b/>
+          <w:sz w:val="32"/>
+          <w:szCs w:val="32"/>
+        </w:rPr>
+        <w:t>Lösungen zum Übungszettel 12</w:t>
+      </w:r>
+    </w:p>
+    <w:p>
+      <w:pPr>
+        <w:rPr>
+          <w:b/>
+          <w:sz w:val="24"/>
+          <w:szCs w:val="24"/>
+        </w:rPr>
+      </w:pPr>
+      <w:r>
+        <w:rPr>
+          <w:b/>
+          <w:sz w:val="24"/>
+          <w:szCs w:val="24"/>
+        </w:rPr>
+        <w:t>Aufgabe 1:</w:t>
+      </w:r>
+    </w:p>
+    <w:p>
+      <w:pPr>
+        <w:ind w:left="708"/>
+        <w:rPr>
+          <w:sz w:val="24"/>
+          <w:szCs w:val="24"/>
+        </w:rPr>
+      </w:pPr>
+    </w:p>
+    <w:p>
+      <w:pPr>
+        <w:rPr>
+          <w:b/>
+          <w:sz w:val="24"/>
+          <w:szCs w:val="24"/>
+        </w:rPr>
+      </w:pPr>
+      <w:r>
+        <w:rPr>
+          <w:b/>
+          <w:sz w:val="24"/>
+          <w:szCs w:val="24"/>
+        </w:rPr>
+        <w:t>Aufgabe 2</w:t>
+      </w:r>
+      <w:r>
+        <w:rPr>
+          <w:b/>
+          <w:sz w:val="24"/>
+          <w:szCs w:val="24"/>
+        </w:rPr>
+        <w:t>:</w:t>
+      </w:r>
+    </w:p>
+    <w:p>
+      <w:pPr>
+        <w:ind w:left="708"/>
+        <w:rPr>
+          <w:sz w:val="24"/>
+          <w:szCs w:val="24"/>
+        </w:rPr>
+      </w:pPr>
+    </w:p>
+    <w:p>
+      <w:pPr>
+        <w:rPr>
+          <w:b/>
+          <w:sz w:val="24"/>
+          <w:szCs w:val="24"/>
+        </w:rPr>
+      </w:pPr>
+      <w:r>
+        <w:rPr>
+          <w:b/>
+          <w:sz w:val="24"/>
+          <w:szCs w:val="24"/>
+        </w:rPr>
+        <w:t>Aufgabe 3</w:t>
+      </w:r>
+      <w:r>
+        <w:rPr>
+          <w:b/>
+          <w:sz w:val="24"/>
+          <w:szCs w:val="24"/>
+        </w:rPr>
+        <w:t>:</w:t>
+      </w:r>
+    </w:p>
+    <w:p>
+      <w:pPr>
+        <w:tabs>
+          <w:tab w:val="left" w:pos="1455"/>
+        </w:tabs>
+        <w:ind w:left="708"/>
         <w:rPr>
           <w:sz w:val="24"/>
           <w:szCs w:val="24"/>
@@ -21809,8 +23525,8 @@
       </w:pPr>
     </w:p>
     <w:sectPr>
-      <w:headerReference w:type="default" r:id="rId18"/>
-      <w:footerReference w:type="default" r:id="rId19"/>
+      <w:headerReference w:type="default" r:id="rId19"/>
+      <w:footerReference w:type="default" r:id="rId20"/>
       <w:pgSz w:w="11906" w:h="16838"/>
       <w:pgMar w:top="1417" w:right="1417" w:bottom="1134" w:left="1417" w:header="708" w:footer="708" w:gutter="0"/>
       <w:cols w:space="708"/>
@@ -25349,6 +27065,95 @@
     </w:lvl>
   </w:abstractNum>
   <w:abstractNum w:abstractNumId="36" w15:restartNumberingAfterBreak="0">
+    <w:nsid w:val="76155F51"/>
+    <w:multiLevelType w:val="hybridMultilevel"/>
+    <w:tmpl w:val="FD9CCCA2"/>
+    <w:lvl w:ilvl="0" w:tplc="70B2E162">
+      <w:start w:val="1"/>
+      <w:numFmt w:val="lowerLetter"/>
+      <w:lvlText w:val="%1)"/>
+      <w:lvlJc w:val="left"/>
+      <w:pPr>
+        <w:ind w:left="1068" w:hanging="360"/>
+      </w:pPr>
+      <w:rPr>
+        <w:rFonts w:hint="default"/>
+      </w:rPr>
+    </w:lvl>
+    <w:lvl w:ilvl="1" w:tplc="04070019" w:tentative="1">
+      <w:start w:val="1"/>
+      <w:numFmt w:val="lowerLetter"/>
+      <w:lvlText w:val="%2."/>
+      <w:lvlJc w:val="left"/>
+      <w:pPr>
+        <w:ind w:left="1788" w:hanging="360"/>
+      </w:pPr>
+    </w:lvl>
+    <w:lvl w:ilvl="2" w:tplc="0407001B" w:tentative="1">
+      <w:start w:val="1"/>
+      <w:numFmt w:val="lowerRoman"/>
+      <w:lvlText w:val="%3."/>
+      <w:lvlJc w:val="right"/>
+      <w:pPr>
+        <w:ind w:left="2508" w:hanging="180"/>
+      </w:pPr>
+    </w:lvl>
+    <w:lvl w:ilvl="3" w:tplc="0407000F" w:tentative="1">
+      <w:start w:val="1"/>
+      <w:numFmt w:val="decimal"/>
+      <w:lvlText w:val="%4."/>
+      <w:lvlJc w:val="left"/>
+      <w:pPr>
+        <w:ind w:left="3228" w:hanging="360"/>
+      </w:pPr>
+    </w:lvl>
+    <w:lvl w:ilvl="4" w:tplc="04070019" w:tentative="1">
+      <w:start w:val="1"/>
+      <w:numFmt w:val="lowerLetter"/>
+      <w:lvlText w:val="%5."/>
+      <w:lvlJc w:val="left"/>
+      <w:pPr>
+        <w:ind w:left="3948" w:hanging="360"/>
+      </w:pPr>
+    </w:lvl>
+    <w:lvl w:ilvl="5" w:tplc="0407001B" w:tentative="1">
+      <w:start w:val="1"/>
+      <w:numFmt w:val="lowerRoman"/>
+      <w:lvlText w:val="%6."/>
+      <w:lvlJc w:val="right"/>
+      <w:pPr>
+        <w:ind w:left="4668" w:hanging="180"/>
+      </w:pPr>
+    </w:lvl>
+    <w:lvl w:ilvl="6" w:tplc="0407000F" w:tentative="1">
+      <w:start w:val="1"/>
+      <w:numFmt w:val="decimal"/>
+      <w:lvlText w:val="%7."/>
+      <w:lvlJc w:val="left"/>
+      <w:pPr>
+        <w:ind w:left="5388" w:hanging="360"/>
+      </w:pPr>
+    </w:lvl>
+    <w:lvl w:ilvl="7" w:tplc="04070019" w:tentative="1">
+      <w:start w:val="1"/>
+      <w:numFmt w:val="lowerLetter"/>
+      <w:lvlText w:val="%8."/>
+      <w:lvlJc w:val="left"/>
+      <w:pPr>
+        <w:ind w:left="6108" w:hanging="360"/>
+      </w:pPr>
+    </w:lvl>
+    <w:lvl w:ilvl="8" w:tplc="0407001B" w:tentative="1">
+      <w:start w:val="1"/>
+      <w:numFmt w:val="lowerRoman"/>
+      <w:lvlText w:val="%9."/>
+      <w:lvlJc w:val="right"/>
+      <w:pPr>
+        <w:ind w:left="6828" w:hanging="180"/>
+      </w:pPr>
+    </w:lvl>
+  </w:abstractNum>
+  <w:abstractNum w:abstractNumId="37" w15:restartNumberingAfterBreak="0">
     <w:nsid w:val="795F13B3"/>
     <w:multiLevelType w:val="hybridMultilevel"/>
     <w:tmpl w:val="079C3E6E"/>
@@ -25437,7 +27242,7 @@
       </w:pPr>
     </w:lvl>
   </w:abstractNum>
-  <w:abstractNum w:abstractNumId="37" w15:restartNumberingAfterBreak="0">
+  <w:abstractNum w:abstractNumId="38" w15:restartNumberingAfterBreak="0">
     <w:nsid w:val="7A393BC8"/>
     <w:multiLevelType w:val="hybridMultilevel"/>
     <w:tmpl w:val="D7C677D0"/>
@@ -25526,7 +27331,7 @@
       </w:pPr>
     </w:lvl>
   </w:abstractNum>
-  <w:abstractNum w:abstractNumId="38" w15:restartNumberingAfterBreak="0">
+  <w:abstractNum w:abstractNumId="39" w15:restartNumberingAfterBreak="0">
     <w:nsid w:val="7A752513"/>
     <w:multiLevelType w:val="hybridMultilevel"/>
     <w:tmpl w:val="BEDA5432"/>
@@ -25673,7 +27478,7 @@
     <w:abstractNumId w:val="4"/>
   </w:num>
   <w:num w:numId="20">
-    <w:abstractNumId w:val="36"/>
+    <w:abstractNumId w:val="37"/>
   </w:num>
   <w:num w:numId="21">
     <w:abstractNumId w:val="33"/>
@@ -25688,7 +27493,7 @@
     <w:abstractNumId w:val="2"/>
   </w:num>
   <w:num w:numId="25">
-    <w:abstractNumId w:val="37"/>
+    <w:abstractNumId w:val="38"/>
   </w:num>
   <w:num w:numId="26">
     <w:abstractNumId w:val="35"/>
@@ -25700,7 +27505,7 @@
     <w:abstractNumId w:val="1"/>
   </w:num>
   <w:num w:numId="29">
-    <w:abstractNumId w:val="38"/>
+    <w:abstractNumId w:val="39"/>
   </w:num>
   <w:num w:numId="30">
     <w:abstractNumId w:val="5"/>
@@ -25731,6 +27536,9 @@
   </w:num>
   <w:num w:numId="39">
     <w:abstractNumId w:val="32"/>
+  </w:num>
+  <w:num w:numId="40">
+    <w:abstractNumId w:val="36"/>
   </w:num>
 </w:numbering>
 </file>
@@ -26132,7 +27940,6 @@
   <w:style w:type="character" w:default="1" w:styleId="Absatz-Standardschriftart">
     <w:name w:val="Default Paragraph Font"/>
     <w:uiPriority w:val="1"/>
-    <w:semiHidden/>
     <w:unhideWhenUsed/>
   </w:style>
   <w:style w:type="table" w:default="1" w:styleId="NormaleTabelle">
@@ -26539,7 +28346,7 @@
 </file>
 
 <file path=customXml/itemProps1.xml><?xml version="1.0" encoding="utf-8"?>
-<ds:datastoreItem xmlns:ds="http://schemas.openxmlformats.org/officeDocument/2006/customXml" ds:itemID="{4A5AB7B7-260C-44A7-B4CF-952F7D5D5798}">
+<ds:datastoreItem xmlns:ds="http://schemas.openxmlformats.org/officeDocument/2006/customXml" ds:itemID="{9BD0C1CD-F436-4B90-9E99-A67DBB9C5071}">
   <ds:schemaRefs>
     <ds:schemaRef ds:uri="http://schemas.openxmlformats.org/officeDocument/2006/bibliography"/>
   </ds:schemaRefs>

</xml_diff>

<commit_message>
Add solutions to tutorial 6
</commit_message>
<xml_diff>
--- a/Uebungszettel_WS18.docx
+++ b/Uebungszettel_WS18.docx
@@ -250,27 +250,14 @@
                             <w:r>
                               <w:t xml:space="preserve">Programm </w:t>
                             </w:r>
-                            <w:r>
-                              <w:fldChar w:fldCharType="begin"/>
-                            </w:r>
-                            <w:r>
-                              <w:instrText xml:space="preserve"> SEQ Programm \* ARABIC </w:instrText>
-                            </w:r>
-                            <w:r>
-                              <w:fldChar w:fldCharType="separate"/>
-                            </w:r>
-                            <w:r>
-                              <w:rPr>
-                                <w:noProof/>
-                              </w:rPr>
-                              <w:t>1</w:t>
-                            </w:r>
-                            <w:r>
-                              <w:rPr>
-                                <w:noProof/>
-                              </w:rPr>
-                              <w:fldChar w:fldCharType="end"/>
-                            </w:r>
+                            <w:fldSimple w:instr=" SEQ Programm \* ARABIC ">
+                              <w:r>
+                                <w:rPr>
+                                  <w:noProof/>
+                                </w:rPr>
+                                <w:t>1</w:t>
+                              </w:r>
+                            </w:fldSimple>
                           </w:p>
                         </w:txbxContent>
                       </wps:txbx>
@@ -307,27 +294,14 @@
                       <w:r>
                         <w:t xml:space="preserve">Programm </w:t>
                       </w:r>
-                      <w:r>
-                        <w:fldChar w:fldCharType="begin"/>
-                      </w:r>
-                      <w:r>
-                        <w:instrText xml:space="preserve"> SEQ Programm \* ARABIC </w:instrText>
-                      </w:r>
-                      <w:r>
-                        <w:fldChar w:fldCharType="separate"/>
-                      </w:r>
-                      <w:r>
-                        <w:rPr>
-                          <w:noProof/>
-                        </w:rPr>
-                        <w:t>1</w:t>
-                      </w:r>
-                      <w:r>
-                        <w:rPr>
-                          <w:noProof/>
-                        </w:rPr>
-                        <w:fldChar w:fldCharType="end"/>
-                      </w:r>
+                      <w:fldSimple w:instr=" SEQ Programm \* ARABIC ">
+                        <w:r>
+                          <w:rPr>
+                            <w:noProof/>
+                          </w:rPr>
+                          <w:t>1</w:t>
+                        </w:r>
+                      </w:fldSimple>
                     </w:p>
                   </w:txbxContent>
                 </v:textbox>
@@ -5957,7 +5931,7 @@
             <v:path o:extrusionok="f" gradientshapeok="t" o:connecttype="rect"/>
             <o:lock v:ext="edit" aspectratio="t"/>
           </v:shapetype>
-          <v:shape id="_x0000_i1025" type="#_x0000_t75" style="width:207.05pt;height:70.9pt">
+          <v:shape id="_x0000_i1025" type="#_x0000_t75" style="width:207pt;height:71.25pt">
             <v:imagedata r:id="rId8" o:title="Untitled Diagram"/>
           </v:shape>
         </w:pict>
@@ -6350,7 +6324,7 @@
           <w:szCs w:val="24"/>
         </w:rPr>
         <w:pict>
-          <v:shape id="_x0000_i1026" type="#_x0000_t75" style="width:452.65pt;height:61.8pt">
+          <v:shape id="_x0000_i1026" type="#_x0000_t75" style="width:453pt;height:61.5pt">
             <v:imagedata r:id="rId9" o:title="3bit-VA"/>
           </v:shape>
         </w:pict>
@@ -6402,7 +6376,7 @@
           <w:szCs w:val="24"/>
         </w:rPr>
         <w:pict>
-          <v:shape id="_x0000_i1027" type="#_x0000_t75" style="width:213.1pt;height:148.6pt">
+          <v:shape id="_x0000_i1027" type="#_x0000_t75" style="width:213pt;height:148.5pt">
             <v:imagedata r:id="rId10" o:title="C3_C5_Palindrome"/>
           </v:shape>
         </w:pict>
@@ -17922,7 +17896,7 @@
           <w:szCs w:val="24"/>
         </w:rPr>
         <w:pict>
-          <v:shape id="_x0000_i1028" type="#_x0000_t75" style="width:327.45pt;height:135.1pt">
+          <v:shape id="_x0000_i1028" type="#_x0000_t75" style="width:327.75pt;height:135pt">
             <v:imagedata r:id="rId12" o:title="datenflussgraph_schleife"/>
           </v:shape>
         </w:pict>
@@ -18040,7 +18014,7 @@
           <w:szCs w:val="24"/>
         </w:rPr>
         <w:pict>
-          <v:shape id="_x0000_i1029" type="#_x0000_t75" style="width:339.9pt;height:2in">
+          <v:shape id="_x0000_i1029" type="#_x0000_t75" style="width:339.75pt;height:2in">
             <v:imagedata r:id="rId14" o:title="datenflussgraph_schleife_vertikal"/>
           </v:shape>
         </w:pict>
@@ -18249,7 +18223,7 @@
           <w:szCs w:val="24"/>
         </w:rPr>
         <w:pict>
-          <v:shape id="_x0000_i1030" type="#_x0000_t75" style="width:108.7pt;height:108.7pt">
+          <v:shape id="_x0000_i1030" type="#_x0000_t75" style="width:108.75pt;height:108.75pt">
             <v:imagedata r:id="rId15" o:title="Untitled Diagram"/>
           </v:shape>
         </w:pict>
@@ -18290,7 +18264,7 @@
           <w:szCs w:val="24"/>
         </w:rPr>
         <w:pict>
-          <v:shape id="_x0000_i1031" type="#_x0000_t75" style="width:178.5pt;height:96.7pt">
+          <v:shape id="_x0000_i1031" type="#_x0000_t75" style="width:178.5pt;height:96.75pt">
             <v:imagedata r:id="rId16" o:title="Untitled Diagram"/>
           </v:shape>
         </w:pict>
@@ -18450,12 +18424,331 @@
     </w:p>
     <w:p>
       <w:pPr>
-        <w:ind w:left="708"/>
-        <w:rPr>
-          <w:sz w:val="24"/>
-          <w:szCs w:val="24"/>
-        </w:rPr>
-      </w:pPr>
+        <w:pStyle w:val="Listenabsatz"/>
+        <w:numPr>
+          <w:ilvl w:val="0"/>
+          <w:numId w:val="45"/>
+        </w:numPr>
+        <w:jc w:val="both"/>
+        <w:rPr>
+          <w:sz w:val="24"/>
+          <w:szCs w:val="24"/>
+        </w:rPr>
+      </w:pPr>
+      <w:r>
+        <w:rPr>
+          <w:sz w:val="24"/>
+          <w:szCs w:val="24"/>
+        </w:rPr>
+        <w:t>Wichtiger Aspekt: Fehlerfreie und möglichst schnelle Übertragung der Nachrichten/Daten durch das Verbindungsnetzwerk</w:t>
+      </w:r>
+    </w:p>
+    <w:p>
+      <w:pPr>
+        <w:pStyle w:val="Listenabsatz"/>
+        <w:numPr>
+          <w:ilvl w:val="1"/>
+          <w:numId w:val="45"/>
+        </w:numPr>
+        <w:jc w:val="both"/>
+        <w:rPr>
+          <w:sz w:val="24"/>
+          <w:szCs w:val="24"/>
+        </w:rPr>
+      </w:pPr>
+      <w:r>
+        <w:rPr>
+          <w:sz w:val="24"/>
+          <w:szCs w:val="24"/>
+        </w:rPr>
+        <w:t>Verbindet einzelne Verarbeitungseinheiten (Knoten) des Netzwerks miteinander</w:t>
+      </w:r>
+    </w:p>
+    <w:p>
+      <w:pPr>
+        <w:pStyle w:val="Listenabsatz"/>
+        <w:numPr>
+          <w:ilvl w:val="1"/>
+          <w:numId w:val="45"/>
+        </w:numPr>
+        <w:jc w:val="both"/>
+        <w:rPr>
+          <w:sz w:val="24"/>
+          <w:szCs w:val="24"/>
+        </w:rPr>
+      </w:pPr>
+      <w:r>
+        <w:rPr>
+          <w:sz w:val="24"/>
+          <w:szCs w:val="24"/>
+        </w:rPr>
+        <w:t>Dient der Koordination von Rechenaufgaben</w:t>
+      </w:r>
+    </w:p>
+    <w:p>
+      <w:pPr>
+        <w:pStyle w:val="Listenabsatz"/>
+        <w:numPr>
+          <w:ilvl w:val="1"/>
+          <w:numId w:val="45"/>
+        </w:numPr>
+        <w:jc w:val="both"/>
+        <w:rPr>
+          <w:sz w:val="24"/>
+          <w:szCs w:val="24"/>
+        </w:rPr>
+      </w:pPr>
+      <w:r>
+        <w:rPr>
+          <w:sz w:val="24"/>
+          <w:szCs w:val="24"/>
+        </w:rPr>
+        <w:t>Hauptaufgabe: Übertragung von Nachrichten zwischen einzelnen Verarbeitungseinheiten</w:t>
+      </w:r>
+    </w:p>
+    <w:p>
+      <w:pPr>
+        <w:pStyle w:val="Listenabsatz"/>
+        <w:numPr>
+          <w:ilvl w:val="0"/>
+          <w:numId w:val="45"/>
+        </w:numPr>
+        <w:rPr>
+          <w:sz w:val="24"/>
+          <w:szCs w:val="24"/>
+        </w:rPr>
+      </w:pPr>
+      <w:r>
+        <w:rPr>
+          <w:sz w:val="24"/>
+          <w:szCs w:val="24"/>
+          <w:u w:val="single"/>
+        </w:rPr>
+        <w:t>Statische Verbindungsnetzwerke</w:t>
+      </w:r>
+      <w:r>
+        <w:rPr>
+          <w:sz w:val="24"/>
+          <w:szCs w:val="24"/>
+        </w:rPr>
+        <w:t>: Jeder Kommunikationsknoten im Netz ist fest mit Nachbarn verbunden. (Ring, Gitter bzw. Torus, Hyperwürfel, Binärbaum)</w:t>
+      </w:r>
+      <w:r>
+        <w:rPr>
+          <w:sz w:val="24"/>
+          <w:szCs w:val="24"/>
+        </w:rPr>
+        <w:br/>
+      </w:r>
+      <w:r>
+        <w:rPr>
+          <w:sz w:val="24"/>
+          <w:szCs w:val="24"/>
+          <w:u w:val="single"/>
+        </w:rPr>
+        <w:t>Dynamische Verbindungsnetzwerke</w:t>
+      </w:r>
+      <w:r>
+        <w:rPr>
+          <w:sz w:val="24"/>
+          <w:szCs w:val="24"/>
+        </w:rPr>
+        <w:t xml:space="preserve">: Mindestens ein Schaltelement, an dessen Ein- und Ausgänge die Kommunikationsknoten angeschlossen sind. (Beta-Zellen (Kreuzschalter, Crossbar), </w:t>
+      </w:r>
+      <w:proofErr w:type="spellStart"/>
+      <w:r>
+        <w:rPr>
+          <w:sz w:val="24"/>
+          <w:szCs w:val="24"/>
+        </w:rPr>
+        <w:t>Clos</w:t>
+      </w:r>
+      <w:proofErr w:type="spellEnd"/>
+      <w:r>
+        <w:rPr>
+          <w:sz w:val="24"/>
+          <w:szCs w:val="24"/>
+        </w:rPr>
+        <w:t xml:space="preserve"> und Benes. Permutationsnetze wie z.B. </w:t>
+      </w:r>
+      <w:proofErr w:type="spellStart"/>
+      <w:r>
+        <w:rPr>
+          <w:sz w:val="24"/>
+          <w:szCs w:val="24"/>
+        </w:rPr>
+        <w:t>Perfect</w:t>
+      </w:r>
+      <w:proofErr w:type="spellEnd"/>
+      <w:r>
+        <w:rPr>
+          <w:sz w:val="24"/>
+          <w:szCs w:val="24"/>
+        </w:rPr>
+        <w:t>-Shuffle-Permutation, Butterfly-Permutation (2x Butterfly = Benes)</w:t>
+      </w:r>
+      <w:r>
+        <w:rPr>
+          <w:sz w:val="24"/>
+          <w:szCs w:val="24"/>
+        </w:rPr>
+        <w:br/>
+      </w:r>
+      <w:r>
+        <w:rPr>
+          <w:i/>
+          <w:sz w:val="24"/>
+          <w:szCs w:val="24"/>
+        </w:rPr>
+        <w:t>Unterschiede</w:t>
+      </w:r>
+      <w:r>
+        <w:rPr>
+          <w:sz w:val="24"/>
+          <w:szCs w:val="24"/>
+        </w:rPr>
+        <w:t>:</w:t>
+      </w:r>
+    </w:p>
+    <w:p>
+      <w:pPr>
+        <w:pStyle w:val="Listenabsatz"/>
+        <w:numPr>
+          <w:ilvl w:val="1"/>
+          <w:numId w:val="45"/>
+        </w:numPr>
+        <w:rPr>
+          <w:sz w:val="24"/>
+          <w:szCs w:val="24"/>
+        </w:rPr>
+      </w:pPr>
+      <w:r>
+        <w:rPr>
+          <w:sz w:val="24"/>
+          <w:szCs w:val="24"/>
+        </w:rPr>
+        <w:t>Im Gegensatz zu statischen Netzwerken keine feste Punkt-zu-Punkt-Verbindung</w:t>
+      </w:r>
+    </w:p>
+    <w:p>
+      <w:pPr>
+        <w:pStyle w:val="Listenabsatz"/>
+        <w:numPr>
+          <w:ilvl w:val="1"/>
+          <w:numId w:val="45"/>
+        </w:numPr>
+        <w:rPr>
+          <w:sz w:val="24"/>
+          <w:szCs w:val="24"/>
+        </w:rPr>
+      </w:pPr>
+      <w:r>
+        <w:rPr>
+          <w:sz w:val="24"/>
+          <w:szCs w:val="24"/>
+        </w:rPr>
+        <w:t>Aufgebaut aus physikalischen Leitern und dazwischenliegenden Schaltern</w:t>
+      </w:r>
+    </w:p>
+    <w:p>
+      <w:pPr>
+        <w:pStyle w:val="Listenabsatz"/>
+        <w:numPr>
+          <w:ilvl w:val="1"/>
+          <w:numId w:val="45"/>
+        </w:numPr>
+        <w:rPr>
+          <w:sz w:val="24"/>
+          <w:szCs w:val="24"/>
+        </w:rPr>
+      </w:pPr>
+      <w:r>
+        <w:rPr>
+          <w:sz w:val="24"/>
+          <w:szCs w:val="24"/>
+        </w:rPr>
+        <w:t>Verbindung einzelner Knoten bei Bedarf</w:t>
+      </w:r>
+    </w:p>
+    <w:p>
+      <w:pPr>
+        <w:pStyle w:val="Listenabsatz"/>
+        <w:numPr>
+          <w:ilvl w:val="1"/>
+          <w:numId w:val="45"/>
+        </w:numPr>
+        <w:rPr>
+          <w:sz w:val="24"/>
+          <w:szCs w:val="24"/>
+        </w:rPr>
+      </w:pPr>
+      <w:r>
+        <w:rPr>
+          <w:sz w:val="24"/>
+          <w:szCs w:val="24"/>
+        </w:rPr>
+        <w:t>Deshalb auch Bezeichnung: indirekte Verbindungsnetzwerke</w:t>
+      </w:r>
+    </w:p>
+    <w:p>
+      <w:pPr>
+        <w:pStyle w:val="Listenabsatz"/>
+        <w:numPr>
+          <w:ilvl w:val="1"/>
+          <w:numId w:val="45"/>
+        </w:numPr>
+        <w:rPr>
+          <w:sz w:val="24"/>
+          <w:szCs w:val="24"/>
+        </w:rPr>
+      </w:pPr>
+      <w:r>
+        <w:rPr>
+          <w:sz w:val="24"/>
+          <w:szCs w:val="24"/>
+        </w:rPr>
+        <w:t>Verwendung meist in Systemen mit gemeinsam genutzten Speicher</w:t>
+      </w:r>
+    </w:p>
+    <w:p>
+      <w:pPr>
+        <w:pStyle w:val="Listenabsatz"/>
+        <w:numPr>
+          <w:ilvl w:val="1"/>
+          <w:numId w:val="45"/>
+        </w:numPr>
+        <w:rPr>
+          <w:sz w:val="24"/>
+          <w:szCs w:val="24"/>
+        </w:rPr>
+      </w:pPr>
+      <w:r>
+        <w:rPr>
+          <w:sz w:val="24"/>
+          <w:szCs w:val="24"/>
+        </w:rPr>
+        <w:t>Zur Einordnung: heranzieren topologischer Merkmale</w:t>
+      </w:r>
+    </w:p>
+    <w:p>
+      <w:pPr>
+        <w:pStyle w:val="Listenabsatz"/>
+        <w:numPr>
+          <w:ilvl w:val="1"/>
+          <w:numId w:val="45"/>
+        </w:numPr>
+        <w:rPr>
+          <w:sz w:val="24"/>
+          <w:szCs w:val="24"/>
+        </w:rPr>
+      </w:pPr>
+      <w:r>
+        <w:rPr>
+          <w:sz w:val="24"/>
+          <w:szCs w:val="24"/>
+        </w:rPr>
+        <w:t>Je komplexer ein Netzwerk ist, desto höher sind die Hardwarekosten aber auch die Leistung des Netzwerks</w:t>
+      </w:r>
     </w:p>
     <w:p>
       <w:pPr>
@@ -18484,12 +18777,153 @@
     </w:p>
     <w:p>
       <w:pPr>
-        <w:ind w:left="708"/>
-        <w:rPr>
-          <w:sz w:val="24"/>
-          <w:szCs w:val="24"/>
-        </w:rPr>
-      </w:pPr>
+        <w:pStyle w:val="Listenabsatz"/>
+        <w:numPr>
+          <w:ilvl w:val="0"/>
+          <w:numId w:val="43"/>
+        </w:numPr>
+        <w:rPr>
+          <w:sz w:val="24"/>
+          <w:szCs w:val="24"/>
+        </w:rPr>
+      </w:pPr>
+      <w:r>
+        <w:rPr>
+          <w:b/>
+          <w:sz w:val="24"/>
+          <w:szCs w:val="24"/>
+        </w:rPr>
+        <w:t>Grad</w:t>
+      </w:r>
+      <w:r>
+        <w:rPr>
+          <w:sz w:val="24"/>
+          <w:szCs w:val="24"/>
+        </w:rPr>
+        <w:t xml:space="preserve"> = 4</w:t>
+      </w:r>
+      <w:r>
+        <w:rPr>
+          <w:sz w:val="24"/>
+          <w:szCs w:val="24"/>
+        </w:rPr>
+        <w:br/>
+        <w:t>Knoten Nr. 5 hat mit vier Verbindungen den größten Grad dieses Netzwerks.</w:t>
+      </w:r>
+      <w:r>
+        <w:rPr>
+          <w:sz w:val="24"/>
+          <w:szCs w:val="24"/>
+        </w:rPr>
+        <w:br/>
+      </w:r>
+      <w:r>
+        <w:rPr>
+          <w:b/>
+          <w:sz w:val="24"/>
+          <w:szCs w:val="24"/>
+        </w:rPr>
+        <w:t>Durchmesser</w:t>
+      </w:r>
+      <w:r>
+        <w:rPr>
+          <w:sz w:val="24"/>
+          <w:szCs w:val="24"/>
+        </w:rPr>
+        <w:t xml:space="preserve"> = 4</w:t>
+      </w:r>
+      <w:r>
+        <w:rPr>
+          <w:sz w:val="24"/>
+          <w:szCs w:val="24"/>
+        </w:rPr>
+        <w:br/>
+        <w:t>Distanz von Knoten Nr. 1 zu Knoten Nr. 9 maximal 4.</w:t>
+      </w:r>
+      <w:r>
+        <w:rPr>
+          <w:sz w:val="24"/>
+          <w:szCs w:val="24"/>
+        </w:rPr>
+        <w:br/>
+      </w:r>
+      <w:r>
+        <w:rPr>
+          <w:b/>
+          <w:sz w:val="24"/>
+          <w:szCs w:val="24"/>
+        </w:rPr>
+        <w:t>Kantenkonnektivität</w:t>
+      </w:r>
+      <w:r>
+        <w:rPr>
+          <w:sz w:val="24"/>
+          <w:szCs w:val="24"/>
+        </w:rPr>
+        <w:t xml:space="preserve"> = 2</w:t>
+      </w:r>
+      <w:r>
+        <w:rPr>
+          <w:sz w:val="24"/>
+          <w:szCs w:val="24"/>
+        </w:rPr>
+        <w:br/>
+        <w:t>Min. 2 Kanten müssen aus dem Netzwerk entfernt werden, um einen Knoten vollständig zu trennen und das Netz zu unterbrechen.</w:t>
+      </w:r>
+      <w:r>
+        <w:rPr>
+          <w:sz w:val="24"/>
+          <w:szCs w:val="24"/>
+        </w:rPr>
+        <w:br/>
+      </w:r>
+      <w:r>
+        <w:rPr>
+          <w:b/>
+          <w:sz w:val="24"/>
+          <w:szCs w:val="24"/>
+        </w:rPr>
+        <w:t>Topologie</w:t>
+      </w:r>
+      <w:r>
+        <w:rPr>
+          <w:sz w:val="24"/>
+          <w:szCs w:val="24"/>
+        </w:rPr>
+        <w:t xml:space="preserve"> = Gitter-Netz</w:t>
+      </w:r>
+    </w:p>
+    <w:p>
+      <w:pPr>
+        <w:pStyle w:val="Listenabsatz"/>
+        <w:numPr>
+          <w:ilvl w:val="0"/>
+          <w:numId w:val="43"/>
+        </w:numPr>
+        <w:rPr>
+          <w:sz w:val="24"/>
+          <w:szCs w:val="24"/>
+        </w:rPr>
+      </w:pPr>
+      <w:r>
+        <w:rPr>
+          <w:sz w:val="24"/>
+          <w:szCs w:val="24"/>
+        </w:rPr>
+        <w:lastRenderedPageBreak/>
+        <w:br/>
+      </w:r>
+      <w:r>
+        <w:rPr>
+          <w:sz w:val="24"/>
+          <w:szCs w:val="24"/>
+        </w:rPr>
+        <w:pict>
+          <v:shape id="_x0000_i1032" type="#_x0000_t75" style="width:301.5pt;height:117.75pt">
+            <v:imagedata r:id="rId17" o:title="Gitter_Wuerfel_2b"/>
+          </v:shape>
+        </w:pict>
+      </w:r>
     </w:p>
     <w:p>
       <w:pPr>
@@ -18518,12 +18952,196 @@
     </w:p>
     <w:p>
       <w:pPr>
-        <w:ind w:left="708"/>
-        <w:rPr>
-          <w:sz w:val="24"/>
-          <w:szCs w:val="24"/>
-        </w:rPr>
-      </w:pPr>
+        <w:pStyle w:val="Listenabsatz"/>
+        <w:numPr>
+          <w:ilvl w:val="0"/>
+          <w:numId w:val="44"/>
+        </w:numPr>
+        <w:jc w:val="both"/>
+        <w:rPr>
+          <w:sz w:val="24"/>
+          <w:szCs w:val="24"/>
+        </w:rPr>
+      </w:pPr>
+      <w:r>
+        <w:rPr>
+          <w:sz w:val="24"/>
+          <w:szCs w:val="24"/>
+        </w:rPr>
+        <w:t xml:space="preserve">Die erste Connection </w:t>
+      </w:r>
+      <w:proofErr w:type="spellStart"/>
+      <w:r>
+        <w:rPr>
+          <w:sz w:val="24"/>
+          <w:szCs w:val="24"/>
+        </w:rPr>
+        <w:t>Machine</w:t>
+      </w:r>
+      <w:proofErr w:type="spellEnd"/>
+      <w:r>
+        <w:rPr>
+          <w:sz w:val="24"/>
+          <w:szCs w:val="24"/>
+        </w:rPr>
+        <w:t xml:space="preserve"> war ein massiv paralleles System mit bis zu 65536 1-Bit Prozessoren (</w:t>
+      </w:r>
+      <w:proofErr w:type="spellStart"/>
+      <w:r>
+        <w:rPr>
+          <w:sz w:val="24"/>
+          <w:szCs w:val="24"/>
+        </w:rPr>
+        <w:t>Processor</w:t>
+      </w:r>
+      <w:proofErr w:type="spellEnd"/>
+      <w:r>
+        <w:rPr>
+          <w:sz w:val="24"/>
+          <w:szCs w:val="24"/>
+        </w:rPr>
+        <w:t>/Memory-Zellen, P/M-Zellen). Die CM-1 war vorwiegend zur Lösung von Problemen aus dem Bereich der KI konzipiert. Das Ziel war es, einen Rechner zu entwerfen, der das alltägliche, logisc</w:t>
+      </w:r>
+      <w:bookmarkStart w:id="0" w:name="_GoBack"/>
+      <w:bookmarkEnd w:id="0"/>
+      <w:r>
+        <w:rPr>
+          <w:sz w:val="24"/>
+          <w:szCs w:val="24"/>
+        </w:rPr>
+        <w:t>he Denken simulieren sollte, um grundlegende Funktionen des menschlichen Gehirns zu verstehen.</w:t>
+      </w:r>
+    </w:p>
+    <w:p>
+      <w:pPr>
+        <w:pStyle w:val="Listenabsatz"/>
+        <w:numPr>
+          <w:ilvl w:val="0"/>
+          <w:numId w:val="44"/>
+        </w:numPr>
+        <w:jc w:val="both"/>
+        <w:rPr>
+          <w:sz w:val="24"/>
+          <w:szCs w:val="24"/>
+        </w:rPr>
+      </w:pPr>
+      <w:r>
+        <w:rPr>
+          <w:sz w:val="24"/>
+          <w:szCs w:val="24"/>
+        </w:rPr>
+        <w:t xml:space="preserve">16 Prozessoren eines Chips sind über ein </w:t>
+      </w:r>
+      <w:r>
+        <w:rPr>
+          <w:sz w:val="24"/>
+          <w:szCs w:val="24"/>
+          <w:u w:val="single"/>
+        </w:rPr>
+        <w:t>Gitter</w:t>
+      </w:r>
+      <w:r>
+        <w:rPr>
+          <w:sz w:val="24"/>
+          <w:szCs w:val="24"/>
+        </w:rPr>
+        <w:t xml:space="preserve"> miteinander verdrahtet. 4096 Chips kommunizieren über ein 12-dim. </w:t>
+      </w:r>
+      <w:r>
+        <w:rPr>
+          <w:sz w:val="24"/>
+          <w:szCs w:val="24"/>
+          <w:u w:val="single"/>
+        </w:rPr>
+        <w:t>Hypercube</w:t>
+      </w:r>
+      <w:r>
+        <w:rPr>
+          <w:sz w:val="24"/>
+          <w:szCs w:val="24"/>
+        </w:rPr>
+        <w:t>-Verbindungsnetzwerk. Die Kommunikation lief über die Funktionen „</w:t>
+      </w:r>
+      <w:proofErr w:type="spellStart"/>
+      <w:r>
+        <w:rPr>
+          <w:sz w:val="24"/>
+          <w:szCs w:val="24"/>
+        </w:rPr>
+        <w:t>injection</w:t>
+      </w:r>
+      <w:proofErr w:type="spellEnd"/>
+      <w:r>
+        <w:rPr>
+          <w:sz w:val="24"/>
+          <w:szCs w:val="24"/>
+        </w:rPr>
+        <w:t xml:space="preserve">, </w:t>
+      </w:r>
+      <w:proofErr w:type="spellStart"/>
+      <w:r>
+        <w:rPr>
+          <w:sz w:val="24"/>
+          <w:szCs w:val="24"/>
+        </w:rPr>
+        <w:t>routing</w:t>
+      </w:r>
+      <w:proofErr w:type="spellEnd"/>
+      <w:r>
+        <w:rPr>
+          <w:sz w:val="24"/>
+          <w:szCs w:val="24"/>
+        </w:rPr>
+        <w:t xml:space="preserve">, </w:t>
+      </w:r>
+      <w:proofErr w:type="spellStart"/>
+      <w:r>
+        <w:rPr>
+          <w:sz w:val="24"/>
+          <w:szCs w:val="24"/>
+        </w:rPr>
+        <w:t>buffering</w:t>
+      </w:r>
+      <w:proofErr w:type="spellEnd"/>
+      <w:r>
+        <w:rPr>
+          <w:sz w:val="24"/>
+          <w:szCs w:val="24"/>
+        </w:rPr>
+        <w:t xml:space="preserve">, </w:t>
+      </w:r>
+      <w:proofErr w:type="spellStart"/>
+      <w:r>
+        <w:rPr>
+          <w:sz w:val="24"/>
+          <w:szCs w:val="24"/>
+        </w:rPr>
+        <w:t>referring</w:t>
+      </w:r>
+      <w:proofErr w:type="spellEnd"/>
+      <w:r>
+        <w:rPr>
+          <w:sz w:val="24"/>
+          <w:szCs w:val="24"/>
+        </w:rPr>
+        <w:t xml:space="preserve"> und </w:t>
+      </w:r>
+      <w:proofErr w:type="spellStart"/>
+      <w:r>
+        <w:rPr>
+          <w:sz w:val="24"/>
+          <w:szCs w:val="24"/>
+        </w:rPr>
+        <w:t>delivering</w:t>
+      </w:r>
+      <w:proofErr w:type="spellEnd"/>
+      <w:r>
+        <w:rPr>
+          <w:sz w:val="24"/>
+          <w:szCs w:val="24"/>
+        </w:rPr>
+        <w:t>“ ab.</w:t>
+      </w:r>
     </w:p>
     <w:p>
       <w:pPr>
@@ -18900,7 +19518,7 @@
         </w:rPr>
         <w:t xml:space="preserve">) welches hier in der aktuellen Version heruntergeladen werden kann: </w:t>
       </w:r>
-      <w:hyperlink r:id="rId17" w:history="1">
+      <w:hyperlink r:id="rId18" w:history="1">
         <w:r>
           <w:rPr>
             <w:rStyle w:val="Hyperlink"/>
@@ -19560,27 +20178,14 @@
                             <w:r>
                               <w:t xml:space="preserve">Programm </w:t>
                             </w:r>
-                            <w:r>
-                              <w:fldChar w:fldCharType="begin"/>
-                            </w:r>
-                            <w:r>
-                              <w:instrText xml:space="preserve"> SEQ Programm \* ARABIC </w:instrText>
-                            </w:r>
-                            <w:r>
-                              <w:fldChar w:fldCharType="separate"/>
-                            </w:r>
-                            <w:r>
-                              <w:rPr>
-                                <w:noProof/>
-                              </w:rPr>
-                              <w:t>2</w:t>
-                            </w:r>
-                            <w:r>
-                              <w:rPr>
-                                <w:noProof/>
-                              </w:rPr>
-                              <w:fldChar w:fldCharType="end"/>
-                            </w:r>
+                            <w:fldSimple w:instr=" SEQ Programm \* ARABIC ">
+                              <w:r>
+                                <w:rPr>
+                                  <w:noProof/>
+                                </w:rPr>
+                                <w:t>2</w:t>
+                              </w:r>
+                            </w:fldSimple>
                           </w:p>
                         </w:txbxContent>
                       </wps:txbx>
@@ -19613,27 +20218,14 @@
                       <w:r>
                         <w:t xml:space="preserve">Programm </w:t>
                       </w:r>
-                      <w:r>
-                        <w:fldChar w:fldCharType="begin"/>
-                      </w:r>
-                      <w:r>
-                        <w:instrText xml:space="preserve"> SEQ Programm \* ARABIC </w:instrText>
-                      </w:r>
-                      <w:r>
-                        <w:fldChar w:fldCharType="separate"/>
-                      </w:r>
-                      <w:r>
-                        <w:rPr>
-                          <w:noProof/>
-                        </w:rPr>
-                        <w:t>2</w:t>
-                      </w:r>
-                      <w:r>
-                        <w:rPr>
-                          <w:noProof/>
-                        </w:rPr>
-                        <w:fldChar w:fldCharType="end"/>
-                      </w:r>
+                      <w:fldSimple w:instr=" SEQ Programm \* ARABIC ">
+                        <w:r>
+                          <w:rPr>
+                            <w:noProof/>
+                          </w:rPr>
+                          <w:t>2</w:t>
+                        </w:r>
+                      </w:fldSimple>
                     </w:p>
                   </w:txbxContent>
                 </v:textbox>
@@ -20056,10 +20648,7 @@
                             </w:r>
                             <w:proofErr w:type="spellStart"/>
                             <w:r>
-                              <w:t>i</w:t>
-                            </w:r>
-                            <w:r>
-                              <w:t>f</w:t>
+                              <w:t>if</w:t>
                             </w:r>
                             <w:proofErr w:type="spellEnd"/>
                             <w:r>
@@ -20075,10 +20664,7 @@
                             </w:r>
                             <w:proofErr w:type="gramStart"/>
                             <w:r>
-                              <w:t>{</w:t>
-                            </w:r>
-                            <w:r>
-                              <w:t xml:space="preserve"> /</w:t>
+                              <w:t>{ /</w:t>
                             </w:r>
                             <w:proofErr w:type="gramEnd"/>
                             <w:r>
@@ -20573,10 +21159,7 @@
                       </w:r>
                       <w:proofErr w:type="spellStart"/>
                       <w:r>
-                        <w:t>i</w:t>
-                      </w:r>
-                      <w:r>
-                        <w:t>f</w:t>
+                        <w:t>if</w:t>
                       </w:r>
                       <w:proofErr w:type="spellEnd"/>
                       <w:r>
@@ -20592,10 +21175,7 @@
                       </w:r>
                       <w:proofErr w:type="gramStart"/>
                       <w:r>
-                        <w:t>{</w:t>
-                      </w:r>
-                      <w:r>
-                        <w:t xml:space="preserve"> /</w:t>
+                        <w:t>{ /</w:t>
                       </w:r>
                       <w:proofErr w:type="gramEnd"/>
                       <w:r>
@@ -20796,20 +21376,7 @@
           <w:szCs w:val="24"/>
         </w:rPr>
         <w:br/>
-      </w:r>
-      <w:r>
-        <w:rPr>
-          <w:sz w:val="24"/>
-          <w:szCs w:val="24"/>
-        </w:rPr>
-        <w:t>Hochverfügbarkeitscluster</w:t>
-      </w:r>
-      <w:r>
-        <w:rPr>
-          <w:sz w:val="24"/>
-          <w:szCs w:val="24"/>
-        </w:rPr>
-        <w:t xml:space="preserve"> (engl. High-</w:t>
+        <w:t>Hochverfügbarkeitscluster (engl. High-</w:t>
       </w:r>
       <w:proofErr w:type="spellStart"/>
       <w:r>
@@ -20874,12 +21441,6 @@
           <w:szCs w:val="24"/>
         </w:rPr>
         <w:br/>
-      </w:r>
-      <w:r>
-        <w:rPr>
-          <w:sz w:val="24"/>
-          <w:szCs w:val="24"/>
-        </w:rPr>
         <w:t>Load-</w:t>
       </w:r>
       <w:proofErr w:type="spellStart"/>
@@ -20896,14 +21457,7 @@
           <w:sz w:val="24"/>
           <w:szCs w:val="24"/>
         </w:rPr>
-        <w:t>-Cluster</w:t>
-      </w:r>
-      <w:r>
-        <w:rPr>
-          <w:sz w:val="24"/>
-          <w:szCs w:val="24"/>
-        </w:rPr>
-        <w:t xml:space="preserve"> werden zum Zweck der Lastverteilung auf mehrere Maschinen aufgebaut. Die Lastverteilung erfolgt in der Regel über eine redundant </w:t>
+        <w:t xml:space="preserve">-Cluster werden zum Zweck der Lastverteilung auf mehrere Maschinen aufgebaut. Die Lastverteilung erfolgt in der Regel über eine redundant </w:t>
       </w:r>
       <w:r>
         <w:rPr>
@@ -20948,20 +21502,7 @@
           <w:szCs w:val="24"/>
         </w:rPr>
         <w:br/>
-      </w:r>
-      <w:r>
-        <w:rPr>
-          <w:sz w:val="24"/>
-          <w:szCs w:val="24"/>
-        </w:rPr>
-        <w:t>High-Performance-Computing-Cluster</w:t>
-      </w:r>
-      <w:r>
-        <w:rPr>
-          <w:sz w:val="24"/>
-          <w:szCs w:val="24"/>
-        </w:rPr>
-        <w:t xml:space="preserve"> (HPC-Cluster) dienen zur Abarbeitung von Rechenaufgaben. Diese Rechenaufgaben werden auf mehrere Knoten aufgeteilt. Entweder werden die Aufgaben in verschiedene Pakete aufgeteilt und parallel auf mehreren Knoten ausgeführt oder die Rechenaufgaben (Jobs genannt) werden auf die einzelnen Knoten verteilt. Die Aufteilung der Jobs übernimmt dabei meistens ein Job Management System. HPC-Cluster finden sich oft im wissenschaftlichen Bereich. In der Regel sind die einzelnen Elemente eines Clusters untereinander über ein schnelles Netzwerk verbunden.</w:t>
+        <w:t>High-Performance-Computing-Cluster (HPC-Cluster) dienen zur Abarbeitung von Rechenaufgaben. Diese Rechenaufgaben werden auf mehrere Knoten aufgeteilt. Entweder werden die Aufgaben in verschiedene Pakete aufgeteilt und parallel auf mehreren Knoten ausgeführt oder die Rechenaufgaben (Jobs genannt) werden auf die einzelnen Knoten verteilt. Die Aufteilung der Jobs übernimmt dabei meistens ein Job Management System. HPC-Cluster finden sich oft im wissenschaftlichen Bereich. In der Regel sind die einzelnen Elemente eines Clusters untereinander über ein schnelles Netzwerk verbunden.</w:t>
       </w:r>
     </w:p>
     <w:p>
@@ -21061,8 +21602,8 @@
           <w:szCs w:val="24"/>
         </w:rPr>
         <w:pict>
-          <v:shape id="_x0000_i1032" type="#_x0000_t75" style="width:311.9pt;height:105pt">
-            <v:imagedata r:id="rId18" o:title="Beowulf_1b"/>
+          <v:shape id="_x0000_i1033" type="#_x0000_t75" style="width:312pt;height:105pt">
+            <v:imagedata r:id="rId19" o:title="Beowulf_1b"/>
           </v:shape>
         </w:pict>
       </w:r>
@@ -21195,8 +21736,6 @@
         </w:rPr>
         <w:t>Deadlocks (Kommunikation):</w:t>
       </w:r>
-      <w:bookmarkStart w:id="0" w:name="_GoBack"/>
-      <w:bookmarkEnd w:id="0"/>
     </w:p>
     <w:p>
       <w:pPr>
@@ -21920,7 +22459,11 @@
     </w:p>
     <w:p>
       <w:pPr>
-        <w:ind w:left="708"/>
+        <w:pStyle w:val="Listenabsatz"/>
+        <w:numPr>
+          <w:ilvl w:val="0"/>
+          <w:numId w:val="42"/>
+        </w:numPr>
         <w:rPr>
           <w:sz w:val="24"/>
           <w:szCs w:val="24"/>
@@ -21954,12 +22497,145 @@
     </w:p>
     <w:p>
       <w:pPr>
-        <w:ind w:left="708"/>
-        <w:rPr>
-          <w:sz w:val="24"/>
-          <w:szCs w:val="24"/>
-        </w:rPr>
-      </w:pPr>
+        <w:pStyle w:val="Listenabsatz"/>
+        <w:numPr>
+          <w:ilvl w:val="0"/>
+          <w:numId w:val="41"/>
+        </w:numPr>
+        <w:rPr>
+          <w:sz w:val="24"/>
+          <w:szCs w:val="24"/>
+        </w:rPr>
+      </w:pPr>
+      <w:r>
+        <w:rPr>
+          <w:sz w:val="24"/>
+          <w:szCs w:val="24"/>
+        </w:rPr>
+        <w:br/>
+      </w:r>
+      <w:r>
+        <w:rPr>
+          <w:sz w:val="24"/>
+          <w:szCs w:val="24"/>
+        </w:rPr>
+        <w:pict>
+          <v:shape id="_x0000_i1034" type="#_x0000_t75" style="width:305.25pt;height:90.75pt">
+            <v:imagedata r:id="rId20" o:title="Berechnungsgraph_2a"/>
+          </v:shape>
+        </w:pict>
+      </w:r>
+    </w:p>
+    <w:p>
+      <w:pPr>
+        <w:pStyle w:val="Listenabsatz"/>
+        <w:numPr>
+          <w:ilvl w:val="0"/>
+          <w:numId w:val="41"/>
+        </w:numPr>
+        <w:rPr>
+          <w:sz w:val="24"/>
+          <w:szCs w:val="24"/>
+        </w:rPr>
+      </w:pPr>
+      <w:r>
+        <w:rPr>
+          <w:sz w:val="24"/>
+          <w:szCs w:val="24"/>
+        </w:rPr>
+        <w:t>T1:   (</w:t>
+      </w:r>
+      <w:r>
+        <w:rPr>
+          <w:sz w:val="24"/>
+          <w:szCs w:val="24"/>
+        </w:rPr>
+        <w:t>*, x, y; T3/l)</w:t>
+      </w:r>
+      <w:r>
+        <w:rPr>
+          <w:sz w:val="24"/>
+          <w:szCs w:val="24"/>
+        </w:rPr>
+        <w:br/>
+        <w:t>T2:   (+,</w:t>
+      </w:r>
+      <w:r>
+        <w:rPr>
+          <w:sz w:val="24"/>
+          <w:szCs w:val="24"/>
+        </w:rPr>
+        <w:t xml:space="preserve"> x, y; T3/r)</w:t>
+      </w:r>
+      <w:r>
+        <w:rPr>
+          <w:sz w:val="24"/>
+          <w:szCs w:val="24"/>
+        </w:rPr>
+        <w:br/>
+        <w:t>T3:   (</w:t>
+      </w:r>
+      <w:r>
+        <w:rPr>
+          <w:sz w:val="24"/>
+          <w:szCs w:val="24"/>
+        </w:rPr>
+        <w:t>-, (), (); z)</w:t>
+      </w:r>
+    </w:p>
+    <w:p>
+      <w:pPr>
+        <w:pStyle w:val="Listenabsatz"/>
+        <w:numPr>
+          <w:ilvl w:val="0"/>
+          <w:numId w:val="41"/>
+        </w:numPr>
+        <w:rPr>
+          <w:sz w:val="24"/>
+          <w:szCs w:val="24"/>
+        </w:rPr>
+      </w:pPr>
+      <w:r>
+        <w:rPr>
+          <w:sz w:val="24"/>
+          <w:szCs w:val="24"/>
+        </w:rPr>
+        <w:t xml:space="preserve">Verkettete Listen, Immediate-Argumente, </w:t>
+      </w:r>
+      <w:proofErr w:type="spellStart"/>
+      <w:r>
+        <w:rPr>
+          <w:sz w:val="24"/>
+          <w:szCs w:val="24"/>
+        </w:rPr>
+        <w:t>Opcodes</w:t>
+      </w:r>
+      <w:proofErr w:type="spellEnd"/>
+      <w:r>
+        <w:rPr>
+          <w:sz w:val="24"/>
+          <w:szCs w:val="24"/>
+        </w:rPr>
+        <w:t xml:space="preserve"> und Ziel-Listen vom Compiler angelegt</w:t>
+      </w:r>
+      <w:r>
+        <w:rPr>
+          <w:sz w:val="24"/>
+          <w:szCs w:val="24"/>
+        </w:rPr>
+        <w:br/>
+      </w:r>
+      <w:r>
+        <w:rPr>
+          <w:sz w:val="24"/>
+          <w:szCs w:val="24"/>
+        </w:rPr>
+        <w:pict>
+          <v:shape id="_x0000_i1035" type="#_x0000_t75" style="width:284.25pt;height:132.75pt">
+            <v:imagedata r:id="rId21" o:title="Datenflussgraph_2c"/>
+          </v:shape>
+        </w:pict>
+      </w:r>
     </w:p>
     <w:p>
       <w:pPr>
@@ -23525,8 +24201,8 @@
       </w:pPr>
     </w:p>
     <w:sectPr>
-      <w:headerReference w:type="default" r:id="rId19"/>
-      <w:footerReference w:type="default" r:id="rId20"/>
+      <w:headerReference w:type="default" r:id="rId22"/>
+      <w:footerReference w:type="default" r:id="rId23"/>
       <w:pgSz w:w="11906" w:h="16838"/>
       <w:pgMar w:top="1417" w:right="1417" w:bottom="1134" w:left="1417" w:header="708" w:footer="708" w:gutter="0"/>
       <w:cols w:space="708"/>
@@ -24703,6 +25379,95 @@
     </w:lvl>
   </w:abstractNum>
   <w:abstractNum w:abstractNumId="10" w15:restartNumberingAfterBreak="0">
+    <w:nsid w:val="21C12FAE"/>
+    <w:multiLevelType w:val="hybridMultilevel"/>
+    <w:tmpl w:val="1598A64C"/>
+    <w:lvl w:ilvl="0" w:tplc="CED674CC">
+      <w:start w:val="1"/>
+      <w:numFmt w:val="lowerLetter"/>
+      <w:lvlText w:val="%1)"/>
+      <w:lvlJc w:val="left"/>
+      <w:pPr>
+        <w:ind w:left="1068" w:hanging="360"/>
+      </w:pPr>
+      <w:rPr>
+        <w:rFonts w:hint="default"/>
+      </w:rPr>
+    </w:lvl>
+    <w:lvl w:ilvl="1" w:tplc="04070019" w:tentative="1">
+      <w:start w:val="1"/>
+      <w:numFmt w:val="lowerLetter"/>
+      <w:lvlText w:val="%2."/>
+      <w:lvlJc w:val="left"/>
+      <w:pPr>
+        <w:ind w:left="1788" w:hanging="360"/>
+      </w:pPr>
+    </w:lvl>
+    <w:lvl w:ilvl="2" w:tplc="0407001B" w:tentative="1">
+      <w:start w:val="1"/>
+      <w:numFmt w:val="lowerRoman"/>
+      <w:lvlText w:val="%3."/>
+      <w:lvlJc w:val="right"/>
+      <w:pPr>
+        <w:ind w:left="2508" w:hanging="180"/>
+      </w:pPr>
+    </w:lvl>
+    <w:lvl w:ilvl="3" w:tplc="0407000F" w:tentative="1">
+      <w:start w:val="1"/>
+      <w:numFmt w:val="decimal"/>
+      <w:lvlText w:val="%4."/>
+      <w:lvlJc w:val="left"/>
+      <w:pPr>
+        <w:ind w:left="3228" w:hanging="360"/>
+      </w:pPr>
+    </w:lvl>
+    <w:lvl w:ilvl="4" w:tplc="04070019" w:tentative="1">
+      <w:start w:val="1"/>
+      <w:numFmt w:val="lowerLetter"/>
+      <w:lvlText w:val="%5."/>
+      <w:lvlJc w:val="left"/>
+      <w:pPr>
+        <w:ind w:left="3948" w:hanging="360"/>
+      </w:pPr>
+    </w:lvl>
+    <w:lvl w:ilvl="5" w:tplc="0407001B" w:tentative="1">
+      <w:start w:val="1"/>
+      <w:numFmt w:val="lowerRoman"/>
+      <w:lvlText w:val="%6."/>
+      <w:lvlJc w:val="right"/>
+      <w:pPr>
+        <w:ind w:left="4668" w:hanging="180"/>
+      </w:pPr>
+    </w:lvl>
+    <w:lvl w:ilvl="6" w:tplc="0407000F" w:tentative="1">
+      <w:start w:val="1"/>
+      <w:numFmt w:val="decimal"/>
+      <w:lvlText w:val="%7."/>
+      <w:lvlJc w:val="left"/>
+      <w:pPr>
+        <w:ind w:left="5388" w:hanging="360"/>
+      </w:pPr>
+    </w:lvl>
+    <w:lvl w:ilvl="7" w:tplc="04070019" w:tentative="1">
+      <w:start w:val="1"/>
+      <w:numFmt w:val="lowerLetter"/>
+      <w:lvlText w:val="%8."/>
+      <w:lvlJc w:val="left"/>
+      <w:pPr>
+        <w:ind w:left="6108" w:hanging="360"/>
+      </w:pPr>
+    </w:lvl>
+    <w:lvl w:ilvl="8" w:tplc="0407001B" w:tentative="1">
+      <w:start w:val="1"/>
+      <w:numFmt w:val="lowerRoman"/>
+      <w:lvlText w:val="%9."/>
+      <w:lvlJc w:val="right"/>
+      <w:pPr>
+        <w:ind w:left="6828" w:hanging="180"/>
+      </w:pPr>
+    </w:lvl>
+  </w:abstractNum>
+  <w:abstractNum w:abstractNumId="11" w15:restartNumberingAfterBreak="0">
     <w:nsid w:val="22944F25"/>
     <w:multiLevelType w:val="multilevel"/>
     <w:tmpl w:val="C5AABB62"/>
@@ -24791,7 +25556,7 @@
       </w:pPr>
     </w:lvl>
   </w:abstractNum>
-  <w:abstractNum w:abstractNumId="11" w15:restartNumberingAfterBreak="0">
+  <w:abstractNum w:abstractNumId="12" w15:restartNumberingAfterBreak="0">
     <w:nsid w:val="2C491F51"/>
     <w:multiLevelType w:val="hybridMultilevel"/>
     <w:tmpl w:val="56D46B04"/>
@@ -24904,7 +25669,7 @@
       </w:rPr>
     </w:lvl>
   </w:abstractNum>
-  <w:abstractNum w:abstractNumId="12" w15:restartNumberingAfterBreak="0">
+  <w:abstractNum w:abstractNumId="13" w15:restartNumberingAfterBreak="0">
     <w:nsid w:val="2F701D9E"/>
     <w:multiLevelType w:val="hybridMultilevel"/>
     <w:tmpl w:val="C77C7260"/>
@@ -24993,7 +25758,188 @@
       </w:pPr>
     </w:lvl>
   </w:abstractNum>
-  <w:abstractNum w:abstractNumId="13" w15:restartNumberingAfterBreak="0">
+  <w:abstractNum w:abstractNumId="14" w15:restartNumberingAfterBreak="0">
+    <w:nsid w:val="320B7EAA"/>
+    <w:multiLevelType w:val="hybridMultilevel"/>
+    <w:tmpl w:val="C50E494C"/>
+    <w:lvl w:ilvl="0" w:tplc="391C5D56">
+      <w:start w:val="1"/>
+      <w:numFmt w:val="lowerLetter"/>
+      <w:lvlText w:val="%1)"/>
+      <w:lvlJc w:val="left"/>
+      <w:pPr>
+        <w:ind w:left="1068" w:hanging="360"/>
+      </w:pPr>
+      <w:rPr>
+        <w:rFonts w:hint="default"/>
+      </w:rPr>
+    </w:lvl>
+    <w:lvl w:ilvl="1" w:tplc="04070001">
+      <w:start w:val="1"/>
+      <w:numFmt w:val="bullet"/>
+      <w:lvlText w:val=""/>
+      <w:lvlJc w:val="left"/>
+      <w:pPr>
+        <w:ind w:left="1788" w:hanging="360"/>
+      </w:pPr>
+      <w:rPr>
+        <w:rFonts w:ascii="Symbol" w:hAnsi="Symbol" w:hint="default"/>
+      </w:rPr>
+    </w:lvl>
+    <w:lvl w:ilvl="2" w:tplc="0407001B" w:tentative="1">
+      <w:start w:val="1"/>
+      <w:numFmt w:val="lowerRoman"/>
+      <w:lvlText w:val="%3."/>
+      <w:lvlJc w:val="right"/>
+      <w:pPr>
+        <w:ind w:left="2508" w:hanging="180"/>
+      </w:pPr>
+    </w:lvl>
+    <w:lvl w:ilvl="3" w:tplc="0407000F" w:tentative="1">
+      <w:start w:val="1"/>
+      <w:numFmt w:val="decimal"/>
+      <w:lvlText w:val="%4."/>
+      <w:lvlJc w:val="left"/>
+      <w:pPr>
+        <w:ind w:left="3228" w:hanging="360"/>
+      </w:pPr>
+    </w:lvl>
+    <w:lvl w:ilvl="4" w:tplc="04070019" w:tentative="1">
+      <w:start w:val="1"/>
+      <w:numFmt w:val="lowerLetter"/>
+      <w:lvlText w:val="%5."/>
+      <w:lvlJc w:val="left"/>
+      <w:pPr>
+        <w:ind w:left="3948" w:hanging="360"/>
+      </w:pPr>
+    </w:lvl>
+    <w:lvl w:ilvl="5" w:tplc="0407001B" w:tentative="1">
+      <w:start w:val="1"/>
+      <w:numFmt w:val="lowerRoman"/>
+      <w:lvlText w:val="%6."/>
+      <w:lvlJc w:val="right"/>
+      <w:pPr>
+        <w:ind w:left="4668" w:hanging="180"/>
+      </w:pPr>
+    </w:lvl>
+    <w:lvl w:ilvl="6" w:tplc="0407000F" w:tentative="1">
+      <w:start w:val="1"/>
+      <w:numFmt w:val="decimal"/>
+      <w:lvlText w:val="%7."/>
+      <w:lvlJc w:val="left"/>
+      <w:pPr>
+        <w:ind w:left="5388" w:hanging="360"/>
+      </w:pPr>
+    </w:lvl>
+    <w:lvl w:ilvl="7" w:tplc="04070019" w:tentative="1">
+      <w:start w:val="1"/>
+      <w:numFmt w:val="lowerLetter"/>
+      <w:lvlText w:val="%8."/>
+      <w:lvlJc w:val="left"/>
+      <w:pPr>
+        <w:ind w:left="6108" w:hanging="360"/>
+      </w:pPr>
+    </w:lvl>
+    <w:lvl w:ilvl="8" w:tplc="0407001B" w:tentative="1">
+      <w:start w:val="1"/>
+      <w:numFmt w:val="lowerRoman"/>
+      <w:lvlText w:val="%9."/>
+      <w:lvlJc w:val="right"/>
+      <w:pPr>
+        <w:ind w:left="6828" w:hanging="180"/>
+      </w:pPr>
+    </w:lvl>
+  </w:abstractNum>
+  <w:abstractNum w:abstractNumId="15" w15:restartNumberingAfterBreak="0">
+    <w:nsid w:val="336033D7"/>
+    <w:multiLevelType w:val="hybridMultilevel"/>
+    <w:tmpl w:val="14882AD0"/>
+    <w:lvl w:ilvl="0" w:tplc="D4CAC46C">
+      <w:start w:val="1"/>
+      <w:numFmt w:val="lowerLetter"/>
+      <w:lvlText w:val="%1)"/>
+      <w:lvlJc w:val="left"/>
+      <w:pPr>
+        <w:ind w:left="1068" w:hanging="360"/>
+      </w:pPr>
+      <w:rPr>
+        <w:rFonts w:hint="default"/>
+      </w:rPr>
+    </w:lvl>
+    <w:lvl w:ilvl="1" w:tplc="04070019" w:tentative="1">
+      <w:start w:val="1"/>
+      <w:numFmt w:val="lowerLetter"/>
+      <w:lvlText w:val="%2."/>
+      <w:lvlJc w:val="left"/>
+      <w:pPr>
+        <w:ind w:left="1788" w:hanging="360"/>
+      </w:pPr>
+    </w:lvl>
+    <w:lvl w:ilvl="2" w:tplc="0407001B" w:tentative="1">
+      <w:start w:val="1"/>
+      <w:numFmt w:val="lowerRoman"/>
+      <w:lvlText w:val="%3."/>
+      <w:lvlJc w:val="right"/>
+      <w:pPr>
+        <w:ind w:left="2508" w:hanging="180"/>
+      </w:pPr>
+    </w:lvl>
+    <w:lvl w:ilvl="3" w:tplc="0407000F" w:tentative="1">
+      <w:start w:val="1"/>
+      <w:numFmt w:val="decimal"/>
+      <w:lvlText w:val="%4."/>
+      <w:lvlJc w:val="left"/>
+      <w:pPr>
+        <w:ind w:left="3228" w:hanging="360"/>
+      </w:pPr>
+    </w:lvl>
+    <w:lvl w:ilvl="4" w:tplc="04070019" w:tentative="1">
+      <w:start w:val="1"/>
+      <w:numFmt w:val="lowerLetter"/>
+      <w:lvlText w:val="%5."/>
+      <w:lvlJc w:val="left"/>
+      <w:pPr>
+        <w:ind w:left="3948" w:hanging="360"/>
+      </w:pPr>
+    </w:lvl>
+    <w:lvl w:ilvl="5" w:tplc="0407001B" w:tentative="1">
+      <w:start w:val="1"/>
+      <w:numFmt w:val="lowerRoman"/>
+      <w:lvlText w:val="%6."/>
+      <w:lvlJc w:val="right"/>
+      <w:pPr>
+        <w:ind w:left="4668" w:hanging="180"/>
+      </w:pPr>
+    </w:lvl>
+    <w:lvl w:ilvl="6" w:tplc="0407000F" w:tentative="1">
+      <w:start w:val="1"/>
+      <w:numFmt w:val="decimal"/>
+      <w:lvlText w:val="%7."/>
+      <w:lvlJc w:val="left"/>
+      <w:pPr>
+        <w:ind w:left="5388" w:hanging="360"/>
+      </w:pPr>
+    </w:lvl>
+    <w:lvl w:ilvl="7" w:tplc="04070019" w:tentative="1">
+      <w:start w:val="1"/>
+      <w:numFmt w:val="lowerLetter"/>
+      <w:lvlText w:val="%8."/>
+      <w:lvlJc w:val="left"/>
+      <w:pPr>
+        <w:ind w:left="6108" w:hanging="360"/>
+      </w:pPr>
+    </w:lvl>
+    <w:lvl w:ilvl="8" w:tplc="0407001B" w:tentative="1">
+      <w:start w:val="1"/>
+      <w:numFmt w:val="lowerRoman"/>
+      <w:lvlText w:val="%9."/>
+      <w:lvlJc w:val="right"/>
+      <w:pPr>
+        <w:ind w:left="6828" w:hanging="180"/>
+      </w:pPr>
+    </w:lvl>
+  </w:abstractNum>
+  <w:abstractNum w:abstractNumId="16" w15:restartNumberingAfterBreak="0">
     <w:nsid w:val="35757FC3"/>
     <w:multiLevelType w:val="hybridMultilevel"/>
     <w:tmpl w:val="CDF6CE3E"/>
@@ -25082,7 +26028,7 @@
       </w:pPr>
     </w:lvl>
   </w:abstractNum>
-  <w:abstractNum w:abstractNumId="14" w15:restartNumberingAfterBreak="0">
+  <w:abstractNum w:abstractNumId="17" w15:restartNumberingAfterBreak="0">
     <w:nsid w:val="3C710E3B"/>
     <w:multiLevelType w:val="hybridMultilevel"/>
     <w:tmpl w:val="CDF6CE3E"/>
@@ -25171,7 +26117,7 @@
       </w:pPr>
     </w:lvl>
   </w:abstractNum>
-  <w:abstractNum w:abstractNumId="15" w15:restartNumberingAfterBreak="0">
+  <w:abstractNum w:abstractNumId="18" w15:restartNumberingAfterBreak="0">
     <w:nsid w:val="3C931576"/>
     <w:multiLevelType w:val="hybridMultilevel"/>
     <w:tmpl w:val="346207DE"/>
@@ -25260,7 +26206,7 @@
       </w:pPr>
     </w:lvl>
   </w:abstractNum>
-  <w:abstractNum w:abstractNumId="16" w15:restartNumberingAfterBreak="0">
+  <w:abstractNum w:abstractNumId="19" w15:restartNumberingAfterBreak="0">
     <w:nsid w:val="3E4A5997"/>
     <w:multiLevelType w:val="hybridMultilevel"/>
     <w:tmpl w:val="6AC8EBAC"/>
@@ -25349,7 +26295,7 @@
       </w:pPr>
     </w:lvl>
   </w:abstractNum>
-  <w:abstractNum w:abstractNumId="17" w15:restartNumberingAfterBreak="0">
+  <w:abstractNum w:abstractNumId="20" w15:restartNumberingAfterBreak="0">
     <w:nsid w:val="401A6DB1"/>
     <w:multiLevelType w:val="hybridMultilevel"/>
     <w:tmpl w:val="09B6C65C"/>
@@ -25438,7 +26384,7 @@
       </w:pPr>
     </w:lvl>
   </w:abstractNum>
-  <w:abstractNum w:abstractNumId="18" w15:restartNumberingAfterBreak="0">
+  <w:abstractNum w:abstractNumId="21" w15:restartNumberingAfterBreak="0">
     <w:nsid w:val="41731690"/>
     <w:multiLevelType w:val="hybridMultilevel"/>
     <w:tmpl w:val="49DA8C50"/>
@@ -25527,7 +26473,7 @@
       </w:pPr>
     </w:lvl>
   </w:abstractNum>
-  <w:abstractNum w:abstractNumId="19" w15:restartNumberingAfterBreak="0">
+  <w:abstractNum w:abstractNumId="22" w15:restartNumberingAfterBreak="0">
     <w:nsid w:val="451449E5"/>
     <w:multiLevelType w:val="hybridMultilevel"/>
     <w:tmpl w:val="DBFAC4FE"/>
@@ -25616,7 +26562,96 @@
       </w:pPr>
     </w:lvl>
   </w:abstractNum>
-  <w:abstractNum w:abstractNumId="20" w15:restartNumberingAfterBreak="0">
+  <w:abstractNum w:abstractNumId="23" w15:restartNumberingAfterBreak="0">
+    <w:nsid w:val="45B441C4"/>
+    <w:multiLevelType w:val="hybridMultilevel"/>
+    <w:tmpl w:val="A2BEE81A"/>
+    <w:lvl w:ilvl="0" w:tplc="F0243B62">
+      <w:start w:val="1"/>
+      <w:numFmt w:val="lowerLetter"/>
+      <w:lvlText w:val="%1)"/>
+      <w:lvlJc w:val="left"/>
+      <w:pPr>
+        <w:ind w:left="1068" w:hanging="360"/>
+      </w:pPr>
+      <w:rPr>
+        <w:rFonts w:hint="default"/>
+      </w:rPr>
+    </w:lvl>
+    <w:lvl w:ilvl="1" w:tplc="04070019" w:tentative="1">
+      <w:start w:val="1"/>
+      <w:numFmt w:val="lowerLetter"/>
+      <w:lvlText w:val="%2."/>
+      <w:lvlJc w:val="left"/>
+      <w:pPr>
+        <w:ind w:left="1788" w:hanging="360"/>
+      </w:pPr>
+    </w:lvl>
+    <w:lvl w:ilvl="2" w:tplc="0407001B" w:tentative="1">
+      <w:start w:val="1"/>
+      <w:numFmt w:val="lowerRoman"/>
+      <w:lvlText w:val="%3."/>
+      <w:lvlJc w:val="right"/>
+      <w:pPr>
+        <w:ind w:left="2508" w:hanging="180"/>
+      </w:pPr>
+    </w:lvl>
+    <w:lvl w:ilvl="3" w:tplc="0407000F" w:tentative="1">
+      <w:start w:val="1"/>
+      <w:numFmt w:val="decimal"/>
+      <w:lvlText w:val="%4."/>
+      <w:lvlJc w:val="left"/>
+      <w:pPr>
+        <w:ind w:left="3228" w:hanging="360"/>
+      </w:pPr>
+    </w:lvl>
+    <w:lvl w:ilvl="4" w:tplc="04070019" w:tentative="1">
+      <w:start w:val="1"/>
+      <w:numFmt w:val="lowerLetter"/>
+      <w:lvlText w:val="%5."/>
+      <w:lvlJc w:val="left"/>
+      <w:pPr>
+        <w:ind w:left="3948" w:hanging="360"/>
+      </w:pPr>
+    </w:lvl>
+    <w:lvl w:ilvl="5" w:tplc="0407001B" w:tentative="1">
+      <w:start w:val="1"/>
+      <w:numFmt w:val="lowerRoman"/>
+      <w:lvlText w:val="%6."/>
+      <w:lvlJc w:val="right"/>
+      <w:pPr>
+        <w:ind w:left="4668" w:hanging="180"/>
+      </w:pPr>
+    </w:lvl>
+    <w:lvl w:ilvl="6" w:tplc="0407000F" w:tentative="1">
+      <w:start w:val="1"/>
+      <w:numFmt w:val="decimal"/>
+      <w:lvlText w:val="%7."/>
+      <w:lvlJc w:val="left"/>
+      <w:pPr>
+        <w:ind w:left="5388" w:hanging="360"/>
+      </w:pPr>
+    </w:lvl>
+    <w:lvl w:ilvl="7" w:tplc="04070019" w:tentative="1">
+      <w:start w:val="1"/>
+      <w:numFmt w:val="lowerLetter"/>
+      <w:lvlText w:val="%8."/>
+      <w:lvlJc w:val="left"/>
+      <w:pPr>
+        <w:ind w:left="6108" w:hanging="360"/>
+      </w:pPr>
+    </w:lvl>
+    <w:lvl w:ilvl="8" w:tplc="0407001B" w:tentative="1">
+      <w:start w:val="1"/>
+      <w:numFmt w:val="lowerRoman"/>
+      <w:lvlText w:val="%9."/>
+      <w:lvlJc w:val="right"/>
+      <w:pPr>
+        <w:ind w:left="6828" w:hanging="180"/>
+      </w:pPr>
+    </w:lvl>
+  </w:abstractNum>
+  <w:abstractNum w:abstractNumId="24" w15:restartNumberingAfterBreak="0">
     <w:nsid w:val="464C25D6"/>
     <w:multiLevelType w:val="hybridMultilevel"/>
     <w:tmpl w:val="15302C22"/>
@@ -25705,7 +26740,7 @@
       </w:pPr>
     </w:lvl>
   </w:abstractNum>
-  <w:abstractNum w:abstractNumId="21" w15:restartNumberingAfterBreak="0">
+  <w:abstractNum w:abstractNumId="25" w15:restartNumberingAfterBreak="0">
     <w:nsid w:val="46F849AF"/>
     <w:multiLevelType w:val="hybridMultilevel"/>
     <w:tmpl w:val="0FC201B0"/>
@@ -25794,7 +26829,7 @@
       </w:pPr>
     </w:lvl>
   </w:abstractNum>
-  <w:abstractNum w:abstractNumId="22" w15:restartNumberingAfterBreak="0">
+  <w:abstractNum w:abstractNumId="26" w15:restartNumberingAfterBreak="0">
     <w:nsid w:val="4C801C25"/>
     <w:multiLevelType w:val="hybridMultilevel"/>
     <w:tmpl w:val="B816A202"/>
@@ -25883,7 +26918,7 @@
       </w:pPr>
     </w:lvl>
   </w:abstractNum>
-  <w:abstractNum w:abstractNumId="23" w15:restartNumberingAfterBreak="0">
+  <w:abstractNum w:abstractNumId="27" w15:restartNumberingAfterBreak="0">
     <w:nsid w:val="4C855D13"/>
     <w:multiLevelType w:val="hybridMultilevel"/>
     <w:tmpl w:val="8E2A87B8"/>
@@ -25972,7 +27007,7 @@
       </w:pPr>
     </w:lvl>
   </w:abstractNum>
-  <w:abstractNum w:abstractNumId="24" w15:restartNumberingAfterBreak="0">
+  <w:abstractNum w:abstractNumId="28" w15:restartNumberingAfterBreak="0">
     <w:nsid w:val="4DA03E22"/>
     <w:multiLevelType w:val="hybridMultilevel"/>
     <w:tmpl w:val="647ED11A"/>
@@ -26061,7 +27096,7 @@
       </w:pPr>
     </w:lvl>
   </w:abstractNum>
-  <w:abstractNum w:abstractNumId="25" w15:restartNumberingAfterBreak="0">
+  <w:abstractNum w:abstractNumId="29" w15:restartNumberingAfterBreak="0">
     <w:nsid w:val="531A5820"/>
     <w:multiLevelType w:val="hybridMultilevel"/>
     <w:tmpl w:val="D1EE4218"/>
@@ -26150,7 +27185,7 @@
       </w:pPr>
     </w:lvl>
   </w:abstractNum>
-  <w:abstractNum w:abstractNumId="26" w15:restartNumberingAfterBreak="0">
+  <w:abstractNum w:abstractNumId="30" w15:restartNumberingAfterBreak="0">
     <w:nsid w:val="53F470E1"/>
     <w:multiLevelType w:val="hybridMultilevel"/>
     <w:tmpl w:val="68863AB0"/>
@@ -26263,7 +27298,7 @@
       </w:rPr>
     </w:lvl>
   </w:abstractNum>
-  <w:abstractNum w:abstractNumId="27" w15:restartNumberingAfterBreak="0">
+  <w:abstractNum w:abstractNumId="31" w15:restartNumberingAfterBreak="0">
     <w:nsid w:val="571C0B0E"/>
     <w:multiLevelType w:val="hybridMultilevel"/>
     <w:tmpl w:val="34F4ED84"/>
@@ -26352,7 +27387,7 @@
       </w:pPr>
     </w:lvl>
   </w:abstractNum>
-  <w:abstractNum w:abstractNumId="28" w15:restartNumberingAfterBreak="0">
+  <w:abstractNum w:abstractNumId="32" w15:restartNumberingAfterBreak="0">
     <w:nsid w:val="5B412474"/>
     <w:multiLevelType w:val="hybridMultilevel"/>
     <w:tmpl w:val="AD88AAF6"/>
@@ -26441,7 +27476,7 @@
       </w:pPr>
     </w:lvl>
   </w:abstractNum>
-  <w:abstractNum w:abstractNumId="29" w15:restartNumberingAfterBreak="0">
+  <w:abstractNum w:abstractNumId="33" w15:restartNumberingAfterBreak="0">
     <w:nsid w:val="5C6C6834"/>
     <w:multiLevelType w:val="hybridMultilevel"/>
     <w:tmpl w:val="D58E689A"/>
@@ -26530,7 +27565,7 @@
       </w:pPr>
     </w:lvl>
   </w:abstractNum>
-  <w:abstractNum w:abstractNumId="30" w15:restartNumberingAfterBreak="0">
+  <w:abstractNum w:abstractNumId="34" w15:restartNumberingAfterBreak="0">
     <w:nsid w:val="5CF56E92"/>
     <w:multiLevelType w:val="hybridMultilevel"/>
     <w:tmpl w:val="726E6B32"/>
@@ -26619,7 +27654,7 @@
       </w:pPr>
     </w:lvl>
   </w:abstractNum>
-  <w:abstractNum w:abstractNumId="31" w15:restartNumberingAfterBreak="0">
+  <w:abstractNum w:abstractNumId="35" w15:restartNumberingAfterBreak="0">
     <w:nsid w:val="61136B9A"/>
     <w:multiLevelType w:val="hybridMultilevel"/>
     <w:tmpl w:val="5698A018"/>
@@ -26708,7 +27743,7 @@
       </w:pPr>
     </w:lvl>
   </w:abstractNum>
-  <w:abstractNum w:abstractNumId="32" w15:restartNumberingAfterBreak="0">
+  <w:abstractNum w:abstractNumId="36" w15:restartNumberingAfterBreak="0">
     <w:nsid w:val="658A374A"/>
     <w:multiLevelType w:val="hybridMultilevel"/>
     <w:tmpl w:val="D966A7F2"/>
@@ -26797,7 +27832,7 @@
       </w:pPr>
     </w:lvl>
   </w:abstractNum>
-  <w:abstractNum w:abstractNumId="33" w15:restartNumberingAfterBreak="0">
+  <w:abstractNum w:abstractNumId="37" w15:restartNumberingAfterBreak="0">
     <w:nsid w:val="6B5C0735"/>
     <w:multiLevelType w:val="hybridMultilevel"/>
     <w:tmpl w:val="647ED11A"/>
@@ -26886,7 +27921,7 @@
       </w:pPr>
     </w:lvl>
   </w:abstractNum>
-  <w:abstractNum w:abstractNumId="34" w15:restartNumberingAfterBreak="0">
+  <w:abstractNum w:abstractNumId="38" w15:restartNumberingAfterBreak="0">
     <w:nsid w:val="6C333CD4"/>
     <w:multiLevelType w:val="hybridMultilevel"/>
     <w:tmpl w:val="A5902AA0"/>
@@ -26975,7 +28010,7 @@
       </w:pPr>
     </w:lvl>
   </w:abstractNum>
-  <w:abstractNum w:abstractNumId="35" w15:restartNumberingAfterBreak="0">
+  <w:abstractNum w:abstractNumId="39" w15:restartNumberingAfterBreak="0">
     <w:nsid w:val="6EA87C4D"/>
     <w:multiLevelType w:val="hybridMultilevel"/>
     <w:tmpl w:val="BF7C9F5C"/>
@@ -27064,7 +28099,7 @@
       </w:pPr>
     </w:lvl>
   </w:abstractNum>
-  <w:abstractNum w:abstractNumId="36" w15:restartNumberingAfterBreak="0">
+  <w:abstractNum w:abstractNumId="40" w15:restartNumberingAfterBreak="0">
     <w:nsid w:val="76155F51"/>
     <w:multiLevelType w:val="hybridMultilevel"/>
     <w:tmpl w:val="FD9CCCA2"/>
@@ -27153,7 +28188,96 @@
       </w:pPr>
     </w:lvl>
   </w:abstractNum>
-  <w:abstractNum w:abstractNumId="37" w15:restartNumberingAfterBreak="0">
+  <w:abstractNum w:abstractNumId="41" w15:restartNumberingAfterBreak="0">
+    <w:nsid w:val="765A2AAF"/>
+    <w:multiLevelType w:val="hybridMultilevel"/>
+    <w:tmpl w:val="0B4E277C"/>
+    <w:lvl w:ilvl="0" w:tplc="20861F1E">
+      <w:start w:val="1"/>
+      <w:numFmt w:val="lowerLetter"/>
+      <w:lvlText w:val="%1)"/>
+      <w:lvlJc w:val="left"/>
+      <w:pPr>
+        <w:ind w:left="1068" w:hanging="360"/>
+      </w:pPr>
+      <w:rPr>
+        <w:rFonts w:hint="default"/>
+      </w:rPr>
+    </w:lvl>
+    <w:lvl w:ilvl="1" w:tplc="04070019" w:tentative="1">
+      <w:start w:val="1"/>
+      <w:numFmt w:val="lowerLetter"/>
+      <w:lvlText w:val="%2."/>
+      <w:lvlJc w:val="left"/>
+      <w:pPr>
+        <w:ind w:left="1788" w:hanging="360"/>
+      </w:pPr>
+    </w:lvl>
+    <w:lvl w:ilvl="2" w:tplc="0407001B" w:tentative="1">
+      <w:start w:val="1"/>
+      <w:numFmt w:val="lowerRoman"/>
+      <w:lvlText w:val="%3."/>
+      <w:lvlJc w:val="right"/>
+      <w:pPr>
+        <w:ind w:left="2508" w:hanging="180"/>
+      </w:pPr>
+    </w:lvl>
+    <w:lvl w:ilvl="3" w:tplc="0407000F" w:tentative="1">
+      <w:start w:val="1"/>
+      <w:numFmt w:val="decimal"/>
+      <w:lvlText w:val="%4."/>
+      <w:lvlJc w:val="left"/>
+      <w:pPr>
+        <w:ind w:left="3228" w:hanging="360"/>
+      </w:pPr>
+    </w:lvl>
+    <w:lvl w:ilvl="4" w:tplc="04070019" w:tentative="1">
+      <w:start w:val="1"/>
+      <w:numFmt w:val="lowerLetter"/>
+      <w:lvlText w:val="%5."/>
+      <w:lvlJc w:val="left"/>
+      <w:pPr>
+        <w:ind w:left="3948" w:hanging="360"/>
+      </w:pPr>
+    </w:lvl>
+    <w:lvl w:ilvl="5" w:tplc="0407001B" w:tentative="1">
+      <w:start w:val="1"/>
+      <w:numFmt w:val="lowerRoman"/>
+      <w:lvlText w:val="%6."/>
+      <w:lvlJc w:val="right"/>
+      <w:pPr>
+        <w:ind w:left="4668" w:hanging="180"/>
+      </w:pPr>
+    </w:lvl>
+    <w:lvl w:ilvl="6" w:tplc="0407000F" w:tentative="1">
+      <w:start w:val="1"/>
+      <w:numFmt w:val="decimal"/>
+      <w:lvlText w:val="%7."/>
+      <w:lvlJc w:val="left"/>
+      <w:pPr>
+        <w:ind w:left="5388" w:hanging="360"/>
+      </w:pPr>
+    </w:lvl>
+    <w:lvl w:ilvl="7" w:tplc="04070019" w:tentative="1">
+      <w:start w:val="1"/>
+      <w:numFmt w:val="lowerLetter"/>
+      <w:lvlText w:val="%8."/>
+      <w:lvlJc w:val="left"/>
+      <w:pPr>
+        <w:ind w:left="6108" w:hanging="360"/>
+      </w:pPr>
+    </w:lvl>
+    <w:lvl w:ilvl="8" w:tplc="0407001B" w:tentative="1">
+      <w:start w:val="1"/>
+      <w:numFmt w:val="lowerRoman"/>
+      <w:lvlText w:val="%9."/>
+      <w:lvlJc w:val="right"/>
+      <w:pPr>
+        <w:ind w:left="6828" w:hanging="180"/>
+      </w:pPr>
+    </w:lvl>
+  </w:abstractNum>
+  <w:abstractNum w:abstractNumId="42" w15:restartNumberingAfterBreak="0">
     <w:nsid w:val="795F13B3"/>
     <w:multiLevelType w:val="hybridMultilevel"/>
     <w:tmpl w:val="079C3E6E"/>
@@ -27242,7 +28366,7 @@
       </w:pPr>
     </w:lvl>
   </w:abstractNum>
-  <w:abstractNum w:abstractNumId="38" w15:restartNumberingAfterBreak="0">
+  <w:abstractNum w:abstractNumId="43" w15:restartNumberingAfterBreak="0">
     <w:nsid w:val="7A393BC8"/>
     <w:multiLevelType w:val="hybridMultilevel"/>
     <w:tmpl w:val="D7C677D0"/>
@@ -27331,7 +28455,7 @@
       </w:pPr>
     </w:lvl>
   </w:abstractNum>
-  <w:abstractNum w:abstractNumId="39" w15:restartNumberingAfterBreak="0">
+  <w:abstractNum w:abstractNumId="44" w15:restartNumberingAfterBreak="0">
     <w:nsid w:val="7A752513"/>
     <w:multiLevelType w:val="hybridMultilevel"/>
     <w:tmpl w:val="BEDA5432"/>
@@ -27421,82 +28545,82 @@
     </w:lvl>
   </w:abstractNum>
   <w:num w:numId="1">
-    <w:abstractNumId w:val="14"/>
+    <w:abstractNumId w:val="17"/>
   </w:num>
   <w:num w:numId="2">
     <w:abstractNumId w:val="7"/>
   </w:num>
   <w:num w:numId="3">
-    <w:abstractNumId w:val="28"/>
+    <w:abstractNumId w:val="32"/>
   </w:num>
   <w:num w:numId="4">
-    <w:abstractNumId w:val="27"/>
+    <w:abstractNumId w:val="31"/>
   </w:num>
   <w:num w:numId="5">
-    <w:abstractNumId w:val="17"/>
+    <w:abstractNumId w:val="20"/>
   </w:num>
   <w:num w:numId="6">
     <w:abstractNumId w:val="8"/>
   </w:num>
   <w:num w:numId="7">
+    <w:abstractNumId w:val="19"/>
+  </w:num>
+  <w:num w:numId="8">
+    <w:abstractNumId w:val="13"/>
+  </w:num>
+  <w:num w:numId="9">
+    <w:abstractNumId w:val="28"/>
+  </w:num>
+  <w:num w:numId="10">
     <w:abstractNumId w:val="16"/>
   </w:num>
-  <w:num w:numId="8">
+  <w:num w:numId="11">
+    <w:abstractNumId w:val="30"/>
+  </w:num>
+  <w:num w:numId="12">
     <w:abstractNumId w:val="12"/>
   </w:num>
-  <w:num w:numId="9">
-    <w:abstractNumId w:val="24"/>
-  </w:num>
-  <w:num w:numId="10">
-    <w:abstractNumId w:val="13"/>
-  </w:num>
-  <w:num w:numId="11">
-    <w:abstractNumId w:val="26"/>
-  </w:num>
-  <w:num w:numId="12">
-    <w:abstractNumId w:val="11"/>
-  </w:num>
   <w:num w:numId="13">
-    <w:abstractNumId w:val="19"/>
+    <w:abstractNumId w:val="22"/>
   </w:num>
   <w:num w:numId="14">
-    <w:abstractNumId w:val="21"/>
+    <w:abstractNumId w:val="25"/>
   </w:num>
   <w:num w:numId="15">
-    <w:abstractNumId w:val="23"/>
+    <w:abstractNumId w:val="27"/>
   </w:num>
   <w:num w:numId="16">
     <w:abstractNumId w:val="0"/>
   </w:num>
   <w:num w:numId="17">
-    <w:abstractNumId w:val="10"/>
+    <w:abstractNumId w:val="11"/>
   </w:num>
   <w:num w:numId="18">
-    <w:abstractNumId w:val="29"/>
+    <w:abstractNumId w:val="33"/>
   </w:num>
   <w:num w:numId="19">
     <w:abstractNumId w:val="4"/>
   </w:num>
   <w:num w:numId="20">
-    <w:abstractNumId w:val="37"/>
+    <w:abstractNumId w:val="42"/>
   </w:num>
   <w:num w:numId="21">
-    <w:abstractNumId w:val="33"/>
+    <w:abstractNumId w:val="37"/>
   </w:num>
   <w:num w:numId="22">
     <w:abstractNumId w:val="6"/>
   </w:num>
   <w:num w:numId="23">
-    <w:abstractNumId w:val="30"/>
+    <w:abstractNumId w:val="34"/>
   </w:num>
   <w:num w:numId="24">
     <w:abstractNumId w:val="2"/>
   </w:num>
   <w:num w:numId="25">
-    <w:abstractNumId w:val="38"/>
+    <w:abstractNumId w:val="43"/>
   </w:num>
   <w:num w:numId="26">
-    <w:abstractNumId w:val="35"/>
+    <w:abstractNumId w:val="39"/>
   </w:num>
   <w:num w:numId="27">
     <w:abstractNumId w:val="3"/>
@@ -27505,40 +28629,55 @@
     <w:abstractNumId w:val="1"/>
   </w:num>
   <w:num w:numId="29">
-    <w:abstractNumId w:val="39"/>
+    <w:abstractNumId w:val="44"/>
   </w:num>
   <w:num w:numId="30">
     <w:abstractNumId w:val="5"/>
   </w:num>
   <w:num w:numId="31">
-    <w:abstractNumId w:val="25"/>
+    <w:abstractNumId w:val="29"/>
   </w:num>
   <w:num w:numId="32">
-    <w:abstractNumId w:val="31"/>
+    <w:abstractNumId w:val="35"/>
   </w:num>
   <w:num w:numId="33">
-    <w:abstractNumId w:val="18"/>
+    <w:abstractNumId w:val="21"/>
   </w:num>
   <w:num w:numId="34">
     <w:abstractNumId w:val="9"/>
   </w:num>
   <w:num w:numId="35">
-    <w:abstractNumId w:val="22"/>
+    <w:abstractNumId w:val="26"/>
   </w:num>
   <w:num w:numId="36">
+    <w:abstractNumId w:val="18"/>
+  </w:num>
+  <w:num w:numId="37">
+    <w:abstractNumId w:val="38"/>
+  </w:num>
+  <w:num w:numId="38">
+    <w:abstractNumId w:val="24"/>
+  </w:num>
+  <w:num w:numId="39">
+    <w:abstractNumId w:val="36"/>
+  </w:num>
+  <w:num w:numId="40">
+    <w:abstractNumId w:val="40"/>
+  </w:num>
+  <w:num w:numId="41">
+    <w:abstractNumId w:val="10"/>
+  </w:num>
+  <w:num w:numId="42">
+    <w:abstractNumId w:val="41"/>
+  </w:num>
+  <w:num w:numId="43">
+    <w:abstractNumId w:val="23"/>
+  </w:num>
+  <w:num w:numId="44">
     <w:abstractNumId w:val="15"/>
   </w:num>
-  <w:num w:numId="37">
-    <w:abstractNumId w:val="34"/>
-  </w:num>
-  <w:num w:numId="38">
-    <w:abstractNumId w:val="20"/>
-  </w:num>
-  <w:num w:numId="39">
-    <w:abstractNumId w:val="32"/>
-  </w:num>
-  <w:num w:numId="40">
-    <w:abstractNumId w:val="36"/>
+  <w:num w:numId="45">
+    <w:abstractNumId w:val="14"/>
   </w:num>
 </w:numbering>
 </file>
@@ -27940,6 +29079,7 @@
   <w:style w:type="character" w:default="1" w:styleId="Absatz-Standardschriftart">
     <w:name w:val="Default Paragraph Font"/>
     <w:uiPriority w:val="1"/>
+    <w:semiHidden/>
     <w:unhideWhenUsed/>
   </w:style>
   <w:style w:type="table" w:default="1" w:styleId="NormaleTabelle">
@@ -28346,7 +29486,7 @@
 </file>
 
 <file path=customXml/itemProps1.xml><?xml version="1.0" encoding="utf-8"?>
-<ds:datastoreItem xmlns:ds="http://schemas.openxmlformats.org/officeDocument/2006/customXml" ds:itemID="{9BD0C1CD-F436-4B90-9E99-A67DBB9C5071}">
+<ds:datastoreItem xmlns:ds="http://schemas.openxmlformats.org/officeDocument/2006/customXml" ds:itemID="{10136EE0-E6EE-4ABA-A4A9-993F8E3C0603}">
   <ds:schemaRefs>
     <ds:schemaRef ds:uri="http://schemas.openxmlformats.org/officeDocument/2006/bibliography"/>
   </ds:schemaRefs>

</xml_diff>

<commit_message>
Add solutions to tutorial 9
</commit_message>
<xml_diff>
--- a/Uebungszettel_WS18.docx
+++ b/Uebungszettel_WS18.docx
@@ -19000,16 +19000,7 @@
           <w:sz w:val="24"/>
           <w:szCs w:val="24"/>
         </w:rPr>
-        <w:t>/Memory-Zellen, P/M-Zellen). Die CM-1 war vorwiegend zur Lösung von Problemen aus dem Bereich der KI konzipiert. Das Ziel war es, einen Rechner zu entwerfen, der das alltägliche, logisc</w:t>
-      </w:r>
-      <w:bookmarkStart w:id="0" w:name="_GoBack"/>
-      <w:bookmarkEnd w:id="0"/>
-      <w:r>
-        <w:rPr>
-          <w:sz w:val="24"/>
-          <w:szCs w:val="24"/>
-        </w:rPr>
-        <w:t>he Denken simulieren sollte, um grundlegende Funktionen des menschlichen Gehirns zu verstehen.</w:t>
+        <w:t>/Memory-Zellen, P/M-Zellen). Die CM-1 war vorwiegend zur Lösung von Problemen aus dem Bereich der KI konzipiert. Das Ziel war es, einen Rechner zu entwerfen, der das alltägliche, logische Denken simulieren sollte, um grundlegende Funktionen des menschlichen Gehirns zu verstehen.</w:t>
       </w:r>
     </w:p>
     <w:p>
@@ -23252,27 +23243,258 @@
     </w:p>
     <w:p>
       <w:pPr>
+        <w:pStyle w:val="Listenabsatz"/>
+        <w:numPr>
+          <w:ilvl w:val="0"/>
+          <w:numId w:val="46"/>
+        </w:numPr>
+        <w:jc w:val="both"/>
+        <w:rPr>
+          <w:sz w:val="24"/>
+          <w:szCs w:val="24"/>
+        </w:rPr>
+      </w:pPr>
+      <w:r>
+        <w:rPr>
+          <w:sz w:val="24"/>
+          <w:szCs w:val="24"/>
+        </w:rPr>
+        <w:br/>
+      </w:r>
+      <w:r>
+        <w:rPr>
+          <w:sz w:val="24"/>
+          <w:szCs w:val="24"/>
+        </w:rPr>
+        <w:pict>
+          <v:shape id="_x0000_i1036" type="#_x0000_t75" style="width:292.5pt;height:133.5pt">
+            <v:imagedata r:id="rId22" o:title="Feldrechner_Vektorrechner_1a"/>
+          </v:shape>
+        </w:pict>
+      </w:r>
+      <w:r>
+        <w:rPr>
+          <w:sz w:val="24"/>
+          <w:szCs w:val="24"/>
+        </w:rPr>
+        <w:br/>
+      </w:r>
+      <w:r>
+        <w:rPr>
+          <w:sz w:val="24"/>
+          <w:szCs w:val="24"/>
+        </w:rPr>
+        <w:t>Der grundlegende Unterschied dieser beiden Ansätze ist, dass Feldrechner aus n Rechenelementen (oder Verarbeitungseinheiten) bestehen, die alle auf dem gleichen Instruktionsstrom arbeiten, aber natürlich auf verschiedenen Daten.</w:t>
+      </w:r>
+      <w:r>
+        <w:rPr>
+          <w:sz w:val="24"/>
+          <w:szCs w:val="24"/>
+        </w:rPr>
+        <w:br/>
+        <w:t>Im Gegensatz dazu berechnet der klassische Vektorrechner Probleme nach dem Pipeline-Prinzip. Dieses Prinzip der Fließbandverarbeitung ist immer dann anwendbar, wenn komplexe Operationen aus mehreren aufteilbaren Rechenschritten bestehen. Zusätzlich können verschiedene Funktionseinheiten (</w:t>
+      </w:r>
+      <w:proofErr w:type="spellStart"/>
+      <w:r>
+        <w:rPr>
+          <w:sz w:val="24"/>
+          <w:szCs w:val="24"/>
+        </w:rPr>
+        <w:t>Addierer</w:t>
+      </w:r>
+      <w:proofErr w:type="spellEnd"/>
+      <w:r>
+        <w:rPr>
+          <w:sz w:val="24"/>
+          <w:szCs w:val="24"/>
+        </w:rPr>
+        <w:t xml:space="preserve">, </w:t>
+      </w:r>
+      <w:proofErr w:type="spellStart"/>
+      <w:r>
+        <w:rPr>
+          <w:sz w:val="24"/>
+          <w:szCs w:val="24"/>
+        </w:rPr>
+        <w:t>Multiplizierer</w:t>
+      </w:r>
+      <w:proofErr w:type="spellEnd"/>
+      <w:r>
+        <w:rPr>
+          <w:sz w:val="24"/>
+          <w:szCs w:val="24"/>
+        </w:rPr>
+        <w:t>, …) aneinandergereiht („</w:t>
+      </w:r>
+      <w:proofErr w:type="spellStart"/>
+      <w:r>
+        <w:rPr>
+          <w:sz w:val="24"/>
+          <w:szCs w:val="24"/>
+        </w:rPr>
+        <w:t>chaining</w:t>
+      </w:r>
+      <w:proofErr w:type="spellEnd"/>
+      <w:r>
+        <w:rPr>
+          <w:sz w:val="24"/>
+          <w:szCs w:val="24"/>
+        </w:rPr>
+        <w:t>“) werden, um auf einem Datenstrom zu arbeiten.</w:t>
+      </w:r>
+    </w:p>
+    <w:p>
+      <w:pPr>
+        <w:pStyle w:val="Listenabsatz"/>
+        <w:numPr>
+          <w:ilvl w:val="0"/>
+          <w:numId w:val="46"/>
+        </w:numPr>
+        <w:jc w:val="both"/>
+        <w:rPr>
+          <w:sz w:val="24"/>
+          <w:szCs w:val="24"/>
+        </w:rPr>
+      </w:pPr>
+      <w:r>
+        <w:rPr>
+          <w:sz w:val="24"/>
+          <w:szCs w:val="24"/>
+        </w:rPr>
+        <w:t xml:space="preserve">Die Verarbeitung eines Vektors erfolgt nach dem </w:t>
+      </w:r>
+      <w:proofErr w:type="spellStart"/>
+      <w:r>
+        <w:rPr>
+          <w:sz w:val="24"/>
+          <w:szCs w:val="24"/>
+        </w:rPr>
+        <w:t>Pipelining</w:t>
+      </w:r>
+      <w:proofErr w:type="spellEnd"/>
+      <w:r>
+        <w:rPr>
+          <w:sz w:val="24"/>
+          <w:szCs w:val="24"/>
+        </w:rPr>
+        <w:t>-Verfahren. Dafür wird die Operation in möglichst gleichlange Teiloperationen zerlegt, die dann wie in einer Pipeline zeitsequentiell hintereinander in den verschiedenen Stufen bearbeitet werden. Die Ausführung der verschiedenen Teiloperationen überlappen sich dabei für die einzelnen Vektorelemente. Der Gewinn einer Pipelineverarbeitung gegenüber der sequentiellen Verarbeitung ist für lange Vektoren gleich der Stufenzahl der Pipeline [</w:t>
+      </w:r>
+      <w:proofErr w:type="spellStart"/>
+      <w:proofErr w:type="gramStart"/>
+      <w:r>
+        <w:rPr>
+          <w:sz w:val="24"/>
+          <w:szCs w:val="24"/>
+        </w:rPr>
+        <w:t>Hockney,Jesshop</w:t>
+      </w:r>
+      <w:proofErr w:type="spellEnd"/>
+      <w:proofErr w:type="gramEnd"/>
+      <w:r>
+        <w:rPr>
+          <w:sz w:val="24"/>
+          <w:szCs w:val="24"/>
+        </w:rPr>
+        <w:t>].</w:t>
+      </w:r>
+    </w:p>
+    <w:p>
+      <w:pPr>
         <w:ind w:left="708"/>
-        <w:rPr>
-          <w:sz w:val="24"/>
-          <w:szCs w:val="24"/>
-        </w:rPr>
-      </w:pPr>
-    </w:p>
-    <w:p>
-      <w:pPr>
-        <w:rPr>
-          <w:b/>
-          <w:sz w:val="24"/>
-          <w:szCs w:val="24"/>
-        </w:rPr>
-      </w:pPr>
-      <w:r>
-        <w:rPr>
-          <w:b/>
-          <w:sz w:val="24"/>
-          <w:szCs w:val="24"/>
-        </w:rPr>
+        <w:jc w:val="center"/>
+        <w:rPr>
+          <w:sz w:val="24"/>
+          <w:szCs w:val="24"/>
+        </w:rPr>
+      </w:pPr>
+      <w:r>
+        <w:rPr>
+          <w:noProof/>
+          <w:lang w:eastAsia="de-DE"/>
+        </w:rPr>
+        <w:drawing>
+          <wp:inline distT="0" distB="0" distL="0" distR="0">
+            <wp:extent cx="3956380" cy="1533525"/>
+            <wp:effectExtent l="0" t="0" r="6350" b="0"/>
+            <wp:docPr id="6" name="Grafik 6" descr="https://upload.wikimedia.org/wikipedia/commons/6/6f/Befehlspipeline.PNG"/>
+            <wp:cNvGraphicFramePr>
+              <a:graphicFrameLocks xmlns:a="http://schemas.openxmlformats.org/drawingml/2006/main" noChangeAspect="1"/>
+            </wp:cNvGraphicFramePr>
+            <a:graphic xmlns:a="http://schemas.openxmlformats.org/drawingml/2006/main">
+              <a:graphicData uri="http://schemas.openxmlformats.org/drawingml/2006/picture">
+                <pic:pic xmlns:pic="http://schemas.openxmlformats.org/drawingml/2006/picture">
+                  <pic:nvPicPr>
+                    <pic:cNvPr id="0" name="Picture 14" descr="https://upload.wikimedia.org/wikipedia/commons/6/6f/Befehlspipeline.PNG"/>
+                    <pic:cNvPicPr>
+                      <a:picLocks noChangeAspect="1" noChangeArrowheads="1"/>
+                    </pic:cNvPicPr>
+                  </pic:nvPicPr>
+                  <pic:blipFill>
+                    <a:blip r:embed="rId23">
+                      <a:extLst>
+                        <a:ext uri="{28A0092B-C50C-407E-A947-70E740481C1C}">
+                          <a14:useLocalDpi xmlns:a14="http://schemas.microsoft.com/office/drawing/2010/main" val="0"/>
+                        </a:ext>
+                      </a:extLst>
+                    </a:blip>
+                    <a:srcRect/>
+                    <a:stretch>
+                      <a:fillRect/>
+                    </a:stretch>
+                  </pic:blipFill>
+                  <pic:spPr bwMode="auto">
+                    <a:xfrm>
+                      <a:off x="0" y="0"/>
+                      <a:ext cx="4029089" cy="1561708"/>
+                    </a:xfrm>
+                    <a:prstGeom prst="rect">
+                      <a:avLst/>
+                    </a:prstGeom>
+                    <a:noFill/>
+                    <a:ln>
+                      <a:noFill/>
+                    </a:ln>
+                  </pic:spPr>
+                </pic:pic>
+              </a:graphicData>
+            </a:graphic>
+          </wp:inline>
+        </w:drawing>
+      </w:r>
+    </w:p>
+    <w:p>
+      <w:pPr>
+        <w:ind w:left="708"/>
+        <w:jc w:val="center"/>
+        <w:rPr>
+          <w:sz w:val="24"/>
+          <w:szCs w:val="24"/>
+        </w:rPr>
+      </w:pPr>
+      <w:r>
+        <w:rPr>
+          <w:i/>
+          <w:sz w:val="16"/>
+          <w:szCs w:val="16"/>
+        </w:rPr>
+        <w:t>[Von Frank Jacobsen - http://de.wikipedia.org/wiki/Datei:Befehlspipeline.PNG, CC BY 3.0, https://commons.wikimedia.org/w/index.php?curid=20551519]</w:t>
+      </w:r>
+    </w:p>
+    <w:p>
+      <w:pPr>
+        <w:rPr>
+          <w:b/>
+          <w:sz w:val="24"/>
+          <w:szCs w:val="24"/>
+        </w:rPr>
+      </w:pPr>
+      <w:r>
+        <w:rPr>
+          <w:b/>
+          <w:sz w:val="24"/>
+          <w:szCs w:val="24"/>
+        </w:rPr>
+        <w:lastRenderedPageBreak/>
         <w:t>Aufgabe 2</w:t>
       </w:r>
       <w:r>
@@ -23286,12 +23508,380 @@
     </w:p>
     <w:p>
       <w:pPr>
-        <w:ind w:left="708"/>
-        <w:rPr>
-          <w:sz w:val="24"/>
-          <w:szCs w:val="24"/>
-        </w:rPr>
-      </w:pPr>
+        <w:pStyle w:val="Listenabsatz"/>
+        <w:numPr>
+          <w:ilvl w:val="0"/>
+          <w:numId w:val="47"/>
+        </w:numPr>
+        <w:rPr>
+          <w:rFonts w:ascii="Courier New" w:hAnsi="Courier New" w:cs="Courier New"/>
+          <w:sz w:val="24"/>
+          <w:szCs w:val="24"/>
+        </w:rPr>
+      </w:pPr>
+      <w:r>
+        <w:rPr>
+          <w:rFonts w:ascii="Courier New" w:hAnsi="Courier New" w:cs="Courier New"/>
+          <w:sz w:val="24"/>
+          <w:szCs w:val="24"/>
+        </w:rPr>
+        <w:t>LV</w:t>
+      </w:r>
+      <w:r>
+        <w:rPr>
+          <w:rFonts w:ascii="Courier New" w:hAnsi="Courier New" w:cs="Courier New"/>
+          <w:sz w:val="24"/>
+          <w:szCs w:val="24"/>
+        </w:rPr>
+        <w:tab/>
+      </w:r>
+      <w:r>
+        <w:rPr>
+          <w:rFonts w:ascii="Courier New" w:hAnsi="Courier New" w:cs="Courier New"/>
+          <w:sz w:val="24"/>
+          <w:szCs w:val="24"/>
+        </w:rPr>
+        <w:tab/>
+        <w:t>V1, RX;</w:t>
+      </w:r>
+      <w:r>
+        <w:rPr>
+          <w:rFonts w:ascii="Courier New" w:hAnsi="Courier New" w:cs="Courier New"/>
+          <w:sz w:val="24"/>
+          <w:szCs w:val="24"/>
+        </w:rPr>
+        <w:tab/>
+      </w:r>
+      <w:r>
+        <w:rPr>
+          <w:rFonts w:ascii="Courier New" w:hAnsi="Courier New" w:cs="Courier New"/>
+          <w:sz w:val="24"/>
+          <w:szCs w:val="24"/>
+        </w:rPr>
+        <w:tab/>
+        <w:t>Vektor X laden</w:t>
+      </w:r>
+      <w:r>
+        <w:rPr>
+          <w:rFonts w:ascii="Courier New" w:hAnsi="Courier New" w:cs="Courier New"/>
+          <w:sz w:val="24"/>
+          <w:szCs w:val="24"/>
+        </w:rPr>
+        <w:br/>
+        <w:t>LV</w:t>
+      </w:r>
+      <w:r>
+        <w:rPr>
+          <w:rFonts w:ascii="Courier New" w:hAnsi="Courier New" w:cs="Courier New"/>
+          <w:sz w:val="24"/>
+          <w:szCs w:val="24"/>
+        </w:rPr>
+        <w:tab/>
+      </w:r>
+      <w:r>
+        <w:rPr>
+          <w:rFonts w:ascii="Courier New" w:hAnsi="Courier New" w:cs="Courier New"/>
+          <w:sz w:val="24"/>
+          <w:szCs w:val="24"/>
+        </w:rPr>
+        <w:tab/>
+        <w:t>V2, RY;</w:t>
+      </w:r>
+      <w:r>
+        <w:rPr>
+          <w:rFonts w:ascii="Courier New" w:hAnsi="Courier New" w:cs="Courier New"/>
+          <w:sz w:val="24"/>
+          <w:szCs w:val="24"/>
+        </w:rPr>
+        <w:tab/>
+      </w:r>
+      <w:r>
+        <w:rPr>
+          <w:rFonts w:ascii="Courier New" w:hAnsi="Courier New" w:cs="Courier New"/>
+          <w:sz w:val="24"/>
+          <w:szCs w:val="24"/>
+        </w:rPr>
+        <w:tab/>
+        <w:t>Vektor Y laden</w:t>
+      </w:r>
+      <w:r>
+        <w:rPr>
+          <w:rFonts w:ascii="Courier New" w:hAnsi="Courier New" w:cs="Courier New"/>
+          <w:sz w:val="24"/>
+          <w:szCs w:val="24"/>
+        </w:rPr>
+        <w:br/>
+        <w:t>SUBV</w:t>
+      </w:r>
+      <w:r>
+        <w:rPr>
+          <w:rFonts w:ascii="Courier New" w:hAnsi="Courier New" w:cs="Courier New"/>
+          <w:sz w:val="24"/>
+          <w:szCs w:val="24"/>
+        </w:rPr>
+        <w:tab/>
+        <w:t>V3, V1, V2;</w:t>
+      </w:r>
+      <w:r>
+        <w:rPr>
+          <w:rFonts w:ascii="Courier New" w:hAnsi="Courier New" w:cs="Courier New"/>
+          <w:sz w:val="24"/>
+          <w:szCs w:val="24"/>
+        </w:rPr>
+        <w:tab/>
+        <w:t>Vektor Subtraktion</w:t>
+      </w:r>
+      <w:r>
+        <w:rPr>
+          <w:rFonts w:ascii="Courier New" w:hAnsi="Courier New" w:cs="Courier New"/>
+          <w:sz w:val="24"/>
+          <w:szCs w:val="24"/>
+        </w:rPr>
+        <w:br/>
+        <w:t>LD</w:t>
+      </w:r>
+      <w:r>
+        <w:rPr>
+          <w:rFonts w:ascii="Courier New" w:hAnsi="Courier New" w:cs="Courier New"/>
+          <w:sz w:val="24"/>
+          <w:szCs w:val="24"/>
+        </w:rPr>
+        <w:tab/>
+      </w:r>
+      <w:r>
+        <w:rPr>
+          <w:rFonts w:ascii="Courier New" w:hAnsi="Courier New" w:cs="Courier New"/>
+          <w:sz w:val="24"/>
+          <w:szCs w:val="24"/>
+        </w:rPr>
+        <w:tab/>
+        <w:t>F0, a(R0);</w:t>
+      </w:r>
+      <w:r>
+        <w:rPr>
+          <w:rFonts w:ascii="Courier New" w:hAnsi="Courier New" w:cs="Courier New"/>
+          <w:sz w:val="24"/>
+          <w:szCs w:val="24"/>
+        </w:rPr>
+        <w:tab/>
+        <w:t>Skalar a laden</w:t>
+      </w:r>
+      <w:r>
+        <w:rPr>
+          <w:rFonts w:ascii="Courier New" w:hAnsi="Courier New" w:cs="Courier New"/>
+          <w:sz w:val="24"/>
+          <w:szCs w:val="24"/>
+        </w:rPr>
+        <w:br/>
+        <w:t>DIVSV</w:t>
+      </w:r>
+      <w:r>
+        <w:rPr>
+          <w:rFonts w:ascii="Courier New" w:hAnsi="Courier New" w:cs="Courier New"/>
+          <w:sz w:val="24"/>
+          <w:szCs w:val="24"/>
+        </w:rPr>
+        <w:tab/>
+        <w:t>V4, F0, V3;</w:t>
+      </w:r>
+      <w:r>
+        <w:rPr>
+          <w:rFonts w:ascii="Courier New" w:hAnsi="Courier New" w:cs="Courier New"/>
+          <w:sz w:val="24"/>
+          <w:szCs w:val="24"/>
+        </w:rPr>
+        <w:tab/>
+        <w:t>Skalar-Vektor Division</w:t>
+      </w:r>
+      <w:r>
+        <w:rPr>
+          <w:rFonts w:ascii="Courier New" w:hAnsi="Courier New" w:cs="Courier New"/>
+          <w:sz w:val="24"/>
+          <w:szCs w:val="24"/>
+        </w:rPr>
+        <w:br/>
+        <w:t>SV</w:t>
+      </w:r>
+      <w:r>
+        <w:rPr>
+          <w:rFonts w:ascii="Courier New" w:hAnsi="Courier New" w:cs="Courier New"/>
+          <w:sz w:val="24"/>
+          <w:szCs w:val="24"/>
+        </w:rPr>
+        <w:tab/>
+      </w:r>
+      <w:r>
+        <w:rPr>
+          <w:rFonts w:ascii="Courier New" w:hAnsi="Courier New" w:cs="Courier New"/>
+          <w:sz w:val="24"/>
+          <w:szCs w:val="24"/>
+        </w:rPr>
+        <w:tab/>
+        <w:t>RY, V4;</w:t>
+      </w:r>
+      <w:r>
+        <w:rPr>
+          <w:rFonts w:ascii="Courier New" w:hAnsi="Courier New" w:cs="Courier New"/>
+          <w:sz w:val="24"/>
+          <w:szCs w:val="24"/>
+        </w:rPr>
+        <w:tab/>
+      </w:r>
+      <w:r>
+        <w:rPr>
+          <w:rFonts w:ascii="Courier New" w:hAnsi="Courier New" w:cs="Courier New"/>
+          <w:sz w:val="24"/>
+          <w:szCs w:val="24"/>
+        </w:rPr>
+        <w:tab/>
+        <w:t>Resultat in Y speichern</w:t>
+      </w:r>
+    </w:p>
+    <w:p>
+      <w:pPr>
+        <w:pStyle w:val="Listenabsatz"/>
+        <w:numPr>
+          <w:ilvl w:val="0"/>
+          <w:numId w:val="47"/>
+        </w:numPr>
+        <w:rPr>
+          <w:sz w:val="24"/>
+          <w:szCs w:val="24"/>
+        </w:rPr>
+      </w:pPr>
+      <w:r>
+        <w:rPr>
+          <w:sz w:val="24"/>
+          <w:szCs w:val="24"/>
+        </w:rPr>
+        <w:t xml:space="preserve">Die </w:t>
+      </w:r>
+      <w:proofErr w:type="spellStart"/>
+      <w:r>
+        <w:rPr>
+          <w:sz w:val="24"/>
+          <w:szCs w:val="24"/>
+        </w:rPr>
+        <w:t>Vektorisierung</w:t>
+      </w:r>
+      <w:proofErr w:type="spellEnd"/>
+      <w:r>
+        <w:rPr>
+          <w:sz w:val="24"/>
+          <w:szCs w:val="24"/>
+        </w:rPr>
+        <w:t xml:space="preserve"> stellt eine horizontale Parallelisierung dar, während die Iteration eine vertikale Parallelisierung darstellt.</w:t>
+      </w:r>
+    </w:p>
+    <w:p>
+      <w:pPr>
+        <w:pStyle w:val="Listenabsatz"/>
+        <w:numPr>
+          <w:ilvl w:val="0"/>
+          <w:numId w:val="47"/>
+        </w:numPr>
+        <w:rPr>
+          <w:sz w:val="24"/>
+          <w:szCs w:val="24"/>
+        </w:rPr>
+      </w:pPr>
+      <w:r>
+        <w:rPr>
+          <w:sz w:val="24"/>
+          <w:szCs w:val="24"/>
+          <w:u w:val="single"/>
+        </w:rPr>
+        <w:t>Datenunabhängigkeit</w:t>
+      </w:r>
+      <w:r>
+        <w:rPr>
+          <w:sz w:val="24"/>
+          <w:szCs w:val="24"/>
+        </w:rPr>
+        <w:t>: Datenflussabhängigkeiten, Antiabhängigkeiten, Ausgabeabhängigkeiten</w:t>
+      </w:r>
+      <w:r>
+        <w:rPr>
+          <w:sz w:val="24"/>
+          <w:szCs w:val="24"/>
+        </w:rPr>
+        <w:br/>
+      </w:r>
+      <w:r>
+        <w:rPr>
+          <w:sz w:val="24"/>
+          <w:szCs w:val="24"/>
+          <w:u w:val="single"/>
+        </w:rPr>
+        <w:t>Prozedurale Abhängigkeiten</w:t>
+      </w:r>
+      <w:r>
+        <w:rPr>
+          <w:sz w:val="24"/>
+          <w:szCs w:val="24"/>
+        </w:rPr>
+        <w:t>: Fallunterscheidungen, Iterationen)</w:t>
+      </w:r>
+      <w:r>
+        <w:rPr>
+          <w:sz w:val="24"/>
+          <w:szCs w:val="24"/>
+        </w:rPr>
+        <w:br/>
+      </w:r>
+      <w:r>
+        <w:rPr>
+          <w:sz w:val="24"/>
+          <w:szCs w:val="24"/>
+          <w:u w:val="single"/>
+        </w:rPr>
+        <w:t>Operationale Abhängigkeiten</w:t>
+      </w:r>
+      <w:r>
+        <w:rPr>
+          <w:sz w:val="24"/>
+          <w:szCs w:val="24"/>
+        </w:rPr>
+        <w:t>: Abhängigkeit von der Anzahl der zur Verfügung stehenden Funktionseinheiten</w:t>
+      </w:r>
+      <w:r>
+        <w:rPr>
+          <w:sz w:val="24"/>
+          <w:szCs w:val="24"/>
+        </w:rPr>
+        <w:br/>
+      </w:r>
+      <w:r>
+        <w:rPr>
+          <w:sz w:val="24"/>
+          <w:szCs w:val="24"/>
+        </w:rPr>
+        <w:br/>
+      </w:r>
+      <w:r>
+        <w:rPr>
+          <w:i/>
+          <w:sz w:val="24"/>
+          <w:szCs w:val="24"/>
+        </w:rPr>
+        <w:t>Daher</w:t>
+      </w:r>
+      <w:r>
+        <w:rPr>
+          <w:sz w:val="24"/>
+          <w:szCs w:val="24"/>
+        </w:rPr>
+        <w:t>: einfache Schleifen, Felder u</w:t>
+      </w:r>
+      <w:bookmarkStart w:id="0" w:name="_GoBack"/>
+      <w:bookmarkEnd w:id="0"/>
+      <w:r>
+        <w:rPr>
+          <w:sz w:val="24"/>
+          <w:szCs w:val="24"/>
+        </w:rPr>
+        <w:t>nd invariante Ausdrücke auf der rechten Seite und nur Zuweisungen benutzen.</w:t>
+      </w:r>
     </w:p>
     <w:p>
       <w:pPr>
@@ -23320,12 +23910,169 @@
     </w:p>
     <w:p>
       <w:pPr>
-        <w:ind w:left="708"/>
-        <w:rPr>
-          <w:sz w:val="24"/>
-          <w:szCs w:val="24"/>
-        </w:rPr>
-      </w:pPr>
+        <w:pStyle w:val="Listenabsatz"/>
+        <w:numPr>
+          <w:ilvl w:val="0"/>
+          <w:numId w:val="48"/>
+        </w:numPr>
+        <w:jc w:val="both"/>
+        <w:rPr>
+          <w:sz w:val="24"/>
+          <w:szCs w:val="24"/>
+        </w:rPr>
+      </w:pPr>
+      <w:r>
+        <w:rPr>
+          <w:sz w:val="24"/>
+          <w:szCs w:val="24"/>
+        </w:rPr>
+        <w:t xml:space="preserve">Es besteht eine </w:t>
+      </w:r>
+      <w:r>
+        <w:rPr>
+          <w:i/>
+          <w:sz w:val="24"/>
+          <w:szCs w:val="24"/>
+        </w:rPr>
+        <w:t>echte Datenabhängigkeit bzw. Datenflussabhängigkeit</w:t>
+      </w:r>
+      <w:r>
+        <w:rPr>
+          <w:sz w:val="24"/>
+          <w:szCs w:val="24"/>
+        </w:rPr>
+        <w:t xml:space="preserve"> zwischen S1 und S2, eine </w:t>
+      </w:r>
+      <w:r>
+        <w:rPr>
+          <w:i/>
+          <w:sz w:val="24"/>
+          <w:szCs w:val="24"/>
+        </w:rPr>
+        <w:t>Output-Abhängigkeit</w:t>
+      </w:r>
+      <w:r>
+        <w:rPr>
+          <w:sz w:val="24"/>
+          <w:szCs w:val="24"/>
+        </w:rPr>
+        <w:t xml:space="preserve"> zwischen S1 und S4 und eine </w:t>
+      </w:r>
+      <w:r>
+        <w:rPr>
+          <w:i/>
+          <w:sz w:val="24"/>
+          <w:szCs w:val="24"/>
+        </w:rPr>
+        <w:t>Antiabhängigkeit</w:t>
+      </w:r>
+      <w:r>
+        <w:rPr>
+          <w:sz w:val="24"/>
+          <w:szCs w:val="24"/>
+        </w:rPr>
+        <w:t xml:space="preserve"> zwischen aufeinanderfolgenden Iterationen der Anweisungen S2 und S3.</w:t>
+      </w:r>
+    </w:p>
+    <w:p>
+      <w:pPr>
+        <w:pStyle w:val="Listenabsatz"/>
+        <w:numPr>
+          <w:ilvl w:val="0"/>
+          <w:numId w:val="48"/>
+        </w:numPr>
+        <w:jc w:val="both"/>
+        <w:rPr>
+          <w:sz w:val="24"/>
+          <w:szCs w:val="24"/>
+        </w:rPr>
+      </w:pPr>
+      <w:r>
+        <w:rPr>
+          <w:sz w:val="24"/>
+          <w:szCs w:val="24"/>
+        </w:rPr>
+        <w:t xml:space="preserve">Eine Schleife ist </w:t>
+      </w:r>
+      <w:proofErr w:type="spellStart"/>
+      <w:r>
+        <w:rPr>
+          <w:sz w:val="24"/>
+          <w:szCs w:val="24"/>
+        </w:rPr>
+        <w:t>vektorisierbar</w:t>
+      </w:r>
+      <w:proofErr w:type="spellEnd"/>
+      <w:r>
+        <w:rPr>
+          <w:sz w:val="24"/>
+          <w:szCs w:val="24"/>
+        </w:rPr>
+        <w:t xml:space="preserve">, wenn nur vorwärts gerichtete Abhängigkeiten bestehen. Nach Vertauschen der Anweisungen S2 und S3 und der Umbenennung der Ausgabevariable von S4 lässt sich die obige Schleife </w:t>
+      </w:r>
+      <w:proofErr w:type="spellStart"/>
+      <w:r>
+        <w:rPr>
+          <w:sz w:val="24"/>
+          <w:szCs w:val="24"/>
+        </w:rPr>
+        <w:t>vektorisieren</w:t>
+      </w:r>
+      <w:proofErr w:type="spellEnd"/>
+      <w:r>
+        <w:rPr>
+          <w:sz w:val="24"/>
+          <w:szCs w:val="24"/>
+        </w:rPr>
+        <w:t>.</w:t>
+      </w:r>
+      <w:r>
+        <w:rPr>
+          <w:sz w:val="24"/>
+          <w:szCs w:val="24"/>
+        </w:rPr>
+        <w:br/>
+      </w:r>
+      <w:r>
+        <w:rPr>
+          <w:sz w:val="24"/>
+          <w:szCs w:val="24"/>
+        </w:rPr>
+        <w:br/>
+        <w:t xml:space="preserve">Eine Schleife ist </w:t>
+      </w:r>
+      <w:proofErr w:type="spellStart"/>
+      <w:r>
+        <w:rPr>
+          <w:sz w:val="24"/>
+          <w:szCs w:val="24"/>
+        </w:rPr>
+        <w:t>parallelisierbar</w:t>
+      </w:r>
+      <w:proofErr w:type="spellEnd"/>
+      <w:r>
+        <w:rPr>
+          <w:sz w:val="24"/>
+          <w:szCs w:val="24"/>
+        </w:rPr>
+        <w:t xml:space="preserve">, wenn aufeinanderfolgende Iterationen (Schleifendurchläufe) voneinander unabhängig sind. Zwischen den Anweisungen des Schleifenkörpers, der einen Iterationsschritt darstellt, dürfen Abhängigkeiten bestehen. Das obige Beispiel ist damit nicht </w:t>
+      </w:r>
+      <w:proofErr w:type="spellStart"/>
+      <w:r>
+        <w:rPr>
+          <w:sz w:val="24"/>
+          <w:szCs w:val="24"/>
+        </w:rPr>
+        <w:t>parallelisierbar</w:t>
+      </w:r>
+      <w:proofErr w:type="spellEnd"/>
+      <w:r>
+        <w:rPr>
+          <w:sz w:val="24"/>
+          <w:szCs w:val="24"/>
+        </w:rPr>
+        <w:t>.</w:t>
+      </w:r>
     </w:p>
     <w:p>
       <w:pPr>
@@ -24201,8 +24948,8 @@
       </w:pPr>
     </w:p>
     <w:sectPr>
-      <w:headerReference w:type="default" r:id="rId22"/>
-      <w:footerReference w:type="default" r:id="rId23"/>
+      <w:headerReference w:type="default" r:id="rId24"/>
+      <w:footerReference w:type="default" r:id="rId25"/>
       <w:pgSz w:w="11906" w:h="16838"/>
       <w:pgMar w:top="1417" w:right="1417" w:bottom="1134" w:left="1417" w:header="708" w:footer="708" w:gutter="0"/>
       <w:cols w:space="708"/>
@@ -24821,6 +25568,95 @@
     </w:lvl>
   </w:abstractNum>
   <w:abstractNum w:abstractNumId="4" w15:restartNumberingAfterBreak="0">
+    <w:nsid w:val="13C520CD"/>
+    <w:multiLevelType w:val="hybridMultilevel"/>
+    <w:tmpl w:val="7D4060A4"/>
+    <w:lvl w:ilvl="0" w:tplc="EE12ED2E">
+      <w:start w:val="1"/>
+      <w:numFmt w:val="lowerLetter"/>
+      <w:lvlText w:val="%1)"/>
+      <w:lvlJc w:val="left"/>
+      <w:pPr>
+        <w:ind w:left="1068" w:hanging="360"/>
+      </w:pPr>
+      <w:rPr>
+        <w:rFonts w:hint="default"/>
+      </w:rPr>
+    </w:lvl>
+    <w:lvl w:ilvl="1" w:tplc="04070019" w:tentative="1">
+      <w:start w:val="1"/>
+      <w:numFmt w:val="lowerLetter"/>
+      <w:lvlText w:val="%2."/>
+      <w:lvlJc w:val="left"/>
+      <w:pPr>
+        <w:ind w:left="1788" w:hanging="360"/>
+      </w:pPr>
+    </w:lvl>
+    <w:lvl w:ilvl="2" w:tplc="0407001B" w:tentative="1">
+      <w:start w:val="1"/>
+      <w:numFmt w:val="lowerRoman"/>
+      <w:lvlText w:val="%3."/>
+      <w:lvlJc w:val="right"/>
+      <w:pPr>
+        <w:ind w:left="2508" w:hanging="180"/>
+      </w:pPr>
+    </w:lvl>
+    <w:lvl w:ilvl="3" w:tplc="0407000F" w:tentative="1">
+      <w:start w:val="1"/>
+      <w:numFmt w:val="decimal"/>
+      <w:lvlText w:val="%4."/>
+      <w:lvlJc w:val="left"/>
+      <w:pPr>
+        <w:ind w:left="3228" w:hanging="360"/>
+      </w:pPr>
+    </w:lvl>
+    <w:lvl w:ilvl="4" w:tplc="04070019" w:tentative="1">
+      <w:start w:val="1"/>
+      <w:numFmt w:val="lowerLetter"/>
+      <w:lvlText w:val="%5."/>
+      <w:lvlJc w:val="left"/>
+      <w:pPr>
+        <w:ind w:left="3948" w:hanging="360"/>
+      </w:pPr>
+    </w:lvl>
+    <w:lvl w:ilvl="5" w:tplc="0407001B" w:tentative="1">
+      <w:start w:val="1"/>
+      <w:numFmt w:val="lowerRoman"/>
+      <w:lvlText w:val="%6."/>
+      <w:lvlJc w:val="right"/>
+      <w:pPr>
+        <w:ind w:left="4668" w:hanging="180"/>
+      </w:pPr>
+    </w:lvl>
+    <w:lvl w:ilvl="6" w:tplc="0407000F" w:tentative="1">
+      <w:start w:val="1"/>
+      <w:numFmt w:val="decimal"/>
+      <w:lvlText w:val="%7."/>
+      <w:lvlJc w:val="left"/>
+      <w:pPr>
+        <w:ind w:left="5388" w:hanging="360"/>
+      </w:pPr>
+    </w:lvl>
+    <w:lvl w:ilvl="7" w:tplc="04070019" w:tentative="1">
+      <w:start w:val="1"/>
+      <w:numFmt w:val="lowerLetter"/>
+      <w:lvlText w:val="%8."/>
+      <w:lvlJc w:val="left"/>
+      <w:pPr>
+        <w:ind w:left="6108" w:hanging="360"/>
+      </w:pPr>
+    </w:lvl>
+    <w:lvl w:ilvl="8" w:tplc="0407001B" w:tentative="1">
+      <w:start w:val="1"/>
+      <w:numFmt w:val="lowerRoman"/>
+      <w:lvlText w:val="%9."/>
+      <w:lvlJc w:val="right"/>
+      <w:pPr>
+        <w:ind w:left="6828" w:hanging="180"/>
+      </w:pPr>
+    </w:lvl>
+  </w:abstractNum>
+  <w:abstractNum w:abstractNumId="5" w15:restartNumberingAfterBreak="0">
     <w:nsid w:val="17427F5F"/>
     <w:multiLevelType w:val="hybridMultilevel"/>
     <w:tmpl w:val="871240D0"/>
@@ -24909,7 +25745,7 @@
       </w:pPr>
     </w:lvl>
   </w:abstractNum>
-  <w:abstractNum w:abstractNumId="5" w15:restartNumberingAfterBreak="0">
+  <w:abstractNum w:abstractNumId="6" w15:restartNumberingAfterBreak="0">
     <w:nsid w:val="18DF5349"/>
     <w:multiLevelType w:val="hybridMultilevel"/>
     <w:tmpl w:val="6C4C4148"/>
@@ -24998,7 +25834,7 @@
       </w:pPr>
     </w:lvl>
   </w:abstractNum>
-  <w:abstractNum w:abstractNumId="6" w15:restartNumberingAfterBreak="0">
+  <w:abstractNum w:abstractNumId="7" w15:restartNumberingAfterBreak="0">
     <w:nsid w:val="1A8B7CBA"/>
     <w:multiLevelType w:val="hybridMultilevel"/>
     <w:tmpl w:val="5D04BC72"/>
@@ -25111,7 +25947,7 @@
       </w:rPr>
     </w:lvl>
   </w:abstractNum>
-  <w:abstractNum w:abstractNumId="7" w15:restartNumberingAfterBreak="0">
+  <w:abstractNum w:abstractNumId="8" w15:restartNumberingAfterBreak="0">
     <w:nsid w:val="1B803916"/>
     <w:multiLevelType w:val="hybridMultilevel"/>
     <w:tmpl w:val="FF180A0A"/>
@@ -25200,7 +26036,7 @@
       </w:pPr>
     </w:lvl>
   </w:abstractNum>
-  <w:abstractNum w:abstractNumId="8" w15:restartNumberingAfterBreak="0">
+  <w:abstractNum w:abstractNumId="9" w15:restartNumberingAfterBreak="0">
     <w:nsid w:val="1C5D4DAF"/>
     <w:multiLevelType w:val="hybridMultilevel"/>
     <w:tmpl w:val="5658D862"/>
@@ -25289,7 +26125,7 @@
       </w:pPr>
     </w:lvl>
   </w:abstractNum>
-  <w:abstractNum w:abstractNumId="9" w15:restartNumberingAfterBreak="0">
+  <w:abstractNum w:abstractNumId="10" w15:restartNumberingAfterBreak="0">
     <w:nsid w:val="1D7C4373"/>
     <w:multiLevelType w:val="hybridMultilevel"/>
     <w:tmpl w:val="DBF60A6A"/>
@@ -25378,7 +26214,7 @@
       </w:pPr>
     </w:lvl>
   </w:abstractNum>
-  <w:abstractNum w:abstractNumId="10" w15:restartNumberingAfterBreak="0">
+  <w:abstractNum w:abstractNumId="11" w15:restartNumberingAfterBreak="0">
     <w:nsid w:val="21C12FAE"/>
     <w:multiLevelType w:val="hybridMultilevel"/>
     <w:tmpl w:val="1598A64C"/>
@@ -25467,7 +26303,7 @@
       </w:pPr>
     </w:lvl>
   </w:abstractNum>
-  <w:abstractNum w:abstractNumId="11" w15:restartNumberingAfterBreak="0">
+  <w:abstractNum w:abstractNumId="12" w15:restartNumberingAfterBreak="0">
     <w:nsid w:val="22944F25"/>
     <w:multiLevelType w:val="multilevel"/>
     <w:tmpl w:val="C5AABB62"/>
@@ -25556,7 +26392,7 @@
       </w:pPr>
     </w:lvl>
   </w:abstractNum>
-  <w:abstractNum w:abstractNumId="12" w15:restartNumberingAfterBreak="0">
+  <w:abstractNum w:abstractNumId="13" w15:restartNumberingAfterBreak="0">
     <w:nsid w:val="2C491F51"/>
     <w:multiLevelType w:val="hybridMultilevel"/>
     <w:tmpl w:val="56D46B04"/>
@@ -25669,7 +26505,7 @@
       </w:rPr>
     </w:lvl>
   </w:abstractNum>
-  <w:abstractNum w:abstractNumId="13" w15:restartNumberingAfterBreak="0">
+  <w:abstractNum w:abstractNumId="14" w15:restartNumberingAfterBreak="0">
     <w:nsid w:val="2F701D9E"/>
     <w:multiLevelType w:val="hybridMultilevel"/>
     <w:tmpl w:val="C77C7260"/>
@@ -25758,7 +26594,7 @@
       </w:pPr>
     </w:lvl>
   </w:abstractNum>
-  <w:abstractNum w:abstractNumId="14" w15:restartNumberingAfterBreak="0">
+  <w:abstractNum w:abstractNumId="15" w15:restartNumberingAfterBreak="0">
     <w:nsid w:val="320B7EAA"/>
     <w:multiLevelType w:val="hybridMultilevel"/>
     <w:tmpl w:val="C50E494C"/>
@@ -25850,7 +26686,7 @@
       </w:pPr>
     </w:lvl>
   </w:abstractNum>
-  <w:abstractNum w:abstractNumId="15" w15:restartNumberingAfterBreak="0">
+  <w:abstractNum w:abstractNumId="16" w15:restartNumberingAfterBreak="0">
     <w:nsid w:val="336033D7"/>
     <w:multiLevelType w:val="hybridMultilevel"/>
     <w:tmpl w:val="14882AD0"/>
@@ -25939,7 +26775,7 @@
       </w:pPr>
     </w:lvl>
   </w:abstractNum>
-  <w:abstractNum w:abstractNumId="16" w15:restartNumberingAfterBreak="0">
+  <w:abstractNum w:abstractNumId="17" w15:restartNumberingAfterBreak="0">
     <w:nsid w:val="35757FC3"/>
     <w:multiLevelType w:val="hybridMultilevel"/>
     <w:tmpl w:val="CDF6CE3E"/>
@@ -26028,7 +26864,185 @@
       </w:pPr>
     </w:lvl>
   </w:abstractNum>
-  <w:abstractNum w:abstractNumId="17" w15:restartNumberingAfterBreak="0">
+  <w:abstractNum w:abstractNumId="18" w15:restartNumberingAfterBreak="0">
+    <w:nsid w:val="37AF7483"/>
+    <w:multiLevelType w:val="hybridMultilevel"/>
+    <w:tmpl w:val="51F24324"/>
+    <w:lvl w:ilvl="0" w:tplc="9294E352">
+      <w:start w:val="1"/>
+      <w:numFmt w:val="lowerLetter"/>
+      <w:lvlText w:val="%1)"/>
+      <w:lvlJc w:val="left"/>
+      <w:pPr>
+        <w:ind w:left="1068" w:hanging="360"/>
+      </w:pPr>
+      <w:rPr>
+        <w:rFonts w:hint="default"/>
+      </w:rPr>
+    </w:lvl>
+    <w:lvl w:ilvl="1" w:tplc="04070019" w:tentative="1">
+      <w:start w:val="1"/>
+      <w:numFmt w:val="lowerLetter"/>
+      <w:lvlText w:val="%2."/>
+      <w:lvlJc w:val="left"/>
+      <w:pPr>
+        <w:ind w:left="1788" w:hanging="360"/>
+      </w:pPr>
+    </w:lvl>
+    <w:lvl w:ilvl="2" w:tplc="0407001B" w:tentative="1">
+      <w:start w:val="1"/>
+      <w:numFmt w:val="lowerRoman"/>
+      <w:lvlText w:val="%3."/>
+      <w:lvlJc w:val="right"/>
+      <w:pPr>
+        <w:ind w:left="2508" w:hanging="180"/>
+      </w:pPr>
+    </w:lvl>
+    <w:lvl w:ilvl="3" w:tplc="0407000F" w:tentative="1">
+      <w:start w:val="1"/>
+      <w:numFmt w:val="decimal"/>
+      <w:lvlText w:val="%4."/>
+      <w:lvlJc w:val="left"/>
+      <w:pPr>
+        <w:ind w:left="3228" w:hanging="360"/>
+      </w:pPr>
+    </w:lvl>
+    <w:lvl w:ilvl="4" w:tplc="04070019" w:tentative="1">
+      <w:start w:val="1"/>
+      <w:numFmt w:val="lowerLetter"/>
+      <w:lvlText w:val="%5."/>
+      <w:lvlJc w:val="left"/>
+      <w:pPr>
+        <w:ind w:left="3948" w:hanging="360"/>
+      </w:pPr>
+    </w:lvl>
+    <w:lvl w:ilvl="5" w:tplc="0407001B" w:tentative="1">
+      <w:start w:val="1"/>
+      <w:numFmt w:val="lowerRoman"/>
+      <w:lvlText w:val="%6."/>
+      <w:lvlJc w:val="right"/>
+      <w:pPr>
+        <w:ind w:left="4668" w:hanging="180"/>
+      </w:pPr>
+    </w:lvl>
+    <w:lvl w:ilvl="6" w:tplc="0407000F" w:tentative="1">
+      <w:start w:val="1"/>
+      <w:numFmt w:val="decimal"/>
+      <w:lvlText w:val="%7."/>
+      <w:lvlJc w:val="left"/>
+      <w:pPr>
+        <w:ind w:left="5388" w:hanging="360"/>
+      </w:pPr>
+    </w:lvl>
+    <w:lvl w:ilvl="7" w:tplc="04070019" w:tentative="1">
+      <w:start w:val="1"/>
+      <w:numFmt w:val="lowerLetter"/>
+      <w:lvlText w:val="%8."/>
+      <w:lvlJc w:val="left"/>
+      <w:pPr>
+        <w:ind w:left="6108" w:hanging="360"/>
+      </w:pPr>
+    </w:lvl>
+    <w:lvl w:ilvl="8" w:tplc="0407001B" w:tentative="1">
+      <w:start w:val="1"/>
+      <w:numFmt w:val="lowerRoman"/>
+      <w:lvlText w:val="%9."/>
+      <w:lvlJc w:val="right"/>
+      <w:pPr>
+        <w:ind w:left="6828" w:hanging="180"/>
+      </w:pPr>
+    </w:lvl>
+  </w:abstractNum>
+  <w:abstractNum w:abstractNumId="19" w15:restartNumberingAfterBreak="0">
+    <w:nsid w:val="398271C7"/>
+    <w:multiLevelType w:val="hybridMultilevel"/>
+    <w:tmpl w:val="0114C4A2"/>
+    <w:lvl w:ilvl="0" w:tplc="CC347DBC">
+      <w:start w:val="1"/>
+      <w:numFmt w:val="lowerLetter"/>
+      <w:lvlText w:val="%1)"/>
+      <w:lvlJc w:val="left"/>
+      <w:pPr>
+        <w:ind w:left="1068" w:hanging="360"/>
+      </w:pPr>
+      <w:rPr>
+        <w:rFonts w:hint="default"/>
+      </w:rPr>
+    </w:lvl>
+    <w:lvl w:ilvl="1" w:tplc="04070019" w:tentative="1">
+      <w:start w:val="1"/>
+      <w:numFmt w:val="lowerLetter"/>
+      <w:lvlText w:val="%2."/>
+      <w:lvlJc w:val="left"/>
+      <w:pPr>
+        <w:ind w:left="1788" w:hanging="360"/>
+      </w:pPr>
+    </w:lvl>
+    <w:lvl w:ilvl="2" w:tplc="0407001B" w:tentative="1">
+      <w:start w:val="1"/>
+      <w:numFmt w:val="lowerRoman"/>
+      <w:lvlText w:val="%3."/>
+      <w:lvlJc w:val="right"/>
+      <w:pPr>
+        <w:ind w:left="2508" w:hanging="180"/>
+      </w:pPr>
+    </w:lvl>
+    <w:lvl w:ilvl="3" w:tplc="0407000F" w:tentative="1">
+      <w:start w:val="1"/>
+      <w:numFmt w:val="decimal"/>
+      <w:lvlText w:val="%4."/>
+      <w:lvlJc w:val="left"/>
+      <w:pPr>
+        <w:ind w:left="3228" w:hanging="360"/>
+      </w:pPr>
+    </w:lvl>
+    <w:lvl w:ilvl="4" w:tplc="04070019" w:tentative="1">
+      <w:start w:val="1"/>
+      <w:numFmt w:val="lowerLetter"/>
+      <w:lvlText w:val="%5."/>
+      <w:lvlJc w:val="left"/>
+      <w:pPr>
+        <w:ind w:left="3948" w:hanging="360"/>
+      </w:pPr>
+    </w:lvl>
+    <w:lvl w:ilvl="5" w:tplc="0407001B" w:tentative="1">
+      <w:start w:val="1"/>
+      <w:numFmt w:val="lowerRoman"/>
+      <w:lvlText w:val="%6."/>
+      <w:lvlJc w:val="right"/>
+      <w:pPr>
+        <w:ind w:left="4668" w:hanging="180"/>
+      </w:pPr>
+    </w:lvl>
+    <w:lvl w:ilvl="6" w:tplc="0407000F" w:tentative="1">
+      <w:start w:val="1"/>
+      <w:numFmt w:val="decimal"/>
+      <w:lvlText w:val="%7."/>
+      <w:lvlJc w:val="left"/>
+      <w:pPr>
+        <w:ind w:left="5388" w:hanging="360"/>
+      </w:pPr>
+    </w:lvl>
+    <w:lvl w:ilvl="7" w:tplc="04070019" w:tentative="1">
+      <w:start w:val="1"/>
+      <w:numFmt w:val="lowerLetter"/>
+      <w:lvlText w:val="%8."/>
+      <w:lvlJc w:val="left"/>
+      <w:pPr>
+        <w:ind w:left="6108" w:hanging="360"/>
+      </w:pPr>
+    </w:lvl>
+    <w:lvl w:ilvl="8" w:tplc="0407001B" w:tentative="1">
+      <w:start w:val="1"/>
+      <w:numFmt w:val="lowerRoman"/>
+      <w:lvlText w:val="%9."/>
+      <w:lvlJc w:val="right"/>
+      <w:pPr>
+        <w:ind w:left="6828" w:hanging="180"/>
+      </w:pPr>
+    </w:lvl>
+  </w:abstractNum>
+  <w:abstractNum w:abstractNumId="20" w15:restartNumberingAfterBreak="0">
     <w:nsid w:val="3C710E3B"/>
     <w:multiLevelType w:val="hybridMultilevel"/>
     <w:tmpl w:val="CDF6CE3E"/>
@@ -26117,7 +27131,7 @@
       </w:pPr>
     </w:lvl>
   </w:abstractNum>
-  <w:abstractNum w:abstractNumId="18" w15:restartNumberingAfterBreak="0">
+  <w:abstractNum w:abstractNumId="21" w15:restartNumberingAfterBreak="0">
     <w:nsid w:val="3C931576"/>
     <w:multiLevelType w:val="hybridMultilevel"/>
     <w:tmpl w:val="346207DE"/>
@@ -26206,7 +27220,7 @@
       </w:pPr>
     </w:lvl>
   </w:abstractNum>
-  <w:abstractNum w:abstractNumId="19" w15:restartNumberingAfterBreak="0">
+  <w:abstractNum w:abstractNumId="22" w15:restartNumberingAfterBreak="0">
     <w:nsid w:val="3E4A5997"/>
     <w:multiLevelType w:val="hybridMultilevel"/>
     <w:tmpl w:val="6AC8EBAC"/>
@@ -26295,7 +27309,7 @@
       </w:pPr>
     </w:lvl>
   </w:abstractNum>
-  <w:abstractNum w:abstractNumId="20" w15:restartNumberingAfterBreak="0">
+  <w:abstractNum w:abstractNumId="23" w15:restartNumberingAfterBreak="0">
     <w:nsid w:val="401A6DB1"/>
     <w:multiLevelType w:val="hybridMultilevel"/>
     <w:tmpl w:val="09B6C65C"/>
@@ -26384,7 +27398,7 @@
       </w:pPr>
     </w:lvl>
   </w:abstractNum>
-  <w:abstractNum w:abstractNumId="21" w15:restartNumberingAfterBreak="0">
+  <w:abstractNum w:abstractNumId="24" w15:restartNumberingAfterBreak="0">
     <w:nsid w:val="41731690"/>
     <w:multiLevelType w:val="hybridMultilevel"/>
     <w:tmpl w:val="49DA8C50"/>
@@ -26473,7 +27487,7 @@
       </w:pPr>
     </w:lvl>
   </w:abstractNum>
-  <w:abstractNum w:abstractNumId="22" w15:restartNumberingAfterBreak="0">
+  <w:abstractNum w:abstractNumId="25" w15:restartNumberingAfterBreak="0">
     <w:nsid w:val="451449E5"/>
     <w:multiLevelType w:val="hybridMultilevel"/>
     <w:tmpl w:val="DBFAC4FE"/>
@@ -26562,7 +27576,7 @@
       </w:pPr>
     </w:lvl>
   </w:abstractNum>
-  <w:abstractNum w:abstractNumId="23" w15:restartNumberingAfterBreak="0">
+  <w:abstractNum w:abstractNumId="26" w15:restartNumberingAfterBreak="0">
     <w:nsid w:val="45B441C4"/>
     <w:multiLevelType w:val="hybridMultilevel"/>
     <w:tmpl w:val="A2BEE81A"/>
@@ -26651,7 +27665,7 @@
       </w:pPr>
     </w:lvl>
   </w:abstractNum>
-  <w:abstractNum w:abstractNumId="24" w15:restartNumberingAfterBreak="0">
+  <w:abstractNum w:abstractNumId="27" w15:restartNumberingAfterBreak="0">
     <w:nsid w:val="464C25D6"/>
     <w:multiLevelType w:val="hybridMultilevel"/>
     <w:tmpl w:val="15302C22"/>
@@ -26740,7 +27754,7 @@
       </w:pPr>
     </w:lvl>
   </w:abstractNum>
-  <w:abstractNum w:abstractNumId="25" w15:restartNumberingAfterBreak="0">
+  <w:abstractNum w:abstractNumId="28" w15:restartNumberingAfterBreak="0">
     <w:nsid w:val="46F849AF"/>
     <w:multiLevelType w:val="hybridMultilevel"/>
     <w:tmpl w:val="0FC201B0"/>
@@ -26829,7 +27843,7 @@
       </w:pPr>
     </w:lvl>
   </w:abstractNum>
-  <w:abstractNum w:abstractNumId="26" w15:restartNumberingAfterBreak="0">
+  <w:abstractNum w:abstractNumId="29" w15:restartNumberingAfterBreak="0">
     <w:nsid w:val="4C801C25"/>
     <w:multiLevelType w:val="hybridMultilevel"/>
     <w:tmpl w:val="B816A202"/>
@@ -26918,7 +27932,7 @@
       </w:pPr>
     </w:lvl>
   </w:abstractNum>
-  <w:abstractNum w:abstractNumId="27" w15:restartNumberingAfterBreak="0">
+  <w:abstractNum w:abstractNumId="30" w15:restartNumberingAfterBreak="0">
     <w:nsid w:val="4C855D13"/>
     <w:multiLevelType w:val="hybridMultilevel"/>
     <w:tmpl w:val="8E2A87B8"/>
@@ -27007,7 +28021,7 @@
       </w:pPr>
     </w:lvl>
   </w:abstractNum>
-  <w:abstractNum w:abstractNumId="28" w15:restartNumberingAfterBreak="0">
+  <w:abstractNum w:abstractNumId="31" w15:restartNumberingAfterBreak="0">
     <w:nsid w:val="4DA03E22"/>
     <w:multiLevelType w:val="hybridMultilevel"/>
     <w:tmpl w:val="647ED11A"/>
@@ -27096,7 +28110,7 @@
       </w:pPr>
     </w:lvl>
   </w:abstractNum>
-  <w:abstractNum w:abstractNumId="29" w15:restartNumberingAfterBreak="0">
+  <w:abstractNum w:abstractNumId="32" w15:restartNumberingAfterBreak="0">
     <w:nsid w:val="531A5820"/>
     <w:multiLevelType w:val="hybridMultilevel"/>
     <w:tmpl w:val="D1EE4218"/>
@@ -27185,7 +28199,7 @@
       </w:pPr>
     </w:lvl>
   </w:abstractNum>
-  <w:abstractNum w:abstractNumId="30" w15:restartNumberingAfterBreak="0">
+  <w:abstractNum w:abstractNumId="33" w15:restartNumberingAfterBreak="0">
     <w:nsid w:val="53F470E1"/>
     <w:multiLevelType w:val="hybridMultilevel"/>
     <w:tmpl w:val="68863AB0"/>
@@ -27298,7 +28312,7 @@
       </w:rPr>
     </w:lvl>
   </w:abstractNum>
-  <w:abstractNum w:abstractNumId="31" w15:restartNumberingAfterBreak="0">
+  <w:abstractNum w:abstractNumId="34" w15:restartNumberingAfterBreak="0">
     <w:nsid w:val="571C0B0E"/>
     <w:multiLevelType w:val="hybridMultilevel"/>
     <w:tmpl w:val="34F4ED84"/>
@@ -27387,7 +28401,7 @@
       </w:pPr>
     </w:lvl>
   </w:abstractNum>
-  <w:abstractNum w:abstractNumId="32" w15:restartNumberingAfterBreak="0">
+  <w:abstractNum w:abstractNumId="35" w15:restartNumberingAfterBreak="0">
     <w:nsid w:val="5B412474"/>
     <w:multiLevelType w:val="hybridMultilevel"/>
     <w:tmpl w:val="AD88AAF6"/>
@@ -27476,7 +28490,7 @@
       </w:pPr>
     </w:lvl>
   </w:abstractNum>
-  <w:abstractNum w:abstractNumId="33" w15:restartNumberingAfterBreak="0">
+  <w:abstractNum w:abstractNumId="36" w15:restartNumberingAfterBreak="0">
     <w:nsid w:val="5C6C6834"/>
     <w:multiLevelType w:val="hybridMultilevel"/>
     <w:tmpl w:val="D58E689A"/>
@@ -27565,7 +28579,7 @@
       </w:pPr>
     </w:lvl>
   </w:abstractNum>
-  <w:abstractNum w:abstractNumId="34" w15:restartNumberingAfterBreak="0">
+  <w:abstractNum w:abstractNumId="37" w15:restartNumberingAfterBreak="0">
     <w:nsid w:val="5CF56E92"/>
     <w:multiLevelType w:val="hybridMultilevel"/>
     <w:tmpl w:val="726E6B32"/>
@@ -27654,7 +28668,7 @@
       </w:pPr>
     </w:lvl>
   </w:abstractNum>
-  <w:abstractNum w:abstractNumId="35" w15:restartNumberingAfterBreak="0">
+  <w:abstractNum w:abstractNumId="38" w15:restartNumberingAfterBreak="0">
     <w:nsid w:val="61136B9A"/>
     <w:multiLevelType w:val="hybridMultilevel"/>
     <w:tmpl w:val="5698A018"/>
@@ -27743,7 +28757,7 @@
       </w:pPr>
     </w:lvl>
   </w:abstractNum>
-  <w:abstractNum w:abstractNumId="36" w15:restartNumberingAfterBreak="0">
+  <w:abstractNum w:abstractNumId="39" w15:restartNumberingAfterBreak="0">
     <w:nsid w:val="658A374A"/>
     <w:multiLevelType w:val="hybridMultilevel"/>
     <w:tmpl w:val="D966A7F2"/>
@@ -27832,7 +28846,7 @@
       </w:pPr>
     </w:lvl>
   </w:abstractNum>
-  <w:abstractNum w:abstractNumId="37" w15:restartNumberingAfterBreak="0">
+  <w:abstractNum w:abstractNumId="40" w15:restartNumberingAfterBreak="0">
     <w:nsid w:val="6B5C0735"/>
     <w:multiLevelType w:val="hybridMultilevel"/>
     <w:tmpl w:val="647ED11A"/>
@@ -27921,7 +28935,7 @@
       </w:pPr>
     </w:lvl>
   </w:abstractNum>
-  <w:abstractNum w:abstractNumId="38" w15:restartNumberingAfterBreak="0">
+  <w:abstractNum w:abstractNumId="41" w15:restartNumberingAfterBreak="0">
     <w:nsid w:val="6C333CD4"/>
     <w:multiLevelType w:val="hybridMultilevel"/>
     <w:tmpl w:val="A5902AA0"/>
@@ -28010,7 +29024,7 @@
       </w:pPr>
     </w:lvl>
   </w:abstractNum>
-  <w:abstractNum w:abstractNumId="39" w15:restartNumberingAfterBreak="0">
+  <w:abstractNum w:abstractNumId="42" w15:restartNumberingAfterBreak="0">
     <w:nsid w:val="6EA87C4D"/>
     <w:multiLevelType w:val="hybridMultilevel"/>
     <w:tmpl w:val="BF7C9F5C"/>
@@ -28099,7 +29113,7 @@
       </w:pPr>
     </w:lvl>
   </w:abstractNum>
-  <w:abstractNum w:abstractNumId="40" w15:restartNumberingAfterBreak="0">
+  <w:abstractNum w:abstractNumId="43" w15:restartNumberingAfterBreak="0">
     <w:nsid w:val="76155F51"/>
     <w:multiLevelType w:val="hybridMultilevel"/>
     <w:tmpl w:val="FD9CCCA2"/>
@@ -28188,7 +29202,7 @@
       </w:pPr>
     </w:lvl>
   </w:abstractNum>
-  <w:abstractNum w:abstractNumId="41" w15:restartNumberingAfterBreak="0">
+  <w:abstractNum w:abstractNumId="44" w15:restartNumberingAfterBreak="0">
     <w:nsid w:val="765A2AAF"/>
     <w:multiLevelType w:val="hybridMultilevel"/>
     <w:tmpl w:val="0B4E277C"/>
@@ -28277,7 +29291,7 @@
       </w:pPr>
     </w:lvl>
   </w:abstractNum>
-  <w:abstractNum w:abstractNumId="42" w15:restartNumberingAfterBreak="0">
+  <w:abstractNum w:abstractNumId="45" w15:restartNumberingAfterBreak="0">
     <w:nsid w:val="795F13B3"/>
     <w:multiLevelType w:val="hybridMultilevel"/>
     <w:tmpl w:val="079C3E6E"/>
@@ -28366,7 +29380,7 @@
       </w:pPr>
     </w:lvl>
   </w:abstractNum>
-  <w:abstractNum w:abstractNumId="43" w15:restartNumberingAfterBreak="0">
+  <w:abstractNum w:abstractNumId="46" w15:restartNumberingAfterBreak="0">
     <w:nsid w:val="7A393BC8"/>
     <w:multiLevelType w:val="hybridMultilevel"/>
     <w:tmpl w:val="D7C677D0"/>
@@ -28455,7 +29469,7 @@
       </w:pPr>
     </w:lvl>
   </w:abstractNum>
-  <w:abstractNum w:abstractNumId="44" w15:restartNumberingAfterBreak="0">
+  <w:abstractNum w:abstractNumId="47" w15:restartNumberingAfterBreak="0">
     <w:nsid w:val="7A752513"/>
     <w:multiLevelType w:val="hybridMultilevel"/>
     <w:tmpl w:val="BEDA5432"/>
@@ -28545,82 +29559,82 @@
     </w:lvl>
   </w:abstractNum>
   <w:num w:numId="1">
+    <w:abstractNumId w:val="20"/>
+  </w:num>
+  <w:num w:numId="2">
+    <w:abstractNumId w:val="8"/>
+  </w:num>
+  <w:num w:numId="3">
+    <w:abstractNumId w:val="35"/>
+  </w:num>
+  <w:num w:numId="4">
+    <w:abstractNumId w:val="34"/>
+  </w:num>
+  <w:num w:numId="5">
+    <w:abstractNumId w:val="23"/>
+  </w:num>
+  <w:num w:numId="6">
+    <w:abstractNumId w:val="9"/>
+  </w:num>
+  <w:num w:numId="7">
+    <w:abstractNumId w:val="22"/>
+  </w:num>
+  <w:num w:numId="8">
+    <w:abstractNumId w:val="14"/>
+  </w:num>
+  <w:num w:numId="9">
+    <w:abstractNumId w:val="31"/>
+  </w:num>
+  <w:num w:numId="10">
     <w:abstractNumId w:val="17"/>
   </w:num>
-  <w:num w:numId="2">
-    <w:abstractNumId w:val="7"/>
+  <w:num w:numId="11">
+    <w:abstractNumId w:val="33"/>
   </w:num>
-  <w:num w:numId="3">
-    <w:abstractNumId w:val="32"/>
-  </w:num>
-  <w:num w:numId="4">
-    <w:abstractNumId w:val="31"/>
-  </w:num>
-  <w:num w:numId="5">
-    <w:abstractNumId w:val="20"/>
-  </w:num>
-  <w:num w:numId="6">
-    <w:abstractNumId w:val="8"/>
-  </w:num>
-  <w:num w:numId="7">
-    <w:abstractNumId w:val="19"/>
-  </w:num>
-  <w:num w:numId="8">
+  <w:num w:numId="12">
     <w:abstractNumId w:val="13"/>
   </w:num>
-  <w:num w:numId="9">
+  <w:num w:numId="13">
+    <w:abstractNumId w:val="25"/>
+  </w:num>
+  <w:num w:numId="14">
     <w:abstractNumId w:val="28"/>
   </w:num>
-  <w:num w:numId="10">
-    <w:abstractNumId w:val="16"/>
-  </w:num>
-  <w:num w:numId="11">
+  <w:num w:numId="15">
     <w:abstractNumId w:val="30"/>
-  </w:num>
-  <w:num w:numId="12">
-    <w:abstractNumId w:val="12"/>
-  </w:num>
-  <w:num w:numId="13">
-    <w:abstractNumId w:val="22"/>
-  </w:num>
-  <w:num w:numId="14">
-    <w:abstractNumId w:val="25"/>
-  </w:num>
-  <w:num w:numId="15">
-    <w:abstractNumId w:val="27"/>
   </w:num>
   <w:num w:numId="16">
     <w:abstractNumId w:val="0"/>
   </w:num>
   <w:num w:numId="17">
-    <w:abstractNumId w:val="11"/>
+    <w:abstractNumId w:val="12"/>
   </w:num>
   <w:num w:numId="18">
-    <w:abstractNumId w:val="33"/>
+    <w:abstractNumId w:val="36"/>
   </w:num>
   <w:num w:numId="19">
-    <w:abstractNumId w:val="4"/>
+    <w:abstractNumId w:val="5"/>
   </w:num>
   <w:num w:numId="20">
-    <w:abstractNumId w:val="42"/>
+    <w:abstractNumId w:val="45"/>
   </w:num>
   <w:num w:numId="21">
-    <w:abstractNumId w:val="37"/>
+    <w:abstractNumId w:val="40"/>
   </w:num>
   <w:num w:numId="22">
-    <w:abstractNumId w:val="6"/>
+    <w:abstractNumId w:val="7"/>
   </w:num>
   <w:num w:numId="23">
-    <w:abstractNumId w:val="34"/>
+    <w:abstractNumId w:val="37"/>
   </w:num>
   <w:num w:numId="24">
     <w:abstractNumId w:val="2"/>
   </w:num>
   <w:num w:numId="25">
-    <w:abstractNumId w:val="43"/>
+    <w:abstractNumId w:val="46"/>
   </w:num>
   <w:num w:numId="26">
-    <w:abstractNumId w:val="39"/>
+    <w:abstractNumId w:val="42"/>
   </w:num>
   <w:num w:numId="27">
     <w:abstractNumId w:val="3"/>
@@ -28629,55 +29643,64 @@
     <w:abstractNumId w:val="1"/>
   </w:num>
   <w:num w:numId="29">
+    <w:abstractNumId w:val="47"/>
+  </w:num>
+  <w:num w:numId="30">
+    <w:abstractNumId w:val="6"/>
+  </w:num>
+  <w:num w:numId="31">
+    <w:abstractNumId w:val="32"/>
+  </w:num>
+  <w:num w:numId="32">
+    <w:abstractNumId w:val="38"/>
+  </w:num>
+  <w:num w:numId="33">
+    <w:abstractNumId w:val="24"/>
+  </w:num>
+  <w:num w:numId="34">
+    <w:abstractNumId w:val="10"/>
+  </w:num>
+  <w:num w:numId="35">
+    <w:abstractNumId w:val="29"/>
+  </w:num>
+  <w:num w:numId="36">
+    <w:abstractNumId w:val="21"/>
+  </w:num>
+  <w:num w:numId="37">
+    <w:abstractNumId w:val="41"/>
+  </w:num>
+  <w:num w:numId="38">
+    <w:abstractNumId w:val="27"/>
+  </w:num>
+  <w:num w:numId="39">
+    <w:abstractNumId w:val="39"/>
+  </w:num>
+  <w:num w:numId="40">
+    <w:abstractNumId w:val="43"/>
+  </w:num>
+  <w:num w:numId="41">
+    <w:abstractNumId w:val="11"/>
+  </w:num>
+  <w:num w:numId="42">
     <w:abstractNumId w:val="44"/>
   </w:num>
-  <w:num w:numId="30">
-    <w:abstractNumId w:val="5"/>
-  </w:num>
-  <w:num w:numId="31">
-    <w:abstractNumId w:val="29"/>
-  </w:num>
-  <w:num w:numId="32">
-    <w:abstractNumId w:val="35"/>
-  </w:num>
-  <w:num w:numId="33">
-    <w:abstractNumId w:val="21"/>
-  </w:num>
-  <w:num w:numId="34">
-    <w:abstractNumId w:val="9"/>
-  </w:num>
-  <w:num w:numId="35">
+  <w:num w:numId="43">
     <w:abstractNumId w:val="26"/>
   </w:num>
-  <w:num w:numId="36">
+  <w:num w:numId="44">
+    <w:abstractNumId w:val="16"/>
+  </w:num>
+  <w:num w:numId="45">
+    <w:abstractNumId w:val="15"/>
+  </w:num>
+  <w:num w:numId="46">
     <w:abstractNumId w:val="18"/>
   </w:num>
-  <w:num w:numId="37">
-    <w:abstractNumId w:val="38"/>
+  <w:num w:numId="47">
+    <w:abstractNumId w:val="19"/>
   </w:num>
-  <w:num w:numId="38">
-    <w:abstractNumId w:val="24"/>
-  </w:num>
-  <w:num w:numId="39">
-    <w:abstractNumId w:val="36"/>
-  </w:num>
-  <w:num w:numId="40">
-    <w:abstractNumId w:val="40"/>
-  </w:num>
-  <w:num w:numId="41">
-    <w:abstractNumId w:val="10"/>
-  </w:num>
-  <w:num w:numId="42">
-    <w:abstractNumId w:val="41"/>
-  </w:num>
-  <w:num w:numId="43">
-    <w:abstractNumId w:val="23"/>
-  </w:num>
-  <w:num w:numId="44">
-    <w:abstractNumId w:val="15"/>
-  </w:num>
-  <w:num w:numId="45">
-    <w:abstractNumId w:val="14"/>
+  <w:num w:numId="48">
+    <w:abstractNumId w:val="4"/>
   </w:num>
 </w:numbering>
 </file>
@@ -29486,7 +30509,7 @@
 </file>
 
 <file path=customXml/itemProps1.xml><?xml version="1.0" encoding="utf-8"?>
-<ds:datastoreItem xmlns:ds="http://schemas.openxmlformats.org/officeDocument/2006/customXml" ds:itemID="{10136EE0-E6EE-4ABA-A4A9-993F8E3C0603}">
+<ds:datastoreItem xmlns:ds="http://schemas.openxmlformats.org/officeDocument/2006/customXml" ds:itemID="{E19F56D8-25A9-492E-AC6A-7CC28F5CA4E6}">
   <ds:schemaRefs>
     <ds:schemaRef ds:uri="http://schemas.openxmlformats.org/officeDocument/2006/bibliography"/>
   </ds:schemaRefs>

</xml_diff>

<commit_message>
Add solutions to tutorial 8
</commit_message>
<xml_diff>
--- a/Uebungszettel_WS18.docx
+++ b/Uebungszettel_WS18.docx
@@ -22455,26 +22455,177 @@
           <w:ilvl w:val="0"/>
           <w:numId w:val="42"/>
         </w:numPr>
-        <w:rPr>
-          <w:sz w:val="24"/>
-          <w:szCs w:val="24"/>
-        </w:rPr>
-      </w:pPr>
-    </w:p>
-    <w:p>
-      <w:pPr>
-        <w:rPr>
-          <w:b/>
-          <w:sz w:val="24"/>
-          <w:szCs w:val="24"/>
-        </w:rPr>
-      </w:pPr>
-      <w:r>
-        <w:rPr>
-          <w:b/>
-          <w:sz w:val="24"/>
-          <w:szCs w:val="24"/>
-        </w:rPr>
+        <w:jc w:val="both"/>
+        <w:rPr>
+          <w:sz w:val="24"/>
+          <w:szCs w:val="24"/>
+        </w:rPr>
+      </w:pPr>
+      <w:r>
+        <w:rPr>
+          <w:sz w:val="24"/>
+          <w:szCs w:val="24"/>
+        </w:rPr>
+        <w:t>Datenflussrechner versuchen, die Möglichkeiten der Parallelverarbeitung ihrer Rechenaufträge durch das nebenläufige Ausführen einer Vielzahl von Threads auszunutzen. Der Datenflussrechner basiert auf dem Datenflussprinzip, welches die Ablaufsteuerung gänzlich anders organisiert. Einzig die Verfügbarkeit der Operanden löst die Ausführung einer Maschinenoperation auf diesen Operanden aus. Die Resultate können dann wieder zur Ausführung anderer Operationen führen. Deshalb wird dieses Operationsprinzip auch als datengesteuert oder datengetrieben (Data-</w:t>
+      </w:r>
+      <w:proofErr w:type="spellStart"/>
+      <w:r>
+        <w:rPr>
+          <w:sz w:val="24"/>
+          <w:szCs w:val="24"/>
+        </w:rPr>
+        <w:t>Driven</w:t>
+      </w:r>
+      <w:proofErr w:type="spellEnd"/>
+      <w:r>
+        <w:rPr>
+          <w:sz w:val="24"/>
+          <w:szCs w:val="24"/>
+        </w:rPr>
+        <w:t xml:space="preserve">) bezeichnet. Nach dem Operationsprinzip können mehrere Threads von Maschinenbefehlen, die einen </w:t>
+      </w:r>
+      <w:bookmarkStart w:id="0" w:name="_GoBack"/>
+      <w:bookmarkEnd w:id="0"/>
+      <w:r>
+        <w:rPr>
+          <w:sz w:val="24"/>
+          <w:szCs w:val="24"/>
+        </w:rPr>
+        <w:t>sogenannten Datenflussgraphen beschrieben, verarbeitet werden und einen hohen Grad an Nebenläufigkeit besitzen.</w:t>
+      </w:r>
+      <w:r>
+        <w:rPr>
+          <w:sz w:val="24"/>
+          <w:szCs w:val="24"/>
+        </w:rPr>
+        <w:t xml:space="preserve"> </w:t>
+      </w:r>
+      <w:r>
+        <w:rPr>
+          <w:sz w:val="24"/>
+          <w:szCs w:val="24"/>
+        </w:rPr>
+        <w:t xml:space="preserve">Daher sind keine Befehlszähler und globale Variablen oder zentraler Speicher verfügbar im Vergleich zu der von-Neumann-Architektur. Zudem können Befehlsfolgen bei parallelen Kontrollflussprinzipien, die nach dem von-Neumann-Prinzip aufgeführt werden, durch explizite parallele Kontrollstrukturen (z.B. </w:t>
+      </w:r>
+      <w:proofErr w:type="spellStart"/>
+      <w:r>
+        <w:rPr>
+          <w:sz w:val="24"/>
+          <w:szCs w:val="24"/>
+        </w:rPr>
+        <w:t>fork</w:t>
+      </w:r>
+      <w:proofErr w:type="spellEnd"/>
+      <w:r>
+        <w:rPr>
+          <w:sz w:val="24"/>
+          <w:szCs w:val="24"/>
+        </w:rPr>
+        <w:t xml:space="preserve">, …, </w:t>
+      </w:r>
+      <w:proofErr w:type="spellStart"/>
+      <w:r>
+        <w:rPr>
+          <w:sz w:val="24"/>
+          <w:szCs w:val="24"/>
+        </w:rPr>
+        <w:t>join</w:t>
+      </w:r>
+      <w:proofErr w:type="spellEnd"/>
+      <w:r>
+        <w:rPr>
+          <w:sz w:val="24"/>
+          <w:szCs w:val="24"/>
+        </w:rPr>
+        <w:t>) verknüpft sein und parallel zueinander aufgeführt werden.</w:t>
+      </w:r>
+    </w:p>
+    <w:p>
+      <w:pPr>
+        <w:pStyle w:val="Listenabsatz"/>
+        <w:numPr>
+          <w:ilvl w:val="0"/>
+          <w:numId w:val="42"/>
+        </w:numPr>
+        <w:jc w:val="both"/>
+        <w:rPr>
+          <w:sz w:val="24"/>
+          <w:szCs w:val="24"/>
+        </w:rPr>
+      </w:pPr>
+      <w:r>
+        <w:rPr>
+          <w:sz w:val="24"/>
+          <w:szCs w:val="24"/>
+        </w:rPr>
+        <w:t>Zur Klassifikation von Datenflussrechnern existieren unterschiedliche Ansätze. Die am häufigsten verwendete Klassifikation basiert auf dem in Datenflussrechnern verwendeten Prinzip der Synchronisation von Operationen. Dieser Ansatz unterscheidet statische und dynamische Datenflussrechner. In der Klasse der statischen Datenflussrechner findet nur Parallelismus feiner Granularität Anwendung, während die Klasse der dynamischen Datenflussrechner aufgrund der Granularität des unterstützten Parallelismus weiter differenziert werden kann. Dabei werden Datenflussarchitekturen, die Parallelismus gröberer Granularität unterstützten unterschieden. Unter feiner Granularität wird hierbei Parallelismus auf der Instruktionsebene verstanden. Architekturen, die Parallelität auf der Block- oder Prozessebene unterstützen, werden unter dem Sammelbegriff Datenfluss- von-Neumann-Hybridarchitekturen zusammengefasst.</w:t>
+      </w:r>
+    </w:p>
+    <w:p>
+      <w:pPr>
+        <w:ind w:left="708"/>
+        <w:jc w:val="both"/>
+        <w:rPr>
+          <w:sz w:val="24"/>
+          <w:szCs w:val="24"/>
+        </w:rPr>
+      </w:pPr>
+    </w:p>
+    <w:p>
+      <w:pPr>
+        <w:ind w:left="708"/>
+        <w:jc w:val="both"/>
+        <w:rPr>
+          <w:sz w:val="24"/>
+          <w:szCs w:val="24"/>
+        </w:rPr>
+      </w:pPr>
+    </w:p>
+    <w:p>
+      <w:pPr>
+        <w:ind w:left="708"/>
+        <w:jc w:val="both"/>
+        <w:rPr>
+          <w:sz w:val="24"/>
+          <w:szCs w:val="24"/>
+        </w:rPr>
+      </w:pPr>
+    </w:p>
+    <w:p>
+      <w:pPr>
+        <w:ind w:left="708"/>
+        <w:jc w:val="both"/>
+        <w:rPr>
+          <w:sz w:val="24"/>
+          <w:szCs w:val="24"/>
+        </w:rPr>
+      </w:pPr>
+    </w:p>
+    <w:p>
+      <w:pPr>
+        <w:ind w:left="708"/>
+        <w:jc w:val="both"/>
+        <w:rPr>
+          <w:sz w:val="24"/>
+          <w:szCs w:val="24"/>
+        </w:rPr>
+      </w:pPr>
+    </w:p>
+    <w:p>
+      <w:pPr>
+        <w:rPr>
+          <w:b/>
+          <w:sz w:val="24"/>
+          <w:szCs w:val="24"/>
+        </w:rPr>
+      </w:pPr>
+      <w:r>
+        <w:rPr>
+          <w:b/>
+          <w:sz w:val="24"/>
+          <w:szCs w:val="24"/>
+        </w:rPr>
+        <w:lastRenderedPageBreak/>
         <w:t>Aufgabe 2</w:t>
       </w:r>
       <w:r>
@@ -22511,7 +22662,7 @@
           <w:szCs w:val="24"/>
         </w:rPr>
         <w:pict>
-          <v:shape id="_x0000_i1034" type="#_x0000_t75" style="width:305.25pt;height:90.75pt">
+          <v:shape id="_x0000_i1034" type="#_x0000_t75" style="width:268.5pt;height:79.5pt">
             <v:imagedata r:id="rId20" o:title="Berechnungsgraph_2a"/>
           </v:shape>
         </w:pict>
@@ -22655,11 +22806,23 @@
     </w:p>
     <w:p>
       <w:pPr>
-        <w:rPr>
-          <w:sz w:val="24"/>
-          <w:szCs w:val="24"/>
-        </w:rPr>
-      </w:pPr>
+        <w:jc w:val="center"/>
+        <w:rPr>
+          <w:sz w:val="24"/>
+          <w:szCs w:val="24"/>
+        </w:rPr>
+      </w:pPr>
+      <w:r>
+        <w:rPr>
+          <w:sz w:val="24"/>
+          <w:szCs w:val="24"/>
+        </w:rPr>
+        <w:pict>
+          <v:shape id="_x0000_i1037" type="#_x0000_t75" style="width:325.5pt;height:252.75pt">
+            <v:imagedata r:id="rId22" o:title="Datenflussgraph_3"/>
+          </v:shape>
+        </w:pict>
+      </w:r>
     </w:p>
     <w:p>
       <w:pPr>
@@ -23268,7 +23431,7 @@
         </w:rPr>
         <w:pict>
           <v:shape id="_x0000_i1036" type="#_x0000_t75" style="width:292.5pt;height:133.5pt">
-            <v:imagedata r:id="rId22" o:title="Feldrechner_Vektorrechner_1a"/>
+            <v:imagedata r:id="rId23" o:title="Feldrechner_Vektorrechner_1a"/>
           </v:shape>
         </w:pict>
       </w:r>
@@ -23430,7 +23593,7 @@
                     </pic:cNvPicPr>
                   </pic:nvPicPr>
                   <pic:blipFill>
-                    <a:blip r:embed="rId23">
+                    <a:blip r:embed="rId24">
                       <a:extLst>
                         <a:ext uri="{28A0092B-C50C-407E-A947-70E740481C1C}">
                           <a14:useLocalDpi xmlns:a14="http://schemas.microsoft.com/office/drawing/2010/main" val="0"/>
@@ -23871,16 +24034,7 @@
           <w:sz w:val="24"/>
           <w:szCs w:val="24"/>
         </w:rPr>
-        <w:t>: einfache Schleifen, Felder u</w:t>
-      </w:r>
-      <w:bookmarkStart w:id="0" w:name="_GoBack"/>
-      <w:bookmarkEnd w:id="0"/>
-      <w:r>
-        <w:rPr>
-          <w:sz w:val="24"/>
-          <w:szCs w:val="24"/>
-        </w:rPr>
-        <w:t>nd invariante Ausdrücke auf der rechten Seite und nur Zuweisungen benutzen.</w:t>
+        <w:t>: einfache Schleifen, Felder und invariante Ausdrücke auf der rechten Seite und nur Zuweisungen benutzen.</w:t>
       </w:r>
     </w:p>
     <w:p>
@@ -24948,8 +25102,8 @@
       </w:pPr>
     </w:p>
     <w:sectPr>
-      <w:headerReference w:type="default" r:id="rId24"/>
-      <w:footerReference w:type="default" r:id="rId25"/>
+      <w:headerReference w:type="default" r:id="rId25"/>
+      <w:footerReference w:type="default" r:id="rId26"/>
       <w:pgSz w:w="11906" w:h="16838"/>
       <w:pgMar w:top="1417" w:right="1417" w:bottom="1134" w:left="1417" w:header="708" w:footer="708" w:gutter="0"/>
       <w:cols w:space="708"/>
@@ -30509,7 +30663,7 @@
 </file>
 
 <file path=customXml/itemProps1.xml><?xml version="1.0" encoding="utf-8"?>
-<ds:datastoreItem xmlns:ds="http://schemas.openxmlformats.org/officeDocument/2006/customXml" ds:itemID="{E19F56D8-25A9-492E-AC6A-7CC28F5CA4E6}">
+<ds:datastoreItem xmlns:ds="http://schemas.openxmlformats.org/officeDocument/2006/customXml" ds:itemID="{78336EFC-869F-4600-9D0D-571E746072F7}">
   <ds:schemaRefs>
     <ds:schemaRef ds:uri="http://schemas.openxmlformats.org/officeDocument/2006/bibliography"/>
   </ds:schemaRefs>

</xml_diff>

<commit_message>
Fix small bugs in solutions of 9 and 10
</commit_message>
<xml_diff>
--- a/Uebungszettel_WS18.docx
+++ b/Uebungszettel_WS18.docx
@@ -107,7 +107,23 @@
           <w:sz w:val="24"/>
           <w:szCs w:val="24"/>
         </w:rPr>
-        <w:t>Erklären Sie den Begriff „Speedup“.</w:t>
+        <w:t>Erklären Sie den Begriff „</w:t>
+      </w:r>
+      <w:proofErr w:type="spellStart"/>
+      <w:r>
+        <w:rPr>
+          <w:sz w:val="24"/>
+          <w:szCs w:val="24"/>
+        </w:rPr>
+        <w:t>Speedup</w:t>
+      </w:r>
+      <w:proofErr w:type="spellEnd"/>
+      <w:r>
+        <w:rPr>
+          <w:sz w:val="24"/>
+          <w:szCs w:val="24"/>
+        </w:rPr>
+        <w:t>“.</w:t>
       </w:r>
     </w:p>
     <w:p>
@@ -234,27 +250,14 @@
                             <w:r>
                               <w:t xml:space="preserve">Programm </w:t>
                             </w:r>
-                            <w:r>
-                              <w:fldChar w:fldCharType="begin"/>
-                            </w:r>
-                            <w:r>
-                              <w:instrText xml:space="preserve"> SEQ Programm \* ARABIC </w:instrText>
-                            </w:r>
-                            <w:r>
-                              <w:fldChar w:fldCharType="separate"/>
-                            </w:r>
-                            <w:r>
-                              <w:rPr>
-                                <w:noProof/>
-                              </w:rPr>
-                              <w:t>1</w:t>
-                            </w:r>
-                            <w:r>
-                              <w:rPr>
-                                <w:noProof/>
-                              </w:rPr>
-                              <w:fldChar w:fldCharType="end"/>
-                            </w:r>
+                            <w:fldSimple w:instr=" SEQ Programm \* ARABIC ">
+                              <w:r>
+                                <w:rPr>
+                                  <w:noProof/>
+                                </w:rPr>
+                                <w:t>1</w:t>
+                              </w:r>
+                            </w:fldSimple>
                           </w:p>
                         </w:txbxContent>
                       </wps:txbx>
@@ -291,27 +294,14 @@
                       <w:r>
                         <w:t xml:space="preserve">Programm </w:t>
                       </w:r>
-                      <w:r>
-                        <w:fldChar w:fldCharType="begin"/>
-                      </w:r>
-                      <w:r>
-                        <w:instrText xml:space="preserve"> SEQ Programm \* ARABIC </w:instrText>
-                      </w:r>
-                      <w:r>
-                        <w:fldChar w:fldCharType="separate"/>
-                      </w:r>
-                      <w:r>
-                        <w:rPr>
-                          <w:noProof/>
-                        </w:rPr>
-                        <w:t>1</w:t>
-                      </w:r>
-                      <w:r>
-                        <w:rPr>
-                          <w:noProof/>
-                        </w:rPr>
-                        <w:fldChar w:fldCharType="end"/>
-                      </w:r>
+                      <w:fldSimple w:instr=" SEQ Programm \* ARABIC ">
+                        <w:r>
+                          <w:rPr>
+                            <w:noProof/>
+                          </w:rPr>
+                          <w:t>1</w:t>
+                        </w:r>
+                      </w:fldSimple>
                     </w:p>
                   </w:txbxContent>
                 </v:textbox>
@@ -502,8 +492,12 @@
                             </w:r>
                             <w:r>
                               <w:tab/>
+                            </w:r>
+                            <w:proofErr w:type="spellStart"/>
+                            <w:r>
                               <w:t>loop</w:t>
                             </w:r>
+                            <w:proofErr w:type="spellEnd"/>
                           </w:p>
                           <w:p>
                             <w:pPr>
@@ -539,9 +533,11 @@
                             <w:pPr>
                               <w:spacing w:after="0" w:line="240" w:lineRule="auto"/>
                             </w:pPr>
+                            <w:proofErr w:type="spellStart"/>
                             <w:r>
                               <w:t>loop</w:t>
                             </w:r>
+                            <w:proofErr w:type="spellEnd"/>
                             <w:r>
                               <w:tab/>
                             </w:r>
@@ -566,8 +562,12 @@
                             </w:r>
                             <w:r>
                               <w:tab/>
+                            </w:r>
+                            <w:proofErr w:type="spellStart"/>
+                            <w:r>
                               <w:t>Mult</w:t>
                             </w:r>
+                            <w:proofErr w:type="spellEnd"/>
                             <w:r>
                               <w:tab/>
                             </w:r>
@@ -668,8 +668,12 @@
                             </w:r>
                             <w:r>
                               <w:tab/>
+                            </w:r>
+                            <w:proofErr w:type="spellStart"/>
+                            <w:r>
                               <w:t>loop</w:t>
                             </w:r>
+                            <w:proofErr w:type="spellEnd"/>
                           </w:p>
                           <w:p>
                             <w:pPr>
@@ -1272,7 +1276,23 @@
           <w:sz w:val="24"/>
           <w:szCs w:val="24"/>
         </w:rPr>
-        <w:t>„Speedup“ ist der Quotient aus serieller und paralleler Ausführungszeit. Er gibt den Geschwindigkeitszuwachs an, der an der seriellen Ausführung gemessen wird.</w:t>
+        <w:t>„</w:t>
+      </w:r>
+      <w:proofErr w:type="spellStart"/>
+      <w:r>
+        <w:rPr>
+          <w:sz w:val="24"/>
+          <w:szCs w:val="24"/>
+        </w:rPr>
+        <w:t>Speedup</w:t>
+      </w:r>
+      <w:proofErr w:type="spellEnd"/>
+      <w:r>
+        <w:rPr>
+          <w:sz w:val="24"/>
+          <w:szCs w:val="24"/>
+        </w:rPr>
+        <w:t>“ ist der Quotient aus serieller und paralleler Ausführungszeit. Er gibt den Geschwindigkeitszuwachs an, der an der seriellen Ausführung gemessen wird.</w:t>
       </w:r>
     </w:p>
     <w:p>
@@ -2993,14 +3013,30 @@
           <w:sz w:val="24"/>
           <w:szCs w:val="24"/>
         </w:rPr>
-        <w:t>Welche Thesen zum Speed</w:t>
-      </w:r>
-      <w:r>
-        <w:rPr>
-          <w:sz w:val="24"/>
-          <w:szCs w:val="24"/>
-        </w:rPr>
-        <w:t>up wurden in der Vorlesung vorgestellt?</w:t>
+        <w:t xml:space="preserve">Welche Thesen zum </w:t>
+      </w:r>
+      <w:proofErr w:type="spellStart"/>
+      <w:r>
+        <w:rPr>
+          <w:sz w:val="24"/>
+          <w:szCs w:val="24"/>
+        </w:rPr>
+        <w:t>Speed</w:t>
+      </w:r>
+      <w:r>
+        <w:rPr>
+          <w:sz w:val="24"/>
+          <w:szCs w:val="24"/>
+        </w:rPr>
+        <w:t>up</w:t>
+      </w:r>
+      <w:proofErr w:type="spellEnd"/>
+      <w:r>
+        <w:rPr>
+          <w:sz w:val="24"/>
+          <w:szCs w:val="24"/>
+        </w:rPr>
+        <w:t xml:space="preserve"> wurden in der Vorlesung vorgestellt?</w:t>
       </w:r>
     </w:p>
     <w:p>
@@ -3025,6 +3061,7 @@
         </w:rPr>
         <w:t xml:space="preserve">Wie sind die Thesen bzgl. des </w:t>
       </w:r>
+      <w:proofErr w:type="spellStart"/>
       <w:r>
         <w:rPr>
           <w:sz w:val="24"/>
@@ -3037,7 +3074,15 @@
           <w:sz w:val="24"/>
           <w:szCs w:val="24"/>
         </w:rPr>
-        <w:t>up Faktors einzuordnen?</w:t>
+        <w:t>up</w:t>
+      </w:r>
+      <w:proofErr w:type="spellEnd"/>
+      <w:r>
+        <w:rPr>
+          <w:sz w:val="24"/>
+          <w:szCs w:val="24"/>
+        </w:rPr>
+        <w:t xml:space="preserve"> Faktors einzuordnen?</w:t>
       </w:r>
     </w:p>
     <w:p>
@@ -3130,14 +3175,30 @@
           <w:sz w:val="24"/>
           <w:szCs w:val="24"/>
         </w:rPr>
-        <w:t>h der bereits besprochene Speed</w:t>
-      </w:r>
-      <w:r>
-        <w:rPr>
-          <w:sz w:val="24"/>
-          <w:szCs w:val="24"/>
-        </w:rPr>
-        <w:t>up herleiten, den ein Programm durch eine mögliche Parallelisierung maximal erzielen kann.</w:t>
+        <w:t xml:space="preserve">h der bereits besprochene </w:t>
+      </w:r>
+      <w:proofErr w:type="spellStart"/>
+      <w:r>
+        <w:rPr>
+          <w:sz w:val="24"/>
+          <w:szCs w:val="24"/>
+        </w:rPr>
+        <w:t>Speed</w:t>
+      </w:r>
+      <w:r>
+        <w:rPr>
+          <w:sz w:val="24"/>
+          <w:szCs w:val="24"/>
+        </w:rPr>
+        <w:t>up</w:t>
+      </w:r>
+      <w:proofErr w:type="spellEnd"/>
+      <w:r>
+        <w:rPr>
+          <w:sz w:val="24"/>
+          <w:szCs w:val="24"/>
+        </w:rPr>
+        <w:t xml:space="preserve"> herleiten, den ein Programm durch eine mögliche Parallelisierung maximal erzielen kann.</w:t>
       </w:r>
     </w:p>
     <w:p>
@@ -3497,15 +3558,70 @@
           <w:szCs w:val="24"/>
         </w:rPr>
         <w:br/>
-        <w:t>Wilke’sche paradoxon: Superlinearer Speedup</w:t>
-      </w:r>
+      </w:r>
+      <w:proofErr w:type="spellStart"/>
+      <w:r>
+        <w:rPr>
+          <w:sz w:val="24"/>
+          <w:szCs w:val="24"/>
+        </w:rPr>
+        <w:t>Wilke’sche</w:t>
+      </w:r>
+      <w:proofErr w:type="spellEnd"/>
+      <w:r>
+        <w:rPr>
+          <w:sz w:val="24"/>
+          <w:szCs w:val="24"/>
+        </w:rPr>
+        <w:t xml:space="preserve"> </w:t>
+      </w:r>
+      <w:proofErr w:type="spellStart"/>
+      <w:r>
+        <w:rPr>
+          <w:sz w:val="24"/>
+          <w:szCs w:val="24"/>
+        </w:rPr>
+        <w:t>paradoxon</w:t>
+      </w:r>
+      <w:proofErr w:type="spellEnd"/>
+      <w:r>
+        <w:rPr>
+          <w:sz w:val="24"/>
+          <w:szCs w:val="24"/>
+        </w:rPr>
+        <w:t xml:space="preserve">: Superlinearer </w:t>
+      </w:r>
+      <w:proofErr w:type="spellStart"/>
+      <w:r>
+        <w:rPr>
+          <w:sz w:val="24"/>
+          <w:szCs w:val="24"/>
+        </w:rPr>
+        <w:t>Speedup</w:t>
+      </w:r>
+      <w:proofErr w:type="spellEnd"/>
       <w:r>
         <w:rPr>
           <w:sz w:val="24"/>
           <w:szCs w:val="24"/>
         </w:rPr>
         <w:br/>
-        <w:t xml:space="preserve">Minsky: </w:t>
+      </w:r>
+      <w:proofErr w:type="spellStart"/>
+      <w:r>
+        <w:rPr>
+          <w:sz w:val="24"/>
+          <w:szCs w:val="24"/>
+        </w:rPr>
+        <w:t>Minsky</w:t>
+      </w:r>
+      <w:proofErr w:type="spellEnd"/>
+      <w:r>
+        <w:rPr>
+          <w:sz w:val="24"/>
+          <w:szCs w:val="24"/>
+        </w:rPr>
+        <w:t xml:space="preserve">: </w:t>
       </w:r>
       <w:r>
         <w:rPr>
@@ -3726,7 +3842,23 @@
           <w:sz w:val="24"/>
           <w:szCs w:val="24"/>
         </w:rPr>
-        <w:t>Der Speedup wird durch den Anteil des seriellen Codes im Programm irgendwann gehemmt.</w:t>
+        <w:t xml:space="preserve">Der </w:t>
+      </w:r>
+      <w:proofErr w:type="spellStart"/>
+      <w:r>
+        <w:rPr>
+          <w:sz w:val="24"/>
+          <w:szCs w:val="24"/>
+        </w:rPr>
+        <w:t>Speedup</w:t>
+      </w:r>
+      <w:proofErr w:type="spellEnd"/>
+      <w:r>
+        <w:rPr>
+          <w:sz w:val="24"/>
+          <w:szCs w:val="24"/>
+        </w:rPr>
+        <w:t xml:space="preserve"> wird durch den Anteil des seriellen Codes im Programm irgendwann gehemmt.</w:t>
       </w:r>
     </w:p>
     <w:p>
@@ -3749,7 +3881,23 @@
           <w:sz w:val="24"/>
           <w:szCs w:val="24"/>
         </w:rPr>
-        <w:t>Speichergeschwindigkeit und Zugriffszeit ist bisher noch das Bottleneck.</w:t>
+        <w:t xml:space="preserve">Speichergeschwindigkeit und Zugriffszeit ist bisher noch das </w:t>
+      </w:r>
+      <w:proofErr w:type="spellStart"/>
+      <w:r>
+        <w:rPr>
+          <w:sz w:val="24"/>
+          <w:szCs w:val="24"/>
+        </w:rPr>
+        <w:t>Bottleneck</w:t>
+      </w:r>
+      <w:proofErr w:type="spellEnd"/>
+      <w:r>
+        <w:rPr>
+          <w:sz w:val="24"/>
+          <w:szCs w:val="24"/>
+        </w:rPr>
+        <w:t>.</w:t>
       </w:r>
     </w:p>
     <w:p>
@@ -3767,12 +3915,37 @@
           <w:szCs w:val="24"/>
         </w:rPr>
       </w:pPr>
-      <w:r>
-        <w:rPr>
-          <w:sz w:val="24"/>
-          <w:szCs w:val="24"/>
-        </w:rPr>
-        <w:t>Tightly coupled (eng gekoppelt)</w:t>
+      <w:proofErr w:type="spellStart"/>
+      <w:r>
+        <w:rPr>
+          <w:sz w:val="24"/>
+          <w:szCs w:val="24"/>
+        </w:rPr>
+        <w:t>Tightly</w:t>
+      </w:r>
+      <w:proofErr w:type="spellEnd"/>
+      <w:r>
+        <w:rPr>
+          <w:sz w:val="24"/>
+          <w:szCs w:val="24"/>
+        </w:rPr>
+        <w:t xml:space="preserve"> </w:t>
+      </w:r>
+      <w:proofErr w:type="spellStart"/>
+      <w:r>
+        <w:rPr>
+          <w:sz w:val="24"/>
+          <w:szCs w:val="24"/>
+        </w:rPr>
+        <w:t>coupled</w:t>
+      </w:r>
+      <w:proofErr w:type="spellEnd"/>
+      <w:r>
+        <w:rPr>
+          <w:sz w:val="24"/>
+          <w:szCs w:val="24"/>
+        </w:rPr>
+        <w:t xml:space="preserve"> (eng gekoppelt)</w:t>
       </w:r>
       <w:r>
         <w:rPr>
@@ -3780,7 +3953,38 @@
           <w:szCs w:val="24"/>
         </w:rPr>
         <w:br/>
-        <w:t>Loosely coupled (lose gekoppelt)</w:t>
+      </w:r>
+      <w:proofErr w:type="spellStart"/>
+      <w:r>
+        <w:rPr>
+          <w:sz w:val="24"/>
+          <w:szCs w:val="24"/>
+        </w:rPr>
+        <w:t>Loosely</w:t>
+      </w:r>
+      <w:proofErr w:type="spellEnd"/>
+      <w:r>
+        <w:rPr>
+          <w:sz w:val="24"/>
+          <w:szCs w:val="24"/>
+        </w:rPr>
+        <w:t xml:space="preserve"> </w:t>
+      </w:r>
+      <w:proofErr w:type="spellStart"/>
+      <w:r>
+        <w:rPr>
+          <w:sz w:val="24"/>
+          <w:szCs w:val="24"/>
+        </w:rPr>
+        <w:t>coupled</w:t>
+      </w:r>
+      <w:proofErr w:type="spellEnd"/>
+      <w:r>
+        <w:rPr>
+          <w:sz w:val="24"/>
+          <w:szCs w:val="24"/>
+        </w:rPr>
+        <w:t xml:space="preserve"> (lose gekoppelt)</w:t>
       </w:r>
       <w:r>
         <w:rPr>
@@ -3847,7 +4051,23 @@
           <w:sz w:val="24"/>
           <w:szCs w:val="24"/>
         </w:rPr>
-        <w:t>: Single Instruction, Single Data</w:t>
+        <w:t xml:space="preserve">: Single </w:t>
+      </w:r>
+      <w:proofErr w:type="spellStart"/>
+      <w:r>
+        <w:rPr>
+          <w:sz w:val="24"/>
+          <w:szCs w:val="24"/>
+        </w:rPr>
+        <w:t>Instruction</w:t>
+      </w:r>
+      <w:proofErr w:type="spellEnd"/>
+      <w:r>
+        <w:rPr>
+          <w:sz w:val="24"/>
+          <w:szCs w:val="24"/>
+        </w:rPr>
+        <w:t>, Single Data</w:t>
       </w:r>
       <w:r>
         <w:rPr>
@@ -3876,7 +4096,23 @@
           <w:sz w:val="24"/>
           <w:szCs w:val="24"/>
         </w:rPr>
-        <w:t>: Single Instruction, Multiple Data</w:t>
+        <w:t xml:space="preserve">: Single </w:t>
+      </w:r>
+      <w:proofErr w:type="spellStart"/>
+      <w:r>
+        <w:rPr>
+          <w:sz w:val="24"/>
+          <w:szCs w:val="24"/>
+        </w:rPr>
+        <w:t>Instruction</w:t>
+      </w:r>
+      <w:proofErr w:type="spellEnd"/>
+      <w:r>
+        <w:rPr>
+          <w:sz w:val="24"/>
+          <w:szCs w:val="24"/>
+        </w:rPr>
+        <w:t>, Multiple Data</w:t>
       </w:r>
       <w:r>
         <w:rPr>
@@ -3898,7 +4134,23 @@
           <w:sz w:val="24"/>
           <w:szCs w:val="24"/>
         </w:rPr>
-        <w:t xml:space="preserve">: Multiple Instruction, Single Data </w:t>
+        <w:t xml:space="preserve">: Multiple </w:t>
+      </w:r>
+      <w:proofErr w:type="spellStart"/>
+      <w:r>
+        <w:rPr>
+          <w:sz w:val="24"/>
+          <w:szCs w:val="24"/>
+        </w:rPr>
+        <w:t>Instruction</w:t>
+      </w:r>
+      <w:proofErr w:type="spellEnd"/>
+      <w:r>
+        <w:rPr>
+          <w:sz w:val="24"/>
+          <w:szCs w:val="24"/>
+        </w:rPr>
+        <w:t xml:space="preserve">, Single Data </w:t>
       </w:r>
       <w:r>
         <w:rPr>
@@ -3920,7 +4172,23 @@
           <w:sz w:val="24"/>
           <w:szCs w:val="24"/>
         </w:rPr>
-        <w:t>: Multiple Instruction, Multiple Data</w:t>
+        <w:t xml:space="preserve">: Multiple </w:t>
+      </w:r>
+      <w:proofErr w:type="spellStart"/>
+      <w:r>
+        <w:rPr>
+          <w:sz w:val="24"/>
+          <w:szCs w:val="24"/>
+        </w:rPr>
+        <w:t>Instruction</w:t>
+      </w:r>
+      <w:proofErr w:type="spellEnd"/>
+      <w:r>
+        <w:rPr>
+          <w:sz w:val="24"/>
+          <w:szCs w:val="24"/>
+        </w:rPr>
+        <w:t>, Multiple Data</w:t>
       </w:r>
     </w:p>
     <w:p>
@@ -4017,7 +4285,39 @@
           <w:sz w:val="24"/>
           <w:szCs w:val="24"/>
         </w:rPr>
-        <w:t>: Cray-1 (80 Mflops), Cray XK7 (1 Petaflops, CPU+GPU), usw.</w:t>
+        <w:t xml:space="preserve">: Cray-1 (80 </w:t>
+      </w:r>
+      <w:proofErr w:type="spellStart"/>
+      <w:r>
+        <w:rPr>
+          <w:sz w:val="24"/>
+          <w:szCs w:val="24"/>
+        </w:rPr>
+        <w:t>Mflops</w:t>
+      </w:r>
+      <w:proofErr w:type="spellEnd"/>
+      <w:r>
+        <w:rPr>
+          <w:sz w:val="24"/>
+          <w:szCs w:val="24"/>
+        </w:rPr>
+        <w:t xml:space="preserve">), Cray XK7 (1 </w:t>
+      </w:r>
+      <w:proofErr w:type="spellStart"/>
+      <w:r>
+        <w:rPr>
+          <w:sz w:val="24"/>
+          <w:szCs w:val="24"/>
+        </w:rPr>
+        <w:t>Petaflops</w:t>
+      </w:r>
+      <w:proofErr w:type="spellEnd"/>
+      <w:r>
+        <w:rPr>
+          <w:sz w:val="24"/>
+          <w:szCs w:val="24"/>
+        </w:rPr>
+        <w:t>, CPU+GPU), usw.</w:t>
       </w:r>
     </w:p>
     <w:p>
@@ -4040,7 +4340,23 @@
           <w:sz w:val="24"/>
           <w:szCs w:val="24"/>
         </w:rPr>
-        <w:t>Hardware level Support</w:t>
+        <w:t xml:space="preserve">Hardware </w:t>
+      </w:r>
+      <w:proofErr w:type="spellStart"/>
+      <w:r>
+        <w:rPr>
+          <w:sz w:val="24"/>
+          <w:szCs w:val="24"/>
+        </w:rPr>
+        <w:t>level</w:t>
+      </w:r>
+      <w:proofErr w:type="spellEnd"/>
+      <w:r>
+        <w:rPr>
+          <w:sz w:val="24"/>
+          <w:szCs w:val="24"/>
+        </w:rPr>
+        <w:t xml:space="preserve"> Support</w:t>
       </w:r>
       <w:r>
         <w:rPr>
@@ -4055,7 +4371,119 @@
           <w:szCs w:val="24"/>
         </w:rPr>
         <w:br/>
-        <w:t>Klassifizierung aufgrund der Methode, die durch die Hardware technisch unterstützt wird (Multicore, Symmetric multiprocessing, Distributed computing, Cluster, Massive parallel, Grid, GPGPU, Circuits, Vector processor, usw.)</w:t>
+        <w:t xml:space="preserve">Klassifizierung aufgrund der Methode, die durch die Hardware technisch unterstützt wird (Multicore, </w:t>
+      </w:r>
+      <w:proofErr w:type="spellStart"/>
+      <w:r>
+        <w:rPr>
+          <w:sz w:val="24"/>
+          <w:szCs w:val="24"/>
+        </w:rPr>
+        <w:t>Symmetric</w:t>
+      </w:r>
+      <w:proofErr w:type="spellEnd"/>
+      <w:r>
+        <w:rPr>
+          <w:sz w:val="24"/>
+          <w:szCs w:val="24"/>
+        </w:rPr>
+        <w:t xml:space="preserve"> </w:t>
+      </w:r>
+      <w:proofErr w:type="spellStart"/>
+      <w:r>
+        <w:rPr>
+          <w:sz w:val="24"/>
+          <w:szCs w:val="24"/>
+        </w:rPr>
+        <w:t>multiprocessing</w:t>
+      </w:r>
+      <w:proofErr w:type="spellEnd"/>
+      <w:r>
+        <w:rPr>
+          <w:sz w:val="24"/>
+          <w:szCs w:val="24"/>
+        </w:rPr>
+        <w:t xml:space="preserve">, Distributed </w:t>
+      </w:r>
+      <w:proofErr w:type="spellStart"/>
+      <w:r>
+        <w:rPr>
+          <w:sz w:val="24"/>
+          <w:szCs w:val="24"/>
+        </w:rPr>
+        <w:t>computing</w:t>
+      </w:r>
+      <w:proofErr w:type="spellEnd"/>
+      <w:r>
+        <w:rPr>
+          <w:sz w:val="24"/>
+          <w:szCs w:val="24"/>
+        </w:rPr>
+        <w:t xml:space="preserve">, Cluster, Massive parallel, </w:t>
+      </w:r>
+      <w:proofErr w:type="spellStart"/>
+      <w:r>
+        <w:rPr>
+          <w:sz w:val="24"/>
+          <w:szCs w:val="24"/>
+        </w:rPr>
+        <w:t>Grid</w:t>
+      </w:r>
+      <w:proofErr w:type="spellEnd"/>
+      <w:r>
+        <w:rPr>
+          <w:sz w:val="24"/>
+          <w:szCs w:val="24"/>
+        </w:rPr>
+        <w:t xml:space="preserve">, GPGPU, </w:t>
+      </w:r>
+      <w:proofErr w:type="spellStart"/>
+      <w:r>
+        <w:rPr>
+          <w:sz w:val="24"/>
+          <w:szCs w:val="24"/>
+        </w:rPr>
+        <w:t>Circuits</w:t>
+      </w:r>
+      <w:proofErr w:type="spellEnd"/>
+      <w:r>
+        <w:rPr>
+          <w:sz w:val="24"/>
+          <w:szCs w:val="24"/>
+        </w:rPr>
+        <w:t xml:space="preserve">, </w:t>
+      </w:r>
+      <w:proofErr w:type="spellStart"/>
+      <w:r>
+        <w:rPr>
+          <w:sz w:val="24"/>
+          <w:szCs w:val="24"/>
+        </w:rPr>
+        <w:t>Vector</w:t>
+      </w:r>
+      <w:proofErr w:type="spellEnd"/>
+      <w:r>
+        <w:rPr>
+          <w:sz w:val="24"/>
+          <w:szCs w:val="24"/>
+        </w:rPr>
+        <w:t xml:space="preserve"> </w:t>
+      </w:r>
+      <w:proofErr w:type="spellStart"/>
+      <w:r>
+        <w:rPr>
+          <w:sz w:val="24"/>
+          <w:szCs w:val="24"/>
+        </w:rPr>
+        <w:t>processor</w:t>
+      </w:r>
+      <w:proofErr w:type="spellEnd"/>
+      <w:r>
+        <w:rPr>
+          <w:sz w:val="24"/>
+          <w:szCs w:val="24"/>
+        </w:rPr>
+        <w:t>, usw.)</w:t>
       </w:r>
     </w:p>
     <w:p>
@@ -4289,6 +4717,7 @@
         </w:rPr>
         <w:t>„</w:t>
       </w:r>
+      <w:proofErr w:type="spellStart"/>
       <w:r>
         <w:rPr>
           <w:sz w:val="24"/>
@@ -4296,6 +4725,7 @@
         </w:rPr>
         <w:t>for</w:t>
       </w:r>
+      <w:proofErr w:type="spellEnd"/>
       <w:r>
         <w:rPr>
           <w:sz w:val="24"/>
@@ -4428,7 +4858,23 @@
           <w:sz w:val="24"/>
           <w:szCs w:val="24"/>
         </w:rPr>
-        <w:t xml:space="preserve">Neben den einfachen Threads bietet die Java Concurrency-API weitere Möglichkeiten zur parallelen Programmierung. </w:t>
+        <w:t xml:space="preserve">Neben den einfachen Threads bietet die Java </w:t>
+      </w:r>
+      <w:proofErr w:type="spellStart"/>
+      <w:r>
+        <w:rPr>
+          <w:sz w:val="24"/>
+          <w:szCs w:val="24"/>
+        </w:rPr>
+        <w:t>Concurrency</w:t>
+      </w:r>
+      <w:proofErr w:type="spellEnd"/>
+      <w:r>
+        <w:rPr>
+          <w:sz w:val="24"/>
+          <w:szCs w:val="24"/>
+        </w:rPr>
+        <w:t xml:space="preserve">-API weitere Möglichkeiten zur parallelen Programmierung. </w:t>
       </w:r>
       <w:r>
         <w:rPr>
@@ -4461,6 +4907,7 @@
         </w:rPr>
         <w:t>Machen Sie sich mich dem „</w:t>
       </w:r>
+      <w:proofErr w:type="spellStart"/>
       <w:r>
         <w:rPr>
           <w:sz w:val="24"/>
@@ -4468,6 +4915,7 @@
         </w:rPr>
         <w:t>ExecutorService</w:t>
       </w:r>
+      <w:proofErr w:type="spellEnd"/>
       <w:r>
         <w:rPr>
           <w:sz w:val="24"/>
@@ -4475,6 +4923,7 @@
         </w:rPr>
         <w:t xml:space="preserve">“ in Java vertraut und programmieren Sie das Beispiel aus Aufgabe 1 mit einem </w:t>
       </w:r>
+      <w:proofErr w:type="spellStart"/>
       <w:r>
         <w:rPr>
           <w:sz w:val="24"/>
@@ -4482,6 +4931,7 @@
         </w:rPr>
         <w:t>ExecutorService</w:t>
       </w:r>
+      <w:proofErr w:type="spellEnd"/>
       <w:r>
         <w:rPr>
           <w:sz w:val="24"/>
@@ -4622,6 +5072,7 @@
         </w:rPr>
         <w:t>Auch hierfür gibt es in Java eine Implementierung: „</w:t>
       </w:r>
+      <w:proofErr w:type="spellStart"/>
       <w:r>
         <w:rPr>
           <w:sz w:val="24"/>
@@ -4629,6 +5080,7 @@
         </w:rPr>
         <w:t>ScheduledExecutorService</w:t>
       </w:r>
+      <w:proofErr w:type="spellEnd"/>
       <w:r>
         <w:rPr>
           <w:sz w:val="24"/>
@@ -4660,6 +5112,7 @@
         </w:rPr>
         <w:t xml:space="preserve">Programmieren Sie eine kleine Java-Anwendung, welche mit Hilfe des </w:t>
       </w:r>
+      <w:proofErr w:type="spellStart"/>
       <w:r>
         <w:rPr>
           <w:sz w:val="24"/>
@@ -4667,12 +5120,45 @@
         </w:rPr>
         <w:t>ScheduledExecutorService</w:t>
       </w:r>
-      <w:r>
-        <w:rPr>
-          <w:sz w:val="24"/>
-          <w:szCs w:val="24"/>
-        </w:rPr>
-        <w:t xml:space="preserve"> alle 5 Sekunden die aktuelle Zeit in der Form „hh-mm-ss“ ausgibt.</w:t>
+      <w:proofErr w:type="spellEnd"/>
+      <w:r>
+        <w:rPr>
+          <w:sz w:val="24"/>
+          <w:szCs w:val="24"/>
+        </w:rPr>
+        <w:t xml:space="preserve"> alle 5 Sekunden die aktuelle Zeit in der Form „</w:t>
+      </w:r>
+      <w:proofErr w:type="spellStart"/>
+      <w:r>
+        <w:rPr>
+          <w:sz w:val="24"/>
+          <w:szCs w:val="24"/>
+        </w:rPr>
+        <w:t>hh</w:t>
+      </w:r>
+      <w:proofErr w:type="spellEnd"/>
+      <w:r>
+        <w:rPr>
+          <w:sz w:val="24"/>
+          <w:szCs w:val="24"/>
+        </w:rPr>
+        <w:t>-mm-</w:t>
+      </w:r>
+      <w:proofErr w:type="spellStart"/>
+      <w:r>
+        <w:rPr>
+          <w:sz w:val="24"/>
+          <w:szCs w:val="24"/>
+        </w:rPr>
+        <w:t>ss</w:t>
+      </w:r>
+      <w:proofErr w:type="spellEnd"/>
+      <w:r>
+        <w:rPr>
+          <w:sz w:val="24"/>
+          <w:szCs w:val="24"/>
+        </w:rPr>
+        <w:t>“ ausgibt.</w:t>
       </w:r>
     </w:p>
     <w:p>
@@ -5175,7 +5661,23 @@
           <w:sz w:val="24"/>
           <w:szCs w:val="24"/>
         </w:rPr>
-        <w:t>Erstellen Sie mittels der Schaltsymbole von Halb- und Volladdierern einen Schaltkreis, welcher zwei Binärzahlen der Länge 3 Bit addieren kann.</w:t>
+        <w:t xml:space="preserve">Erstellen Sie mittels der Schaltsymbole von Halb- und </w:t>
+      </w:r>
+      <w:proofErr w:type="spellStart"/>
+      <w:r>
+        <w:rPr>
+          <w:sz w:val="24"/>
+          <w:szCs w:val="24"/>
+        </w:rPr>
+        <w:t>Volladdierern</w:t>
+      </w:r>
+      <w:proofErr w:type="spellEnd"/>
+      <w:r>
+        <w:rPr>
+          <w:sz w:val="24"/>
+          <w:szCs w:val="24"/>
+        </w:rPr>
+        <w:t xml:space="preserve"> einen Schaltkreis, welcher zwei Binärzahlen der Länge 3 Bit addieren kann.</w:t>
       </w:r>
     </w:p>
     <w:p>
@@ -5475,6 +5977,7 @@
         </w:rPr>
         <w:t xml:space="preserve">FORK </w:t>
       </w:r>
+      <w:proofErr w:type="spellStart"/>
       <w:r>
         <w:rPr>
           <w:b/>
@@ -5484,6 +5987,7 @@
         </w:rPr>
         <w:t>label</w:t>
       </w:r>
+      <w:proofErr w:type="spellEnd"/>
       <w:r>
         <w:rPr>
           <w:sz w:val="24"/>
@@ -5497,7 +6001,15 @@
           <w:szCs w:val="24"/>
         </w:rPr>
         <w:br/>
-        <w:t>1. Schritt: Freier Prozessor wird gesucht - P</w:t>
+        <w:t xml:space="preserve">1. Schritt: Freier Prozessor wird gesucht - </w:t>
+      </w:r>
+      <w:proofErr w:type="spellStart"/>
+      <w:r>
+        <w:rPr>
+          <w:sz w:val="24"/>
+          <w:szCs w:val="24"/>
+        </w:rPr>
+        <w:t>P</w:t>
       </w:r>
       <w:r>
         <w:rPr>
@@ -5507,13 +6019,22 @@
         </w:rPr>
         <w:t>j</w:t>
       </w:r>
+      <w:proofErr w:type="spellEnd"/>
       <w:r>
         <w:rPr>
           <w:sz w:val="24"/>
           <w:szCs w:val="24"/>
         </w:rPr>
         <w:br/>
-        <w:t>2. Schritt: Speicher von P</w:t>
+        <w:t xml:space="preserve">2. Schritt: Speicher von </w:t>
+      </w:r>
+      <w:proofErr w:type="spellStart"/>
+      <w:r>
+        <w:rPr>
+          <w:sz w:val="24"/>
+          <w:szCs w:val="24"/>
+        </w:rPr>
+        <w:t>P</w:t>
       </w:r>
       <w:r>
         <w:rPr>
@@ -5523,6 +6044,7 @@
         </w:rPr>
         <w:t>j</w:t>
       </w:r>
+      <w:proofErr w:type="spellEnd"/>
       <w:r>
         <w:rPr>
           <w:sz w:val="24"/>
@@ -5551,7 +6073,15 @@
           <w:sz w:val="24"/>
           <w:szCs w:val="24"/>
         </w:rPr>
-        <w:t xml:space="preserve"> in P</w:t>
+        <w:t xml:space="preserve"> in </w:t>
+      </w:r>
+      <w:proofErr w:type="spellStart"/>
+      <w:r>
+        <w:rPr>
+          <w:sz w:val="24"/>
+          <w:szCs w:val="24"/>
+        </w:rPr>
+        <w:t>P</w:t>
       </w:r>
       <w:r>
         <w:rPr>
@@ -5561,6 +6091,7 @@
         </w:rPr>
         <w:t>j</w:t>
       </w:r>
+      <w:proofErr w:type="spellEnd"/>
       <w:r>
         <w:rPr>
           <w:sz w:val="24"/>
@@ -5574,7 +6105,15 @@
           <w:szCs w:val="24"/>
         </w:rPr>
         <w:br/>
-        <w:t>4. Schritt: P</w:t>
+        <w:t xml:space="preserve">4. Schritt: </w:t>
+      </w:r>
+      <w:proofErr w:type="spellStart"/>
+      <w:r>
+        <w:rPr>
+          <w:sz w:val="24"/>
+          <w:szCs w:val="24"/>
+        </w:rPr>
+        <w:t>P</w:t>
       </w:r>
       <w:r>
         <w:rPr>
@@ -5584,6 +6123,7 @@
         </w:rPr>
         <w:t>j</w:t>
       </w:r>
+      <w:proofErr w:type="spellEnd"/>
       <w:r>
         <w:rPr>
           <w:sz w:val="24"/>
@@ -5591,6 +6131,7 @@
         </w:rPr>
         <w:t xml:space="preserve"> bei </w:t>
       </w:r>
+      <w:proofErr w:type="spellStart"/>
       <w:r>
         <w:rPr>
           <w:b/>
@@ -5600,6 +6141,7 @@
         </w:rPr>
         <w:t>label</w:t>
       </w:r>
+      <w:proofErr w:type="spellEnd"/>
       <w:r>
         <w:rPr>
           <w:sz w:val="24"/>
@@ -5637,17 +6179,27 @@
           <w:sz w:val="24"/>
           <w:szCs w:val="24"/>
         </w:rPr>
-        <w:t xml:space="preserve"> und P</w:t>
-      </w:r>
+        <w:t xml:space="preserve"> und </w:t>
+      </w:r>
+      <w:proofErr w:type="spellStart"/>
       <w:r>
         <w:rPr>
           <w:b/>
           <w:sz w:val="24"/>
           <w:szCs w:val="24"/>
+        </w:rPr>
+        <w:t>P</w:t>
+      </w:r>
+      <w:r>
+        <w:rPr>
+          <w:b/>
+          <w:sz w:val="24"/>
+          <w:szCs w:val="24"/>
           <w:vertAlign w:val="subscript"/>
         </w:rPr>
         <w:t>j</w:t>
       </w:r>
+      <w:proofErr w:type="spellEnd"/>
       <w:r>
         <w:rPr>
           <w:b/>
@@ -5882,7 +6434,23 @@
           <w:sz w:val="24"/>
           <w:szCs w:val="24"/>
         </w:rPr>
-        <w:t>Komplexitätsmaße leicht definierbar (Tiefe = Worst Case Laufzeit, Größe = erforderliche Hardware). Platz und Zeit sind realistische Größen.</w:t>
+        <w:t xml:space="preserve">Komplexitätsmaße leicht definierbar (Tiefe = </w:t>
+      </w:r>
+      <w:proofErr w:type="spellStart"/>
+      <w:r>
+        <w:rPr>
+          <w:sz w:val="24"/>
+          <w:szCs w:val="24"/>
+        </w:rPr>
+        <w:t>Worst</w:t>
+      </w:r>
+      <w:proofErr w:type="spellEnd"/>
+      <w:r>
+        <w:rPr>
+          <w:sz w:val="24"/>
+          <w:szCs w:val="24"/>
+        </w:rPr>
+        <w:t xml:space="preserve"> Case Laufzeit, Größe = erforderliche Hardware). Platz und Zeit sind realistische Größen.</w:t>
       </w:r>
     </w:p>
     <w:p>
@@ -6067,7 +6635,43 @@
           <w:sz w:val="24"/>
           <w:szCs w:val="24"/>
         </w:rPr>
-        <w:t>Simulation eines ZA (Conway’s Game of Life):</w:t>
+        <w:t>Simulation eines ZA (</w:t>
+      </w:r>
+      <w:proofErr w:type="spellStart"/>
+      <w:r>
+        <w:rPr>
+          <w:i/>
+          <w:sz w:val="24"/>
+          <w:szCs w:val="24"/>
+        </w:rPr>
+        <w:t>Conway’s</w:t>
+      </w:r>
+      <w:proofErr w:type="spellEnd"/>
+      <w:r>
+        <w:rPr>
+          <w:i/>
+          <w:sz w:val="24"/>
+          <w:szCs w:val="24"/>
+        </w:rPr>
+        <w:t xml:space="preserve"> Game </w:t>
+      </w:r>
+      <w:proofErr w:type="spellStart"/>
+      <w:r>
+        <w:rPr>
+          <w:i/>
+          <w:sz w:val="24"/>
+          <w:szCs w:val="24"/>
+        </w:rPr>
+        <w:t>of</w:t>
+      </w:r>
+      <w:proofErr w:type="spellEnd"/>
+      <w:r>
+        <w:rPr>
+          <w:i/>
+          <w:sz w:val="24"/>
+          <w:szCs w:val="24"/>
+        </w:rPr>
+        <w:t xml:space="preserve"> Life):</w:t>
       </w:r>
       <w:r>
         <w:rPr>
@@ -9290,7 +9894,23 @@
           <w:sz w:val="24"/>
           <w:szCs w:val="24"/>
         </w:rPr>
-        <w:t>Erstellen Sie einen Datenflußgraph nach Aufrollen der folgenden Schleife:</w:t>
+        <w:t xml:space="preserve">Erstellen Sie einen </w:t>
+      </w:r>
+      <w:proofErr w:type="spellStart"/>
+      <w:r>
+        <w:rPr>
+          <w:sz w:val="24"/>
+          <w:szCs w:val="24"/>
+        </w:rPr>
+        <w:t>Datenflußgraph</w:t>
+      </w:r>
+      <w:proofErr w:type="spellEnd"/>
+      <w:r>
+        <w:rPr>
+          <w:sz w:val="24"/>
+          <w:szCs w:val="24"/>
+        </w:rPr>
+        <w:t xml:space="preserve"> nach Aufrollen der folgenden Schleife:</w:t>
       </w:r>
       <w:r>
         <w:rPr>
@@ -9464,7 +10084,23 @@
           <w:sz w:val="24"/>
           <w:szCs w:val="24"/>
         </w:rPr>
-        <w:t>Unter einem zellulären Automaten (ZA) versteht man eine (meist) zweidimensionale, gitterförmige Anordnung quadratischer Zellen nebst zugehöriger Regeln, die beschreiben, in welcher Weise die Zustände der Nachbarzellen den Zustand einer Zelle beeinflussen (Nüchel 1995). Ein ZA ist demnach ein Verbund endlicher Automaten, die einer eingeschränkten TM entsprechen. Die Grundcharakteristika eines ZA sind wie folgt:</w:t>
+        <w:t>Unter einem zellulären Automaten (ZA) versteht man eine (meist) zweidimensionale, gitterförmige Anordnung quadratischer Zellen nebst zugehöriger Regeln, die beschreiben, in welcher Weise die Zustände der Nachbarzellen den Zustand einer Zelle beeinflussen (</w:t>
+      </w:r>
+      <w:proofErr w:type="spellStart"/>
+      <w:r>
+        <w:rPr>
+          <w:sz w:val="24"/>
+          <w:szCs w:val="24"/>
+        </w:rPr>
+        <w:t>Nüchel</w:t>
+      </w:r>
+      <w:proofErr w:type="spellEnd"/>
+      <w:r>
+        <w:rPr>
+          <w:sz w:val="24"/>
+          <w:szCs w:val="24"/>
+        </w:rPr>
+        <w:t xml:space="preserve"> 1995). Ein ZA ist demnach ein Verbund endlicher Automaten, die einer eingeschränkten TM entsprechen. Die Grundcharakteristika eines ZA sind wie folgt:</w:t>
       </w:r>
       <w:r>
         <w:rPr>
@@ -17246,7 +17882,7 @@
           <w:szCs w:val="24"/>
         </w:rPr>
         <w:pict>
-          <v:shape id="_x0000_i1028" type="#_x0000_t75" style="width:327.75pt;height:135pt">
+          <v:shape id="_x0000_i1028" type="#_x0000_t75" style="width:327.45pt;height:135.1pt">
             <v:imagedata r:id="rId12" o:title="datenflussgraph_schleife"/>
           </v:shape>
         </w:pict>
@@ -17269,8 +17905,17 @@
           <w:sz w:val="24"/>
           <w:szCs w:val="24"/>
         </w:rPr>
-        <w:t>Horizontale Parallelisierung - Vektorisierung</w:t>
-      </w:r>
+        <w:t xml:space="preserve">Horizontale Parallelisierung - </w:t>
+      </w:r>
+      <w:proofErr w:type="spellStart"/>
+      <w:r>
+        <w:rPr>
+          <w:sz w:val="24"/>
+          <w:szCs w:val="24"/>
+        </w:rPr>
+        <w:t>Vektorisierung</w:t>
+      </w:r>
+      <w:proofErr w:type="spellEnd"/>
       <w:r>
         <w:rPr>
           <w:sz w:val="24"/>
@@ -17355,7 +18000,7 @@
           <w:szCs w:val="24"/>
         </w:rPr>
         <w:pict>
-          <v:shape id="_x0000_i1029" type="#_x0000_t75" style="width:339.75pt;height:2in">
+          <v:shape id="_x0000_i1029" type="#_x0000_t75" style="width:339.9pt;height:2in">
             <v:imagedata r:id="rId14" o:title="datenflussgraph_schleife_vertikal"/>
           </v:shape>
         </w:pict>
@@ -17564,7 +18209,7 @@
           <w:szCs w:val="24"/>
         </w:rPr>
         <w:pict>
-          <v:shape id="_x0000_i1030" type="#_x0000_t75" style="width:108.75pt;height:108.75pt">
+          <v:shape id="_x0000_i1030" type="#_x0000_t75" style="width:108.7pt;height:108.7pt">
             <v:imagedata r:id="rId15" o:title="Untitled Diagram"/>
           </v:shape>
         </w:pict>
@@ -17605,7 +18250,7 @@
           <w:szCs w:val="24"/>
         </w:rPr>
         <w:pict>
-          <v:shape id="_x0000_i1031" type="#_x0000_t75" style="width:178.5pt;height:96.75pt">
+          <v:shape id="_x0000_i1031" type="#_x0000_t75" style="width:178.5pt;height:96.7pt">
             <v:imagedata r:id="rId16" o:title="Untitled Diagram"/>
           </v:shape>
         </w:pict>
@@ -17660,7 +18305,23 @@
           <w:sz w:val="24"/>
           <w:szCs w:val="24"/>
         </w:rPr>
-        <w:t>Was ist eine „Connection Machine (CM)“ und wofür wurde sie konzipiert?</w:t>
+        <w:t xml:space="preserve">Was ist eine „Connection </w:t>
+      </w:r>
+      <w:proofErr w:type="spellStart"/>
+      <w:r>
+        <w:rPr>
+          <w:sz w:val="24"/>
+          <w:szCs w:val="24"/>
+        </w:rPr>
+        <w:t>Machine</w:t>
+      </w:r>
+      <w:proofErr w:type="spellEnd"/>
+      <w:r>
+        <w:rPr>
+          <w:sz w:val="24"/>
+          <w:szCs w:val="24"/>
+        </w:rPr>
+        <w:t xml:space="preserve"> (CM)“ und wofür wurde sie konzipiert?</w:t>
       </w:r>
     </w:p>
     <w:p>
@@ -17878,7 +18539,39 @@
           <w:sz w:val="24"/>
           <w:szCs w:val="24"/>
         </w:rPr>
-        <w:t>: Mindestens ein Schaltelement, an dessen Ein- und Ausgänge die Kommunikationsknoten angeschlossen sind. (Beta-Zellen (Kreuzschalter, Crossbar), Clos und Benes. Permutationsnetze wie z.B. Perfect-Shuffle-Permutation, Butterfly-Permutation (2x Butterfly = Benes)</w:t>
+        <w:t xml:space="preserve">: Mindestens ein Schaltelement, an dessen Ein- und Ausgänge die Kommunikationsknoten angeschlossen sind. (Beta-Zellen (Kreuzschalter, Crossbar), </w:t>
+      </w:r>
+      <w:proofErr w:type="spellStart"/>
+      <w:r>
+        <w:rPr>
+          <w:sz w:val="24"/>
+          <w:szCs w:val="24"/>
+        </w:rPr>
+        <w:t>Clos</w:t>
+      </w:r>
+      <w:proofErr w:type="spellEnd"/>
+      <w:r>
+        <w:rPr>
+          <w:sz w:val="24"/>
+          <w:szCs w:val="24"/>
+        </w:rPr>
+        <w:t xml:space="preserve"> und Benes. Permutationsnetze wie z.B. </w:t>
+      </w:r>
+      <w:proofErr w:type="spellStart"/>
+      <w:r>
+        <w:rPr>
+          <w:sz w:val="24"/>
+          <w:szCs w:val="24"/>
+        </w:rPr>
+        <w:t>Perfect</w:t>
+      </w:r>
+      <w:proofErr w:type="spellEnd"/>
+      <w:r>
+        <w:rPr>
+          <w:sz w:val="24"/>
+          <w:szCs w:val="24"/>
+        </w:rPr>
+        <w:t>-Shuffle-Permutation, Butterfly-Permutation (2x Butterfly = Benes)</w:t>
       </w:r>
       <w:r>
         <w:rPr>
@@ -18212,7 +18905,7 @@
           <w:szCs w:val="24"/>
         </w:rPr>
         <w:pict>
-          <v:shape id="_x0000_i1032" type="#_x0000_t75" style="width:301.5pt;height:117.75pt">
+          <v:shape id="_x0000_i1032" type="#_x0000_t75" style="width:301.5pt;height:117.7pt">
             <v:imagedata r:id="rId17" o:title="Gitter_Wuerfel_2b"/>
           </v:shape>
         </w:pict>
@@ -18261,7 +18954,39 @@
           <w:sz w:val="24"/>
           <w:szCs w:val="24"/>
         </w:rPr>
-        <w:t>Die erste Connection Machine war ein massiv paralleles System mit bis zu 65536 1-Bit Prozessoren (Processor/Memory-Zellen, P/M-Zellen). Die CM-1 war vorwiegend zur Lösung von Problemen aus dem Bereich der KI konzipiert. Das Ziel war es, einen Rechner zu entwerfen, der das alltägliche, logische Denken simulieren sollte, um grundlegende Funktionen des menschlichen Gehirns zu verstehen.</w:t>
+        <w:t xml:space="preserve">Die erste Connection </w:t>
+      </w:r>
+      <w:proofErr w:type="spellStart"/>
+      <w:r>
+        <w:rPr>
+          <w:sz w:val="24"/>
+          <w:szCs w:val="24"/>
+        </w:rPr>
+        <w:t>Machine</w:t>
+      </w:r>
+      <w:proofErr w:type="spellEnd"/>
+      <w:r>
+        <w:rPr>
+          <w:sz w:val="24"/>
+          <w:szCs w:val="24"/>
+        </w:rPr>
+        <w:t xml:space="preserve"> war ein massiv paralleles System mit bis zu 65536 1-Bit Prozessoren (</w:t>
+      </w:r>
+      <w:proofErr w:type="spellStart"/>
+      <w:r>
+        <w:rPr>
+          <w:sz w:val="24"/>
+          <w:szCs w:val="24"/>
+        </w:rPr>
+        <w:t>Processor</w:t>
+      </w:r>
+      <w:proofErr w:type="spellEnd"/>
+      <w:r>
+        <w:rPr>
+          <w:sz w:val="24"/>
+          <w:szCs w:val="24"/>
+        </w:rPr>
+        <w:t>/Memory-Zellen, P/M-Zellen). Die CM-1 war vorwiegend zur Lösung von Problemen aus dem Bereich der KI konzipiert. Das Ziel war es, einen Rechner zu entwerfen, der das alltägliche, logische Denken simulieren sollte, um grundlegende Funktionen des menschlichen Gehirns zu verstehen.</w:t>
       </w:r>
     </w:p>
     <w:p>
@@ -18312,7 +19037,87 @@
           <w:sz w:val="24"/>
           <w:szCs w:val="24"/>
         </w:rPr>
-        <w:t>-Verbindungsnetzwerk. Die Kommunikation lief über die Funktionen „injection, routing, buffering, referring und delivering“ ab.</w:t>
+        <w:t>-Verbindungsnetzwerk. Die Kommunikation lief über die Funktionen „</w:t>
+      </w:r>
+      <w:proofErr w:type="spellStart"/>
+      <w:r>
+        <w:rPr>
+          <w:sz w:val="24"/>
+          <w:szCs w:val="24"/>
+        </w:rPr>
+        <w:t>injection</w:t>
+      </w:r>
+      <w:proofErr w:type="spellEnd"/>
+      <w:r>
+        <w:rPr>
+          <w:sz w:val="24"/>
+          <w:szCs w:val="24"/>
+        </w:rPr>
+        <w:t xml:space="preserve">, </w:t>
+      </w:r>
+      <w:proofErr w:type="spellStart"/>
+      <w:r>
+        <w:rPr>
+          <w:sz w:val="24"/>
+          <w:szCs w:val="24"/>
+        </w:rPr>
+        <w:t>routing</w:t>
+      </w:r>
+      <w:proofErr w:type="spellEnd"/>
+      <w:r>
+        <w:rPr>
+          <w:sz w:val="24"/>
+          <w:szCs w:val="24"/>
+        </w:rPr>
+        <w:t xml:space="preserve">, </w:t>
+      </w:r>
+      <w:proofErr w:type="spellStart"/>
+      <w:r>
+        <w:rPr>
+          <w:sz w:val="24"/>
+          <w:szCs w:val="24"/>
+        </w:rPr>
+        <w:t>buffering</w:t>
+      </w:r>
+      <w:proofErr w:type="spellEnd"/>
+      <w:r>
+        <w:rPr>
+          <w:sz w:val="24"/>
+          <w:szCs w:val="24"/>
+        </w:rPr>
+        <w:t xml:space="preserve">, </w:t>
+      </w:r>
+      <w:proofErr w:type="spellStart"/>
+      <w:r>
+        <w:rPr>
+          <w:sz w:val="24"/>
+          <w:szCs w:val="24"/>
+        </w:rPr>
+        <w:t>referring</w:t>
+      </w:r>
+      <w:proofErr w:type="spellEnd"/>
+      <w:r>
+        <w:rPr>
+          <w:sz w:val="24"/>
+          <w:szCs w:val="24"/>
+        </w:rPr>
+        <w:t xml:space="preserve"> und </w:t>
+      </w:r>
+      <w:proofErr w:type="spellStart"/>
+      <w:r>
+        <w:rPr>
+          <w:sz w:val="24"/>
+          <w:szCs w:val="24"/>
+        </w:rPr>
+        <w:t>delivering</w:t>
+      </w:r>
+      <w:proofErr w:type="spellEnd"/>
+      <w:r>
+        <w:rPr>
+          <w:sz w:val="24"/>
+          <w:szCs w:val="24"/>
+        </w:rPr>
+        <w:t>“ ab.</w:t>
       </w:r>
     </w:p>
     <w:p>
@@ -18429,7 +19234,23 @@
           <w:sz w:val="24"/>
           <w:szCs w:val="24"/>
         </w:rPr>
-        <w:t xml:space="preserve">Erläutern Sie die zugrunde liegende Architektur eines </w:t>
+        <w:t xml:space="preserve">Erläutern Sie die </w:t>
+      </w:r>
+      <w:proofErr w:type="gramStart"/>
+      <w:r>
+        <w:rPr>
+          <w:sz w:val="24"/>
+          <w:szCs w:val="24"/>
+        </w:rPr>
+        <w:t>zugrunde liegende</w:t>
+      </w:r>
+      <w:proofErr w:type="gramEnd"/>
+      <w:r>
+        <w:rPr>
+          <w:sz w:val="24"/>
+          <w:szCs w:val="24"/>
+        </w:rPr>
+        <w:t xml:space="preserve"> Architektur eines </w:t>
       </w:r>
       <w:r>
         <w:rPr>
@@ -18618,7 +19439,23 @@
           <w:sz w:val="24"/>
           <w:szCs w:val="24"/>
         </w:rPr>
-        <w:t>In dieser Aufgabe soll das Message-Passing-Interface (MPI) Konzept praktisch nähergebracht werden. Hierfür müssen einige Vorbereitungen getroffen werden:</w:t>
+        <w:t>In dieser Aufgabe soll das Message-</w:t>
+      </w:r>
+      <w:proofErr w:type="spellStart"/>
+      <w:r>
+        <w:rPr>
+          <w:sz w:val="24"/>
+          <w:szCs w:val="24"/>
+        </w:rPr>
+        <w:t>Passing</w:t>
+      </w:r>
+      <w:proofErr w:type="spellEnd"/>
+      <w:r>
+        <w:rPr>
+          <w:sz w:val="24"/>
+          <w:szCs w:val="24"/>
+        </w:rPr>
+        <w:t>-Interface (MPI) Konzept praktisch nähergebracht werden. Hierfür müssen einige Vorbereitungen getroffen werden:</w:t>
       </w:r>
     </w:p>
     <w:p>
@@ -18713,20 +19550,58 @@
         </w:rPr>
         <w:t xml:space="preserve">: </w:t>
       </w:r>
+      <w:proofErr w:type="spellStart"/>
       <w:r>
         <w:rPr>
           <w:i/>
           <w:sz w:val="24"/>
           <w:szCs w:val="24"/>
         </w:rPr>
-        <w:t>export MPJ_HOME="/path/to</w:t>
-      </w:r>
+        <w:t>export</w:t>
+      </w:r>
+      <w:proofErr w:type="spellEnd"/>
       <w:r>
         <w:rPr>
           <w:i/>
           <w:sz w:val="24"/>
           <w:szCs w:val="24"/>
         </w:rPr>
+        <w:t xml:space="preserve"> MPJ_HOME="/</w:t>
+      </w:r>
+      <w:proofErr w:type="spellStart"/>
+      <w:r>
+        <w:rPr>
+          <w:i/>
+          <w:sz w:val="24"/>
+          <w:szCs w:val="24"/>
+        </w:rPr>
+        <w:t>path</w:t>
+      </w:r>
+      <w:proofErr w:type="spellEnd"/>
+      <w:r>
+        <w:rPr>
+          <w:i/>
+          <w:sz w:val="24"/>
+          <w:szCs w:val="24"/>
+        </w:rPr>
+        <w:t>/</w:t>
+      </w:r>
+      <w:proofErr w:type="spellStart"/>
+      <w:r>
+        <w:rPr>
+          <w:i/>
+          <w:sz w:val="24"/>
+          <w:szCs w:val="24"/>
+        </w:rPr>
+        <w:t>to</w:t>
+      </w:r>
+      <w:proofErr w:type="spellEnd"/>
+      <w:r>
+        <w:rPr>
+          <w:i/>
+          <w:sz w:val="24"/>
+          <w:szCs w:val="24"/>
+        </w:rPr>
         <w:t>/mpj-v0_44"</w:t>
       </w:r>
       <w:r>
@@ -18751,13 +19626,23 @@
         </w:rPr>
         <w:t xml:space="preserve">: </w:t>
       </w:r>
+      <w:proofErr w:type="spellStart"/>
       <w:r>
         <w:rPr>
           <w:i/>
           <w:sz w:val="24"/>
           <w:szCs w:val="24"/>
         </w:rPr>
-        <w:t>setx MPJ_HOME "C:\\path\\to\\</w:t>
+        <w:t>setx</w:t>
+      </w:r>
+      <w:proofErr w:type="spellEnd"/>
+      <w:r>
+        <w:rPr>
+          <w:i/>
+          <w:sz w:val="24"/>
+          <w:szCs w:val="24"/>
+        </w:rPr>
+        <w:t xml:space="preserve"> MPJ_HOME "C:\\path\\to\\</w:t>
       </w:r>
       <w:r>
         <w:rPr>
@@ -18826,21 +19711,67 @@
         </w:rPr>
         <w:t xml:space="preserve">: </w:t>
       </w:r>
+      <w:proofErr w:type="spellStart"/>
       <w:r>
         <w:rPr>
           <w:i/>
           <w:sz w:val="24"/>
           <w:szCs w:val="24"/>
         </w:rPr>
-        <w:t>javac -cp $</w:t>
-      </w:r>
+        <w:t>javac</w:t>
+      </w:r>
+      <w:proofErr w:type="spellEnd"/>
       <w:r>
         <w:rPr>
           <w:i/>
           <w:sz w:val="24"/>
           <w:szCs w:val="24"/>
         </w:rPr>
-        <w:t>MPJ_HOME/lib/mpj.jar Program.java</w:t>
+        <w:t xml:space="preserve"> -</w:t>
+      </w:r>
+      <w:proofErr w:type="spellStart"/>
+      <w:r>
+        <w:rPr>
+          <w:i/>
+          <w:sz w:val="24"/>
+          <w:szCs w:val="24"/>
+        </w:rPr>
+        <w:t>cp</w:t>
+      </w:r>
+      <w:proofErr w:type="spellEnd"/>
+      <w:r>
+        <w:rPr>
+          <w:i/>
+          <w:sz w:val="24"/>
+          <w:szCs w:val="24"/>
+        </w:rPr>
+        <w:t xml:space="preserve"> $</w:t>
+      </w:r>
+      <w:r>
+        <w:rPr>
+          <w:i/>
+          <w:sz w:val="24"/>
+          <w:szCs w:val="24"/>
+        </w:rPr>
+        <w:t>MPJ_HOME/</w:t>
+      </w:r>
+      <w:proofErr w:type="spellStart"/>
+      <w:r>
+        <w:rPr>
+          <w:i/>
+          <w:sz w:val="24"/>
+          <w:szCs w:val="24"/>
+        </w:rPr>
+        <w:t>lib</w:t>
+      </w:r>
+      <w:proofErr w:type="spellEnd"/>
+      <w:r>
+        <w:rPr>
+          <w:i/>
+          <w:sz w:val="24"/>
+          <w:szCs w:val="24"/>
+        </w:rPr>
+        <w:t>/mpj.jar Program.java</w:t>
       </w:r>
       <w:r>
         <w:rPr>
@@ -18865,13 +19796,59 @@
         </w:rPr>
         <w:t xml:space="preserve">: </w:t>
       </w:r>
+      <w:proofErr w:type="spellStart"/>
       <w:r>
         <w:rPr>
           <w:i/>
           <w:sz w:val="24"/>
           <w:szCs w:val="24"/>
         </w:rPr>
-        <w:t>javac -cp %MPJ_HOME%/lib/mpj.jar Program.java</w:t>
+        <w:t>javac</w:t>
+      </w:r>
+      <w:proofErr w:type="spellEnd"/>
+      <w:r>
+        <w:rPr>
+          <w:i/>
+          <w:sz w:val="24"/>
+          <w:szCs w:val="24"/>
+        </w:rPr>
+        <w:t xml:space="preserve"> -</w:t>
+      </w:r>
+      <w:proofErr w:type="spellStart"/>
+      <w:r>
+        <w:rPr>
+          <w:i/>
+          <w:sz w:val="24"/>
+          <w:szCs w:val="24"/>
+        </w:rPr>
+        <w:t>cp</w:t>
+      </w:r>
+      <w:proofErr w:type="spellEnd"/>
+      <w:r>
+        <w:rPr>
+          <w:i/>
+          <w:sz w:val="24"/>
+          <w:szCs w:val="24"/>
+        </w:rPr>
+        <w:t xml:space="preserve"> %MPJ_HOME%/</w:t>
+      </w:r>
+      <w:proofErr w:type="spellStart"/>
+      <w:r>
+        <w:rPr>
+          <w:i/>
+          <w:sz w:val="24"/>
+          <w:szCs w:val="24"/>
+        </w:rPr>
+        <w:t>lib</w:t>
+      </w:r>
+      <w:proofErr w:type="spellEnd"/>
+      <w:r>
+        <w:rPr>
+          <w:i/>
+          <w:sz w:val="24"/>
+          <w:szCs w:val="24"/>
+        </w:rPr>
+        <w:t>/mpj.jar Program.java</w:t>
       </w:r>
     </w:p>
     <w:p>
@@ -18919,8 +19896,25 @@
           <w:sz w:val="24"/>
           <w:szCs w:val="24"/>
         </w:rPr>
-        <w:t xml:space="preserve"> schreiben Sie ein MPI Programm, welches die Summe der Zahlen von 1 bis 10.000 berechnet. Die Prozesse berechnen hierbei Teilsummen aus gleichmäßigen Stücken des Bereichs [1, 10.000] und der Master akkumuliert die Teilergebnisse zur Gesamtsumme. Die Slaves schicken die Teilergebnisse über „</w:t>
-      </w:r>
+        <w:t xml:space="preserve"> schreiben Sie ein MPI Programm, welches die Summe der Zahlen von 1 bis 10.000 berechnet. Die Prozesse berechnen hierbei Teilsummen aus gleichmäßigen Stücken des Bereichs [1, 10.000] und der Master akkumuliert die Teilergebnisse zur Gesamtsumme. Die </w:t>
+      </w:r>
+      <w:proofErr w:type="spellStart"/>
+      <w:r>
+        <w:rPr>
+          <w:sz w:val="24"/>
+          <w:szCs w:val="24"/>
+        </w:rPr>
+        <w:t>Slaves</w:t>
+      </w:r>
+      <w:proofErr w:type="spellEnd"/>
+      <w:r>
+        <w:rPr>
+          <w:sz w:val="24"/>
+          <w:szCs w:val="24"/>
+        </w:rPr>
+        <w:t xml:space="preserve"> schicken die Teilergebnisse über „</w:t>
+      </w:r>
+      <w:proofErr w:type="spellStart"/>
       <w:r>
         <w:rPr>
           <w:sz w:val="24"/>
@@ -18928,6 +19922,7 @@
         </w:rPr>
         <w:t>MPI.COMM_WORLD.Send</w:t>
       </w:r>
+      <w:proofErr w:type="spellEnd"/>
       <w:r>
         <w:rPr>
           <w:sz w:val="24"/>
@@ -18935,6 +19930,7 @@
         </w:rPr>
         <w:t>“ an den Master, welcher diese mit „</w:t>
       </w:r>
+      <w:proofErr w:type="spellStart"/>
       <w:r>
         <w:rPr>
           <w:sz w:val="24"/>
@@ -18942,6 +19938,7 @@
         </w:rPr>
         <w:t>MPI.COMM_WORLD.Recv</w:t>
       </w:r>
+      <w:proofErr w:type="spellEnd"/>
       <w:r>
         <w:rPr>
           <w:sz w:val="24"/>
@@ -19004,14 +20001,42 @@
           <w:sz w:val="24"/>
           <w:szCs w:val="24"/>
         </w:rPr>
-        <w:t>/bin/mpjrun.bat -np 4 Program</w:t>
-      </w:r>
+        <w:t>/bin/mpjrun.bat -</w:t>
+      </w:r>
+      <w:proofErr w:type="spellStart"/>
       <w:r>
         <w:rPr>
           <w:i/>
           <w:sz w:val="24"/>
           <w:szCs w:val="24"/>
         </w:rPr>
+        <w:t>np</w:t>
+      </w:r>
+      <w:proofErr w:type="spellEnd"/>
+      <w:r>
+        <w:rPr>
+          <w:i/>
+          <w:sz w:val="24"/>
+          <w:szCs w:val="24"/>
+        </w:rPr>
+        <w:t xml:space="preserve"> 4 </w:t>
+      </w:r>
+      <w:proofErr w:type="spellStart"/>
+      <w:r>
+        <w:rPr>
+          <w:i/>
+          <w:sz w:val="24"/>
+          <w:szCs w:val="24"/>
+        </w:rPr>
+        <w:t>Program</w:t>
+      </w:r>
+      <w:proofErr w:type="spellEnd"/>
+      <w:r>
+        <w:rPr>
+          <w:i/>
+          <w:sz w:val="24"/>
+          <w:szCs w:val="24"/>
+        </w:rPr>
         <w:br/>
       </w:r>
       <w:r>
@@ -19035,8 +20060,36 @@
           <w:sz w:val="24"/>
           <w:szCs w:val="24"/>
         </w:rPr>
-        <w:t>%MPJ_HOME%/bin/mpjrun.bat -np 4 Program</w:t>
-      </w:r>
+        <w:t>%MPJ_HOME%/bin/mpjrun.bat -</w:t>
+      </w:r>
+      <w:proofErr w:type="spellStart"/>
+      <w:r>
+        <w:rPr>
+          <w:i/>
+          <w:sz w:val="24"/>
+          <w:szCs w:val="24"/>
+        </w:rPr>
+        <w:t>np</w:t>
+      </w:r>
+      <w:proofErr w:type="spellEnd"/>
+      <w:r>
+        <w:rPr>
+          <w:i/>
+          <w:sz w:val="24"/>
+          <w:szCs w:val="24"/>
+        </w:rPr>
+        <w:t xml:space="preserve"> 4 </w:t>
+      </w:r>
+      <w:proofErr w:type="spellStart"/>
+      <w:r>
+        <w:rPr>
+          <w:i/>
+          <w:sz w:val="24"/>
+          <w:szCs w:val="24"/>
+        </w:rPr>
+        <w:t>Program</w:t>
+      </w:r>
+      <w:proofErr w:type="spellEnd"/>
     </w:p>
     <w:p>
       <w:pPr>
@@ -19102,27 +20155,14 @@
                             <w:r>
                               <w:t xml:space="preserve">Programm </w:t>
                             </w:r>
-                            <w:r>
-                              <w:fldChar w:fldCharType="begin"/>
-                            </w:r>
-                            <w:r>
-                              <w:instrText xml:space="preserve"> SEQ Programm \* ARABIC </w:instrText>
-                            </w:r>
-                            <w:r>
-                              <w:fldChar w:fldCharType="separate"/>
-                            </w:r>
-                            <w:r>
-                              <w:rPr>
-                                <w:noProof/>
-                              </w:rPr>
-                              <w:t>2</w:t>
-                            </w:r>
-                            <w:r>
-                              <w:rPr>
-                                <w:noProof/>
-                              </w:rPr>
-                              <w:fldChar w:fldCharType="end"/>
-                            </w:r>
+                            <w:fldSimple w:instr=" SEQ Programm \* ARABIC ">
+                              <w:r>
+                                <w:rPr>
+                                  <w:noProof/>
+                                </w:rPr>
+                                <w:t>2</w:t>
+                              </w:r>
+                            </w:fldSimple>
                           </w:p>
                         </w:txbxContent>
                       </wps:txbx>
@@ -19155,27 +20195,14 @@
                       <w:r>
                         <w:t xml:space="preserve">Programm </w:t>
                       </w:r>
-                      <w:r>
-                        <w:fldChar w:fldCharType="begin"/>
-                      </w:r>
-                      <w:r>
-                        <w:instrText xml:space="preserve"> SEQ Programm \* ARABIC </w:instrText>
-                      </w:r>
-                      <w:r>
-                        <w:fldChar w:fldCharType="separate"/>
-                      </w:r>
-                      <w:r>
-                        <w:rPr>
-                          <w:noProof/>
-                        </w:rPr>
-                        <w:t>2</w:t>
-                      </w:r>
-                      <w:r>
-                        <w:rPr>
-                          <w:noProof/>
-                        </w:rPr>
-                        <w:fldChar w:fldCharType="end"/>
-                      </w:r>
+                      <w:fldSimple w:instr=" SEQ Programm \* ARABIC ">
+                        <w:r>
+                          <w:rPr>
+                            <w:noProof/>
+                          </w:rPr>
+                          <w:t>2</w:t>
+                        </w:r>
+                      </w:fldSimple>
                     </w:p>
                   </w:txbxContent>
                 </v:textbox>
@@ -19244,8 +20271,26 @@
                               <w:ind w:firstLine="708"/>
                               <w:jc w:val="both"/>
                             </w:pPr>
+                            <w:proofErr w:type="spellStart"/>
                             <w:r>
-                              <w:t>import mpi.*;</w:t>
+                              <w:t>import</w:t>
+                            </w:r>
+                            <w:proofErr w:type="spellEnd"/>
+                            <w:r>
+                              <w:t xml:space="preserve"> </w:t>
+                            </w:r>
+                            <w:proofErr w:type="spellStart"/>
+                            <w:proofErr w:type="gramStart"/>
+                            <w:r>
+                              <w:t>mpi</w:t>
+                            </w:r>
+                            <w:proofErr w:type="spellEnd"/>
+                            <w:r>
+                              <w:t>.*</w:t>
+                            </w:r>
+                            <w:proofErr w:type="gramEnd"/>
+                            <w:r>
+                              <w:t>;</w:t>
                             </w:r>
                           </w:p>
                           <w:p>
@@ -19259,8 +20304,29 @@
                               <w:spacing w:after="0" w:line="240" w:lineRule="auto"/>
                               <w:ind w:firstLine="708"/>
                             </w:pPr>
+                            <w:proofErr w:type="spellStart"/>
                             <w:r>
-                              <w:t>public class Program {</w:t>
+                              <w:t>public</w:t>
+                            </w:r>
+                            <w:proofErr w:type="spellEnd"/>
+                            <w:r>
+                              <w:t xml:space="preserve"> </w:t>
+                            </w:r>
+                            <w:proofErr w:type="spellStart"/>
+                            <w:r>
+                              <w:t>class</w:t>
+                            </w:r>
+                            <w:proofErr w:type="spellEnd"/>
+                            <w:r>
+                              <w:t xml:space="preserve"> </w:t>
+                            </w:r>
+                            <w:proofErr w:type="spellStart"/>
+                            <w:r>
+                              <w:t>Program</w:t>
+                            </w:r>
+                            <w:proofErr w:type="spellEnd"/>
+                            <w:r>
+                              <w:t xml:space="preserve"> {</w:t>
                             </w:r>
                           </w:p>
                           <w:p>
@@ -19269,34 +20335,71 @@
                               <w:ind w:firstLine="708"/>
                             </w:pPr>
                             <w:r>
-                              <w:t xml:space="preserve">  public static void main(String[] args) throws Exception {</w:t>
+                              <w:t xml:space="preserve">  </w:t>
                             </w:r>
-                          </w:p>
-                          <w:p>
-                            <w:pPr>
-                              <w:spacing w:after="0" w:line="240" w:lineRule="auto"/>
-                              <w:ind w:firstLine="708"/>
-                            </w:pPr>
+                            <w:proofErr w:type="spellStart"/>
                             <w:r>
-                              <w:t xml:space="preserve">    MPI.Init(args);</w:t>
+                              <w:t>public</w:t>
                             </w:r>
-                          </w:p>
-                          <w:p>
-                            <w:pPr>
-                              <w:spacing w:after="0" w:line="240" w:lineRule="auto"/>
-                              <w:ind w:firstLine="708"/>
-                            </w:pPr>
+                            <w:proofErr w:type="spellEnd"/>
                             <w:r>
-                              <w:t xml:space="preserve">    int id = MPI.COMM_WORLD.Rank();</w:t>
+                              <w:t xml:space="preserve"> </w:t>
                             </w:r>
-                          </w:p>
-                          <w:p>
-                            <w:pPr>
-                              <w:spacing w:after="0" w:line="240" w:lineRule="auto"/>
-                              <w:ind w:firstLine="708"/>
-                            </w:pPr>
+                            <w:proofErr w:type="spellStart"/>
                             <w:r>
-                              <w:t xml:space="preserve">    int size = MPI.COMM_WORLD.Size();</w:t>
+                              <w:t>static</w:t>
+                            </w:r>
+                            <w:proofErr w:type="spellEnd"/>
+                            <w:r>
+                              <w:t xml:space="preserve"> </w:t>
+                            </w:r>
+                            <w:proofErr w:type="spellStart"/>
+                            <w:r>
+                              <w:t>void</w:t>
+                            </w:r>
+                            <w:proofErr w:type="spellEnd"/>
+                            <w:r>
+                              <w:t xml:space="preserve"> </w:t>
+                            </w:r>
+                            <w:proofErr w:type="spellStart"/>
+                            <w:r>
+                              <w:t>main</w:t>
+                            </w:r>
+                            <w:proofErr w:type="spellEnd"/>
+                            <w:r>
+                              <w:t>(</w:t>
+                            </w:r>
+                            <w:proofErr w:type="gramStart"/>
+                            <w:r>
+                              <w:t>String[</w:t>
+                            </w:r>
+                            <w:proofErr w:type="gramEnd"/>
+                            <w:r>
+                              <w:t xml:space="preserve">] </w:t>
+                            </w:r>
+                            <w:proofErr w:type="spellStart"/>
+                            <w:r>
+                              <w:t>args</w:t>
+                            </w:r>
+                            <w:proofErr w:type="spellEnd"/>
+                            <w:r>
+                              <w:t xml:space="preserve">) </w:t>
+                            </w:r>
+                            <w:proofErr w:type="spellStart"/>
+                            <w:r>
+                              <w:t>throws</w:t>
+                            </w:r>
+                            <w:proofErr w:type="spellEnd"/>
+                            <w:r>
+                              <w:t xml:space="preserve"> </w:t>
+                            </w:r>
+                            <w:proofErr w:type="spellStart"/>
+                            <w:r>
+                              <w:t>Exception</w:t>
+                            </w:r>
+                            <w:proofErr w:type="spellEnd"/>
+                            <w:r>
+                              <w:t xml:space="preserve"> {</w:t>
                             </w:r>
                           </w:p>
                           <w:p>
@@ -19307,9 +20410,19 @@
                             <w:r>
                               <w:t xml:space="preserve">    </w:t>
                             </w:r>
+                            <w:proofErr w:type="spellStart"/>
                             <w:r>
-                              <w:t>System.out.println("Process " + id + " of " + size</w:t>
+                              <w:t>MPI.Init</w:t>
                             </w:r>
+                            <w:proofErr w:type="spellEnd"/>
+                            <w:r>
+                              <w:t>(</w:t>
+                            </w:r>
+                            <w:proofErr w:type="spellStart"/>
+                            <w:r>
+                              <w:t>args</w:t>
+                            </w:r>
+                            <w:proofErr w:type="spellEnd"/>
                             <w:r>
                               <w:t>);</w:t>
                             </w:r>
@@ -19320,7 +20433,159 @@
                               <w:ind w:firstLine="708"/>
                             </w:pPr>
                             <w:r>
-                              <w:t xml:space="preserve">    int[] sum = new int[1];</w:t>
+                              <w:t xml:space="preserve">    </w:t>
+                            </w:r>
+                            <w:proofErr w:type="spellStart"/>
+                            <w:r>
+                              <w:t>int</w:t>
+                            </w:r>
+                            <w:proofErr w:type="spellEnd"/>
+                            <w:r>
+                              <w:t xml:space="preserve"> </w:t>
+                            </w:r>
+                            <w:proofErr w:type="spellStart"/>
+                            <w:r>
+                              <w:t>id</w:t>
+                            </w:r>
+                            <w:proofErr w:type="spellEnd"/>
+                            <w:r>
+                              <w:t xml:space="preserve"> = </w:t>
+                            </w:r>
+                            <w:proofErr w:type="spellStart"/>
+                            <w:r>
+                              <w:t>MPI.COMM_WORLD.Rank</w:t>
+                            </w:r>
+                            <w:proofErr w:type="spellEnd"/>
+                            <w:r>
+                              <w:t>();</w:t>
+                            </w:r>
+                          </w:p>
+                          <w:p>
+                            <w:pPr>
+                              <w:spacing w:after="0" w:line="240" w:lineRule="auto"/>
+                              <w:ind w:firstLine="708"/>
+                            </w:pPr>
+                            <w:r>
+                              <w:t xml:space="preserve">    </w:t>
+                            </w:r>
+                            <w:proofErr w:type="spellStart"/>
+                            <w:r>
+                              <w:t>int</w:t>
+                            </w:r>
+                            <w:proofErr w:type="spellEnd"/>
+                            <w:r>
+                              <w:t xml:space="preserve"> </w:t>
+                            </w:r>
+                            <w:proofErr w:type="spellStart"/>
+                            <w:r>
+                              <w:t>size</w:t>
+                            </w:r>
+                            <w:proofErr w:type="spellEnd"/>
+                            <w:r>
+                              <w:t xml:space="preserve"> = </w:t>
+                            </w:r>
+                            <w:proofErr w:type="spellStart"/>
+                            <w:r>
+                              <w:t>MPI.COMM_WORLD.Size</w:t>
+                            </w:r>
+                            <w:proofErr w:type="spellEnd"/>
+                            <w:r>
+                              <w:t>();</w:t>
+                            </w:r>
+                          </w:p>
+                          <w:p>
+                            <w:pPr>
+                              <w:spacing w:after="0" w:line="240" w:lineRule="auto"/>
+                              <w:ind w:firstLine="708"/>
+                            </w:pPr>
+                            <w:r>
+                              <w:t xml:space="preserve">    </w:t>
+                            </w:r>
+                            <w:proofErr w:type="spellStart"/>
+                            <w:r>
+                              <w:t>System.out.println</w:t>
+                            </w:r>
+                            <w:proofErr w:type="spellEnd"/>
+                            <w:r>
+                              <w:t>("</w:t>
+                            </w:r>
+                            <w:proofErr w:type="spellStart"/>
+                            <w:r>
+                              <w:t>Process</w:t>
+                            </w:r>
+                            <w:proofErr w:type="spellEnd"/>
+                            <w:r>
+                              <w:t xml:space="preserve"> " + </w:t>
+                            </w:r>
+                            <w:proofErr w:type="spellStart"/>
+                            <w:r>
+                              <w:t>id</w:t>
+                            </w:r>
+                            <w:proofErr w:type="spellEnd"/>
+                            <w:r>
+                              <w:t xml:space="preserve"> + " </w:t>
+                            </w:r>
+                            <w:proofErr w:type="spellStart"/>
+                            <w:r>
+                              <w:t>of</w:t>
+                            </w:r>
+                            <w:proofErr w:type="spellEnd"/>
+                            <w:r>
+                              <w:t xml:space="preserve"> " + </w:t>
+                            </w:r>
+                            <w:proofErr w:type="spellStart"/>
+                            <w:r>
+                              <w:t>size</w:t>
+                            </w:r>
+                            <w:proofErr w:type="spellEnd"/>
+                            <w:r>
+                              <w:t>);</w:t>
+                            </w:r>
+                          </w:p>
+                          <w:p>
+                            <w:pPr>
+                              <w:spacing w:after="0" w:line="240" w:lineRule="auto"/>
+                              <w:ind w:firstLine="708"/>
+                            </w:pPr>
+                            <w:r>
+                              <w:t xml:space="preserve">    </w:t>
+                            </w:r>
+                            <w:proofErr w:type="spellStart"/>
+                            <w:proofErr w:type="gramStart"/>
+                            <w:r>
+                              <w:t>int</w:t>
+                            </w:r>
+                            <w:proofErr w:type="spellEnd"/>
+                            <w:r>
+                              <w:t>[</w:t>
+                            </w:r>
+                            <w:proofErr w:type="gramEnd"/>
+                            <w:r>
+                              <w:t xml:space="preserve">] </w:t>
+                            </w:r>
+                            <w:proofErr w:type="spellStart"/>
+                            <w:r>
+                              <w:t>sum</w:t>
+                            </w:r>
+                            <w:proofErr w:type="spellEnd"/>
+                            <w:r>
+                              <w:t xml:space="preserve"> = </w:t>
+                            </w:r>
+                            <w:proofErr w:type="spellStart"/>
+                            <w:r>
+                              <w:t>new</w:t>
+                            </w:r>
+                            <w:proofErr w:type="spellEnd"/>
+                            <w:r>
+                              <w:t xml:space="preserve"> </w:t>
+                            </w:r>
+                            <w:proofErr w:type="spellStart"/>
+                            <w:r>
+                              <w:t>int</w:t>
+                            </w:r>
+                            <w:proofErr w:type="spellEnd"/>
+                            <w:r>
+                              <w:t>[1];</w:t>
                             </w:r>
                           </w:p>
                           <w:p>
@@ -19356,7 +20621,31 @@
                               <w:ind w:firstLine="708"/>
                             </w:pPr>
                             <w:r>
-                              <w:t xml:space="preserve">    if (id == 0) { // Master</w:t>
+                              <w:t xml:space="preserve">    </w:t>
+                            </w:r>
+                            <w:proofErr w:type="spellStart"/>
+                            <w:r>
+                              <w:t>if</w:t>
+                            </w:r>
+                            <w:proofErr w:type="spellEnd"/>
+                            <w:r>
+                              <w:t xml:space="preserve"> (</w:t>
+                            </w:r>
+                            <w:proofErr w:type="spellStart"/>
+                            <w:r>
+                              <w:t>id</w:t>
+                            </w:r>
+                            <w:proofErr w:type="spellEnd"/>
+                            <w:r>
+                              <w:t xml:space="preserve"> == 0) </w:t>
+                            </w:r>
+                            <w:proofErr w:type="gramStart"/>
+                            <w:r>
+                              <w:t>{ /</w:t>
+                            </w:r>
+                            <w:proofErr w:type="gramEnd"/>
+                            <w:r>
+                              <w:t>/ Master</w:t>
                             </w:r>
                           </w:p>
                           <w:p>
@@ -19365,7 +20654,60 @@
                               <w:ind w:firstLine="708"/>
                             </w:pPr>
                             <w:r>
-                              <w:t xml:space="preserve">      System.out.println("The sum from 1 to 10000 is: " + sum[0]);</w:t>
+                              <w:t xml:space="preserve">      </w:t>
+                            </w:r>
+                            <w:proofErr w:type="spellStart"/>
+                            <w:r>
+                              <w:t>System.out.println</w:t>
+                            </w:r>
+                            <w:proofErr w:type="spellEnd"/>
+                            <w:r>
+                              <w:t xml:space="preserve">("The </w:t>
+                            </w:r>
+                            <w:proofErr w:type="spellStart"/>
+                            <w:r>
+                              <w:t>sum</w:t>
+                            </w:r>
+                            <w:proofErr w:type="spellEnd"/>
+                            <w:r>
+                              <w:t xml:space="preserve"> </w:t>
+                            </w:r>
+                            <w:proofErr w:type="spellStart"/>
+                            <w:r>
+                              <w:t>from</w:t>
+                            </w:r>
+                            <w:proofErr w:type="spellEnd"/>
+                            <w:r>
+                              <w:t xml:space="preserve"> 1 </w:t>
+                            </w:r>
+                            <w:proofErr w:type="spellStart"/>
+                            <w:r>
+                              <w:t>to</w:t>
+                            </w:r>
+                            <w:proofErr w:type="spellEnd"/>
+                            <w:r>
+                              <w:t xml:space="preserve"> 10000 </w:t>
+                            </w:r>
+                            <w:proofErr w:type="spellStart"/>
+                            <w:r>
+                              <w:t>is</w:t>
+                            </w:r>
+                            <w:proofErr w:type="spellEnd"/>
+                            <w:r>
+                              <w:t xml:space="preserve">: " + </w:t>
+                            </w:r>
+                            <w:proofErr w:type="spellStart"/>
+                            <w:proofErr w:type="gramStart"/>
+                            <w:r>
+                              <w:t>sum</w:t>
+                            </w:r>
+                            <w:proofErr w:type="spellEnd"/>
+                            <w:r>
+                              <w:t>[</w:t>
+                            </w:r>
+                            <w:proofErr w:type="gramEnd"/>
+                            <w:r>
+                              <w:t>0]);</w:t>
                             </w:r>
                           </w:p>
                           <w:p>
@@ -19383,7 +20725,15 @@
                               <w:ind w:firstLine="708"/>
                             </w:pPr>
                             <w:r>
-                              <w:t xml:space="preserve">    MPI.Finalize();</w:t>
+                              <w:t xml:space="preserve">    </w:t>
+                            </w:r>
+                            <w:proofErr w:type="spellStart"/>
+                            <w:r>
+                              <w:t>MPI.Finalize</w:t>
+                            </w:r>
+                            <w:proofErr w:type="spellEnd"/>
+                            <w:r>
+                              <w:t>();</w:t>
                             </w:r>
                           </w:p>
                           <w:p>
@@ -19680,7 +21030,23 @@
           <w:szCs w:val="24"/>
         </w:rPr>
         <w:br/>
-        <w:t>Hochverfügbarkeitscluster (engl. High-Availability-Cluster – HA-Cluster) werden zur Steigerung der Verfügbarkeit bzw. für bessere Ausfallsicherheit eingesetzt. Tritt auf einem Knoten des Clusters ein Fehler auf, werden die auf diesem Knoten laufenden Dienste auf einen anderen Knoten migriert. Die meisten HA-Cluster besitzen 2 Knoten.</w:t>
+        <w:t>Hochverfügbarkeitscluster (engl. High-</w:t>
+      </w:r>
+      <w:proofErr w:type="spellStart"/>
+      <w:r>
+        <w:rPr>
+          <w:sz w:val="24"/>
+          <w:szCs w:val="24"/>
+        </w:rPr>
+        <w:t>Availability</w:t>
+      </w:r>
+      <w:proofErr w:type="spellEnd"/>
+      <w:r>
+        <w:rPr>
+          <w:sz w:val="24"/>
+          <w:szCs w:val="24"/>
+        </w:rPr>
+        <w:t>-Cluster – HA-Cluster) werden zur Steigerung der Verfügbarkeit bzw. für bessere Ausfallsicherheit eingesetzt. Tritt auf einem Knoten des Clusters ein Fehler auf, werden die auf diesem Knoten laufenden Dienste auf einen anderen Knoten migriert. Die meisten HA-Cluster besitzen 2 Knoten.</w:t>
       </w:r>
       <w:r>
         <w:rPr>
@@ -19703,7 +21069,25 @@
           <w:szCs w:val="24"/>
           <w:u w:val="single"/>
         </w:rPr>
-        <w:t>Load-Balancing-Cluster:</w:t>
+        <w:t>Load-</w:t>
+      </w:r>
+      <w:proofErr w:type="spellStart"/>
+      <w:r>
+        <w:rPr>
+          <w:sz w:val="24"/>
+          <w:szCs w:val="24"/>
+          <w:u w:val="single"/>
+        </w:rPr>
+        <w:t>Balancing</w:t>
+      </w:r>
+      <w:proofErr w:type="spellEnd"/>
+      <w:r>
+        <w:rPr>
+          <w:sz w:val="24"/>
+          <w:szCs w:val="24"/>
+          <w:u w:val="single"/>
+        </w:rPr>
+        <w:t>-Cluster:</w:t>
       </w:r>
       <w:r>
         <w:rPr>
@@ -19711,7 +21095,23 @@
           <w:szCs w:val="24"/>
         </w:rPr>
         <w:br/>
-        <w:t xml:space="preserve">Load-Balancing-Cluster werden zum Zweck der Lastverteilung auf mehrere Maschinen aufgebaut. Die Lastverteilung erfolgt in der Regel über eine redundant </w:t>
+        <w:t>Load-</w:t>
+      </w:r>
+      <w:proofErr w:type="spellStart"/>
+      <w:r>
+        <w:rPr>
+          <w:sz w:val="24"/>
+          <w:szCs w:val="24"/>
+        </w:rPr>
+        <w:t>Balancing</w:t>
+      </w:r>
+      <w:proofErr w:type="spellEnd"/>
+      <w:r>
+        <w:rPr>
+          <w:sz w:val="24"/>
+          <w:szCs w:val="24"/>
+        </w:rPr>
+        <w:t xml:space="preserve">-Cluster werden zum Zweck der Lastverteilung auf mehrere Maschinen aufgebaut. Die Lastverteilung erfolgt in der Regel über eine redundant </w:t>
       </w:r>
       <w:r>
         <w:rPr>
@@ -19777,7 +21177,71 @@
           <w:sz w:val="24"/>
           <w:szCs w:val="24"/>
         </w:rPr>
-        <w:t>Ein Beowulf-Cluster besteht aus einer gewissen Anzahl von Rechen-Knoten (compute nodes), einem oder mehreren Server-Knoten (server nodes) und in der Regel aus einem (oder mehreren) Zugangs-Knoten (front end), auf dem bzw. denen sich die Nutzer einloggen können. Von dort aus können sie sich die benötigte Menge von Rechen-Knoten für ihre Arbeit reservieren und diese benutzen.</w:t>
+        <w:t>Ein Beowulf-Cluster besteht aus einer gewissen Anzahl von Rechen-Knoten (</w:t>
+      </w:r>
+      <w:proofErr w:type="spellStart"/>
+      <w:r>
+        <w:rPr>
+          <w:sz w:val="24"/>
+          <w:szCs w:val="24"/>
+        </w:rPr>
+        <w:t>compute</w:t>
+      </w:r>
+      <w:proofErr w:type="spellEnd"/>
+      <w:r>
+        <w:rPr>
+          <w:sz w:val="24"/>
+          <w:szCs w:val="24"/>
+        </w:rPr>
+        <w:t xml:space="preserve"> </w:t>
+      </w:r>
+      <w:proofErr w:type="spellStart"/>
+      <w:r>
+        <w:rPr>
+          <w:sz w:val="24"/>
+          <w:szCs w:val="24"/>
+        </w:rPr>
+        <w:t>nodes</w:t>
+      </w:r>
+      <w:proofErr w:type="spellEnd"/>
+      <w:r>
+        <w:rPr>
+          <w:sz w:val="24"/>
+          <w:szCs w:val="24"/>
+        </w:rPr>
+        <w:t>), einem oder mehreren Server-Knoten (</w:t>
+      </w:r>
+      <w:proofErr w:type="spellStart"/>
+      <w:r>
+        <w:rPr>
+          <w:sz w:val="24"/>
+          <w:szCs w:val="24"/>
+        </w:rPr>
+        <w:t>server</w:t>
+      </w:r>
+      <w:proofErr w:type="spellEnd"/>
+      <w:r>
+        <w:rPr>
+          <w:sz w:val="24"/>
+          <w:szCs w:val="24"/>
+        </w:rPr>
+        <w:t xml:space="preserve"> </w:t>
+      </w:r>
+      <w:proofErr w:type="spellStart"/>
+      <w:r>
+        <w:rPr>
+          <w:sz w:val="24"/>
+          <w:szCs w:val="24"/>
+        </w:rPr>
+        <w:t>nodes</w:t>
+      </w:r>
+      <w:proofErr w:type="spellEnd"/>
+      <w:r>
+        <w:rPr>
+          <w:sz w:val="24"/>
+          <w:szCs w:val="24"/>
+        </w:rPr>
+        <w:t>) und in der Regel aus einem (oder mehreren) Zugangs-Knoten (front end), auf dem bzw. denen sich die Nutzer einloggen können. Von dort aus können sie sich die benötigte Menge von Rechen-Knoten für ihre Arbeit reservieren und diese benutzen.</w:t>
       </w:r>
       <w:r>
         <w:rPr>
@@ -19817,7 +21281,71 @@
           <w:szCs w:val="24"/>
         </w:rPr>
         <w:lastRenderedPageBreak/>
-        <w:t>Die Bedienung des Clusters erfolgt über einen Master-Knoten, der auch die zu erledigende Aufgabe „Job“ in kleine Teile zerlegt (Decomposition-Programm) und dann mittels eines Job-Scheduling-Programms auf die Knoten verteilt. Die einzelnen Knoten kommunizieren über IP. Der Datenaustausch/die Kommunikation zwischen den auf verschiedenen Koten laufenden Job-Teilen geschieht in der Regel über standardisierte Bibliotheken, die eine abstrakte Kommunikationsschnittstelle zur Verfügung stellen. Die bekanntesten Vertreter solcher Bibliotheken sind Message Passing Interface (MPI) und Parallel Virtual Machine (PVM).</w:t>
+        <w:t>Die Bedienung des Clusters erfolgt über einen Master-Knoten, der auch die zu erledigende Aufgabe „Job“ in kleine Teile zerlegt (</w:t>
+      </w:r>
+      <w:proofErr w:type="spellStart"/>
+      <w:r>
+        <w:rPr>
+          <w:sz w:val="24"/>
+          <w:szCs w:val="24"/>
+        </w:rPr>
+        <w:t>Decomposition</w:t>
+      </w:r>
+      <w:proofErr w:type="spellEnd"/>
+      <w:r>
+        <w:rPr>
+          <w:sz w:val="24"/>
+          <w:szCs w:val="24"/>
+        </w:rPr>
+        <w:t>-Programm) und dann mittels eines Job-</w:t>
+      </w:r>
+      <w:proofErr w:type="spellStart"/>
+      <w:r>
+        <w:rPr>
+          <w:sz w:val="24"/>
+          <w:szCs w:val="24"/>
+        </w:rPr>
+        <w:t>Scheduling</w:t>
+      </w:r>
+      <w:proofErr w:type="spellEnd"/>
+      <w:r>
+        <w:rPr>
+          <w:sz w:val="24"/>
+          <w:szCs w:val="24"/>
+        </w:rPr>
+        <w:t xml:space="preserve">-Programms auf die Knoten verteilt. Die einzelnen Knoten kommunizieren über IP. Der Datenaustausch/die Kommunikation zwischen den auf verschiedenen Koten laufenden Job-Teilen geschieht in der Regel über standardisierte Bibliotheken, die eine abstrakte Kommunikationsschnittstelle zur Verfügung stellen. Die bekanntesten Vertreter solcher Bibliotheken sind Message </w:t>
+      </w:r>
+      <w:proofErr w:type="spellStart"/>
+      <w:r>
+        <w:rPr>
+          <w:sz w:val="24"/>
+          <w:szCs w:val="24"/>
+        </w:rPr>
+        <w:t>Passing</w:t>
+      </w:r>
+      <w:proofErr w:type="spellEnd"/>
+      <w:r>
+        <w:rPr>
+          <w:sz w:val="24"/>
+          <w:szCs w:val="24"/>
+        </w:rPr>
+        <w:t xml:space="preserve"> Interface (MPI) und Parallel Virtual </w:t>
+      </w:r>
+      <w:proofErr w:type="spellStart"/>
+      <w:r>
+        <w:rPr>
+          <w:sz w:val="24"/>
+          <w:szCs w:val="24"/>
+        </w:rPr>
+        <w:t>Machine</w:t>
+      </w:r>
+      <w:proofErr w:type="spellEnd"/>
+      <w:r>
+        <w:rPr>
+          <w:sz w:val="24"/>
+          <w:szCs w:val="24"/>
+        </w:rPr>
+        <w:t xml:space="preserve"> (PVM).</w:t>
       </w:r>
     </w:p>
     <w:p>
@@ -20300,7 +21828,42 @@
           <w:szCs w:val="24"/>
         </w:rPr>
         <w:br/>
-        <w:t>if x &lt; 5 and x &gt;= 0</w:t>
+      </w:r>
+      <w:proofErr w:type="spellStart"/>
+      <w:r>
+        <w:rPr>
+          <w:rFonts w:ascii="Courier New" w:hAnsi="Courier New" w:cs="Courier New"/>
+          <w:sz w:val="24"/>
+          <w:szCs w:val="24"/>
+        </w:rPr>
+        <w:t>if</w:t>
+      </w:r>
+      <w:proofErr w:type="spellEnd"/>
+      <w:r>
+        <w:rPr>
+          <w:rFonts w:ascii="Courier New" w:hAnsi="Courier New" w:cs="Courier New"/>
+          <w:sz w:val="24"/>
+          <w:szCs w:val="24"/>
+        </w:rPr>
+        <w:t xml:space="preserve"> x &lt; 5 </w:t>
+      </w:r>
+      <w:proofErr w:type="spellStart"/>
+      <w:r>
+        <w:rPr>
+          <w:rFonts w:ascii="Courier New" w:hAnsi="Courier New" w:cs="Courier New"/>
+          <w:sz w:val="24"/>
+          <w:szCs w:val="24"/>
+        </w:rPr>
+        <w:t>and</w:t>
+      </w:r>
+      <w:proofErr w:type="spellEnd"/>
+      <w:r>
+        <w:rPr>
+          <w:rFonts w:ascii="Courier New" w:hAnsi="Courier New" w:cs="Courier New"/>
+          <w:sz w:val="24"/>
+          <w:szCs w:val="24"/>
+        </w:rPr>
+        <w:t xml:space="preserve"> x &gt;= 0</w:t>
       </w:r>
       <w:r>
         <w:rPr>
@@ -20344,7 +21907,60 @@
           <w:szCs w:val="24"/>
         </w:rPr>
         <w:br/>
-        <w:t>else if x &lt; 10 and x &gt;= 5</w:t>
+      </w:r>
+      <w:proofErr w:type="spellStart"/>
+      <w:r>
+        <w:rPr>
+          <w:rFonts w:ascii="Courier New" w:hAnsi="Courier New" w:cs="Courier New"/>
+          <w:sz w:val="24"/>
+          <w:szCs w:val="24"/>
+        </w:rPr>
+        <w:t>else</w:t>
+      </w:r>
+      <w:proofErr w:type="spellEnd"/>
+      <w:r>
+        <w:rPr>
+          <w:rFonts w:ascii="Courier New" w:hAnsi="Courier New" w:cs="Courier New"/>
+          <w:sz w:val="24"/>
+          <w:szCs w:val="24"/>
+        </w:rPr>
+        <w:t xml:space="preserve"> </w:t>
+      </w:r>
+      <w:proofErr w:type="spellStart"/>
+      <w:r>
+        <w:rPr>
+          <w:rFonts w:ascii="Courier New" w:hAnsi="Courier New" w:cs="Courier New"/>
+          <w:sz w:val="24"/>
+          <w:szCs w:val="24"/>
+        </w:rPr>
+        <w:t>if</w:t>
+      </w:r>
+      <w:proofErr w:type="spellEnd"/>
+      <w:r>
+        <w:rPr>
+          <w:rFonts w:ascii="Courier New" w:hAnsi="Courier New" w:cs="Courier New"/>
+          <w:sz w:val="24"/>
+          <w:szCs w:val="24"/>
+        </w:rPr>
+        <w:t xml:space="preserve"> x &lt; 10 </w:t>
+      </w:r>
+      <w:proofErr w:type="spellStart"/>
+      <w:r>
+        <w:rPr>
+          <w:rFonts w:ascii="Courier New" w:hAnsi="Courier New" w:cs="Courier New"/>
+          <w:sz w:val="24"/>
+          <w:szCs w:val="24"/>
+        </w:rPr>
+        <w:t>and</w:t>
+      </w:r>
+      <w:proofErr w:type="spellEnd"/>
+      <w:r>
+        <w:rPr>
+          <w:rFonts w:ascii="Courier New" w:hAnsi="Courier New" w:cs="Courier New"/>
+          <w:sz w:val="24"/>
+          <w:szCs w:val="24"/>
+        </w:rPr>
+        <w:t xml:space="preserve"> x &gt;= 5</w:t>
       </w:r>
       <w:r>
         <w:rPr>
@@ -20388,8 +22004,17 @@
           <w:szCs w:val="24"/>
         </w:rPr>
         <w:br/>
+      </w:r>
+      <w:proofErr w:type="spellStart"/>
+      <w:r>
+        <w:rPr>
+          <w:rFonts w:ascii="Courier New" w:hAnsi="Courier New" w:cs="Courier New"/>
+          <w:sz w:val="24"/>
+          <w:szCs w:val="24"/>
+        </w:rPr>
         <w:t>else</w:t>
       </w:r>
+      <w:proofErr w:type="spellEnd"/>
       <w:r>
         <w:rPr>
           <w:rFonts w:ascii="Courier New" w:hAnsi="Courier New" w:cs="Courier New"/>
@@ -20504,7 +22129,23 @@
           <w:sz w:val="24"/>
           <w:szCs w:val="24"/>
         </w:rPr>
-        <w:t>Datenflussrechner versuchen, die Möglichkeiten der Parallelverarbeitung ihrer Rechenaufträge durch das nebenläufige Ausführen einer Vielzahl von Threads auszunutzen. Der Datenflussrechner basiert auf dem Datenflussprinzip, welches die Ablaufsteuerung gänzlich anders organisiert. Einzig die Verfügbarkeit der Operanden löst die Ausführung einer Maschinenoperation auf diesen Operanden aus. Die Resultate können dann wieder zur Ausführung anderer Operationen führen. Deshalb wird dieses Operationsprinzip auch als datengesteuert oder datengetrieben (Data-Driven) bezeichnet. Nach dem Operationsprinzip können mehrere Threads von Maschinenbefehlen, die einen sogenannten Datenflussgraphen beschrieben, verarbeitet werden und einen hohen Grad an Nebenläufigkeit besitzen.</w:t>
+        <w:t>Datenflussrechner versuchen, die Möglichkeiten der Parallelverarbeitung ihrer Rechenaufträge durch das nebenläufige Ausführen einer Vielzahl von Threads auszunutzen. Der Datenflussrechner basiert auf dem Datenflussprinzip, welches die Ablaufsteuerung gänzlich anders organisiert. Einzig die Verfügbarkeit der Operanden löst die Ausführung einer Maschinenoperation auf diesen Operanden aus. Die Resultate können dann wieder zur Ausführung anderer Operationen führen. Deshalb wird dieses Operationsprinzip auch als datengesteuert oder datengetrieben (Data-</w:t>
+      </w:r>
+      <w:proofErr w:type="spellStart"/>
+      <w:r>
+        <w:rPr>
+          <w:sz w:val="24"/>
+          <w:szCs w:val="24"/>
+        </w:rPr>
+        <w:t>Driven</w:t>
+      </w:r>
+      <w:proofErr w:type="spellEnd"/>
+      <w:r>
+        <w:rPr>
+          <w:sz w:val="24"/>
+          <w:szCs w:val="24"/>
+        </w:rPr>
+        <w:t>) bezeichnet. Nach dem Operationsprinzip können mehrere Threads von Maschinenbefehlen, die einen sogenannten Datenflussgraphen beschrieben, verarbeitet werden und einen hohen Grad an Nebenläufigkeit besitzen.</w:t>
       </w:r>
       <w:r>
         <w:rPr>
@@ -20518,7 +22159,39 @@
           <w:sz w:val="24"/>
           <w:szCs w:val="24"/>
         </w:rPr>
-        <w:t>Daher sind keine Befehlszähler und globale Variablen oder zentraler Speicher verfügbar im Vergleich zu der von-Neumann-Architektur. Zudem können Befehlsfolgen bei parallelen Kontrollflussprinzipien, die nach dem von-Neumann-Prinzip aufgeführt werden, durch explizite parallele Kontrollstrukturen (z.B. fork, …, join) verknüpft sein und parallel zueinander aufgeführt werden.</w:t>
+        <w:t xml:space="preserve">Daher sind keine Befehlszähler und globale Variablen oder zentraler Speicher verfügbar im Vergleich zu der von-Neumann-Architektur. Zudem können Befehlsfolgen bei parallelen Kontrollflussprinzipien, die nach dem von-Neumann-Prinzip aufgeführt werden, durch explizite parallele Kontrollstrukturen (z.B. </w:t>
+      </w:r>
+      <w:proofErr w:type="spellStart"/>
+      <w:r>
+        <w:rPr>
+          <w:sz w:val="24"/>
+          <w:szCs w:val="24"/>
+        </w:rPr>
+        <w:t>fork</w:t>
+      </w:r>
+      <w:proofErr w:type="spellEnd"/>
+      <w:r>
+        <w:rPr>
+          <w:sz w:val="24"/>
+          <w:szCs w:val="24"/>
+        </w:rPr>
+        <w:t xml:space="preserve">, …, </w:t>
+      </w:r>
+      <w:proofErr w:type="spellStart"/>
+      <w:r>
+        <w:rPr>
+          <w:sz w:val="24"/>
+          <w:szCs w:val="24"/>
+        </w:rPr>
+        <w:t>join</w:t>
+      </w:r>
+      <w:proofErr w:type="spellEnd"/>
+      <w:r>
+        <w:rPr>
+          <w:sz w:val="24"/>
+          <w:szCs w:val="24"/>
+        </w:rPr>
+        <w:t>) verknüpft sein und parallel zueinander aufgeführt werden.</w:t>
       </w:r>
     </w:p>
     <w:p>
@@ -20723,7 +22396,23 @@
           <w:sz w:val="24"/>
           <w:szCs w:val="24"/>
         </w:rPr>
-        <w:t>Verkettete Listen, Immediate-Argumente, Opcodes und Ziel-Listen vom Compiler angelegt</w:t>
+        <w:t xml:space="preserve">Verkettete Listen, Immediate-Argumente, </w:t>
+      </w:r>
+      <w:proofErr w:type="spellStart"/>
+      <w:r>
+        <w:rPr>
+          <w:sz w:val="24"/>
+          <w:szCs w:val="24"/>
+        </w:rPr>
+        <w:t>Opcodes</w:t>
+      </w:r>
+      <w:proofErr w:type="spellEnd"/>
+      <w:r>
+        <w:rPr>
+          <w:sz w:val="24"/>
+          <w:szCs w:val="24"/>
+        </w:rPr>
+        <w:t xml:space="preserve"> und Ziel-Listen vom Compiler angelegt</w:t>
       </w:r>
       <w:r>
         <w:rPr>
@@ -20911,7 +22600,23 @@
           <w:sz w:val="24"/>
           <w:szCs w:val="24"/>
         </w:rPr>
-        <w:t>Was wird unter dem Prinzip des Pipelining verstanden?</w:t>
+        <w:t xml:space="preserve">Was wird unter dem Prinzip des </w:t>
+      </w:r>
+      <w:proofErr w:type="spellStart"/>
+      <w:r>
+        <w:rPr>
+          <w:sz w:val="24"/>
+          <w:szCs w:val="24"/>
+        </w:rPr>
+        <w:t>Pipelining</w:t>
+      </w:r>
+      <w:proofErr w:type="spellEnd"/>
+      <w:r>
+        <w:rPr>
+          <w:sz w:val="24"/>
+          <w:szCs w:val="24"/>
+        </w:rPr>
+        <w:t xml:space="preserve"> verstanden?</w:t>
       </w:r>
     </w:p>
     <w:p>
@@ -20971,13 +22676,23 @@
         </w:rPr>
         <w:br/>
       </w:r>
+      <w:proofErr w:type="spellStart"/>
       <w:r>
         <w:rPr>
           <w:rFonts w:ascii="Courier New" w:hAnsi="Courier New" w:cs="Courier New"/>
           <w:sz w:val="24"/>
           <w:szCs w:val="24"/>
         </w:rPr>
-        <w:t>for (i = 0; i &lt; 32; i++)</w:t>
+        <w:t>for</w:t>
+      </w:r>
+      <w:proofErr w:type="spellEnd"/>
+      <w:r>
+        <w:rPr>
+          <w:rFonts w:ascii="Courier New" w:hAnsi="Courier New" w:cs="Courier New"/>
+          <w:sz w:val="24"/>
+          <w:szCs w:val="24"/>
+        </w:rPr>
+        <w:t xml:space="preserve"> (i = 0; i &lt; 32; i++)</w:t>
       </w:r>
       <w:r>
         <w:rPr>
@@ -21027,7 +22742,23 @@
           <w:sz w:val="24"/>
           <w:szCs w:val="24"/>
         </w:rPr>
-        <w:t>Was unterscheidet eine Vektorisierung von einer Iteration der Schleife?</w:t>
+        <w:t xml:space="preserve">Was unterscheidet eine </w:t>
+      </w:r>
+      <w:proofErr w:type="spellStart"/>
+      <w:r>
+        <w:rPr>
+          <w:sz w:val="24"/>
+          <w:szCs w:val="24"/>
+        </w:rPr>
+        <w:t>Vektorisierung</w:t>
+      </w:r>
+      <w:proofErr w:type="spellEnd"/>
+      <w:r>
+        <w:rPr>
+          <w:sz w:val="24"/>
+          <w:szCs w:val="24"/>
+        </w:rPr>
+        <w:t xml:space="preserve"> von einer Iteration der Schleife?</w:t>
       </w:r>
     </w:p>
     <w:p>
@@ -21050,7 +22781,23 @@
           <w:sz w:val="24"/>
           <w:szCs w:val="24"/>
         </w:rPr>
-        <w:t>Was ist bei der Vektorisierung zu beachten?</w:t>
+        <w:t xml:space="preserve">Was ist bei der </w:t>
+      </w:r>
+      <w:proofErr w:type="spellStart"/>
+      <w:r>
+        <w:rPr>
+          <w:sz w:val="24"/>
+          <w:szCs w:val="24"/>
+        </w:rPr>
+        <w:t>Vektorisierung</w:t>
+      </w:r>
+      <w:proofErr w:type="spellEnd"/>
+      <w:r>
+        <w:rPr>
+          <w:sz w:val="24"/>
+          <w:szCs w:val="24"/>
+        </w:rPr>
+        <w:t xml:space="preserve"> zu beachten?</w:t>
       </w:r>
     </w:p>
     <w:p>
@@ -21177,7 +22924,23 @@
           <w:sz w:val="24"/>
           <w:szCs w:val="24"/>
         </w:rPr>
-        <w:t>Welche Abhängigkeiten schränken die Vektorisierung ein?</w:t>
+        <w:t xml:space="preserve">Welche Abhängigkeiten schränken die </w:t>
+      </w:r>
+      <w:proofErr w:type="spellStart"/>
+      <w:r>
+        <w:rPr>
+          <w:sz w:val="24"/>
+          <w:szCs w:val="24"/>
+        </w:rPr>
+        <w:t>Vektorisierung</w:t>
+      </w:r>
+      <w:proofErr w:type="spellEnd"/>
+      <w:r>
+        <w:rPr>
+          <w:sz w:val="24"/>
+          <w:szCs w:val="24"/>
+        </w:rPr>
+        <w:t xml:space="preserve"> ein?</w:t>
       </w:r>
     </w:p>
     <w:p>
@@ -21200,7 +22963,39 @@
           <w:sz w:val="24"/>
           <w:szCs w:val="24"/>
         </w:rPr>
-        <w:t>Wie lässt sich die obige Schleife vektorisieren? Ist sie auch parallelisierbar?</w:t>
+        <w:t xml:space="preserve">Wie lässt sich die obige Schleife </w:t>
+      </w:r>
+      <w:proofErr w:type="spellStart"/>
+      <w:r>
+        <w:rPr>
+          <w:sz w:val="24"/>
+          <w:szCs w:val="24"/>
+        </w:rPr>
+        <w:t>vektorisieren</w:t>
+      </w:r>
+      <w:proofErr w:type="spellEnd"/>
+      <w:r>
+        <w:rPr>
+          <w:sz w:val="24"/>
+          <w:szCs w:val="24"/>
+        </w:rPr>
+        <w:t xml:space="preserve">? Ist sie auch </w:t>
+      </w:r>
+      <w:proofErr w:type="spellStart"/>
+      <w:r>
+        <w:rPr>
+          <w:sz w:val="24"/>
+          <w:szCs w:val="24"/>
+        </w:rPr>
+        <w:t>parallelisierbar</w:t>
+      </w:r>
+      <w:proofErr w:type="spellEnd"/>
+      <w:r>
+        <w:rPr>
+          <w:sz w:val="24"/>
+          <w:szCs w:val="24"/>
+        </w:rPr>
+        <w:t>?</w:t>
       </w:r>
     </w:p>
     <w:p>
@@ -21289,7 +23084,7 @@
           <w:szCs w:val="24"/>
         </w:rPr>
         <w:pict>
-          <v:shape id="_x0000_i1037" type="#_x0000_t75" style="width:292.5pt;height:133.5pt">
+          <v:shape id="_x0000_i1038" type="#_x0000_t75" style="width:293.05pt;height:134.45pt">
             <v:imagedata r:id="rId23" o:title="Feldrechner_Vektorrechner_1a"/>
           </v:shape>
         </w:pict>
@@ -21314,7 +23109,55 @@
           <w:szCs w:val="24"/>
         </w:rPr>
         <w:br/>
-        <w:t>Im Gegensatz dazu berechnet der klassische Vektorrechner Probleme nach dem Pipeline-Prinzip. Dieses Prinzip der Fließbandverarbeitung ist immer dann anwendbar, wenn komplexe Operationen aus mehreren aufteilbaren Rechenschritten bestehen. Zusätzlich können verschiedene Funktionseinheiten (Addierer, Multiplizierer, …) aneinandergereiht („chaining“) werden, um auf einem Datenstrom zu arbeiten.</w:t>
+        <w:t>Im Gegensatz dazu berechnet der klassische Vektorrechner Probleme nach dem Pipeline-Prinzip. Dieses Prinzip der Fließbandverarbeitung ist immer dann anwendbar, wenn komplexe Operationen aus mehreren aufteilbaren Rechenschritten bestehen. Zusätzlich können verschiedene Funktionseinheiten (</w:t>
+      </w:r>
+      <w:proofErr w:type="spellStart"/>
+      <w:r>
+        <w:rPr>
+          <w:sz w:val="24"/>
+          <w:szCs w:val="24"/>
+        </w:rPr>
+        <w:t>Addierer</w:t>
+      </w:r>
+      <w:proofErr w:type="spellEnd"/>
+      <w:r>
+        <w:rPr>
+          <w:sz w:val="24"/>
+          <w:szCs w:val="24"/>
+        </w:rPr>
+        <w:t xml:space="preserve">, </w:t>
+      </w:r>
+      <w:proofErr w:type="spellStart"/>
+      <w:r>
+        <w:rPr>
+          <w:sz w:val="24"/>
+          <w:szCs w:val="24"/>
+        </w:rPr>
+        <w:t>Multiplizierer</w:t>
+      </w:r>
+      <w:proofErr w:type="spellEnd"/>
+      <w:r>
+        <w:rPr>
+          <w:sz w:val="24"/>
+          <w:szCs w:val="24"/>
+        </w:rPr>
+        <w:t>, …) aneinandergereiht („</w:t>
+      </w:r>
+      <w:proofErr w:type="spellStart"/>
+      <w:r>
+        <w:rPr>
+          <w:sz w:val="24"/>
+          <w:szCs w:val="24"/>
+        </w:rPr>
+        <w:t>chaining</w:t>
+      </w:r>
+      <w:proofErr w:type="spellEnd"/>
+      <w:r>
+        <w:rPr>
+          <w:sz w:val="24"/>
+          <w:szCs w:val="24"/>
+        </w:rPr>
+        <w:t>“) werden, um auf einem Datenstrom zu arbeiten.</w:t>
       </w:r>
     </w:p>
     <w:p>
@@ -21335,7 +23178,41 @@
           <w:sz w:val="24"/>
           <w:szCs w:val="24"/>
         </w:rPr>
-        <w:t>Die Verarbeitung eines Vektors erfolgt nach dem Pipelining-Verfahren. Dafür wird die Operation in möglichst gleichlange Teiloperationen zerlegt, die dann wie in einer Pipeline zeitsequentiell hintereinander in den verschiedenen Stufen bearbeitet werden. Die Ausführung der verschiedenen Teiloperationen überlappen sich dabei für die einzelnen Vektorelemente. Der Gewinn einer Pipelineverarbeitung gegenüber der sequentiellen Verarbeitung ist für lange Vektoren gleich der Stufenzahl der Pipeline [Hockney,Jesshop].</w:t>
+        <w:t xml:space="preserve">Die Verarbeitung eines Vektors erfolgt nach dem </w:t>
+      </w:r>
+      <w:proofErr w:type="spellStart"/>
+      <w:r>
+        <w:rPr>
+          <w:sz w:val="24"/>
+          <w:szCs w:val="24"/>
+        </w:rPr>
+        <w:t>Pipelining</w:t>
+      </w:r>
+      <w:proofErr w:type="spellEnd"/>
+      <w:r>
+        <w:rPr>
+          <w:sz w:val="24"/>
+          <w:szCs w:val="24"/>
+        </w:rPr>
+        <w:t>-Verfahren. Dafür wird die Operation in möglichst gleichlange Teiloperationen zerlegt, die dann wie in einer Pipeline zeitsequentiell hintereinander in den verschiedenen Stufen bearbeitet werden. Die Ausführung der verschiedenen Teiloperationen überlappen sich dabei für die einzelnen Vektorelemente. Der Gewinn einer Pipelineverarbeitung gegenüber der sequentiellen Verarbeitung ist für lange Vektoren gleich der Stufenzahl der Pipeline [</w:t>
+      </w:r>
+      <w:proofErr w:type="spellStart"/>
+      <w:proofErr w:type="gramStart"/>
+      <w:r>
+        <w:rPr>
+          <w:sz w:val="24"/>
+          <w:szCs w:val="24"/>
+        </w:rPr>
+        <w:t>Hockney,Jesshop</w:t>
+      </w:r>
+      <w:proofErr w:type="spellEnd"/>
+      <w:proofErr w:type="gramEnd"/>
+      <w:r>
+        <w:rPr>
+          <w:sz w:val="24"/>
+          <w:szCs w:val="24"/>
+        </w:rPr>
+        <w:t>].</w:t>
       </w:r>
     </w:p>
     <w:p>
@@ -21694,7 +23571,23 @@
           <w:sz w:val="24"/>
           <w:szCs w:val="24"/>
         </w:rPr>
-        <w:t>Die Vektorisierung stellt eine horizontale Parallelisierung dar, während die Iteration eine vertikale Parallelisierung darstellt.</w:t>
+        <w:t xml:space="preserve">Die </w:t>
+      </w:r>
+      <w:proofErr w:type="spellStart"/>
+      <w:r>
+        <w:rPr>
+          <w:sz w:val="24"/>
+          <w:szCs w:val="24"/>
+        </w:rPr>
+        <w:t>Vektorisierung</w:t>
+      </w:r>
+      <w:proofErr w:type="spellEnd"/>
+      <w:r>
+        <w:rPr>
+          <w:sz w:val="24"/>
+          <w:szCs w:val="24"/>
+        </w:rPr>
+        <w:t xml:space="preserve"> stellt eine horizontale Parallelisierung dar, während die Iteration eine vertikale Parallelisierung darstellt.</w:t>
       </w:r>
     </w:p>
     <w:p>
@@ -21907,7 +23800,39 @@
           <w:sz w:val="24"/>
           <w:szCs w:val="24"/>
         </w:rPr>
-        <w:t>Eine Schleife ist vektorisierbar, wenn nur vorwärts gerichtete Abhängigkeiten bestehen. Nach Vertauschen der Anweisungen S2 und S3 und der Umbenennung der Ausgabevariable von S4 lässt sich die obige Schleife vektorisieren.</w:t>
+        <w:t xml:space="preserve">Eine Schleife ist </w:t>
+      </w:r>
+      <w:proofErr w:type="spellStart"/>
+      <w:r>
+        <w:rPr>
+          <w:sz w:val="24"/>
+          <w:szCs w:val="24"/>
+        </w:rPr>
+        <w:t>vektorisierbar</w:t>
+      </w:r>
+      <w:proofErr w:type="spellEnd"/>
+      <w:r>
+        <w:rPr>
+          <w:sz w:val="24"/>
+          <w:szCs w:val="24"/>
+        </w:rPr>
+        <w:t xml:space="preserve">, wenn nur vorwärts gerichtete Abhängigkeiten bestehen. Nach Vertauschen der Anweisungen S2 und S3 und der Umbenennung der Ausgabevariable von S4 lässt sich die obige Schleife </w:t>
+      </w:r>
+      <w:proofErr w:type="spellStart"/>
+      <w:r>
+        <w:rPr>
+          <w:sz w:val="24"/>
+          <w:szCs w:val="24"/>
+        </w:rPr>
+        <w:t>vektorisieren</w:t>
+      </w:r>
+      <w:proofErr w:type="spellEnd"/>
+      <w:r>
+        <w:rPr>
+          <w:sz w:val="24"/>
+          <w:szCs w:val="24"/>
+        </w:rPr>
+        <w:t>.</w:t>
       </w:r>
       <w:r>
         <w:rPr>
@@ -21922,7 +23847,39 @@
           <w:szCs w:val="24"/>
         </w:rPr>
         <w:br/>
-        <w:t>Eine Schleife ist parallelisierbar, wenn aufeinanderfolgende Iterationen (Schleifendurchläufe) voneinander unabhängig sind. Zwischen den Anweisungen des Schleifenkörpers, der einen Iterationsschritt darstellt, dürfen Abhängigkeiten bestehen. Das obige Beispiel ist damit nicht parallelisierbar.</w:t>
+        <w:t xml:space="preserve">Eine Schleife ist </w:t>
+      </w:r>
+      <w:proofErr w:type="spellStart"/>
+      <w:r>
+        <w:rPr>
+          <w:sz w:val="24"/>
+          <w:szCs w:val="24"/>
+        </w:rPr>
+        <w:t>parallelisierbar</w:t>
+      </w:r>
+      <w:proofErr w:type="spellEnd"/>
+      <w:r>
+        <w:rPr>
+          <w:sz w:val="24"/>
+          <w:szCs w:val="24"/>
+        </w:rPr>
+        <w:t xml:space="preserve">, wenn aufeinanderfolgende Iterationen (Schleifendurchläufe) voneinander unabhängig sind. Zwischen den Anweisungen des Schleifenkörpers, der einen Iterationsschritt darstellt, dürfen Abhängigkeiten bestehen. Das obige Beispiel ist damit nicht </w:t>
+      </w:r>
+      <w:proofErr w:type="spellStart"/>
+      <w:r>
+        <w:rPr>
+          <w:sz w:val="24"/>
+          <w:szCs w:val="24"/>
+        </w:rPr>
+        <w:t>parallelisierbar</w:t>
+      </w:r>
+      <w:proofErr w:type="spellEnd"/>
+      <w:r>
+        <w:rPr>
+          <w:sz w:val="24"/>
+          <w:szCs w:val="24"/>
+        </w:rPr>
+        <w:t>.</w:t>
       </w:r>
     </w:p>
     <w:p>
@@ -22296,15 +24253,33 @@
           <w:sz w:val="24"/>
           <w:szCs w:val="24"/>
         </w:rPr>
-        <w:t xml:space="preserve"> f</w:t>
-      </w:r>
+        <w:t xml:space="preserve"> </w:t>
+      </w:r>
+      <w:proofErr w:type="spellStart"/>
       <w:r>
         <w:rPr>
           <w:rFonts w:ascii="Courier New" w:hAnsi="Courier New" w:cs="Courier New"/>
           <w:sz w:val="24"/>
           <w:szCs w:val="24"/>
         </w:rPr>
-        <w:t>or (i=0; i&lt;N-2; i++) {</w:t>
+        <w:t>f</w:t>
+      </w:r>
+      <w:r>
+        <w:rPr>
+          <w:rFonts w:ascii="Courier New" w:hAnsi="Courier New" w:cs="Courier New"/>
+          <w:sz w:val="24"/>
+          <w:szCs w:val="24"/>
+        </w:rPr>
+        <w:t>or</w:t>
+      </w:r>
+      <w:proofErr w:type="spellEnd"/>
+      <w:r>
+        <w:rPr>
+          <w:rFonts w:ascii="Courier New" w:hAnsi="Courier New" w:cs="Courier New"/>
+          <w:sz w:val="24"/>
+          <w:szCs w:val="24"/>
+        </w:rPr>
+        <w:t xml:space="preserve"> (i=0; i&lt;N-2; i++) {</w:t>
       </w:r>
       <w:r>
         <w:rPr>
@@ -22371,7 +24346,25 @@
           <w:sz w:val="24"/>
           <w:szCs w:val="24"/>
         </w:rPr>
-        <w:t xml:space="preserve"> for (i=0; i&lt;N; i++)</w:t>
+        <w:t xml:space="preserve"> </w:t>
+      </w:r>
+      <w:proofErr w:type="spellStart"/>
+      <w:r>
+        <w:rPr>
+          <w:rFonts w:ascii="Courier New" w:hAnsi="Courier New" w:cs="Courier New"/>
+          <w:sz w:val="24"/>
+          <w:szCs w:val="24"/>
+        </w:rPr>
+        <w:t>for</w:t>
+      </w:r>
+      <w:proofErr w:type="spellEnd"/>
+      <w:r>
+        <w:rPr>
+          <w:rFonts w:ascii="Courier New" w:hAnsi="Courier New" w:cs="Courier New"/>
+          <w:sz w:val="24"/>
+          <w:szCs w:val="24"/>
+        </w:rPr>
+        <w:t xml:space="preserve"> (i=0; i&lt;N; i++)</w:t>
       </w:r>
       <w:r>
         <w:rPr>
@@ -22382,13 +24375,41 @@
         <w:br/>
         <w:t xml:space="preserve">       </w:t>
       </w:r>
+      <w:proofErr w:type="spellStart"/>
       <w:r>
         <w:rPr>
           <w:rFonts w:ascii="Courier New" w:hAnsi="Courier New" w:cs="Courier New"/>
           <w:sz w:val="24"/>
           <w:szCs w:val="24"/>
         </w:rPr>
-        <w:t>for (j=0; j&lt;M; j++)</w:t>
+        <w:t>for</w:t>
+      </w:r>
+      <w:proofErr w:type="spellEnd"/>
+      <w:r>
+        <w:rPr>
+          <w:rFonts w:ascii="Courier New" w:hAnsi="Courier New" w:cs="Courier New"/>
+          <w:sz w:val="24"/>
+          <w:szCs w:val="24"/>
+        </w:rPr>
+        <w:t xml:space="preserve"> (j=0; j&lt;M; </w:t>
+      </w:r>
+      <w:proofErr w:type="spellStart"/>
+      <w:r>
+        <w:rPr>
+          <w:rFonts w:ascii="Courier New" w:hAnsi="Courier New" w:cs="Courier New"/>
+          <w:sz w:val="24"/>
+          <w:szCs w:val="24"/>
+        </w:rPr>
+        <w:t>j++</w:t>
+      </w:r>
+      <w:proofErr w:type="spellEnd"/>
+      <w:r>
+        <w:rPr>
+          <w:rFonts w:ascii="Courier New" w:hAnsi="Courier New" w:cs="Courier New"/>
+          <w:sz w:val="24"/>
+          <w:szCs w:val="24"/>
+        </w:rPr>
+        <w:t>)</w:t>
       </w:r>
       <w:r>
         <w:rPr>
@@ -22423,13 +24444,23 @@
         </w:rPr>
         <w:t xml:space="preserve"> </w:t>
       </w:r>
+      <w:proofErr w:type="spellStart"/>
       <w:r>
         <w:rPr>
           <w:rFonts w:ascii="Courier New" w:hAnsi="Courier New" w:cs="Courier New"/>
           <w:sz w:val="24"/>
           <w:szCs w:val="24"/>
         </w:rPr>
-        <w:t>for (i=0; i&lt;N; i++)</w:t>
+        <w:t>for</w:t>
+      </w:r>
+      <w:proofErr w:type="spellEnd"/>
+      <w:r>
+        <w:rPr>
+          <w:rFonts w:ascii="Courier New" w:hAnsi="Courier New" w:cs="Courier New"/>
+          <w:sz w:val="24"/>
+          <w:szCs w:val="24"/>
+        </w:rPr>
+        <w:t xml:space="preserve"> (i=0; i&lt;N; i++)</w:t>
       </w:r>
       <w:r>
         <w:rPr>
@@ -22440,13 +24471,23 @@
         <w:br/>
         <w:t xml:space="preserve">       </w:t>
       </w:r>
+      <w:proofErr w:type="spellStart"/>
       <w:r>
         <w:rPr>
           <w:rFonts w:ascii="Courier New" w:hAnsi="Courier New" w:cs="Courier New"/>
           <w:sz w:val="24"/>
           <w:szCs w:val="24"/>
         </w:rPr>
-        <w:t>if (b[i] = = 0) break;</w:t>
+        <w:t>if</w:t>
+      </w:r>
+      <w:proofErr w:type="spellEnd"/>
+      <w:r>
+        <w:rPr>
+          <w:rFonts w:ascii="Courier New" w:hAnsi="Courier New" w:cs="Courier New"/>
+          <w:sz w:val="24"/>
+          <w:szCs w:val="24"/>
+        </w:rPr>
+        <w:t xml:space="preserve"> (b[i] = = 0) break;</w:t>
       </w:r>
       <w:r>
         <w:rPr>
@@ -22696,7 +24737,23 @@
           <w:sz w:val="24"/>
           <w:szCs w:val="24"/>
         </w:rPr>
-        <w:t>. Ohne Berücksichtigung der Zielarchitektur. Fokus auf Such nach möglichen parallelisierbaren Stellen.</w:t>
+        <w:t xml:space="preserve">. Ohne Berücksichtigung der Zielarchitektur. Fokus auf Such nach möglichen </w:t>
+      </w:r>
+      <w:proofErr w:type="spellStart"/>
+      <w:r>
+        <w:rPr>
+          <w:sz w:val="24"/>
+          <w:szCs w:val="24"/>
+        </w:rPr>
+        <w:t>parallelisierbaren</w:t>
+      </w:r>
+      <w:proofErr w:type="spellEnd"/>
+      <w:r>
+        <w:rPr>
+          <w:sz w:val="24"/>
+          <w:szCs w:val="24"/>
+        </w:rPr>
+        <w:t xml:space="preserve"> Stellen.</w:t>
       </w:r>
     </w:p>
     <w:p>
@@ -22752,7 +24809,7 @@
           <w:szCs w:val="24"/>
         </w:rPr>
         <w:br/>
-        <w:t>Zusammenfassung stark zusammenhänge</w:t>
+        <w:t>Zusammenfassung stark zus</w:t>
       </w:r>
       <w:bookmarkStart w:id="0" w:name="_GoBack"/>
       <w:bookmarkEnd w:id="0"/>
@@ -22761,7 +24818,7 @@
           <w:sz w:val="24"/>
           <w:szCs w:val="24"/>
         </w:rPr>
-        <w:t>nder Teile zu größeren Tasks. Ziel: Effizienzsteigerung durch Kostenminimierung (Kommunikation).</w:t>
+        <w:t>ammenhängender Teile zu größeren Tasks. Ziel: Effizienzsteigerung durch Kostenminimierung (Kommunikation).</w:t>
       </w:r>
     </w:p>
     <w:p>
@@ -22789,7 +24846,22 @@
           <w:szCs w:val="24"/>
         </w:rPr>
         <w:br/>
-        <w:t>Abbildung der resultierenden Struktur auf konkrete Zielarchitektur. Aufgaben werden den Prozessoren zugeordnet. Ziel: Maximierung der Prozessorauslastung (statische oder dynamische Lastenverteilung)</w:t>
+      </w:r>
+      <w:proofErr w:type="spellStart"/>
+      <w:r>
+        <w:rPr>
+          <w:sz w:val="24"/>
+          <w:szCs w:val="24"/>
+        </w:rPr>
+        <w:t>Abbildung</w:t>
+      </w:r>
+      <w:proofErr w:type="spellEnd"/>
+      <w:r>
+        <w:rPr>
+          <w:sz w:val="24"/>
+          <w:szCs w:val="24"/>
+        </w:rPr>
+        <w:t xml:space="preserve"> der resultierenden Struktur auf konkrete Zielarchitektur. Aufgaben werden den Prozessoren zugeordnet. Ziel: Maximierung der Prozessorauslastung (statische oder dynamische Lastenverteilung)</w:t>
       </w:r>
     </w:p>
     <w:p>
@@ -22824,7 +24896,7 @@
           <w:sz w:val="24"/>
           <w:szCs w:val="24"/>
         </w:rPr>
-        <w:sym w:font="Wingdings" w:char="F0E0"/>
+        <w:t>zu</w:t>
       </w:r>
       <w:r>
         <w:rPr>
@@ -22846,7 +24918,7 @@
           <w:sz w:val="24"/>
           <w:szCs w:val="24"/>
         </w:rPr>
-        <w:sym w:font="Wingdings" w:char="F0E0"/>
+        <w:t>zu</w:t>
       </w:r>
       <w:r>
         <w:rPr>
@@ -22945,7 +25017,23 @@
           <w:sz w:val="24"/>
           <w:szCs w:val="24"/>
         </w:rPr>
-        <w:t>Vergleich der Prioritäten, polish-notation, Syntax-Tabelle, Distributivmethode</w:t>
+        <w:t xml:space="preserve">Vergleich der Prioritäten, </w:t>
+      </w:r>
+      <w:proofErr w:type="spellStart"/>
+      <w:r>
+        <w:rPr>
+          <w:sz w:val="24"/>
+          <w:szCs w:val="24"/>
+        </w:rPr>
+        <w:t>polish</w:t>
+      </w:r>
+      <w:proofErr w:type="spellEnd"/>
+      <w:r>
+        <w:rPr>
+          <w:sz w:val="24"/>
+          <w:szCs w:val="24"/>
+        </w:rPr>
+        <w:t>-notation, Syntax-Tabelle, Distributivmethode</w:t>
       </w:r>
     </w:p>
     <w:p>
@@ -22990,20 +25078,7 @@
           <w:szCs w:val="24"/>
         </w:rPr>
         <w:br/>
-      </w:r>
-      <w:r>
-        <w:rPr>
-          <w:sz w:val="24"/>
-          <w:szCs w:val="24"/>
-        </w:rPr>
-        <w:t xml:space="preserve">        </w:t>
-      </w:r>
-      <w:r>
-        <w:rPr>
-          <w:sz w:val="24"/>
-          <w:szCs w:val="24"/>
-        </w:rPr>
-        <w:t>T2 = (a + e)</w:t>
+        <w:t xml:space="preserve">        T2 = (a + e)</w:t>
       </w:r>
       <w:r>
         <w:rPr>
@@ -23011,20 +25086,7 @@
           <w:szCs w:val="24"/>
         </w:rPr>
         <w:br/>
-      </w:r>
-      <w:r>
-        <w:rPr>
-          <w:sz w:val="24"/>
-          <w:szCs w:val="24"/>
-        </w:rPr>
-        <w:t xml:space="preserve">        </w:t>
-      </w:r>
-      <w:r>
-        <w:rPr>
-          <w:sz w:val="24"/>
-          <w:szCs w:val="24"/>
-        </w:rPr>
-        <w:t>T3 = (f + g)</w:t>
+        <w:t xml:space="preserve">        T3 = (f + g)</w:t>
       </w:r>
       <w:r>
         <w:rPr>
@@ -23070,20 +25132,7 @@
           <w:szCs w:val="24"/>
         </w:rPr>
         <w:br/>
-      </w:r>
-      <w:r>
-        <w:rPr>
-          <w:sz w:val="24"/>
-          <w:szCs w:val="24"/>
-        </w:rPr>
-        <w:t xml:space="preserve">        </w:t>
-      </w:r>
-      <w:r>
-        <w:rPr>
-          <w:sz w:val="24"/>
-          <w:szCs w:val="24"/>
-        </w:rPr>
-        <w:t>T4 = (T1 * d)</w:t>
+        <w:t xml:space="preserve">        T4 = (T1 * d)</w:t>
       </w:r>
       <w:r>
         <w:rPr>
@@ -23091,20 +25140,7 @@
           <w:szCs w:val="24"/>
         </w:rPr>
         <w:br/>
-      </w:r>
-      <w:r>
-        <w:rPr>
-          <w:sz w:val="24"/>
-          <w:szCs w:val="24"/>
-        </w:rPr>
-        <w:t xml:space="preserve">        </w:t>
-      </w:r>
-      <w:r>
-        <w:rPr>
-          <w:sz w:val="24"/>
-          <w:szCs w:val="24"/>
-        </w:rPr>
-        <w:t>T5 = (T2 + T3)</w:t>
+        <w:t xml:space="preserve">        T5 = (T2 + T3)</w:t>
       </w:r>
       <w:r>
         <w:rPr>
@@ -23257,7 +25293,39 @@
           <w:szCs w:val="24"/>
         </w:rPr>
         <w:br/>
-        <w:t>Analyse von Datenabhängigkeiten in Schleifen zur Erkennung von sicher parallelisierbaren Schleifen. Generierung von parallelem Code für einfache Schleifen mit Barrieren-Synchronisation am Schleifenende. Einige einfache Code-Transformationen werden zur Erhöhung der Anzahl parallelisierbarer Schleifen durchgeführt.</w:t>
+        <w:t xml:space="preserve">Analyse von Datenabhängigkeiten in Schleifen zur Erkennung von sicher </w:t>
+      </w:r>
+      <w:proofErr w:type="spellStart"/>
+      <w:r>
+        <w:rPr>
+          <w:sz w:val="24"/>
+          <w:szCs w:val="24"/>
+        </w:rPr>
+        <w:t>parallelisierbaren</w:t>
+      </w:r>
+      <w:proofErr w:type="spellEnd"/>
+      <w:r>
+        <w:rPr>
+          <w:sz w:val="24"/>
+          <w:szCs w:val="24"/>
+        </w:rPr>
+        <w:t xml:space="preserve"> Schleifen. Generierung von parallelem Code für einfache Schleifen mit Barrieren-Synchronisation am Schleifenende. Einige einfache Code-Transformationen werden zur Erhöhung der Anzahl </w:t>
+      </w:r>
+      <w:proofErr w:type="spellStart"/>
+      <w:r>
+        <w:rPr>
+          <w:sz w:val="24"/>
+          <w:szCs w:val="24"/>
+        </w:rPr>
+        <w:t>parallelisierbarer</w:t>
+      </w:r>
+      <w:proofErr w:type="spellEnd"/>
+      <w:r>
+        <w:rPr>
+          <w:sz w:val="24"/>
+          <w:szCs w:val="24"/>
+        </w:rPr>
+        <w:t xml:space="preserve"> Schleifen durchgeführt.</w:t>
       </w:r>
     </w:p>
     <w:p>
@@ -23280,7 +25348,23 @@
           <w:sz w:val="24"/>
           <w:szCs w:val="24"/>
         </w:rPr>
-        <w:t>1) Schleifen mit Index-Abhängigkeiten zwischen Iterationen nicht automatisch parallelisierbar.</w:t>
+        <w:t xml:space="preserve">1) Schleifen mit Index-Abhängigkeiten zwischen Iterationen nicht automatisch </w:t>
+      </w:r>
+      <w:proofErr w:type="spellStart"/>
+      <w:r>
+        <w:rPr>
+          <w:sz w:val="24"/>
+          <w:szCs w:val="24"/>
+        </w:rPr>
+        <w:t>parallelisierbar</w:t>
+      </w:r>
+      <w:proofErr w:type="spellEnd"/>
+      <w:r>
+        <w:rPr>
+          <w:sz w:val="24"/>
+          <w:szCs w:val="24"/>
+        </w:rPr>
+        <w:t>.</w:t>
       </w:r>
       <w:r>
         <w:rPr>
@@ -23288,7 +25372,23 @@
           <w:szCs w:val="24"/>
         </w:rPr>
         <w:br/>
-        <w:t>2) Einfache Schleife (d.h. ohne Index-Abhängigkeiten zwischen Iterationen), gut automatisch parallelisierbar.</w:t>
+        <w:t xml:space="preserve">2) Einfache Schleife (d.h. ohne Index-Abhängigkeiten zwischen Iterationen), gut automatisch </w:t>
+      </w:r>
+      <w:proofErr w:type="spellStart"/>
+      <w:r>
+        <w:rPr>
+          <w:sz w:val="24"/>
+          <w:szCs w:val="24"/>
+        </w:rPr>
+        <w:t>parallelisierbar</w:t>
+      </w:r>
+      <w:proofErr w:type="spellEnd"/>
+      <w:r>
+        <w:rPr>
+          <w:sz w:val="24"/>
+          <w:szCs w:val="24"/>
+        </w:rPr>
+        <w:t>.</w:t>
       </w:r>
       <w:r>
         <w:rPr>
@@ -23296,7 +25396,23 @@
           <w:szCs w:val="24"/>
         </w:rPr>
         <w:br/>
-        <w:t>3) Schleifen mit mehreren Ausgängen nicht automatisch parallelisierbar.</w:t>
+        <w:t xml:space="preserve">3) Schleifen mit mehreren Ausgängen nicht automatisch </w:t>
+      </w:r>
+      <w:proofErr w:type="spellStart"/>
+      <w:r>
+        <w:rPr>
+          <w:sz w:val="24"/>
+          <w:szCs w:val="24"/>
+        </w:rPr>
+        <w:t>parallelisierbar</w:t>
+      </w:r>
+      <w:proofErr w:type="spellEnd"/>
+      <w:r>
+        <w:rPr>
+          <w:sz w:val="24"/>
+          <w:szCs w:val="24"/>
+        </w:rPr>
+        <w:t>.</w:t>
       </w:r>
     </w:p>
     <w:p>
@@ -23342,8 +25458,17 @@
           <w:sz w:val="24"/>
           <w:szCs w:val="24"/>
         </w:rPr>
-        <w:t>Loop Carrier Dependencies</w:t>
-      </w:r>
+        <w:t xml:space="preserve">Loop Carrier </w:t>
+      </w:r>
+      <w:proofErr w:type="spellStart"/>
+      <w:r>
+        <w:rPr>
+          <w:sz w:val="24"/>
+          <w:szCs w:val="24"/>
+        </w:rPr>
+        <w:t>Dependencies</w:t>
+      </w:r>
+      <w:proofErr w:type="spellEnd"/>
     </w:p>
     <w:p>
       <w:pPr>
@@ -24340,7 +26465,25 @@
         <w:sz w:val="24"/>
         <w:szCs w:val="24"/>
       </w:rPr>
-      <w:t>Datenverarbeitung (Ü) (WiSe 2018/2019)</w:t>
+      <w:t>Datenverarbeitung (Ü) (</w:t>
+    </w:r>
+    <w:proofErr w:type="spellStart"/>
+    <w:r>
+      <w:rPr>
+        <w:b/>
+        <w:sz w:val="24"/>
+        <w:szCs w:val="24"/>
+      </w:rPr>
+      <w:t>WiSe</w:t>
+    </w:r>
+    <w:proofErr w:type="spellEnd"/>
+    <w:r>
+      <w:rPr>
+        <w:b/>
+        <w:sz w:val="24"/>
+        <w:szCs w:val="24"/>
+      </w:rPr>
+      <w:t xml:space="preserve"> 2018/2019)</w:t>
     </w:r>
   </w:p>
   <w:p>
@@ -30047,7 +32190,7 @@
 </file>
 
 <file path=customXml/itemProps1.xml><?xml version="1.0" encoding="utf-8"?>
-<ds:datastoreItem xmlns:ds="http://schemas.openxmlformats.org/officeDocument/2006/customXml" ds:itemID="{F0185303-95FD-440B-9B86-868008B47C01}">
+<ds:datastoreItem xmlns:ds="http://schemas.openxmlformats.org/officeDocument/2006/customXml" ds:itemID="{B1823123-ED05-4DC6-AB62-CB3395F8C018}">
   <ds:schemaRefs>
     <ds:schemaRef ds:uri="http://schemas.openxmlformats.org/officeDocument/2006/bibliography"/>
   </ds:schemaRefs>

</xml_diff>

<commit_message>
Add tutorial sheet 11
</commit_message>
<xml_diff>
--- a/Uebungszettel_WS18.docx
+++ b/Uebungszettel_WS18.docx
@@ -250,14 +250,27 @@
                             <w:r>
                               <w:t xml:space="preserve">Programm </w:t>
                             </w:r>
-                            <w:fldSimple w:instr=" SEQ Programm \* ARABIC ">
-                              <w:r>
-                                <w:rPr>
-                                  <w:noProof/>
-                                </w:rPr>
-                                <w:t>1</w:t>
-                              </w:r>
-                            </w:fldSimple>
+                            <w:r>
+                              <w:fldChar w:fldCharType="begin"/>
+                            </w:r>
+                            <w:r>
+                              <w:instrText xml:space="preserve"> SEQ Programm \* ARABIC </w:instrText>
+                            </w:r>
+                            <w:r>
+                              <w:fldChar w:fldCharType="separate"/>
+                            </w:r>
+                            <w:r>
+                              <w:rPr>
+                                <w:noProof/>
+                              </w:rPr>
+                              <w:t>1</w:t>
+                            </w:r>
+                            <w:r>
+                              <w:rPr>
+                                <w:noProof/>
+                              </w:rPr>
+                              <w:fldChar w:fldCharType="end"/>
+                            </w:r>
                           </w:p>
                         </w:txbxContent>
                       </wps:txbx>
@@ -294,14 +307,27 @@
                       <w:r>
                         <w:t xml:space="preserve">Programm </w:t>
                       </w:r>
-                      <w:fldSimple w:instr=" SEQ Programm \* ARABIC ">
-                        <w:r>
-                          <w:rPr>
-                            <w:noProof/>
-                          </w:rPr>
-                          <w:t>1</w:t>
-                        </w:r>
-                      </w:fldSimple>
+                      <w:r>
+                        <w:fldChar w:fldCharType="begin"/>
+                      </w:r>
+                      <w:r>
+                        <w:instrText xml:space="preserve"> SEQ Programm \* ARABIC </w:instrText>
+                      </w:r>
+                      <w:r>
+                        <w:fldChar w:fldCharType="separate"/>
+                      </w:r>
+                      <w:r>
+                        <w:rPr>
+                          <w:noProof/>
+                        </w:rPr>
+                        <w:t>1</w:t>
+                      </w:r>
+                      <w:r>
+                        <w:rPr>
+                          <w:noProof/>
+                        </w:rPr>
+                        <w:fldChar w:fldCharType="end"/>
+                      </w:r>
                     </w:p>
                   </w:txbxContent>
                 </v:textbox>
@@ -20155,14 +20181,27 @@
                             <w:r>
                               <w:t xml:space="preserve">Programm </w:t>
                             </w:r>
-                            <w:fldSimple w:instr=" SEQ Programm \* ARABIC ">
-                              <w:r>
-                                <w:rPr>
-                                  <w:noProof/>
-                                </w:rPr>
-                                <w:t>2</w:t>
-                              </w:r>
-                            </w:fldSimple>
+                            <w:r>
+                              <w:fldChar w:fldCharType="begin"/>
+                            </w:r>
+                            <w:r>
+                              <w:instrText xml:space="preserve"> SEQ Programm \* ARABIC </w:instrText>
+                            </w:r>
+                            <w:r>
+                              <w:fldChar w:fldCharType="separate"/>
+                            </w:r>
+                            <w:r>
+                              <w:rPr>
+                                <w:noProof/>
+                              </w:rPr>
+                              <w:t>2</w:t>
+                            </w:r>
+                            <w:r>
+                              <w:rPr>
+                                <w:noProof/>
+                              </w:rPr>
+                              <w:fldChar w:fldCharType="end"/>
+                            </w:r>
                           </w:p>
                         </w:txbxContent>
                       </wps:txbx>
@@ -20195,14 +20234,27 @@
                       <w:r>
                         <w:t xml:space="preserve">Programm </w:t>
                       </w:r>
-                      <w:fldSimple w:instr=" SEQ Programm \* ARABIC ">
-                        <w:r>
-                          <w:rPr>
-                            <w:noProof/>
-                          </w:rPr>
-                          <w:t>2</w:t>
-                        </w:r>
-                      </w:fldSimple>
+                      <w:r>
+                        <w:fldChar w:fldCharType="begin"/>
+                      </w:r>
+                      <w:r>
+                        <w:instrText xml:space="preserve"> SEQ Programm \* ARABIC </w:instrText>
+                      </w:r>
+                      <w:r>
+                        <w:fldChar w:fldCharType="separate"/>
+                      </w:r>
+                      <w:r>
+                        <w:rPr>
+                          <w:noProof/>
+                        </w:rPr>
+                        <w:t>2</w:t>
+                      </w:r>
+                      <w:r>
+                        <w:rPr>
+                          <w:noProof/>
+                        </w:rPr>
+                        <w:fldChar w:fldCharType="end"/>
+                      </w:r>
                     </w:p>
                   </w:txbxContent>
                 </v:textbox>
@@ -21256,7 +21308,7 @@
           <w:szCs w:val="24"/>
         </w:rPr>
         <w:pict>
-          <v:shape id="_x0000_i1033" type="#_x0000_t75" style="width:312pt;height:105pt">
+          <v:shape id="_x0000_i1033" type="#_x0000_t75" style="width:311.9pt;height:105pt">
             <v:imagedata r:id="rId19" o:title="Beowulf_1b"/>
           </v:shape>
         </w:pict>
@@ -22316,7 +22368,7 @@
           <w:szCs w:val="24"/>
         </w:rPr>
         <w:pict>
-          <v:shape id="_x0000_i1034" type="#_x0000_t75" style="width:268.5pt;height:79.5pt">
+          <v:shape id="_x0000_i1034" type="#_x0000_t75" style="width:268.65pt;height:79.45pt">
             <v:imagedata r:id="rId20" o:title="Berechnungsgraph_2a"/>
           </v:shape>
         </w:pict>
@@ -22427,7 +22479,7 @@
           <w:szCs w:val="24"/>
         </w:rPr>
         <w:pict>
-          <v:shape id="_x0000_i1035" type="#_x0000_t75" style="width:284.25pt;height:132.75pt">
+          <v:shape id="_x0000_i1035" type="#_x0000_t75" style="width:284.3pt;height:132.7pt">
             <v:imagedata r:id="rId21" o:title="Datenflussgraph_2c"/>
           </v:shape>
         </w:pict>
@@ -22472,7 +22524,7 @@
           <w:szCs w:val="24"/>
         </w:rPr>
         <w:pict>
-          <v:shape id="_x0000_i1036" type="#_x0000_t75" style="width:325.5pt;height:252.75pt">
+          <v:shape id="_x0000_i1036" type="#_x0000_t75" style="width:325.3pt;height:252.95pt">
             <v:imagedata r:id="rId22" o:title="Datenflussgraph_3"/>
           </v:shape>
         </w:pict>
@@ -23084,7 +23136,7 @@
           <w:szCs w:val="24"/>
         </w:rPr>
         <w:pict>
-          <v:shape id="_x0000_i1038" type="#_x0000_t75" style="width:293.05pt;height:134.45pt">
+          <v:shape id="_x0000_i1037" type="#_x0000_t75" style="width:293.05pt;height:134.45pt">
             <v:imagedata r:id="rId23" o:title="Feldrechner_Vektorrechner_1a"/>
           </v:shape>
         </w:pict>
@@ -24809,16 +24861,7 @@
           <w:szCs w:val="24"/>
         </w:rPr>
         <w:br/>
-        <w:t>Zusammenfassung stark zus</w:t>
-      </w:r>
-      <w:bookmarkStart w:id="0" w:name="_GoBack"/>
-      <w:bookmarkEnd w:id="0"/>
-      <w:r>
-        <w:rPr>
-          <w:sz w:val="24"/>
-          <w:szCs w:val="24"/>
-        </w:rPr>
-        <w:t>ammenhängender Teile zu größeren Tasks. Ziel: Effizienzsteigerung durch Kostenminimierung (Kommunikation).</w:t>
+        <w:t>Zusammenfassung stark zusammenhängender Teile zu größeren Tasks. Ziel: Effizienzsteigerung durch Kostenminimierung (Kommunikation).</w:t>
       </w:r>
     </w:p>
     <w:p>
@@ -25750,12 +25793,68 @@
     </w:p>
     <w:p>
       <w:pPr>
-        <w:ind w:left="708"/>
-        <w:rPr>
-          <w:sz w:val="24"/>
-          <w:szCs w:val="24"/>
-        </w:rPr>
-      </w:pPr>
+        <w:pStyle w:val="Listenabsatz"/>
+        <w:numPr>
+          <w:ilvl w:val="0"/>
+          <w:numId w:val="53"/>
+        </w:numPr>
+        <w:jc w:val="both"/>
+        <w:rPr>
+          <w:sz w:val="24"/>
+          <w:szCs w:val="24"/>
+        </w:rPr>
+      </w:pPr>
+      <w:r>
+        <w:rPr>
+          <w:sz w:val="24"/>
+          <w:szCs w:val="24"/>
+        </w:rPr>
+        <w:t>Was sind „Evolutionäre Algorithmen (EA)“? Erläutern Sie den Ablauf eines evolutionären Algorithmus.</w:t>
+      </w:r>
+      <w:bookmarkStart w:id="0" w:name="_GoBack"/>
+      <w:bookmarkEnd w:id="0"/>
+    </w:p>
+    <w:p>
+      <w:pPr>
+        <w:pStyle w:val="Listenabsatz"/>
+        <w:numPr>
+          <w:ilvl w:val="0"/>
+          <w:numId w:val="53"/>
+        </w:numPr>
+        <w:jc w:val="both"/>
+        <w:rPr>
+          <w:sz w:val="24"/>
+          <w:szCs w:val="24"/>
+        </w:rPr>
+      </w:pPr>
+      <w:r>
+        <w:rPr>
+          <w:sz w:val="24"/>
+          <w:szCs w:val="24"/>
+        </w:rPr>
+        <w:t>Welche Verfahren haben sich im Bereich der EA entwickelt?</w:t>
+      </w:r>
+    </w:p>
+    <w:p>
+      <w:pPr>
+        <w:pStyle w:val="Listenabsatz"/>
+        <w:numPr>
+          <w:ilvl w:val="0"/>
+          <w:numId w:val="53"/>
+        </w:numPr>
+        <w:jc w:val="both"/>
+        <w:rPr>
+          <w:sz w:val="24"/>
+          <w:szCs w:val="24"/>
+        </w:rPr>
+      </w:pPr>
+      <w:r>
+        <w:rPr>
+          <w:sz w:val="24"/>
+          <w:szCs w:val="24"/>
+        </w:rPr>
+        <w:t>Wo werden EA angewendet?</w:t>
+      </w:r>
     </w:p>
     <w:p>
       <w:pPr>
@@ -25784,12 +25883,61 @@
     </w:p>
     <w:p>
       <w:pPr>
-        <w:ind w:left="708"/>
-        <w:rPr>
-          <w:sz w:val="24"/>
-          <w:szCs w:val="24"/>
-        </w:rPr>
-      </w:pPr>
+        <w:pStyle w:val="Listenabsatz"/>
+        <w:numPr>
+          <w:ilvl w:val="0"/>
+          <w:numId w:val="54"/>
+        </w:numPr>
+        <w:jc w:val="both"/>
+        <w:rPr>
+          <w:sz w:val="24"/>
+          <w:szCs w:val="24"/>
+        </w:rPr>
+      </w:pPr>
+      <w:r>
+        <w:rPr>
+          <w:sz w:val="24"/>
+          <w:szCs w:val="24"/>
+        </w:rPr>
+        <w:t>Was wird unter „</w:t>
+      </w:r>
+      <w:proofErr w:type="spellStart"/>
+      <w:r>
+        <w:rPr>
+          <w:sz w:val="24"/>
+          <w:szCs w:val="24"/>
+        </w:rPr>
+        <w:t>Metabolic</w:t>
+      </w:r>
+      <w:proofErr w:type="spellEnd"/>
+      <w:r>
+        <w:rPr>
+          <w:sz w:val="24"/>
+          <w:szCs w:val="24"/>
+        </w:rPr>
+        <w:t xml:space="preserve"> Computing“ verstanden?</w:t>
+      </w:r>
+    </w:p>
+    <w:p>
+      <w:pPr>
+        <w:pStyle w:val="Listenabsatz"/>
+        <w:numPr>
+          <w:ilvl w:val="0"/>
+          <w:numId w:val="54"/>
+        </w:numPr>
+        <w:jc w:val="both"/>
+        <w:rPr>
+          <w:sz w:val="24"/>
+          <w:szCs w:val="24"/>
+        </w:rPr>
+      </w:pPr>
+      <w:r>
+        <w:rPr>
+          <w:sz w:val="24"/>
+          <w:szCs w:val="24"/>
+        </w:rPr>
+        <w:t>Was beschreibt das metabolische System? Wie wird die biochemische Ausdrucksfähigkeit gewährleistet?</w:t>
+      </w:r>
     </w:p>
     <w:p>
       <w:pPr>
@@ -25818,15 +25966,107 @@
     </w:p>
     <w:p>
       <w:pPr>
+        <w:pStyle w:val="Listenabsatz"/>
+        <w:numPr>
+          <w:ilvl w:val="0"/>
+          <w:numId w:val="55"/>
+        </w:numPr>
         <w:tabs>
           <w:tab w:val="left" w:pos="1455"/>
         </w:tabs>
-        <w:ind w:left="708"/>
-        <w:rPr>
-          <w:sz w:val="24"/>
-          <w:szCs w:val="24"/>
-        </w:rPr>
-      </w:pPr>
+        <w:jc w:val="both"/>
+        <w:rPr>
+          <w:sz w:val="24"/>
+          <w:szCs w:val="24"/>
+        </w:rPr>
+      </w:pPr>
+      <w:r>
+        <w:rPr>
+          <w:sz w:val="24"/>
+          <w:szCs w:val="24"/>
+        </w:rPr>
+        <w:t>Was ist ein „</w:t>
+      </w:r>
+      <w:proofErr w:type="spellStart"/>
+      <w:r>
+        <w:rPr>
+          <w:sz w:val="24"/>
+          <w:szCs w:val="24"/>
+        </w:rPr>
+        <w:t>Classifier</w:t>
+      </w:r>
+      <w:proofErr w:type="spellEnd"/>
+      <w:r>
+        <w:rPr>
+          <w:sz w:val="24"/>
+          <w:szCs w:val="24"/>
+        </w:rPr>
+        <w:t xml:space="preserve"> System (CS)“? Welches Prinzip steckt dahinter?</w:t>
+      </w:r>
+    </w:p>
+    <w:p>
+      <w:pPr>
+        <w:pStyle w:val="Listenabsatz"/>
+        <w:numPr>
+          <w:ilvl w:val="0"/>
+          <w:numId w:val="55"/>
+        </w:numPr>
+        <w:tabs>
+          <w:tab w:val="left" w:pos="1455"/>
+        </w:tabs>
+        <w:jc w:val="both"/>
+        <w:rPr>
+          <w:sz w:val="24"/>
+          <w:szCs w:val="24"/>
+        </w:rPr>
+      </w:pPr>
+      <w:r>
+        <w:rPr>
+          <w:sz w:val="24"/>
+          <w:szCs w:val="24"/>
+        </w:rPr>
+        <w:t>Erklären Sie die Funktionsweise eines CS.</w:t>
+      </w:r>
+    </w:p>
+    <w:p>
+      <w:pPr>
+        <w:pStyle w:val="Listenabsatz"/>
+        <w:numPr>
+          <w:ilvl w:val="0"/>
+          <w:numId w:val="55"/>
+        </w:numPr>
+        <w:tabs>
+          <w:tab w:val="left" w:pos="1455"/>
+        </w:tabs>
+        <w:jc w:val="both"/>
+        <w:rPr>
+          <w:sz w:val="24"/>
+          <w:szCs w:val="24"/>
+        </w:rPr>
+      </w:pPr>
+      <w:r>
+        <w:rPr>
+          <w:sz w:val="24"/>
+          <w:szCs w:val="24"/>
+        </w:rPr>
+        <w:t xml:space="preserve">Was unterscheidet ein CS von einem „Learning </w:t>
+      </w:r>
+      <w:proofErr w:type="spellStart"/>
+      <w:r>
+        <w:rPr>
+          <w:sz w:val="24"/>
+          <w:szCs w:val="24"/>
+        </w:rPr>
+        <w:t>Classifier</w:t>
+      </w:r>
+      <w:proofErr w:type="spellEnd"/>
+      <w:r>
+        <w:rPr>
+          <w:sz w:val="24"/>
+          <w:szCs w:val="24"/>
+        </w:rPr>
+        <w:t xml:space="preserve"> System (LCS)“?</w:t>
+      </w:r>
     </w:p>
     <w:p>
       <w:pPr>
@@ -26969,6 +27209,184 @@
     </w:lvl>
   </w:abstractNum>
   <w:abstractNum w:abstractNumId="5" w15:restartNumberingAfterBreak="0">
+    <w:nsid w:val="10635EE9"/>
+    <w:multiLevelType w:val="hybridMultilevel"/>
+    <w:tmpl w:val="D48EFB8E"/>
+    <w:lvl w:ilvl="0" w:tplc="92509132">
+      <w:start w:val="1"/>
+      <w:numFmt w:val="lowerLetter"/>
+      <w:lvlText w:val="%1)"/>
+      <w:lvlJc w:val="left"/>
+      <w:pPr>
+        <w:ind w:left="1068" w:hanging="360"/>
+      </w:pPr>
+      <w:rPr>
+        <w:rFonts w:hint="default"/>
+      </w:rPr>
+    </w:lvl>
+    <w:lvl w:ilvl="1" w:tplc="04070019" w:tentative="1">
+      <w:start w:val="1"/>
+      <w:numFmt w:val="lowerLetter"/>
+      <w:lvlText w:val="%2."/>
+      <w:lvlJc w:val="left"/>
+      <w:pPr>
+        <w:ind w:left="1788" w:hanging="360"/>
+      </w:pPr>
+    </w:lvl>
+    <w:lvl w:ilvl="2" w:tplc="0407001B" w:tentative="1">
+      <w:start w:val="1"/>
+      <w:numFmt w:val="lowerRoman"/>
+      <w:lvlText w:val="%3."/>
+      <w:lvlJc w:val="right"/>
+      <w:pPr>
+        <w:ind w:left="2508" w:hanging="180"/>
+      </w:pPr>
+    </w:lvl>
+    <w:lvl w:ilvl="3" w:tplc="0407000F" w:tentative="1">
+      <w:start w:val="1"/>
+      <w:numFmt w:val="decimal"/>
+      <w:lvlText w:val="%4."/>
+      <w:lvlJc w:val="left"/>
+      <w:pPr>
+        <w:ind w:left="3228" w:hanging="360"/>
+      </w:pPr>
+    </w:lvl>
+    <w:lvl w:ilvl="4" w:tplc="04070019" w:tentative="1">
+      <w:start w:val="1"/>
+      <w:numFmt w:val="lowerLetter"/>
+      <w:lvlText w:val="%5."/>
+      <w:lvlJc w:val="left"/>
+      <w:pPr>
+        <w:ind w:left="3948" w:hanging="360"/>
+      </w:pPr>
+    </w:lvl>
+    <w:lvl w:ilvl="5" w:tplc="0407001B" w:tentative="1">
+      <w:start w:val="1"/>
+      <w:numFmt w:val="lowerRoman"/>
+      <w:lvlText w:val="%6."/>
+      <w:lvlJc w:val="right"/>
+      <w:pPr>
+        <w:ind w:left="4668" w:hanging="180"/>
+      </w:pPr>
+    </w:lvl>
+    <w:lvl w:ilvl="6" w:tplc="0407000F" w:tentative="1">
+      <w:start w:val="1"/>
+      <w:numFmt w:val="decimal"/>
+      <w:lvlText w:val="%7."/>
+      <w:lvlJc w:val="left"/>
+      <w:pPr>
+        <w:ind w:left="5388" w:hanging="360"/>
+      </w:pPr>
+    </w:lvl>
+    <w:lvl w:ilvl="7" w:tplc="04070019" w:tentative="1">
+      <w:start w:val="1"/>
+      <w:numFmt w:val="lowerLetter"/>
+      <w:lvlText w:val="%8."/>
+      <w:lvlJc w:val="left"/>
+      <w:pPr>
+        <w:ind w:left="6108" w:hanging="360"/>
+      </w:pPr>
+    </w:lvl>
+    <w:lvl w:ilvl="8" w:tplc="0407001B" w:tentative="1">
+      <w:start w:val="1"/>
+      <w:numFmt w:val="lowerRoman"/>
+      <w:lvlText w:val="%9."/>
+      <w:lvlJc w:val="right"/>
+      <w:pPr>
+        <w:ind w:left="6828" w:hanging="180"/>
+      </w:pPr>
+    </w:lvl>
+  </w:abstractNum>
+  <w:abstractNum w:abstractNumId="6" w15:restartNumberingAfterBreak="0">
+    <w:nsid w:val="1357255B"/>
+    <w:multiLevelType w:val="hybridMultilevel"/>
+    <w:tmpl w:val="3AF899C4"/>
+    <w:lvl w:ilvl="0" w:tplc="34F63D84">
+      <w:start w:val="1"/>
+      <w:numFmt w:val="lowerLetter"/>
+      <w:lvlText w:val="%1)"/>
+      <w:lvlJc w:val="left"/>
+      <w:pPr>
+        <w:ind w:left="1068" w:hanging="360"/>
+      </w:pPr>
+      <w:rPr>
+        <w:rFonts w:hint="default"/>
+      </w:rPr>
+    </w:lvl>
+    <w:lvl w:ilvl="1" w:tplc="04070019" w:tentative="1">
+      <w:start w:val="1"/>
+      <w:numFmt w:val="lowerLetter"/>
+      <w:lvlText w:val="%2."/>
+      <w:lvlJc w:val="left"/>
+      <w:pPr>
+        <w:ind w:left="1788" w:hanging="360"/>
+      </w:pPr>
+    </w:lvl>
+    <w:lvl w:ilvl="2" w:tplc="0407001B" w:tentative="1">
+      <w:start w:val="1"/>
+      <w:numFmt w:val="lowerRoman"/>
+      <w:lvlText w:val="%3."/>
+      <w:lvlJc w:val="right"/>
+      <w:pPr>
+        <w:ind w:left="2508" w:hanging="180"/>
+      </w:pPr>
+    </w:lvl>
+    <w:lvl w:ilvl="3" w:tplc="0407000F" w:tentative="1">
+      <w:start w:val="1"/>
+      <w:numFmt w:val="decimal"/>
+      <w:lvlText w:val="%4."/>
+      <w:lvlJc w:val="left"/>
+      <w:pPr>
+        <w:ind w:left="3228" w:hanging="360"/>
+      </w:pPr>
+    </w:lvl>
+    <w:lvl w:ilvl="4" w:tplc="04070019" w:tentative="1">
+      <w:start w:val="1"/>
+      <w:numFmt w:val="lowerLetter"/>
+      <w:lvlText w:val="%5."/>
+      <w:lvlJc w:val="left"/>
+      <w:pPr>
+        <w:ind w:left="3948" w:hanging="360"/>
+      </w:pPr>
+    </w:lvl>
+    <w:lvl w:ilvl="5" w:tplc="0407001B" w:tentative="1">
+      <w:start w:val="1"/>
+      <w:numFmt w:val="lowerRoman"/>
+      <w:lvlText w:val="%6."/>
+      <w:lvlJc w:val="right"/>
+      <w:pPr>
+        <w:ind w:left="4668" w:hanging="180"/>
+      </w:pPr>
+    </w:lvl>
+    <w:lvl w:ilvl="6" w:tplc="0407000F" w:tentative="1">
+      <w:start w:val="1"/>
+      <w:numFmt w:val="decimal"/>
+      <w:lvlText w:val="%7."/>
+      <w:lvlJc w:val="left"/>
+      <w:pPr>
+        <w:ind w:left="5388" w:hanging="360"/>
+      </w:pPr>
+    </w:lvl>
+    <w:lvl w:ilvl="7" w:tplc="04070019" w:tentative="1">
+      <w:start w:val="1"/>
+      <w:numFmt w:val="lowerLetter"/>
+      <w:lvlText w:val="%8."/>
+      <w:lvlJc w:val="left"/>
+      <w:pPr>
+        <w:ind w:left="6108" w:hanging="360"/>
+      </w:pPr>
+    </w:lvl>
+    <w:lvl w:ilvl="8" w:tplc="0407001B" w:tentative="1">
+      <w:start w:val="1"/>
+      <w:numFmt w:val="lowerRoman"/>
+      <w:lvlText w:val="%9."/>
+      <w:lvlJc w:val="right"/>
+      <w:pPr>
+        <w:ind w:left="6828" w:hanging="180"/>
+      </w:pPr>
+    </w:lvl>
+  </w:abstractNum>
+  <w:abstractNum w:abstractNumId="7" w15:restartNumberingAfterBreak="0">
     <w:nsid w:val="13C520CD"/>
     <w:multiLevelType w:val="hybridMultilevel"/>
     <w:tmpl w:val="7D4060A4"/>
@@ -27057,7 +27475,7 @@
       </w:pPr>
     </w:lvl>
   </w:abstractNum>
-  <w:abstractNum w:abstractNumId="6" w15:restartNumberingAfterBreak="0">
+  <w:abstractNum w:abstractNumId="8" w15:restartNumberingAfterBreak="0">
     <w:nsid w:val="17427F5F"/>
     <w:multiLevelType w:val="hybridMultilevel"/>
     <w:tmpl w:val="871240D0"/>
@@ -27146,7 +27564,7 @@
       </w:pPr>
     </w:lvl>
   </w:abstractNum>
-  <w:abstractNum w:abstractNumId="7" w15:restartNumberingAfterBreak="0">
+  <w:abstractNum w:abstractNumId="9" w15:restartNumberingAfterBreak="0">
     <w:nsid w:val="18DF5349"/>
     <w:multiLevelType w:val="hybridMultilevel"/>
     <w:tmpl w:val="6C4C4148"/>
@@ -27235,7 +27653,7 @@
       </w:pPr>
     </w:lvl>
   </w:abstractNum>
-  <w:abstractNum w:abstractNumId="8" w15:restartNumberingAfterBreak="0">
+  <w:abstractNum w:abstractNumId="10" w15:restartNumberingAfterBreak="0">
     <w:nsid w:val="1A8B7CBA"/>
     <w:multiLevelType w:val="hybridMultilevel"/>
     <w:tmpl w:val="5D04BC72"/>
@@ -27348,7 +27766,7 @@
       </w:rPr>
     </w:lvl>
   </w:abstractNum>
-  <w:abstractNum w:abstractNumId="9" w15:restartNumberingAfterBreak="0">
+  <w:abstractNum w:abstractNumId="11" w15:restartNumberingAfterBreak="0">
     <w:nsid w:val="1B803916"/>
     <w:multiLevelType w:val="hybridMultilevel"/>
     <w:tmpl w:val="FF180A0A"/>
@@ -27437,7 +27855,7 @@
       </w:pPr>
     </w:lvl>
   </w:abstractNum>
-  <w:abstractNum w:abstractNumId="10" w15:restartNumberingAfterBreak="0">
+  <w:abstractNum w:abstractNumId="12" w15:restartNumberingAfterBreak="0">
     <w:nsid w:val="1C5D4DAF"/>
     <w:multiLevelType w:val="hybridMultilevel"/>
     <w:tmpl w:val="5658D862"/>
@@ -27526,7 +27944,7 @@
       </w:pPr>
     </w:lvl>
   </w:abstractNum>
-  <w:abstractNum w:abstractNumId="11" w15:restartNumberingAfterBreak="0">
+  <w:abstractNum w:abstractNumId="13" w15:restartNumberingAfterBreak="0">
     <w:nsid w:val="1D7C4373"/>
     <w:multiLevelType w:val="hybridMultilevel"/>
     <w:tmpl w:val="DBF60A6A"/>
@@ -27615,7 +28033,7 @@
       </w:pPr>
     </w:lvl>
   </w:abstractNum>
-  <w:abstractNum w:abstractNumId="12" w15:restartNumberingAfterBreak="0">
+  <w:abstractNum w:abstractNumId="14" w15:restartNumberingAfterBreak="0">
     <w:nsid w:val="21C12FAE"/>
     <w:multiLevelType w:val="hybridMultilevel"/>
     <w:tmpl w:val="1598A64C"/>
@@ -27704,7 +28122,7 @@
       </w:pPr>
     </w:lvl>
   </w:abstractNum>
-  <w:abstractNum w:abstractNumId="13" w15:restartNumberingAfterBreak="0">
+  <w:abstractNum w:abstractNumId="15" w15:restartNumberingAfterBreak="0">
     <w:nsid w:val="28F90DE8"/>
     <w:multiLevelType w:val="hybridMultilevel"/>
     <w:tmpl w:val="EB466588"/>
@@ -27793,7 +28211,7 @@
       </w:pPr>
     </w:lvl>
   </w:abstractNum>
-  <w:abstractNum w:abstractNumId="14" w15:restartNumberingAfterBreak="0">
+  <w:abstractNum w:abstractNumId="16" w15:restartNumberingAfterBreak="0">
     <w:nsid w:val="2C491F51"/>
     <w:multiLevelType w:val="hybridMultilevel"/>
     <w:tmpl w:val="56D46B04"/>
@@ -27906,7 +28324,7 @@
       </w:rPr>
     </w:lvl>
   </w:abstractNum>
-  <w:abstractNum w:abstractNumId="15" w15:restartNumberingAfterBreak="0">
+  <w:abstractNum w:abstractNumId="17" w15:restartNumberingAfterBreak="0">
     <w:nsid w:val="2F701D9E"/>
     <w:multiLevelType w:val="hybridMultilevel"/>
     <w:tmpl w:val="C77C7260"/>
@@ -27995,7 +28413,7 @@
       </w:pPr>
     </w:lvl>
   </w:abstractNum>
-  <w:abstractNum w:abstractNumId="16" w15:restartNumberingAfterBreak="0">
+  <w:abstractNum w:abstractNumId="18" w15:restartNumberingAfterBreak="0">
     <w:nsid w:val="320B7EAA"/>
     <w:multiLevelType w:val="hybridMultilevel"/>
     <w:tmpl w:val="C50E494C"/>
@@ -28087,7 +28505,7 @@
       </w:pPr>
     </w:lvl>
   </w:abstractNum>
-  <w:abstractNum w:abstractNumId="17" w15:restartNumberingAfterBreak="0">
+  <w:abstractNum w:abstractNumId="19" w15:restartNumberingAfterBreak="0">
     <w:nsid w:val="336033D7"/>
     <w:multiLevelType w:val="hybridMultilevel"/>
     <w:tmpl w:val="14882AD0"/>
@@ -28176,7 +28594,7 @@
       </w:pPr>
     </w:lvl>
   </w:abstractNum>
-  <w:abstractNum w:abstractNumId="18" w15:restartNumberingAfterBreak="0">
+  <w:abstractNum w:abstractNumId="20" w15:restartNumberingAfterBreak="0">
     <w:nsid w:val="35757FC3"/>
     <w:multiLevelType w:val="hybridMultilevel"/>
     <w:tmpl w:val="CDF6CE3E"/>
@@ -28265,7 +28683,7 @@
       </w:pPr>
     </w:lvl>
   </w:abstractNum>
-  <w:abstractNum w:abstractNumId="19" w15:restartNumberingAfterBreak="0">
+  <w:abstractNum w:abstractNumId="21" w15:restartNumberingAfterBreak="0">
     <w:nsid w:val="37AF7483"/>
     <w:multiLevelType w:val="hybridMultilevel"/>
     <w:tmpl w:val="51F24324"/>
@@ -28354,7 +28772,7 @@
       </w:pPr>
     </w:lvl>
   </w:abstractNum>
-  <w:abstractNum w:abstractNumId="20" w15:restartNumberingAfterBreak="0">
+  <w:abstractNum w:abstractNumId="22" w15:restartNumberingAfterBreak="0">
     <w:nsid w:val="398271C7"/>
     <w:multiLevelType w:val="hybridMultilevel"/>
     <w:tmpl w:val="0114C4A2"/>
@@ -28443,7 +28861,7 @@
       </w:pPr>
     </w:lvl>
   </w:abstractNum>
-  <w:abstractNum w:abstractNumId="21" w15:restartNumberingAfterBreak="0">
+  <w:abstractNum w:abstractNumId="23" w15:restartNumberingAfterBreak="0">
     <w:nsid w:val="3C710E3B"/>
     <w:multiLevelType w:val="hybridMultilevel"/>
     <w:tmpl w:val="CDF6CE3E"/>
@@ -28532,7 +28950,7 @@
       </w:pPr>
     </w:lvl>
   </w:abstractNum>
-  <w:abstractNum w:abstractNumId="22" w15:restartNumberingAfterBreak="0">
+  <w:abstractNum w:abstractNumId="24" w15:restartNumberingAfterBreak="0">
     <w:nsid w:val="3C931576"/>
     <w:multiLevelType w:val="hybridMultilevel"/>
     <w:tmpl w:val="346207DE"/>
@@ -28621,7 +29039,7 @@
       </w:pPr>
     </w:lvl>
   </w:abstractNum>
-  <w:abstractNum w:abstractNumId="23" w15:restartNumberingAfterBreak="0">
+  <w:abstractNum w:abstractNumId="25" w15:restartNumberingAfterBreak="0">
     <w:nsid w:val="3E4A5997"/>
     <w:multiLevelType w:val="hybridMultilevel"/>
     <w:tmpl w:val="6AC8EBAC"/>
@@ -28710,7 +29128,7 @@
       </w:pPr>
     </w:lvl>
   </w:abstractNum>
-  <w:abstractNum w:abstractNumId="24" w15:restartNumberingAfterBreak="0">
+  <w:abstractNum w:abstractNumId="26" w15:restartNumberingAfterBreak="0">
     <w:nsid w:val="3E7720DB"/>
     <w:multiLevelType w:val="hybridMultilevel"/>
     <w:tmpl w:val="9EB62EBA"/>
@@ -28799,7 +29217,7 @@
       </w:pPr>
     </w:lvl>
   </w:abstractNum>
-  <w:abstractNum w:abstractNumId="25" w15:restartNumberingAfterBreak="0">
+  <w:abstractNum w:abstractNumId="27" w15:restartNumberingAfterBreak="0">
     <w:nsid w:val="401A6DB1"/>
     <w:multiLevelType w:val="hybridMultilevel"/>
     <w:tmpl w:val="09B6C65C"/>
@@ -28888,7 +29306,7 @@
       </w:pPr>
     </w:lvl>
   </w:abstractNum>
-  <w:abstractNum w:abstractNumId="26" w15:restartNumberingAfterBreak="0">
+  <w:abstractNum w:abstractNumId="28" w15:restartNumberingAfterBreak="0">
     <w:nsid w:val="41731690"/>
     <w:multiLevelType w:val="hybridMultilevel"/>
     <w:tmpl w:val="49DA8C50"/>
@@ -28977,7 +29395,7 @@
       </w:pPr>
     </w:lvl>
   </w:abstractNum>
-  <w:abstractNum w:abstractNumId="27" w15:restartNumberingAfterBreak="0">
+  <w:abstractNum w:abstractNumId="29" w15:restartNumberingAfterBreak="0">
     <w:nsid w:val="451449E5"/>
     <w:multiLevelType w:val="hybridMultilevel"/>
     <w:tmpl w:val="DBFAC4FE"/>
@@ -29066,7 +29484,7 @@
       </w:pPr>
     </w:lvl>
   </w:abstractNum>
-  <w:abstractNum w:abstractNumId="28" w15:restartNumberingAfterBreak="0">
+  <w:abstractNum w:abstractNumId="30" w15:restartNumberingAfterBreak="0">
     <w:nsid w:val="45B441C4"/>
     <w:multiLevelType w:val="hybridMultilevel"/>
     <w:tmpl w:val="A2BEE81A"/>
@@ -29155,7 +29573,7 @@
       </w:pPr>
     </w:lvl>
   </w:abstractNum>
-  <w:abstractNum w:abstractNumId="29" w15:restartNumberingAfterBreak="0">
+  <w:abstractNum w:abstractNumId="31" w15:restartNumberingAfterBreak="0">
     <w:nsid w:val="464C25D6"/>
     <w:multiLevelType w:val="hybridMultilevel"/>
     <w:tmpl w:val="15302C22"/>
@@ -29244,7 +29662,7 @@
       </w:pPr>
     </w:lvl>
   </w:abstractNum>
-  <w:abstractNum w:abstractNumId="30" w15:restartNumberingAfterBreak="0">
+  <w:abstractNum w:abstractNumId="32" w15:restartNumberingAfterBreak="0">
     <w:nsid w:val="46F849AF"/>
     <w:multiLevelType w:val="hybridMultilevel"/>
     <w:tmpl w:val="0FC201B0"/>
@@ -29333,7 +29751,7 @@
       </w:pPr>
     </w:lvl>
   </w:abstractNum>
-  <w:abstractNum w:abstractNumId="31" w15:restartNumberingAfterBreak="0">
+  <w:abstractNum w:abstractNumId="33" w15:restartNumberingAfterBreak="0">
     <w:nsid w:val="4C855D13"/>
     <w:multiLevelType w:val="hybridMultilevel"/>
     <w:tmpl w:val="8E2A87B8"/>
@@ -29422,7 +29840,7 @@
       </w:pPr>
     </w:lvl>
   </w:abstractNum>
-  <w:abstractNum w:abstractNumId="32" w15:restartNumberingAfterBreak="0">
+  <w:abstractNum w:abstractNumId="34" w15:restartNumberingAfterBreak="0">
     <w:nsid w:val="4DA03E22"/>
     <w:multiLevelType w:val="hybridMultilevel"/>
     <w:tmpl w:val="647ED11A"/>
@@ -29511,7 +29929,96 @@
       </w:pPr>
     </w:lvl>
   </w:abstractNum>
-  <w:abstractNum w:abstractNumId="33" w15:restartNumberingAfterBreak="0">
+  <w:abstractNum w:abstractNumId="35" w15:restartNumberingAfterBreak="0">
+    <w:nsid w:val="4F413372"/>
+    <w:multiLevelType w:val="hybridMultilevel"/>
+    <w:tmpl w:val="CA9C77A6"/>
+    <w:lvl w:ilvl="0" w:tplc="AE14D264">
+      <w:start w:val="1"/>
+      <w:numFmt w:val="lowerLetter"/>
+      <w:lvlText w:val="%1)"/>
+      <w:lvlJc w:val="left"/>
+      <w:pPr>
+        <w:ind w:left="1068" w:hanging="360"/>
+      </w:pPr>
+      <w:rPr>
+        <w:rFonts w:hint="default"/>
+      </w:rPr>
+    </w:lvl>
+    <w:lvl w:ilvl="1" w:tplc="04070019" w:tentative="1">
+      <w:start w:val="1"/>
+      <w:numFmt w:val="lowerLetter"/>
+      <w:lvlText w:val="%2."/>
+      <w:lvlJc w:val="left"/>
+      <w:pPr>
+        <w:ind w:left="1788" w:hanging="360"/>
+      </w:pPr>
+    </w:lvl>
+    <w:lvl w:ilvl="2" w:tplc="0407001B" w:tentative="1">
+      <w:start w:val="1"/>
+      <w:numFmt w:val="lowerRoman"/>
+      <w:lvlText w:val="%3."/>
+      <w:lvlJc w:val="right"/>
+      <w:pPr>
+        <w:ind w:left="2508" w:hanging="180"/>
+      </w:pPr>
+    </w:lvl>
+    <w:lvl w:ilvl="3" w:tplc="0407000F" w:tentative="1">
+      <w:start w:val="1"/>
+      <w:numFmt w:val="decimal"/>
+      <w:lvlText w:val="%4."/>
+      <w:lvlJc w:val="left"/>
+      <w:pPr>
+        <w:ind w:left="3228" w:hanging="360"/>
+      </w:pPr>
+    </w:lvl>
+    <w:lvl w:ilvl="4" w:tplc="04070019" w:tentative="1">
+      <w:start w:val="1"/>
+      <w:numFmt w:val="lowerLetter"/>
+      <w:lvlText w:val="%5."/>
+      <w:lvlJc w:val="left"/>
+      <w:pPr>
+        <w:ind w:left="3948" w:hanging="360"/>
+      </w:pPr>
+    </w:lvl>
+    <w:lvl w:ilvl="5" w:tplc="0407001B" w:tentative="1">
+      <w:start w:val="1"/>
+      <w:numFmt w:val="lowerRoman"/>
+      <w:lvlText w:val="%6."/>
+      <w:lvlJc w:val="right"/>
+      <w:pPr>
+        <w:ind w:left="4668" w:hanging="180"/>
+      </w:pPr>
+    </w:lvl>
+    <w:lvl w:ilvl="6" w:tplc="0407000F" w:tentative="1">
+      <w:start w:val="1"/>
+      <w:numFmt w:val="decimal"/>
+      <w:lvlText w:val="%7."/>
+      <w:lvlJc w:val="left"/>
+      <w:pPr>
+        <w:ind w:left="5388" w:hanging="360"/>
+      </w:pPr>
+    </w:lvl>
+    <w:lvl w:ilvl="7" w:tplc="04070019" w:tentative="1">
+      <w:start w:val="1"/>
+      <w:numFmt w:val="lowerLetter"/>
+      <w:lvlText w:val="%8."/>
+      <w:lvlJc w:val="left"/>
+      <w:pPr>
+        <w:ind w:left="6108" w:hanging="360"/>
+      </w:pPr>
+    </w:lvl>
+    <w:lvl w:ilvl="8" w:tplc="0407001B" w:tentative="1">
+      <w:start w:val="1"/>
+      <w:numFmt w:val="lowerRoman"/>
+      <w:lvlText w:val="%9."/>
+      <w:lvlJc w:val="right"/>
+      <w:pPr>
+        <w:ind w:left="6828" w:hanging="180"/>
+      </w:pPr>
+    </w:lvl>
+  </w:abstractNum>
+  <w:abstractNum w:abstractNumId="36" w15:restartNumberingAfterBreak="0">
     <w:nsid w:val="531A5820"/>
     <w:multiLevelType w:val="hybridMultilevel"/>
     <w:tmpl w:val="D1EE4218"/>
@@ -29600,7 +30107,7 @@
       </w:pPr>
     </w:lvl>
   </w:abstractNum>
-  <w:abstractNum w:abstractNumId="34" w15:restartNumberingAfterBreak="0">
+  <w:abstractNum w:abstractNumId="37" w15:restartNumberingAfterBreak="0">
     <w:nsid w:val="53F470E1"/>
     <w:multiLevelType w:val="hybridMultilevel"/>
     <w:tmpl w:val="68863AB0"/>
@@ -29713,7 +30220,7 @@
       </w:rPr>
     </w:lvl>
   </w:abstractNum>
-  <w:abstractNum w:abstractNumId="35" w15:restartNumberingAfterBreak="0">
+  <w:abstractNum w:abstractNumId="38" w15:restartNumberingAfterBreak="0">
     <w:nsid w:val="55FE36BB"/>
     <w:multiLevelType w:val="hybridMultilevel"/>
     <w:tmpl w:val="AFBC3126"/>
@@ -29802,7 +30309,7 @@
       </w:pPr>
     </w:lvl>
   </w:abstractNum>
-  <w:abstractNum w:abstractNumId="36" w15:restartNumberingAfterBreak="0">
+  <w:abstractNum w:abstractNumId="39" w15:restartNumberingAfterBreak="0">
     <w:nsid w:val="571C0B0E"/>
     <w:multiLevelType w:val="hybridMultilevel"/>
     <w:tmpl w:val="34F4ED84"/>
@@ -29891,7 +30398,7 @@
       </w:pPr>
     </w:lvl>
   </w:abstractNum>
-  <w:abstractNum w:abstractNumId="37" w15:restartNumberingAfterBreak="0">
+  <w:abstractNum w:abstractNumId="40" w15:restartNumberingAfterBreak="0">
     <w:nsid w:val="5B412474"/>
     <w:multiLevelType w:val="hybridMultilevel"/>
     <w:tmpl w:val="AD88AAF6"/>
@@ -29980,7 +30487,7 @@
       </w:pPr>
     </w:lvl>
   </w:abstractNum>
-  <w:abstractNum w:abstractNumId="38" w15:restartNumberingAfterBreak="0">
+  <w:abstractNum w:abstractNumId="41" w15:restartNumberingAfterBreak="0">
     <w:nsid w:val="5C6C6834"/>
     <w:multiLevelType w:val="hybridMultilevel"/>
     <w:tmpl w:val="D58E689A"/>
@@ -30069,7 +30576,7 @@
       </w:pPr>
     </w:lvl>
   </w:abstractNum>
-  <w:abstractNum w:abstractNumId="39" w15:restartNumberingAfterBreak="0">
+  <w:abstractNum w:abstractNumId="42" w15:restartNumberingAfterBreak="0">
     <w:nsid w:val="5CF56E92"/>
     <w:multiLevelType w:val="hybridMultilevel"/>
     <w:tmpl w:val="726E6B32"/>
@@ -30158,7 +30665,7 @@
       </w:pPr>
     </w:lvl>
   </w:abstractNum>
-  <w:abstractNum w:abstractNumId="40" w15:restartNumberingAfterBreak="0">
+  <w:abstractNum w:abstractNumId="43" w15:restartNumberingAfterBreak="0">
     <w:nsid w:val="61136B9A"/>
     <w:multiLevelType w:val="hybridMultilevel"/>
     <w:tmpl w:val="5698A018"/>
@@ -30247,7 +30754,7 @@
       </w:pPr>
     </w:lvl>
   </w:abstractNum>
-  <w:abstractNum w:abstractNumId="41" w15:restartNumberingAfterBreak="0">
+  <w:abstractNum w:abstractNumId="44" w15:restartNumberingAfterBreak="0">
     <w:nsid w:val="658A374A"/>
     <w:multiLevelType w:val="hybridMultilevel"/>
     <w:tmpl w:val="D966A7F2"/>
@@ -30336,7 +30843,7 @@
       </w:pPr>
     </w:lvl>
   </w:abstractNum>
-  <w:abstractNum w:abstractNumId="42" w15:restartNumberingAfterBreak="0">
+  <w:abstractNum w:abstractNumId="45" w15:restartNumberingAfterBreak="0">
     <w:nsid w:val="6B5C0735"/>
     <w:multiLevelType w:val="hybridMultilevel"/>
     <w:tmpl w:val="647ED11A"/>
@@ -30425,7 +30932,7 @@
       </w:pPr>
     </w:lvl>
   </w:abstractNum>
-  <w:abstractNum w:abstractNumId="43" w15:restartNumberingAfterBreak="0">
+  <w:abstractNum w:abstractNumId="46" w15:restartNumberingAfterBreak="0">
     <w:nsid w:val="6C333CD4"/>
     <w:multiLevelType w:val="hybridMultilevel"/>
     <w:tmpl w:val="A5902AA0"/>
@@ -30514,7 +31021,7 @@
       </w:pPr>
     </w:lvl>
   </w:abstractNum>
-  <w:abstractNum w:abstractNumId="44" w15:restartNumberingAfterBreak="0">
+  <w:abstractNum w:abstractNumId="47" w15:restartNumberingAfterBreak="0">
     <w:nsid w:val="6EA87C4D"/>
     <w:multiLevelType w:val="hybridMultilevel"/>
     <w:tmpl w:val="BF7C9F5C"/>
@@ -30603,7 +31110,7 @@
       </w:pPr>
     </w:lvl>
   </w:abstractNum>
-  <w:abstractNum w:abstractNumId="45" w15:restartNumberingAfterBreak="0">
+  <w:abstractNum w:abstractNumId="48" w15:restartNumberingAfterBreak="0">
     <w:nsid w:val="70733BD4"/>
     <w:multiLevelType w:val="hybridMultilevel"/>
     <w:tmpl w:val="A926886E"/>
@@ -30692,7 +31199,7 @@
       </w:pPr>
     </w:lvl>
   </w:abstractNum>
-  <w:abstractNum w:abstractNumId="46" w15:restartNumberingAfterBreak="0">
+  <w:abstractNum w:abstractNumId="49" w15:restartNumberingAfterBreak="0">
     <w:nsid w:val="76155F51"/>
     <w:multiLevelType w:val="hybridMultilevel"/>
     <w:tmpl w:val="FD9CCCA2"/>
@@ -30781,7 +31288,7 @@
       </w:pPr>
     </w:lvl>
   </w:abstractNum>
-  <w:abstractNum w:abstractNumId="47" w15:restartNumberingAfterBreak="0">
+  <w:abstractNum w:abstractNumId="50" w15:restartNumberingAfterBreak="0">
     <w:nsid w:val="765A2AAF"/>
     <w:multiLevelType w:val="hybridMultilevel"/>
     <w:tmpl w:val="0B4E277C"/>
@@ -30870,7 +31377,7 @@
       </w:pPr>
     </w:lvl>
   </w:abstractNum>
-  <w:abstractNum w:abstractNumId="48" w15:restartNumberingAfterBreak="0">
+  <w:abstractNum w:abstractNumId="51" w15:restartNumberingAfterBreak="0">
     <w:nsid w:val="795F13B3"/>
     <w:multiLevelType w:val="hybridMultilevel"/>
     <w:tmpl w:val="079C3E6E"/>
@@ -30959,7 +31466,7 @@
       </w:pPr>
     </w:lvl>
   </w:abstractNum>
-  <w:abstractNum w:abstractNumId="49" w15:restartNumberingAfterBreak="0">
+  <w:abstractNum w:abstractNumId="52" w15:restartNumberingAfterBreak="0">
     <w:nsid w:val="7A393BC8"/>
     <w:multiLevelType w:val="hybridMultilevel"/>
     <w:tmpl w:val="D7C677D0"/>
@@ -31048,7 +31555,7 @@
       </w:pPr>
     </w:lvl>
   </w:abstractNum>
-  <w:abstractNum w:abstractNumId="50" w15:restartNumberingAfterBreak="0">
+  <w:abstractNum w:abstractNumId="53" w15:restartNumberingAfterBreak="0">
     <w:nsid w:val="7A752513"/>
     <w:multiLevelType w:val="hybridMultilevel"/>
     <w:tmpl w:val="BEDA5432"/>
@@ -31137,7 +31644,7 @@
       </w:pPr>
     </w:lvl>
   </w:abstractNum>
-  <w:abstractNum w:abstractNumId="51" w15:restartNumberingAfterBreak="0">
+  <w:abstractNum w:abstractNumId="54" w15:restartNumberingAfterBreak="0">
     <w:nsid w:val="7C017EB6"/>
     <w:multiLevelType w:val="hybridMultilevel"/>
     <w:tmpl w:val="DD3E3494"/>
@@ -31227,79 +31734,79 @@
     </w:lvl>
   </w:abstractNum>
   <w:num w:numId="1">
-    <w:abstractNumId w:val="21"/>
+    <w:abstractNumId w:val="23"/>
   </w:num>
   <w:num w:numId="2">
-    <w:abstractNumId w:val="9"/>
+    <w:abstractNumId w:val="11"/>
   </w:num>
   <w:num w:numId="3">
+    <w:abstractNumId w:val="40"/>
+  </w:num>
+  <w:num w:numId="4">
+    <w:abstractNumId w:val="39"/>
+  </w:num>
+  <w:num w:numId="5">
+    <w:abstractNumId w:val="27"/>
+  </w:num>
+  <w:num w:numId="6">
+    <w:abstractNumId w:val="12"/>
+  </w:num>
+  <w:num w:numId="7">
+    <w:abstractNumId w:val="25"/>
+  </w:num>
+  <w:num w:numId="8">
+    <w:abstractNumId w:val="17"/>
+  </w:num>
+  <w:num w:numId="9">
+    <w:abstractNumId w:val="34"/>
+  </w:num>
+  <w:num w:numId="10">
+    <w:abstractNumId w:val="20"/>
+  </w:num>
+  <w:num w:numId="11">
     <w:abstractNumId w:val="37"/>
   </w:num>
-  <w:num w:numId="4">
-    <w:abstractNumId w:val="36"/>
+  <w:num w:numId="12">
+    <w:abstractNumId w:val="16"/>
   </w:num>
-  <w:num w:numId="5">
-    <w:abstractNumId w:val="25"/>
+  <w:num w:numId="13">
+    <w:abstractNumId w:val="29"/>
   </w:num>
-  <w:num w:numId="6">
-    <w:abstractNumId w:val="10"/>
-  </w:num>
-  <w:num w:numId="7">
-    <w:abstractNumId w:val="23"/>
-  </w:num>
-  <w:num w:numId="8">
-    <w:abstractNumId w:val="15"/>
-  </w:num>
-  <w:num w:numId="9">
+  <w:num w:numId="14">
     <w:abstractNumId w:val="32"/>
   </w:num>
-  <w:num w:numId="10">
-    <w:abstractNumId w:val="18"/>
-  </w:num>
-  <w:num w:numId="11">
-    <w:abstractNumId w:val="34"/>
-  </w:num>
-  <w:num w:numId="12">
-    <w:abstractNumId w:val="14"/>
-  </w:num>
-  <w:num w:numId="13">
-    <w:abstractNumId w:val="27"/>
-  </w:num>
-  <w:num w:numId="14">
-    <w:abstractNumId w:val="30"/>
-  </w:num>
   <w:num w:numId="15">
-    <w:abstractNumId w:val="31"/>
+    <w:abstractNumId w:val="33"/>
   </w:num>
   <w:num w:numId="16">
     <w:abstractNumId w:val="0"/>
   </w:num>
   <w:num w:numId="17">
-    <w:abstractNumId w:val="38"/>
+    <w:abstractNumId w:val="41"/>
   </w:num>
   <w:num w:numId="18">
-    <w:abstractNumId w:val="6"/>
+    <w:abstractNumId w:val="8"/>
   </w:num>
   <w:num w:numId="19">
-    <w:abstractNumId w:val="48"/>
+    <w:abstractNumId w:val="51"/>
   </w:num>
   <w:num w:numId="20">
-    <w:abstractNumId w:val="42"/>
+    <w:abstractNumId w:val="45"/>
   </w:num>
   <w:num w:numId="21">
-    <w:abstractNumId w:val="8"/>
+    <w:abstractNumId w:val="10"/>
   </w:num>
   <w:num w:numId="22">
-    <w:abstractNumId w:val="39"/>
+    <w:abstractNumId w:val="42"/>
   </w:num>
   <w:num w:numId="23">
     <w:abstractNumId w:val="3"/>
   </w:num>
   <w:num w:numId="24">
-    <w:abstractNumId w:val="49"/>
+    <w:abstractNumId w:val="52"/>
   </w:num>
   <w:num w:numId="25">
-    <w:abstractNumId w:val="44"/>
+    <w:abstractNumId w:val="47"/>
   </w:num>
   <w:num w:numId="26">
     <w:abstractNumId w:val="4"/>
@@ -31308,79 +31815,88 @@
     <w:abstractNumId w:val="1"/>
   </w:num>
   <w:num w:numId="28">
+    <w:abstractNumId w:val="53"/>
+  </w:num>
+  <w:num w:numId="29">
+    <w:abstractNumId w:val="9"/>
+  </w:num>
+  <w:num w:numId="30">
+    <w:abstractNumId w:val="36"/>
+  </w:num>
+  <w:num w:numId="31">
+    <w:abstractNumId w:val="43"/>
+  </w:num>
+  <w:num w:numId="32">
+    <w:abstractNumId w:val="28"/>
+  </w:num>
+  <w:num w:numId="33">
+    <w:abstractNumId w:val="13"/>
+  </w:num>
+  <w:num w:numId="34">
+    <w:abstractNumId w:val="24"/>
+  </w:num>
+  <w:num w:numId="35">
+    <w:abstractNumId w:val="46"/>
+  </w:num>
+  <w:num w:numId="36">
+    <w:abstractNumId w:val="31"/>
+  </w:num>
+  <w:num w:numId="37">
+    <w:abstractNumId w:val="44"/>
+  </w:num>
+  <w:num w:numId="38">
+    <w:abstractNumId w:val="49"/>
+  </w:num>
+  <w:num w:numId="39">
+    <w:abstractNumId w:val="14"/>
+  </w:num>
+  <w:num w:numId="40">
     <w:abstractNumId w:val="50"/>
   </w:num>
-  <w:num w:numId="29">
+  <w:num w:numId="41">
+    <w:abstractNumId w:val="30"/>
+  </w:num>
+  <w:num w:numId="42">
+    <w:abstractNumId w:val="19"/>
+  </w:num>
+  <w:num w:numId="43">
+    <w:abstractNumId w:val="18"/>
+  </w:num>
+  <w:num w:numId="44">
+    <w:abstractNumId w:val="21"/>
+  </w:num>
+  <w:num w:numId="45">
+    <w:abstractNumId w:val="22"/>
+  </w:num>
+  <w:num w:numId="46">
     <w:abstractNumId w:val="7"/>
   </w:num>
-  <w:num w:numId="30">
-    <w:abstractNumId w:val="33"/>
-  </w:num>
-  <w:num w:numId="31">
-    <w:abstractNumId w:val="40"/>
-  </w:num>
-  <w:num w:numId="32">
-    <w:abstractNumId w:val="26"/>
-  </w:num>
-  <w:num w:numId="33">
-    <w:abstractNumId w:val="11"/>
-  </w:num>
-  <w:num w:numId="34">
-    <w:abstractNumId w:val="22"/>
-  </w:num>
-  <w:num w:numId="35">
-    <w:abstractNumId w:val="43"/>
-  </w:num>
-  <w:num w:numId="36">
-    <w:abstractNumId w:val="29"/>
-  </w:num>
-  <w:num w:numId="37">
-    <w:abstractNumId w:val="41"/>
-  </w:num>
-  <w:num w:numId="38">
-    <w:abstractNumId w:val="46"/>
-  </w:num>
-  <w:num w:numId="39">
-    <w:abstractNumId w:val="12"/>
-  </w:num>
-  <w:num w:numId="40">
-    <w:abstractNumId w:val="47"/>
-  </w:num>
-  <w:num w:numId="41">
-    <w:abstractNumId w:val="28"/>
-  </w:num>
-  <w:num w:numId="42">
-    <w:abstractNumId w:val="17"/>
-  </w:num>
-  <w:num w:numId="43">
-    <w:abstractNumId w:val="16"/>
-  </w:num>
-  <w:num w:numId="44">
-    <w:abstractNumId w:val="19"/>
-  </w:num>
-  <w:num w:numId="45">
-    <w:abstractNumId w:val="20"/>
-  </w:num>
-  <w:num w:numId="46">
-    <w:abstractNumId w:val="5"/>
-  </w:num>
   <w:num w:numId="47">
-    <w:abstractNumId w:val="45"/>
+    <w:abstractNumId w:val="48"/>
   </w:num>
   <w:num w:numId="48">
     <w:abstractNumId w:val="2"/>
   </w:num>
   <w:num w:numId="49">
-    <w:abstractNumId w:val="13"/>
+    <w:abstractNumId w:val="15"/>
   </w:num>
   <w:num w:numId="50">
-    <w:abstractNumId w:val="24"/>
+    <w:abstractNumId w:val="26"/>
   </w:num>
   <w:num w:numId="51">
-    <w:abstractNumId w:val="51"/>
+    <w:abstractNumId w:val="54"/>
   </w:num>
   <w:num w:numId="52">
+    <w:abstractNumId w:val="38"/>
+  </w:num>
+  <w:num w:numId="53">
+    <w:abstractNumId w:val="5"/>
+  </w:num>
+  <w:num w:numId="54">
     <w:abstractNumId w:val="35"/>
+  </w:num>
+  <w:num w:numId="55">
+    <w:abstractNumId w:val="6"/>
   </w:num>
   <w:numIdMacAtCleanup w:val="52"/>
 </w:numbering>
@@ -32190,7 +32706,7 @@
 </file>
 
 <file path=customXml/itemProps1.xml><?xml version="1.0" encoding="utf-8"?>
-<ds:datastoreItem xmlns:ds="http://schemas.openxmlformats.org/officeDocument/2006/customXml" ds:itemID="{B1823123-ED05-4DC6-AB62-CB3395F8C018}">
+<ds:datastoreItem xmlns:ds="http://schemas.openxmlformats.org/officeDocument/2006/customXml" ds:itemID="{F8D50DAD-9192-4538-8957-AA5A286C6B3F}">
   <ds:schemaRefs>
     <ds:schemaRef ds:uri="http://schemas.openxmlformats.org/officeDocument/2006/bibliography"/>
   </ds:schemaRefs>

</xml_diff>

<commit_message>
Add solutions to tutorial 11
</commit_message>
<xml_diff>
--- a/Uebungszettel_WS18.docx
+++ b/Uebungszettel_WS18.docx
@@ -234,14 +234,27 @@
                             <w:r>
                               <w:t xml:space="preserve">Programm </w:t>
                             </w:r>
-                            <w:fldSimple w:instr=" SEQ Programm \* ARABIC ">
-                              <w:r>
-                                <w:rPr>
-                                  <w:noProof/>
-                                </w:rPr>
-                                <w:t>1</w:t>
-                              </w:r>
-                            </w:fldSimple>
+                            <w:r>
+                              <w:fldChar w:fldCharType="begin"/>
+                            </w:r>
+                            <w:r>
+                              <w:instrText xml:space="preserve"> SEQ Programm \* ARABIC </w:instrText>
+                            </w:r>
+                            <w:r>
+                              <w:fldChar w:fldCharType="separate"/>
+                            </w:r>
+                            <w:r>
+                              <w:rPr>
+                                <w:noProof/>
+                              </w:rPr>
+                              <w:t>1</w:t>
+                            </w:r>
+                            <w:r>
+                              <w:rPr>
+                                <w:noProof/>
+                              </w:rPr>
+                              <w:fldChar w:fldCharType="end"/>
+                            </w:r>
                           </w:p>
                         </w:txbxContent>
                       </wps:txbx>
@@ -278,14 +291,27 @@
                       <w:r>
                         <w:t xml:space="preserve">Programm </w:t>
                       </w:r>
-                      <w:fldSimple w:instr=" SEQ Programm \* ARABIC ">
-                        <w:r>
-                          <w:rPr>
-                            <w:noProof/>
-                          </w:rPr>
-                          <w:t>1</w:t>
-                        </w:r>
-                      </w:fldSimple>
+                      <w:r>
+                        <w:fldChar w:fldCharType="begin"/>
+                      </w:r>
+                      <w:r>
+                        <w:instrText xml:space="preserve"> SEQ Programm \* ARABIC </w:instrText>
+                      </w:r>
+                      <w:r>
+                        <w:fldChar w:fldCharType="separate"/>
+                      </w:r>
+                      <w:r>
+                        <w:rPr>
+                          <w:noProof/>
+                        </w:rPr>
+                        <w:t>1</w:t>
+                      </w:r>
+                      <w:r>
+                        <w:rPr>
+                          <w:noProof/>
+                        </w:rPr>
+                        <w:fldChar w:fldCharType="end"/>
+                      </w:r>
                     </w:p>
                   </w:txbxContent>
                 </v:textbox>
@@ -19076,14 +19102,27 @@
                             <w:r>
                               <w:t xml:space="preserve">Programm </w:t>
                             </w:r>
-                            <w:fldSimple w:instr=" SEQ Programm \* ARABIC ">
-                              <w:r>
-                                <w:rPr>
-                                  <w:noProof/>
-                                </w:rPr>
-                                <w:t>2</w:t>
-                              </w:r>
-                            </w:fldSimple>
+                            <w:r>
+                              <w:fldChar w:fldCharType="begin"/>
+                            </w:r>
+                            <w:r>
+                              <w:instrText xml:space="preserve"> SEQ Programm \* ARABIC </w:instrText>
+                            </w:r>
+                            <w:r>
+                              <w:fldChar w:fldCharType="separate"/>
+                            </w:r>
+                            <w:r>
+                              <w:rPr>
+                                <w:noProof/>
+                              </w:rPr>
+                              <w:t>2</w:t>
+                            </w:r>
+                            <w:r>
+                              <w:rPr>
+                                <w:noProof/>
+                              </w:rPr>
+                              <w:fldChar w:fldCharType="end"/>
+                            </w:r>
                           </w:p>
                         </w:txbxContent>
                       </wps:txbx>
@@ -19116,14 +19155,27 @@
                       <w:r>
                         <w:t xml:space="preserve">Programm </w:t>
                       </w:r>
-                      <w:fldSimple w:instr=" SEQ Programm \* ARABIC ">
-                        <w:r>
-                          <w:rPr>
-                            <w:noProof/>
-                          </w:rPr>
-                          <w:t>2</w:t>
-                        </w:r>
-                      </w:fldSimple>
+                      <w:r>
+                        <w:fldChar w:fldCharType="begin"/>
+                      </w:r>
+                      <w:r>
+                        <w:instrText xml:space="preserve"> SEQ Programm \* ARABIC </w:instrText>
+                      </w:r>
+                      <w:r>
+                        <w:fldChar w:fldCharType="separate"/>
+                      </w:r>
+                      <w:r>
+                        <w:rPr>
+                          <w:noProof/>
+                        </w:rPr>
+                        <w:t>2</w:t>
+                      </w:r>
+                      <w:r>
+                        <w:rPr>
+                          <w:noProof/>
+                        </w:rPr>
+                        <w:fldChar w:fldCharType="end"/>
+                      </w:r>
                     </w:p>
                   </w:txbxContent>
                 </v:textbox>
@@ -23791,12 +23843,529 @@
     </w:p>
     <w:p>
       <w:pPr>
-        <w:ind w:left="708"/>
-        <w:rPr>
-          <w:sz w:val="24"/>
-          <w:szCs w:val="24"/>
-        </w:rPr>
-      </w:pPr>
+        <w:pStyle w:val="Listenabsatz"/>
+        <w:numPr>
+          <w:ilvl w:val="0"/>
+          <w:numId w:val="62"/>
+        </w:numPr>
+        <w:rPr>
+          <w:sz w:val="24"/>
+          <w:szCs w:val="24"/>
+        </w:rPr>
+      </w:pPr>
+      <w:r>
+        <w:rPr>
+          <w:sz w:val="24"/>
+          <w:szCs w:val="24"/>
+        </w:rPr>
+        <w:t>EA sind implementierte stochastische (heuristische) Such- und Optimierungsverfahren, welche von der klassischen Evolutionstheorie abgeleitet wurden. Die Grundidee ist, dass sich Populationen von Individuen an ihre Umwelt anpassen, um langfristig überlebensfähig zu sein. Dazu werden einige Prinzipien der darwinistischen Evolutionstheorie, deren einfachste Formulierung in der Regel „survival oft he fittest“ zu finden ist, in Computerprogrammen umgesetzt.</w:t>
+      </w:r>
+      <w:r>
+        <w:rPr>
+          <w:sz w:val="24"/>
+          <w:szCs w:val="24"/>
+        </w:rPr>
+        <w:br/>
+        <w:t>EA sind populationsbasierte Metaheuristiken. Ein EA basiert auf einer Population P von möglichen Lösunge</w:t>
+      </w:r>
+      <w:r>
+        <w:rPr>
+          <w:rFonts w:cstheme="minorHAnsi"/>
+          <w:sz w:val="24"/>
+          <w:szCs w:val="24"/>
+        </w:rPr>
+        <w:t>n e</w:t>
+      </w:r>
+      <w:r>
+        <w:rPr>
+          <w:rFonts w:cstheme="minorHAnsi"/>
+          <w:sz w:val="24"/>
+          <w:szCs w:val="24"/>
+          <w:vertAlign w:val="subscript"/>
+        </w:rPr>
+        <w:t>i</w:t>
+      </w:r>
+      <w:r>
+        <w:rPr>
+          <w:rFonts w:cstheme="minorHAnsi"/>
+          <w:sz w:val="24"/>
+          <w:szCs w:val="24"/>
+        </w:rPr>
+        <w:t xml:space="preserve"> </w:t>
+      </w:r>
+      <w:r>
+        <w:rPr>
+          <w:rFonts w:ascii="Cambria Math" w:hAnsi="Cambria Math" w:cs="Cambria Math"/>
+          <w:sz w:val="24"/>
+          <w:szCs w:val="24"/>
+        </w:rPr>
+        <w:t>∈</w:t>
+      </w:r>
+      <w:r>
+        <w:rPr>
+          <w:rFonts w:ascii="Cambria Math" w:hAnsi="Cambria Math" w:cs="Cambria Math"/>
+          <w:sz w:val="24"/>
+          <w:szCs w:val="24"/>
+        </w:rPr>
+        <w:t xml:space="preserve"> </w:t>
+      </w:r>
+      <w:r>
+        <w:rPr>
+          <w:rFonts w:cstheme="minorHAnsi"/>
+          <w:sz w:val="24"/>
+          <w:szCs w:val="24"/>
+        </w:rPr>
+        <w:t xml:space="preserve">P für das zu lösende Optimierungsproblem bzw. der Heuristik. Eine Lösung wird im Rahmen der populationsbasierten Metaheuristiken </w:t>
+      </w:r>
+      <w:r>
+        <w:rPr>
+          <w:rFonts w:cstheme="minorHAnsi"/>
+          <w:sz w:val="24"/>
+          <w:szCs w:val="24"/>
+        </w:rPr>
+        <w:t xml:space="preserve">auch als Individuum bezeichnet. </w:t>
+      </w:r>
+      <w:r>
+        <w:rPr>
+          <w:rFonts w:cstheme="minorHAnsi"/>
+          <w:sz w:val="24"/>
+          <w:szCs w:val="24"/>
+        </w:rPr>
+        <w:t>Grundsätzlich durchläuft ein EA die folgenden Schritte:</w:t>
+      </w:r>
+      <w:r>
+        <w:rPr>
+          <w:rFonts w:cstheme="minorHAnsi"/>
+          <w:sz w:val="24"/>
+          <w:szCs w:val="24"/>
+        </w:rPr>
+        <w:br/>
+      </w:r>
+      <w:r>
+        <w:rPr>
+          <w:rFonts w:cstheme="minorHAnsi"/>
+          <w:sz w:val="24"/>
+          <w:szCs w:val="24"/>
+        </w:rPr>
+        <w:pict>
+          <v:shape id="_x0000_i1039" type="#_x0000_t75" style="width:298.05pt;height:154.4pt">
+            <v:imagedata r:id="rId25" o:title="EA_1a"/>
+          </v:shape>
+        </w:pict>
+      </w:r>
+      <w:r>
+        <w:rPr>
+          <w:rFonts w:cstheme="minorHAnsi"/>
+          <w:sz w:val="24"/>
+          <w:szCs w:val="24"/>
+        </w:rPr>
+        <w:br/>
+      </w:r>
+      <w:r>
+        <w:rPr>
+          <w:rFonts w:cstheme="minorHAnsi"/>
+          <w:sz w:val="24"/>
+          <w:szCs w:val="24"/>
+        </w:rPr>
+        <w:br/>
+      </w:r>
+      <w:r>
+        <w:rPr>
+          <w:rFonts w:cstheme="minorHAnsi"/>
+          <w:sz w:val="24"/>
+          <w:szCs w:val="24"/>
+          <w:u w:val="single"/>
+        </w:rPr>
+        <w:t>Initialisierung:</w:t>
+      </w:r>
+      <w:r>
+        <w:rPr>
+          <w:rFonts w:cstheme="minorHAnsi"/>
+          <w:sz w:val="24"/>
+          <w:szCs w:val="24"/>
+        </w:rPr>
+        <w:t xml:space="preserve"> Zunächst wird eine Population bestehend aus zufälligen Individuen initialisiert.</w:t>
+      </w:r>
+      <w:r>
+        <w:rPr>
+          <w:rFonts w:cstheme="minorHAnsi"/>
+          <w:sz w:val="24"/>
+          <w:szCs w:val="24"/>
+        </w:rPr>
+        <w:br/>
+      </w:r>
+      <w:r>
+        <w:rPr>
+          <w:rFonts w:cstheme="minorHAnsi"/>
+          <w:sz w:val="24"/>
+          <w:szCs w:val="24"/>
+          <w:u w:val="single"/>
+        </w:rPr>
+        <w:t>Evaluation:</w:t>
+      </w:r>
+      <w:r>
+        <w:rPr>
+          <w:rFonts w:cstheme="minorHAnsi"/>
+          <w:sz w:val="24"/>
+          <w:szCs w:val="24"/>
+        </w:rPr>
+        <w:t xml:space="preserve"> Die Fitness f(e</w:t>
+      </w:r>
+      <w:r>
+        <w:rPr>
+          <w:rFonts w:cstheme="minorHAnsi"/>
+          <w:sz w:val="24"/>
+          <w:szCs w:val="24"/>
+          <w:vertAlign w:val="subscript"/>
+        </w:rPr>
+        <w:t>i</w:t>
+      </w:r>
+      <w:r>
+        <w:rPr>
+          <w:rFonts w:cstheme="minorHAnsi"/>
+          <w:sz w:val="24"/>
+          <w:szCs w:val="24"/>
+        </w:rPr>
+        <w:t xml:space="preserve">) wird für alle </w:t>
+      </w:r>
+      <w:r>
+        <w:rPr>
+          <w:rFonts w:cstheme="minorHAnsi"/>
+          <w:sz w:val="24"/>
+          <w:szCs w:val="24"/>
+        </w:rPr>
+        <w:t>e</w:t>
+      </w:r>
+      <w:r>
+        <w:rPr>
+          <w:rFonts w:cstheme="minorHAnsi"/>
+          <w:sz w:val="24"/>
+          <w:szCs w:val="24"/>
+          <w:vertAlign w:val="subscript"/>
+        </w:rPr>
+        <w:t>i</w:t>
+      </w:r>
+      <w:r>
+        <w:rPr>
+          <w:rFonts w:cstheme="minorHAnsi"/>
+          <w:sz w:val="24"/>
+          <w:szCs w:val="24"/>
+        </w:rPr>
+        <w:t xml:space="preserve"> </w:t>
+      </w:r>
+      <w:r>
+        <w:rPr>
+          <w:rFonts w:ascii="Cambria Math" w:hAnsi="Cambria Math" w:cs="Cambria Math"/>
+          <w:sz w:val="24"/>
+          <w:szCs w:val="24"/>
+        </w:rPr>
+        <w:t>∈</w:t>
+      </w:r>
+      <w:r>
+        <w:rPr>
+          <w:rFonts w:ascii="Cambria Math" w:hAnsi="Cambria Math" w:cs="Cambria Math"/>
+          <w:sz w:val="24"/>
+          <w:szCs w:val="24"/>
+        </w:rPr>
+        <w:t xml:space="preserve"> </w:t>
+      </w:r>
+      <w:r>
+        <w:rPr>
+          <w:rFonts w:cstheme="minorHAnsi"/>
+          <w:sz w:val="24"/>
+          <w:szCs w:val="24"/>
+        </w:rPr>
+        <w:t>P evaluiert. Die Fitnessfunktion bezeichnet den zu optimierenden Wert (die Bewertungsfunktion) des Optimierungsproblems bzw. der Heuristik.</w:t>
+      </w:r>
+      <w:r>
+        <w:rPr>
+          <w:rFonts w:cstheme="minorHAnsi"/>
+          <w:sz w:val="24"/>
+          <w:szCs w:val="24"/>
+        </w:rPr>
+        <w:br/>
+      </w:r>
+      <w:r>
+        <w:rPr>
+          <w:sz w:val="24"/>
+          <w:szCs w:val="24"/>
+          <w:u w:val="single"/>
+        </w:rPr>
+        <w:t>Selektion:</w:t>
+      </w:r>
+      <w:r>
+        <w:rPr>
+          <w:sz w:val="24"/>
+          <w:szCs w:val="24"/>
+        </w:rPr>
+        <w:t xml:space="preserve"> Basierend auf dem Fitnesswert der Individuen werden (zufällige) Individuen, die als Eltern für die nächste Generation dienen, bestimmt. Dabei werden Individuen mit einer hohen Fitness bevorzugt (je nach Verfahren).</w:t>
+      </w:r>
+      <w:r>
+        <w:rPr>
+          <w:sz w:val="24"/>
+          <w:szCs w:val="24"/>
+        </w:rPr>
+        <w:br/>
+      </w:r>
+      <w:r>
+        <w:rPr>
+          <w:sz w:val="24"/>
+          <w:szCs w:val="24"/>
+          <w:u w:val="single"/>
+        </w:rPr>
+        <w:t>Reproduktion:</w:t>
+      </w:r>
+      <w:r>
+        <w:rPr>
+          <w:sz w:val="24"/>
+          <w:szCs w:val="24"/>
+        </w:rPr>
+        <w:t xml:space="preserve"> Aus den selektierten Eltern werden die Nachkommen erzeugt. Dies kann durch einfaches Kopieren oder auch durch </w:t>
+      </w:r>
+      <w:r>
+        <w:rPr>
+          <w:i/>
+          <w:sz w:val="24"/>
+          <w:szCs w:val="24"/>
+        </w:rPr>
+        <w:t>Rekombination</w:t>
+      </w:r>
+      <w:r>
+        <w:rPr>
+          <w:sz w:val="24"/>
+          <w:szCs w:val="24"/>
+        </w:rPr>
+        <w:t xml:space="preserve"> von je 2 oder mehr Elternteilen erfolgen.</w:t>
+      </w:r>
+      <w:r>
+        <w:rPr>
+          <w:sz w:val="24"/>
+          <w:szCs w:val="24"/>
+        </w:rPr>
+        <w:br/>
+      </w:r>
+      <w:r>
+        <w:rPr>
+          <w:sz w:val="24"/>
+          <w:szCs w:val="24"/>
+          <w:u w:val="single"/>
+        </w:rPr>
+        <w:t>Rekombination und Mutation:</w:t>
+      </w:r>
+      <w:r>
+        <w:rPr>
+          <w:sz w:val="24"/>
+          <w:szCs w:val="24"/>
+        </w:rPr>
+        <w:t xml:space="preserve"> Die Nachkommen werden untereinander rekombiniert (binäre Operation) und Individuen werden mutiert (unäre </w:t>
+      </w:r>
+      <w:r>
+        <w:rPr>
+          <w:sz w:val="24"/>
+          <w:szCs w:val="24"/>
+        </w:rPr>
+        <w:lastRenderedPageBreak/>
+        <w:t>Operation). Dieser Schritt schafft evolutionäre Variation.</w:t>
+      </w:r>
+      <w:r>
+        <w:rPr>
+          <w:sz w:val="24"/>
+          <w:szCs w:val="24"/>
+        </w:rPr>
+        <w:br/>
+      </w:r>
+      <w:r>
+        <w:rPr>
+          <w:sz w:val="24"/>
+          <w:szCs w:val="24"/>
+          <w:u w:val="single"/>
+        </w:rPr>
+        <w:t>Ersetzung:</w:t>
+      </w:r>
+      <w:r>
+        <w:rPr>
+          <w:sz w:val="24"/>
+          <w:szCs w:val="24"/>
+        </w:rPr>
+        <w:t xml:space="preserve"> Die Nachkommen ersetzen Teile der aktuellen Population</w:t>
+      </w:r>
+      <w:r>
+        <w:rPr>
+          <w:sz w:val="24"/>
+          <w:szCs w:val="24"/>
+        </w:rPr>
+        <w:t xml:space="preserve"> </w:t>
+      </w:r>
+      <w:r>
+        <w:rPr>
+          <w:sz w:val="24"/>
+          <w:szCs w:val="24"/>
+        </w:rPr>
+        <w:t>oder die gesamte Population.</w:t>
+      </w:r>
+      <w:r>
+        <w:rPr>
+          <w:sz w:val="24"/>
+          <w:szCs w:val="24"/>
+        </w:rPr>
+        <w:br/>
+      </w:r>
+      <w:r>
+        <w:rPr>
+          <w:sz w:val="24"/>
+          <w:szCs w:val="24"/>
+        </w:rPr>
+        <w:br/>
+        <w:t>Dieser Schritte (ausgenommen der Initialisierung) werden solange wiederholt, bis ein Abbruchkriterium erreicht ist. Ein solches Kriterium ka</w:t>
+      </w:r>
+      <w:bookmarkStart w:id="0" w:name="_GoBack"/>
+      <w:bookmarkEnd w:id="0"/>
+      <w:r>
+        <w:rPr>
+          <w:sz w:val="24"/>
+          <w:szCs w:val="24"/>
+        </w:rPr>
+        <w:t>nn zum Beispiel eine maximal erreichte Anzahl an Iterationen oder eine erreichte maximale Fitness darstellen.</w:t>
+      </w:r>
+    </w:p>
+    <w:p>
+      <w:pPr>
+        <w:pStyle w:val="Listenabsatz"/>
+        <w:numPr>
+          <w:ilvl w:val="0"/>
+          <w:numId w:val="62"/>
+        </w:numPr>
+        <w:rPr>
+          <w:sz w:val="24"/>
+          <w:szCs w:val="24"/>
+        </w:rPr>
+      </w:pPr>
+      <w:r>
+        <w:rPr>
+          <w:sz w:val="24"/>
+          <w:szCs w:val="24"/>
+        </w:rPr>
+        <w:br/>
+      </w:r>
+      <w:r>
+        <w:rPr>
+          <w:sz w:val="24"/>
+          <w:szCs w:val="24"/>
+        </w:rPr>
+        <w:pict>
+          <v:shape id="_x0000_i1042" type="#_x0000_t75" style="width:360.15pt;height:142.45pt">
+            <v:imagedata r:id="rId26" o:title="EA-Verfahren_1b"/>
+          </v:shape>
+        </w:pict>
+      </w:r>
+    </w:p>
+    <w:p>
+      <w:pPr>
+        <w:pStyle w:val="Listenabsatz"/>
+        <w:numPr>
+          <w:ilvl w:val="0"/>
+          <w:numId w:val="62"/>
+        </w:numPr>
+        <w:rPr>
+          <w:sz w:val="24"/>
+          <w:szCs w:val="24"/>
+        </w:rPr>
+      </w:pPr>
+      <w:r>
+        <w:rPr>
+          <w:sz w:val="24"/>
+          <w:szCs w:val="24"/>
+        </w:rPr>
+        <w:t>EAs finden Anwendung beim Lösen von kombinatorischen Such- und Optimierungsproblemen, beim maschinellen Lernen, in den Ingenieurswissenschaften und vielem mehr. EA werden hauptsächlich bei sehr komplexen und bei größeren Datenmengen angewendet. Also genau da, wo herkömmliche Algorithmen keine brauchbaren Ergebnisse erzeugen oder diese Ergebnisse eine viel zu lange Zeit beanspruchen würden.</w:t>
+      </w:r>
+      <w:r>
+        <w:rPr>
+          <w:sz w:val="24"/>
+          <w:szCs w:val="24"/>
+        </w:rPr>
+        <w:br/>
+        <w:t>Typische Beispiele:</w:t>
+      </w:r>
+    </w:p>
+    <w:p>
+      <w:pPr>
+        <w:pStyle w:val="Listenabsatz"/>
+        <w:numPr>
+          <w:ilvl w:val="1"/>
+          <w:numId w:val="62"/>
+        </w:numPr>
+        <w:rPr>
+          <w:sz w:val="24"/>
+          <w:szCs w:val="24"/>
+        </w:rPr>
+      </w:pPr>
+      <w:r>
+        <w:rPr>
+          <w:sz w:val="24"/>
+          <w:szCs w:val="24"/>
+        </w:rPr>
+        <w:t>Berechnung eines Stundenplans einer sehr großen Schule</w:t>
+      </w:r>
+    </w:p>
+    <w:p>
+      <w:pPr>
+        <w:pStyle w:val="Listenabsatz"/>
+        <w:numPr>
+          <w:ilvl w:val="1"/>
+          <w:numId w:val="62"/>
+        </w:numPr>
+        <w:rPr>
+          <w:sz w:val="24"/>
+          <w:szCs w:val="24"/>
+        </w:rPr>
+      </w:pPr>
+      <w:r>
+        <w:rPr>
+          <w:sz w:val="24"/>
+          <w:szCs w:val="24"/>
+        </w:rPr>
+        <w:t>Platzierung von Container auf einem Schiff (Stabilität, schnelles Entladen)</w:t>
+      </w:r>
+    </w:p>
+    <w:p>
+      <w:pPr>
+        <w:pStyle w:val="Listenabsatz"/>
+        <w:numPr>
+          <w:ilvl w:val="1"/>
+          <w:numId w:val="62"/>
+        </w:numPr>
+        <w:rPr>
+          <w:sz w:val="24"/>
+          <w:szCs w:val="24"/>
+        </w:rPr>
+      </w:pPr>
+      <w:r>
+        <w:rPr>
+          <w:sz w:val="24"/>
+          <w:szCs w:val="24"/>
+        </w:rPr>
+        <w:t>Entwurf von Kommunikationsnetzwerken (Leitungen, Knotenpunkte)</w:t>
+      </w:r>
+    </w:p>
+    <w:p>
+      <w:pPr>
+        <w:pStyle w:val="Listenabsatz"/>
+        <w:numPr>
+          <w:ilvl w:val="1"/>
+          <w:numId w:val="62"/>
+        </w:numPr>
+        <w:rPr>
+          <w:sz w:val="24"/>
+          <w:szCs w:val="24"/>
+        </w:rPr>
+      </w:pPr>
+      <w:r>
+        <w:rPr>
+          <w:sz w:val="24"/>
+          <w:szCs w:val="24"/>
+        </w:rPr>
+        <w:t>Entwurf von Mantelstrom-Düsentriebwerken</w:t>
+      </w:r>
     </w:p>
     <w:p>
       <w:pPr>
@@ -23825,12 +24394,51 @@
     </w:p>
     <w:p>
       <w:pPr>
-        <w:ind w:left="708"/>
-        <w:rPr>
-          <w:sz w:val="24"/>
-          <w:szCs w:val="24"/>
-        </w:rPr>
-      </w:pPr>
+        <w:pStyle w:val="Listenabsatz"/>
+        <w:numPr>
+          <w:ilvl w:val="0"/>
+          <w:numId w:val="63"/>
+        </w:numPr>
+        <w:rPr>
+          <w:sz w:val="24"/>
+          <w:szCs w:val="24"/>
+        </w:rPr>
+      </w:pPr>
+      <w:r>
+        <w:rPr>
+          <w:sz w:val="24"/>
+          <w:szCs w:val="24"/>
+        </w:rPr>
+        <w:t>MC beschreibt die Theorie der regelbasierten Modellierung des Zellstoffwechsels. Dazu ist die Zelle als chemische Maschine zu interpretieren.</w:t>
+      </w:r>
+    </w:p>
+    <w:p>
+      <w:pPr>
+        <w:pStyle w:val="Listenabsatz"/>
+        <w:numPr>
+          <w:ilvl w:val="0"/>
+          <w:numId w:val="63"/>
+        </w:numPr>
+        <w:rPr>
+          <w:sz w:val="24"/>
+          <w:szCs w:val="24"/>
+        </w:rPr>
+      </w:pPr>
+      <w:r>
+        <w:rPr>
+          <w:sz w:val="24"/>
+          <w:szCs w:val="24"/>
+        </w:rPr>
+        <w:t xml:space="preserve">Das metabolische System ist ein regelbasiertes System, das die Formalisierung von Biosynthesen, Proteinsyntheseprozessen und metabolischen pathways sowie Zelllkommunikationsprozessen mit Hilfe einer universellen Regel ermöglicht. Um die biochemische Ausdrucksfähigkeit dieser Regel zu gewährleisten, setzt sie sich aus fünf Komponenten zusammen. Die erste erlaubt die Spezifikation der Regelwahrscheinlichkeit (p), die unter der biologischen Interpretation als Reaktionsgeschwindigkeit vom Modellierer definierbar ist. Die vier weiteren </w:t>
+      </w:r>
+      <w:r>
+        <w:rPr>
+          <w:sz w:val="24"/>
+          <w:szCs w:val="24"/>
+        </w:rPr>
+        <w:lastRenderedPageBreak/>
+        <w:t>Komponenten sind spezifische Mengen von Metaboliten, die eine detaillierte Modellierung einer biochemischen Reaktion ermöglichen.</w:t>
+      </w:r>
     </w:p>
     <w:p>
       <w:pPr>
@@ -23859,15 +24467,225 @@
     </w:p>
     <w:p>
       <w:pPr>
+        <w:pStyle w:val="Listenabsatz"/>
+        <w:numPr>
+          <w:ilvl w:val="0"/>
+          <w:numId w:val="64"/>
+        </w:numPr>
         <w:tabs>
           <w:tab w:val="left" w:pos="1455"/>
         </w:tabs>
-        <w:ind w:left="708"/>
-        <w:rPr>
-          <w:sz w:val="24"/>
-          <w:szCs w:val="24"/>
-        </w:rPr>
-      </w:pPr>
+        <w:rPr>
+          <w:sz w:val="24"/>
+          <w:szCs w:val="24"/>
+        </w:rPr>
+      </w:pPr>
+      <w:r>
+        <w:rPr>
+          <w:sz w:val="24"/>
+          <w:szCs w:val="24"/>
+        </w:rPr>
+        <w:t>CS sind massiv parallele, nachrichtenübermittelnde, regelbasierte Systeme. Ein CS besteht aus einer Menge von Classifiern, einer Message-Menge, einer Eingabe- und einer Ausgabe-Einheit. CS sind so ausgelegt, dass sie neue Informationen kontinuierlich aus ihren Umgebungen aufnehmen, indem sie konkurrierende Hypothesen (ausgedrückt als Regeln) konstruieren, ohne die bereits erworbenen Fähigkeiten zu stören.</w:t>
+      </w:r>
+      <w:r>
+        <w:rPr>
+          <w:sz w:val="24"/>
+          <w:szCs w:val="24"/>
+        </w:rPr>
+        <w:br/>
+        <w:t>Es steckt das Datenflussprinzip dahinter.</w:t>
+      </w:r>
+    </w:p>
+    <w:p>
+      <w:pPr>
+        <w:pStyle w:val="Listenabsatz"/>
+        <w:numPr>
+          <w:ilvl w:val="0"/>
+          <w:numId w:val="64"/>
+        </w:numPr>
+        <w:tabs>
+          <w:tab w:val="left" w:pos="1455"/>
+        </w:tabs>
+        <w:rPr>
+          <w:sz w:val="24"/>
+          <w:szCs w:val="24"/>
+        </w:rPr>
+      </w:pPr>
+      <w:r>
+        <w:rPr>
+          <w:sz w:val="24"/>
+          <w:szCs w:val="24"/>
+        </w:rPr>
+        <w:t>Funktionsweise:</w:t>
+      </w:r>
+    </w:p>
+    <w:p>
+      <w:pPr>
+        <w:pStyle w:val="Listenabsatz"/>
+        <w:numPr>
+          <w:ilvl w:val="1"/>
+          <w:numId w:val="64"/>
+        </w:numPr>
+        <w:tabs>
+          <w:tab w:val="left" w:pos="1455"/>
+        </w:tabs>
+        <w:jc w:val="both"/>
+        <w:rPr>
+          <w:sz w:val="24"/>
+          <w:szCs w:val="24"/>
+        </w:rPr>
+      </w:pPr>
+      <w:r>
+        <w:rPr>
+          <w:sz w:val="24"/>
+          <w:szCs w:val="24"/>
+        </w:rPr>
+        <w:t>Alle Messages der Eingabe-Einheit werden zur aktuellen Message-Menge hinzugenommen</w:t>
+      </w:r>
+    </w:p>
+    <w:p>
+      <w:pPr>
+        <w:pStyle w:val="Listenabsatz"/>
+        <w:numPr>
+          <w:ilvl w:val="1"/>
+          <w:numId w:val="64"/>
+        </w:numPr>
+        <w:tabs>
+          <w:tab w:val="left" w:pos="1455"/>
+        </w:tabs>
+        <w:jc w:val="both"/>
+        <w:rPr>
+          <w:sz w:val="24"/>
+          <w:szCs w:val="24"/>
+        </w:rPr>
+      </w:pPr>
+      <w:r>
+        <w:rPr>
+          <w:sz w:val="24"/>
+          <w:szCs w:val="24"/>
+        </w:rPr>
+        <w:t>Vergleiche alle Messages mit allen Bedingungen (Aktivierung)</w:t>
+      </w:r>
+    </w:p>
+    <w:p>
+      <w:pPr>
+        <w:pStyle w:val="Listenabsatz"/>
+        <w:numPr>
+          <w:ilvl w:val="1"/>
+          <w:numId w:val="64"/>
+        </w:numPr>
+        <w:tabs>
+          <w:tab w:val="left" w:pos="1455"/>
+        </w:tabs>
+        <w:jc w:val="both"/>
+        <w:rPr>
+          <w:sz w:val="24"/>
+          <w:szCs w:val="24"/>
+        </w:rPr>
+      </w:pPr>
+      <w:r>
+        <w:rPr>
+          <w:sz w:val="24"/>
+          <w:szCs w:val="24"/>
+        </w:rPr>
+        <w:t>Alle aktivierten Classifier übertragen ihren Aktionsteil in die neue Message-Menge</w:t>
+      </w:r>
+    </w:p>
+    <w:p>
+      <w:pPr>
+        <w:pStyle w:val="Listenabsatz"/>
+        <w:numPr>
+          <w:ilvl w:val="1"/>
+          <w:numId w:val="64"/>
+        </w:numPr>
+        <w:tabs>
+          <w:tab w:val="left" w:pos="1455"/>
+        </w:tabs>
+        <w:jc w:val="both"/>
+        <w:rPr>
+          <w:sz w:val="24"/>
+          <w:szCs w:val="24"/>
+        </w:rPr>
+      </w:pPr>
+      <w:r>
+        <w:rPr>
+          <w:sz w:val="24"/>
+          <w:szCs w:val="24"/>
+        </w:rPr>
+        <w:t>Ersetze die alte Message-Menge durch die neue Message-Menge</w:t>
+      </w:r>
+    </w:p>
+    <w:p>
+      <w:pPr>
+        <w:pStyle w:val="Listenabsatz"/>
+        <w:numPr>
+          <w:ilvl w:val="1"/>
+          <w:numId w:val="64"/>
+        </w:numPr>
+        <w:tabs>
+          <w:tab w:val="left" w:pos="1455"/>
+        </w:tabs>
+        <w:jc w:val="both"/>
+        <w:rPr>
+          <w:sz w:val="24"/>
+          <w:szCs w:val="24"/>
+        </w:rPr>
+      </w:pPr>
+      <w:r>
+        <w:rPr>
+          <w:sz w:val="24"/>
+          <w:szCs w:val="24"/>
+        </w:rPr>
+        <w:t>Die Message-Menge wirkt auf die Ausgabe-Einheit</w:t>
+      </w:r>
+    </w:p>
+    <w:p>
+      <w:pPr>
+        <w:pStyle w:val="Listenabsatz"/>
+        <w:numPr>
+          <w:ilvl w:val="1"/>
+          <w:numId w:val="64"/>
+        </w:numPr>
+        <w:tabs>
+          <w:tab w:val="left" w:pos="1455"/>
+        </w:tabs>
+        <w:jc w:val="both"/>
+        <w:rPr>
+          <w:sz w:val="24"/>
+          <w:szCs w:val="24"/>
+        </w:rPr>
+      </w:pPr>
+      <w:r>
+        <w:rPr>
+          <w:sz w:val="24"/>
+          <w:szCs w:val="24"/>
+        </w:rPr>
+        <w:t>Gehe zu a</w:t>
+      </w:r>
+    </w:p>
+    <w:p>
+      <w:pPr>
+        <w:pStyle w:val="Listenabsatz"/>
+        <w:numPr>
+          <w:ilvl w:val="0"/>
+          <w:numId w:val="64"/>
+        </w:numPr>
+        <w:tabs>
+          <w:tab w:val="left" w:pos="1455"/>
+        </w:tabs>
+        <w:jc w:val="both"/>
+        <w:rPr>
+          <w:sz w:val="24"/>
+          <w:szCs w:val="24"/>
+        </w:rPr>
+      </w:pPr>
+      <w:r>
+        <w:rPr>
+          <w:sz w:val="24"/>
+          <w:szCs w:val="24"/>
+        </w:rPr>
+        <w:t>Ein LCS ist ein Verfahrendes maschinellen Lernens, bei dem evolutionäre Algorithmen mit klassischen Lernalgorithmen kombiniert werden, um adaptive Systeme zu erzeugen. Diese Systeme basieren auf Regeln, die traditionell die Form der bedingten Anweisung (Wenn-Dann) aufweisen und das bestmögliche Verhalten aufgrund einer bestimmten Eingabe (Input) ausführen. Sie werden dazu mit einem EA angepasst.</w:t>
+      </w:r>
     </w:p>
     <w:p>
       <w:pPr>
@@ -24104,7 +24922,7 @@
         </w:rPr>
         <w:pict>
           <v:shape id="_x0000_i1038" type="#_x0000_t75" style="width:303.2pt;height:180.05pt">
-            <v:imagedata r:id="rId25" o:title="OmageNet_2c"/>
+            <v:imagedata r:id="rId27" o:title="OmageNet_2c"/>
           </v:shape>
         </w:pict>
       </w:r>
@@ -24589,16 +25407,7 @@
           <w:sz w:val="24"/>
           <w:szCs w:val="24"/>
         </w:rPr>
-        <w:t xml:space="preserve"> Wahl des</w:t>
-      </w:r>
-      <w:bookmarkStart w:id="0" w:name="_GoBack"/>
-      <w:bookmarkEnd w:id="0"/>
-      <w:r>
-        <w:rPr>
-          <w:sz w:val="24"/>
-          <w:szCs w:val="24"/>
-        </w:rPr>
-        <w:t xml:space="preserve"> Pfades nur abhängig von Start- und Zielknoten der Nachricht</w:t>
+        <w:t xml:space="preserve"> Wahl des Pfades nur abhängig von Start- und Zielknoten der Nachricht</w:t>
       </w:r>
       <w:r>
         <w:rPr>
@@ -24698,7 +25507,7 @@
                     </pic:cNvPicPr>
                   </pic:nvPicPr>
                   <pic:blipFill>
-                    <a:blip r:embed="rId26">
+                    <a:blip r:embed="rId28">
                       <a:extLst>
                         <a:ext uri="{28A0092B-C50C-407E-A947-70E740481C1C}">
                           <a14:useLocalDpi xmlns:a14="http://schemas.microsoft.com/office/drawing/2010/main" val="0"/>
@@ -24827,8 +25636,8 @@
       </w:r>
     </w:p>
     <w:sectPr>
-      <w:headerReference w:type="default" r:id="rId27"/>
-      <w:footerReference w:type="default" r:id="rId28"/>
+      <w:headerReference w:type="default" r:id="rId29"/>
+      <w:footerReference w:type="default" r:id="rId30"/>
       <w:pgSz w:w="11906" w:h="16838"/>
       <w:pgMar w:top="1417" w:right="1417" w:bottom="1134" w:left="1417" w:header="708" w:footer="708" w:gutter="0"/>
       <w:cols w:space="708"/>
@@ -25251,6 +26060,95 @@
     </w:lvl>
   </w:abstractNum>
   <w:abstractNum w:abstractNumId="2" w15:restartNumberingAfterBreak="0">
+    <w:nsid w:val="099548E8"/>
+    <w:multiLevelType w:val="hybridMultilevel"/>
+    <w:tmpl w:val="1B3C5628"/>
+    <w:lvl w:ilvl="0" w:tplc="5F3A9D04">
+      <w:start w:val="1"/>
+      <w:numFmt w:val="lowerLetter"/>
+      <w:lvlText w:val="%1)"/>
+      <w:lvlJc w:val="left"/>
+      <w:pPr>
+        <w:ind w:left="1068" w:hanging="360"/>
+      </w:pPr>
+      <w:rPr>
+        <w:rFonts w:hint="default"/>
+      </w:rPr>
+    </w:lvl>
+    <w:lvl w:ilvl="1" w:tplc="04070019">
+      <w:start w:val="1"/>
+      <w:numFmt w:val="lowerLetter"/>
+      <w:lvlText w:val="%2."/>
+      <w:lvlJc w:val="left"/>
+      <w:pPr>
+        <w:ind w:left="1788" w:hanging="360"/>
+      </w:pPr>
+    </w:lvl>
+    <w:lvl w:ilvl="2" w:tplc="0407001B" w:tentative="1">
+      <w:start w:val="1"/>
+      <w:numFmt w:val="lowerRoman"/>
+      <w:lvlText w:val="%3."/>
+      <w:lvlJc w:val="right"/>
+      <w:pPr>
+        <w:ind w:left="2508" w:hanging="180"/>
+      </w:pPr>
+    </w:lvl>
+    <w:lvl w:ilvl="3" w:tplc="0407000F" w:tentative="1">
+      <w:start w:val="1"/>
+      <w:numFmt w:val="decimal"/>
+      <w:lvlText w:val="%4."/>
+      <w:lvlJc w:val="left"/>
+      <w:pPr>
+        <w:ind w:left="3228" w:hanging="360"/>
+      </w:pPr>
+    </w:lvl>
+    <w:lvl w:ilvl="4" w:tplc="04070019" w:tentative="1">
+      <w:start w:val="1"/>
+      <w:numFmt w:val="lowerLetter"/>
+      <w:lvlText w:val="%5."/>
+      <w:lvlJc w:val="left"/>
+      <w:pPr>
+        <w:ind w:left="3948" w:hanging="360"/>
+      </w:pPr>
+    </w:lvl>
+    <w:lvl w:ilvl="5" w:tplc="0407001B" w:tentative="1">
+      <w:start w:val="1"/>
+      <w:numFmt w:val="lowerRoman"/>
+      <w:lvlText w:val="%6."/>
+      <w:lvlJc w:val="right"/>
+      <w:pPr>
+        <w:ind w:left="4668" w:hanging="180"/>
+      </w:pPr>
+    </w:lvl>
+    <w:lvl w:ilvl="6" w:tplc="0407000F" w:tentative="1">
+      <w:start w:val="1"/>
+      <w:numFmt w:val="decimal"/>
+      <w:lvlText w:val="%7."/>
+      <w:lvlJc w:val="left"/>
+      <w:pPr>
+        <w:ind w:left="5388" w:hanging="360"/>
+      </w:pPr>
+    </w:lvl>
+    <w:lvl w:ilvl="7" w:tplc="04070019" w:tentative="1">
+      <w:start w:val="1"/>
+      <w:numFmt w:val="lowerLetter"/>
+      <w:lvlText w:val="%8."/>
+      <w:lvlJc w:val="left"/>
+      <w:pPr>
+        <w:ind w:left="6108" w:hanging="360"/>
+      </w:pPr>
+    </w:lvl>
+    <w:lvl w:ilvl="8" w:tplc="0407001B" w:tentative="1">
+      <w:start w:val="1"/>
+      <w:numFmt w:val="lowerRoman"/>
+      <w:lvlText w:val="%9."/>
+      <w:lvlJc w:val="right"/>
+      <w:pPr>
+        <w:ind w:left="6828" w:hanging="180"/>
+      </w:pPr>
+    </w:lvl>
+  </w:abstractNum>
+  <w:abstractNum w:abstractNumId="3" w15:restartNumberingAfterBreak="0">
     <w:nsid w:val="0A2133E6"/>
     <w:multiLevelType w:val="hybridMultilevel"/>
     <w:tmpl w:val="4B00BAA0"/>
@@ -25339,7 +26237,7 @@
       </w:pPr>
     </w:lvl>
   </w:abstractNum>
-  <w:abstractNum w:abstractNumId="3" w15:restartNumberingAfterBreak="0">
+  <w:abstractNum w:abstractNumId="4" w15:restartNumberingAfterBreak="0">
     <w:nsid w:val="0CC35852"/>
     <w:multiLevelType w:val="hybridMultilevel"/>
     <w:tmpl w:val="AC54A67A"/>
@@ -25428,7 +26326,7 @@
       </w:pPr>
     </w:lvl>
   </w:abstractNum>
-  <w:abstractNum w:abstractNumId="4" w15:restartNumberingAfterBreak="0">
+  <w:abstractNum w:abstractNumId="5" w15:restartNumberingAfterBreak="0">
     <w:nsid w:val="0DAD496F"/>
     <w:multiLevelType w:val="hybridMultilevel"/>
     <w:tmpl w:val="5F9EA772"/>
@@ -25517,7 +26415,7 @@
       </w:pPr>
     </w:lvl>
   </w:abstractNum>
-  <w:abstractNum w:abstractNumId="5" w15:restartNumberingAfterBreak="0">
+  <w:abstractNum w:abstractNumId="6" w15:restartNumberingAfterBreak="0">
     <w:nsid w:val="0EF33189"/>
     <w:multiLevelType w:val="hybridMultilevel"/>
     <w:tmpl w:val="EB547462"/>
@@ -25606,7 +26504,7 @@
       </w:pPr>
     </w:lvl>
   </w:abstractNum>
-  <w:abstractNum w:abstractNumId="6" w15:restartNumberingAfterBreak="0">
+  <w:abstractNum w:abstractNumId="7" w15:restartNumberingAfterBreak="0">
     <w:nsid w:val="10635EE9"/>
     <w:multiLevelType w:val="hybridMultilevel"/>
     <w:tmpl w:val="D48EFB8E"/>
@@ -25695,7 +26593,7 @@
       </w:pPr>
     </w:lvl>
   </w:abstractNum>
-  <w:abstractNum w:abstractNumId="7" w15:restartNumberingAfterBreak="0">
+  <w:abstractNum w:abstractNumId="8" w15:restartNumberingAfterBreak="0">
     <w:nsid w:val="1357255B"/>
     <w:multiLevelType w:val="hybridMultilevel"/>
     <w:tmpl w:val="3AF899C4"/>
@@ -25784,7 +26682,7 @@
       </w:pPr>
     </w:lvl>
   </w:abstractNum>
-  <w:abstractNum w:abstractNumId="8" w15:restartNumberingAfterBreak="0">
+  <w:abstractNum w:abstractNumId="9" w15:restartNumberingAfterBreak="0">
     <w:nsid w:val="13C520CD"/>
     <w:multiLevelType w:val="hybridMultilevel"/>
     <w:tmpl w:val="7D4060A4"/>
@@ -25873,7 +26771,7 @@
       </w:pPr>
     </w:lvl>
   </w:abstractNum>
-  <w:abstractNum w:abstractNumId="9" w15:restartNumberingAfterBreak="0">
+  <w:abstractNum w:abstractNumId="10" w15:restartNumberingAfterBreak="0">
     <w:nsid w:val="17427F5F"/>
     <w:multiLevelType w:val="hybridMultilevel"/>
     <w:tmpl w:val="871240D0"/>
@@ -25962,7 +26860,7 @@
       </w:pPr>
     </w:lvl>
   </w:abstractNum>
-  <w:abstractNum w:abstractNumId="10" w15:restartNumberingAfterBreak="0">
+  <w:abstractNum w:abstractNumId="11" w15:restartNumberingAfterBreak="0">
     <w:nsid w:val="18DF5349"/>
     <w:multiLevelType w:val="hybridMultilevel"/>
     <w:tmpl w:val="6C4C4148"/>
@@ -26051,7 +26949,7 @@
       </w:pPr>
     </w:lvl>
   </w:abstractNum>
-  <w:abstractNum w:abstractNumId="11" w15:restartNumberingAfterBreak="0">
+  <w:abstractNum w:abstractNumId="12" w15:restartNumberingAfterBreak="0">
     <w:nsid w:val="18FC3B1C"/>
     <w:multiLevelType w:val="hybridMultilevel"/>
     <w:tmpl w:val="DB5E30CC"/>
@@ -26140,7 +27038,7 @@
       </w:pPr>
     </w:lvl>
   </w:abstractNum>
-  <w:abstractNum w:abstractNumId="12" w15:restartNumberingAfterBreak="0">
+  <w:abstractNum w:abstractNumId="13" w15:restartNumberingAfterBreak="0">
     <w:nsid w:val="1A8B7CBA"/>
     <w:multiLevelType w:val="hybridMultilevel"/>
     <w:tmpl w:val="5D04BC72"/>
@@ -26253,7 +27151,7 @@
       </w:rPr>
     </w:lvl>
   </w:abstractNum>
-  <w:abstractNum w:abstractNumId="13" w15:restartNumberingAfterBreak="0">
+  <w:abstractNum w:abstractNumId="14" w15:restartNumberingAfterBreak="0">
     <w:nsid w:val="1B803916"/>
     <w:multiLevelType w:val="hybridMultilevel"/>
     <w:tmpl w:val="FF180A0A"/>
@@ -26342,7 +27240,7 @@
       </w:pPr>
     </w:lvl>
   </w:abstractNum>
-  <w:abstractNum w:abstractNumId="14" w15:restartNumberingAfterBreak="0">
+  <w:abstractNum w:abstractNumId="15" w15:restartNumberingAfterBreak="0">
     <w:nsid w:val="1C4B3115"/>
     <w:multiLevelType w:val="hybridMultilevel"/>
     <w:tmpl w:val="AFF0261A"/>
@@ -26431,7 +27329,7 @@
       </w:pPr>
     </w:lvl>
   </w:abstractNum>
-  <w:abstractNum w:abstractNumId="15" w15:restartNumberingAfterBreak="0">
+  <w:abstractNum w:abstractNumId="16" w15:restartNumberingAfterBreak="0">
     <w:nsid w:val="1C5D4DAF"/>
     <w:multiLevelType w:val="hybridMultilevel"/>
     <w:tmpl w:val="5658D862"/>
@@ -26520,7 +27418,7 @@
       </w:pPr>
     </w:lvl>
   </w:abstractNum>
-  <w:abstractNum w:abstractNumId="16" w15:restartNumberingAfterBreak="0">
+  <w:abstractNum w:abstractNumId="17" w15:restartNumberingAfterBreak="0">
     <w:nsid w:val="1D7C4373"/>
     <w:multiLevelType w:val="hybridMultilevel"/>
     <w:tmpl w:val="DBF60A6A"/>
@@ -26609,7 +27507,7 @@
       </w:pPr>
     </w:lvl>
   </w:abstractNum>
-  <w:abstractNum w:abstractNumId="17" w15:restartNumberingAfterBreak="0">
+  <w:abstractNum w:abstractNumId="18" w15:restartNumberingAfterBreak="0">
     <w:nsid w:val="21C12FAE"/>
     <w:multiLevelType w:val="hybridMultilevel"/>
     <w:tmpl w:val="1598A64C"/>
@@ -26698,7 +27596,7 @@
       </w:pPr>
     </w:lvl>
   </w:abstractNum>
-  <w:abstractNum w:abstractNumId="18" w15:restartNumberingAfterBreak="0">
+  <w:abstractNum w:abstractNumId="19" w15:restartNumberingAfterBreak="0">
     <w:nsid w:val="28F90DE8"/>
     <w:multiLevelType w:val="hybridMultilevel"/>
     <w:tmpl w:val="EB466588"/>
@@ -26787,7 +27685,7 @@
       </w:pPr>
     </w:lvl>
   </w:abstractNum>
-  <w:abstractNum w:abstractNumId="19" w15:restartNumberingAfterBreak="0">
+  <w:abstractNum w:abstractNumId="20" w15:restartNumberingAfterBreak="0">
     <w:nsid w:val="2BAC1756"/>
     <w:multiLevelType w:val="hybridMultilevel"/>
     <w:tmpl w:val="F9AA7DBA"/>
@@ -26876,7 +27774,7 @@
       </w:pPr>
     </w:lvl>
   </w:abstractNum>
-  <w:abstractNum w:abstractNumId="20" w15:restartNumberingAfterBreak="0">
+  <w:abstractNum w:abstractNumId="21" w15:restartNumberingAfterBreak="0">
     <w:nsid w:val="2C491F51"/>
     <w:multiLevelType w:val="hybridMultilevel"/>
     <w:tmpl w:val="56D46B04"/>
@@ -26989,7 +27887,7 @@
       </w:rPr>
     </w:lvl>
   </w:abstractNum>
-  <w:abstractNum w:abstractNumId="21" w15:restartNumberingAfterBreak="0">
+  <w:abstractNum w:abstractNumId="22" w15:restartNumberingAfterBreak="0">
     <w:nsid w:val="2C684D0D"/>
     <w:multiLevelType w:val="hybridMultilevel"/>
     <w:tmpl w:val="475AB3DA"/>
@@ -27078,7 +27976,7 @@
       </w:pPr>
     </w:lvl>
   </w:abstractNum>
-  <w:abstractNum w:abstractNumId="22" w15:restartNumberingAfterBreak="0">
+  <w:abstractNum w:abstractNumId="23" w15:restartNumberingAfterBreak="0">
     <w:nsid w:val="2F701D9E"/>
     <w:multiLevelType w:val="hybridMultilevel"/>
     <w:tmpl w:val="C77C7260"/>
@@ -27167,7 +28065,7 @@
       </w:pPr>
     </w:lvl>
   </w:abstractNum>
-  <w:abstractNum w:abstractNumId="23" w15:restartNumberingAfterBreak="0">
+  <w:abstractNum w:abstractNumId="24" w15:restartNumberingAfterBreak="0">
     <w:nsid w:val="320B7EAA"/>
     <w:multiLevelType w:val="hybridMultilevel"/>
     <w:tmpl w:val="C50E494C"/>
@@ -27259,7 +28157,7 @@
       </w:pPr>
     </w:lvl>
   </w:abstractNum>
-  <w:abstractNum w:abstractNumId="24" w15:restartNumberingAfterBreak="0">
+  <w:abstractNum w:abstractNumId="25" w15:restartNumberingAfterBreak="0">
     <w:nsid w:val="336033D7"/>
     <w:multiLevelType w:val="hybridMultilevel"/>
     <w:tmpl w:val="14882AD0"/>
@@ -27348,7 +28246,7 @@
       </w:pPr>
     </w:lvl>
   </w:abstractNum>
-  <w:abstractNum w:abstractNumId="25" w15:restartNumberingAfterBreak="0">
+  <w:abstractNum w:abstractNumId="26" w15:restartNumberingAfterBreak="0">
     <w:nsid w:val="35757FC3"/>
     <w:multiLevelType w:val="hybridMultilevel"/>
     <w:tmpl w:val="CDF6CE3E"/>
@@ -27437,7 +28335,7 @@
       </w:pPr>
     </w:lvl>
   </w:abstractNum>
-  <w:abstractNum w:abstractNumId="26" w15:restartNumberingAfterBreak="0">
+  <w:abstractNum w:abstractNumId="27" w15:restartNumberingAfterBreak="0">
     <w:nsid w:val="37AF7483"/>
     <w:multiLevelType w:val="hybridMultilevel"/>
     <w:tmpl w:val="51F24324"/>
@@ -27526,7 +28424,7 @@
       </w:pPr>
     </w:lvl>
   </w:abstractNum>
-  <w:abstractNum w:abstractNumId="27" w15:restartNumberingAfterBreak="0">
+  <w:abstractNum w:abstractNumId="28" w15:restartNumberingAfterBreak="0">
     <w:nsid w:val="398271C7"/>
     <w:multiLevelType w:val="hybridMultilevel"/>
     <w:tmpl w:val="0114C4A2"/>
@@ -27615,7 +28513,7 @@
       </w:pPr>
     </w:lvl>
   </w:abstractNum>
-  <w:abstractNum w:abstractNumId="28" w15:restartNumberingAfterBreak="0">
+  <w:abstractNum w:abstractNumId="29" w15:restartNumberingAfterBreak="0">
     <w:nsid w:val="3A371C4D"/>
     <w:multiLevelType w:val="hybridMultilevel"/>
     <w:tmpl w:val="EB8CDBAE"/>
@@ -27704,7 +28602,7 @@
       </w:pPr>
     </w:lvl>
   </w:abstractNum>
-  <w:abstractNum w:abstractNumId="29" w15:restartNumberingAfterBreak="0">
+  <w:abstractNum w:abstractNumId="30" w15:restartNumberingAfterBreak="0">
     <w:nsid w:val="3C710E3B"/>
     <w:multiLevelType w:val="hybridMultilevel"/>
     <w:tmpl w:val="CDF6CE3E"/>
@@ -27793,7 +28691,7 @@
       </w:pPr>
     </w:lvl>
   </w:abstractNum>
-  <w:abstractNum w:abstractNumId="30" w15:restartNumberingAfterBreak="0">
+  <w:abstractNum w:abstractNumId="31" w15:restartNumberingAfterBreak="0">
     <w:nsid w:val="3C931576"/>
     <w:multiLevelType w:val="hybridMultilevel"/>
     <w:tmpl w:val="346207DE"/>
@@ -27882,7 +28780,7 @@
       </w:pPr>
     </w:lvl>
   </w:abstractNum>
-  <w:abstractNum w:abstractNumId="31" w15:restartNumberingAfterBreak="0">
+  <w:abstractNum w:abstractNumId="32" w15:restartNumberingAfterBreak="0">
     <w:nsid w:val="3E4A5997"/>
     <w:multiLevelType w:val="hybridMultilevel"/>
     <w:tmpl w:val="6AC8EBAC"/>
@@ -27971,7 +28869,7 @@
       </w:pPr>
     </w:lvl>
   </w:abstractNum>
-  <w:abstractNum w:abstractNumId="32" w15:restartNumberingAfterBreak="0">
+  <w:abstractNum w:abstractNumId="33" w15:restartNumberingAfterBreak="0">
     <w:nsid w:val="3E7720DB"/>
     <w:multiLevelType w:val="hybridMultilevel"/>
     <w:tmpl w:val="9EB62EBA"/>
@@ -28060,7 +28958,7 @@
       </w:pPr>
     </w:lvl>
   </w:abstractNum>
-  <w:abstractNum w:abstractNumId="33" w15:restartNumberingAfterBreak="0">
+  <w:abstractNum w:abstractNumId="34" w15:restartNumberingAfterBreak="0">
     <w:nsid w:val="401A6DB1"/>
     <w:multiLevelType w:val="hybridMultilevel"/>
     <w:tmpl w:val="09B6C65C"/>
@@ -28149,7 +29047,7 @@
       </w:pPr>
     </w:lvl>
   </w:abstractNum>
-  <w:abstractNum w:abstractNumId="34" w15:restartNumberingAfterBreak="0">
+  <w:abstractNum w:abstractNumId="35" w15:restartNumberingAfterBreak="0">
     <w:nsid w:val="41731690"/>
     <w:multiLevelType w:val="hybridMultilevel"/>
     <w:tmpl w:val="49DA8C50"/>
@@ -28238,7 +29136,7 @@
       </w:pPr>
     </w:lvl>
   </w:abstractNum>
-  <w:abstractNum w:abstractNumId="35" w15:restartNumberingAfterBreak="0">
+  <w:abstractNum w:abstractNumId="36" w15:restartNumberingAfterBreak="0">
     <w:nsid w:val="451449E5"/>
     <w:multiLevelType w:val="hybridMultilevel"/>
     <w:tmpl w:val="DBFAC4FE"/>
@@ -28327,7 +29225,7 @@
       </w:pPr>
     </w:lvl>
   </w:abstractNum>
-  <w:abstractNum w:abstractNumId="36" w15:restartNumberingAfterBreak="0">
+  <w:abstractNum w:abstractNumId="37" w15:restartNumberingAfterBreak="0">
     <w:nsid w:val="45B441C4"/>
     <w:multiLevelType w:val="hybridMultilevel"/>
     <w:tmpl w:val="A2BEE81A"/>
@@ -28416,7 +29314,7 @@
       </w:pPr>
     </w:lvl>
   </w:abstractNum>
-  <w:abstractNum w:abstractNumId="37" w15:restartNumberingAfterBreak="0">
+  <w:abstractNum w:abstractNumId="38" w15:restartNumberingAfterBreak="0">
     <w:nsid w:val="464C25D6"/>
     <w:multiLevelType w:val="hybridMultilevel"/>
     <w:tmpl w:val="15302C22"/>
@@ -28505,7 +29403,7 @@
       </w:pPr>
     </w:lvl>
   </w:abstractNum>
-  <w:abstractNum w:abstractNumId="38" w15:restartNumberingAfterBreak="0">
+  <w:abstractNum w:abstractNumId="39" w15:restartNumberingAfterBreak="0">
     <w:nsid w:val="46F849AF"/>
     <w:multiLevelType w:val="hybridMultilevel"/>
     <w:tmpl w:val="0FC201B0"/>
@@ -28594,7 +29492,7 @@
       </w:pPr>
     </w:lvl>
   </w:abstractNum>
-  <w:abstractNum w:abstractNumId="39" w15:restartNumberingAfterBreak="0">
+  <w:abstractNum w:abstractNumId="40" w15:restartNumberingAfterBreak="0">
     <w:nsid w:val="4C855D13"/>
     <w:multiLevelType w:val="hybridMultilevel"/>
     <w:tmpl w:val="8E2A87B8"/>
@@ -28683,7 +29581,7 @@
       </w:pPr>
     </w:lvl>
   </w:abstractNum>
-  <w:abstractNum w:abstractNumId="40" w15:restartNumberingAfterBreak="0">
+  <w:abstractNum w:abstractNumId="41" w15:restartNumberingAfterBreak="0">
     <w:nsid w:val="4DA03E22"/>
     <w:multiLevelType w:val="hybridMultilevel"/>
     <w:tmpl w:val="647ED11A"/>
@@ -28772,7 +29670,7 @@
       </w:pPr>
     </w:lvl>
   </w:abstractNum>
-  <w:abstractNum w:abstractNumId="41" w15:restartNumberingAfterBreak="0">
+  <w:abstractNum w:abstractNumId="42" w15:restartNumberingAfterBreak="0">
     <w:nsid w:val="4F413372"/>
     <w:multiLevelType w:val="hybridMultilevel"/>
     <w:tmpl w:val="CA9C77A6"/>
@@ -28861,7 +29759,7 @@
       </w:pPr>
     </w:lvl>
   </w:abstractNum>
-  <w:abstractNum w:abstractNumId="42" w15:restartNumberingAfterBreak="0">
+  <w:abstractNum w:abstractNumId="43" w15:restartNumberingAfterBreak="0">
     <w:nsid w:val="531A5820"/>
     <w:multiLevelType w:val="hybridMultilevel"/>
     <w:tmpl w:val="D1EE4218"/>
@@ -28950,7 +29848,7 @@
       </w:pPr>
     </w:lvl>
   </w:abstractNum>
-  <w:abstractNum w:abstractNumId="43" w15:restartNumberingAfterBreak="0">
+  <w:abstractNum w:abstractNumId="44" w15:restartNumberingAfterBreak="0">
     <w:nsid w:val="53F470E1"/>
     <w:multiLevelType w:val="hybridMultilevel"/>
     <w:tmpl w:val="68863AB0"/>
@@ -29063,7 +29961,7 @@
       </w:rPr>
     </w:lvl>
   </w:abstractNum>
-  <w:abstractNum w:abstractNumId="44" w15:restartNumberingAfterBreak="0">
+  <w:abstractNum w:abstractNumId="45" w15:restartNumberingAfterBreak="0">
     <w:nsid w:val="55FE36BB"/>
     <w:multiLevelType w:val="hybridMultilevel"/>
     <w:tmpl w:val="AFBC3126"/>
@@ -29152,7 +30050,7 @@
       </w:pPr>
     </w:lvl>
   </w:abstractNum>
-  <w:abstractNum w:abstractNumId="45" w15:restartNumberingAfterBreak="0">
+  <w:abstractNum w:abstractNumId="46" w15:restartNumberingAfterBreak="0">
     <w:nsid w:val="571C0B0E"/>
     <w:multiLevelType w:val="hybridMultilevel"/>
     <w:tmpl w:val="34F4ED84"/>
@@ -29241,7 +30139,7 @@
       </w:pPr>
     </w:lvl>
   </w:abstractNum>
-  <w:abstractNum w:abstractNumId="46" w15:restartNumberingAfterBreak="0">
+  <w:abstractNum w:abstractNumId="47" w15:restartNumberingAfterBreak="0">
     <w:nsid w:val="5B412474"/>
     <w:multiLevelType w:val="hybridMultilevel"/>
     <w:tmpl w:val="AD88AAF6"/>
@@ -29330,7 +30228,7 @@
       </w:pPr>
     </w:lvl>
   </w:abstractNum>
-  <w:abstractNum w:abstractNumId="47" w15:restartNumberingAfterBreak="0">
+  <w:abstractNum w:abstractNumId="48" w15:restartNumberingAfterBreak="0">
     <w:nsid w:val="5C6C6834"/>
     <w:multiLevelType w:val="hybridMultilevel"/>
     <w:tmpl w:val="D58E689A"/>
@@ -29419,7 +30317,7 @@
       </w:pPr>
     </w:lvl>
   </w:abstractNum>
-  <w:abstractNum w:abstractNumId="48" w15:restartNumberingAfterBreak="0">
+  <w:abstractNum w:abstractNumId="49" w15:restartNumberingAfterBreak="0">
     <w:nsid w:val="5CF56E92"/>
     <w:multiLevelType w:val="hybridMultilevel"/>
     <w:tmpl w:val="726E6B32"/>
@@ -29508,7 +30406,7 @@
       </w:pPr>
     </w:lvl>
   </w:abstractNum>
-  <w:abstractNum w:abstractNumId="49" w15:restartNumberingAfterBreak="0">
+  <w:abstractNum w:abstractNumId="50" w15:restartNumberingAfterBreak="0">
     <w:nsid w:val="61136B9A"/>
     <w:multiLevelType w:val="hybridMultilevel"/>
     <w:tmpl w:val="5698A018"/>
@@ -29597,7 +30495,96 @@
       </w:pPr>
     </w:lvl>
   </w:abstractNum>
-  <w:abstractNum w:abstractNumId="50" w15:restartNumberingAfterBreak="0">
+  <w:abstractNum w:abstractNumId="51" w15:restartNumberingAfterBreak="0">
+    <w:nsid w:val="62981E1C"/>
+    <w:multiLevelType w:val="hybridMultilevel"/>
+    <w:tmpl w:val="9700552C"/>
+    <w:lvl w:ilvl="0" w:tplc="77A8EFC2">
+      <w:start w:val="1"/>
+      <w:numFmt w:val="lowerLetter"/>
+      <w:lvlText w:val="%1)"/>
+      <w:lvlJc w:val="left"/>
+      <w:pPr>
+        <w:ind w:left="1068" w:hanging="360"/>
+      </w:pPr>
+      <w:rPr>
+        <w:rFonts w:hint="default"/>
+      </w:rPr>
+    </w:lvl>
+    <w:lvl w:ilvl="1" w:tplc="04070019" w:tentative="1">
+      <w:start w:val="1"/>
+      <w:numFmt w:val="lowerLetter"/>
+      <w:lvlText w:val="%2."/>
+      <w:lvlJc w:val="left"/>
+      <w:pPr>
+        <w:ind w:left="1788" w:hanging="360"/>
+      </w:pPr>
+    </w:lvl>
+    <w:lvl w:ilvl="2" w:tplc="0407001B" w:tentative="1">
+      <w:start w:val="1"/>
+      <w:numFmt w:val="lowerRoman"/>
+      <w:lvlText w:val="%3."/>
+      <w:lvlJc w:val="right"/>
+      <w:pPr>
+        <w:ind w:left="2508" w:hanging="180"/>
+      </w:pPr>
+    </w:lvl>
+    <w:lvl w:ilvl="3" w:tplc="0407000F" w:tentative="1">
+      <w:start w:val="1"/>
+      <w:numFmt w:val="decimal"/>
+      <w:lvlText w:val="%4."/>
+      <w:lvlJc w:val="left"/>
+      <w:pPr>
+        <w:ind w:left="3228" w:hanging="360"/>
+      </w:pPr>
+    </w:lvl>
+    <w:lvl w:ilvl="4" w:tplc="04070019" w:tentative="1">
+      <w:start w:val="1"/>
+      <w:numFmt w:val="lowerLetter"/>
+      <w:lvlText w:val="%5."/>
+      <w:lvlJc w:val="left"/>
+      <w:pPr>
+        <w:ind w:left="3948" w:hanging="360"/>
+      </w:pPr>
+    </w:lvl>
+    <w:lvl w:ilvl="5" w:tplc="0407001B" w:tentative="1">
+      <w:start w:val="1"/>
+      <w:numFmt w:val="lowerRoman"/>
+      <w:lvlText w:val="%6."/>
+      <w:lvlJc w:val="right"/>
+      <w:pPr>
+        <w:ind w:left="4668" w:hanging="180"/>
+      </w:pPr>
+    </w:lvl>
+    <w:lvl w:ilvl="6" w:tplc="0407000F" w:tentative="1">
+      <w:start w:val="1"/>
+      <w:numFmt w:val="decimal"/>
+      <w:lvlText w:val="%7."/>
+      <w:lvlJc w:val="left"/>
+      <w:pPr>
+        <w:ind w:left="5388" w:hanging="360"/>
+      </w:pPr>
+    </w:lvl>
+    <w:lvl w:ilvl="7" w:tplc="04070019" w:tentative="1">
+      <w:start w:val="1"/>
+      <w:numFmt w:val="lowerLetter"/>
+      <w:lvlText w:val="%8."/>
+      <w:lvlJc w:val="left"/>
+      <w:pPr>
+        <w:ind w:left="6108" w:hanging="360"/>
+      </w:pPr>
+    </w:lvl>
+    <w:lvl w:ilvl="8" w:tplc="0407001B" w:tentative="1">
+      <w:start w:val="1"/>
+      <w:numFmt w:val="lowerRoman"/>
+      <w:lvlText w:val="%9."/>
+      <w:lvlJc w:val="right"/>
+      <w:pPr>
+        <w:ind w:left="6828" w:hanging="180"/>
+      </w:pPr>
+    </w:lvl>
+  </w:abstractNum>
+  <w:abstractNum w:abstractNumId="52" w15:restartNumberingAfterBreak="0">
     <w:nsid w:val="658A374A"/>
     <w:multiLevelType w:val="hybridMultilevel"/>
     <w:tmpl w:val="D966A7F2"/>
@@ -29686,7 +30673,7 @@
       </w:pPr>
     </w:lvl>
   </w:abstractNum>
-  <w:abstractNum w:abstractNumId="51" w15:restartNumberingAfterBreak="0">
+  <w:abstractNum w:abstractNumId="53" w15:restartNumberingAfterBreak="0">
     <w:nsid w:val="6B5C0735"/>
     <w:multiLevelType w:val="hybridMultilevel"/>
     <w:tmpl w:val="647ED11A"/>
@@ -29775,7 +30762,7 @@
       </w:pPr>
     </w:lvl>
   </w:abstractNum>
-  <w:abstractNum w:abstractNumId="52" w15:restartNumberingAfterBreak="0">
+  <w:abstractNum w:abstractNumId="54" w15:restartNumberingAfterBreak="0">
     <w:nsid w:val="6C333CD4"/>
     <w:multiLevelType w:val="hybridMultilevel"/>
     <w:tmpl w:val="A5902AA0"/>
@@ -29864,7 +30851,96 @@
       </w:pPr>
     </w:lvl>
   </w:abstractNum>
-  <w:abstractNum w:abstractNumId="53" w15:restartNumberingAfterBreak="0">
+  <w:abstractNum w:abstractNumId="55" w15:restartNumberingAfterBreak="0">
+    <w:nsid w:val="6CAD72E9"/>
+    <w:multiLevelType w:val="hybridMultilevel"/>
+    <w:tmpl w:val="965A88D0"/>
+    <w:lvl w:ilvl="0" w:tplc="ACC4658E">
+      <w:start w:val="1"/>
+      <w:numFmt w:val="lowerLetter"/>
+      <w:lvlText w:val="%1)"/>
+      <w:lvlJc w:val="left"/>
+      <w:pPr>
+        <w:ind w:left="1068" w:hanging="360"/>
+      </w:pPr>
+      <w:rPr>
+        <w:rFonts w:hint="default"/>
+      </w:rPr>
+    </w:lvl>
+    <w:lvl w:ilvl="1" w:tplc="04070019">
+      <w:start w:val="1"/>
+      <w:numFmt w:val="lowerLetter"/>
+      <w:lvlText w:val="%2."/>
+      <w:lvlJc w:val="left"/>
+      <w:pPr>
+        <w:ind w:left="1788" w:hanging="360"/>
+      </w:pPr>
+    </w:lvl>
+    <w:lvl w:ilvl="2" w:tplc="0407001B" w:tentative="1">
+      <w:start w:val="1"/>
+      <w:numFmt w:val="lowerRoman"/>
+      <w:lvlText w:val="%3."/>
+      <w:lvlJc w:val="right"/>
+      <w:pPr>
+        <w:ind w:left="2508" w:hanging="180"/>
+      </w:pPr>
+    </w:lvl>
+    <w:lvl w:ilvl="3" w:tplc="0407000F" w:tentative="1">
+      <w:start w:val="1"/>
+      <w:numFmt w:val="decimal"/>
+      <w:lvlText w:val="%4."/>
+      <w:lvlJc w:val="left"/>
+      <w:pPr>
+        <w:ind w:left="3228" w:hanging="360"/>
+      </w:pPr>
+    </w:lvl>
+    <w:lvl w:ilvl="4" w:tplc="04070019" w:tentative="1">
+      <w:start w:val="1"/>
+      <w:numFmt w:val="lowerLetter"/>
+      <w:lvlText w:val="%5."/>
+      <w:lvlJc w:val="left"/>
+      <w:pPr>
+        <w:ind w:left="3948" w:hanging="360"/>
+      </w:pPr>
+    </w:lvl>
+    <w:lvl w:ilvl="5" w:tplc="0407001B" w:tentative="1">
+      <w:start w:val="1"/>
+      <w:numFmt w:val="lowerRoman"/>
+      <w:lvlText w:val="%6."/>
+      <w:lvlJc w:val="right"/>
+      <w:pPr>
+        <w:ind w:left="4668" w:hanging="180"/>
+      </w:pPr>
+    </w:lvl>
+    <w:lvl w:ilvl="6" w:tplc="0407000F" w:tentative="1">
+      <w:start w:val="1"/>
+      <w:numFmt w:val="decimal"/>
+      <w:lvlText w:val="%7."/>
+      <w:lvlJc w:val="left"/>
+      <w:pPr>
+        <w:ind w:left="5388" w:hanging="360"/>
+      </w:pPr>
+    </w:lvl>
+    <w:lvl w:ilvl="7" w:tplc="04070019" w:tentative="1">
+      <w:start w:val="1"/>
+      <w:numFmt w:val="lowerLetter"/>
+      <w:lvlText w:val="%8."/>
+      <w:lvlJc w:val="left"/>
+      <w:pPr>
+        <w:ind w:left="6108" w:hanging="360"/>
+      </w:pPr>
+    </w:lvl>
+    <w:lvl w:ilvl="8" w:tplc="0407001B" w:tentative="1">
+      <w:start w:val="1"/>
+      <w:numFmt w:val="lowerRoman"/>
+      <w:lvlText w:val="%9."/>
+      <w:lvlJc w:val="right"/>
+      <w:pPr>
+        <w:ind w:left="6828" w:hanging="180"/>
+      </w:pPr>
+    </w:lvl>
+  </w:abstractNum>
+  <w:abstractNum w:abstractNumId="56" w15:restartNumberingAfterBreak="0">
     <w:nsid w:val="6EA87C4D"/>
     <w:multiLevelType w:val="hybridMultilevel"/>
     <w:tmpl w:val="BF7C9F5C"/>
@@ -29953,7 +31029,7 @@
       </w:pPr>
     </w:lvl>
   </w:abstractNum>
-  <w:abstractNum w:abstractNumId="54" w15:restartNumberingAfterBreak="0">
+  <w:abstractNum w:abstractNumId="57" w15:restartNumberingAfterBreak="0">
     <w:nsid w:val="70733BD4"/>
     <w:multiLevelType w:val="hybridMultilevel"/>
     <w:tmpl w:val="A926886E"/>
@@ -30042,7 +31118,7 @@
       </w:pPr>
     </w:lvl>
   </w:abstractNum>
-  <w:abstractNum w:abstractNumId="55" w15:restartNumberingAfterBreak="0">
+  <w:abstractNum w:abstractNumId="58" w15:restartNumberingAfterBreak="0">
     <w:nsid w:val="76155F51"/>
     <w:multiLevelType w:val="hybridMultilevel"/>
     <w:tmpl w:val="FD9CCCA2"/>
@@ -30131,7 +31207,7 @@
       </w:pPr>
     </w:lvl>
   </w:abstractNum>
-  <w:abstractNum w:abstractNumId="56" w15:restartNumberingAfterBreak="0">
+  <w:abstractNum w:abstractNumId="59" w15:restartNumberingAfterBreak="0">
     <w:nsid w:val="765A2AAF"/>
     <w:multiLevelType w:val="hybridMultilevel"/>
     <w:tmpl w:val="0B4E277C"/>
@@ -30220,7 +31296,7 @@
       </w:pPr>
     </w:lvl>
   </w:abstractNum>
-  <w:abstractNum w:abstractNumId="57" w15:restartNumberingAfterBreak="0">
+  <w:abstractNum w:abstractNumId="60" w15:restartNumberingAfterBreak="0">
     <w:nsid w:val="795F13B3"/>
     <w:multiLevelType w:val="hybridMultilevel"/>
     <w:tmpl w:val="079C3E6E"/>
@@ -30309,7 +31385,7 @@
       </w:pPr>
     </w:lvl>
   </w:abstractNum>
-  <w:abstractNum w:abstractNumId="58" w15:restartNumberingAfterBreak="0">
+  <w:abstractNum w:abstractNumId="61" w15:restartNumberingAfterBreak="0">
     <w:nsid w:val="7A393BC8"/>
     <w:multiLevelType w:val="hybridMultilevel"/>
     <w:tmpl w:val="D7C677D0"/>
@@ -30398,7 +31474,7 @@
       </w:pPr>
     </w:lvl>
   </w:abstractNum>
-  <w:abstractNum w:abstractNumId="59" w15:restartNumberingAfterBreak="0">
+  <w:abstractNum w:abstractNumId="62" w15:restartNumberingAfterBreak="0">
     <w:nsid w:val="7A752513"/>
     <w:multiLevelType w:val="hybridMultilevel"/>
     <w:tmpl w:val="BEDA5432"/>
@@ -30487,7 +31563,7 @@
       </w:pPr>
     </w:lvl>
   </w:abstractNum>
-  <w:abstractNum w:abstractNumId="60" w15:restartNumberingAfterBreak="0">
+  <w:abstractNum w:abstractNumId="63" w15:restartNumberingAfterBreak="0">
     <w:nsid w:val="7C017EB6"/>
     <w:multiLevelType w:val="hybridMultilevel"/>
     <w:tmpl w:val="DD3E3494"/>
@@ -30577,189 +31653,198 @@
     </w:lvl>
   </w:abstractNum>
   <w:num w:numId="1">
-    <w:abstractNumId w:val="29"/>
+    <w:abstractNumId w:val="30"/>
   </w:num>
   <w:num w:numId="2">
-    <w:abstractNumId w:val="13"/>
+    <w:abstractNumId w:val="14"/>
   </w:num>
   <w:num w:numId="3">
+    <w:abstractNumId w:val="47"/>
+  </w:num>
+  <w:num w:numId="4">
     <w:abstractNumId w:val="46"/>
   </w:num>
-  <w:num w:numId="4">
-    <w:abstractNumId w:val="45"/>
-  </w:num>
   <w:num w:numId="5">
-    <w:abstractNumId w:val="33"/>
+    <w:abstractNumId w:val="34"/>
   </w:num>
   <w:num w:numId="6">
-    <w:abstractNumId w:val="15"/>
+    <w:abstractNumId w:val="16"/>
   </w:num>
   <w:num w:numId="7">
-    <w:abstractNumId w:val="31"/>
+    <w:abstractNumId w:val="32"/>
   </w:num>
   <w:num w:numId="8">
-    <w:abstractNumId w:val="22"/>
+    <w:abstractNumId w:val="23"/>
   </w:num>
   <w:num w:numId="9">
-    <w:abstractNumId w:val="40"/>
+    <w:abstractNumId w:val="41"/>
   </w:num>
   <w:num w:numId="10">
-    <w:abstractNumId w:val="25"/>
+    <w:abstractNumId w:val="26"/>
   </w:num>
   <w:num w:numId="11">
-    <w:abstractNumId w:val="43"/>
+    <w:abstractNumId w:val="44"/>
   </w:num>
   <w:num w:numId="12">
-    <w:abstractNumId w:val="20"/>
+    <w:abstractNumId w:val="21"/>
   </w:num>
   <w:num w:numId="13">
-    <w:abstractNumId w:val="35"/>
+    <w:abstractNumId w:val="36"/>
   </w:num>
   <w:num w:numId="14">
-    <w:abstractNumId w:val="38"/>
+    <w:abstractNumId w:val="39"/>
   </w:num>
   <w:num w:numId="15">
-    <w:abstractNumId w:val="39"/>
+    <w:abstractNumId w:val="40"/>
   </w:num>
   <w:num w:numId="16">
     <w:abstractNumId w:val="0"/>
   </w:num>
   <w:num w:numId="17">
-    <w:abstractNumId w:val="47"/>
+    <w:abstractNumId w:val="48"/>
   </w:num>
   <w:num w:numId="18">
-    <w:abstractNumId w:val="9"/>
+    <w:abstractNumId w:val="10"/>
   </w:num>
   <w:num w:numId="19">
-    <w:abstractNumId w:val="57"/>
+    <w:abstractNumId w:val="60"/>
   </w:num>
   <w:num w:numId="20">
-    <w:abstractNumId w:val="51"/>
+    <w:abstractNumId w:val="53"/>
   </w:num>
   <w:num w:numId="21">
-    <w:abstractNumId w:val="12"/>
+    <w:abstractNumId w:val="13"/>
   </w:num>
   <w:num w:numId="22">
-    <w:abstractNumId w:val="48"/>
+    <w:abstractNumId w:val="49"/>
   </w:num>
   <w:num w:numId="23">
-    <w:abstractNumId w:val="4"/>
+    <w:abstractNumId w:val="5"/>
   </w:num>
   <w:num w:numId="24">
-    <w:abstractNumId w:val="58"/>
+    <w:abstractNumId w:val="61"/>
   </w:num>
   <w:num w:numId="25">
-    <w:abstractNumId w:val="53"/>
+    <w:abstractNumId w:val="56"/>
   </w:num>
   <w:num w:numId="26">
-    <w:abstractNumId w:val="5"/>
+    <w:abstractNumId w:val="6"/>
   </w:num>
   <w:num w:numId="27">
     <w:abstractNumId w:val="1"/>
   </w:num>
   <w:num w:numId="28">
+    <w:abstractNumId w:val="62"/>
+  </w:num>
+  <w:num w:numId="29">
+    <w:abstractNumId w:val="11"/>
+  </w:num>
+  <w:num w:numId="30">
+    <w:abstractNumId w:val="43"/>
+  </w:num>
+  <w:num w:numId="31">
+    <w:abstractNumId w:val="50"/>
+  </w:num>
+  <w:num w:numId="32">
+    <w:abstractNumId w:val="35"/>
+  </w:num>
+  <w:num w:numId="33">
+    <w:abstractNumId w:val="17"/>
+  </w:num>
+  <w:num w:numId="34">
+    <w:abstractNumId w:val="31"/>
+  </w:num>
+  <w:num w:numId="35">
+    <w:abstractNumId w:val="54"/>
+  </w:num>
+  <w:num w:numId="36">
+    <w:abstractNumId w:val="38"/>
+  </w:num>
+  <w:num w:numId="37">
+    <w:abstractNumId w:val="52"/>
+  </w:num>
+  <w:num w:numId="38">
+    <w:abstractNumId w:val="58"/>
+  </w:num>
+  <w:num w:numId="39">
+    <w:abstractNumId w:val="18"/>
+  </w:num>
+  <w:num w:numId="40">
     <w:abstractNumId w:val="59"/>
   </w:num>
-  <w:num w:numId="29">
-    <w:abstractNumId w:val="10"/>
+  <w:num w:numId="41">
+    <w:abstractNumId w:val="37"/>
   </w:num>
-  <w:num w:numId="30">
+  <w:num w:numId="42">
+    <w:abstractNumId w:val="25"/>
+  </w:num>
+  <w:num w:numId="43">
+    <w:abstractNumId w:val="24"/>
+  </w:num>
+  <w:num w:numId="44">
+    <w:abstractNumId w:val="27"/>
+  </w:num>
+  <w:num w:numId="45">
+    <w:abstractNumId w:val="28"/>
+  </w:num>
+  <w:num w:numId="46">
+    <w:abstractNumId w:val="9"/>
+  </w:num>
+  <w:num w:numId="47">
+    <w:abstractNumId w:val="57"/>
+  </w:num>
+  <w:num w:numId="48">
+    <w:abstractNumId w:val="4"/>
+  </w:num>
+  <w:num w:numId="49">
+    <w:abstractNumId w:val="19"/>
+  </w:num>
+  <w:num w:numId="50">
+    <w:abstractNumId w:val="33"/>
+  </w:num>
+  <w:num w:numId="51">
+    <w:abstractNumId w:val="63"/>
+  </w:num>
+  <w:num w:numId="52">
+    <w:abstractNumId w:val="45"/>
+  </w:num>
+  <w:num w:numId="53">
+    <w:abstractNumId w:val="7"/>
+  </w:num>
+  <w:num w:numId="54">
     <w:abstractNumId w:val="42"/>
   </w:num>
-  <w:num w:numId="31">
-    <w:abstractNumId w:val="49"/>
+  <w:num w:numId="55">
+    <w:abstractNumId w:val="8"/>
   </w:num>
-  <w:num w:numId="32">
-    <w:abstractNumId w:val="34"/>
+  <w:num w:numId="56">
+    <w:abstractNumId w:val="3"/>
   </w:num>
-  <w:num w:numId="33">
-    <w:abstractNumId w:val="16"/>
+  <w:num w:numId="57">
+    <w:abstractNumId w:val="20"/>
   </w:num>
-  <w:num w:numId="34">
-    <w:abstractNumId w:val="30"/>
+  <w:num w:numId="58">
+    <w:abstractNumId w:val="15"/>
   </w:num>
-  <w:num w:numId="35">
-    <w:abstractNumId w:val="52"/>
+  <w:num w:numId="59">
+    <w:abstractNumId w:val="29"/>
   </w:num>
-  <w:num w:numId="36">
-    <w:abstractNumId w:val="37"/>
+  <w:num w:numId="60">
+    <w:abstractNumId w:val="12"/>
   </w:num>
-  <w:num w:numId="37">
-    <w:abstractNumId w:val="50"/>
+  <w:num w:numId="61">
+    <w:abstractNumId w:val="22"/>
   </w:num>
-  <w:num w:numId="38">
+  <w:num w:numId="62">
+    <w:abstractNumId w:val="2"/>
+  </w:num>
+  <w:num w:numId="63">
+    <w:abstractNumId w:val="51"/>
+  </w:num>
+  <w:num w:numId="64">
     <w:abstractNumId w:val="55"/>
   </w:num>
-  <w:num w:numId="39">
-    <w:abstractNumId w:val="17"/>
-  </w:num>
-  <w:num w:numId="40">
-    <w:abstractNumId w:val="56"/>
-  </w:num>
-  <w:num w:numId="41">
-    <w:abstractNumId w:val="36"/>
-  </w:num>
-  <w:num w:numId="42">
-    <w:abstractNumId w:val="24"/>
-  </w:num>
-  <w:num w:numId="43">
-    <w:abstractNumId w:val="23"/>
-  </w:num>
-  <w:num w:numId="44">
-    <w:abstractNumId w:val="26"/>
-  </w:num>
-  <w:num w:numId="45">
-    <w:abstractNumId w:val="27"/>
-  </w:num>
-  <w:num w:numId="46">
-    <w:abstractNumId w:val="8"/>
-  </w:num>
-  <w:num w:numId="47">
-    <w:abstractNumId w:val="54"/>
-  </w:num>
-  <w:num w:numId="48">
-    <w:abstractNumId w:val="3"/>
-  </w:num>
-  <w:num w:numId="49">
-    <w:abstractNumId w:val="18"/>
-  </w:num>
-  <w:num w:numId="50">
-    <w:abstractNumId w:val="32"/>
-  </w:num>
-  <w:num w:numId="51">
-    <w:abstractNumId w:val="60"/>
-  </w:num>
-  <w:num w:numId="52">
-    <w:abstractNumId w:val="44"/>
-  </w:num>
-  <w:num w:numId="53">
-    <w:abstractNumId w:val="6"/>
-  </w:num>
-  <w:num w:numId="54">
-    <w:abstractNumId w:val="41"/>
-  </w:num>
-  <w:num w:numId="55">
-    <w:abstractNumId w:val="7"/>
-  </w:num>
-  <w:num w:numId="56">
-    <w:abstractNumId w:val="2"/>
-  </w:num>
-  <w:num w:numId="57">
-    <w:abstractNumId w:val="19"/>
-  </w:num>
-  <w:num w:numId="58">
-    <w:abstractNumId w:val="14"/>
-  </w:num>
-  <w:num w:numId="59">
-    <w:abstractNumId w:val="28"/>
-  </w:num>
-  <w:num w:numId="60">
-    <w:abstractNumId w:val="11"/>
-  </w:num>
-  <w:num w:numId="61">
-    <w:abstractNumId w:val="21"/>
-  </w:num>
-  <w:numIdMacAtCleanup w:val="52"/>
+  <w:numIdMacAtCleanup w:val="64"/>
 </w:numbering>
 </file>
 
@@ -31567,7 +32652,7 @@
 </file>
 
 <file path=customXml/itemProps1.xml><?xml version="1.0" encoding="utf-8"?>
-<ds:datastoreItem xmlns:ds="http://schemas.openxmlformats.org/officeDocument/2006/customXml" ds:itemID="{825043F5-893C-48D6-A728-C8CBA404BB06}">
+<ds:datastoreItem xmlns:ds="http://schemas.openxmlformats.org/officeDocument/2006/customXml" ds:itemID="{DA11225A-C34E-45C2-B654-0F2CEF12914F}">
   <ds:schemaRefs>
     <ds:schemaRef ds:uri="http://schemas.openxmlformats.org/officeDocument/2006/bibliography"/>
   </ds:schemaRefs>

</xml_diff>